<commit_message>
Turn track changes on in document.
</commit_message>
<xml_diff>
--- a/Discovering new targets and drugs for neglected diseases by paralog matching.docx
+++ b/Discovering new targets and drugs for neglected diseases by paralog matching.docx
@@ -2,7 +2,10 @@
 <file path=word/document.xml><?xml version="1.0" encoding="utf-8"?>
 <w:document xmlns:wpc="http://schemas.microsoft.com/office/word/2010/wordprocessingCanvas" xmlns:cx="http://schemas.microsoft.com/office/drawing/2014/chartex" xmlns:cx1="http://schemas.microsoft.com/office/drawing/2015/9/8/chartex" xmlns:cx2="http://schemas.microsoft.com/office/drawing/2015/10/21/chartex" xmlns:cx3="http://schemas.microsoft.com/office/drawing/2016/5/9/chartex" xmlns:cx4="http://schemas.microsoft.com/office/drawing/2016/5/10/chartex" xmlns:cx5="http://schemas.microsoft.com/office/drawing/2016/5/11/chartex" xmlns:mc="http://schemas.openxmlformats.org/markup-compatibility/2006" xmlns:o="urn:schemas-microsoft-com:office:office" xmlns:r="http://schemas.openxmlformats.org/officeDocument/2006/relationships" xmlns:m="http://schemas.openxmlformats.org/officeDocument/2006/math" xmlns:v="urn:schemas-microsoft-com:vml" xmlns:wp14="http://schemas.microsoft.com/office/word/2010/wordprocessingDrawing" xmlns:wp="http://schemas.openxmlformats.org/drawingml/2006/wordprocessingDrawing" xmlns:w10="urn:schemas-microsoft-com:office:word" xmlns:w="http://schemas.openxmlformats.org/wordprocessingml/2006/main" xmlns:w14="http://schemas.microsoft.com/office/word/2010/wordml" xmlns:w15="http://schemas.microsoft.com/office/word/2012/wordml" xmlns:w16se="http://schemas.microsoft.com/office/word/2015/wordml/symex" xmlns:wpg="http://schemas.microsoft.com/office/word/2010/wordprocessingGroup" xmlns:wpi="http://schemas.microsoft.com/office/word/2010/wordprocessingInk" xmlns:wne="http://schemas.microsoft.com/office/word/2006/wordml" xmlns:wps="http://schemas.microsoft.com/office/word/2010/wordprocessingShape" mc:Ignorable="w14 w15 w16se wp14">
   <w:body>
-    <w:p/>
+    <w:p>
+      <w:bookmarkStart w:id="0" w:name="_GoBack"/>
+      <w:bookmarkEnd w:id="0"/>
+    </w:p>
     <w:p>
       <w:pPr>
         <w:pStyle w:val="Title"/>
@@ -688,7 +691,7 @@
       <w:pPr>
         <w:pStyle w:val="Heading2"/>
       </w:pPr>
-      <w:bookmarkStart w:id="0" w:name="_Ref465510972"/>
+      <w:bookmarkStart w:id="1" w:name="_Ref465510972"/>
       <w:r>
         <w:t xml:space="preserve">Setting up a Linux Virtual Machine using Oracle’s </w:t>
       </w:r>
@@ -700,7 +703,7 @@
       <w:r>
         <w:t xml:space="preserve"> software</w:t>
       </w:r>
-      <w:bookmarkEnd w:id="0"/>
+      <w:bookmarkEnd w:id="1"/>
     </w:p>
     <w:p>
       <w:r>
@@ -1036,12 +1039,12 @@
       <w:pPr>
         <w:pStyle w:val="Heading2"/>
       </w:pPr>
-      <w:bookmarkStart w:id="1" w:name="_Ref468771333"/>
+      <w:bookmarkStart w:id="2" w:name="_Ref468771333"/>
       <w:r>
         <w:lastRenderedPageBreak/>
         <w:t>Analytical Workflow</w:t>
       </w:r>
-      <w:bookmarkEnd w:id="1"/>
+      <w:bookmarkEnd w:id="2"/>
     </w:p>
     <w:p>
       <w:r>
@@ -2944,8 +2947,6 @@
       <w:r>
         <w:t>too similar</w:t>
       </w:r>
-      <w:bookmarkStart w:id="2" w:name="_GoBack"/>
-      <w:bookmarkEnd w:id="2"/>
       <w:r>
         <w:t xml:space="preserve"> to human or model organisms that we wish to protect.  We also wish to exclude targets that are already identified as malaria targets so that we will show only novel results.</w:t>
       </w:r>
@@ -4550,27 +4551,14 @@
       <w:r>
         <w:t xml:space="preserve">Figure </w:t>
       </w:r>
-      <w:r>
-        <w:fldChar w:fldCharType="begin"/>
-      </w:r>
-      <w:r>
-        <w:instrText xml:space="preserve"> SEQ Figure \* ARABIC </w:instrText>
-      </w:r>
-      <w:r>
-        <w:fldChar w:fldCharType="separate"/>
-      </w:r>
-      <w:r>
-        <w:rPr>
-          <w:noProof/>
-        </w:rPr>
-        <w:t>1</w:t>
-      </w:r>
-      <w:r>
-        <w:rPr>
-          <w:noProof/>
-        </w:rPr>
-        <w:fldChar w:fldCharType="end"/>
-      </w:r>
+      <w:fldSimple w:instr=" SEQ Figure \* ARABIC ">
+        <w:r>
+          <w:rPr>
+            <w:noProof/>
+          </w:rPr>
+          <w:t>1</w:t>
+        </w:r>
+      </w:fldSimple>
       <w:r>
         <w:t>:Hardware Configuration.</w:t>
       </w:r>
@@ -4644,27 +4632,14 @@
       <w:r>
         <w:t xml:space="preserve">Figure </w:t>
       </w:r>
-      <w:r>
-        <w:fldChar w:fldCharType="begin"/>
-      </w:r>
-      <w:r>
-        <w:instrText xml:space="preserve"> SEQ Figure \* ARABIC </w:instrText>
-      </w:r>
-      <w:r>
-        <w:fldChar w:fldCharType="separate"/>
-      </w:r>
-      <w:r>
-        <w:rPr>
-          <w:noProof/>
-        </w:rPr>
-        <w:t>2</w:t>
-      </w:r>
-      <w:r>
-        <w:rPr>
-          <w:noProof/>
-        </w:rPr>
-        <w:fldChar w:fldCharType="end"/>
-      </w:r>
+      <w:fldSimple w:instr=" SEQ Figure \* ARABIC ">
+        <w:r>
+          <w:rPr>
+            <w:noProof/>
+          </w:rPr>
+          <w:t>2</w:t>
+        </w:r>
+      </w:fldSimple>
       <w:r>
         <w:t>: VM configuration parameters.</w:t>
       </w:r>
@@ -5062,27 +5037,14 @@
       <w:r>
         <w:t xml:space="preserve">Figure </w:t>
       </w:r>
-      <w:r>
-        <w:fldChar w:fldCharType="begin"/>
-      </w:r>
-      <w:r>
-        <w:instrText xml:space="preserve"> SEQ Figure \* ARABIC </w:instrText>
-      </w:r>
-      <w:r>
-        <w:fldChar w:fldCharType="separate"/>
-      </w:r>
-      <w:r>
-        <w:rPr>
-          <w:noProof/>
-        </w:rPr>
-        <w:t>3</w:t>
-      </w:r>
-      <w:r>
-        <w:rPr>
-          <w:noProof/>
-        </w:rPr>
-        <w:fldChar w:fldCharType="end"/>
-      </w:r>
+      <w:fldSimple w:instr=" SEQ Figure \* ARABIC ">
+        <w:r>
+          <w:rPr>
+            <w:noProof/>
+          </w:rPr>
+          <w:t>3</w:t>
+        </w:r>
+      </w:fldSimple>
       <w:r>
         <w:t>:MyCHeMBL landing page.</w:t>
       </w:r>
@@ -5613,27 +5575,14 @@
       <w:r>
         <w:t xml:space="preserve">Figure </w:t>
       </w:r>
-      <w:r>
-        <w:fldChar w:fldCharType="begin"/>
-      </w:r>
-      <w:r>
-        <w:instrText xml:space="preserve"> SEQ Figure \* ARABIC </w:instrText>
-      </w:r>
-      <w:r>
-        <w:fldChar w:fldCharType="separate"/>
-      </w:r>
-      <w:r>
-        <w:rPr>
-          <w:noProof/>
-        </w:rPr>
-        <w:t>5</w:t>
-      </w:r>
-      <w:r>
-        <w:rPr>
-          <w:noProof/>
-        </w:rPr>
-        <w:fldChar w:fldCharType="end"/>
-      </w:r>
+      <w:fldSimple w:instr=" SEQ Figure \* ARABIC ">
+        <w:r>
+          <w:rPr>
+            <w:noProof/>
+          </w:rPr>
+          <w:t>5</w:t>
+        </w:r>
+      </w:fldSimple>
       <w:r>
         <w:t>:Understanding BLAST statistics.</w:t>
       </w:r>
@@ -8883,27 +8832,14 @@
       <w:r>
         <w:t xml:space="preserve">Figure </w:t>
       </w:r>
-      <w:r>
-        <w:fldChar w:fldCharType="begin"/>
-      </w:r>
-      <w:r>
-        <w:instrText xml:space="preserve"> SEQ Figure \* ARABIC </w:instrText>
-      </w:r>
-      <w:r>
-        <w:fldChar w:fldCharType="separate"/>
-      </w:r>
-      <w:r>
-        <w:rPr>
-          <w:noProof/>
-        </w:rPr>
-        <w:t>6</w:t>
-      </w:r>
-      <w:r>
-        <w:rPr>
-          <w:noProof/>
-        </w:rPr>
-        <w:fldChar w:fldCharType="end"/>
-      </w:r>
+      <w:fldSimple w:instr=" SEQ Figure \* ARABIC ">
+        <w:r>
+          <w:rPr>
+            <w:noProof/>
+          </w:rPr>
+          <w:t>6</w:t>
+        </w:r>
+      </w:fldSimple>
       <w:r>
         <w:t>: Plasmodium structural diagram showing organelles.</w:t>
       </w:r>
@@ -9127,27 +9063,14 @@
       <w:r>
         <w:t xml:space="preserve">Figure </w:t>
       </w:r>
-      <w:r>
-        <w:fldChar w:fldCharType="begin"/>
-      </w:r>
-      <w:r>
-        <w:instrText xml:space="preserve"> SEQ Figure \* ARABIC </w:instrText>
-      </w:r>
-      <w:r>
-        <w:fldChar w:fldCharType="separate"/>
-      </w:r>
-      <w:r>
-        <w:rPr>
-          <w:noProof/>
-        </w:rPr>
-        <w:t>7</w:t>
-      </w:r>
-      <w:r>
-        <w:rPr>
-          <w:noProof/>
-        </w:rPr>
-        <w:fldChar w:fldCharType="end"/>
-      </w:r>
+      <w:fldSimple w:instr=" SEQ Figure \* ARABIC ">
+        <w:r>
+          <w:rPr>
+            <w:noProof/>
+          </w:rPr>
+          <w:t>7</w:t>
+        </w:r>
+      </w:fldSimple>
       <w:r>
         <w:t>:Histogram showing distribution of scores.</w:t>
       </w:r>
@@ -9361,27 +9284,14 @@
       <w:r>
         <w:t xml:space="preserve">Figure </w:t>
       </w:r>
-      <w:r>
-        <w:fldChar w:fldCharType="begin"/>
-      </w:r>
-      <w:r>
-        <w:instrText xml:space="preserve"> SEQ Figure \* ARABIC </w:instrText>
-      </w:r>
-      <w:r>
-        <w:fldChar w:fldCharType="separate"/>
-      </w:r>
-      <w:r>
-        <w:rPr>
-          <w:noProof/>
-        </w:rPr>
-        <w:t>8</w:t>
-      </w:r>
-      <w:r>
-        <w:rPr>
-          <w:noProof/>
-        </w:rPr>
-        <w:fldChar w:fldCharType="end"/>
-      </w:r>
+      <w:fldSimple w:instr=" SEQ Figure \* ARABIC ">
+        <w:r>
+          <w:rPr>
+            <w:noProof/>
+          </w:rPr>
+          <w:t>8</w:t>
+        </w:r>
+      </w:fldSimple>
       <w:r>
         <w:t xml:space="preserve">: "All malaria scores" </w:t>
       </w:r>
@@ -9589,27 +9499,14 @@
       <w:r>
         <w:t xml:space="preserve">Figure </w:t>
       </w:r>
-      <w:r>
-        <w:fldChar w:fldCharType="begin"/>
-      </w:r>
-      <w:r>
-        <w:instrText xml:space="preserve"> SEQ Figure \* ARABIC </w:instrText>
-      </w:r>
-      <w:r>
-        <w:fldChar w:fldCharType="separate"/>
-      </w:r>
-      <w:r>
-        <w:rPr>
-          <w:noProof/>
-        </w:rPr>
-        <w:t>9</w:t>
-      </w:r>
-      <w:r>
-        <w:rPr>
-          <w:noProof/>
-        </w:rPr>
-        <w:fldChar w:fldCharType="end"/>
-      </w:r>
+      <w:fldSimple w:instr=" SEQ Figure \* ARABIC ">
+        <w:r>
+          <w:rPr>
+            <w:noProof/>
+          </w:rPr>
+          <w:t>9</w:t>
+        </w:r>
+      </w:fldSimple>
       <w:r>
         <w:t xml:space="preserve">: </w:t>
       </w:r>
@@ -11310,27 +11207,14 @@
       <w:r>
         <w:t xml:space="preserve">Table </w:t>
       </w:r>
-      <w:r>
-        <w:fldChar w:fldCharType="begin"/>
-      </w:r>
-      <w:r>
-        <w:instrText xml:space="preserve"> SEQ Table \* ARABIC </w:instrText>
-      </w:r>
-      <w:r>
-        <w:fldChar w:fldCharType="separate"/>
-      </w:r>
-      <w:r>
-        <w:rPr>
-          <w:noProof/>
-        </w:rPr>
-        <w:t>1</w:t>
-      </w:r>
-      <w:r>
-        <w:rPr>
-          <w:noProof/>
-        </w:rPr>
-        <w:fldChar w:fldCharType="end"/>
-      </w:r>
+      <w:fldSimple w:instr=" SEQ Table \* ARABIC ">
+        <w:r>
+          <w:rPr>
+            <w:noProof/>
+          </w:rPr>
+          <w:t>1</w:t>
+        </w:r>
+      </w:fldSimple>
       <w:r>
         <w:t xml:space="preserve">: </w:t>
       </w:r>
@@ -11466,27 +11350,14 @@
       <w:r>
         <w:t xml:space="preserve">Figure </w:t>
       </w:r>
-      <w:r>
-        <w:fldChar w:fldCharType="begin"/>
-      </w:r>
-      <w:r>
-        <w:instrText xml:space="preserve"> SEQ Figure \* ARABIC </w:instrText>
-      </w:r>
-      <w:r>
-        <w:fldChar w:fldCharType="separate"/>
-      </w:r>
-      <w:r>
-        <w:rPr>
-          <w:noProof/>
-        </w:rPr>
-        <w:t>10</w:t>
-      </w:r>
-      <w:r>
-        <w:rPr>
-          <w:noProof/>
-        </w:rPr>
-        <w:fldChar w:fldCharType="end"/>
-      </w:r>
+      <w:fldSimple w:instr=" SEQ Figure \* ARABIC ">
+        <w:r>
+          <w:rPr>
+            <w:noProof/>
+          </w:rPr>
+          <w:t>10</w:t>
+        </w:r>
+      </w:fldSimple>
       <w:r>
         <w:t>: From statistics to drugs.</w:t>
       </w:r>
@@ -13108,7 +12979,7 @@
           <v:shape id="_x0000_i1025" type="#_x0000_t75" style="width:77.25pt;height:49.5pt" o:ole="">
             <v:imagedata r:id="rId39" o:title=""/>
           </v:shape>
-          <o:OLEObject Type="Embed" ProgID="Excel.Sheet.12" ShapeID="_x0000_i1025" DrawAspect="Icon" ObjectID="_1542656051" r:id="rId40"/>
+          <o:OLEObject Type="Embed" ProgID="Excel.Sheet.12" ShapeID="_x0000_i1025" DrawAspect="Icon" ObjectID="_1543137873" r:id="rId40"/>
         </w:object>
       </w:r>
       <w:r>
@@ -13129,30 +13000,14 @@
         <w:lastRenderedPageBreak/>
         <w:t xml:space="preserve">Table </w:t>
       </w:r>
-      <w:r>
-        <w:fldChar w:fldCharType="begin"/>
-      </w:r>
-      <w:r>
-        <w:instrText xml:space="preserve"> SEQ Table \* ARAB</w:instrText>
-      </w:r>
-      <w:r>
-        <w:instrText xml:space="preserve">IC </w:instrText>
-      </w:r>
-      <w:r>
-        <w:fldChar w:fldCharType="separate"/>
-      </w:r>
-      <w:r>
-        <w:rPr>
-          <w:noProof/>
-        </w:rPr>
-        <w:t>2</w:t>
-      </w:r>
-      <w:r>
-        <w:rPr>
-          <w:noProof/>
-        </w:rPr>
-        <w:fldChar w:fldCharType="end"/>
-      </w:r>
+      <w:fldSimple w:instr=" SEQ Table \* ARABIC ">
+        <w:r>
+          <w:rPr>
+            <w:noProof/>
+          </w:rPr>
+          <w:t>2</w:t>
+        </w:r>
+      </w:fldSimple>
       <w:r>
         <w:t>: Drugs and targets showing organism and mechanism.</w:t>
       </w:r>
@@ -24980,7 +24835,7 @@
 </file>
 
 <file path=customXml/itemProps1.xml><?xml version="1.0" encoding="utf-8"?>
-<ds:datastoreItem xmlns:ds="http://schemas.openxmlformats.org/officeDocument/2006/customXml" ds:itemID="{D1F06D5F-B737-41DA-9944-111F3E3573BC}">
+<ds:datastoreItem xmlns:ds="http://schemas.openxmlformats.org/officeDocument/2006/customXml" ds:itemID="{F477024C-6DF9-407A-8592-D8ACAD4CF93F}">
   <ds:schemaRefs>
     <ds:schemaRef ds:uri="http://schemas.openxmlformats.org/officeDocument/2006/bibliography"/>
   </ds:schemaRefs>

</xml_diff>

<commit_message>
Show which t. cruzi targets are not in t. brucei targets.
</commit_message>
<xml_diff>
--- a/Discovering new targets and drugs for neglected diseases by paralog matching.docx
+++ b/Discovering new targets and drugs for neglected diseases by paralog matching.docx
@@ -205,16 +205,9 @@
       <w:r>
         <w:t xml:space="preserve"> are good subjects for this approach because </w:t>
       </w:r>
-      <w:del w:id="0" w:author="Jeremy Singer" w:date="2017-01-02T09:12:00Z">
-        <w:r>
-          <w:delText xml:space="preserve">they </w:delText>
-        </w:r>
-      </w:del>
-      <w:ins w:id="1" w:author="Jeremy Singer" w:date="2017-01-02T09:12:00Z">
-        <w:r>
-          <w:t xml:space="preserve">many </w:t>
-        </w:r>
-      </w:ins>
+      <w:r>
+        <w:t xml:space="preserve">many </w:t>
+      </w:r>
       <w:r>
         <w:t xml:space="preserve">have genomes of sufficient size and because many have genomic features in common with organisms for which there are known targets. </w:t>
       </w:r>
@@ -249,24 +242,13 @@
         </w:rPr>
         <w:t>, which is responsible for the most virulent form of malaria, was chosen to validate a method that identifies paralogs to existing disease targets</w:t>
       </w:r>
-      <w:ins w:id="2" w:author="Jeremy Singer" w:date="2017-01-02T09:12:00Z">
-        <w:r>
-          <w:rPr>
-            <w:sz w:val="23"/>
-            <w:szCs w:val="23"/>
-          </w:rPr>
-          <w:t xml:space="preserve"> because it has known cross-species targets.</w:t>
-        </w:r>
-      </w:ins>
-      <w:del w:id="3" w:author="Jeremy Singer" w:date="2017-01-02T09:12:00Z">
-        <w:r>
-          <w:rPr>
-            <w:sz w:val="23"/>
-            <w:szCs w:val="23"/>
-          </w:rPr>
-          <w:delText>.</w:delText>
-        </w:r>
-      </w:del>
+      <w:r>
+        <w:rPr>
+          <w:sz w:val="23"/>
+          <w:szCs w:val="23"/>
+        </w:rPr>
+        <w:t xml:space="preserve"> because it has known cross-species targets.</w:t>
+      </w:r>
     </w:p>
     <w:p>
       <w:pPr>
@@ -305,26 +287,13 @@
         </w:rPr>
         <w:t>.  We identified fifty</w:t>
       </w:r>
-      <w:ins w:id="4" w:author="Jeremy Singer" w:date="2017-01-02T09:41:00Z">
-        <w:r>
-          <w:rPr>
-            <w:sz w:val="23"/>
-            <w:szCs w:val="23"/>
-          </w:rPr>
-          <w:t xml:space="preserve">-three </w:t>
-        </w:r>
-      </w:ins>
-      <w:bookmarkStart w:id="5" w:name="_GoBack"/>
-      <w:bookmarkEnd w:id="5"/>
-      <w:del w:id="6" w:author="Jeremy Singer" w:date="2017-01-02T09:41:00Z">
-        <w:r>
-          <w:rPr>
-            <w:sz w:val="23"/>
-            <w:szCs w:val="23"/>
-          </w:rPr>
-          <w:delText xml:space="preserve"> </w:delText>
-        </w:r>
-      </w:del>
+      <w:r>
+        <w:rPr>
+          <w:sz w:val="23"/>
+          <w:szCs w:val="23"/>
+        </w:rPr>
+        <w:t xml:space="preserve">-three </w:t>
+      </w:r>
       <w:r>
         <w:rPr>
           <w:sz w:val="23"/>
@@ -442,15 +411,13 @@
         </w:rPr>
         <w:t xml:space="preserve">were </w:t>
       </w:r>
-      <w:ins w:id="7" w:author="Jeremy Singer" w:date="2017-01-02T09:13:00Z">
-        <w:r>
-          <w:rPr>
-            <w:sz w:val="23"/>
-            <w:szCs w:val="23"/>
-          </w:rPr>
-          <w:t xml:space="preserve">also </w:t>
-        </w:r>
-      </w:ins>
+      <w:r>
+        <w:rPr>
+          <w:sz w:val="23"/>
+          <w:szCs w:val="23"/>
+        </w:rPr>
+        <w:t xml:space="preserve">also </w:t>
+      </w:r>
       <w:r>
         <w:rPr>
           <w:sz w:val="23"/>
@@ -667,11 +634,9 @@
       <w:r>
         <w:t>virtualized platform</w:t>
       </w:r>
-      <w:ins w:id="8" w:author="Jeremy Singer" w:date="2017-01-02T09:14:00Z">
-        <w:r>
-          <w:t>,</w:t>
-        </w:r>
-      </w:ins>
+      <w:r>
+        <w:t>,</w:t>
+      </w:r>
       <w:r>
         <w:t xml:space="preserve"> contain</w:t>
       </w:r>
@@ -696,21 +661,9 @@
       <w:r>
         <w:t xml:space="preserve">ets for our organism of interest, as well as drugs suitable to treat disease related to those targets.  </w:t>
       </w:r>
-      <w:ins w:id="9" w:author="Jeremy Singer" w:date="2017-01-02T09:14:00Z">
-        <w:r>
-          <w:t xml:space="preserve">However, </w:t>
-        </w:r>
-      </w:ins>
-      <w:del w:id="10" w:author="Jeremy Singer" w:date="2017-01-02T09:15:00Z">
-        <w:r>
-          <w:delText>B</w:delText>
-        </w:r>
-      </w:del>
-      <w:ins w:id="11" w:author="Jeremy Singer" w:date="2017-01-02T09:15:00Z">
-        <w:r>
-          <w:t>b</w:t>
-        </w:r>
-      </w:ins>
+      <w:r>
+        <w:t>However, b</w:t>
+      </w:r>
       <w:r>
         <w:t xml:space="preserve">y itself, </w:t>
       </w:r>
@@ -748,9 +701,6 @@
       <w:r>
         <w:rPr>
           <w:i/>
-          <w:rPrChange w:id="12" w:author="Jeremy Singer" w:date="2017-01-02T09:15:00Z">
-            <w:rPr/>
-          </w:rPrChange>
         </w:rPr>
         <w:t>conservation</w:t>
       </w:r>
@@ -915,7 +865,7 @@
       <w:pPr>
         <w:pStyle w:val="Heading2"/>
       </w:pPr>
-      <w:bookmarkStart w:id="13" w:name="_Ref465510972"/>
+      <w:bookmarkStart w:id="0" w:name="_Ref465510972"/>
       <w:r>
         <w:t xml:space="preserve">Setting up a Linux Virtual Machine using Oracle’s </w:t>
       </w:r>
@@ -927,7 +877,7 @@
       <w:r>
         <w:t xml:space="preserve"> software</w:t>
       </w:r>
-      <w:bookmarkEnd w:id="13"/>
+      <w:bookmarkEnd w:id="0"/>
     </w:p>
     <w:p>
       <w:pPr>
@@ -1258,12 +1208,12 @@
       <w:pPr>
         <w:pStyle w:val="Heading2"/>
       </w:pPr>
-      <w:bookmarkStart w:id="14" w:name="_Ref468771333"/>
+      <w:bookmarkStart w:id="1" w:name="_Ref468771333"/>
       <w:r>
         <w:lastRenderedPageBreak/>
         <w:t>Analytical Workflow</w:t>
       </w:r>
-      <w:bookmarkEnd w:id="14"/>
+      <w:bookmarkEnd w:id="1"/>
     </w:p>
     <w:p>
       <w:pPr>
@@ -3762,19 +3712,7 @@
         <w:rPr>
           <w:b/>
         </w:rPr>
-        <w:t>tax_n</w:t>
-      </w:r>
-      <w:r>
-        <w:rPr>
-          <w:b/>
-        </w:rPr>
-        <w:t>o</w:t>
-      </w:r>
-      <w:r>
-        <w:rPr>
-          <w:b/>
-        </w:rPr>
-        <w:t>rm_threshold.sql</w:t>
+        <w:t>tax_norm_threshold.sql</w:t>
       </w:r>
       <w:proofErr w:type="spellEnd"/>
       <w:r>
@@ -4603,32 +4541,127 @@
       </w:r>
     </w:p>
     <w:p>
-      <w:pPr>
+      <w:r>
+        <w:t xml:space="preserve">Number of targets found: 16 – this is about 3% of the number of targets found for </w:t>
+      </w:r>
+      <w:r>
         <w:rPr>
           <w:i/>
         </w:rPr>
-      </w:pPr>
-      <w:r>
-        <w:t xml:space="preserve">Number of targets found: 16 – this is about 3% of the number of targets found for </w:t>
-      </w:r>
+        <w:t xml:space="preserve">Trypanosoma  </w:t>
+      </w:r>
+      <w:proofErr w:type="spellStart"/>
       <w:r>
         <w:rPr>
           <w:i/>
         </w:rPr>
-        <w:t xml:space="preserve">Trypanosoma  </w:t>
-      </w:r>
-      <w:proofErr w:type="spellStart"/>
+        <w:t>brucei</w:t>
+      </w:r>
+      <w:proofErr w:type="spellEnd"/>
       <w:r>
         <w:rPr>
           <w:i/>
         </w:rPr>
+        <w:t>.</w:t>
+      </w:r>
+      <w:r>
+        <w:t xml:space="preserve">  </w:t>
+      </w:r>
+    </w:p>
+    <w:p>
+      <w:r>
+        <w:t xml:space="preserve">(See </w:t>
+      </w:r>
+      <w:r>
+        <w:fldChar w:fldCharType="begin"/>
+      </w:r>
+      <w:r>
+        <w:instrText xml:space="preserve"> REF _Ref471054945 \h </w:instrText>
+      </w:r>
+      <w:r>
+        <w:fldChar w:fldCharType="separate"/>
+      </w:r>
+      <w:r>
+        <w:t xml:space="preserve">Trypanosoma </w:t>
+      </w:r>
+      <w:proofErr w:type="spellStart"/>
+      <w:r>
+        <w:t>cruzi</w:t>
+      </w:r>
+      <w:proofErr w:type="spellEnd"/>
+      <w:r>
+        <w:t xml:space="preserve"> targets query</w:t>
+      </w:r>
+      <w:r>
+        <w:fldChar w:fldCharType="end"/>
+      </w:r>
+      <w:r>
+        <w:t xml:space="preserve">, </w:t>
+      </w:r>
+      <w:r>
+        <w:fldChar w:fldCharType="begin"/>
+      </w:r>
+      <w:r>
+        <w:instrText xml:space="preserve"> REF _Ref471055274 \h </w:instrText>
+      </w:r>
+      <w:r>
+        <w:fldChar w:fldCharType="separate"/>
+      </w:r>
+      <w:r>
+        <w:t xml:space="preserve">Trypanosoma </w:t>
+      </w:r>
+      <w:proofErr w:type="spellStart"/>
+      <w:r>
+        <w:t>cruzi</w:t>
+      </w:r>
+      <w:proofErr w:type="spellEnd"/>
+      <w:r>
+        <w:t xml:space="preserve"> targets</w:t>
+      </w:r>
+      <w:r>
+        <w:fldChar w:fldCharType="end"/>
+      </w:r>
+      <w:r>
+        <w:t>.)</w:t>
+      </w:r>
+    </w:p>
+    <w:p>
+      <w:r>
+        <w:t xml:space="preserve">Of 16 targets, only 2 Trypanosoma </w:t>
+      </w:r>
+      <w:proofErr w:type="spellStart"/>
+      <w:r>
+        <w:t>cruzi</w:t>
+      </w:r>
+      <w:proofErr w:type="spellEnd"/>
+      <w:r>
+        <w:t xml:space="preserve"> targets</w:t>
+      </w:r>
+      <w:r>
+        <w:t xml:space="preserve"> were not found in Trypanosoma </w:t>
+      </w:r>
+      <w:proofErr w:type="spellStart"/>
+      <w:r>
         <w:t>brucei</w:t>
       </w:r>
       <w:proofErr w:type="spellEnd"/>
       <w:r>
-        <w:rPr>
-          <w:i/>
-        </w:rPr>
+        <w:t xml:space="preserve">.  A linear projection would lead us to expect that 7/8 of drugs and targets for Trypanosoma </w:t>
+      </w:r>
+      <w:proofErr w:type="spellStart"/>
+      <w:r>
+        <w:t>brucei</w:t>
+      </w:r>
+      <w:proofErr w:type="spellEnd"/>
+      <w:r>
+        <w:t xml:space="preserve"> may also  be effective for Trypanosoma </w:t>
+      </w:r>
+      <w:proofErr w:type="spellStart"/>
+      <w:r>
+        <w:t>cruzi</w:t>
+      </w:r>
+      <w:proofErr w:type="spellEnd"/>
+      <w:r>
         <w:t>.</w:t>
       </w:r>
     </w:p>
@@ -4640,13 +4673,13 @@
         <w:fldChar w:fldCharType="begin"/>
       </w:r>
       <w:r>
-        <w:instrText xml:space="preserve"> REF _Ref471054945 \h </w:instrText>
+        <w:instrText xml:space="preserve"> REF _Ref471133097 \h </w:instrText>
       </w:r>
       <w:r>
         <w:fldChar w:fldCharType="separate"/>
       </w:r>
       <w:r>
-        <w:t xml:space="preserve">Trypanosoma </w:t>
+        <w:t xml:space="preserve">Queries to find which Trypanosoma </w:t>
       </w:r>
       <w:proofErr w:type="spellStart"/>
       <w:r>
@@ -4654,29 +4687,11 @@
       </w:r>
       <w:proofErr w:type="spellEnd"/>
       <w:r>
-        <w:t xml:space="preserve"> targets query</w:t>
-      </w:r>
-      <w:r>
-        <w:fldChar w:fldCharType="end"/>
-      </w:r>
-      <w:r>
-        <w:t xml:space="preserve">, </w:t>
-      </w:r>
-      <w:r>
-        <w:fldChar w:fldCharType="begin"/>
-      </w:r>
-      <w:r>
-        <w:instrText xml:space="preserve"> REF _Ref471055274 \h </w:instrText>
-      </w:r>
-      <w:r>
-        <w:fldChar w:fldCharType="separate"/>
-      </w:r>
-      <w:r>
-        <w:t xml:space="preserve">Trypanosoma </w:t>
-      </w:r>
-      <w:proofErr w:type="spellStart"/>
-      <w:r>
-        <w:t>cruzi</w:t>
+        <w:t xml:space="preserve"> targets are not Trypanosoma </w:t>
+      </w:r>
+      <w:proofErr w:type="spellStart"/>
+      <w:r>
+        <w:t>brucei</w:t>
       </w:r>
       <w:proofErr w:type="spellEnd"/>
       <w:r>
@@ -7543,7 +7558,7 @@
       <w:pPr>
         <w:pStyle w:val="Caption"/>
       </w:pPr>
-      <w:bookmarkStart w:id="15" w:name="_Ref468131998"/>
+      <w:bookmarkStart w:id="2" w:name="_Ref468131998"/>
       <w:r>
         <w:t xml:space="preserve">Figure </w:t>
       </w:r>
@@ -7558,7 +7573,7 @@
       <w:r>
         <w:t>:Hardware Configuration.</w:t>
       </w:r>
-      <w:bookmarkEnd w:id="15"/>
+      <w:bookmarkEnd w:id="2"/>
     </w:p>
     <w:p/>
     <w:p>
@@ -7624,7 +7639,7 @@
       <w:pPr>
         <w:pStyle w:val="Caption"/>
       </w:pPr>
-      <w:bookmarkStart w:id="16" w:name="_Ref468167088"/>
+      <w:bookmarkStart w:id="3" w:name="_Ref468167088"/>
       <w:r>
         <w:t xml:space="preserve">Figure </w:t>
       </w:r>
@@ -7639,7 +7654,7 @@
       <w:r>
         <w:t>: VM configuration parameters.</w:t>
       </w:r>
-      <w:bookmarkEnd w:id="16"/>
+      <w:bookmarkEnd w:id="3"/>
     </w:p>
     <w:p>
       <w:pPr>
@@ -7648,12 +7663,12 @@
       <w:r>
         <w:br w:type="page"/>
       </w:r>
-      <w:bookmarkStart w:id="17" w:name="_Ref468366787"/>
+      <w:bookmarkStart w:id="4" w:name="_Ref468366787"/>
       <w:r>
         <w:lastRenderedPageBreak/>
         <w:t>Installing MyChEMBL VM.</w:t>
       </w:r>
-      <w:bookmarkEnd w:id="17"/>
+      <w:bookmarkEnd w:id="4"/>
     </w:p>
     <w:p>
       <w:r>
@@ -7892,7 +7907,7 @@
       <w:pPr>
         <w:keepNext/>
       </w:pPr>
-      <w:bookmarkStart w:id="18" w:name="_Ref468167535"/>
+      <w:bookmarkStart w:id="5" w:name="_Ref468167535"/>
       <w:r>
         <w:rPr>
           <w:noProof/>
@@ -7944,7 +7959,7 @@
       <w:pPr>
         <w:pStyle w:val="Caption"/>
       </w:pPr>
-      <w:bookmarkStart w:id="19" w:name="_Ref468366678"/>
+      <w:bookmarkStart w:id="6" w:name="_Ref468366678"/>
       <w:r>
         <w:t xml:space="preserve">Figure </w:t>
       </w:r>
@@ -7959,7 +7974,7 @@
       <w:r>
         <w:t>:MyCHeMBL landing page.</w:t>
       </w:r>
-      <w:bookmarkEnd w:id="19"/>
+      <w:bookmarkEnd w:id="6"/>
     </w:p>
     <w:p>
       <w:r>
@@ -8022,7 +8037,7 @@
       <w:pPr>
         <w:pStyle w:val="Caption"/>
       </w:pPr>
-      <w:bookmarkStart w:id="20" w:name="_Ref468347174"/>
+      <w:bookmarkStart w:id="7" w:name="_Ref468347174"/>
       <w:r>
         <w:t xml:space="preserve">Figure </w:t>
       </w:r>
@@ -8050,7 +8065,7 @@
       <w:r>
         <w:t>: Genome target analysis workflow</w:t>
       </w:r>
-      <w:bookmarkEnd w:id="20"/>
+      <w:bookmarkEnd w:id="7"/>
     </w:p>
     <w:p>
       <w:pPr>
@@ -8448,7 +8463,7 @@
       <w:pPr>
         <w:pStyle w:val="Caption"/>
       </w:pPr>
-      <w:bookmarkStart w:id="21" w:name="_Ref468649140"/>
+      <w:bookmarkStart w:id="8" w:name="_Ref468649140"/>
       <w:r>
         <w:t xml:space="preserve">Figure </w:t>
       </w:r>
@@ -8463,7 +8478,7 @@
       <w:r>
         <w:t>:Understanding BLAST statistics.</w:t>
       </w:r>
-      <w:bookmarkEnd w:id="21"/>
+      <w:bookmarkEnd w:id="8"/>
     </w:p>
     <w:p>
       <w:r>
@@ -8599,12 +8614,12 @@
       <w:pPr>
         <w:pStyle w:val="Heading2"/>
       </w:pPr>
-      <w:bookmarkStart w:id="22" w:name="_Ref469415496"/>
+      <w:bookmarkStart w:id="9" w:name="_Ref469415496"/>
       <w:r>
         <w:t>Linux user setup.</w:t>
       </w:r>
-      <w:bookmarkEnd w:id="18"/>
-      <w:bookmarkEnd w:id="22"/>
+      <w:bookmarkEnd w:id="5"/>
+      <w:bookmarkEnd w:id="9"/>
     </w:p>
     <w:p>
       <w:pPr>
@@ -8822,7 +8837,7 @@
           <w:szCs w:val="26"/>
         </w:rPr>
       </w:pPr>
-      <w:bookmarkStart w:id="23" w:name="_Ref466187219"/>
+      <w:bookmarkStart w:id="10" w:name="_Ref466187219"/>
       <w:r>
         <w:br w:type="page"/>
       </w:r>
@@ -8831,13 +8846,13 @@
       <w:pPr>
         <w:pStyle w:val="Heading2"/>
       </w:pPr>
-      <w:bookmarkStart w:id="24" w:name="_Ref468193218"/>
+      <w:bookmarkStart w:id="11" w:name="_Ref468193218"/>
       <w:r>
         <w:lastRenderedPageBreak/>
         <w:t>Gene count</w:t>
       </w:r>
-      <w:bookmarkEnd w:id="23"/>
-      <w:bookmarkEnd w:id="24"/>
+      <w:bookmarkEnd w:id="10"/>
+      <w:bookmarkEnd w:id="11"/>
     </w:p>
     <w:p>
       <w:r>
@@ -9209,12 +9224,12 @@
       <w:pPr>
         <w:pStyle w:val="Heading2"/>
       </w:pPr>
-      <w:bookmarkStart w:id="25" w:name="_Ref465750941"/>
+      <w:bookmarkStart w:id="12" w:name="_Ref465750941"/>
       <w:r>
         <w:lastRenderedPageBreak/>
         <w:t>chrom_genes_to_proteins.pl Perl Script</w:t>
       </w:r>
-      <w:bookmarkEnd w:id="25"/>
+      <w:bookmarkEnd w:id="12"/>
     </w:p>
     <w:p>
       <w:pPr>
@@ -10177,7 +10192,7 @@
       <w:pPr>
         <w:pStyle w:val="Heading2"/>
       </w:pPr>
-      <w:bookmarkStart w:id="26" w:name="_Ref468392232"/>
+      <w:bookmarkStart w:id="13" w:name="_Ref468392232"/>
       <w:r>
         <w:lastRenderedPageBreak/>
         <w:t>s</w:t>
@@ -10191,7 +10206,7 @@
       <w:r>
         <w:t>.pl Perl script</w:t>
       </w:r>
-      <w:bookmarkEnd w:id="26"/>
+      <w:bookmarkEnd w:id="13"/>
     </w:p>
     <w:p>
       <w:pPr>
@@ -10884,13 +10899,13 @@
       <w:pPr>
         <w:pStyle w:val="Heading2"/>
       </w:pPr>
-      <w:bookmarkStart w:id="27" w:name="_Ref465942038"/>
+      <w:bookmarkStart w:id="14" w:name="_Ref465942038"/>
       <w:proofErr w:type="spellStart"/>
       <w:r>
         <w:lastRenderedPageBreak/>
         <w:t>blast_statistics.sql</w:t>
       </w:r>
-      <w:bookmarkEnd w:id="27"/>
+      <w:bookmarkEnd w:id="14"/>
       <w:proofErr w:type="spellEnd"/>
     </w:p>
     <w:p>
@@ -11646,12 +11661,12 @@
       <w:pPr>
         <w:pStyle w:val="Heading2"/>
       </w:pPr>
-      <w:bookmarkStart w:id="28" w:name="_Ref470633730"/>
+      <w:bookmarkStart w:id="15" w:name="_Ref470633730"/>
       <w:proofErr w:type="spellStart"/>
       <w:r>
         <w:t>tax_norm_threshold.sql</w:t>
       </w:r>
-      <w:bookmarkEnd w:id="28"/>
+      <w:bookmarkEnd w:id="15"/>
       <w:proofErr w:type="spellEnd"/>
     </w:p>
     <w:p>
@@ -12655,7 +12670,7 @@
       <w:pPr>
         <w:pStyle w:val="Caption"/>
       </w:pPr>
-      <w:bookmarkStart w:id="29" w:name="_Ref470661950"/>
+      <w:bookmarkStart w:id="16" w:name="_Ref470661950"/>
       <w:r>
         <w:t xml:space="preserve">Table </w:t>
       </w:r>
@@ -12678,7 +12693,7 @@
       <w:r>
         <w:t xml:space="preserve"> values.</w:t>
       </w:r>
-      <w:bookmarkEnd w:id="29"/>
+      <w:bookmarkEnd w:id="16"/>
       <w:r>
         <w:br w:type="page"/>
       </w:r>
@@ -12739,7 +12754,7 @@
       <w:pPr>
         <w:pStyle w:val="Caption"/>
       </w:pPr>
-      <w:bookmarkStart w:id="30" w:name="_Ref468770890"/>
+      <w:bookmarkStart w:id="17" w:name="_Ref468770890"/>
       <w:r>
         <w:t xml:space="preserve">Figure </w:t>
       </w:r>
@@ -12754,13 +12769,13 @@
       <w:r>
         <w:t>: Plasmodium structural diagram showing organelles.</w:t>
       </w:r>
-      <w:bookmarkEnd w:id="30"/>
+      <w:bookmarkEnd w:id="17"/>
     </w:p>
     <w:p>
       <w:pPr>
         <w:pStyle w:val="Heading2"/>
       </w:pPr>
-      <w:bookmarkStart w:id="31" w:name="_Ref466212027"/>
+      <w:bookmarkStart w:id="18" w:name="_Ref466212027"/>
       <w:r>
         <w:t xml:space="preserve">Loading </w:t>
       </w:r>
@@ -12781,7 +12796,7 @@
       <w:r>
         <w:t>.</w:t>
       </w:r>
-      <w:bookmarkEnd w:id="31"/>
+      <w:bookmarkEnd w:id="18"/>
     </w:p>
     <w:p>
       <w:pPr>
@@ -12963,7 +12978,7 @@
       <w:pPr>
         <w:pStyle w:val="Caption"/>
       </w:pPr>
-      <w:bookmarkStart w:id="32" w:name="_Ref468772317"/>
+      <w:bookmarkStart w:id="19" w:name="_Ref468772317"/>
       <w:r>
         <w:t xml:space="preserve">Figure </w:t>
       </w:r>
@@ -12978,7 +12993,7 @@
       <w:r>
         <w:t>:Histogram showing distribution of scores.</w:t>
       </w:r>
-      <w:bookmarkEnd w:id="32"/>
+      <w:bookmarkEnd w:id="19"/>
     </w:p>
     <w:p>
       <w:r>
@@ -13184,7 +13199,7 @@
       <w:pPr>
         <w:pStyle w:val="Caption"/>
       </w:pPr>
-      <w:bookmarkStart w:id="33" w:name="_Ref468783544"/>
+      <w:bookmarkStart w:id="20" w:name="_Ref468783544"/>
       <w:r>
         <w:t xml:space="preserve">Figure </w:t>
       </w:r>
@@ -13199,7 +13214,7 @@
       <w:r>
         <w:t>: "All malaria scores" qqnorm plot.</w:t>
       </w:r>
-      <w:bookmarkEnd w:id="33"/>
+      <w:bookmarkEnd w:id="20"/>
     </w:p>
     <w:p>
       <w:r>
@@ -13371,7 +13386,7 @@
       <w:pPr>
         <w:pStyle w:val="Caption"/>
       </w:pPr>
-      <w:bookmarkStart w:id="34" w:name="_Ref468785646"/>
+      <w:bookmarkStart w:id="21" w:name="_Ref468785646"/>
       <w:r>
         <w:t xml:space="preserve">Figure </w:t>
       </w:r>
@@ -13394,7 +13409,7 @@
       <w:r>
         <w:t xml:space="preserve"> normal scores.</w:t>
       </w:r>
-      <w:bookmarkEnd w:id="34"/>
+      <w:bookmarkEnd w:id="21"/>
     </w:p>
     <w:p>
       <w:pPr>
@@ -13793,7 +13808,7 @@
       <w:pPr>
         <w:pStyle w:val="Caption"/>
       </w:pPr>
-      <w:bookmarkStart w:id="35" w:name="_Ref470683967"/>
+      <w:bookmarkStart w:id="22" w:name="_Ref470683967"/>
       <w:r>
         <w:t xml:space="preserve">Figure </w:t>
       </w:r>
@@ -13808,7 +13823,7 @@
       <w:r>
         <w:t>: Testing normality for all organisms.</w:t>
       </w:r>
-      <w:bookmarkEnd w:id="35"/>
+      <w:bookmarkEnd w:id="22"/>
     </w:p>
     <w:p>
       <w:r>
@@ -15351,7 +15366,7 @@
       <w:pPr>
         <w:pStyle w:val="Caption"/>
       </w:pPr>
-      <w:bookmarkStart w:id="36" w:name="_Ref468787082"/>
+      <w:bookmarkStart w:id="23" w:name="_Ref468787082"/>
       <w:r>
         <w:t xml:space="preserve">Table </w:t>
       </w:r>
@@ -15374,7 +15389,7 @@
       <w:r>
         <w:t>.</w:t>
       </w:r>
-      <w:bookmarkEnd w:id="36"/>
+      <w:bookmarkEnd w:id="23"/>
     </w:p>
     <w:p>
       <w:pPr>
@@ -15494,7 +15509,7 @@
       <w:pPr>
         <w:pStyle w:val="Caption"/>
       </w:pPr>
-      <w:bookmarkStart w:id="37" w:name="_Ref468788303"/>
+      <w:bookmarkStart w:id="24" w:name="_Ref468788303"/>
       <w:r>
         <w:t xml:space="preserve">Figure </w:t>
       </w:r>
@@ -15509,7 +15524,7 @@
       <w:r>
         <w:t>: From statistics to drugs.</w:t>
       </w:r>
-      <w:bookmarkEnd w:id="37"/>
+      <w:bookmarkEnd w:id="24"/>
     </w:p>
     <w:p>
       <w:r>
@@ -16554,7 +16569,7 @@
       <w:pPr>
         <w:pStyle w:val="Heading2"/>
       </w:pPr>
-      <w:bookmarkStart w:id="38" w:name="_Ref468795996"/>
+      <w:bookmarkStart w:id="25" w:name="_Ref468795996"/>
       <w:r>
         <w:lastRenderedPageBreak/>
         <w:t xml:space="preserve">Query for new </w:t>
@@ -16565,7 +16580,7 @@
       <w:r>
         <w:t>targets</w:t>
       </w:r>
-      <w:bookmarkEnd w:id="38"/>
+      <w:bookmarkEnd w:id="25"/>
     </w:p>
     <w:p>
       <w:pPr>
@@ -17308,8 +17323,8 @@
         </w:rPr>
       </w:pPr>
     </w:p>
-    <w:bookmarkStart w:id="39" w:name="_MON_1544549841"/>
-    <w:bookmarkEnd w:id="39"/>
+    <w:bookmarkStart w:id="26" w:name="_MON_1544549841"/>
+    <w:bookmarkEnd w:id="26"/>
     <w:p>
       <w:pPr>
         <w:rPr>
@@ -17345,7 +17360,7 @@
           <v:shape id="_x0000_i1025" type="#_x0000_t75" style="width:77.25pt;height:49.5pt" o:ole="">
             <v:imagedata r:id="rId53" o:title=""/>
           </v:shape>
-          <o:OLEObject Type="Embed" ProgID="Excel.Sheet.12" ShapeID="_x0000_i1025" DrawAspect="Icon" ObjectID="_1544855250" r:id="rId54"/>
+          <o:OLEObject Type="Embed" ProgID="Excel.Sheet.12" ShapeID="_x0000_i1025" DrawAspect="Icon" ObjectID="_1544875017" r:id="rId54"/>
         </w:object>
       </w:r>
       <w:r>
@@ -17361,7 +17376,7 @@
         <w:pStyle w:val="Caption"/>
         <w:keepNext/>
       </w:pPr>
-      <w:bookmarkStart w:id="40" w:name="_Ref468794205"/>
+      <w:bookmarkStart w:id="27" w:name="_Ref468794205"/>
       <w:r>
         <w:lastRenderedPageBreak/>
         <w:t xml:space="preserve">Table </w:t>
@@ -17389,7 +17404,7 @@
       <w:r>
         <w:t xml:space="preserve"> organism and mechanism.</w:t>
       </w:r>
-      <w:bookmarkEnd w:id="40"/>
+      <w:bookmarkEnd w:id="27"/>
     </w:p>
     <w:tbl>
       <w:tblPr>
@@ -27309,14 +27324,14 @@
       </w:r>
     </w:p>
     <w:p>
-      <w:bookmarkStart w:id="41" w:name="_Ref470807454"/>
+      <w:bookmarkStart w:id="28" w:name="_Ref470807454"/>
     </w:p>
     <w:p>
       <w:pPr>
         <w:pStyle w:val="Caption"/>
         <w:keepNext/>
       </w:pPr>
-      <w:bookmarkStart w:id="42" w:name="_Ref470809963"/>
+      <w:bookmarkStart w:id="29" w:name="_Ref470809963"/>
       <w:r>
         <w:t xml:space="preserve">Table </w:t>
       </w:r>
@@ -27339,7 +27354,7 @@
       <w:r>
         <w:t xml:space="preserve"> drugs.</w:t>
       </w:r>
-      <w:bookmarkEnd w:id="42"/>
+      <w:bookmarkEnd w:id="29"/>
     </w:p>
     <w:tbl>
       <w:tblPr>
@@ -33327,7 +33342,7 @@
       <w:pPr>
         <w:pStyle w:val="Heading2"/>
       </w:pPr>
-      <w:bookmarkStart w:id="43" w:name="_Ref470810144"/>
+      <w:bookmarkStart w:id="30" w:name="_Ref470810144"/>
       <w:r>
         <w:t xml:space="preserve">Trypanosoma </w:t>
       </w:r>
@@ -33339,7 +33354,7 @@
       <w:r>
         <w:t xml:space="preserve"> drugs query.</w:t>
       </w:r>
-      <w:bookmarkEnd w:id="43"/>
+      <w:bookmarkEnd w:id="30"/>
     </w:p>
     <w:p>
       <w:pPr>
@@ -34321,7 +34336,7 @@
       <w:pPr>
         <w:pStyle w:val="Heading2"/>
       </w:pPr>
-      <w:bookmarkStart w:id="44" w:name="_Ref471053991"/>
+      <w:bookmarkStart w:id="31" w:name="_Ref471053991"/>
       <w:r>
         <w:lastRenderedPageBreak/>
         <w:t xml:space="preserve">Trypanosoma </w:t>
@@ -34334,7 +34349,7 @@
       <w:r>
         <w:t xml:space="preserve"> targets query</w:t>
       </w:r>
-      <w:bookmarkEnd w:id="44"/>
+      <w:bookmarkEnd w:id="31"/>
     </w:p>
     <w:p>
       <w:pPr>
@@ -35327,7 +35342,7 @@
         <w:pStyle w:val="Caption"/>
         <w:keepNext/>
       </w:pPr>
-      <w:bookmarkStart w:id="45" w:name="_Ref471054105"/>
+      <w:bookmarkStart w:id="32" w:name="_Ref471054105"/>
       <w:r>
         <w:t xml:space="preserve">Table </w:t>
       </w:r>
@@ -35350,10 +35365,10 @@
       <w:r>
         <w:t xml:space="preserve"> targets</w:t>
       </w:r>
-      <w:bookmarkEnd w:id="45"/>
-    </w:p>
-    <w:bookmarkStart w:id="46" w:name="_MON_1544795611"/>
-    <w:bookmarkEnd w:id="46"/>
+      <w:bookmarkEnd w:id="32"/>
+    </w:p>
+    <w:bookmarkStart w:id="33" w:name="_MON_1544795611"/>
+    <w:bookmarkEnd w:id="33"/>
     <w:p>
       <w:pPr>
         <w:rPr>
@@ -35372,7 +35387,7 @@
           <v:shape id="_x0000_i1026" type="#_x0000_t75" style="width:77.25pt;height:49.5pt" o:ole="">
             <v:imagedata r:id="rId55" o:title=""/>
           </v:shape>
-          <o:OLEObject Type="Embed" ProgID="Excel.Sheet.12" ShapeID="_x0000_i1026" DrawAspect="Icon" ObjectID="_1544855251" r:id="rId56"/>
+          <o:OLEObject Type="Embed" ProgID="Excel.Sheet.12" ShapeID="_x0000_i1026" DrawAspect="Icon" ObjectID="_1544875018" r:id="rId56"/>
         </w:object>
       </w:r>
       <w:r>
@@ -35408,8 +35423,8 @@
       <w:pPr>
         <w:pStyle w:val="Heading2"/>
       </w:pPr>
-      <w:bookmarkStart w:id="47" w:name="_Ref470845712"/>
-      <w:bookmarkStart w:id="48" w:name="_Ref470845778"/>
+      <w:bookmarkStart w:id="34" w:name="_Ref470845712"/>
+      <w:bookmarkStart w:id="35" w:name="_Ref470845778"/>
       <w:r>
         <w:t xml:space="preserve">Trypanosoma </w:t>
       </w:r>
@@ -35421,11 +35436,11 @@
       <w:r>
         <w:t xml:space="preserve"> drugs query</w:t>
       </w:r>
-      <w:bookmarkEnd w:id="47"/>
+      <w:bookmarkEnd w:id="34"/>
       <w:r>
         <w:t>.</w:t>
       </w:r>
-      <w:bookmarkEnd w:id="48"/>
+      <w:bookmarkEnd w:id="35"/>
     </w:p>
     <w:p>
       <w:pPr>
@@ -36400,7 +36415,7 @@
       <w:pPr>
         <w:pStyle w:val="Heading2"/>
       </w:pPr>
-      <w:bookmarkStart w:id="49" w:name="_Ref471054945"/>
+      <w:bookmarkStart w:id="36" w:name="_Ref471054945"/>
       <w:r>
         <w:t xml:space="preserve">Trypanosoma </w:t>
       </w:r>
@@ -36412,7 +36427,7 @@
       <w:r>
         <w:t xml:space="preserve"> targets query</w:t>
       </w:r>
-      <w:bookmarkEnd w:id="49"/>
+      <w:bookmarkEnd w:id="36"/>
     </w:p>
     <w:p>
       <w:pPr>
@@ -37419,7 +37434,7 @@
       <w:r>
         <w:t xml:space="preserve">: </w:t>
       </w:r>
-      <w:bookmarkStart w:id="50" w:name="_Ref471055274"/>
+      <w:bookmarkStart w:id="37" w:name="_Ref471055274"/>
       <w:r>
         <w:t xml:space="preserve">Trypanosoma </w:t>
       </w:r>
@@ -37431,7 +37446,7 @@
       <w:r>
         <w:t xml:space="preserve"> targets</w:t>
       </w:r>
-      <w:bookmarkEnd w:id="50"/>
+      <w:bookmarkEnd w:id="37"/>
     </w:p>
     <w:p>
       <w:pPr>
@@ -37445,7 +37460,7 @@
           <v:shape id="_x0000_i1027" type="#_x0000_t75" style="width:77.25pt;height:49.5pt" o:ole="">
             <v:imagedata r:id="rId57" o:title=""/>
           </v:shape>
-          <o:OLEObject Type="Embed" ProgID="Excel.Sheet.12" ShapeID="_x0000_i1027" DrawAspect="Icon" ObjectID="_1544855252" r:id="rId58"/>
+          <o:OLEObject Type="Embed" ProgID="Excel.Sheet.12" ShapeID="_x0000_i1027" DrawAspect="Icon" ObjectID="_1544875019" r:id="rId58"/>
         </w:object>
       </w:r>
       <w:r>
@@ -37480,7 +37495,7 @@
       <w:r>
         <w:t xml:space="preserve"> drugs.</w:t>
       </w:r>
-      <w:bookmarkEnd w:id="41"/>
+      <w:bookmarkEnd w:id="28"/>
     </w:p>
     <w:tbl>
       <w:tblPr>
@@ -42814,7 +42829,7 @@
       <w:pPr>
         <w:pStyle w:val="Heading2"/>
       </w:pPr>
-      <w:bookmarkStart w:id="51" w:name="_Ref470807676"/>
+      <w:bookmarkStart w:id="38" w:name="_Ref470807676"/>
       <w:proofErr w:type="spellStart"/>
       <w:r>
         <w:t>Leishmania</w:t>
@@ -42823,7 +42838,7 @@
       <w:r>
         <w:t xml:space="preserve"> drugs query.</w:t>
       </w:r>
-      <w:bookmarkEnd w:id="51"/>
+      <w:bookmarkEnd w:id="38"/>
     </w:p>
     <w:p>
       <w:pPr>
@@ -43805,7 +43820,7 @@
       <w:pPr>
         <w:pStyle w:val="Heading2"/>
       </w:pPr>
-      <w:bookmarkStart w:id="52" w:name="_Ref471056058"/>
+      <w:bookmarkStart w:id="39" w:name="_Ref471056058"/>
       <w:proofErr w:type="spellStart"/>
       <w:r>
         <w:lastRenderedPageBreak/>
@@ -43815,7 +43830,7 @@
       <w:r>
         <w:t xml:space="preserve"> major targets query</w:t>
       </w:r>
-      <w:bookmarkEnd w:id="52"/>
+      <w:bookmarkEnd w:id="39"/>
     </w:p>
     <w:p>
       <w:pPr>
@@ -44807,7 +44822,7 @@
         <w:pStyle w:val="Caption"/>
         <w:keepNext/>
       </w:pPr>
-      <w:bookmarkStart w:id="53" w:name="_Ref471056094"/>
+      <w:bookmarkStart w:id="40" w:name="_Ref471056094"/>
       <w:r>
         <w:t xml:space="preserve">Table </w:t>
       </w:r>
@@ -44822,7 +44837,7 @@
       <w:r>
         <w:t>:Leishmania major targets</w:t>
       </w:r>
-      <w:bookmarkEnd w:id="53"/>
+      <w:bookmarkEnd w:id="40"/>
     </w:p>
     <w:p>
       <w:pPr>
@@ -44842,7 +44857,7 @@
           <v:shape id="_x0000_i1028" type="#_x0000_t75" style="width:77.25pt;height:49.5pt" o:ole="">
             <v:imagedata r:id="rId59" o:title=""/>
           </v:shape>
-          <o:OLEObject Type="Embed" ProgID="Excel.Sheet.12" ShapeID="_x0000_i1028" DrawAspect="Icon" ObjectID="_1544855253" r:id="rId60"/>
+          <o:OLEObject Type="Embed" ProgID="Excel.Sheet.12" ShapeID="_x0000_i1028" DrawAspect="Icon" ObjectID="_1544875020" r:id="rId60"/>
         </w:object>
       </w:r>
       <w:r>
@@ -44869,7 +44884,7 @@
         <w:pStyle w:val="Caption"/>
         <w:keepNext/>
       </w:pPr>
-      <w:bookmarkStart w:id="54" w:name="_Ref470846529"/>
+      <w:bookmarkStart w:id="41" w:name="_Ref470846529"/>
       <w:r>
         <w:t xml:space="preserve">Table </w:t>
       </w:r>
@@ -44892,7 +44907,7 @@
       <w:r>
         <w:t xml:space="preserve"> drugs.</w:t>
       </w:r>
-      <w:bookmarkEnd w:id="54"/>
+      <w:bookmarkEnd w:id="41"/>
     </w:p>
     <w:tbl>
       <w:tblPr>
@@ -50449,7 +50464,7 @@
       <w:pPr>
         <w:pStyle w:val="Heading2"/>
       </w:pPr>
-      <w:bookmarkStart w:id="55" w:name="_Ref470846682"/>
+      <w:bookmarkStart w:id="42" w:name="_Ref470846682"/>
       <w:proofErr w:type="spellStart"/>
       <w:r>
         <w:t>Chlamidia</w:t>
@@ -50458,7 +50473,7 @@
       <w:r>
         <w:t xml:space="preserve"> drugs query.</w:t>
       </w:r>
-      <w:bookmarkEnd w:id="55"/>
+      <w:bookmarkEnd w:id="42"/>
     </w:p>
     <w:p>
       <w:pPr>
@@ -51440,7 +51455,7 @@
       <w:pPr>
         <w:pStyle w:val="Heading2"/>
       </w:pPr>
-      <w:bookmarkStart w:id="56" w:name="_Ref471056759"/>
+      <w:bookmarkStart w:id="43" w:name="_Ref471056759"/>
       <w:proofErr w:type="spellStart"/>
       <w:r>
         <w:lastRenderedPageBreak/>
@@ -51450,7 +51465,7 @@
       <w:r>
         <w:t xml:space="preserve"> targets query</w:t>
       </w:r>
-      <w:bookmarkEnd w:id="56"/>
+      <w:bookmarkEnd w:id="43"/>
     </w:p>
     <w:p>
       <w:pPr>
@@ -52444,7 +52459,7 @@
         <w:pStyle w:val="Caption"/>
         <w:keepNext/>
       </w:pPr>
-      <w:bookmarkStart w:id="57" w:name="_Ref471056787"/>
+      <w:bookmarkStart w:id="44" w:name="_Ref471056787"/>
       <w:r>
         <w:t xml:space="preserve">Table </w:t>
       </w:r>
@@ -52475,7 +52490,7 @@
       <w:r>
         <w:t xml:space="preserve"> targets</w:t>
       </w:r>
-      <w:bookmarkEnd w:id="57"/>
+      <w:bookmarkEnd w:id="44"/>
     </w:p>
     <w:p>
       <w:pPr>
@@ -52496,8 +52511,2418 @@
           <v:shape id="_x0000_i1029" type="#_x0000_t75" style="width:77.25pt;height:49.5pt" o:ole="">
             <v:imagedata r:id="rId61" o:title=""/>
           </v:shape>
-          <o:OLEObject Type="Embed" ProgID="Excel.Sheet.12" ShapeID="_x0000_i1029" DrawAspect="Icon" ObjectID="_1544855254" r:id="rId62"/>
+          <o:OLEObject Type="Embed" ProgID="Excel.Sheet.12" ShapeID="_x0000_i1029" DrawAspect="Icon" ObjectID="_1544875021" r:id="rId62"/>
         </w:object>
+      </w:r>
+    </w:p>
+    <w:p>
+      <w:pPr>
+        <w:rPr>
+          <w:rFonts w:ascii="Courier New" w:hAnsi="Courier New" w:cs="Courier New"/>
+          <w:sz w:val="18"/>
+          <w:szCs w:val="18"/>
+        </w:rPr>
+      </w:pPr>
+      <w:r>
+        <w:rPr>
+          <w:rFonts w:ascii="Courier New" w:hAnsi="Courier New" w:cs="Courier New"/>
+          <w:sz w:val="18"/>
+          <w:szCs w:val="18"/>
+        </w:rPr>
+        <w:br w:type="page"/>
+      </w:r>
+    </w:p>
+    <w:p>
+      <w:pPr>
+        <w:pStyle w:val="Heading2"/>
+      </w:pPr>
+      <w:bookmarkStart w:id="45" w:name="_Ref471133097"/>
+      <w:r>
+        <w:lastRenderedPageBreak/>
+        <w:t xml:space="preserve">Queries to find which Trypanosoma </w:t>
+      </w:r>
+      <w:proofErr w:type="spellStart"/>
+      <w:r>
+        <w:t>cruzi</w:t>
+      </w:r>
+      <w:proofErr w:type="spellEnd"/>
+      <w:r>
+        <w:t xml:space="preserve"> targets are not Trypanosoma </w:t>
+      </w:r>
+      <w:proofErr w:type="spellStart"/>
+      <w:r>
+        <w:t>brucei</w:t>
+      </w:r>
+      <w:proofErr w:type="spellEnd"/>
+      <w:r>
+        <w:t xml:space="preserve"> targets</w:t>
+      </w:r>
+      <w:bookmarkEnd w:id="45"/>
+    </w:p>
+    <w:p/>
+    <w:p>
+      <w:r>
+        <w:t>First, we create to separate table for each species targets:</w:t>
+      </w:r>
+    </w:p>
+    <w:p>
+      <w:pPr>
+        <w:spacing w:after="0"/>
+        <w:rPr>
+          <w:rFonts w:ascii="Courier New" w:hAnsi="Courier New" w:cs="Courier New"/>
+          <w:sz w:val="18"/>
+          <w:szCs w:val="18"/>
+        </w:rPr>
+      </w:pPr>
+      <w:r>
+        <w:rPr>
+          <w:rFonts w:ascii="Courier New" w:hAnsi="Courier New" w:cs="Courier New"/>
+          <w:sz w:val="18"/>
+          <w:szCs w:val="18"/>
+        </w:rPr>
+        <w:t xml:space="preserve">CREATE TABLE </w:t>
+      </w:r>
+      <w:proofErr w:type="spellStart"/>
+      <w:r>
+        <w:rPr>
+          <w:rFonts w:ascii="Courier New" w:hAnsi="Courier New" w:cs="Courier New"/>
+          <w:sz w:val="18"/>
+          <w:szCs w:val="18"/>
+        </w:rPr>
+        <w:t>brucei_targets</w:t>
+      </w:r>
+      <w:proofErr w:type="spellEnd"/>
+      <w:r>
+        <w:rPr>
+          <w:rFonts w:ascii="Courier New" w:hAnsi="Courier New" w:cs="Courier New"/>
+          <w:sz w:val="18"/>
+          <w:szCs w:val="18"/>
+        </w:rPr>
+        <w:t xml:space="preserve"> as</w:t>
+      </w:r>
+    </w:p>
+    <w:p>
+      <w:pPr>
+        <w:spacing w:after="0" w:line="240" w:lineRule="auto"/>
+        <w:rPr>
+          <w:rFonts w:ascii="Courier New" w:hAnsi="Courier New" w:cs="Courier New"/>
+          <w:sz w:val="18"/>
+          <w:szCs w:val="18"/>
+        </w:rPr>
+      </w:pPr>
+      <w:r>
+        <w:rPr>
+          <w:rFonts w:ascii="Courier New" w:hAnsi="Courier New" w:cs="Courier New"/>
+          <w:sz w:val="18"/>
+          <w:szCs w:val="18"/>
+        </w:rPr>
+        <w:t>select max(</w:t>
+      </w:r>
+      <w:proofErr w:type="spellStart"/>
+      <w:r>
+        <w:rPr>
+          <w:rFonts w:ascii="Courier New" w:hAnsi="Courier New" w:cs="Courier New"/>
+          <w:sz w:val="18"/>
+          <w:szCs w:val="18"/>
+        </w:rPr>
+        <w:t>bs.score</w:t>
+      </w:r>
+      <w:proofErr w:type="spellEnd"/>
+      <w:r>
+        <w:rPr>
+          <w:rFonts w:ascii="Courier New" w:hAnsi="Courier New" w:cs="Courier New"/>
+          <w:sz w:val="18"/>
+          <w:szCs w:val="18"/>
+        </w:rPr>
+        <w:t xml:space="preserve">) score, </w:t>
+      </w:r>
+      <w:proofErr w:type="spellStart"/>
+      <w:r>
+        <w:rPr>
+          <w:rFonts w:ascii="Courier New" w:hAnsi="Courier New" w:cs="Courier New"/>
+          <w:sz w:val="18"/>
+          <w:szCs w:val="18"/>
+        </w:rPr>
+        <w:t>chembl_id</w:t>
+      </w:r>
+      <w:proofErr w:type="spellEnd"/>
+      <w:r>
+        <w:rPr>
+          <w:rFonts w:ascii="Courier New" w:hAnsi="Courier New" w:cs="Courier New"/>
+          <w:sz w:val="18"/>
+          <w:szCs w:val="18"/>
+        </w:rPr>
+        <w:t xml:space="preserve">, </w:t>
+      </w:r>
+      <w:proofErr w:type="spellStart"/>
+      <w:r>
+        <w:rPr>
+          <w:rFonts w:ascii="Courier New" w:hAnsi="Courier New" w:cs="Courier New"/>
+          <w:sz w:val="18"/>
+          <w:szCs w:val="18"/>
+        </w:rPr>
+        <w:t>target_type</w:t>
+      </w:r>
+      <w:proofErr w:type="spellEnd"/>
+      <w:r>
+        <w:rPr>
+          <w:rFonts w:ascii="Courier New" w:hAnsi="Courier New" w:cs="Courier New"/>
+          <w:sz w:val="18"/>
+          <w:szCs w:val="18"/>
+        </w:rPr>
+        <w:t xml:space="preserve">, organism, </w:t>
+      </w:r>
+      <w:proofErr w:type="spellStart"/>
+      <w:r>
+        <w:rPr>
+          <w:rFonts w:ascii="Courier New" w:hAnsi="Courier New" w:cs="Courier New"/>
+          <w:sz w:val="18"/>
+          <w:szCs w:val="18"/>
+        </w:rPr>
+        <w:t>targets.tax_id</w:t>
+      </w:r>
+      <w:proofErr w:type="spellEnd"/>
+      <w:r>
+        <w:rPr>
+          <w:rFonts w:ascii="Courier New" w:hAnsi="Courier New" w:cs="Courier New"/>
+          <w:sz w:val="18"/>
+          <w:szCs w:val="18"/>
+        </w:rPr>
+        <w:t xml:space="preserve">, </w:t>
+      </w:r>
+      <w:proofErr w:type="spellStart"/>
+      <w:r>
+        <w:rPr>
+          <w:rFonts w:ascii="Courier New" w:hAnsi="Courier New" w:cs="Courier New"/>
+          <w:sz w:val="18"/>
+          <w:szCs w:val="18"/>
+        </w:rPr>
+        <w:t>targets.targ_comp</w:t>
+      </w:r>
+      <w:proofErr w:type="spellEnd"/>
+    </w:p>
+    <w:p>
+      <w:pPr>
+        <w:spacing w:after="0" w:line="240" w:lineRule="auto"/>
+        <w:rPr>
+          <w:rFonts w:ascii="Courier New" w:hAnsi="Courier New" w:cs="Courier New"/>
+          <w:sz w:val="18"/>
+          <w:szCs w:val="18"/>
+        </w:rPr>
+      </w:pPr>
+      <w:r>
+        <w:rPr>
+          <w:rFonts w:ascii="Courier New" w:hAnsi="Courier New" w:cs="Courier New"/>
+          <w:sz w:val="18"/>
+          <w:szCs w:val="18"/>
+        </w:rPr>
+        <w:t>from</w:t>
+      </w:r>
+    </w:p>
+    <w:p>
+      <w:pPr>
+        <w:spacing w:after="0" w:line="240" w:lineRule="auto"/>
+        <w:rPr>
+          <w:rFonts w:ascii="Courier New" w:hAnsi="Courier New" w:cs="Courier New"/>
+          <w:sz w:val="18"/>
+          <w:szCs w:val="18"/>
+        </w:rPr>
+      </w:pPr>
+      <w:r>
+        <w:rPr>
+          <w:rFonts w:ascii="Courier New" w:hAnsi="Courier New" w:cs="Courier New"/>
+          <w:sz w:val="18"/>
+          <w:szCs w:val="18"/>
+        </w:rPr>
+        <w:t xml:space="preserve">(select distinct </w:t>
+      </w:r>
+      <w:proofErr w:type="spellStart"/>
+      <w:r>
+        <w:rPr>
+          <w:rFonts w:ascii="Courier New" w:hAnsi="Courier New" w:cs="Courier New"/>
+          <w:sz w:val="18"/>
+          <w:szCs w:val="18"/>
+        </w:rPr>
+        <w:t>td.chembl_id</w:t>
+      </w:r>
+      <w:proofErr w:type="spellEnd"/>
+      <w:r>
+        <w:rPr>
+          <w:rFonts w:ascii="Courier New" w:hAnsi="Courier New" w:cs="Courier New"/>
+          <w:sz w:val="18"/>
+          <w:szCs w:val="18"/>
+        </w:rPr>
+        <w:t xml:space="preserve">, </w:t>
+      </w:r>
+      <w:proofErr w:type="spellStart"/>
+      <w:r>
+        <w:rPr>
+          <w:rFonts w:ascii="Courier New" w:hAnsi="Courier New" w:cs="Courier New"/>
+          <w:sz w:val="18"/>
+          <w:szCs w:val="18"/>
+        </w:rPr>
+        <w:t>td.target_type</w:t>
+      </w:r>
+      <w:proofErr w:type="spellEnd"/>
+      <w:r>
+        <w:rPr>
+          <w:rFonts w:ascii="Courier New" w:hAnsi="Courier New" w:cs="Courier New"/>
+          <w:sz w:val="18"/>
+          <w:szCs w:val="18"/>
+        </w:rPr>
+        <w:t xml:space="preserve">, </w:t>
+      </w:r>
+      <w:proofErr w:type="spellStart"/>
+      <w:r>
+        <w:rPr>
+          <w:rFonts w:ascii="Courier New" w:hAnsi="Courier New" w:cs="Courier New"/>
+          <w:sz w:val="18"/>
+          <w:szCs w:val="18"/>
+        </w:rPr>
+        <w:t>td.organism</w:t>
+      </w:r>
+      <w:proofErr w:type="spellEnd"/>
+      <w:r>
+        <w:rPr>
+          <w:rFonts w:ascii="Courier New" w:hAnsi="Courier New" w:cs="Courier New"/>
+          <w:sz w:val="18"/>
+          <w:szCs w:val="18"/>
+        </w:rPr>
+        <w:t xml:space="preserve">, </w:t>
+      </w:r>
+      <w:proofErr w:type="spellStart"/>
+      <w:r>
+        <w:rPr>
+          <w:rFonts w:ascii="Courier New" w:hAnsi="Courier New" w:cs="Courier New"/>
+          <w:sz w:val="18"/>
+          <w:szCs w:val="18"/>
+        </w:rPr>
+        <w:t>td.tax_id</w:t>
+      </w:r>
+      <w:proofErr w:type="spellEnd"/>
+      <w:r>
+        <w:rPr>
+          <w:rFonts w:ascii="Courier New" w:hAnsi="Courier New" w:cs="Courier New"/>
+          <w:sz w:val="18"/>
+          <w:szCs w:val="18"/>
+        </w:rPr>
+        <w:t xml:space="preserve">, </w:t>
+      </w:r>
+      <w:proofErr w:type="spellStart"/>
+      <w:r>
+        <w:rPr>
+          <w:rFonts w:ascii="Courier New" w:hAnsi="Courier New" w:cs="Courier New"/>
+          <w:sz w:val="18"/>
+          <w:szCs w:val="18"/>
+        </w:rPr>
+        <w:t>bs.targ_comp</w:t>
+      </w:r>
+      <w:proofErr w:type="spellEnd"/>
+    </w:p>
+    <w:p>
+      <w:pPr>
+        <w:spacing w:after="0" w:line="240" w:lineRule="auto"/>
+        <w:rPr>
+          <w:rFonts w:ascii="Courier New" w:hAnsi="Courier New" w:cs="Courier New"/>
+          <w:sz w:val="18"/>
+          <w:szCs w:val="18"/>
+        </w:rPr>
+      </w:pPr>
+      <w:r>
+        <w:rPr>
+          <w:rFonts w:ascii="Courier New" w:hAnsi="Courier New" w:cs="Courier New"/>
+          <w:sz w:val="18"/>
+          <w:szCs w:val="18"/>
+        </w:rPr>
+        <w:t xml:space="preserve">from blast_statistics </w:t>
+      </w:r>
+      <w:proofErr w:type="spellStart"/>
+      <w:r>
+        <w:rPr>
+          <w:rFonts w:ascii="Courier New" w:hAnsi="Courier New" w:cs="Courier New"/>
+          <w:sz w:val="18"/>
+          <w:szCs w:val="18"/>
+        </w:rPr>
+        <w:t>bs</w:t>
+      </w:r>
+      <w:proofErr w:type="spellEnd"/>
+    </w:p>
+    <w:p>
+      <w:pPr>
+        <w:spacing w:after="0" w:line="240" w:lineRule="auto"/>
+        <w:rPr>
+          <w:rFonts w:ascii="Courier New" w:hAnsi="Courier New" w:cs="Courier New"/>
+          <w:sz w:val="18"/>
+          <w:szCs w:val="18"/>
+        </w:rPr>
+      </w:pPr>
+      <w:r>
+        <w:rPr>
+          <w:rFonts w:ascii="Courier New" w:hAnsi="Courier New" w:cs="Courier New"/>
+          <w:sz w:val="18"/>
+          <w:szCs w:val="18"/>
+        </w:rPr>
+        <w:t xml:space="preserve">, </w:t>
+      </w:r>
+      <w:proofErr w:type="spellStart"/>
+      <w:r>
+        <w:rPr>
+          <w:rFonts w:ascii="Courier New" w:hAnsi="Courier New" w:cs="Courier New"/>
+          <w:sz w:val="18"/>
+          <w:szCs w:val="18"/>
+        </w:rPr>
+        <w:t>target_components</w:t>
+      </w:r>
+      <w:proofErr w:type="spellEnd"/>
+      <w:r>
+        <w:rPr>
+          <w:rFonts w:ascii="Courier New" w:hAnsi="Courier New" w:cs="Courier New"/>
+          <w:sz w:val="18"/>
+          <w:szCs w:val="18"/>
+        </w:rPr>
+        <w:t xml:space="preserve"> </w:t>
+      </w:r>
+      <w:proofErr w:type="spellStart"/>
+      <w:r>
+        <w:rPr>
+          <w:rFonts w:ascii="Courier New" w:hAnsi="Courier New" w:cs="Courier New"/>
+          <w:sz w:val="18"/>
+          <w:szCs w:val="18"/>
+        </w:rPr>
+        <w:t>tc</w:t>
+      </w:r>
+      <w:proofErr w:type="spellEnd"/>
+    </w:p>
+    <w:p>
+      <w:pPr>
+        <w:spacing w:after="0" w:line="240" w:lineRule="auto"/>
+        <w:rPr>
+          <w:rFonts w:ascii="Courier New" w:hAnsi="Courier New" w:cs="Courier New"/>
+          <w:sz w:val="18"/>
+          <w:szCs w:val="18"/>
+        </w:rPr>
+      </w:pPr>
+      <w:r>
+        <w:rPr>
+          <w:rFonts w:ascii="Courier New" w:hAnsi="Courier New" w:cs="Courier New"/>
+          <w:sz w:val="18"/>
+          <w:szCs w:val="18"/>
+        </w:rPr>
+        <w:t xml:space="preserve">, </w:t>
+      </w:r>
+      <w:proofErr w:type="spellStart"/>
+      <w:r>
+        <w:rPr>
+          <w:rFonts w:ascii="Courier New" w:hAnsi="Courier New" w:cs="Courier New"/>
+          <w:sz w:val="18"/>
+          <w:szCs w:val="18"/>
+        </w:rPr>
+        <w:t>target_dictionary</w:t>
+      </w:r>
+      <w:proofErr w:type="spellEnd"/>
+      <w:r>
+        <w:rPr>
+          <w:rFonts w:ascii="Courier New" w:hAnsi="Courier New" w:cs="Courier New"/>
+          <w:sz w:val="18"/>
+          <w:szCs w:val="18"/>
+        </w:rPr>
+        <w:t xml:space="preserve"> td</w:t>
+      </w:r>
+    </w:p>
+    <w:p>
+      <w:pPr>
+        <w:spacing w:after="0" w:line="240" w:lineRule="auto"/>
+        <w:rPr>
+          <w:rFonts w:ascii="Courier New" w:hAnsi="Courier New" w:cs="Courier New"/>
+          <w:sz w:val="18"/>
+          <w:szCs w:val="18"/>
+        </w:rPr>
+      </w:pPr>
+      <w:r>
+        <w:rPr>
+          <w:rFonts w:ascii="Courier New" w:hAnsi="Courier New" w:cs="Courier New"/>
+          <w:sz w:val="18"/>
+          <w:szCs w:val="18"/>
+        </w:rPr>
+        <w:t xml:space="preserve">, </w:t>
+      </w:r>
+      <w:proofErr w:type="spellStart"/>
+      <w:r>
+        <w:rPr>
+          <w:rFonts w:ascii="Courier New" w:hAnsi="Courier New" w:cs="Courier New"/>
+          <w:sz w:val="18"/>
+          <w:szCs w:val="18"/>
+        </w:rPr>
+        <w:t>tax_norm_threshold</w:t>
+      </w:r>
+      <w:proofErr w:type="spellEnd"/>
+      <w:r>
+        <w:rPr>
+          <w:rFonts w:ascii="Courier New" w:hAnsi="Courier New" w:cs="Courier New"/>
+          <w:sz w:val="18"/>
+          <w:szCs w:val="18"/>
+        </w:rPr>
+        <w:t xml:space="preserve"> </w:t>
+      </w:r>
+      <w:proofErr w:type="spellStart"/>
+      <w:r>
+        <w:rPr>
+          <w:rFonts w:ascii="Courier New" w:hAnsi="Courier New" w:cs="Courier New"/>
+          <w:sz w:val="18"/>
+          <w:szCs w:val="18"/>
+        </w:rPr>
+        <w:t>tnt</w:t>
+      </w:r>
+      <w:proofErr w:type="spellEnd"/>
+    </w:p>
+    <w:p>
+      <w:pPr>
+        <w:spacing w:after="0" w:line="240" w:lineRule="auto"/>
+        <w:rPr>
+          <w:rFonts w:ascii="Courier New" w:hAnsi="Courier New" w:cs="Courier New"/>
+          <w:sz w:val="18"/>
+          <w:szCs w:val="18"/>
+        </w:rPr>
+      </w:pPr>
+      <w:r>
+        <w:rPr>
+          <w:rFonts w:ascii="Courier New" w:hAnsi="Courier New" w:cs="Courier New"/>
+          <w:sz w:val="18"/>
+          <w:szCs w:val="18"/>
+        </w:rPr>
+        <w:t xml:space="preserve">where </w:t>
+      </w:r>
+      <w:proofErr w:type="spellStart"/>
+      <w:r>
+        <w:rPr>
+          <w:rFonts w:ascii="Courier New" w:hAnsi="Courier New" w:cs="Courier New"/>
+          <w:sz w:val="18"/>
+          <w:szCs w:val="18"/>
+        </w:rPr>
+        <w:t>bs.tax_id</w:t>
+      </w:r>
+      <w:proofErr w:type="spellEnd"/>
+      <w:r>
+        <w:rPr>
+          <w:rFonts w:ascii="Courier New" w:hAnsi="Courier New" w:cs="Courier New"/>
+          <w:sz w:val="18"/>
+          <w:szCs w:val="18"/>
+        </w:rPr>
+        <w:t>=5691</w:t>
+      </w:r>
+    </w:p>
+    <w:p>
+      <w:pPr>
+        <w:spacing w:after="0" w:line="240" w:lineRule="auto"/>
+        <w:rPr>
+          <w:rFonts w:ascii="Courier New" w:hAnsi="Courier New" w:cs="Courier New"/>
+          <w:sz w:val="18"/>
+          <w:szCs w:val="18"/>
+        </w:rPr>
+      </w:pPr>
+      <w:r>
+        <w:rPr>
+          <w:rFonts w:ascii="Courier New" w:hAnsi="Courier New" w:cs="Courier New"/>
+          <w:sz w:val="18"/>
+          <w:szCs w:val="18"/>
+        </w:rPr>
+        <w:t xml:space="preserve">  and </w:t>
+      </w:r>
+      <w:proofErr w:type="spellStart"/>
+      <w:r>
+        <w:rPr>
+          <w:rFonts w:ascii="Courier New" w:hAnsi="Courier New" w:cs="Courier New"/>
+          <w:sz w:val="18"/>
+          <w:szCs w:val="18"/>
+        </w:rPr>
+        <w:t>bs.tax_id</w:t>
+      </w:r>
+      <w:proofErr w:type="spellEnd"/>
+      <w:r>
+        <w:rPr>
+          <w:rFonts w:ascii="Courier New" w:hAnsi="Courier New" w:cs="Courier New"/>
+          <w:sz w:val="18"/>
+          <w:szCs w:val="18"/>
+        </w:rPr>
+        <w:t xml:space="preserve"> = </w:t>
+      </w:r>
+      <w:proofErr w:type="spellStart"/>
+      <w:r>
+        <w:rPr>
+          <w:rFonts w:ascii="Courier New" w:hAnsi="Courier New" w:cs="Courier New"/>
+          <w:sz w:val="18"/>
+          <w:szCs w:val="18"/>
+        </w:rPr>
+        <w:t>tnt.tax_id</w:t>
+      </w:r>
+      <w:proofErr w:type="spellEnd"/>
+    </w:p>
+    <w:p>
+      <w:pPr>
+        <w:spacing w:after="0" w:line="240" w:lineRule="auto"/>
+        <w:rPr>
+          <w:rFonts w:ascii="Courier New" w:hAnsi="Courier New" w:cs="Courier New"/>
+          <w:sz w:val="18"/>
+          <w:szCs w:val="18"/>
+        </w:rPr>
+      </w:pPr>
+      <w:r>
+        <w:rPr>
+          <w:rFonts w:ascii="Courier New" w:hAnsi="Courier New" w:cs="Courier New"/>
+          <w:sz w:val="18"/>
+          <w:szCs w:val="18"/>
+        </w:rPr>
+        <w:t xml:space="preserve">  and </w:t>
+      </w:r>
+      <w:proofErr w:type="spellStart"/>
+      <w:r>
+        <w:rPr>
+          <w:rFonts w:ascii="Courier New" w:hAnsi="Courier New" w:cs="Courier New"/>
+          <w:sz w:val="18"/>
+          <w:szCs w:val="18"/>
+        </w:rPr>
+        <w:t>bs.score</w:t>
+      </w:r>
+      <w:proofErr w:type="spellEnd"/>
+      <w:r>
+        <w:rPr>
+          <w:rFonts w:ascii="Courier New" w:hAnsi="Courier New" w:cs="Courier New"/>
+          <w:sz w:val="18"/>
+          <w:szCs w:val="18"/>
+        </w:rPr>
+        <w:t xml:space="preserve"> &gt; </w:t>
+      </w:r>
+      <w:proofErr w:type="spellStart"/>
+      <w:r>
+        <w:rPr>
+          <w:rFonts w:ascii="Courier New" w:hAnsi="Courier New" w:cs="Courier New"/>
+          <w:sz w:val="18"/>
+          <w:szCs w:val="18"/>
+        </w:rPr>
+        <w:t>tnt.threshold</w:t>
+      </w:r>
+      <w:proofErr w:type="spellEnd"/>
+    </w:p>
+    <w:p>
+      <w:pPr>
+        <w:spacing w:after="0" w:line="240" w:lineRule="auto"/>
+        <w:rPr>
+          <w:rFonts w:ascii="Courier New" w:hAnsi="Courier New" w:cs="Courier New"/>
+          <w:sz w:val="18"/>
+          <w:szCs w:val="18"/>
+        </w:rPr>
+      </w:pPr>
+      <w:r>
+        <w:rPr>
+          <w:rFonts w:ascii="Courier New" w:hAnsi="Courier New" w:cs="Courier New"/>
+          <w:sz w:val="18"/>
+          <w:szCs w:val="18"/>
+        </w:rPr>
+        <w:t xml:space="preserve">  and </w:t>
+      </w:r>
+      <w:proofErr w:type="spellStart"/>
+      <w:r>
+        <w:rPr>
+          <w:rFonts w:ascii="Courier New" w:hAnsi="Courier New" w:cs="Courier New"/>
+          <w:sz w:val="18"/>
+          <w:szCs w:val="18"/>
+        </w:rPr>
+        <w:t>bs.expect</w:t>
+      </w:r>
+      <w:proofErr w:type="spellEnd"/>
+      <w:r>
+        <w:rPr>
+          <w:rFonts w:ascii="Courier New" w:hAnsi="Courier New" w:cs="Courier New"/>
+          <w:sz w:val="18"/>
+          <w:szCs w:val="18"/>
+        </w:rPr>
+        <w:t xml:space="preserve"> &lt; .001</w:t>
+      </w:r>
+    </w:p>
+    <w:p>
+      <w:pPr>
+        <w:spacing w:after="0" w:line="240" w:lineRule="auto"/>
+        <w:rPr>
+          <w:rFonts w:ascii="Courier New" w:hAnsi="Courier New" w:cs="Courier New"/>
+          <w:sz w:val="18"/>
+          <w:szCs w:val="18"/>
+        </w:rPr>
+      </w:pPr>
+      <w:r>
+        <w:rPr>
+          <w:rFonts w:ascii="Courier New" w:hAnsi="Courier New" w:cs="Courier New"/>
+          <w:sz w:val="18"/>
+          <w:szCs w:val="18"/>
+        </w:rPr>
+        <w:t xml:space="preserve">  and </w:t>
+      </w:r>
+      <w:proofErr w:type="spellStart"/>
+      <w:r>
+        <w:rPr>
+          <w:rFonts w:ascii="Courier New" w:hAnsi="Courier New" w:cs="Courier New"/>
+          <w:sz w:val="18"/>
+          <w:szCs w:val="18"/>
+        </w:rPr>
+        <w:t>bs.targ_comp</w:t>
+      </w:r>
+      <w:proofErr w:type="spellEnd"/>
+      <w:r>
+        <w:rPr>
+          <w:rFonts w:ascii="Courier New" w:hAnsi="Courier New" w:cs="Courier New"/>
+          <w:sz w:val="18"/>
+          <w:szCs w:val="18"/>
+        </w:rPr>
+        <w:t xml:space="preserve"> = </w:t>
+      </w:r>
+      <w:proofErr w:type="spellStart"/>
+      <w:r>
+        <w:rPr>
+          <w:rFonts w:ascii="Courier New" w:hAnsi="Courier New" w:cs="Courier New"/>
+          <w:sz w:val="18"/>
+          <w:szCs w:val="18"/>
+        </w:rPr>
+        <w:t>tc.component_id</w:t>
+      </w:r>
+      <w:proofErr w:type="spellEnd"/>
+    </w:p>
+    <w:p>
+      <w:pPr>
+        <w:spacing w:after="0" w:line="240" w:lineRule="auto"/>
+        <w:rPr>
+          <w:rFonts w:ascii="Courier New" w:hAnsi="Courier New" w:cs="Courier New"/>
+          <w:sz w:val="18"/>
+          <w:szCs w:val="18"/>
+        </w:rPr>
+      </w:pPr>
+      <w:r>
+        <w:rPr>
+          <w:rFonts w:ascii="Courier New" w:hAnsi="Courier New" w:cs="Courier New"/>
+          <w:sz w:val="18"/>
+          <w:szCs w:val="18"/>
+        </w:rPr>
+        <w:t xml:space="preserve">  and </w:t>
+      </w:r>
+      <w:proofErr w:type="spellStart"/>
+      <w:r>
+        <w:rPr>
+          <w:rFonts w:ascii="Courier New" w:hAnsi="Courier New" w:cs="Courier New"/>
+          <w:sz w:val="18"/>
+          <w:szCs w:val="18"/>
+        </w:rPr>
+        <w:t>tc.tid</w:t>
+      </w:r>
+      <w:proofErr w:type="spellEnd"/>
+      <w:r>
+        <w:rPr>
+          <w:rFonts w:ascii="Courier New" w:hAnsi="Courier New" w:cs="Courier New"/>
+          <w:sz w:val="18"/>
+          <w:szCs w:val="18"/>
+        </w:rPr>
+        <w:t xml:space="preserve"> = </w:t>
+      </w:r>
+      <w:proofErr w:type="spellStart"/>
+      <w:r>
+        <w:rPr>
+          <w:rFonts w:ascii="Courier New" w:hAnsi="Courier New" w:cs="Courier New"/>
+          <w:sz w:val="18"/>
+          <w:szCs w:val="18"/>
+        </w:rPr>
+        <w:t>td.tid</w:t>
+      </w:r>
+      <w:proofErr w:type="spellEnd"/>
+    </w:p>
+    <w:p>
+      <w:pPr>
+        <w:spacing w:after="0" w:line="240" w:lineRule="auto"/>
+        <w:rPr>
+          <w:rFonts w:ascii="Courier New" w:hAnsi="Courier New" w:cs="Courier New"/>
+          <w:sz w:val="18"/>
+          <w:szCs w:val="18"/>
+        </w:rPr>
+      </w:pPr>
+      <w:r>
+        <w:rPr>
+          <w:rFonts w:ascii="Courier New" w:hAnsi="Courier New" w:cs="Courier New"/>
+          <w:sz w:val="18"/>
+          <w:szCs w:val="18"/>
+        </w:rPr>
+        <w:t xml:space="preserve">  and not exists (select 1</w:t>
+      </w:r>
+    </w:p>
+    <w:p>
+      <w:pPr>
+        <w:spacing w:after="0" w:line="240" w:lineRule="auto"/>
+        <w:rPr>
+          <w:rFonts w:ascii="Courier New" w:hAnsi="Courier New" w:cs="Courier New"/>
+          <w:sz w:val="18"/>
+          <w:szCs w:val="18"/>
+        </w:rPr>
+      </w:pPr>
+      <w:r>
+        <w:rPr>
+          <w:rFonts w:ascii="Courier New" w:hAnsi="Courier New" w:cs="Courier New"/>
+          <w:sz w:val="18"/>
+          <w:szCs w:val="18"/>
+        </w:rPr>
+        <w:t xml:space="preserve">                  from </w:t>
+      </w:r>
+      <w:proofErr w:type="spellStart"/>
+      <w:r>
+        <w:rPr>
+          <w:rFonts w:ascii="Courier New" w:hAnsi="Courier New" w:cs="Courier New"/>
+          <w:sz w:val="18"/>
+          <w:szCs w:val="18"/>
+        </w:rPr>
+        <w:t>exclude_organisms</w:t>
+      </w:r>
+      <w:proofErr w:type="spellEnd"/>
+      <w:r>
+        <w:rPr>
+          <w:rFonts w:ascii="Courier New" w:hAnsi="Courier New" w:cs="Courier New"/>
+          <w:sz w:val="18"/>
+          <w:szCs w:val="18"/>
+        </w:rPr>
+        <w:t xml:space="preserve"> xo</w:t>
+      </w:r>
+    </w:p>
+    <w:p>
+      <w:pPr>
+        <w:spacing w:after="0" w:line="240" w:lineRule="auto"/>
+        <w:rPr>
+          <w:rFonts w:ascii="Courier New" w:hAnsi="Courier New" w:cs="Courier New"/>
+          <w:sz w:val="18"/>
+          <w:szCs w:val="18"/>
+        </w:rPr>
+      </w:pPr>
+      <w:r>
+        <w:rPr>
+          <w:rFonts w:ascii="Courier New" w:hAnsi="Courier New" w:cs="Courier New"/>
+          <w:sz w:val="18"/>
+          <w:szCs w:val="18"/>
+        </w:rPr>
+        <w:tab/>
+      </w:r>
+      <w:r>
+        <w:rPr>
+          <w:rFonts w:ascii="Courier New" w:hAnsi="Courier New" w:cs="Courier New"/>
+          <w:sz w:val="18"/>
+          <w:szCs w:val="18"/>
+        </w:rPr>
+        <w:tab/>
+        <w:t xml:space="preserve">  where </w:t>
+      </w:r>
+      <w:proofErr w:type="spellStart"/>
+      <w:r>
+        <w:rPr>
+          <w:rFonts w:ascii="Courier New" w:hAnsi="Courier New" w:cs="Courier New"/>
+          <w:sz w:val="18"/>
+          <w:szCs w:val="18"/>
+        </w:rPr>
+        <w:t>td.tax_id</w:t>
+      </w:r>
+      <w:proofErr w:type="spellEnd"/>
+      <w:r>
+        <w:rPr>
+          <w:rFonts w:ascii="Courier New" w:hAnsi="Courier New" w:cs="Courier New"/>
+          <w:sz w:val="18"/>
+          <w:szCs w:val="18"/>
+        </w:rPr>
+        <w:t xml:space="preserve"> = </w:t>
+      </w:r>
+      <w:proofErr w:type="spellStart"/>
+      <w:r>
+        <w:rPr>
+          <w:rFonts w:ascii="Courier New" w:hAnsi="Courier New" w:cs="Courier New"/>
+          <w:sz w:val="18"/>
+          <w:szCs w:val="18"/>
+        </w:rPr>
+        <w:t>xo.tax_id</w:t>
+      </w:r>
+      <w:proofErr w:type="spellEnd"/>
+    </w:p>
+    <w:p>
+      <w:pPr>
+        <w:spacing w:after="0" w:line="240" w:lineRule="auto"/>
+        <w:rPr>
+          <w:rFonts w:ascii="Courier New" w:hAnsi="Courier New" w:cs="Courier New"/>
+          <w:sz w:val="18"/>
+          <w:szCs w:val="18"/>
+        </w:rPr>
+      </w:pPr>
+      <w:r>
+        <w:rPr>
+          <w:rFonts w:ascii="Courier New" w:hAnsi="Courier New" w:cs="Courier New"/>
+          <w:sz w:val="18"/>
+          <w:szCs w:val="18"/>
+        </w:rPr>
+        <w:t xml:space="preserve">                 )</w:t>
+      </w:r>
+    </w:p>
+    <w:p>
+      <w:pPr>
+        <w:spacing w:after="0" w:line="240" w:lineRule="auto"/>
+        <w:rPr>
+          <w:rFonts w:ascii="Courier New" w:hAnsi="Courier New" w:cs="Courier New"/>
+          <w:sz w:val="18"/>
+          <w:szCs w:val="18"/>
+        </w:rPr>
+      </w:pPr>
+      <w:r>
+        <w:rPr>
+          <w:rFonts w:ascii="Courier New" w:hAnsi="Courier New" w:cs="Courier New"/>
+          <w:sz w:val="18"/>
+          <w:szCs w:val="18"/>
+        </w:rPr>
+        <w:t>) targets</w:t>
+      </w:r>
+    </w:p>
+    <w:p>
+      <w:pPr>
+        <w:spacing w:after="0" w:line="240" w:lineRule="auto"/>
+        <w:rPr>
+          <w:rFonts w:ascii="Courier New" w:hAnsi="Courier New" w:cs="Courier New"/>
+          <w:sz w:val="18"/>
+          <w:szCs w:val="18"/>
+        </w:rPr>
+      </w:pPr>
+      <w:r>
+        <w:rPr>
+          <w:rFonts w:ascii="Courier New" w:hAnsi="Courier New" w:cs="Courier New"/>
+          <w:sz w:val="18"/>
+          <w:szCs w:val="18"/>
+        </w:rPr>
+        <w:t xml:space="preserve">,blast_statistics </w:t>
+      </w:r>
+      <w:proofErr w:type="spellStart"/>
+      <w:r>
+        <w:rPr>
+          <w:rFonts w:ascii="Courier New" w:hAnsi="Courier New" w:cs="Courier New"/>
+          <w:sz w:val="18"/>
+          <w:szCs w:val="18"/>
+        </w:rPr>
+        <w:t>bs</w:t>
+      </w:r>
+      <w:proofErr w:type="spellEnd"/>
+    </w:p>
+    <w:p>
+      <w:pPr>
+        <w:spacing w:after="0" w:line="240" w:lineRule="auto"/>
+        <w:rPr>
+          <w:rFonts w:ascii="Courier New" w:hAnsi="Courier New" w:cs="Courier New"/>
+          <w:sz w:val="18"/>
+          <w:szCs w:val="18"/>
+        </w:rPr>
+      </w:pPr>
+      <w:r>
+        <w:rPr>
+          <w:rFonts w:ascii="Courier New" w:hAnsi="Courier New" w:cs="Courier New"/>
+          <w:sz w:val="18"/>
+          <w:szCs w:val="18"/>
+        </w:rPr>
+        <w:t xml:space="preserve">where </w:t>
+      </w:r>
+      <w:proofErr w:type="spellStart"/>
+      <w:r>
+        <w:rPr>
+          <w:rFonts w:ascii="Courier New" w:hAnsi="Courier New" w:cs="Courier New"/>
+          <w:sz w:val="18"/>
+          <w:szCs w:val="18"/>
+        </w:rPr>
+        <w:t>bs.targ_comp</w:t>
+      </w:r>
+      <w:proofErr w:type="spellEnd"/>
+      <w:r>
+        <w:rPr>
+          <w:rFonts w:ascii="Courier New" w:hAnsi="Courier New" w:cs="Courier New"/>
+          <w:sz w:val="18"/>
+          <w:szCs w:val="18"/>
+        </w:rPr>
+        <w:t xml:space="preserve"> = </w:t>
+      </w:r>
+      <w:proofErr w:type="spellStart"/>
+      <w:r>
+        <w:rPr>
+          <w:rFonts w:ascii="Courier New" w:hAnsi="Courier New" w:cs="Courier New"/>
+          <w:sz w:val="18"/>
+          <w:szCs w:val="18"/>
+        </w:rPr>
+        <w:t>targets.targ_comp</w:t>
+      </w:r>
+      <w:proofErr w:type="spellEnd"/>
+    </w:p>
+    <w:p>
+      <w:pPr>
+        <w:spacing w:after="0" w:line="240" w:lineRule="auto"/>
+        <w:rPr>
+          <w:rFonts w:ascii="Courier New" w:hAnsi="Courier New" w:cs="Courier New"/>
+          <w:sz w:val="18"/>
+          <w:szCs w:val="18"/>
+        </w:rPr>
+      </w:pPr>
+      <w:r>
+        <w:rPr>
+          <w:rFonts w:ascii="Courier New" w:hAnsi="Courier New" w:cs="Courier New"/>
+          <w:sz w:val="18"/>
+          <w:szCs w:val="18"/>
+        </w:rPr>
+        <w:t xml:space="preserve">group by </w:t>
+      </w:r>
+      <w:proofErr w:type="spellStart"/>
+      <w:r>
+        <w:rPr>
+          <w:rFonts w:ascii="Courier New" w:hAnsi="Courier New" w:cs="Courier New"/>
+          <w:sz w:val="18"/>
+          <w:szCs w:val="18"/>
+        </w:rPr>
+        <w:t>chembl_id</w:t>
+      </w:r>
+      <w:proofErr w:type="spellEnd"/>
+      <w:r>
+        <w:rPr>
+          <w:rFonts w:ascii="Courier New" w:hAnsi="Courier New" w:cs="Courier New"/>
+          <w:sz w:val="18"/>
+          <w:szCs w:val="18"/>
+        </w:rPr>
+        <w:t xml:space="preserve">, </w:t>
+      </w:r>
+      <w:proofErr w:type="spellStart"/>
+      <w:r>
+        <w:rPr>
+          <w:rFonts w:ascii="Courier New" w:hAnsi="Courier New" w:cs="Courier New"/>
+          <w:sz w:val="18"/>
+          <w:szCs w:val="18"/>
+        </w:rPr>
+        <w:t>target_type</w:t>
+      </w:r>
+      <w:proofErr w:type="spellEnd"/>
+      <w:r>
+        <w:rPr>
+          <w:rFonts w:ascii="Courier New" w:hAnsi="Courier New" w:cs="Courier New"/>
+          <w:sz w:val="18"/>
+          <w:szCs w:val="18"/>
+        </w:rPr>
+        <w:t xml:space="preserve">, organism, </w:t>
+      </w:r>
+      <w:proofErr w:type="spellStart"/>
+      <w:r>
+        <w:rPr>
+          <w:rFonts w:ascii="Courier New" w:hAnsi="Courier New" w:cs="Courier New"/>
+          <w:sz w:val="18"/>
+          <w:szCs w:val="18"/>
+        </w:rPr>
+        <w:t>targets.tax_id</w:t>
+      </w:r>
+      <w:proofErr w:type="spellEnd"/>
+      <w:r>
+        <w:rPr>
+          <w:rFonts w:ascii="Courier New" w:hAnsi="Courier New" w:cs="Courier New"/>
+          <w:sz w:val="18"/>
+          <w:szCs w:val="18"/>
+        </w:rPr>
+        <w:t xml:space="preserve">, </w:t>
+      </w:r>
+      <w:proofErr w:type="spellStart"/>
+      <w:r>
+        <w:rPr>
+          <w:rFonts w:ascii="Courier New" w:hAnsi="Courier New" w:cs="Courier New"/>
+          <w:sz w:val="18"/>
+          <w:szCs w:val="18"/>
+        </w:rPr>
+        <w:t>targets.targ_comp</w:t>
+      </w:r>
+      <w:proofErr w:type="spellEnd"/>
+    </w:p>
+    <w:p>
+      <w:pPr>
+        <w:spacing w:after="0" w:line="240" w:lineRule="auto"/>
+        <w:rPr>
+          <w:rFonts w:ascii="Courier New" w:hAnsi="Courier New" w:cs="Courier New"/>
+          <w:sz w:val="18"/>
+          <w:szCs w:val="18"/>
+        </w:rPr>
+      </w:pPr>
+      <w:r>
+        <w:rPr>
+          <w:rFonts w:ascii="Courier New" w:hAnsi="Courier New" w:cs="Courier New"/>
+          <w:sz w:val="18"/>
+          <w:szCs w:val="18"/>
+        </w:rPr>
+        <w:t xml:space="preserve">order by score </w:t>
+      </w:r>
+      <w:proofErr w:type="spellStart"/>
+      <w:r>
+        <w:rPr>
+          <w:rFonts w:ascii="Courier New" w:hAnsi="Courier New" w:cs="Courier New"/>
+          <w:sz w:val="18"/>
+          <w:szCs w:val="18"/>
+        </w:rPr>
+        <w:t>desc</w:t>
+      </w:r>
+      <w:proofErr w:type="spellEnd"/>
+      <w:r>
+        <w:rPr>
+          <w:rFonts w:ascii="Courier New" w:hAnsi="Courier New" w:cs="Courier New"/>
+          <w:sz w:val="18"/>
+          <w:szCs w:val="18"/>
+        </w:rPr>
+        <w:t>;</w:t>
+      </w:r>
+    </w:p>
+    <w:p/>
+    <w:p>
+      <w:pPr>
+        <w:spacing w:after="0"/>
+        <w:rPr>
+          <w:rFonts w:ascii="Courier New" w:hAnsi="Courier New" w:cs="Courier New"/>
+          <w:sz w:val="18"/>
+          <w:szCs w:val="18"/>
+        </w:rPr>
+      </w:pPr>
+      <w:bookmarkStart w:id="46" w:name="_GoBack"/>
+      <w:r>
+        <w:rPr>
+          <w:rFonts w:ascii="Courier New" w:hAnsi="Courier New" w:cs="Courier New"/>
+          <w:sz w:val="18"/>
+          <w:szCs w:val="18"/>
+        </w:rPr>
+        <w:t xml:space="preserve">CREATE TABLE </w:t>
+      </w:r>
+      <w:proofErr w:type="spellStart"/>
+      <w:r>
+        <w:rPr>
+          <w:rFonts w:ascii="Courier New" w:hAnsi="Courier New" w:cs="Courier New"/>
+          <w:sz w:val="18"/>
+          <w:szCs w:val="18"/>
+        </w:rPr>
+        <w:t>cruzi_targets</w:t>
+      </w:r>
+      <w:proofErr w:type="spellEnd"/>
+      <w:r>
+        <w:rPr>
+          <w:rFonts w:ascii="Courier New" w:hAnsi="Courier New" w:cs="Courier New"/>
+          <w:sz w:val="18"/>
+          <w:szCs w:val="18"/>
+        </w:rPr>
+        <w:t xml:space="preserve"> as</w:t>
+      </w:r>
+    </w:p>
+    <w:bookmarkEnd w:id="46"/>
+    <w:p>
+      <w:pPr>
+        <w:spacing w:after="0" w:line="240" w:lineRule="auto"/>
+        <w:rPr>
+          <w:rFonts w:ascii="Courier New" w:hAnsi="Courier New" w:cs="Courier New"/>
+          <w:sz w:val="18"/>
+          <w:szCs w:val="18"/>
+        </w:rPr>
+      </w:pPr>
+      <w:r>
+        <w:rPr>
+          <w:rFonts w:ascii="Courier New" w:hAnsi="Courier New" w:cs="Courier New"/>
+          <w:sz w:val="18"/>
+          <w:szCs w:val="18"/>
+        </w:rPr>
+        <w:t>select max(</w:t>
+      </w:r>
+      <w:proofErr w:type="spellStart"/>
+      <w:r>
+        <w:rPr>
+          <w:rFonts w:ascii="Courier New" w:hAnsi="Courier New" w:cs="Courier New"/>
+          <w:sz w:val="18"/>
+          <w:szCs w:val="18"/>
+        </w:rPr>
+        <w:t>bs.score</w:t>
+      </w:r>
+      <w:proofErr w:type="spellEnd"/>
+      <w:r>
+        <w:rPr>
+          <w:rFonts w:ascii="Courier New" w:hAnsi="Courier New" w:cs="Courier New"/>
+          <w:sz w:val="18"/>
+          <w:szCs w:val="18"/>
+        </w:rPr>
+        <w:t xml:space="preserve">) score, </w:t>
+      </w:r>
+      <w:proofErr w:type="spellStart"/>
+      <w:r>
+        <w:rPr>
+          <w:rFonts w:ascii="Courier New" w:hAnsi="Courier New" w:cs="Courier New"/>
+          <w:sz w:val="18"/>
+          <w:szCs w:val="18"/>
+        </w:rPr>
+        <w:t>chembl_id</w:t>
+      </w:r>
+      <w:proofErr w:type="spellEnd"/>
+      <w:r>
+        <w:rPr>
+          <w:rFonts w:ascii="Courier New" w:hAnsi="Courier New" w:cs="Courier New"/>
+          <w:sz w:val="18"/>
+          <w:szCs w:val="18"/>
+        </w:rPr>
+        <w:t xml:space="preserve">, </w:t>
+      </w:r>
+      <w:proofErr w:type="spellStart"/>
+      <w:r>
+        <w:rPr>
+          <w:rFonts w:ascii="Courier New" w:hAnsi="Courier New" w:cs="Courier New"/>
+          <w:sz w:val="18"/>
+          <w:szCs w:val="18"/>
+        </w:rPr>
+        <w:t>target_type</w:t>
+      </w:r>
+      <w:proofErr w:type="spellEnd"/>
+      <w:r>
+        <w:rPr>
+          <w:rFonts w:ascii="Courier New" w:hAnsi="Courier New" w:cs="Courier New"/>
+          <w:sz w:val="18"/>
+          <w:szCs w:val="18"/>
+        </w:rPr>
+        <w:t xml:space="preserve">, organism, </w:t>
+      </w:r>
+      <w:proofErr w:type="spellStart"/>
+      <w:r>
+        <w:rPr>
+          <w:rFonts w:ascii="Courier New" w:hAnsi="Courier New" w:cs="Courier New"/>
+          <w:sz w:val="18"/>
+          <w:szCs w:val="18"/>
+        </w:rPr>
+        <w:t>targets.tax_id</w:t>
+      </w:r>
+      <w:proofErr w:type="spellEnd"/>
+      <w:r>
+        <w:rPr>
+          <w:rFonts w:ascii="Courier New" w:hAnsi="Courier New" w:cs="Courier New"/>
+          <w:sz w:val="18"/>
+          <w:szCs w:val="18"/>
+        </w:rPr>
+        <w:t xml:space="preserve">, </w:t>
+      </w:r>
+      <w:proofErr w:type="spellStart"/>
+      <w:r>
+        <w:rPr>
+          <w:rFonts w:ascii="Courier New" w:hAnsi="Courier New" w:cs="Courier New"/>
+          <w:sz w:val="18"/>
+          <w:szCs w:val="18"/>
+        </w:rPr>
+        <w:t>targets.targ_comp</w:t>
+      </w:r>
+      <w:proofErr w:type="spellEnd"/>
+    </w:p>
+    <w:p>
+      <w:pPr>
+        <w:spacing w:after="0" w:line="240" w:lineRule="auto"/>
+        <w:rPr>
+          <w:rFonts w:ascii="Courier New" w:hAnsi="Courier New" w:cs="Courier New"/>
+          <w:sz w:val="18"/>
+          <w:szCs w:val="18"/>
+        </w:rPr>
+      </w:pPr>
+      <w:r>
+        <w:rPr>
+          <w:rFonts w:ascii="Courier New" w:hAnsi="Courier New" w:cs="Courier New"/>
+          <w:sz w:val="18"/>
+          <w:szCs w:val="18"/>
+        </w:rPr>
+        <w:t>from</w:t>
+      </w:r>
+    </w:p>
+    <w:p>
+      <w:pPr>
+        <w:spacing w:after="0" w:line="240" w:lineRule="auto"/>
+        <w:rPr>
+          <w:rFonts w:ascii="Courier New" w:hAnsi="Courier New" w:cs="Courier New"/>
+          <w:sz w:val="18"/>
+          <w:szCs w:val="18"/>
+        </w:rPr>
+      </w:pPr>
+      <w:r>
+        <w:rPr>
+          <w:rFonts w:ascii="Courier New" w:hAnsi="Courier New" w:cs="Courier New"/>
+          <w:sz w:val="18"/>
+          <w:szCs w:val="18"/>
+        </w:rPr>
+        <w:t xml:space="preserve">(select distinct </w:t>
+      </w:r>
+      <w:proofErr w:type="spellStart"/>
+      <w:r>
+        <w:rPr>
+          <w:rFonts w:ascii="Courier New" w:hAnsi="Courier New" w:cs="Courier New"/>
+          <w:sz w:val="18"/>
+          <w:szCs w:val="18"/>
+        </w:rPr>
+        <w:t>td.chembl_id</w:t>
+      </w:r>
+      <w:proofErr w:type="spellEnd"/>
+      <w:r>
+        <w:rPr>
+          <w:rFonts w:ascii="Courier New" w:hAnsi="Courier New" w:cs="Courier New"/>
+          <w:sz w:val="18"/>
+          <w:szCs w:val="18"/>
+        </w:rPr>
+        <w:t xml:space="preserve">, </w:t>
+      </w:r>
+      <w:proofErr w:type="spellStart"/>
+      <w:r>
+        <w:rPr>
+          <w:rFonts w:ascii="Courier New" w:hAnsi="Courier New" w:cs="Courier New"/>
+          <w:sz w:val="18"/>
+          <w:szCs w:val="18"/>
+        </w:rPr>
+        <w:t>td.target_type</w:t>
+      </w:r>
+      <w:proofErr w:type="spellEnd"/>
+      <w:r>
+        <w:rPr>
+          <w:rFonts w:ascii="Courier New" w:hAnsi="Courier New" w:cs="Courier New"/>
+          <w:sz w:val="18"/>
+          <w:szCs w:val="18"/>
+        </w:rPr>
+        <w:t xml:space="preserve">, </w:t>
+      </w:r>
+      <w:proofErr w:type="spellStart"/>
+      <w:r>
+        <w:rPr>
+          <w:rFonts w:ascii="Courier New" w:hAnsi="Courier New" w:cs="Courier New"/>
+          <w:sz w:val="18"/>
+          <w:szCs w:val="18"/>
+        </w:rPr>
+        <w:t>td.organism</w:t>
+      </w:r>
+      <w:proofErr w:type="spellEnd"/>
+      <w:r>
+        <w:rPr>
+          <w:rFonts w:ascii="Courier New" w:hAnsi="Courier New" w:cs="Courier New"/>
+          <w:sz w:val="18"/>
+          <w:szCs w:val="18"/>
+        </w:rPr>
+        <w:t xml:space="preserve">, </w:t>
+      </w:r>
+      <w:proofErr w:type="spellStart"/>
+      <w:r>
+        <w:rPr>
+          <w:rFonts w:ascii="Courier New" w:hAnsi="Courier New" w:cs="Courier New"/>
+          <w:sz w:val="18"/>
+          <w:szCs w:val="18"/>
+        </w:rPr>
+        <w:t>td.tax_id</w:t>
+      </w:r>
+      <w:proofErr w:type="spellEnd"/>
+      <w:r>
+        <w:rPr>
+          <w:rFonts w:ascii="Courier New" w:hAnsi="Courier New" w:cs="Courier New"/>
+          <w:sz w:val="18"/>
+          <w:szCs w:val="18"/>
+        </w:rPr>
+        <w:t xml:space="preserve">, </w:t>
+      </w:r>
+      <w:proofErr w:type="spellStart"/>
+      <w:r>
+        <w:rPr>
+          <w:rFonts w:ascii="Courier New" w:hAnsi="Courier New" w:cs="Courier New"/>
+          <w:sz w:val="18"/>
+          <w:szCs w:val="18"/>
+        </w:rPr>
+        <w:t>bs.targ_comp</w:t>
+      </w:r>
+      <w:proofErr w:type="spellEnd"/>
+    </w:p>
+    <w:p>
+      <w:pPr>
+        <w:spacing w:after="0" w:line="240" w:lineRule="auto"/>
+        <w:rPr>
+          <w:rFonts w:ascii="Courier New" w:hAnsi="Courier New" w:cs="Courier New"/>
+          <w:sz w:val="18"/>
+          <w:szCs w:val="18"/>
+        </w:rPr>
+      </w:pPr>
+      <w:r>
+        <w:rPr>
+          <w:rFonts w:ascii="Courier New" w:hAnsi="Courier New" w:cs="Courier New"/>
+          <w:sz w:val="18"/>
+          <w:szCs w:val="18"/>
+        </w:rPr>
+        <w:t xml:space="preserve">from blast_statistics </w:t>
+      </w:r>
+      <w:proofErr w:type="spellStart"/>
+      <w:r>
+        <w:rPr>
+          <w:rFonts w:ascii="Courier New" w:hAnsi="Courier New" w:cs="Courier New"/>
+          <w:sz w:val="18"/>
+          <w:szCs w:val="18"/>
+        </w:rPr>
+        <w:t>bs</w:t>
+      </w:r>
+      <w:proofErr w:type="spellEnd"/>
+    </w:p>
+    <w:p>
+      <w:pPr>
+        <w:spacing w:after="0" w:line="240" w:lineRule="auto"/>
+        <w:rPr>
+          <w:rFonts w:ascii="Courier New" w:hAnsi="Courier New" w:cs="Courier New"/>
+          <w:sz w:val="18"/>
+          <w:szCs w:val="18"/>
+        </w:rPr>
+      </w:pPr>
+      <w:r>
+        <w:rPr>
+          <w:rFonts w:ascii="Courier New" w:hAnsi="Courier New" w:cs="Courier New"/>
+          <w:sz w:val="18"/>
+          <w:szCs w:val="18"/>
+        </w:rPr>
+        <w:t xml:space="preserve">, </w:t>
+      </w:r>
+      <w:proofErr w:type="spellStart"/>
+      <w:r>
+        <w:rPr>
+          <w:rFonts w:ascii="Courier New" w:hAnsi="Courier New" w:cs="Courier New"/>
+          <w:sz w:val="18"/>
+          <w:szCs w:val="18"/>
+        </w:rPr>
+        <w:t>target_components</w:t>
+      </w:r>
+      <w:proofErr w:type="spellEnd"/>
+      <w:r>
+        <w:rPr>
+          <w:rFonts w:ascii="Courier New" w:hAnsi="Courier New" w:cs="Courier New"/>
+          <w:sz w:val="18"/>
+          <w:szCs w:val="18"/>
+        </w:rPr>
+        <w:t xml:space="preserve"> </w:t>
+      </w:r>
+      <w:proofErr w:type="spellStart"/>
+      <w:r>
+        <w:rPr>
+          <w:rFonts w:ascii="Courier New" w:hAnsi="Courier New" w:cs="Courier New"/>
+          <w:sz w:val="18"/>
+          <w:szCs w:val="18"/>
+        </w:rPr>
+        <w:t>tc</w:t>
+      </w:r>
+      <w:proofErr w:type="spellEnd"/>
+    </w:p>
+    <w:p>
+      <w:pPr>
+        <w:spacing w:after="0" w:line="240" w:lineRule="auto"/>
+        <w:rPr>
+          <w:rFonts w:ascii="Courier New" w:hAnsi="Courier New" w:cs="Courier New"/>
+          <w:sz w:val="18"/>
+          <w:szCs w:val="18"/>
+        </w:rPr>
+      </w:pPr>
+      <w:r>
+        <w:rPr>
+          <w:rFonts w:ascii="Courier New" w:hAnsi="Courier New" w:cs="Courier New"/>
+          <w:sz w:val="18"/>
+          <w:szCs w:val="18"/>
+        </w:rPr>
+        <w:t xml:space="preserve">, </w:t>
+      </w:r>
+      <w:proofErr w:type="spellStart"/>
+      <w:r>
+        <w:rPr>
+          <w:rFonts w:ascii="Courier New" w:hAnsi="Courier New" w:cs="Courier New"/>
+          <w:sz w:val="18"/>
+          <w:szCs w:val="18"/>
+        </w:rPr>
+        <w:t>target_dictionary</w:t>
+      </w:r>
+      <w:proofErr w:type="spellEnd"/>
+      <w:r>
+        <w:rPr>
+          <w:rFonts w:ascii="Courier New" w:hAnsi="Courier New" w:cs="Courier New"/>
+          <w:sz w:val="18"/>
+          <w:szCs w:val="18"/>
+        </w:rPr>
+        <w:t xml:space="preserve"> td</w:t>
+      </w:r>
+    </w:p>
+    <w:p>
+      <w:pPr>
+        <w:spacing w:after="0" w:line="240" w:lineRule="auto"/>
+        <w:rPr>
+          <w:rFonts w:ascii="Courier New" w:hAnsi="Courier New" w:cs="Courier New"/>
+          <w:sz w:val="18"/>
+          <w:szCs w:val="18"/>
+        </w:rPr>
+      </w:pPr>
+      <w:r>
+        <w:rPr>
+          <w:rFonts w:ascii="Courier New" w:hAnsi="Courier New" w:cs="Courier New"/>
+          <w:sz w:val="18"/>
+          <w:szCs w:val="18"/>
+        </w:rPr>
+        <w:t xml:space="preserve">, </w:t>
+      </w:r>
+      <w:proofErr w:type="spellStart"/>
+      <w:r>
+        <w:rPr>
+          <w:rFonts w:ascii="Courier New" w:hAnsi="Courier New" w:cs="Courier New"/>
+          <w:sz w:val="18"/>
+          <w:szCs w:val="18"/>
+        </w:rPr>
+        <w:t>tax_norm_threshold</w:t>
+      </w:r>
+      <w:proofErr w:type="spellEnd"/>
+      <w:r>
+        <w:rPr>
+          <w:rFonts w:ascii="Courier New" w:hAnsi="Courier New" w:cs="Courier New"/>
+          <w:sz w:val="18"/>
+          <w:szCs w:val="18"/>
+        </w:rPr>
+        <w:t xml:space="preserve"> </w:t>
+      </w:r>
+      <w:proofErr w:type="spellStart"/>
+      <w:r>
+        <w:rPr>
+          <w:rFonts w:ascii="Courier New" w:hAnsi="Courier New" w:cs="Courier New"/>
+          <w:sz w:val="18"/>
+          <w:szCs w:val="18"/>
+        </w:rPr>
+        <w:t>tnt</w:t>
+      </w:r>
+      <w:proofErr w:type="spellEnd"/>
+    </w:p>
+    <w:p>
+      <w:pPr>
+        <w:spacing w:after="0" w:line="240" w:lineRule="auto"/>
+        <w:rPr>
+          <w:rFonts w:ascii="Courier New" w:hAnsi="Courier New" w:cs="Courier New"/>
+          <w:sz w:val="18"/>
+          <w:szCs w:val="18"/>
+        </w:rPr>
+      </w:pPr>
+      <w:r>
+        <w:rPr>
+          <w:rFonts w:ascii="Courier New" w:hAnsi="Courier New" w:cs="Courier New"/>
+          <w:sz w:val="18"/>
+          <w:szCs w:val="18"/>
+        </w:rPr>
+        <w:t xml:space="preserve">where </w:t>
+      </w:r>
+      <w:proofErr w:type="spellStart"/>
+      <w:r>
+        <w:rPr>
+          <w:rFonts w:ascii="Courier New" w:hAnsi="Courier New" w:cs="Courier New"/>
+          <w:sz w:val="18"/>
+          <w:szCs w:val="18"/>
+        </w:rPr>
+        <w:t>bs.tax_id</w:t>
+      </w:r>
+      <w:proofErr w:type="spellEnd"/>
+      <w:r>
+        <w:rPr>
+          <w:rFonts w:ascii="Courier New" w:hAnsi="Courier New" w:cs="Courier New"/>
+          <w:sz w:val="18"/>
+          <w:szCs w:val="18"/>
+        </w:rPr>
+        <w:t>=5693</w:t>
+      </w:r>
+    </w:p>
+    <w:p>
+      <w:pPr>
+        <w:spacing w:after="0" w:line="240" w:lineRule="auto"/>
+        <w:rPr>
+          <w:rFonts w:ascii="Courier New" w:hAnsi="Courier New" w:cs="Courier New"/>
+          <w:sz w:val="18"/>
+          <w:szCs w:val="18"/>
+        </w:rPr>
+      </w:pPr>
+      <w:r>
+        <w:rPr>
+          <w:rFonts w:ascii="Courier New" w:hAnsi="Courier New" w:cs="Courier New"/>
+          <w:sz w:val="18"/>
+          <w:szCs w:val="18"/>
+        </w:rPr>
+        <w:t xml:space="preserve">  and </w:t>
+      </w:r>
+      <w:proofErr w:type="spellStart"/>
+      <w:r>
+        <w:rPr>
+          <w:rFonts w:ascii="Courier New" w:hAnsi="Courier New" w:cs="Courier New"/>
+          <w:sz w:val="18"/>
+          <w:szCs w:val="18"/>
+        </w:rPr>
+        <w:t>bs.tax_id</w:t>
+      </w:r>
+      <w:proofErr w:type="spellEnd"/>
+      <w:r>
+        <w:rPr>
+          <w:rFonts w:ascii="Courier New" w:hAnsi="Courier New" w:cs="Courier New"/>
+          <w:sz w:val="18"/>
+          <w:szCs w:val="18"/>
+        </w:rPr>
+        <w:t xml:space="preserve"> = </w:t>
+      </w:r>
+      <w:proofErr w:type="spellStart"/>
+      <w:r>
+        <w:rPr>
+          <w:rFonts w:ascii="Courier New" w:hAnsi="Courier New" w:cs="Courier New"/>
+          <w:sz w:val="18"/>
+          <w:szCs w:val="18"/>
+        </w:rPr>
+        <w:t>tnt.tax_id</w:t>
+      </w:r>
+      <w:proofErr w:type="spellEnd"/>
+    </w:p>
+    <w:p>
+      <w:pPr>
+        <w:spacing w:after="0" w:line="240" w:lineRule="auto"/>
+        <w:rPr>
+          <w:rFonts w:ascii="Courier New" w:hAnsi="Courier New" w:cs="Courier New"/>
+          <w:sz w:val="18"/>
+          <w:szCs w:val="18"/>
+        </w:rPr>
+      </w:pPr>
+      <w:r>
+        <w:rPr>
+          <w:rFonts w:ascii="Courier New" w:hAnsi="Courier New" w:cs="Courier New"/>
+          <w:sz w:val="18"/>
+          <w:szCs w:val="18"/>
+        </w:rPr>
+        <w:t xml:space="preserve">  and </w:t>
+      </w:r>
+      <w:proofErr w:type="spellStart"/>
+      <w:r>
+        <w:rPr>
+          <w:rFonts w:ascii="Courier New" w:hAnsi="Courier New" w:cs="Courier New"/>
+          <w:sz w:val="18"/>
+          <w:szCs w:val="18"/>
+        </w:rPr>
+        <w:t>bs.score</w:t>
+      </w:r>
+      <w:proofErr w:type="spellEnd"/>
+      <w:r>
+        <w:rPr>
+          <w:rFonts w:ascii="Courier New" w:hAnsi="Courier New" w:cs="Courier New"/>
+          <w:sz w:val="18"/>
+          <w:szCs w:val="18"/>
+        </w:rPr>
+        <w:t xml:space="preserve"> &gt; </w:t>
+      </w:r>
+      <w:proofErr w:type="spellStart"/>
+      <w:r>
+        <w:rPr>
+          <w:rFonts w:ascii="Courier New" w:hAnsi="Courier New" w:cs="Courier New"/>
+          <w:sz w:val="18"/>
+          <w:szCs w:val="18"/>
+        </w:rPr>
+        <w:t>tnt.threshold</w:t>
+      </w:r>
+      <w:proofErr w:type="spellEnd"/>
+    </w:p>
+    <w:p>
+      <w:pPr>
+        <w:spacing w:after="0" w:line="240" w:lineRule="auto"/>
+        <w:rPr>
+          <w:rFonts w:ascii="Courier New" w:hAnsi="Courier New" w:cs="Courier New"/>
+          <w:sz w:val="18"/>
+          <w:szCs w:val="18"/>
+        </w:rPr>
+      </w:pPr>
+      <w:r>
+        <w:rPr>
+          <w:rFonts w:ascii="Courier New" w:hAnsi="Courier New" w:cs="Courier New"/>
+          <w:sz w:val="18"/>
+          <w:szCs w:val="18"/>
+        </w:rPr>
+        <w:t xml:space="preserve">  and </w:t>
+      </w:r>
+      <w:proofErr w:type="spellStart"/>
+      <w:r>
+        <w:rPr>
+          <w:rFonts w:ascii="Courier New" w:hAnsi="Courier New" w:cs="Courier New"/>
+          <w:sz w:val="18"/>
+          <w:szCs w:val="18"/>
+        </w:rPr>
+        <w:t>bs.expect</w:t>
+      </w:r>
+      <w:proofErr w:type="spellEnd"/>
+      <w:r>
+        <w:rPr>
+          <w:rFonts w:ascii="Courier New" w:hAnsi="Courier New" w:cs="Courier New"/>
+          <w:sz w:val="18"/>
+          <w:szCs w:val="18"/>
+        </w:rPr>
+        <w:t xml:space="preserve"> &lt; .001</w:t>
+      </w:r>
+    </w:p>
+    <w:p>
+      <w:pPr>
+        <w:spacing w:after="0" w:line="240" w:lineRule="auto"/>
+        <w:rPr>
+          <w:rFonts w:ascii="Courier New" w:hAnsi="Courier New" w:cs="Courier New"/>
+          <w:sz w:val="18"/>
+          <w:szCs w:val="18"/>
+        </w:rPr>
+      </w:pPr>
+      <w:r>
+        <w:rPr>
+          <w:rFonts w:ascii="Courier New" w:hAnsi="Courier New" w:cs="Courier New"/>
+          <w:sz w:val="18"/>
+          <w:szCs w:val="18"/>
+        </w:rPr>
+        <w:t xml:space="preserve">  and </w:t>
+      </w:r>
+      <w:proofErr w:type="spellStart"/>
+      <w:r>
+        <w:rPr>
+          <w:rFonts w:ascii="Courier New" w:hAnsi="Courier New" w:cs="Courier New"/>
+          <w:sz w:val="18"/>
+          <w:szCs w:val="18"/>
+        </w:rPr>
+        <w:t>bs.targ_comp</w:t>
+      </w:r>
+      <w:proofErr w:type="spellEnd"/>
+      <w:r>
+        <w:rPr>
+          <w:rFonts w:ascii="Courier New" w:hAnsi="Courier New" w:cs="Courier New"/>
+          <w:sz w:val="18"/>
+          <w:szCs w:val="18"/>
+        </w:rPr>
+        <w:t xml:space="preserve"> = </w:t>
+      </w:r>
+      <w:proofErr w:type="spellStart"/>
+      <w:r>
+        <w:rPr>
+          <w:rFonts w:ascii="Courier New" w:hAnsi="Courier New" w:cs="Courier New"/>
+          <w:sz w:val="18"/>
+          <w:szCs w:val="18"/>
+        </w:rPr>
+        <w:t>tc.component_id</w:t>
+      </w:r>
+      <w:proofErr w:type="spellEnd"/>
+    </w:p>
+    <w:p>
+      <w:pPr>
+        <w:spacing w:after="0" w:line="240" w:lineRule="auto"/>
+        <w:rPr>
+          <w:rFonts w:ascii="Courier New" w:hAnsi="Courier New" w:cs="Courier New"/>
+          <w:sz w:val="18"/>
+          <w:szCs w:val="18"/>
+        </w:rPr>
+      </w:pPr>
+      <w:r>
+        <w:rPr>
+          <w:rFonts w:ascii="Courier New" w:hAnsi="Courier New" w:cs="Courier New"/>
+          <w:sz w:val="18"/>
+          <w:szCs w:val="18"/>
+        </w:rPr>
+        <w:t xml:space="preserve">  and </w:t>
+      </w:r>
+      <w:proofErr w:type="spellStart"/>
+      <w:r>
+        <w:rPr>
+          <w:rFonts w:ascii="Courier New" w:hAnsi="Courier New" w:cs="Courier New"/>
+          <w:sz w:val="18"/>
+          <w:szCs w:val="18"/>
+        </w:rPr>
+        <w:t>tc.tid</w:t>
+      </w:r>
+      <w:proofErr w:type="spellEnd"/>
+      <w:r>
+        <w:rPr>
+          <w:rFonts w:ascii="Courier New" w:hAnsi="Courier New" w:cs="Courier New"/>
+          <w:sz w:val="18"/>
+          <w:szCs w:val="18"/>
+        </w:rPr>
+        <w:t xml:space="preserve"> = </w:t>
+      </w:r>
+      <w:proofErr w:type="spellStart"/>
+      <w:r>
+        <w:rPr>
+          <w:rFonts w:ascii="Courier New" w:hAnsi="Courier New" w:cs="Courier New"/>
+          <w:sz w:val="18"/>
+          <w:szCs w:val="18"/>
+        </w:rPr>
+        <w:t>td.tid</w:t>
+      </w:r>
+      <w:proofErr w:type="spellEnd"/>
+    </w:p>
+    <w:p>
+      <w:pPr>
+        <w:spacing w:after="0" w:line="240" w:lineRule="auto"/>
+        <w:rPr>
+          <w:rFonts w:ascii="Courier New" w:hAnsi="Courier New" w:cs="Courier New"/>
+          <w:sz w:val="18"/>
+          <w:szCs w:val="18"/>
+        </w:rPr>
+      </w:pPr>
+      <w:r>
+        <w:rPr>
+          <w:rFonts w:ascii="Courier New" w:hAnsi="Courier New" w:cs="Courier New"/>
+          <w:sz w:val="18"/>
+          <w:szCs w:val="18"/>
+        </w:rPr>
+        <w:t xml:space="preserve">  and not exists (select 1</w:t>
+      </w:r>
+    </w:p>
+    <w:p>
+      <w:pPr>
+        <w:spacing w:after="0" w:line="240" w:lineRule="auto"/>
+        <w:rPr>
+          <w:rFonts w:ascii="Courier New" w:hAnsi="Courier New" w:cs="Courier New"/>
+          <w:sz w:val="18"/>
+          <w:szCs w:val="18"/>
+        </w:rPr>
+      </w:pPr>
+      <w:r>
+        <w:rPr>
+          <w:rFonts w:ascii="Courier New" w:hAnsi="Courier New" w:cs="Courier New"/>
+          <w:sz w:val="18"/>
+          <w:szCs w:val="18"/>
+        </w:rPr>
+        <w:t xml:space="preserve">                  from </w:t>
+      </w:r>
+      <w:proofErr w:type="spellStart"/>
+      <w:r>
+        <w:rPr>
+          <w:rFonts w:ascii="Courier New" w:hAnsi="Courier New" w:cs="Courier New"/>
+          <w:sz w:val="18"/>
+          <w:szCs w:val="18"/>
+        </w:rPr>
+        <w:t>exclude_organisms</w:t>
+      </w:r>
+      <w:proofErr w:type="spellEnd"/>
+      <w:r>
+        <w:rPr>
+          <w:rFonts w:ascii="Courier New" w:hAnsi="Courier New" w:cs="Courier New"/>
+          <w:sz w:val="18"/>
+          <w:szCs w:val="18"/>
+        </w:rPr>
+        <w:t xml:space="preserve"> xo</w:t>
+      </w:r>
+    </w:p>
+    <w:p>
+      <w:pPr>
+        <w:spacing w:after="0" w:line="240" w:lineRule="auto"/>
+        <w:rPr>
+          <w:rFonts w:ascii="Courier New" w:hAnsi="Courier New" w:cs="Courier New"/>
+          <w:sz w:val="18"/>
+          <w:szCs w:val="18"/>
+        </w:rPr>
+      </w:pPr>
+      <w:r>
+        <w:rPr>
+          <w:rFonts w:ascii="Courier New" w:hAnsi="Courier New" w:cs="Courier New"/>
+          <w:sz w:val="18"/>
+          <w:szCs w:val="18"/>
+        </w:rPr>
+        <w:tab/>
+      </w:r>
+      <w:r>
+        <w:rPr>
+          <w:rFonts w:ascii="Courier New" w:hAnsi="Courier New" w:cs="Courier New"/>
+          <w:sz w:val="18"/>
+          <w:szCs w:val="18"/>
+        </w:rPr>
+        <w:tab/>
+        <w:t xml:space="preserve">  where </w:t>
+      </w:r>
+      <w:proofErr w:type="spellStart"/>
+      <w:r>
+        <w:rPr>
+          <w:rFonts w:ascii="Courier New" w:hAnsi="Courier New" w:cs="Courier New"/>
+          <w:sz w:val="18"/>
+          <w:szCs w:val="18"/>
+        </w:rPr>
+        <w:t>td.tax_id</w:t>
+      </w:r>
+      <w:proofErr w:type="spellEnd"/>
+      <w:r>
+        <w:rPr>
+          <w:rFonts w:ascii="Courier New" w:hAnsi="Courier New" w:cs="Courier New"/>
+          <w:sz w:val="18"/>
+          <w:szCs w:val="18"/>
+        </w:rPr>
+        <w:t xml:space="preserve"> = </w:t>
+      </w:r>
+      <w:proofErr w:type="spellStart"/>
+      <w:r>
+        <w:rPr>
+          <w:rFonts w:ascii="Courier New" w:hAnsi="Courier New" w:cs="Courier New"/>
+          <w:sz w:val="18"/>
+          <w:szCs w:val="18"/>
+        </w:rPr>
+        <w:t>xo.tax_id</w:t>
+      </w:r>
+      <w:proofErr w:type="spellEnd"/>
+    </w:p>
+    <w:p>
+      <w:pPr>
+        <w:spacing w:after="0" w:line="240" w:lineRule="auto"/>
+        <w:rPr>
+          <w:rFonts w:ascii="Courier New" w:hAnsi="Courier New" w:cs="Courier New"/>
+          <w:sz w:val="18"/>
+          <w:szCs w:val="18"/>
+        </w:rPr>
+      </w:pPr>
+      <w:r>
+        <w:rPr>
+          <w:rFonts w:ascii="Courier New" w:hAnsi="Courier New" w:cs="Courier New"/>
+          <w:sz w:val="18"/>
+          <w:szCs w:val="18"/>
+        </w:rPr>
+        <w:t xml:space="preserve">                 )</w:t>
+      </w:r>
+    </w:p>
+    <w:p>
+      <w:pPr>
+        <w:spacing w:after="0" w:line="240" w:lineRule="auto"/>
+        <w:rPr>
+          <w:rFonts w:ascii="Courier New" w:hAnsi="Courier New" w:cs="Courier New"/>
+          <w:sz w:val="18"/>
+          <w:szCs w:val="18"/>
+        </w:rPr>
+      </w:pPr>
+      <w:r>
+        <w:rPr>
+          <w:rFonts w:ascii="Courier New" w:hAnsi="Courier New" w:cs="Courier New"/>
+          <w:sz w:val="18"/>
+          <w:szCs w:val="18"/>
+        </w:rPr>
+        <w:t>) targets</w:t>
+      </w:r>
+    </w:p>
+    <w:p>
+      <w:pPr>
+        <w:spacing w:after="0" w:line="240" w:lineRule="auto"/>
+        <w:rPr>
+          <w:rFonts w:ascii="Courier New" w:hAnsi="Courier New" w:cs="Courier New"/>
+          <w:sz w:val="18"/>
+          <w:szCs w:val="18"/>
+        </w:rPr>
+      </w:pPr>
+      <w:r>
+        <w:rPr>
+          <w:rFonts w:ascii="Courier New" w:hAnsi="Courier New" w:cs="Courier New"/>
+          <w:sz w:val="18"/>
+          <w:szCs w:val="18"/>
+        </w:rPr>
+        <w:t xml:space="preserve">,blast_statistics </w:t>
+      </w:r>
+      <w:proofErr w:type="spellStart"/>
+      <w:r>
+        <w:rPr>
+          <w:rFonts w:ascii="Courier New" w:hAnsi="Courier New" w:cs="Courier New"/>
+          <w:sz w:val="18"/>
+          <w:szCs w:val="18"/>
+        </w:rPr>
+        <w:t>bs</w:t>
+      </w:r>
+      <w:proofErr w:type="spellEnd"/>
+    </w:p>
+    <w:p>
+      <w:pPr>
+        <w:spacing w:after="0" w:line="240" w:lineRule="auto"/>
+        <w:rPr>
+          <w:rFonts w:ascii="Courier New" w:hAnsi="Courier New" w:cs="Courier New"/>
+          <w:sz w:val="18"/>
+          <w:szCs w:val="18"/>
+        </w:rPr>
+      </w:pPr>
+      <w:r>
+        <w:rPr>
+          <w:rFonts w:ascii="Courier New" w:hAnsi="Courier New" w:cs="Courier New"/>
+          <w:sz w:val="18"/>
+          <w:szCs w:val="18"/>
+        </w:rPr>
+        <w:t xml:space="preserve">where </w:t>
+      </w:r>
+      <w:proofErr w:type="spellStart"/>
+      <w:r>
+        <w:rPr>
+          <w:rFonts w:ascii="Courier New" w:hAnsi="Courier New" w:cs="Courier New"/>
+          <w:sz w:val="18"/>
+          <w:szCs w:val="18"/>
+        </w:rPr>
+        <w:t>bs.targ_comp</w:t>
+      </w:r>
+      <w:proofErr w:type="spellEnd"/>
+      <w:r>
+        <w:rPr>
+          <w:rFonts w:ascii="Courier New" w:hAnsi="Courier New" w:cs="Courier New"/>
+          <w:sz w:val="18"/>
+          <w:szCs w:val="18"/>
+        </w:rPr>
+        <w:t xml:space="preserve"> = </w:t>
+      </w:r>
+      <w:proofErr w:type="spellStart"/>
+      <w:r>
+        <w:rPr>
+          <w:rFonts w:ascii="Courier New" w:hAnsi="Courier New" w:cs="Courier New"/>
+          <w:sz w:val="18"/>
+          <w:szCs w:val="18"/>
+        </w:rPr>
+        <w:t>targets.targ_comp</w:t>
+      </w:r>
+      <w:proofErr w:type="spellEnd"/>
+    </w:p>
+    <w:p>
+      <w:pPr>
+        <w:spacing w:after="0" w:line="240" w:lineRule="auto"/>
+        <w:rPr>
+          <w:rFonts w:ascii="Courier New" w:hAnsi="Courier New" w:cs="Courier New"/>
+          <w:sz w:val="18"/>
+          <w:szCs w:val="18"/>
+        </w:rPr>
+      </w:pPr>
+      <w:r>
+        <w:rPr>
+          <w:rFonts w:ascii="Courier New" w:hAnsi="Courier New" w:cs="Courier New"/>
+          <w:sz w:val="18"/>
+          <w:szCs w:val="18"/>
+        </w:rPr>
+        <w:t xml:space="preserve">group by </w:t>
+      </w:r>
+      <w:proofErr w:type="spellStart"/>
+      <w:r>
+        <w:rPr>
+          <w:rFonts w:ascii="Courier New" w:hAnsi="Courier New" w:cs="Courier New"/>
+          <w:sz w:val="18"/>
+          <w:szCs w:val="18"/>
+        </w:rPr>
+        <w:t>chembl_id</w:t>
+      </w:r>
+      <w:proofErr w:type="spellEnd"/>
+      <w:r>
+        <w:rPr>
+          <w:rFonts w:ascii="Courier New" w:hAnsi="Courier New" w:cs="Courier New"/>
+          <w:sz w:val="18"/>
+          <w:szCs w:val="18"/>
+        </w:rPr>
+        <w:t xml:space="preserve">, </w:t>
+      </w:r>
+      <w:proofErr w:type="spellStart"/>
+      <w:r>
+        <w:rPr>
+          <w:rFonts w:ascii="Courier New" w:hAnsi="Courier New" w:cs="Courier New"/>
+          <w:sz w:val="18"/>
+          <w:szCs w:val="18"/>
+        </w:rPr>
+        <w:t>target_type</w:t>
+      </w:r>
+      <w:proofErr w:type="spellEnd"/>
+      <w:r>
+        <w:rPr>
+          <w:rFonts w:ascii="Courier New" w:hAnsi="Courier New" w:cs="Courier New"/>
+          <w:sz w:val="18"/>
+          <w:szCs w:val="18"/>
+        </w:rPr>
+        <w:t xml:space="preserve">, organism, </w:t>
+      </w:r>
+      <w:proofErr w:type="spellStart"/>
+      <w:r>
+        <w:rPr>
+          <w:rFonts w:ascii="Courier New" w:hAnsi="Courier New" w:cs="Courier New"/>
+          <w:sz w:val="18"/>
+          <w:szCs w:val="18"/>
+        </w:rPr>
+        <w:t>targets.tax_id</w:t>
+      </w:r>
+      <w:proofErr w:type="spellEnd"/>
+      <w:r>
+        <w:rPr>
+          <w:rFonts w:ascii="Courier New" w:hAnsi="Courier New" w:cs="Courier New"/>
+          <w:sz w:val="18"/>
+          <w:szCs w:val="18"/>
+        </w:rPr>
+        <w:t xml:space="preserve">, </w:t>
+      </w:r>
+      <w:proofErr w:type="spellStart"/>
+      <w:r>
+        <w:rPr>
+          <w:rFonts w:ascii="Courier New" w:hAnsi="Courier New" w:cs="Courier New"/>
+          <w:sz w:val="18"/>
+          <w:szCs w:val="18"/>
+        </w:rPr>
+        <w:t>targets.targ_comp</w:t>
+      </w:r>
+      <w:proofErr w:type="spellEnd"/>
+    </w:p>
+    <w:p>
+      <w:pPr>
+        <w:rPr>
+          <w:rFonts w:ascii="Courier New" w:hAnsi="Courier New" w:cs="Courier New"/>
+          <w:sz w:val="18"/>
+          <w:szCs w:val="18"/>
+        </w:rPr>
+      </w:pPr>
+      <w:r>
+        <w:rPr>
+          <w:rFonts w:ascii="Courier New" w:hAnsi="Courier New" w:cs="Courier New"/>
+          <w:sz w:val="18"/>
+          <w:szCs w:val="18"/>
+        </w:rPr>
+        <w:t xml:space="preserve">order by score </w:t>
+      </w:r>
+      <w:proofErr w:type="spellStart"/>
+      <w:r>
+        <w:rPr>
+          <w:rFonts w:ascii="Courier New" w:hAnsi="Courier New" w:cs="Courier New"/>
+          <w:sz w:val="18"/>
+          <w:szCs w:val="18"/>
+        </w:rPr>
+        <w:t>desc</w:t>
+      </w:r>
+      <w:proofErr w:type="spellEnd"/>
+      <w:r>
+        <w:rPr>
+          <w:rFonts w:ascii="Courier New" w:hAnsi="Courier New" w:cs="Courier New"/>
+          <w:sz w:val="18"/>
+          <w:szCs w:val="18"/>
+        </w:rPr>
+        <w:t>;</w:t>
+      </w:r>
+    </w:p>
+    <w:p>
+      <w:pPr>
+        <w:rPr>
+          <w:rFonts w:ascii="Courier New" w:hAnsi="Courier New" w:cs="Courier New"/>
+          <w:sz w:val="18"/>
+          <w:szCs w:val="18"/>
+        </w:rPr>
+      </w:pPr>
+      <w:r>
+        <w:rPr>
+          <w:rFonts w:ascii="Courier New" w:hAnsi="Courier New" w:cs="Courier New"/>
+          <w:sz w:val="18"/>
+          <w:szCs w:val="18"/>
+        </w:rPr>
+        <w:br w:type="page"/>
+      </w:r>
+    </w:p>
+    <w:p>
+      <w:pPr>
+        <w:spacing w:after="0" w:line="240" w:lineRule="auto"/>
+        <w:rPr>
+          <w:rFonts w:ascii="Courier New" w:hAnsi="Courier New" w:cs="Courier New"/>
+          <w:sz w:val="18"/>
+          <w:szCs w:val="18"/>
+        </w:rPr>
+      </w:pPr>
+      <w:r>
+        <w:rPr>
+          <w:rFonts w:ascii="Courier New" w:hAnsi="Courier New" w:cs="Courier New"/>
+          <w:sz w:val="18"/>
+          <w:szCs w:val="18"/>
+        </w:rPr>
+        <w:lastRenderedPageBreak/>
+        <w:t>chembl_20=&gt; select c.*</w:t>
+      </w:r>
+    </w:p>
+    <w:p>
+      <w:pPr>
+        <w:spacing w:after="0" w:line="240" w:lineRule="auto"/>
+        <w:rPr>
+          <w:rFonts w:ascii="Courier New" w:hAnsi="Courier New" w:cs="Courier New"/>
+          <w:sz w:val="18"/>
+          <w:szCs w:val="18"/>
+        </w:rPr>
+      </w:pPr>
+      <w:r>
+        <w:rPr>
+          <w:rFonts w:ascii="Courier New" w:hAnsi="Courier New" w:cs="Courier New"/>
+          <w:sz w:val="18"/>
+          <w:szCs w:val="18"/>
+        </w:rPr>
+        <w:t xml:space="preserve">chembl_20-&gt; from </w:t>
+      </w:r>
+      <w:proofErr w:type="spellStart"/>
+      <w:r>
+        <w:rPr>
+          <w:rFonts w:ascii="Courier New" w:hAnsi="Courier New" w:cs="Courier New"/>
+          <w:sz w:val="18"/>
+          <w:szCs w:val="18"/>
+        </w:rPr>
+        <w:t>cruzi_targets</w:t>
+      </w:r>
+      <w:proofErr w:type="spellEnd"/>
+      <w:r>
+        <w:rPr>
+          <w:rFonts w:ascii="Courier New" w:hAnsi="Courier New" w:cs="Courier New"/>
+          <w:sz w:val="18"/>
+          <w:szCs w:val="18"/>
+        </w:rPr>
+        <w:t xml:space="preserve"> c</w:t>
+      </w:r>
+    </w:p>
+    <w:p>
+      <w:pPr>
+        <w:spacing w:after="0" w:line="240" w:lineRule="auto"/>
+        <w:rPr>
+          <w:rFonts w:ascii="Courier New" w:hAnsi="Courier New" w:cs="Courier New"/>
+          <w:sz w:val="18"/>
+          <w:szCs w:val="18"/>
+        </w:rPr>
+      </w:pPr>
+      <w:r>
+        <w:rPr>
+          <w:rFonts w:ascii="Courier New" w:hAnsi="Courier New" w:cs="Courier New"/>
+          <w:sz w:val="18"/>
+          <w:szCs w:val="18"/>
+        </w:rPr>
+        <w:t>chembl_20-&gt; where not exists (select 1</w:t>
+      </w:r>
+    </w:p>
+    <w:p>
+      <w:pPr>
+        <w:spacing w:after="0" w:line="240" w:lineRule="auto"/>
+        <w:rPr>
+          <w:rFonts w:ascii="Courier New" w:hAnsi="Courier New" w:cs="Courier New"/>
+          <w:sz w:val="18"/>
+          <w:szCs w:val="18"/>
+        </w:rPr>
+      </w:pPr>
+      <w:r>
+        <w:rPr>
+          <w:rFonts w:ascii="Courier New" w:hAnsi="Courier New" w:cs="Courier New"/>
+          <w:sz w:val="18"/>
+          <w:szCs w:val="18"/>
+        </w:rPr>
+        <w:t xml:space="preserve">chembl_20(&gt;                   from </w:t>
+      </w:r>
+      <w:proofErr w:type="spellStart"/>
+      <w:r>
+        <w:rPr>
+          <w:rFonts w:ascii="Courier New" w:hAnsi="Courier New" w:cs="Courier New"/>
+          <w:sz w:val="18"/>
+          <w:szCs w:val="18"/>
+        </w:rPr>
+        <w:t>brucei_targets</w:t>
+      </w:r>
+      <w:proofErr w:type="spellEnd"/>
+      <w:r>
+        <w:rPr>
+          <w:rFonts w:ascii="Courier New" w:hAnsi="Courier New" w:cs="Courier New"/>
+          <w:sz w:val="18"/>
+          <w:szCs w:val="18"/>
+        </w:rPr>
+        <w:t xml:space="preserve"> b</w:t>
+      </w:r>
+    </w:p>
+    <w:p>
+      <w:pPr>
+        <w:spacing w:after="0" w:line="240" w:lineRule="auto"/>
+        <w:rPr>
+          <w:rFonts w:ascii="Courier New" w:hAnsi="Courier New" w:cs="Courier New"/>
+          <w:sz w:val="18"/>
+          <w:szCs w:val="18"/>
+        </w:rPr>
+      </w:pPr>
+      <w:r>
+        <w:rPr>
+          <w:rFonts w:ascii="Courier New" w:hAnsi="Courier New" w:cs="Courier New"/>
+          <w:sz w:val="18"/>
+          <w:szCs w:val="18"/>
+        </w:rPr>
+        <w:t xml:space="preserve">chembl_20(&gt;                   where </w:t>
+      </w:r>
+      <w:proofErr w:type="spellStart"/>
+      <w:r>
+        <w:rPr>
+          <w:rFonts w:ascii="Courier New" w:hAnsi="Courier New" w:cs="Courier New"/>
+          <w:sz w:val="18"/>
+          <w:szCs w:val="18"/>
+        </w:rPr>
+        <w:t>b.chembl_id</w:t>
+      </w:r>
+      <w:proofErr w:type="spellEnd"/>
+      <w:r>
+        <w:rPr>
+          <w:rFonts w:ascii="Courier New" w:hAnsi="Courier New" w:cs="Courier New"/>
+          <w:sz w:val="18"/>
+          <w:szCs w:val="18"/>
+        </w:rPr>
+        <w:t xml:space="preserve"> = </w:t>
+      </w:r>
+      <w:proofErr w:type="spellStart"/>
+      <w:r>
+        <w:rPr>
+          <w:rFonts w:ascii="Courier New" w:hAnsi="Courier New" w:cs="Courier New"/>
+          <w:sz w:val="18"/>
+          <w:szCs w:val="18"/>
+        </w:rPr>
+        <w:t>c.chembl_id</w:t>
+      </w:r>
+      <w:proofErr w:type="spellEnd"/>
+      <w:r>
+        <w:rPr>
+          <w:rFonts w:ascii="Courier New" w:hAnsi="Courier New" w:cs="Courier New"/>
+          <w:sz w:val="18"/>
+          <w:szCs w:val="18"/>
+        </w:rPr>
+        <w:t>);</w:t>
+      </w:r>
+    </w:p>
+    <w:p>
+      <w:pPr>
+        <w:spacing w:after="0" w:line="240" w:lineRule="auto"/>
+        <w:rPr>
+          <w:rFonts w:ascii="Courier New" w:hAnsi="Courier New" w:cs="Courier New"/>
+          <w:sz w:val="18"/>
+          <w:szCs w:val="18"/>
+        </w:rPr>
+      </w:pPr>
+      <w:r>
+        <w:rPr>
+          <w:rFonts w:ascii="Courier New" w:hAnsi="Courier New" w:cs="Courier New"/>
+          <w:sz w:val="18"/>
+          <w:szCs w:val="18"/>
+        </w:rPr>
+        <w:t xml:space="preserve">score | </w:t>
+      </w:r>
+      <w:proofErr w:type="spellStart"/>
+      <w:r>
+        <w:rPr>
+          <w:rFonts w:ascii="Courier New" w:hAnsi="Courier New" w:cs="Courier New"/>
+          <w:sz w:val="18"/>
+          <w:szCs w:val="18"/>
+        </w:rPr>
+        <w:t>chembl_id</w:t>
+      </w:r>
+      <w:proofErr w:type="spellEnd"/>
+      <w:r>
+        <w:rPr>
+          <w:rFonts w:ascii="Courier New" w:hAnsi="Courier New" w:cs="Courier New"/>
+          <w:sz w:val="18"/>
+          <w:szCs w:val="18"/>
+        </w:rPr>
+        <w:t xml:space="preserve">  |  </w:t>
+      </w:r>
+      <w:proofErr w:type="spellStart"/>
+      <w:r>
+        <w:rPr>
+          <w:rFonts w:ascii="Courier New" w:hAnsi="Courier New" w:cs="Courier New"/>
+          <w:sz w:val="18"/>
+          <w:szCs w:val="18"/>
+        </w:rPr>
+        <w:t>target_type</w:t>
+      </w:r>
+      <w:proofErr w:type="spellEnd"/>
+      <w:r>
+        <w:rPr>
+          <w:rFonts w:ascii="Courier New" w:hAnsi="Courier New" w:cs="Courier New"/>
+          <w:sz w:val="18"/>
+          <w:szCs w:val="18"/>
+        </w:rPr>
+        <w:t xml:space="preserve">   |            organism            | </w:t>
+      </w:r>
+      <w:proofErr w:type="spellStart"/>
+      <w:r>
+        <w:rPr>
+          <w:rFonts w:ascii="Courier New" w:hAnsi="Courier New" w:cs="Courier New"/>
+          <w:sz w:val="18"/>
+          <w:szCs w:val="18"/>
+        </w:rPr>
+        <w:t>tax_id</w:t>
+      </w:r>
+      <w:proofErr w:type="spellEnd"/>
+      <w:r>
+        <w:rPr>
+          <w:rFonts w:ascii="Courier New" w:hAnsi="Courier New" w:cs="Courier New"/>
+          <w:sz w:val="18"/>
+          <w:szCs w:val="18"/>
+        </w:rPr>
+        <w:t xml:space="preserve"> | </w:t>
+      </w:r>
+      <w:proofErr w:type="spellStart"/>
+      <w:r>
+        <w:rPr>
+          <w:rFonts w:ascii="Courier New" w:hAnsi="Courier New" w:cs="Courier New"/>
+          <w:sz w:val="18"/>
+          <w:szCs w:val="18"/>
+        </w:rPr>
+        <w:t>targ_comp</w:t>
+      </w:r>
+      <w:proofErr w:type="spellEnd"/>
+    </w:p>
+    <w:p>
+      <w:pPr>
+        <w:spacing w:after="0" w:line="240" w:lineRule="auto"/>
+        <w:rPr>
+          <w:rFonts w:ascii="Courier New" w:hAnsi="Courier New" w:cs="Courier New"/>
+          <w:sz w:val="18"/>
+          <w:szCs w:val="18"/>
+        </w:rPr>
+      </w:pPr>
+      <w:r>
+        <w:rPr>
+          <w:rFonts w:ascii="Courier New" w:hAnsi="Courier New" w:cs="Courier New"/>
+          <w:sz w:val="18"/>
+          <w:szCs w:val="18"/>
+        </w:rPr>
+        <w:t>-------+------------+----------------+--------------------------------+--------+-----------</w:t>
+      </w:r>
+    </w:p>
+    <w:p>
+      <w:pPr>
+        <w:spacing w:after="0" w:line="240" w:lineRule="auto"/>
+        <w:rPr>
+          <w:rFonts w:ascii="Courier New" w:hAnsi="Courier New" w:cs="Courier New"/>
+          <w:sz w:val="18"/>
+          <w:szCs w:val="18"/>
+        </w:rPr>
+      </w:pPr>
+      <w:r>
+        <w:rPr>
+          <w:rFonts w:ascii="Courier New" w:hAnsi="Courier New" w:cs="Courier New"/>
+          <w:sz w:val="18"/>
+          <w:szCs w:val="18"/>
+        </w:rPr>
+        <w:t>211 | CHEMBL6057 | SINGLE PROTEIN | Saccharomyces cerevisiae S288c | 559292 |      4591</w:t>
+      </w:r>
+    </w:p>
+    <w:p>
+      <w:pPr>
+        <w:spacing w:after="0" w:line="240" w:lineRule="auto"/>
+        <w:rPr>
+          <w:rFonts w:ascii="Courier New" w:hAnsi="Courier New" w:cs="Courier New"/>
+          <w:sz w:val="18"/>
+          <w:szCs w:val="18"/>
+        </w:rPr>
+      </w:pPr>
+      <w:r>
+        <w:rPr>
+          <w:rFonts w:ascii="Courier New" w:hAnsi="Courier New" w:cs="Courier New"/>
+          <w:sz w:val="18"/>
+          <w:szCs w:val="18"/>
+        </w:rPr>
+        <w:t xml:space="preserve">47.4 | CHEMBL3313 | SINGLE PROTEIN | Torpedo </w:t>
+      </w:r>
+      <w:proofErr w:type="spellStart"/>
+      <w:r>
+        <w:rPr>
+          <w:rFonts w:ascii="Courier New" w:hAnsi="Courier New" w:cs="Courier New"/>
+          <w:sz w:val="18"/>
+          <w:szCs w:val="18"/>
+        </w:rPr>
+        <w:t>californica</w:t>
+      </w:r>
+      <w:proofErr w:type="spellEnd"/>
+      <w:r>
+        <w:rPr>
+          <w:rFonts w:ascii="Courier New" w:hAnsi="Courier New" w:cs="Courier New"/>
+          <w:sz w:val="18"/>
+          <w:szCs w:val="18"/>
+        </w:rPr>
+        <w:t xml:space="preserve">            |   7787 |      1633</w:t>
+      </w:r>
+    </w:p>
+    <w:p>
+      <w:pPr>
+        <w:spacing w:after="0" w:line="240" w:lineRule="auto"/>
+        <w:rPr>
+          <w:rFonts w:ascii="Courier New" w:hAnsi="Courier New" w:cs="Courier New"/>
+          <w:sz w:val="18"/>
+          <w:szCs w:val="18"/>
+        </w:rPr>
+      </w:pPr>
+      <w:r>
+        <w:rPr>
+          <w:rFonts w:ascii="Courier New" w:hAnsi="Courier New" w:cs="Courier New"/>
+          <w:sz w:val="18"/>
+          <w:szCs w:val="18"/>
+        </w:rPr>
+        <w:t>(2 rows)</w:t>
       </w:r>
     </w:p>
     <w:sectPr>
@@ -52595,7 +55020,7 @@
           <w:rPr>
             <w:noProof/>
           </w:rPr>
-          <w:t>21</w:t>
+          <w:t>53</w:t>
         </w:r>
         <w:r>
           <w:rPr>
@@ -53314,14 +55739,6 @@
     <w:abstractNumId w:val="6"/>
   </w:num>
 </w:numbering>
-</file>
-
-<file path=word/people.xml><?xml version="1.0" encoding="utf-8"?>
-<w15:people xmlns:wpc="http://schemas.microsoft.com/office/word/2010/wordprocessingCanvas" xmlns:cx="http://schemas.microsoft.com/office/drawing/2014/chartex" xmlns:cx1="http://schemas.microsoft.com/office/drawing/2015/9/8/chartex" xmlns:cx2="http://schemas.microsoft.com/office/drawing/2015/10/21/chartex" xmlns:cx3="http://schemas.microsoft.com/office/drawing/2016/5/9/chartex" xmlns:cx4="http://schemas.microsoft.com/office/drawing/2016/5/10/chartex" xmlns:cx5="http://schemas.microsoft.com/office/drawing/2016/5/11/chartex" xmlns:mc="http://schemas.openxmlformats.org/markup-compatibility/2006" xmlns:o="urn:schemas-microsoft-com:office:office" xmlns:r="http://schemas.openxmlformats.org/officeDocument/2006/relationships" xmlns:m="http://schemas.openxmlformats.org/officeDocument/2006/math" xmlns:v="urn:schemas-microsoft-com:vml" xmlns:wp14="http://schemas.microsoft.com/office/word/2010/wordprocessingDrawing" xmlns:wp="http://schemas.openxmlformats.org/drawingml/2006/wordprocessingDrawing" xmlns:w10="urn:schemas-microsoft-com:office:word" xmlns:w="http://schemas.openxmlformats.org/wordprocessingml/2006/main" xmlns:w14="http://schemas.microsoft.com/office/word/2010/wordml" xmlns:w15="http://schemas.microsoft.com/office/word/2012/wordml" xmlns:w16se="http://schemas.microsoft.com/office/word/2015/wordml/symex" xmlns:wpg="http://schemas.microsoft.com/office/word/2010/wordprocessingGroup" xmlns:wpi="http://schemas.microsoft.com/office/word/2010/wordprocessingInk" xmlns:wne="http://schemas.microsoft.com/office/word/2006/wordml" xmlns:wps="http://schemas.microsoft.com/office/word/2010/wordprocessingShape" mc:Ignorable="w14 w15 w16se wp14">
-  <w15:person w15:author="Jeremy Singer">
-    <w15:presenceInfo w15:providerId="Windows Live" w15:userId="f8d79499760c0a02"/>
-  </w15:person>
-</w15:people>
 </file>
 
 <file path=word/styles.xml><?xml version="1.0" encoding="utf-8"?>
@@ -54521,7 +56938,7 @@
 </file>
 
 <file path=customXml/itemProps1.xml><?xml version="1.0" encoding="utf-8"?>
-<ds:datastoreItem xmlns:ds="http://schemas.openxmlformats.org/officeDocument/2006/customXml" ds:itemID="{24F70D8B-156D-4700-9DCA-E92347C8A101}">
+<ds:datastoreItem xmlns:ds="http://schemas.openxmlformats.org/officeDocument/2006/customXml" ds:itemID="{EBF2CC93-94FF-4E56-A88C-C09709CAA0EA}">
   <ds:schemaRefs>
     <ds:schemaRef ds:uri="http://schemas.openxmlformats.org/officeDocument/2006/bibliography"/>
   </ds:schemaRefs>

</xml_diff>

<commit_message>
Changes to wording in Acknowledgements.
</commit_message>
<xml_diff>
--- a/Discovering new targets and drugs for neglected diseases by paralog matching.docx
+++ b/Discovering new targets and drugs for neglected diseases by paralog matching.docx
@@ -686,16 +686,9 @@
       <w:r>
         <w:t xml:space="preserve">All work was performed on a consumer grade laptop PC, with 12 GB of ram and 1 </w:t>
       </w:r>
-      <w:del w:id="0" w:author="Jeremy Singer" w:date="2017-01-02T19:23:00Z">
-        <w:r>
-          <w:delText>terrabyte</w:delText>
-        </w:r>
-      </w:del>
-      <w:ins w:id="1" w:author="Jeremy Singer" w:date="2017-01-02T19:23:00Z">
-        <w:r>
-          <w:t>terabyte</w:t>
-        </w:r>
-      </w:ins>
+      <w:r>
+        <w:t>terabyte</w:t>
+      </w:r>
       <w:r>
         <w:t xml:space="preserve"> of disk storage, with an Intel® Core™ i7-5500U CPU running at 2.4 ghz clock.  This CPU has 4 cores, which can improve performance when multiple virtual machines are running.  The ram configuration leaves plenty of RAM for multiple VMs (Virtual machines) to run simultaneously.  This laptop runs Windows 10.  (See </w:t>
       </w:r>
@@ -754,11 +747,11 @@
       <w:pPr>
         <w:pStyle w:val="Heading2"/>
       </w:pPr>
-      <w:bookmarkStart w:id="2" w:name="_Ref465510972"/>
+      <w:bookmarkStart w:id="0" w:name="_Ref465510972"/>
       <w:r>
         <w:t>Setting up a Linux Virtual Machine using Oracle’s VirtualBox software</w:t>
       </w:r>
-      <w:bookmarkEnd w:id="2"/>
+      <w:bookmarkEnd w:id="0"/>
     </w:p>
     <w:p>
       <w:pPr>
@@ -1059,12 +1052,12 @@
       <w:pPr>
         <w:pStyle w:val="Heading2"/>
       </w:pPr>
-      <w:bookmarkStart w:id="3" w:name="_Ref468771333"/>
+      <w:bookmarkStart w:id="1" w:name="_Ref468771333"/>
       <w:r>
         <w:lastRenderedPageBreak/>
         <w:t>Analytical Workflow</w:t>
       </w:r>
-      <w:bookmarkEnd w:id="3"/>
+      <w:bookmarkEnd w:id="1"/>
     </w:p>
     <w:p>
       <w:pPr>
@@ -1361,16 +1354,9 @@
       <w:r>
         <w:t xml:space="preserve"> file containing predicted genes locations.  </w:t>
       </w:r>
-      <w:del w:id="4" w:author="Jeremy Singer" w:date="2017-01-02T19:25:00Z">
-        <w:r>
-          <w:delText>Mitocondrial</w:delText>
-        </w:r>
-      </w:del>
-      <w:ins w:id="5" w:author="Jeremy Singer" w:date="2017-01-02T19:25:00Z">
-        <w:r>
-          <w:t>Mitochondrial</w:t>
-        </w:r>
-      </w:ins>
+      <w:r>
+        <w:t>Mitochondrial</w:t>
+      </w:r>
       <w:r>
         <w:t xml:space="preserve"> genes were named </w:t>
       </w:r>
@@ -2205,15 +2191,13 @@
         </w:rPr>
         <w:t>to separate these two groups.</w:t>
       </w:r>
-      <w:ins w:id="6" w:author="Jeremy Singer" w:date="2017-01-02T19:26:00Z">
-        <w:r>
-          <w:rPr>
-            <w:sz w:val="23"/>
-            <w:szCs w:val="23"/>
-          </w:rPr>
-          <w:t xml:space="preserve"> </w:t>
-        </w:r>
-      </w:ins>
+      <w:r>
+        <w:rPr>
+          <w:sz w:val="23"/>
+          <w:szCs w:val="23"/>
+        </w:rPr>
+        <w:t xml:space="preserve"> </w:t>
+      </w:r>
       <w:r>
         <w:t xml:space="preserve">The following concepts support </w:t>
       </w:r>
@@ -2367,7 +2351,15 @@
         <w:t>blast_statistics</w:t>
       </w:r>
       <w:r>
-        <w:t xml:space="preserve"> dataframe.</w:t>
+        <w:t xml:space="preserve"> </w:t>
+      </w:r>
+      <w:proofErr w:type="spellStart"/>
+      <w:r>
+        <w:t>dataframe</w:t>
+      </w:r>
+      <w:proofErr w:type="spellEnd"/>
+      <w:r>
+        <w:t>.</w:t>
       </w:r>
       <w:r>
         <w:fldChar w:fldCharType="end"/>
@@ -2681,7 +2673,15 @@
         <w:t>9</w:t>
       </w:r>
       <w:r>
-        <w:t>: p.falciparum normal scores.</w:t>
+        <w:t xml:space="preserve">: </w:t>
+      </w:r>
+      <w:proofErr w:type="spellStart"/>
+      <w:r>
+        <w:t>p.falciparum</w:t>
+      </w:r>
+      <w:proofErr w:type="spellEnd"/>
+      <w:r>
+        <w:t xml:space="preserve"> normal scores.</w:t>
       </w:r>
       <w:r>
         <w:fldChar w:fldCharType="end"/>
@@ -2807,7 +2807,15 @@
         <w:t>1</w:t>
       </w:r>
       <w:r>
-        <w:t>: Exclude_organisms.</w:t>
+        <w:t xml:space="preserve">: </w:t>
+      </w:r>
+      <w:proofErr w:type="spellStart"/>
+      <w:r>
+        <w:t>Exclude_organisms</w:t>
+      </w:r>
+      <w:proofErr w:type="spellEnd"/>
+      <w:r>
+        <w:t>.</w:t>
       </w:r>
       <w:r>
         <w:fldChar w:fldCharType="end"/>
@@ -3325,78 +3333,83 @@
         </w:rPr>
         <w:t xml:space="preserve">discriminant </w:t>
       </w:r>
-      <w:del w:id="7" w:author="Jeremy Singer" w:date="2017-01-02T19:27:00Z">
-        <w:r>
-          <w:rPr>
-            <w:i/>
-            <w:lang w:val="en"/>
-          </w:rPr>
-          <w:delText>threhsold</w:delText>
-        </w:r>
-      </w:del>
-      <w:ins w:id="8" w:author="Jeremy Singer" w:date="2017-01-02T19:27:00Z">
-        <w:r>
-          <w:rPr>
-            <w:i/>
-            <w:lang w:val="en"/>
-          </w:rPr>
-          <w:t>threshold</w:t>
-        </w:r>
-      </w:ins>
-      <w:r>
-        <w:rPr>
-          <w:lang w:val="en"/>
-        </w:rPr>
-        <w:t xml:space="preserve"> values for each organism defines the d</w:t>
-      </w:r>
-      <w:r>
-        <w:rPr>
-          <w:lang w:val="en"/>
-        </w:rPr>
-        <w:t xml:space="preserve">istance from the target sequences, which are over conserved.  </w:t>
-      </w:r>
-      <w:r>
-        <w:rPr>
-          <w:lang w:val="en"/>
-        </w:rPr>
-        <w:t>Scores below this threshold value are less conserved, and have a distribution corresponding to the evolutionary distance from the targets</w:t>
-      </w:r>
-      <w:r>
-        <w:rPr>
-          <w:lang w:val="en"/>
-        </w:rPr>
-        <w:t>.</w:t>
-      </w:r>
-      <w:r>
-        <w:rPr>
-          <w:lang w:val="en"/>
-        </w:rPr>
-        <w:t xml:space="preserve">  </w:t>
-      </w:r>
-      <w:r>
-        <w:rPr>
-          <w:lang w:val="en"/>
-        </w:rPr>
-        <w:t>This value is the distance from a “Center of Mass” like value of an organism from the “Center of Mass” of the targets.</w:t>
-      </w:r>
-      <w:r>
-        <w:rPr>
-          <w:lang w:val="en"/>
-        </w:rPr>
-        <w:t xml:space="preserve"> </w:t>
-      </w:r>
-      <w:r>
-        <w:rPr>
-          <w:lang w:val="en"/>
-        </w:rPr>
-        <w:t>Computed values for each organism are stored in table</w:t>
-      </w:r>
       <w:r>
         <w:rPr>
           <w:i/>
           <w:lang w:val="en"/>
         </w:rPr>
-        <w:t xml:space="preserve"> tax_norm_threshold </w:t>
+        <w:t>threshold</w:t>
+      </w:r>
+      <w:r>
+        <w:rPr>
+          <w:lang w:val="en"/>
+        </w:rPr>
+        <w:t xml:space="preserve"> values for each organism defines the d</w:t>
+      </w:r>
+      <w:r>
+        <w:rPr>
+          <w:lang w:val="en"/>
+        </w:rPr>
+        <w:t xml:space="preserve">istance from the target sequences, which are over conserved.  </w:t>
+      </w:r>
+      <w:r>
+        <w:rPr>
+          <w:lang w:val="en"/>
+        </w:rPr>
+        <w:t>Scores below this threshold value are less conserved, and have a distribution corresponding to the evolutionary distance from the targets</w:t>
+      </w:r>
+      <w:r>
+        <w:rPr>
+          <w:lang w:val="en"/>
+        </w:rPr>
+        <w:t>.</w:t>
+      </w:r>
+      <w:r>
+        <w:rPr>
+          <w:lang w:val="en"/>
+        </w:rPr>
+        <w:t xml:space="preserve">  </w:t>
+      </w:r>
+      <w:r>
+        <w:rPr>
+          <w:lang w:val="en"/>
+        </w:rPr>
+        <w:t>This value is the distance from a “Center of Mass” like value of an organism from the “Center of Mass” of the targets.</w:t>
+      </w:r>
+      <w:r>
+        <w:rPr>
+          <w:lang w:val="en"/>
+        </w:rPr>
+        <w:t xml:space="preserve"> </w:t>
+      </w:r>
+      <w:r>
+        <w:rPr>
+          <w:lang w:val="en"/>
+        </w:rPr>
+        <w:t>Computed values for each organism are stored in table</w:t>
+      </w:r>
+      <w:r>
+        <w:rPr>
+          <w:i/>
+          <w:lang w:val="en"/>
+        </w:rPr>
+        <w:t xml:space="preserve"> </w:t>
+      </w:r>
+      <w:proofErr w:type="spellStart"/>
+      <w:r>
+        <w:rPr>
+          <w:i/>
+          <w:lang w:val="en"/>
+        </w:rPr>
+        <w:t>tax_norm_threshold</w:t>
+      </w:r>
+      <w:proofErr w:type="spellEnd"/>
+      <w:r>
+        <w:rPr>
+          <w:i/>
+          <w:lang w:val="en"/>
+        </w:rPr>
+        <w:t xml:space="preserve"> </w:t>
       </w:r>
       <w:r>
         <w:rPr>
@@ -3444,12 +3457,14 @@
         </w:rPr>
         <w:fldChar w:fldCharType="separate"/>
       </w:r>
+      <w:proofErr w:type="spellStart"/>
       <w:r>
         <w:rPr>
           <w:b/>
         </w:rPr>
         <w:t>tax_norm_threshold.sql</w:t>
       </w:r>
+      <w:proofErr w:type="spellEnd"/>
       <w:r>
         <w:rPr>
           <w:b/>
@@ -3508,7 +3523,15 @@
         <w:t>1</w:t>
       </w:r>
       <w:r>
-        <w:t>: tax_norm_threshold values.</w:t>
+        <w:t xml:space="preserve">: </w:t>
+      </w:r>
+      <w:proofErr w:type="spellStart"/>
+      <w:r>
+        <w:t>tax_norm_threshold</w:t>
+      </w:r>
+      <w:proofErr w:type="spellEnd"/>
+      <w:r>
+        <w:t xml:space="preserve"> values.</w:t>
       </w:r>
       <w:r>
         <w:rPr>
@@ -3600,22 +3623,12 @@
         </w:rPr>
         <w:t xml:space="preserve">Human African </w:t>
       </w:r>
-      <w:del w:id="9" w:author="Jeremy Singer" w:date="2017-01-02T19:28:00Z">
-        <w:r>
-          <w:rPr>
-            <w:i/>
-          </w:rPr>
-          <w:delText>Tripanosomiasis</w:delText>
-        </w:r>
-      </w:del>
-      <w:ins w:id="10" w:author="Jeremy Singer" w:date="2017-01-02T19:28:00Z">
-        <w:r>
-          <w:rPr>
-            <w:i/>
-          </w:rPr>
-          <w:t>Trypanosomiasis</w:t>
-        </w:r>
-      </w:ins>
+      <w:r>
+        <w:rPr>
+          <w:i/>
+        </w:rPr>
+        <w:t>Trypanosomiasis</w:t>
+      </w:r>
       <w:r>
         <w:rPr>
           <w:i/>
@@ -4082,26 +4095,16 @@
       <w:r>
         <w:t xml:space="preserve">computed for </w:t>
       </w:r>
-      <w:del w:id="11" w:author="Jeremy Singer" w:date="2017-01-02T19:29:00Z">
-        <w:r>
-          <w:rPr>
-            <w:i/>
-          </w:rPr>
-          <w:delText>Trypanosma</w:delText>
-        </w:r>
-      </w:del>
-      <w:ins w:id="12" w:author="Jeremy Singer" w:date="2017-01-02T19:29:00Z">
-        <w:r>
-          <w:rPr>
-            <w:i/>
-          </w:rPr>
-          <w:t>Trypanosoma</w:t>
-        </w:r>
-      </w:ins>
       <w:r>
         <w:rPr>
           <w:i/>
         </w:rPr>
+        <w:t>Trypanosoma</w:t>
+      </w:r>
+      <w:r>
+        <w:rPr>
+          <w:i/>
+        </w:rPr>
         <w:t xml:space="preserve"> cruzi</w:t>
       </w:r>
       <w:r>
@@ -4135,7 +4138,15 @@
         <w:t>1</w:t>
       </w:r>
       <w:r>
-        <w:t>: tax_norm_threshold values.</w:t>
+        <w:t xml:space="preserve">: </w:t>
+      </w:r>
+      <w:proofErr w:type="spellStart"/>
+      <w:r>
+        <w:t>tax_norm_threshold</w:t>
+      </w:r>
+      <w:proofErr w:type="spellEnd"/>
+      <w:r>
+        <w:t xml:space="preserve"> values.</w:t>
       </w:r>
       <w:r>
         <w:fldChar w:fldCharType="end"/>
@@ -4274,22 +4285,12 @@
       <w:r>
         <w:t xml:space="preserve">This organism causes </w:t>
       </w:r>
-      <w:del w:id="13" w:author="Jeremy Singer" w:date="2017-01-02T19:30:00Z">
-        <w:r>
-          <w:rPr>
-            <w:i/>
-          </w:rPr>
-          <w:delText>Leishmaniasis</w:delText>
-        </w:r>
-      </w:del>
-      <w:ins w:id="14" w:author="Jeremy Singer" w:date="2017-01-02T19:30:00Z">
-        <w:r>
-          <w:rPr>
-            <w:i/>
-          </w:rPr>
-          <w:t>Leishmaniosis</w:t>
-        </w:r>
-      </w:ins>
+      <w:r>
+        <w:rPr>
+          <w:i/>
+        </w:rPr>
+        <w:t>Leishmaniosis</w:t>
+      </w:r>
       <w:r>
         <w:rPr>
           <w:i/>
@@ -4972,7 +4973,10 @@
         <w:spacing w:line="480" w:lineRule="auto"/>
       </w:pPr>
       <w:r>
-        <w:t>Many thanks to Nikolaus Obholzer and Sylvain Meylan for their encouragement and advice</w:t>
+        <w:t xml:space="preserve">Many thanks to Nikolaus Obholzer and Sylvain Meylan </w:t>
+      </w:r>
+      <w:r>
+        <w:t>for the critical reading of the manuscript</w:t>
       </w:r>
       <w:r>
         <w:t>.</w:t>
@@ -4981,46 +4985,15 @@
     <w:p>
       <w:pPr>
         <w:spacing w:line="480" w:lineRule="auto"/>
-        <w:rPr>
-          <w:del w:id="15" w:author="Jeremy Singer" w:date="2017-01-02T19:34:00Z"/>
-        </w:rPr>
-        <w:pPrChange w:id="16" w:author="Jeremy Singer" w:date="2017-01-02T19:34:00Z">
-          <w:pPr>
-            <w:spacing w:line="480" w:lineRule="auto"/>
-          </w:pPr>
-        </w:pPrChange>
-      </w:pPr>
-      <w:r>
-        <w:t>Thanks to my editor, Eric Fischbach</w:t>
-      </w:r>
-      <w:del w:id="17" w:author="Jeremy Singer" w:date="2017-01-02T19:34:00Z">
-        <w:r>
-          <w:delText>,</w:delText>
-        </w:r>
-      </w:del>
-    </w:p>
-    <w:p>
-      <w:pPr>
-        <w:spacing w:line="480" w:lineRule="auto"/>
-        <w:pPrChange w:id="18" w:author="Jeremy Singer" w:date="2017-01-02T19:34:00Z">
-          <w:pPr>
-            <w:spacing w:line="480" w:lineRule="auto"/>
-          </w:pPr>
-        </w:pPrChange>
-      </w:pPr>
-      <w:del w:id="19" w:author="Jeremy Singer" w:date="2017-01-02T19:34:00Z">
-        <w:r>
-          <w:delText xml:space="preserve"> </w:delText>
-        </w:r>
-        <w:r>
-          <w:delText>a</w:delText>
-        </w:r>
-        <w:r>
-          <w:delText>nd to my wife, Glenda, for her patience and support</w:delText>
-        </w:r>
-      </w:del>
-      <w:bookmarkStart w:id="20" w:name="_GoBack"/>
-      <w:bookmarkEnd w:id="20"/>
+      </w:pPr>
+      <w:r>
+        <w:t>Thanks to Eric Fischbach</w:t>
+      </w:r>
+      <w:bookmarkStart w:id="2" w:name="_GoBack"/>
+      <w:r>
+        <w:t xml:space="preserve"> for formatting help</w:t>
+      </w:r>
+      <w:bookmarkEnd w:id="2"/>
       <w:r>
         <w:t>.</w:t>
       </w:r>
@@ -6112,22 +6085,35 @@
       <w:pPr>
         <w:pStyle w:val="Caption"/>
       </w:pPr>
-      <w:bookmarkStart w:id="21" w:name="_Ref468131998"/>
+      <w:bookmarkStart w:id="3" w:name="_Ref468131998"/>
       <w:r>
         <w:t xml:space="preserve">Figure </w:t>
       </w:r>
-      <w:fldSimple w:instr=" SEQ Figure \* ARABIC ">
-        <w:r>
-          <w:rPr>
-            <w:noProof/>
-          </w:rPr>
-          <w:t>1</w:t>
-        </w:r>
-      </w:fldSimple>
+      <w:r>
+        <w:fldChar w:fldCharType="begin"/>
+      </w:r>
+      <w:r>
+        <w:instrText xml:space="preserve"> SEQ Figure \* ARABIC </w:instrText>
+      </w:r>
+      <w:r>
+        <w:fldChar w:fldCharType="separate"/>
+      </w:r>
+      <w:r>
+        <w:rPr>
+          <w:noProof/>
+        </w:rPr>
+        <w:t>1</w:t>
+      </w:r>
+      <w:r>
+        <w:rPr>
+          <w:noProof/>
+        </w:rPr>
+        <w:fldChar w:fldCharType="end"/>
+      </w:r>
       <w:r>
         <w:t>:Hardware Configuration.</w:t>
       </w:r>
-      <w:bookmarkEnd w:id="21"/>
+      <w:bookmarkEnd w:id="3"/>
     </w:p>
     <w:p/>
     <w:p>
@@ -6193,22 +6179,35 @@
       <w:pPr>
         <w:pStyle w:val="Caption"/>
       </w:pPr>
-      <w:bookmarkStart w:id="22" w:name="_Ref468167088"/>
+      <w:bookmarkStart w:id="4" w:name="_Ref468167088"/>
       <w:r>
         <w:t xml:space="preserve">Figure </w:t>
       </w:r>
-      <w:fldSimple w:instr=" SEQ Figure \* ARABIC ">
-        <w:r>
-          <w:rPr>
-            <w:noProof/>
-          </w:rPr>
-          <w:t>2</w:t>
-        </w:r>
-      </w:fldSimple>
+      <w:r>
+        <w:fldChar w:fldCharType="begin"/>
+      </w:r>
+      <w:r>
+        <w:instrText xml:space="preserve"> SEQ Figure \* ARABIC </w:instrText>
+      </w:r>
+      <w:r>
+        <w:fldChar w:fldCharType="separate"/>
+      </w:r>
+      <w:r>
+        <w:rPr>
+          <w:noProof/>
+        </w:rPr>
+        <w:t>2</w:t>
+      </w:r>
+      <w:r>
+        <w:rPr>
+          <w:noProof/>
+        </w:rPr>
+        <w:fldChar w:fldCharType="end"/>
+      </w:r>
       <w:r>
         <w:t>: VM configuration parameters.</w:t>
       </w:r>
-      <w:bookmarkEnd w:id="22"/>
+      <w:bookmarkEnd w:id="4"/>
     </w:p>
     <w:p>
       <w:pPr>
@@ -6217,12 +6216,12 @@
       <w:r>
         <w:br w:type="page"/>
       </w:r>
-      <w:bookmarkStart w:id="23" w:name="_Ref468366787"/>
+      <w:bookmarkStart w:id="5" w:name="_Ref468366787"/>
       <w:r>
         <w:lastRenderedPageBreak/>
         <w:t>Installing MyChEMBL VM.</w:t>
       </w:r>
-      <w:bookmarkEnd w:id="23"/>
+      <w:bookmarkEnd w:id="5"/>
     </w:p>
     <w:p>
       <w:r>
@@ -6421,7 +6420,7 @@
       <w:pPr>
         <w:keepNext/>
       </w:pPr>
-      <w:bookmarkStart w:id="24" w:name="_Ref468167535"/>
+      <w:bookmarkStart w:id="6" w:name="_Ref468167535"/>
       <w:r>
         <w:rPr>
           <w:noProof/>
@@ -6473,22 +6472,35 @@
       <w:pPr>
         <w:pStyle w:val="Caption"/>
       </w:pPr>
-      <w:bookmarkStart w:id="25" w:name="_Ref468366678"/>
+      <w:bookmarkStart w:id="7" w:name="_Ref468366678"/>
       <w:r>
         <w:t xml:space="preserve">Figure </w:t>
       </w:r>
-      <w:fldSimple w:instr=" SEQ Figure \* ARABIC ">
-        <w:r>
-          <w:rPr>
-            <w:noProof/>
-          </w:rPr>
-          <w:t>3</w:t>
-        </w:r>
-      </w:fldSimple>
+      <w:r>
+        <w:fldChar w:fldCharType="begin"/>
+      </w:r>
+      <w:r>
+        <w:instrText xml:space="preserve"> SEQ Figure \* ARABIC </w:instrText>
+      </w:r>
+      <w:r>
+        <w:fldChar w:fldCharType="separate"/>
+      </w:r>
+      <w:r>
+        <w:rPr>
+          <w:noProof/>
+        </w:rPr>
+        <w:t>3</w:t>
+      </w:r>
+      <w:r>
+        <w:rPr>
+          <w:noProof/>
+        </w:rPr>
+        <w:fldChar w:fldCharType="end"/>
+      </w:r>
       <w:r>
         <w:t>:MyCHeMBL landing page.</w:t>
       </w:r>
-      <w:bookmarkEnd w:id="25"/>
+      <w:bookmarkEnd w:id="7"/>
     </w:p>
     <w:p>
       <w:r>
@@ -6551,7 +6563,7 @@
       <w:pPr>
         <w:pStyle w:val="Caption"/>
       </w:pPr>
-      <w:bookmarkStart w:id="26" w:name="_Ref468347174"/>
+      <w:bookmarkStart w:id="8" w:name="_Ref468347174"/>
       <w:r>
         <w:t xml:space="preserve">Figure </w:t>
       </w:r>
@@ -6579,7 +6591,7 @@
       <w:r>
         <w:t>: Genome target analysis workflow</w:t>
       </w:r>
-      <w:bookmarkEnd w:id="26"/>
+      <w:bookmarkEnd w:id="8"/>
     </w:p>
     <w:p>
       <w:pPr>
@@ -6660,14 +6672,12 @@
         </w:rPr>
         <w:t>p</w:t>
       </w:r>
-      <w:ins w:id="27" w:author="Jeremy Singer" w:date="2017-01-02T19:32:00Z">
-        <w:r>
-          <w:rPr>
-            <w:i/>
-          </w:rPr>
-          <w:t xml:space="preserve"> </w:t>
-        </w:r>
-      </w:ins>
+      <w:r>
+        <w:rPr>
+          <w:i/>
+        </w:rPr>
+        <w:t xml:space="preserve"> </w:t>
+      </w:r>
       <w:r>
         <w:rPr>
           <w:i/>
@@ -6983,22 +6993,35 @@
       <w:pPr>
         <w:pStyle w:val="Caption"/>
       </w:pPr>
-      <w:bookmarkStart w:id="28" w:name="_Ref468649140"/>
+      <w:bookmarkStart w:id="9" w:name="_Ref468649140"/>
       <w:r>
         <w:t xml:space="preserve">Figure </w:t>
       </w:r>
-      <w:fldSimple w:instr=" SEQ Figure \* ARABIC ">
-        <w:r>
-          <w:rPr>
-            <w:noProof/>
-          </w:rPr>
-          <w:t>5</w:t>
-        </w:r>
-      </w:fldSimple>
+      <w:r>
+        <w:fldChar w:fldCharType="begin"/>
+      </w:r>
+      <w:r>
+        <w:instrText xml:space="preserve"> SEQ Figure \* ARABIC </w:instrText>
+      </w:r>
+      <w:r>
+        <w:fldChar w:fldCharType="separate"/>
+      </w:r>
+      <w:r>
+        <w:rPr>
+          <w:noProof/>
+        </w:rPr>
+        <w:t>5</w:t>
+      </w:r>
+      <w:r>
+        <w:rPr>
+          <w:noProof/>
+        </w:rPr>
+        <w:fldChar w:fldCharType="end"/>
+      </w:r>
       <w:r>
         <w:t>:Understanding BLAST statistics.</w:t>
       </w:r>
-      <w:bookmarkEnd w:id="28"/>
+      <w:bookmarkEnd w:id="9"/>
     </w:p>
     <w:p>
       <w:r>
@@ -7134,12 +7157,12 @@
       <w:pPr>
         <w:pStyle w:val="Heading2"/>
       </w:pPr>
-      <w:bookmarkStart w:id="29" w:name="_Ref469415496"/>
+      <w:bookmarkStart w:id="10" w:name="_Ref469415496"/>
       <w:r>
         <w:t>Linux user setup.</w:t>
       </w:r>
-      <w:bookmarkEnd w:id="24"/>
-      <w:bookmarkEnd w:id="29"/>
+      <w:bookmarkEnd w:id="6"/>
+      <w:bookmarkEnd w:id="10"/>
     </w:p>
     <w:p>
       <w:pPr>
@@ -7297,7 +7320,7 @@
           <w:szCs w:val="26"/>
         </w:rPr>
       </w:pPr>
-      <w:bookmarkStart w:id="30" w:name="_Ref466187219"/>
+      <w:bookmarkStart w:id="11" w:name="_Ref466187219"/>
       <w:r>
         <w:br w:type="page"/>
       </w:r>
@@ -7306,13 +7329,13 @@
       <w:pPr>
         <w:pStyle w:val="Heading2"/>
       </w:pPr>
-      <w:bookmarkStart w:id="31" w:name="_Ref468193218"/>
+      <w:bookmarkStart w:id="12" w:name="_Ref468193218"/>
       <w:r>
         <w:lastRenderedPageBreak/>
         <w:t>Gene count</w:t>
       </w:r>
-      <w:bookmarkEnd w:id="30"/>
-      <w:bookmarkEnd w:id="31"/>
+      <w:bookmarkEnd w:id="11"/>
+      <w:bookmarkEnd w:id="12"/>
     </w:p>
     <w:p>
       <w:r>
@@ -7656,12 +7679,12 @@
       <w:pPr>
         <w:pStyle w:val="Heading2"/>
       </w:pPr>
-      <w:bookmarkStart w:id="32" w:name="_Ref465750941"/>
+      <w:bookmarkStart w:id="13" w:name="_Ref465750941"/>
       <w:r>
         <w:lastRenderedPageBreak/>
         <w:t>chrom_genes_to_proteins.pl Perl Script</w:t>
       </w:r>
-      <w:bookmarkEnd w:id="32"/>
+      <w:bookmarkEnd w:id="13"/>
     </w:p>
     <w:p>
       <w:pPr>
@@ -8606,7 +8629,7 @@
       <w:pPr>
         <w:pStyle w:val="Heading2"/>
       </w:pPr>
-      <w:bookmarkStart w:id="33" w:name="_Ref468392232"/>
+      <w:bookmarkStart w:id="14" w:name="_Ref468392232"/>
       <w:r>
         <w:lastRenderedPageBreak/>
         <w:t>s</w:t>
@@ -8620,7 +8643,7 @@
       <w:r>
         <w:t>.pl Perl script</w:t>
       </w:r>
-      <w:bookmarkEnd w:id="33"/>
+      <w:bookmarkEnd w:id="14"/>
     </w:p>
     <w:p>
       <w:pPr>
@@ -9313,12 +9336,12 @@
       <w:pPr>
         <w:pStyle w:val="Heading2"/>
       </w:pPr>
-      <w:bookmarkStart w:id="34" w:name="_Ref465942038"/>
+      <w:bookmarkStart w:id="15" w:name="_Ref465942038"/>
       <w:r>
         <w:lastRenderedPageBreak/>
         <w:t>blast_statistics.sql</w:t>
       </w:r>
-      <w:bookmarkEnd w:id="34"/>
+      <w:bookmarkEnd w:id="15"/>
     </w:p>
     <w:p>
       <w:pPr>
@@ -10073,12 +10096,12 @@
       <w:pPr>
         <w:pStyle w:val="Heading2"/>
       </w:pPr>
-      <w:bookmarkStart w:id="35" w:name="_Ref470633730"/>
+      <w:bookmarkStart w:id="16" w:name="_Ref470633730"/>
       <w:proofErr w:type="spellStart"/>
       <w:r>
         <w:t>tax_norm_threshold.sql</w:t>
       </w:r>
-      <w:bookmarkEnd w:id="35"/>
+      <w:bookmarkEnd w:id="16"/>
       <w:proofErr w:type="spellEnd"/>
     </w:p>
     <w:p>
@@ -11046,18 +11069,31 @@
       <w:pPr>
         <w:pStyle w:val="Caption"/>
       </w:pPr>
-      <w:bookmarkStart w:id="36" w:name="_Ref470661950"/>
+      <w:bookmarkStart w:id="17" w:name="_Ref470661950"/>
       <w:r>
         <w:t xml:space="preserve">Table </w:t>
       </w:r>
-      <w:fldSimple w:instr=" SEQ Table \* ARABIC ">
-        <w:r>
-          <w:rPr>
-            <w:noProof/>
-          </w:rPr>
-          <w:t>1</w:t>
-        </w:r>
-      </w:fldSimple>
+      <w:r>
+        <w:fldChar w:fldCharType="begin"/>
+      </w:r>
+      <w:r>
+        <w:instrText xml:space="preserve"> SEQ Table \* ARABIC </w:instrText>
+      </w:r>
+      <w:r>
+        <w:fldChar w:fldCharType="separate"/>
+      </w:r>
+      <w:r>
+        <w:rPr>
+          <w:noProof/>
+        </w:rPr>
+        <w:t>1</w:t>
+      </w:r>
+      <w:r>
+        <w:rPr>
+          <w:noProof/>
+        </w:rPr>
+        <w:fldChar w:fldCharType="end"/>
+      </w:r>
       <w:r>
         <w:t xml:space="preserve">: </w:t>
       </w:r>
@@ -11069,7 +11105,7 @@
       <w:r>
         <w:t xml:space="preserve"> values.</w:t>
       </w:r>
-      <w:bookmarkEnd w:id="36"/>
+      <w:bookmarkEnd w:id="17"/>
       <w:r>
         <w:br w:type="page"/>
       </w:r>
@@ -11130,28 +11166,41 @@
       <w:pPr>
         <w:pStyle w:val="Caption"/>
       </w:pPr>
-      <w:bookmarkStart w:id="37" w:name="_Ref468770890"/>
+      <w:bookmarkStart w:id="18" w:name="_Ref468770890"/>
       <w:r>
         <w:t xml:space="preserve">Figure </w:t>
       </w:r>
-      <w:fldSimple w:instr=" SEQ Figure \* ARABIC ">
-        <w:r>
-          <w:rPr>
-            <w:noProof/>
-          </w:rPr>
-          <w:t>6</w:t>
-        </w:r>
-      </w:fldSimple>
+      <w:r>
+        <w:fldChar w:fldCharType="begin"/>
+      </w:r>
+      <w:r>
+        <w:instrText xml:space="preserve"> SEQ Figure \* ARABIC </w:instrText>
+      </w:r>
+      <w:r>
+        <w:fldChar w:fldCharType="separate"/>
+      </w:r>
+      <w:r>
+        <w:rPr>
+          <w:noProof/>
+        </w:rPr>
+        <w:t>6</w:t>
+      </w:r>
+      <w:r>
+        <w:rPr>
+          <w:noProof/>
+        </w:rPr>
+        <w:fldChar w:fldCharType="end"/>
+      </w:r>
       <w:r>
         <w:t>: Plasmodium structural diagram showing organelles.</w:t>
       </w:r>
-      <w:bookmarkEnd w:id="37"/>
+      <w:bookmarkEnd w:id="18"/>
     </w:p>
     <w:p>
       <w:pPr>
         <w:pStyle w:val="Heading2"/>
       </w:pPr>
-      <w:bookmarkStart w:id="38" w:name="_Ref466212027"/>
+      <w:bookmarkStart w:id="19" w:name="_Ref466212027"/>
       <w:r>
         <w:t xml:space="preserve">Loading </w:t>
       </w:r>
@@ -11172,7 +11221,7 @@
       <w:r>
         <w:t>.</w:t>
       </w:r>
-      <w:bookmarkEnd w:id="38"/>
+      <w:bookmarkEnd w:id="19"/>
     </w:p>
     <w:p>
       <w:pPr>
@@ -11354,22 +11403,35 @@
       <w:pPr>
         <w:pStyle w:val="Caption"/>
       </w:pPr>
-      <w:bookmarkStart w:id="39" w:name="_Ref468772317"/>
+      <w:bookmarkStart w:id="20" w:name="_Ref468772317"/>
       <w:r>
         <w:t xml:space="preserve">Figure </w:t>
       </w:r>
-      <w:fldSimple w:instr=" SEQ Figure \* ARABIC ">
-        <w:r>
-          <w:rPr>
-            <w:noProof/>
-          </w:rPr>
-          <w:t>7</w:t>
-        </w:r>
-      </w:fldSimple>
+      <w:r>
+        <w:fldChar w:fldCharType="begin"/>
+      </w:r>
+      <w:r>
+        <w:instrText xml:space="preserve"> SEQ Figure \* ARABIC </w:instrText>
+      </w:r>
+      <w:r>
+        <w:fldChar w:fldCharType="separate"/>
+      </w:r>
+      <w:r>
+        <w:rPr>
+          <w:noProof/>
+        </w:rPr>
+        <w:t>7</w:t>
+      </w:r>
+      <w:r>
+        <w:rPr>
+          <w:noProof/>
+        </w:rPr>
+        <w:fldChar w:fldCharType="end"/>
+      </w:r>
       <w:r>
         <w:t>:Histogram showing distribution of scores.</w:t>
       </w:r>
-      <w:bookmarkEnd w:id="39"/>
+      <w:bookmarkEnd w:id="20"/>
     </w:p>
     <w:p>
       <w:r>
@@ -11575,22 +11637,35 @@
       <w:pPr>
         <w:pStyle w:val="Caption"/>
       </w:pPr>
-      <w:bookmarkStart w:id="40" w:name="_Ref468783544"/>
+      <w:bookmarkStart w:id="21" w:name="_Ref468783544"/>
       <w:r>
         <w:t xml:space="preserve">Figure </w:t>
       </w:r>
-      <w:fldSimple w:instr=" SEQ Figure \* ARABIC ">
-        <w:r>
-          <w:rPr>
-            <w:noProof/>
-          </w:rPr>
-          <w:t>8</w:t>
-        </w:r>
-      </w:fldSimple>
+      <w:r>
+        <w:fldChar w:fldCharType="begin"/>
+      </w:r>
+      <w:r>
+        <w:instrText xml:space="preserve"> SEQ Figure \* ARABIC </w:instrText>
+      </w:r>
+      <w:r>
+        <w:fldChar w:fldCharType="separate"/>
+      </w:r>
+      <w:r>
+        <w:rPr>
+          <w:noProof/>
+        </w:rPr>
+        <w:t>8</w:t>
+      </w:r>
+      <w:r>
+        <w:rPr>
+          <w:noProof/>
+        </w:rPr>
+        <w:fldChar w:fldCharType="end"/>
+      </w:r>
       <w:r>
         <w:t>: "All malaria scores" qqnorm plot.</w:t>
       </w:r>
-      <w:bookmarkEnd w:id="40"/>
+      <w:bookmarkEnd w:id="21"/>
     </w:p>
     <w:p>
       <w:r>
@@ -11762,18 +11837,31 @@
       <w:pPr>
         <w:pStyle w:val="Caption"/>
       </w:pPr>
-      <w:bookmarkStart w:id="41" w:name="_Ref468785646"/>
+      <w:bookmarkStart w:id="22" w:name="_Ref468785646"/>
       <w:r>
         <w:t xml:space="preserve">Figure </w:t>
       </w:r>
-      <w:fldSimple w:instr=" SEQ Figure \* ARABIC ">
-        <w:r>
-          <w:rPr>
-            <w:noProof/>
-          </w:rPr>
-          <w:t>9</w:t>
-        </w:r>
-      </w:fldSimple>
+      <w:r>
+        <w:fldChar w:fldCharType="begin"/>
+      </w:r>
+      <w:r>
+        <w:instrText xml:space="preserve"> SEQ Figure \* ARABIC </w:instrText>
+      </w:r>
+      <w:r>
+        <w:fldChar w:fldCharType="separate"/>
+      </w:r>
+      <w:r>
+        <w:rPr>
+          <w:noProof/>
+        </w:rPr>
+        <w:t>9</w:t>
+      </w:r>
+      <w:r>
+        <w:rPr>
+          <w:noProof/>
+        </w:rPr>
+        <w:fldChar w:fldCharType="end"/>
+      </w:r>
       <w:r>
         <w:t xml:space="preserve">: </w:t>
       </w:r>
@@ -11785,7 +11873,7 @@
       <w:r>
         <w:t xml:space="preserve"> normal scores.</w:t>
       </w:r>
-      <w:bookmarkEnd w:id="41"/>
+      <w:bookmarkEnd w:id="22"/>
     </w:p>
     <w:p>
       <w:pPr>
@@ -12184,22 +12272,35 @@
       <w:pPr>
         <w:pStyle w:val="Caption"/>
       </w:pPr>
-      <w:bookmarkStart w:id="42" w:name="_Ref470683967"/>
+      <w:bookmarkStart w:id="23" w:name="_Ref470683967"/>
       <w:r>
         <w:t xml:space="preserve">Figure </w:t>
       </w:r>
-      <w:fldSimple w:instr=" SEQ Figure \* ARABIC ">
-        <w:r>
-          <w:rPr>
-            <w:noProof/>
-          </w:rPr>
-          <w:t>10</w:t>
-        </w:r>
-      </w:fldSimple>
+      <w:r>
+        <w:fldChar w:fldCharType="begin"/>
+      </w:r>
+      <w:r>
+        <w:instrText xml:space="preserve"> SEQ Figure \* ARABIC </w:instrText>
+      </w:r>
+      <w:r>
+        <w:fldChar w:fldCharType="separate"/>
+      </w:r>
+      <w:r>
+        <w:rPr>
+          <w:noProof/>
+        </w:rPr>
+        <w:t>10</w:t>
+      </w:r>
+      <w:r>
+        <w:rPr>
+          <w:noProof/>
+        </w:rPr>
+        <w:fldChar w:fldCharType="end"/>
+      </w:r>
       <w:r>
         <w:t>: Testing normality for all organisms.</w:t>
       </w:r>
-      <w:bookmarkEnd w:id="42"/>
+      <w:bookmarkEnd w:id="23"/>
     </w:p>
     <w:p>
       <w:r>
@@ -12286,14 +12387,27 @@
       <w:r>
         <w:t xml:space="preserve">Figure </w:t>
       </w:r>
-      <w:fldSimple w:instr=" SEQ Figure \* ARABIC ">
-        <w:r>
-          <w:rPr>
-            <w:noProof/>
-          </w:rPr>
-          <w:t>11</w:t>
-        </w:r>
-      </w:fldSimple>
+      <w:r>
+        <w:fldChar w:fldCharType="begin"/>
+      </w:r>
+      <w:r>
+        <w:instrText xml:space="preserve"> SEQ Figure \* ARABIC </w:instrText>
+      </w:r>
+      <w:r>
+        <w:fldChar w:fldCharType="separate"/>
+      </w:r>
+      <w:r>
+        <w:rPr>
+          <w:noProof/>
+        </w:rPr>
+        <w:t>11</w:t>
+      </w:r>
+      <w:r>
+        <w:rPr>
+          <w:noProof/>
+        </w:rPr>
+        <w:fldChar w:fldCharType="end"/>
+      </w:r>
       <w:r>
         <w:t>: Cluster Dendrogram</w:t>
       </w:r>
@@ -13731,18 +13845,31 @@
       <w:pPr>
         <w:pStyle w:val="Caption"/>
       </w:pPr>
-      <w:bookmarkStart w:id="43" w:name="_Ref468787082"/>
+      <w:bookmarkStart w:id="24" w:name="_Ref468787082"/>
       <w:r>
         <w:t xml:space="preserve">Table </w:t>
       </w:r>
-      <w:fldSimple w:instr=" SEQ Table \* ARABIC ">
-        <w:r>
-          <w:rPr>
-            <w:noProof/>
-          </w:rPr>
-          <w:t>2</w:t>
-        </w:r>
-      </w:fldSimple>
+      <w:r>
+        <w:fldChar w:fldCharType="begin"/>
+      </w:r>
+      <w:r>
+        <w:instrText xml:space="preserve"> SEQ Table \* ARABIC </w:instrText>
+      </w:r>
+      <w:r>
+        <w:fldChar w:fldCharType="separate"/>
+      </w:r>
+      <w:r>
+        <w:rPr>
+          <w:noProof/>
+        </w:rPr>
+        <w:t>2</w:t>
+      </w:r>
+      <w:r>
+        <w:rPr>
+          <w:noProof/>
+        </w:rPr>
+        <w:fldChar w:fldCharType="end"/>
+      </w:r>
       <w:r>
         <w:t xml:space="preserve">: </w:t>
       </w:r>
@@ -13754,7 +13881,7 @@
       <w:r>
         <w:t>.</w:t>
       </w:r>
-      <w:bookmarkEnd w:id="43"/>
+      <w:bookmarkEnd w:id="24"/>
     </w:p>
     <w:p>
       <w:pPr>
@@ -13874,22 +14001,35 @@
       <w:pPr>
         <w:pStyle w:val="Caption"/>
       </w:pPr>
-      <w:bookmarkStart w:id="44" w:name="_Ref468788303"/>
+      <w:bookmarkStart w:id="25" w:name="_Ref468788303"/>
       <w:r>
         <w:t xml:space="preserve">Figure </w:t>
       </w:r>
-      <w:fldSimple w:instr=" SEQ Figure \* ARABIC ">
-        <w:r>
-          <w:rPr>
-            <w:noProof/>
-          </w:rPr>
-          <w:t>12</w:t>
-        </w:r>
-      </w:fldSimple>
+      <w:r>
+        <w:fldChar w:fldCharType="begin"/>
+      </w:r>
+      <w:r>
+        <w:instrText xml:space="preserve"> SEQ Figure \* ARABIC </w:instrText>
+      </w:r>
+      <w:r>
+        <w:fldChar w:fldCharType="separate"/>
+      </w:r>
+      <w:r>
+        <w:rPr>
+          <w:noProof/>
+        </w:rPr>
+        <w:t>12</w:t>
+      </w:r>
+      <w:r>
+        <w:rPr>
+          <w:noProof/>
+        </w:rPr>
+        <w:fldChar w:fldCharType="end"/>
+      </w:r>
       <w:r>
         <w:t>: From statistics to drugs.</w:t>
       </w:r>
-      <w:bookmarkEnd w:id="44"/>
+      <w:bookmarkEnd w:id="25"/>
     </w:p>
     <w:p>
       <w:r>
@@ -14934,7 +15074,7 @@
       <w:pPr>
         <w:pStyle w:val="Heading2"/>
       </w:pPr>
-      <w:bookmarkStart w:id="45" w:name="_Ref468795996"/>
+      <w:bookmarkStart w:id="26" w:name="_Ref468795996"/>
       <w:r>
         <w:lastRenderedPageBreak/>
         <w:t xml:space="preserve">Query for new </w:t>
@@ -14945,7 +15085,7 @@
       <w:r>
         <w:t>targets</w:t>
       </w:r>
-      <w:bookmarkEnd w:id="45"/>
+      <w:bookmarkEnd w:id="26"/>
     </w:p>
     <w:p>
       <w:pPr>
@@ -15688,8 +15828,8 @@
         </w:rPr>
       </w:pPr>
     </w:p>
-    <w:bookmarkStart w:id="46" w:name="_MON_1544549841"/>
-    <w:bookmarkEnd w:id="46"/>
+    <w:bookmarkStart w:id="27" w:name="_MON_1544549841"/>
+    <w:bookmarkEnd w:id="27"/>
     <w:p>
       <w:pPr>
         <w:rPr>
@@ -15725,7 +15865,7 @@
           <v:shape id="_x0000_i1025" type="#_x0000_t75" style="width:77.25pt;height:49.5pt" o:ole="">
             <v:imagedata r:id="rId53" o:title=""/>
           </v:shape>
-          <o:OLEObject Type="Embed" ProgID="Excel.Sheet.12" ShapeID="_x0000_i1025" DrawAspect="Icon" ObjectID="_1544890870" r:id="rId54"/>
+          <o:OLEObject Type="Embed" ProgID="Excel.Sheet.12" ShapeID="_x0000_i1025" DrawAspect="Icon" ObjectID="_1545211262" r:id="rId54"/>
         </w:object>
       </w:r>
       <w:r>
@@ -15741,19 +15881,32 @@
         <w:pStyle w:val="Caption"/>
         <w:keepNext/>
       </w:pPr>
-      <w:bookmarkStart w:id="47" w:name="_Ref468794205"/>
+      <w:bookmarkStart w:id="28" w:name="_Ref468794205"/>
       <w:r>
         <w:lastRenderedPageBreak/>
         <w:t xml:space="preserve">Table </w:t>
       </w:r>
-      <w:fldSimple w:instr=" SEQ Table \* ARABIC ">
-        <w:r>
-          <w:rPr>
-            <w:noProof/>
-          </w:rPr>
-          <w:t>3</w:t>
-        </w:r>
-      </w:fldSimple>
+      <w:r>
+        <w:fldChar w:fldCharType="begin"/>
+      </w:r>
+      <w:r>
+        <w:instrText xml:space="preserve"> SEQ Table \* ARABIC </w:instrText>
+      </w:r>
+      <w:r>
+        <w:fldChar w:fldCharType="separate"/>
+      </w:r>
+      <w:r>
+        <w:rPr>
+          <w:noProof/>
+        </w:rPr>
+        <w:t>3</w:t>
+      </w:r>
+      <w:r>
+        <w:rPr>
+          <w:noProof/>
+        </w:rPr>
+        <w:fldChar w:fldCharType="end"/>
+      </w:r>
       <w:r>
         <w:t xml:space="preserve">: Drugs and targets </w:t>
       </w:r>
@@ -15769,7 +15922,7 @@
       <w:r>
         <w:t xml:space="preserve"> organism and mechanism.</w:t>
       </w:r>
-      <w:bookmarkEnd w:id="47"/>
+      <w:bookmarkEnd w:id="28"/>
     </w:p>
     <w:tbl>
       <w:tblPr>
@@ -25689,29 +25842,42 @@
       </w:r>
     </w:p>
     <w:p>
-      <w:bookmarkStart w:id="48" w:name="_Ref470807454"/>
+      <w:bookmarkStart w:id="29" w:name="_Ref470807454"/>
     </w:p>
     <w:p>
       <w:pPr>
         <w:pStyle w:val="Caption"/>
         <w:keepNext/>
       </w:pPr>
-      <w:bookmarkStart w:id="49" w:name="_Ref470809963"/>
+      <w:bookmarkStart w:id="30" w:name="_Ref470809963"/>
       <w:r>
         <w:t xml:space="preserve">Table </w:t>
       </w:r>
-      <w:fldSimple w:instr=" SEQ Table \* ARABIC ">
-        <w:r>
-          <w:rPr>
-            <w:noProof/>
-          </w:rPr>
-          <w:t>4</w:t>
-        </w:r>
-      </w:fldSimple>
+      <w:r>
+        <w:fldChar w:fldCharType="begin"/>
+      </w:r>
+      <w:r>
+        <w:instrText xml:space="preserve"> SEQ Table \* ARABIC </w:instrText>
+      </w:r>
+      <w:r>
+        <w:fldChar w:fldCharType="separate"/>
+      </w:r>
+      <w:r>
+        <w:rPr>
+          <w:noProof/>
+        </w:rPr>
+        <w:t>4</w:t>
+      </w:r>
+      <w:r>
+        <w:rPr>
+          <w:noProof/>
+        </w:rPr>
+        <w:fldChar w:fldCharType="end"/>
+      </w:r>
       <w:r>
         <w:t>: Trypanosoma brucei drugs.</w:t>
       </w:r>
-      <w:bookmarkEnd w:id="49"/>
+      <w:bookmarkEnd w:id="30"/>
     </w:p>
     <w:tbl>
       <w:tblPr>
@@ -31699,11 +31865,11 @@
       <w:pPr>
         <w:pStyle w:val="Heading2"/>
       </w:pPr>
-      <w:bookmarkStart w:id="50" w:name="_Ref470810144"/>
+      <w:bookmarkStart w:id="31" w:name="_Ref470810144"/>
       <w:r>
         <w:t>Trypanosoma brucei drugs query.</w:t>
       </w:r>
-      <w:bookmarkEnd w:id="50"/>
+      <w:bookmarkEnd w:id="31"/>
     </w:p>
     <w:p>
       <w:pPr>
@@ -32685,12 +32851,12 @@
       <w:pPr>
         <w:pStyle w:val="Heading2"/>
       </w:pPr>
-      <w:bookmarkStart w:id="51" w:name="_Ref471053991"/>
+      <w:bookmarkStart w:id="32" w:name="_Ref471053991"/>
       <w:r>
         <w:lastRenderedPageBreak/>
         <w:t>Trypanosoma brucei targets query</w:t>
       </w:r>
-      <w:bookmarkEnd w:id="51"/>
+      <w:bookmarkEnd w:id="32"/>
     </w:p>
     <w:p>
       <w:pPr>
@@ -33683,25 +33849,38 @@
         <w:pStyle w:val="Caption"/>
         <w:keepNext/>
       </w:pPr>
-      <w:bookmarkStart w:id="52" w:name="_Ref471054105"/>
+      <w:bookmarkStart w:id="33" w:name="_Ref471054105"/>
       <w:r>
         <w:t xml:space="preserve">Table </w:t>
       </w:r>
-      <w:fldSimple w:instr=" SEQ Table \* ARABIC ">
-        <w:r>
-          <w:rPr>
-            <w:noProof/>
-          </w:rPr>
-          <w:t>5</w:t>
-        </w:r>
-      </w:fldSimple>
+      <w:r>
+        <w:fldChar w:fldCharType="begin"/>
+      </w:r>
+      <w:r>
+        <w:instrText xml:space="preserve"> SEQ Table \* ARABIC </w:instrText>
+      </w:r>
+      <w:r>
+        <w:fldChar w:fldCharType="separate"/>
+      </w:r>
+      <w:r>
+        <w:rPr>
+          <w:noProof/>
+        </w:rPr>
+        <w:t>5</w:t>
+      </w:r>
+      <w:r>
+        <w:rPr>
+          <w:noProof/>
+        </w:rPr>
+        <w:fldChar w:fldCharType="end"/>
+      </w:r>
       <w:r>
         <w:t>: Trypanosoma brucei targets</w:t>
       </w:r>
-      <w:bookmarkEnd w:id="52"/>
-    </w:p>
-    <w:bookmarkStart w:id="53" w:name="_MON_1544795611"/>
-    <w:bookmarkEnd w:id="53"/>
+      <w:bookmarkEnd w:id="33"/>
+    </w:p>
+    <w:bookmarkStart w:id="34" w:name="_MON_1544795611"/>
+    <w:bookmarkEnd w:id="34"/>
     <w:p>
       <w:pPr>
         <w:rPr>
@@ -33720,7 +33899,7 @@
           <v:shape id="_x0000_i1026" type="#_x0000_t75" style="width:77.25pt;height:49.5pt" o:ole="">
             <v:imagedata r:id="rId55" o:title=""/>
           </v:shape>
-          <o:OLEObject Type="Embed" ProgID="Excel.Sheet.12" ShapeID="_x0000_i1026" DrawAspect="Icon" ObjectID="_1544890871" r:id="rId56"/>
+          <o:OLEObject Type="Embed" ProgID="Excel.Sheet.12" ShapeID="_x0000_i1026" DrawAspect="Icon" ObjectID="_1545211263" r:id="rId56"/>
         </w:object>
       </w:r>
       <w:r>
@@ -33756,16 +33935,16 @@
       <w:pPr>
         <w:pStyle w:val="Heading2"/>
       </w:pPr>
-      <w:bookmarkStart w:id="54" w:name="_Ref470845712"/>
-      <w:bookmarkStart w:id="55" w:name="_Ref470845778"/>
+      <w:bookmarkStart w:id="35" w:name="_Ref470845712"/>
+      <w:bookmarkStart w:id="36" w:name="_Ref470845778"/>
       <w:r>
         <w:t>Trypanosoma cruzi drugs query</w:t>
       </w:r>
-      <w:bookmarkEnd w:id="54"/>
+      <w:bookmarkEnd w:id="35"/>
       <w:r>
         <w:t>.</w:t>
       </w:r>
-      <w:bookmarkEnd w:id="55"/>
+      <w:bookmarkEnd w:id="36"/>
     </w:p>
     <w:p>
       <w:pPr>
@@ -34740,11 +34919,11 @@
       <w:pPr>
         <w:pStyle w:val="Heading2"/>
       </w:pPr>
-      <w:bookmarkStart w:id="56" w:name="_Ref471054945"/>
+      <w:bookmarkStart w:id="37" w:name="_Ref471054945"/>
       <w:r>
         <w:t>Trypanosoma cruzi targets query</w:t>
       </w:r>
-      <w:bookmarkEnd w:id="56"/>
+      <w:bookmarkEnd w:id="37"/>
     </w:p>
     <w:p>
       <w:pPr>
@@ -35740,22 +35919,35 @@
         <w:lastRenderedPageBreak/>
         <w:t xml:space="preserve">Table </w:t>
       </w:r>
-      <w:fldSimple w:instr=" SEQ Table \* ARABIC ">
-        <w:r>
-          <w:rPr>
-            <w:noProof/>
-          </w:rPr>
-          <w:t>6</w:t>
-        </w:r>
-      </w:fldSimple>
+      <w:r>
+        <w:fldChar w:fldCharType="begin"/>
+      </w:r>
+      <w:r>
+        <w:instrText xml:space="preserve"> SEQ Table \* ARABIC </w:instrText>
+      </w:r>
+      <w:r>
+        <w:fldChar w:fldCharType="separate"/>
+      </w:r>
+      <w:r>
+        <w:rPr>
+          <w:noProof/>
+        </w:rPr>
+        <w:t>6</w:t>
+      </w:r>
+      <w:r>
+        <w:rPr>
+          <w:noProof/>
+        </w:rPr>
+        <w:fldChar w:fldCharType="end"/>
+      </w:r>
       <w:r>
         <w:t xml:space="preserve">: </w:t>
       </w:r>
-      <w:bookmarkStart w:id="57" w:name="_Ref471055274"/>
+      <w:bookmarkStart w:id="38" w:name="_Ref471055274"/>
       <w:r>
         <w:t>Trypanosoma cruzi targets</w:t>
       </w:r>
-      <w:bookmarkEnd w:id="57"/>
+      <w:bookmarkEnd w:id="38"/>
     </w:p>
     <w:p>
       <w:pPr>
@@ -35769,7 +35961,7 @@
           <v:shape id="_x0000_i1027" type="#_x0000_t75" style="width:77.25pt;height:49.5pt" o:ole="">
             <v:imagedata r:id="rId57" o:title=""/>
           </v:shape>
-          <o:OLEObject Type="Embed" ProgID="Excel.Sheet.12" ShapeID="_x0000_i1027" DrawAspect="Icon" ObjectID="_1544890872" r:id="rId58"/>
+          <o:OLEObject Type="Embed" ProgID="Excel.Sheet.12" ShapeID="_x0000_i1027" DrawAspect="Icon" ObjectID="_1545211264" r:id="rId58"/>
         </w:object>
       </w:r>
       <w:r>
@@ -35785,18 +35977,31 @@
         <w:lastRenderedPageBreak/>
         <w:t xml:space="preserve">Table </w:t>
       </w:r>
-      <w:fldSimple w:instr=" SEQ Table \* ARABIC ">
-        <w:r>
-          <w:rPr>
-            <w:noProof/>
-          </w:rPr>
-          <w:t>6</w:t>
-        </w:r>
-      </w:fldSimple>
+      <w:r>
+        <w:fldChar w:fldCharType="begin"/>
+      </w:r>
+      <w:r>
+        <w:instrText xml:space="preserve"> SEQ Table \* ARABIC </w:instrText>
+      </w:r>
+      <w:r>
+        <w:fldChar w:fldCharType="separate"/>
+      </w:r>
+      <w:r>
+        <w:rPr>
+          <w:noProof/>
+        </w:rPr>
+        <w:t>6</w:t>
+      </w:r>
+      <w:r>
+        <w:rPr>
+          <w:noProof/>
+        </w:rPr>
+        <w:fldChar w:fldCharType="end"/>
+      </w:r>
       <w:r>
         <w:t>: Leishmania drugs.</w:t>
       </w:r>
-      <w:bookmarkEnd w:id="48"/>
+      <w:bookmarkEnd w:id="29"/>
     </w:p>
     <w:tbl>
       <w:tblPr>
@@ -41130,11 +41335,11 @@
       <w:pPr>
         <w:pStyle w:val="Heading2"/>
       </w:pPr>
-      <w:bookmarkStart w:id="58" w:name="_Ref470807676"/>
+      <w:bookmarkStart w:id="39" w:name="_Ref470807676"/>
       <w:r>
         <w:t>Leishmania drugs query.</w:t>
       </w:r>
-      <w:bookmarkEnd w:id="58"/>
+      <w:bookmarkEnd w:id="39"/>
     </w:p>
     <w:p>
       <w:pPr>
@@ -42116,12 +42321,12 @@
       <w:pPr>
         <w:pStyle w:val="Heading2"/>
       </w:pPr>
-      <w:bookmarkStart w:id="59" w:name="_Ref471056058"/>
+      <w:bookmarkStart w:id="40" w:name="_Ref471056058"/>
       <w:r>
         <w:lastRenderedPageBreak/>
         <w:t>Leishmania major targets query</w:t>
       </w:r>
-      <w:bookmarkEnd w:id="59"/>
+      <w:bookmarkEnd w:id="40"/>
     </w:p>
     <w:p>
       <w:pPr>
@@ -43113,22 +43318,35 @@
         <w:pStyle w:val="Caption"/>
         <w:keepNext/>
       </w:pPr>
-      <w:bookmarkStart w:id="60" w:name="_Ref471056094"/>
+      <w:bookmarkStart w:id="41" w:name="_Ref471056094"/>
       <w:r>
         <w:t xml:space="preserve">Table </w:t>
       </w:r>
-      <w:fldSimple w:instr=" SEQ Table \* ARABIC ">
-        <w:r>
-          <w:rPr>
-            <w:noProof/>
-          </w:rPr>
-          <w:t>8</w:t>
-        </w:r>
-      </w:fldSimple>
+      <w:r>
+        <w:fldChar w:fldCharType="begin"/>
+      </w:r>
+      <w:r>
+        <w:instrText xml:space="preserve"> SEQ Table \* ARABIC </w:instrText>
+      </w:r>
+      <w:r>
+        <w:fldChar w:fldCharType="separate"/>
+      </w:r>
+      <w:r>
+        <w:rPr>
+          <w:noProof/>
+        </w:rPr>
+        <w:t>8</w:t>
+      </w:r>
+      <w:r>
+        <w:rPr>
+          <w:noProof/>
+        </w:rPr>
+        <w:fldChar w:fldCharType="end"/>
+      </w:r>
       <w:r>
         <w:t>:Leishmania major targets</w:t>
       </w:r>
-      <w:bookmarkEnd w:id="60"/>
+      <w:bookmarkEnd w:id="41"/>
     </w:p>
     <w:p>
       <w:pPr>
@@ -43148,7 +43366,7 @@
           <v:shape id="_x0000_i1028" type="#_x0000_t75" style="width:77.25pt;height:49.5pt" o:ole="">
             <v:imagedata r:id="rId59" o:title=""/>
           </v:shape>
-          <o:OLEObject Type="Embed" ProgID="Excel.Sheet.12" ShapeID="_x0000_i1028" DrawAspect="Icon" ObjectID="_1544890873" r:id="rId60"/>
+          <o:OLEObject Type="Embed" ProgID="Excel.Sheet.12" ShapeID="_x0000_i1028" DrawAspect="Icon" ObjectID="_1545211265" r:id="rId60"/>
         </w:object>
       </w:r>
       <w:r>
@@ -43175,22 +43393,35 @@
         <w:pStyle w:val="Caption"/>
         <w:keepNext/>
       </w:pPr>
-      <w:bookmarkStart w:id="61" w:name="_Ref470846529"/>
+      <w:bookmarkStart w:id="42" w:name="_Ref470846529"/>
       <w:r>
         <w:t xml:space="preserve">Table </w:t>
       </w:r>
-      <w:fldSimple w:instr=" SEQ Table \* ARABIC ">
-        <w:r>
-          <w:rPr>
-            <w:noProof/>
-          </w:rPr>
-          <w:t>7</w:t>
-        </w:r>
-      </w:fldSimple>
+      <w:r>
+        <w:fldChar w:fldCharType="begin"/>
+      </w:r>
+      <w:r>
+        <w:instrText xml:space="preserve"> SEQ Table \* ARABIC </w:instrText>
+      </w:r>
+      <w:r>
+        <w:fldChar w:fldCharType="separate"/>
+      </w:r>
+      <w:r>
+        <w:rPr>
+          <w:noProof/>
+        </w:rPr>
+        <w:t>7</w:t>
+      </w:r>
+      <w:r>
+        <w:rPr>
+          <w:noProof/>
+        </w:rPr>
+        <w:fldChar w:fldCharType="end"/>
+      </w:r>
       <w:r>
         <w:t>: Chlamidia drugs.</w:t>
       </w:r>
-      <w:bookmarkEnd w:id="61"/>
+      <w:bookmarkEnd w:id="42"/>
     </w:p>
     <w:tbl>
       <w:tblPr>
@@ -48747,11 +48978,11 @@
       <w:pPr>
         <w:pStyle w:val="Heading2"/>
       </w:pPr>
-      <w:bookmarkStart w:id="62" w:name="_Ref470846682"/>
+      <w:bookmarkStart w:id="43" w:name="_Ref470846682"/>
       <w:r>
         <w:t>Chlamidia drugs query.</w:t>
       </w:r>
-      <w:bookmarkEnd w:id="62"/>
+      <w:bookmarkEnd w:id="43"/>
     </w:p>
     <w:p>
       <w:pPr>
@@ -49733,12 +49964,12 @@
       <w:pPr>
         <w:pStyle w:val="Heading2"/>
       </w:pPr>
-      <w:bookmarkStart w:id="63" w:name="_Ref471056759"/>
+      <w:bookmarkStart w:id="44" w:name="_Ref471056759"/>
       <w:r>
         <w:lastRenderedPageBreak/>
         <w:t>Chlamidia targets query</w:t>
       </w:r>
-      <w:bookmarkEnd w:id="63"/>
+      <w:bookmarkEnd w:id="44"/>
     </w:p>
     <w:p>
       <w:pPr>
@@ -50732,22 +50963,35 @@
         <w:pStyle w:val="Caption"/>
         <w:keepNext/>
       </w:pPr>
-      <w:bookmarkStart w:id="64" w:name="_Ref471056787"/>
+      <w:bookmarkStart w:id="45" w:name="_Ref471056787"/>
       <w:r>
         <w:t xml:space="preserve">Table </w:t>
       </w:r>
-      <w:fldSimple w:instr=" SEQ Table \* ARABIC ">
-        <w:r>
-          <w:rPr>
-            <w:noProof/>
-          </w:rPr>
-          <w:t>10</w:t>
-        </w:r>
-      </w:fldSimple>
+      <w:r>
+        <w:fldChar w:fldCharType="begin"/>
+      </w:r>
+      <w:r>
+        <w:instrText xml:space="preserve"> SEQ Table \* ARABIC </w:instrText>
+      </w:r>
+      <w:r>
+        <w:fldChar w:fldCharType="separate"/>
+      </w:r>
+      <w:r>
+        <w:rPr>
+          <w:noProof/>
+        </w:rPr>
+        <w:t>10</w:t>
+      </w:r>
+      <w:r>
+        <w:rPr>
+          <w:noProof/>
+        </w:rPr>
+        <w:fldChar w:fldCharType="end"/>
+      </w:r>
       <w:r>
         <w:t>: Chlamidia trochamatis targets</w:t>
       </w:r>
-      <w:bookmarkEnd w:id="64"/>
+      <w:bookmarkEnd w:id="45"/>
     </w:p>
     <w:p>
       <w:pPr>
@@ -50768,7 +51012,7 @@
           <v:shape id="_x0000_i1029" type="#_x0000_t75" style="width:77.25pt;height:49.5pt" o:ole="">
             <v:imagedata r:id="rId61" o:title=""/>
           </v:shape>
-          <o:OLEObject Type="Embed" ProgID="Excel.Sheet.12" ShapeID="_x0000_i1029" DrawAspect="Icon" ObjectID="_1544890874" r:id="rId62"/>
+          <o:OLEObject Type="Embed" ProgID="Excel.Sheet.12" ShapeID="_x0000_i1029" DrawAspect="Icon" ObjectID="_1545211266" r:id="rId62"/>
         </w:object>
       </w:r>
     </w:p>
@@ -50793,12 +51037,12 @@
       <w:pPr>
         <w:pStyle w:val="Heading2"/>
       </w:pPr>
-      <w:bookmarkStart w:id="65" w:name="_Ref471133097"/>
+      <w:bookmarkStart w:id="46" w:name="_Ref471133097"/>
       <w:r>
         <w:lastRenderedPageBreak/>
         <w:t>Queries to find which Trypanosoma cruzi targets are not Trypanosoma brucei targets</w:t>
       </w:r>
-      <w:bookmarkEnd w:id="65"/>
+      <w:bookmarkEnd w:id="46"/>
     </w:p>
     <w:p/>
     <w:p>
@@ -53259,7 +53503,7 @@
           <w:rPr>
             <w:noProof/>
           </w:rPr>
-          <w:t>16</w:t>
+          <w:t>24</w:t>
         </w:r>
         <w:r>
           <w:rPr>
@@ -53978,14 +54222,6 @@
     <w:abstractNumId w:val="6"/>
   </w:num>
 </w:numbering>
-</file>
-
-<file path=word/people.xml><?xml version="1.0" encoding="utf-8"?>
-<w15:people xmlns:wpc="http://schemas.microsoft.com/office/word/2010/wordprocessingCanvas" xmlns:cx="http://schemas.microsoft.com/office/drawing/2014/chartex" xmlns:cx1="http://schemas.microsoft.com/office/drawing/2015/9/8/chartex" xmlns:cx2="http://schemas.microsoft.com/office/drawing/2015/10/21/chartex" xmlns:cx3="http://schemas.microsoft.com/office/drawing/2016/5/9/chartex" xmlns:cx4="http://schemas.microsoft.com/office/drawing/2016/5/10/chartex" xmlns:cx5="http://schemas.microsoft.com/office/drawing/2016/5/11/chartex" xmlns:mc="http://schemas.openxmlformats.org/markup-compatibility/2006" xmlns:o="urn:schemas-microsoft-com:office:office" xmlns:r="http://schemas.openxmlformats.org/officeDocument/2006/relationships" xmlns:m="http://schemas.openxmlformats.org/officeDocument/2006/math" xmlns:v="urn:schemas-microsoft-com:vml" xmlns:wp14="http://schemas.microsoft.com/office/word/2010/wordprocessingDrawing" xmlns:wp="http://schemas.openxmlformats.org/drawingml/2006/wordprocessingDrawing" xmlns:w10="urn:schemas-microsoft-com:office:word" xmlns:w="http://schemas.openxmlformats.org/wordprocessingml/2006/main" xmlns:w14="http://schemas.microsoft.com/office/word/2010/wordml" xmlns:w15="http://schemas.microsoft.com/office/word/2012/wordml" xmlns:w16se="http://schemas.microsoft.com/office/word/2015/wordml/symex" xmlns:wpg="http://schemas.microsoft.com/office/word/2010/wordprocessingGroup" xmlns:wpi="http://schemas.microsoft.com/office/word/2010/wordprocessingInk" xmlns:wne="http://schemas.microsoft.com/office/word/2006/wordml" xmlns:wps="http://schemas.microsoft.com/office/word/2010/wordprocessingShape" mc:Ignorable="w14 w15 w16se wp14">
-  <w15:person w15:author="Jeremy Singer">
-    <w15:presenceInfo w15:providerId="Windows Live" w15:userId="f8d79499760c0a02"/>
-  </w15:person>
-</w15:people>
 </file>
 
 <file path=word/styles.xml><?xml version="1.0" encoding="utf-8"?>
@@ -55185,7 +55421,7 @@
 </file>
 
 <file path=customXml/itemProps1.xml><?xml version="1.0" encoding="utf-8"?>
-<ds:datastoreItem xmlns:ds="http://schemas.openxmlformats.org/officeDocument/2006/customXml" ds:itemID="{FAC95C1C-0D4F-4351-858A-E3992B995270}">
+<ds:datastoreItem xmlns:ds="http://schemas.openxmlformats.org/officeDocument/2006/customXml" ds:itemID="{3336288E-84D7-4207-8494-34611B3BEB29}">
   <ds:schemaRefs>
     <ds:schemaRef ds:uri="http://schemas.openxmlformats.org/officeDocument/2006/bibliography"/>
   </ds:schemaRefs>

</xml_diff>

<commit_message>
Change be to by; Add sentence in conclusion.
</commit_message>
<xml_diff>
--- a/Discovering new targets and drugs for neglected diseases by paralog matching.docx
+++ b/Discovering new targets and drugs for neglected diseases by paralog matching.docx
@@ -2649,7 +2649,20 @@
         <w:spacing w:line="480" w:lineRule="auto"/>
       </w:pPr>
       <w:r>
-        <w:t>Plotting the dataset obtained be excluding values greater than this threshold displays normal behavior, as expected</w:t>
+        <w:t>Plotting the dataset obtained b</w:t>
+      </w:r>
+      <w:ins w:id="2" w:author="Jeremy Singer" w:date="2017-01-10T20:51:00Z">
+        <w:r>
+          <w:t>y</w:t>
+        </w:r>
+      </w:ins>
+      <w:del w:id="3" w:author="Jeremy Singer" w:date="2017-01-10T20:51:00Z">
+        <w:r>
+          <w:delText>e</w:delText>
+        </w:r>
+      </w:del>
+      <w:r>
+        <w:t xml:space="preserve"> excluding values greater than this threshold displays normal behavior, as expected</w:t>
       </w:r>
       <w:r>
         <w:t xml:space="preserve"> (</w:t>
@@ -4060,7 +4073,15 @@
         <w:t xml:space="preserve">The genome sequence of this organism is incomplete, and has not been assorted to individual chromosomes.  </w:t>
       </w:r>
       <w:r>
-        <w:t xml:space="preserve">Only 3% of the number of ORFs found in </w:t>
+        <w:t>Only 3% of the num</w:t>
+      </w:r>
+      <w:bookmarkStart w:id="4" w:name="_GoBack"/>
+      <w:r>
+        <w:t>be</w:t>
+      </w:r>
+      <w:bookmarkEnd w:id="4"/>
+      <w:r>
+        <w:t xml:space="preserve">r of ORFs found in </w:t>
       </w:r>
       <w:r>
         <w:rPr>
@@ -4951,6 +4972,14 @@
       <w:r>
         <w:t>This platform provides a way to choose candidate drugs without knowing the identity of the pathogen if the pathogen’s genome can be obtained.</w:t>
       </w:r>
+      <w:ins w:id="5" w:author="Jeremy Singer" w:date="2017-01-10T20:45:00Z">
+        <w:r>
+          <w:t xml:space="preserve">  </w:t>
+        </w:r>
+        <w:r>
+          <w:t>Higher scores indicate higher potential for success.</w:t>
+        </w:r>
+      </w:ins>
     </w:p>
     <w:p/>
     <w:p>
@@ -4989,11 +5018,9 @@
       <w:r>
         <w:t>Thanks to Eric Fischbach</w:t>
       </w:r>
-      <w:bookmarkStart w:id="2" w:name="_GoBack"/>
       <w:r>
         <w:t xml:space="preserve"> for formatting help</w:t>
       </w:r>
-      <w:bookmarkEnd w:id="2"/>
       <w:r>
         <w:t>.</w:t>
       </w:r>
@@ -6085,35 +6112,22 @@
       <w:pPr>
         <w:pStyle w:val="Caption"/>
       </w:pPr>
-      <w:bookmarkStart w:id="3" w:name="_Ref468131998"/>
+      <w:bookmarkStart w:id="6" w:name="_Ref468131998"/>
       <w:r>
         <w:t xml:space="preserve">Figure </w:t>
       </w:r>
-      <w:r>
-        <w:fldChar w:fldCharType="begin"/>
-      </w:r>
-      <w:r>
-        <w:instrText xml:space="preserve"> SEQ Figure \* ARABIC </w:instrText>
-      </w:r>
-      <w:r>
-        <w:fldChar w:fldCharType="separate"/>
-      </w:r>
-      <w:r>
-        <w:rPr>
-          <w:noProof/>
-        </w:rPr>
-        <w:t>1</w:t>
-      </w:r>
-      <w:r>
-        <w:rPr>
-          <w:noProof/>
-        </w:rPr>
-        <w:fldChar w:fldCharType="end"/>
-      </w:r>
+      <w:fldSimple w:instr=" SEQ Figure \* ARABIC ">
+        <w:r>
+          <w:rPr>
+            <w:noProof/>
+          </w:rPr>
+          <w:t>1</w:t>
+        </w:r>
+      </w:fldSimple>
       <w:r>
         <w:t>:Hardware Configuration.</w:t>
       </w:r>
-      <w:bookmarkEnd w:id="3"/>
+      <w:bookmarkEnd w:id="6"/>
     </w:p>
     <w:p/>
     <w:p>
@@ -6179,35 +6193,22 @@
       <w:pPr>
         <w:pStyle w:val="Caption"/>
       </w:pPr>
-      <w:bookmarkStart w:id="4" w:name="_Ref468167088"/>
+      <w:bookmarkStart w:id="7" w:name="_Ref468167088"/>
       <w:r>
         <w:t xml:space="preserve">Figure </w:t>
       </w:r>
-      <w:r>
-        <w:fldChar w:fldCharType="begin"/>
-      </w:r>
-      <w:r>
-        <w:instrText xml:space="preserve"> SEQ Figure \* ARABIC </w:instrText>
-      </w:r>
-      <w:r>
-        <w:fldChar w:fldCharType="separate"/>
-      </w:r>
-      <w:r>
-        <w:rPr>
-          <w:noProof/>
-        </w:rPr>
-        <w:t>2</w:t>
-      </w:r>
-      <w:r>
-        <w:rPr>
-          <w:noProof/>
-        </w:rPr>
-        <w:fldChar w:fldCharType="end"/>
-      </w:r>
+      <w:fldSimple w:instr=" SEQ Figure \* ARABIC ">
+        <w:r>
+          <w:rPr>
+            <w:noProof/>
+          </w:rPr>
+          <w:t>2</w:t>
+        </w:r>
+      </w:fldSimple>
       <w:r>
         <w:t>: VM configuration parameters.</w:t>
       </w:r>
-      <w:bookmarkEnd w:id="4"/>
+      <w:bookmarkEnd w:id="7"/>
     </w:p>
     <w:p>
       <w:pPr>
@@ -6216,12 +6217,12 @@
       <w:r>
         <w:br w:type="page"/>
       </w:r>
-      <w:bookmarkStart w:id="5" w:name="_Ref468366787"/>
+      <w:bookmarkStart w:id="8" w:name="_Ref468366787"/>
       <w:r>
         <w:lastRenderedPageBreak/>
         <w:t>Installing MyChEMBL VM.</w:t>
       </w:r>
-      <w:bookmarkEnd w:id="5"/>
+      <w:bookmarkEnd w:id="8"/>
     </w:p>
     <w:p>
       <w:r>
@@ -6420,7 +6421,7 @@
       <w:pPr>
         <w:keepNext/>
       </w:pPr>
-      <w:bookmarkStart w:id="6" w:name="_Ref468167535"/>
+      <w:bookmarkStart w:id="9" w:name="_Ref468167535"/>
       <w:r>
         <w:rPr>
           <w:noProof/>
@@ -6472,35 +6473,22 @@
       <w:pPr>
         <w:pStyle w:val="Caption"/>
       </w:pPr>
-      <w:bookmarkStart w:id="7" w:name="_Ref468366678"/>
+      <w:bookmarkStart w:id="10" w:name="_Ref468366678"/>
       <w:r>
         <w:t xml:space="preserve">Figure </w:t>
       </w:r>
-      <w:r>
-        <w:fldChar w:fldCharType="begin"/>
-      </w:r>
-      <w:r>
-        <w:instrText xml:space="preserve"> SEQ Figure \* ARABIC </w:instrText>
-      </w:r>
-      <w:r>
-        <w:fldChar w:fldCharType="separate"/>
-      </w:r>
-      <w:r>
-        <w:rPr>
-          <w:noProof/>
-        </w:rPr>
-        <w:t>3</w:t>
-      </w:r>
-      <w:r>
-        <w:rPr>
-          <w:noProof/>
-        </w:rPr>
-        <w:fldChar w:fldCharType="end"/>
-      </w:r>
+      <w:fldSimple w:instr=" SEQ Figure \* ARABIC ">
+        <w:r>
+          <w:rPr>
+            <w:noProof/>
+          </w:rPr>
+          <w:t>3</w:t>
+        </w:r>
+      </w:fldSimple>
       <w:r>
         <w:t>:MyCHeMBL landing page.</w:t>
       </w:r>
-      <w:bookmarkEnd w:id="7"/>
+      <w:bookmarkEnd w:id="10"/>
     </w:p>
     <w:p>
       <w:r>
@@ -6563,7 +6551,7 @@
       <w:pPr>
         <w:pStyle w:val="Caption"/>
       </w:pPr>
-      <w:bookmarkStart w:id="8" w:name="_Ref468347174"/>
+      <w:bookmarkStart w:id="11" w:name="_Ref468347174"/>
       <w:r>
         <w:t xml:space="preserve">Figure </w:t>
       </w:r>
@@ -6591,7 +6579,7 @@
       <w:r>
         <w:t>: Genome target analysis workflow</w:t>
       </w:r>
-      <w:bookmarkEnd w:id="8"/>
+      <w:bookmarkEnd w:id="11"/>
     </w:p>
     <w:p>
       <w:pPr>
@@ -6993,35 +6981,22 @@
       <w:pPr>
         <w:pStyle w:val="Caption"/>
       </w:pPr>
-      <w:bookmarkStart w:id="9" w:name="_Ref468649140"/>
+      <w:bookmarkStart w:id="12" w:name="_Ref468649140"/>
       <w:r>
         <w:t xml:space="preserve">Figure </w:t>
       </w:r>
-      <w:r>
-        <w:fldChar w:fldCharType="begin"/>
-      </w:r>
-      <w:r>
-        <w:instrText xml:space="preserve"> SEQ Figure \* ARABIC </w:instrText>
-      </w:r>
-      <w:r>
-        <w:fldChar w:fldCharType="separate"/>
-      </w:r>
-      <w:r>
-        <w:rPr>
-          <w:noProof/>
-        </w:rPr>
-        <w:t>5</w:t>
-      </w:r>
-      <w:r>
-        <w:rPr>
-          <w:noProof/>
-        </w:rPr>
-        <w:fldChar w:fldCharType="end"/>
-      </w:r>
+      <w:fldSimple w:instr=" SEQ Figure \* ARABIC ">
+        <w:r>
+          <w:rPr>
+            <w:noProof/>
+          </w:rPr>
+          <w:t>5</w:t>
+        </w:r>
+      </w:fldSimple>
       <w:r>
         <w:t>:Understanding BLAST statistics.</w:t>
       </w:r>
-      <w:bookmarkEnd w:id="9"/>
+      <w:bookmarkEnd w:id="12"/>
     </w:p>
     <w:p>
       <w:r>
@@ -7157,12 +7132,12 @@
       <w:pPr>
         <w:pStyle w:val="Heading2"/>
       </w:pPr>
-      <w:bookmarkStart w:id="10" w:name="_Ref469415496"/>
+      <w:bookmarkStart w:id="13" w:name="_Ref469415496"/>
       <w:r>
         <w:t>Linux user setup.</w:t>
       </w:r>
-      <w:bookmarkEnd w:id="6"/>
-      <w:bookmarkEnd w:id="10"/>
+      <w:bookmarkEnd w:id="9"/>
+      <w:bookmarkEnd w:id="13"/>
     </w:p>
     <w:p>
       <w:pPr>
@@ -7320,7 +7295,7 @@
           <w:szCs w:val="26"/>
         </w:rPr>
       </w:pPr>
-      <w:bookmarkStart w:id="11" w:name="_Ref466187219"/>
+      <w:bookmarkStart w:id="14" w:name="_Ref466187219"/>
       <w:r>
         <w:br w:type="page"/>
       </w:r>
@@ -7329,13 +7304,13 @@
       <w:pPr>
         <w:pStyle w:val="Heading2"/>
       </w:pPr>
-      <w:bookmarkStart w:id="12" w:name="_Ref468193218"/>
+      <w:bookmarkStart w:id="15" w:name="_Ref468193218"/>
       <w:r>
         <w:lastRenderedPageBreak/>
         <w:t>Gene count</w:t>
       </w:r>
-      <w:bookmarkEnd w:id="11"/>
-      <w:bookmarkEnd w:id="12"/>
+      <w:bookmarkEnd w:id="14"/>
+      <w:bookmarkEnd w:id="15"/>
     </w:p>
     <w:p>
       <w:r>
@@ -7679,12 +7654,12 @@
       <w:pPr>
         <w:pStyle w:val="Heading2"/>
       </w:pPr>
-      <w:bookmarkStart w:id="13" w:name="_Ref465750941"/>
+      <w:bookmarkStart w:id="16" w:name="_Ref465750941"/>
       <w:r>
         <w:lastRenderedPageBreak/>
         <w:t>chrom_genes_to_proteins.pl Perl Script</w:t>
       </w:r>
-      <w:bookmarkEnd w:id="13"/>
+      <w:bookmarkEnd w:id="16"/>
     </w:p>
     <w:p>
       <w:pPr>
@@ -8629,7 +8604,7 @@
       <w:pPr>
         <w:pStyle w:val="Heading2"/>
       </w:pPr>
-      <w:bookmarkStart w:id="14" w:name="_Ref468392232"/>
+      <w:bookmarkStart w:id="17" w:name="_Ref468392232"/>
       <w:r>
         <w:lastRenderedPageBreak/>
         <w:t>s</w:t>
@@ -8643,7 +8618,7 @@
       <w:r>
         <w:t>.pl Perl script</w:t>
       </w:r>
-      <w:bookmarkEnd w:id="14"/>
+      <w:bookmarkEnd w:id="17"/>
     </w:p>
     <w:p>
       <w:pPr>
@@ -9336,12 +9311,12 @@
       <w:pPr>
         <w:pStyle w:val="Heading2"/>
       </w:pPr>
-      <w:bookmarkStart w:id="15" w:name="_Ref465942038"/>
+      <w:bookmarkStart w:id="18" w:name="_Ref465942038"/>
       <w:r>
         <w:lastRenderedPageBreak/>
         <w:t>blast_statistics.sql</w:t>
       </w:r>
-      <w:bookmarkEnd w:id="15"/>
+      <w:bookmarkEnd w:id="18"/>
     </w:p>
     <w:p>
       <w:pPr>
@@ -10096,12 +10071,12 @@
       <w:pPr>
         <w:pStyle w:val="Heading2"/>
       </w:pPr>
-      <w:bookmarkStart w:id="16" w:name="_Ref470633730"/>
+      <w:bookmarkStart w:id="19" w:name="_Ref470633730"/>
       <w:proofErr w:type="spellStart"/>
       <w:r>
         <w:t>tax_norm_threshold.sql</w:t>
       </w:r>
-      <w:bookmarkEnd w:id="16"/>
+      <w:bookmarkEnd w:id="19"/>
       <w:proofErr w:type="spellEnd"/>
     </w:p>
     <w:p>
@@ -11069,31 +11044,18 @@
       <w:pPr>
         <w:pStyle w:val="Caption"/>
       </w:pPr>
-      <w:bookmarkStart w:id="17" w:name="_Ref470661950"/>
+      <w:bookmarkStart w:id="20" w:name="_Ref470661950"/>
       <w:r>
         <w:t xml:space="preserve">Table </w:t>
       </w:r>
-      <w:r>
-        <w:fldChar w:fldCharType="begin"/>
-      </w:r>
-      <w:r>
-        <w:instrText xml:space="preserve"> SEQ Table \* ARABIC </w:instrText>
-      </w:r>
-      <w:r>
-        <w:fldChar w:fldCharType="separate"/>
-      </w:r>
-      <w:r>
-        <w:rPr>
-          <w:noProof/>
-        </w:rPr>
-        <w:t>1</w:t>
-      </w:r>
-      <w:r>
-        <w:rPr>
-          <w:noProof/>
-        </w:rPr>
-        <w:fldChar w:fldCharType="end"/>
-      </w:r>
+      <w:fldSimple w:instr=" SEQ Table \* ARABIC ">
+        <w:r>
+          <w:rPr>
+            <w:noProof/>
+          </w:rPr>
+          <w:t>1</w:t>
+        </w:r>
+      </w:fldSimple>
       <w:r>
         <w:t xml:space="preserve">: </w:t>
       </w:r>
@@ -11105,7 +11067,7 @@
       <w:r>
         <w:t xml:space="preserve"> values.</w:t>
       </w:r>
-      <w:bookmarkEnd w:id="17"/>
+      <w:bookmarkEnd w:id="20"/>
       <w:r>
         <w:br w:type="page"/>
       </w:r>
@@ -11166,41 +11128,28 @@
       <w:pPr>
         <w:pStyle w:val="Caption"/>
       </w:pPr>
-      <w:bookmarkStart w:id="18" w:name="_Ref468770890"/>
+      <w:bookmarkStart w:id="21" w:name="_Ref468770890"/>
       <w:r>
         <w:t xml:space="preserve">Figure </w:t>
       </w:r>
-      <w:r>
-        <w:fldChar w:fldCharType="begin"/>
-      </w:r>
-      <w:r>
-        <w:instrText xml:space="preserve"> SEQ Figure \* ARABIC </w:instrText>
-      </w:r>
-      <w:r>
-        <w:fldChar w:fldCharType="separate"/>
-      </w:r>
-      <w:r>
-        <w:rPr>
-          <w:noProof/>
-        </w:rPr>
-        <w:t>6</w:t>
-      </w:r>
-      <w:r>
-        <w:rPr>
-          <w:noProof/>
-        </w:rPr>
-        <w:fldChar w:fldCharType="end"/>
-      </w:r>
+      <w:fldSimple w:instr=" SEQ Figure \* ARABIC ">
+        <w:r>
+          <w:rPr>
+            <w:noProof/>
+          </w:rPr>
+          <w:t>6</w:t>
+        </w:r>
+      </w:fldSimple>
       <w:r>
         <w:t>: Plasmodium structural diagram showing organelles.</w:t>
       </w:r>
-      <w:bookmarkEnd w:id="18"/>
+      <w:bookmarkEnd w:id="21"/>
     </w:p>
     <w:p>
       <w:pPr>
         <w:pStyle w:val="Heading2"/>
       </w:pPr>
-      <w:bookmarkStart w:id="19" w:name="_Ref466212027"/>
+      <w:bookmarkStart w:id="22" w:name="_Ref466212027"/>
       <w:r>
         <w:t xml:space="preserve">Loading </w:t>
       </w:r>
@@ -11221,7 +11170,7 @@
       <w:r>
         <w:t>.</w:t>
       </w:r>
-      <w:bookmarkEnd w:id="19"/>
+      <w:bookmarkEnd w:id="22"/>
     </w:p>
     <w:p>
       <w:pPr>
@@ -11403,35 +11352,22 @@
       <w:pPr>
         <w:pStyle w:val="Caption"/>
       </w:pPr>
-      <w:bookmarkStart w:id="20" w:name="_Ref468772317"/>
+      <w:bookmarkStart w:id="23" w:name="_Ref468772317"/>
       <w:r>
         <w:t xml:space="preserve">Figure </w:t>
       </w:r>
-      <w:r>
-        <w:fldChar w:fldCharType="begin"/>
-      </w:r>
-      <w:r>
-        <w:instrText xml:space="preserve"> SEQ Figure \* ARABIC </w:instrText>
-      </w:r>
-      <w:r>
-        <w:fldChar w:fldCharType="separate"/>
-      </w:r>
-      <w:r>
-        <w:rPr>
-          <w:noProof/>
-        </w:rPr>
-        <w:t>7</w:t>
-      </w:r>
-      <w:r>
-        <w:rPr>
-          <w:noProof/>
-        </w:rPr>
-        <w:fldChar w:fldCharType="end"/>
-      </w:r>
+      <w:fldSimple w:instr=" SEQ Figure \* ARABIC ">
+        <w:r>
+          <w:rPr>
+            <w:noProof/>
+          </w:rPr>
+          <w:t>7</w:t>
+        </w:r>
+      </w:fldSimple>
       <w:r>
         <w:t>:Histogram showing distribution of scores.</w:t>
       </w:r>
-      <w:bookmarkEnd w:id="20"/>
+      <w:bookmarkEnd w:id="23"/>
     </w:p>
     <w:p>
       <w:r>
@@ -11637,35 +11573,22 @@
       <w:pPr>
         <w:pStyle w:val="Caption"/>
       </w:pPr>
-      <w:bookmarkStart w:id="21" w:name="_Ref468783544"/>
+      <w:bookmarkStart w:id="24" w:name="_Ref468783544"/>
       <w:r>
         <w:t xml:space="preserve">Figure </w:t>
       </w:r>
-      <w:r>
-        <w:fldChar w:fldCharType="begin"/>
-      </w:r>
-      <w:r>
-        <w:instrText xml:space="preserve"> SEQ Figure \* ARABIC </w:instrText>
-      </w:r>
-      <w:r>
-        <w:fldChar w:fldCharType="separate"/>
-      </w:r>
-      <w:r>
-        <w:rPr>
-          <w:noProof/>
-        </w:rPr>
-        <w:t>8</w:t>
-      </w:r>
-      <w:r>
-        <w:rPr>
-          <w:noProof/>
-        </w:rPr>
-        <w:fldChar w:fldCharType="end"/>
-      </w:r>
+      <w:fldSimple w:instr=" SEQ Figure \* ARABIC ">
+        <w:r>
+          <w:rPr>
+            <w:noProof/>
+          </w:rPr>
+          <w:t>8</w:t>
+        </w:r>
+      </w:fldSimple>
       <w:r>
         <w:t>: "All malaria scores" qqnorm plot.</w:t>
       </w:r>
-      <w:bookmarkEnd w:id="21"/>
+      <w:bookmarkEnd w:id="24"/>
     </w:p>
     <w:p>
       <w:r>
@@ -11837,31 +11760,18 @@
       <w:pPr>
         <w:pStyle w:val="Caption"/>
       </w:pPr>
-      <w:bookmarkStart w:id="22" w:name="_Ref468785646"/>
+      <w:bookmarkStart w:id="25" w:name="_Ref468785646"/>
       <w:r>
         <w:t xml:space="preserve">Figure </w:t>
       </w:r>
-      <w:r>
-        <w:fldChar w:fldCharType="begin"/>
-      </w:r>
-      <w:r>
-        <w:instrText xml:space="preserve"> SEQ Figure \* ARABIC </w:instrText>
-      </w:r>
-      <w:r>
-        <w:fldChar w:fldCharType="separate"/>
-      </w:r>
-      <w:r>
-        <w:rPr>
-          <w:noProof/>
-        </w:rPr>
-        <w:t>9</w:t>
-      </w:r>
-      <w:r>
-        <w:rPr>
-          <w:noProof/>
-        </w:rPr>
-        <w:fldChar w:fldCharType="end"/>
-      </w:r>
+      <w:fldSimple w:instr=" SEQ Figure \* ARABIC ">
+        <w:r>
+          <w:rPr>
+            <w:noProof/>
+          </w:rPr>
+          <w:t>9</w:t>
+        </w:r>
+      </w:fldSimple>
       <w:r>
         <w:t xml:space="preserve">: </w:t>
       </w:r>
@@ -11873,7 +11783,7 @@
       <w:r>
         <w:t xml:space="preserve"> normal scores.</w:t>
       </w:r>
-      <w:bookmarkEnd w:id="22"/>
+      <w:bookmarkEnd w:id="25"/>
     </w:p>
     <w:p>
       <w:pPr>
@@ -12272,35 +12182,22 @@
       <w:pPr>
         <w:pStyle w:val="Caption"/>
       </w:pPr>
-      <w:bookmarkStart w:id="23" w:name="_Ref470683967"/>
+      <w:bookmarkStart w:id="26" w:name="_Ref470683967"/>
       <w:r>
         <w:t xml:space="preserve">Figure </w:t>
       </w:r>
-      <w:r>
-        <w:fldChar w:fldCharType="begin"/>
-      </w:r>
-      <w:r>
-        <w:instrText xml:space="preserve"> SEQ Figure \* ARABIC </w:instrText>
-      </w:r>
-      <w:r>
-        <w:fldChar w:fldCharType="separate"/>
-      </w:r>
-      <w:r>
-        <w:rPr>
-          <w:noProof/>
-        </w:rPr>
-        <w:t>10</w:t>
-      </w:r>
-      <w:r>
-        <w:rPr>
-          <w:noProof/>
-        </w:rPr>
-        <w:fldChar w:fldCharType="end"/>
-      </w:r>
+      <w:fldSimple w:instr=" SEQ Figure \* ARABIC ">
+        <w:r>
+          <w:rPr>
+            <w:noProof/>
+          </w:rPr>
+          <w:t>10</w:t>
+        </w:r>
+      </w:fldSimple>
       <w:r>
         <w:t>: Testing normality for all organisms.</w:t>
       </w:r>
-      <w:bookmarkEnd w:id="23"/>
+      <w:bookmarkEnd w:id="26"/>
     </w:p>
     <w:p>
       <w:r>
@@ -12387,27 +12284,14 @@
       <w:r>
         <w:t xml:space="preserve">Figure </w:t>
       </w:r>
-      <w:r>
-        <w:fldChar w:fldCharType="begin"/>
-      </w:r>
-      <w:r>
-        <w:instrText xml:space="preserve"> SEQ Figure \* ARABIC </w:instrText>
-      </w:r>
-      <w:r>
-        <w:fldChar w:fldCharType="separate"/>
-      </w:r>
-      <w:r>
-        <w:rPr>
-          <w:noProof/>
-        </w:rPr>
-        <w:t>11</w:t>
-      </w:r>
-      <w:r>
-        <w:rPr>
-          <w:noProof/>
-        </w:rPr>
-        <w:fldChar w:fldCharType="end"/>
-      </w:r>
+      <w:fldSimple w:instr=" SEQ Figure \* ARABIC ">
+        <w:r>
+          <w:rPr>
+            <w:noProof/>
+          </w:rPr>
+          <w:t>11</w:t>
+        </w:r>
+      </w:fldSimple>
       <w:r>
         <w:t>: Cluster Dendrogram</w:t>
       </w:r>
@@ -13845,31 +13729,18 @@
       <w:pPr>
         <w:pStyle w:val="Caption"/>
       </w:pPr>
-      <w:bookmarkStart w:id="24" w:name="_Ref468787082"/>
+      <w:bookmarkStart w:id="27" w:name="_Ref468787082"/>
       <w:r>
         <w:t xml:space="preserve">Table </w:t>
       </w:r>
-      <w:r>
-        <w:fldChar w:fldCharType="begin"/>
-      </w:r>
-      <w:r>
-        <w:instrText xml:space="preserve"> SEQ Table \* ARABIC </w:instrText>
-      </w:r>
-      <w:r>
-        <w:fldChar w:fldCharType="separate"/>
-      </w:r>
-      <w:r>
-        <w:rPr>
-          <w:noProof/>
-        </w:rPr>
-        <w:t>2</w:t>
-      </w:r>
-      <w:r>
-        <w:rPr>
-          <w:noProof/>
-        </w:rPr>
-        <w:fldChar w:fldCharType="end"/>
-      </w:r>
+      <w:fldSimple w:instr=" SEQ Table \* ARABIC ">
+        <w:r>
+          <w:rPr>
+            <w:noProof/>
+          </w:rPr>
+          <w:t>2</w:t>
+        </w:r>
+      </w:fldSimple>
       <w:r>
         <w:t xml:space="preserve">: </w:t>
       </w:r>
@@ -13881,7 +13752,7 @@
       <w:r>
         <w:t>.</w:t>
       </w:r>
-      <w:bookmarkEnd w:id="24"/>
+      <w:bookmarkEnd w:id="27"/>
     </w:p>
     <w:p>
       <w:pPr>
@@ -14001,35 +13872,22 @@
       <w:pPr>
         <w:pStyle w:val="Caption"/>
       </w:pPr>
-      <w:bookmarkStart w:id="25" w:name="_Ref468788303"/>
+      <w:bookmarkStart w:id="28" w:name="_Ref468788303"/>
       <w:r>
         <w:t xml:space="preserve">Figure </w:t>
       </w:r>
-      <w:r>
-        <w:fldChar w:fldCharType="begin"/>
-      </w:r>
-      <w:r>
-        <w:instrText xml:space="preserve"> SEQ Figure \* ARABIC </w:instrText>
-      </w:r>
-      <w:r>
-        <w:fldChar w:fldCharType="separate"/>
-      </w:r>
-      <w:r>
-        <w:rPr>
-          <w:noProof/>
-        </w:rPr>
-        <w:t>12</w:t>
-      </w:r>
-      <w:r>
-        <w:rPr>
-          <w:noProof/>
-        </w:rPr>
-        <w:fldChar w:fldCharType="end"/>
-      </w:r>
+      <w:fldSimple w:instr=" SEQ Figure \* ARABIC ">
+        <w:r>
+          <w:rPr>
+            <w:noProof/>
+          </w:rPr>
+          <w:t>12</w:t>
+        </w:r>
+      </w:fldSimple>
       <w:r>
         <w:t>: From statistics to drugs.</w:t>
       </w:r>
-      <w:bookmarkEnd w:id="25"/>
+      <w:bookmarkEnd w:id="28"/>
     </w:p>
     <w:p>
       <w:r>
@@ -15074,7 +14932,7 @@
       <w:pPr>
         <w:pStyle w:val="Heading2"/>
       </w:pPr>
-      <w:bookmarkStart w:id="26" w:name="_Ref468795996"/>
+      <w:bookmarkStart w:id="29" w:name="_Ref468795996"/>
       <w:r>
         <w:lastRenderedPageBreak/>
         <w:t xml:space="preserve">Query for new </w:t>
@@ -15085,7 +14943,7 @@
       <w:r>
         <w:t>targets</w:t>
       </w:r>
-      <w:bookmarkEnd w:id="26"/>
+      <w:bookmarkEnd w:id="29"/>
     </w:p>
     <w:p>
       <w:pPr>
@@ -15828,8 +15686,8 @@
         </w:rPr>
       </w:pPr>
     </w:p>
-    <w:bookmarkStart w:id="27" w:name="_MON_1544549841"/>
-    <w:bookmarkEnd w:id="27"/>
+    <w:bookmarkStart w:id="30" w:name="_MON_1544549841"/>
+    <w:bookmarkEnd w:id="30"/>
     <w:p>
       <w:pPr>
         <w:rPr>
@@ -15865,7 +15723,7 @@
           <v:shape id="_x0000_i1025" type="#_x0000_t75" style="width:77.25pt;height:49.5pt" o:ole="">
             <v:imagedata r:id="rId53" o:title=""/>
           </v:shape>
-          <o:OLEObject Type="Embed" ProgID="Excel.Sheet.12" ShapeID="_x0000_i1025" DrawAspect="Icon" ObjectID="_1545211262" r:id="rId54"/>
+          <o:OLEObject Type="Embed" ProgID="Excel.Sheet.12" ShapeID="_x0000_i1025" DrawAspect="Icon" ObjectID="_1545586652" r:id="rId54"/>
         </w:object>
       </w:r>
       <w:r>
@@ -15881,32 +15739,19 @@
         <w:pStyle w:val="Caption"/>
         <w:keepNext/>
       </w:pPr>
-      <w:bookmarkStart w:id="28" w:name="_Ref468794205"/>
+      <w:bookmarkStart w:id="31" w:name="_Ref468794205"/>
       <w:r>
         <w:lastRenderedPageBreak/>
         <w:t xml:space="preserve">Table </w:t>
       </w:r>
-      <w:r>
-        <w:fldChar w:fldCharType="begin"/>
-      </w:r>
-      <w:r>
-        <w:instrText xml:space="preserve"> SEQ Table \* ARABIC </w:instrText>
-      </w:r>
-      <w:r>
-        <w:fldChar w:fldCharType="separate"/>
-      </w:r>
-      <w:r>
-        <w:rPr>
-          <w:noProof/>
-        </w:rPr>
-        <w:t>3</w:t>
-      </w:r>
-      <w:r>
-        <w:rPr>
-          <w:noProof/>
-        </w:rPr>
-        <w:fldChar w:fldCharType="end"/>
-      </w:r>
+      <w:fldSimple w:instr=" SEQ Table \* ARABIC ">
+        <w:r>
+          <w:rPr>
+            <w:noProof/>
+          </w:rPr>
+          <w:t>3</w:t>
+        </w:r>
+      </w:fldSimple>
       <w:r>
         <w:t xml:space="preserve">: Drugs and targets </w:t>
       </w:r>
@@ -15922,7 +15767,7 @@
       <w:r>
         <w:t xml:space="preserve"> organism and mechanism.</w:t>
       </w:r>
-      <w:bookmarkEnd w:id="28"/>
+      <w:bookmarkEnd w:id="31"/>
     </w:p>
     <w:tbl>
       <w:tblPr>
@@ -25842,42 +25687,29 @@
       </w:r>
     </w:p>
     <w:p>
-      <w:bookmarkStart w:id="29" w:name="_Ref470807454"/>
+      <w:bookmarkStart w:id="32" w:name="_Ref470807454"/>
     </w:p>
     <w:p>
       <w:pPr>
         <w:pStyle w:val="Caption"/>
         <w:keepNext/>
       </w:pPr>
-      <w:bookmarkStart w:id="30" w:name="_Ref470809963"/>
+      <w:bookmarkStart w:id="33" w:name="_Ref470809963"/>
       <w:r>
         <w:t xml:space="preserve">Table </w:t>
       </w:r>
-      <w:r>
-        <w:fldChar w:fldCharType="begin"/>
-      </w:r>
-      <w:r>
-        <w:instrText xml:space="preserve"> SEQ Table \* ARABIC </w:instrText>
-      </w:r>
-      <w:r>
-        <w:fldChar w:fldCharType="separate"/>
-      </w:r>
-      <w:r>
-        <w:rPr>
-          <w:noProof/>
-        </w:rPr>
-        <w:t>4</w:t>
-      </w:r>
-      <w:r>
-        <w:rPr>
-          <w:noProof/>
-        </w:rPr>
-        <w:fldChar w:fldCharType="end"/>
-      </w:r>
+      <w:fldSimple w:instr=" SEQ Table \* ARABIC ">
+        <w:r>
+          <w:rPr>
+            <w:noProof/>
+          </w:rPr>
+          <w:t>4</w:t>
+        </w:r>
+      </w:fldSimple>
       <w:r>
         <w:t>: Trypanosoma brucei drugs.</w:t>
       </w:r>
-      <w:bookmarkEnd w:id="30"/>
+      <w:bookmarkEnd w:id="33"/>
     </w:p>
     <w:tbl>
       <w:tblPr>
@@ -31865,11 +31697,11 @@
       <w:pPr>
         <w:pStyle w:val="Heading2"/>
       </w:pPr>
-      <w:bookmarkStart w:id="31" w:name="_Ref470810144"/>
+      <w:bookmarkStart w:id="34" w:name="_Ref470810144"/>
       <w:r>
         <w:t>Trypanosoma brucei drugs query.</w:t>
       </w:r>
-      <w:bookmarkEnd w:id="31"/>
+      <w:bookmarkEnd w:id="34"/>
     </w:p>
     <w:p>
       <w:pPr>
@@ -32851,12 +32683,12 @@
       <w:pPr>
         <w:pStyle w:val="Heading2"/>
       </w:pPr>
-      <w:bookmarkStart w:id="32" w:name="_Ref471053991"/>
+      <w:bookmarkStart w:id="35" w:name="_Ref471053991"/>
       <w:r>
         <w:lastRenderedPageBreak/>
         <w:t>Trypanosoma brucei targets query</w:t>
       </w:r>
-      <w:bookmarkEnd w:id="32"/>
+      <w:bookmarkEnd w:id="35"/>
     </w:p>
     <w:p>
       <w:pPr>
@@ -33849,38 +33681,25 @@
         <w:pStyle w:val="Caption"/>
         <w:keepNext/>
       </w:pPr>
-      <w:bookmarkStart w:id="33" w:name="_Ref471054105"/>
+      <w:bookmarkStart w:id="36" w:name="_Ref471054105"/>
       <w:r>
         <w:t xml:space="preserve">Table </w:t>
       </w:r>
-      <w:r>
-        <w:fldChar w:fldCharType="begin"/>
-      </w:r>
-      <w:r>
-        <w:instrText xml:space="preserve"> SEQ Table \* ARABIC </w:instrText>
-      </w:r>
-      <w:r>
-        <w:fldChar w:fldCharType="separate"/>
-      </w:r>
-      <w:r>
-        <w:rPr>
-          <w:noProof/>
-        </w:rPr>
-        <w:t>5</w:t>
-      </w:r>
-      <w:r>
-        <w:rPr>
-          <w:noProof/>
-        </w:rPr>
-        <w:fldChar w:fldCharType="end"/>
-      </w:r>
+      <w:fldSimple w:instr=" SEQ Table \* ARABIC ">
+        <w:r>
+          <w:rPr>
+            <w:noProof/>
+          </w:rPr>
+          <w:t>5</w:t>
+        </w:r>
+      </w:fldSimple>
       <w:r>
         <w:t>: Trypanosoma brucei targets</w:t>
       </w:r>
-      <w:bookmarkEnd w:id="33"/>
-    </w:p>
-    <w:bookmarkStart w:id="34" w:name="_MON_1544795611"/>
-    <w:bookmarkEnd w:id="34"/>
+      <w:bookmarkEnd w:id="36"/>
+    </w:p>
+    <w:bookmarkStart w:id="37" w:name="_MON_1544795611"/>
+    <w:bookmarkEnd w:id="37"/>
     <w:p>
       <w:pPr>
         <w:rPr>
@@ -33899,7 +33718,7 @@
           <v:shape id="_x0000_i1026" type="#_x0000_t75" style="width:77.25pt;height:49.5pt" o:ole="">
             <v:imagedata r:id="rId55" o:title=""/>
           </v:shape>
-          <o:OLEObject Type="Embed" ProgID="Excel.Sheet.12" ShapeID="_x0000_i1026" DrawAspect="Icon" ObjectID="_1545211263" r:id="rId56"/>
+          <o:OLEObject Type="Embed" ProgID="Excel.Sheet.12" ShapeID="_x0000_i1026" DrawAspect="Icon" ObjectID="_1545586653" r:id="rId56"/>
         </w:object>
       </w:r>
       <w:r>
@@ -33935,16 +33754,16 @@
       <w:pPr>
         <w:pStyle w:val="Heading2"/>
       </w:pPr>
-      <w:bookmarkStart w:id="35" w:name="_Ref470845712"/>
-      <w:bookmarkStart w:id="36" w:name="_Ref470845778"/>
+      <w:bookmarkStart w:id="38" w:name="_Ref470845712"/>
+      <w:bookmarkStart w:id="39" w:name="_Ref470845778"/>
       <w:r>
         <w:t>Trypanosoma cruzi drugs query</w:t>
       </w:r>
-      <w:bookmarkEnd w:id="35"/>
+      <w:bookmarkEnd w:id="38"/>
       <w:r>
         <w:t>.</w:t>
       </w:r>
-      <w:bookmarkEnd w:id="36"/>
+      <w:bookmarkEnd w:id="39"/>
     </w:p>
     <w:p>
       <w:pPr>
@@ -34919,11 +34738,11 @@
       <w:pPr>
         <w:pStyle w:val="Heading2"/>
       </w:pPr>
-      <w:bookmarkStart w:id="37" w:name="_Ref471054945"/>
+      <w:bookmarkStart w:id="40" w:name="_Ref471054945"/>
       <w:r>
         <w:t>Trypanosoma cruzi targets query</w:t>
       </w:r>
-      <w:bookmarkEnd w:id="37"/>
+      <w:bookmarkEnd w:id="40"/>
     </w:p>
     <w:p>
       <w:pPr>
@@ -35919,35 +35738,22 @@
         <w:lastRenderedPageBreak/>
         <w:t xml:space="preserve">Table </w:t>
       </w:r>
-      <w:r>
-        <w:fldChar w:fldCharType="begin"/>
-      </w:r>
-      <w:r>
-        <w:instrText xml:space="preserve"> SEQ Table \* ARABIC </w:instrText>
-      </w:r>
-      <w:r>
-        <w:fldChar w:fldCharType="separate"/>
-      </w:r>
-      <w:r>
-        <w:rPr>
-          <w:noProof/>
-        </w:rPr>
-        <w:t>6</w:t>
-      </w:r>
-      <w:r>
-        <w:rPr>
-          <w:noProof/>
-        </w:rPr>
-        <w:fldChar w:fldCharType="end"/>
-      </w:r>
+      <w:fldSimple w:instr=" SEQ Table \* ARABIC ">
+        <w:r>
+          <w:rPr>
+            <w:noProof/>
+          </w:rPr>
+          <w:t>6</w:t>
+        </w:r>
+      </w:fldSimple>
       <w:r>
         <w:t xml:space="preserve">: </w:t>
       </w:r>
-      <w:bookmarkStart w:id="38" w:name="_Ref471055274"/>
+      <w:bookmarkStart w:id="41" w:name="_Ref471055274"/>
       <w:r>
         <w:t>Trypanosoma cruzi targets</w:t>
       </w:r>
-      <w:bookmarkEnd w:id="38"/>
+      <w:bookmarkEnd w:id="41"/>
     </w:p>
     <w:p>
       <w:pPr>
@@ -35961,7 +35767,7 @@
           <v:shape id="_x0000_i1027" type="#_x0000_t75" style="width:77.25pt;height:49.5pt" o:ole="">
             <v:imagedata r:id="rId57" o:title=""/>
           </v:shape>
-          <o:OLEObject Type="Embed" ProgID="Excel.Sheet.12" ShapeID="_x0000_i1027" DrawAspect="Icon" ObjectID="_1545211264" r:id="rId58"/>
+          <o:OLEObject Type="Embed" ProgID="Excel.Sheet.12" ShapeID="_x0000_i1027" DrawAspect="Icon" ObjectID="_1545586654" r:id="rId58"/>
         </w:object>
       </w:r>
       <w:r>
@@ -35977,31 +35783,18 @@
         <w:lastRenderedPageBreak/>
         <w:t xml:space="preserve">Table </w:t>
       </w:r>
-      <w:r>
-        <w:fldChar w:fldCharType="begin"/>
-      </w:r>
-      <w:r>
-        <w:instrText xml:space="preserve"> SEQ Table \* ARABIC </w:instrText>
-      </w:r>
-      <w:r>
-        <w:fldChar w:fldCharType="separate"/>
-      </w:r>
-      <w:r>
-        <w:rPr>
-          <w:noProof/>
-        </w:rPr>
-        <w:t>6</w:t>
-      </w:r>
-      <w:r>
-        <w:rPr>
-          <w:noProof/>
-        </w:rPr>
-        <w:fldChar w:fldCharType="end"/>
-      </w:r>
+      <w:fldSimple w:instr=" SEQ Table \* ARABIC ">
+        <w:r>
+          <w:rPr>
+            <w:noProof/>
+          </w:rPr>
+          <w:t>6</w:t>
+        </w:r>
+      </w:fldSimple>
       <w:r>
         <w:t>: Leishmania drugs.</w:t>
       </w:r>
-      <w:bookmarkEnd w:id="29"/>
+      <w:bookmarkEnd w:id="32"/>
     </w:p>
     <w:tbl>
       <w:tblPr>
@@ -41335,11 +41128,11 @@
       <w:pPr>
         <w:pStyle w:val="Heading2"/>
       </w:pPr>
-      <w:bookmarkStart w:id="39" w:name="_Ref470807676"/>
+      <w:bookmarkStart w:id="42" w:name="_Ref470807676"/>
       <w:r>
         <w:t>Leishmania drugs query.</w:t>
       </w:r>
-      <w:bookmarkEnd w:id="39"/>
+      <w:bookmarkEnd w:id="42"/>
     </w:p>
     <w:p>
       <w:pPr>
@@ -42321,12 +42114,12 @@
       <w:pPr>
         <w:pStyle w:val="Heading2"/>
       </w:pPr>
-      <w:bookmarkStart w:id="40" w:name="_Ref471056058"/>
+      <w:bookmarkStart w:id="43" w:name="_Ref471056058"/>
       <w:r>
         <w:lastRenderedPageBreak/>
         <w:t>Leishmania major targets query</w:t>
       </w:r>
-      <w:bookmarkEnd w:id="40"/>
+      <w:bookmarkEnd w:id="43"/>
     </w:p>
     <w:p>
       <w:pPr>
@@ -43318,35 +43111,22 @@
         <w:pStyle w:val="Caption"/>
         <w:keepNext/>
       </w:pPr>
-      <w:bookmarkStart w:id="41" w:name="_Ref471056094"/>
+      <w:bookmarkStart w:id="44" w:name="_Ref471056094"/>
       <w:r>
         <w:t xml:space="preserve">Table </w:t>
       </w:r>
-      <w:r>
-        <w:fldChar w:fldCharType="begin"/>
-      </w:r>
-      <w:r>
-        <w:instrText xml:space="preserve"> SEQ Table \* ARABIC </w:instrText>
-      </w:r>
-      <w:r>
-        <w:fldChar w:fldCharType="separate"/>
-      </w:r>
-      <w:r>
-        <w:rPr>
-          <w:noProof/>
-        </w:rPr>
-        <w:t>8</w:t>
-      </w:r>
-      <w:r>
-        <w:rPr>
-          <w:noProof/>
-        </w:rPr>
-        <w:fldChar w:fldCharType="end"/>
-      </w:r>
+      <w:fldSimple w:instr=" SEQ Table \* ARABIC ">
+        <w:r>
+          <w:rPr>
+            <w:noProof/>
+          </w:rPr>
+          <w:t>8</w:t>
+        </w:r>
+      </w:fldSimple>
       <w:r>
         <w:t>:Leishmania major targets</w:t>
       </w:r>
-      <w:bookmarkEnd w:id="41"/>
+      <w:bookmarkEnd w:id="44"/>
     </w:p>
     <w:p>
       <w:pPr>
@@ -43366,7 +43146,7 @@
           <v:shape id="_x0000_i1028" type="#_x0000_t75" style="width:77.25pt;height:49.5pt" o:ole="">
             <v:imagedata r:id="rId59" o:title=""/>
           </v:shape>
-          <o:OLEObject Type="Embed" ProgID="Excel.Sheet.12" ShapeID="_x0000_i1028" DrawAspect="Icon" ObjectID="_1545211265" r:id="rId60"/>
+          <o:OLEObject Type="Embed" ProgID="Excel.Sheet.12" ShapeID="_x0000_i1028" DrawAspect="Icon" ObjectID="_1545586655" r:id="rId60"/>
         </w:object>
       </w:r>
       <w:r>
@@ -43393,35 +43173,22 @@
         <w:pStyle w:val="Caption"/>
         <w:keepNext/>
       </w:pPr>
-      <w:bookmarkStart w:id="42" w:name="_Ref470846529"/>
+      <w:bookmarkStart w:id="45" w:name="_Ref470846529"/>
       <w:r>
         <w:t xml:space="preserve">Table </w:t>
       </w:r>
-      <w:r>
-        <w:fldChar w:fldCharType="begin"/>
-      </w:r>
-      <w:r>
-        <w:instrText xml:space="preserve"> SEQ Table \* ARABIC </w:instrText>
-      </w:r>
-      <w:r>
-        <w:fldChar w:fldCharType="separate"/>
-      </w:r>
-      <w:r>
-        <w:rPr>
-          <w:noProof/>
-        </w:rPr>
-        <w:t>7</w:t>
-      </w:r>
-      <w:r>
-        <w:rPr>
-          <w:noProof/>
-        </w:rPr>
-        <w:fldChar w:fldCharType="end"/>
-      </w:r>
+      <w:fldSimple w:instr=" SEQ Table \* ARABIC ">
+        <w:r>
+          <w:rPr>
+            <w:noProof/>
+          </w:rPr>
+          <w:t>7</w:t>
+        </w:r>
+      </w:fldSimple>
       <w:r>
         <w:t>: Chlamidia drugs.</w:t>
       </w:r>
-      <w:bookmarkEnd w:id="42"/>
+      <w:bookmarkEnd w:id="45"/>
     </w:p>
     <w:tbl>
       <w:tblPr>
@@ -48978,11 +48745,11 @@
       <w:pPr>
         <w:pStyle w:val="Heading2"/>
       </w:pPr>
-      <w:bookmarkStart w:id="43" w:name="_Ref470846682"/>
+      <w:bookmarkStart w:id="46" w:name="_Ref470846682"/>
       <w:r>
         <w:t>Chlamidia drugs query.</w:t>
       </w:r>
-      <w:bookmarkEnd w:id="43"/>
+      <w:bookmarkEnd w:id="46"/>
     </w:p>
     <w:p>
       <w:pPr>
@@ -49964,12 +49731,12 @@
       <w:pPr>
         <w:pStyle w:val="Heading2"/>
       </w:pPr>
-      <w:bookmarkStart w:id="44" w:name="_Ref471056759"/>
+      <w:bookmarkStart w:id="47" w:name="_Ref471056759"/>
       <w:r>
         <w:lastRenderedPageBreak/>
         <w:t>Chlamidia targets query</w:t>
       </w:r>
-      <w:bookmarkEnd w:id="44"/>
+      <w:bookmarkEnd w:id="47"/>
     </w:p>
     <w:p>
       <w:pPr>
@@ -50963,35 +50730,22 @@
         <w:pStyle w:val="Caption"/>
         <w:keepNext/>
       </w:pPr>
-      <w:bookmarkStart w:id="45" w:name="_Ref471056787"/>
+      <w:bookmarkStart w:id="48" w:name="_Ref471056787"/>
       <w:r>
         <w:t xml:space="preserve">Table </w:t>
       </w:r>
-      <w:r>
-        <w:fldChar w:fldCharType="begin"/>
-      </w:r>
-      <w:r>
-        <w:instrText xml:space="preserve"> SEQ Table \* ARABIC </w:instrText>
-      </w:r>
-      <w:r>
-        <w:fldChar w:fldCharType="separate"/>
-      </w:r>
-      <w:r>
-        <w:rPr>
-          <w:noProof/>
-        </w:rPr>
-        <w:t>10</w:t>
-      </w:r>
-      <w:r>
-        <w:rPr>
-          <w:noProof/>
-        </w:rPr>
-        <w:fldChar w:fldCharType="end"/>
-      </w:r>
+      <w:fldSimple w:instr=" SEQ Table \* ARABIC ">
+        <w:r>
+          <w:rPr>
+            <w:noProof/>
+          </w:rPr>
+          <w:t>10</w:t>
+        </w:r>
+      </w:fldSimple>
       <w:r>
         <w:t>: Chlamidia trochamatis targets</w:t>
       </w:r>
-      <w:bookmarkEnd w:id="45"/>
+      <w:bookmarkEnd w:id="48"/>
     </w:p>
     <w:p>
       <w:pPr>
@@ -51012,7 +50766,7 @@
           <v:shape id="_x0000_i1029" type="#_x0000_t75" style="width:77.25pt;height:49.5pt" o:ole="">
             <v:imagedata r:id="rId61" o:title=""/>
           </v:shape>
-          <o:OLEObject Type="Embed" ProgID="Excel.Sheet.12" ShapeID="_x0000_i1029" DrawAspect="Icon" ObjectID="_1545211266" r:id="rId62"/>
+          <o:OLEObject Type="Embed" ProgID="Excel.Sheet.12" ShapeID="_x0000_i1029" DrawAspect="Icon" ObjectID="_1545586656" r:id="rId62"/>
         </w:object>
       </w:r>
     </w:p>
@@ -51037,12 +50791,12 @@
       <w:pPr>
         <w:pStyle w:val="Heading2"/>
       </w:pPr>
-      <w:bookmarkStart w:id="46" w:name="_Ref471133097"/>
+      <w:bookmarkStart w:id="49" w:name="_Ref471133097"/>
       <w:r>
         <w:lastRenderedPageBreak/>
         <w:t>Queries to find which Trypanosoma cruzi targets are not Trypanosoma brucei targets</w:t>
       </w:r>
-      <w:bookmarkEnd w:id="46"/>
+      <w:bookmarkEnd w:id="49"/>
     </w:p>
     <w:p/>
     <w:p>
@@ -53503,7 +53257,7 @@
           <w:rPr>
             <w:noProof/>
           </w:rPr>
-          <w:t>24</w:t>
+          <w:t>14</w:t>
         </w:r>
         <w:r>
           <w:rPr>
@@ -54222,6 +53976,14 @@
     <w:abstractNumId w:val="6"/>
   </w:num>
 </w:numbering>
+</file>
+
+<file path=word/people.xml><?xml version="1.0" encoding="utf-8"?>
+<w15:people xmlns:wpc="http://schemas.microsoft.com/office/word/2010/wordprocessingCanvas" xmlns:cx="http://schemas.microsoft.com/office/drawing/2014/chartex" xmlns:cx1="http://schemas.microsoft.com/office/drawing/2015/9/8/chartex" xmlns:cx2="http://schemas.microsoft.com/office/drawing/2015/10/21/chartex" xmlns:cx3="http://schemas.microsoft.com/office/drawing/2016/5/9/chartex" xmlns:cx4="http://schemas.microsoft.com/office/drawing/2016/5/10/chartex" xmlns:cx5="http://schemas.microsoft.com/office/drawing/2016/5/11/chartex" xmlns:mc="http://schemas.openxmlformats.org/markup-compatibility/2006" xmlns:o="urn:schemas-microsoft-com:office:office" xmlns:r="http://schemas.openxmlformats.org/officeDocument/2006/relationships" xmlns:m="http://schemas.openxmlformats.org/officeDocument/2006/math" xmlns:v="urn:schemas-microsoft-com:vml" xmlns:wp14="http://schemas.microsoft.com/office/word/2010/wordprocessingDrawing" xmlns:wp="http://schemas.openxmlformats.org/drawingml/2006/wordprocessingDrawing" xmlns:w10="urn:schemas-microsoft-com:office:word" xmlns:w="http://schemas.openxmlformats.org/wordprocessingml/2006/main" xmlns:w14="http://schemas.microsoft.com/office/word/2010/wordml" xmlns:w15="http://schemas.microsoft.com/office/word/2012/wordml" xmlns:w16se="http://schemas.microsoft.com/office/word/2015/wordml/symex" xmlns:wpg="http://schemas.microsoft.com/office/word/2010/wordprocessingGroup" xmlns:wpi="http://schemas.microsoft.com/office/word/2010/wordprocessingInk" xmlns:wne="http://schemas.microsoft.com/office/word/2006/wordml" xmlns:wps="http://schemas.microsoft.com/office/word/2010/wordprocessingShape" mc:Ignorable="w14 w15 w16se wp14">
+  <w15:person w15:author="Jeremy Singer">
+    <w15:presenceInfo w15:providerId="Windows Live" w15:userId="f8d79499760c0a02"/>
+  </w15:person>
+</w15:people>
 </file>
 
 <file path=word/styles.xml><?xml version="1.0" encoding="utf-8"?>
@@ -55421,7 +55183,7 @@
 </file>
 
 <file path=customXml/itemProps1.xml><?xml version="1.0" encoding="utf-8"?>
-<ds:datastoreItem xmlns:ds="http://schemas.openxmlformats.org/officeDocument/2006/customXml" ds:itemID="{3336288E-84D7-4207-8494-34611B3BEB29}">
+<ds:datastoreItem xmlns:ds="http://schemas.openxmlformats.org/officeDocument/2006/customXml" ds:itemID="{0572E41B-77CE-44D6-A7B0-29CF48D7B889}">
   <ds:schemaRefs>
     <ds:schemaRef ds:uri="http://schemas.openxmlformats.org/officeDocument/2006/bibliography"/>
   </ds:schemaRefs>

</xml_diff>

<commit_message>
Additional detail in Abstract and Conclusions
</commit_message>
<xml_diff>
--- a/Discovering new targets and drugs for neglected diseases by paralog matching.docx
+++ b/Discovering new targets and drugs for neglected diseases by paralog matching.docx
@@ -215,7 +215,21 @@
           <w:sz w:val="23"/>
           <w:szCs w:val="23"/>
         </w:rPr>
-        <w:t xml:space="preserve"> because it has known cross-species targets.</w:t>
+        <w:t xml:space="preserve"> because it has known cross-species targets</w:t>
+      </w:r>
+      <w:r>
+        <w:rPr>
+          <w:sz w:val="23"/>
+          <w:szCs w:val="23"/>
+        </w:rPr>
+        <w:t>, identifying 29 distinct drugs and identifying 592 targets</w:t>
+      </w:r>
+      <w:r>
+        <w:rPr>
+          <w:sz w:val="23"/>
+          <w:szCs w:val="23"/>
+        </w:rPr>
+        <w:t>.</w:t>
       </w:r>
     </w:p>
     <w:p>
@@ -339,6 +353,7 @@
     </w:p>
     <w:p>
       <w:r>
+        <w:lastRenderedPageBreak/>
         <w:br w:type="page"/>
       </w:r>
     </w:p>
@@ -2651,16 +2666,11 @@
       <w:r>
         <w:t>Plotting the dataset obtained b</w:t>
       </w:r>
-      <w:ins w:id="2" w:author="Jeremy Singer" w:date="2017-01-10T20:51:00Z">
-        <w:r>
-          <w:t>y</w:t>
-        </w:r>
-      </w:ins>
-      <w:del w:id="3" w:author="Jeremy Singer" w:date="2017-01-10T20:51:00Z">
-        <w:r>
-          <w:delText>e</w:delText>
-        </w:r>
-      </w:del>
+      <w:r>
+        <w:t>y</w:t>
+      </w:r>
+      <w:bookmarkStart w:id="2" w:name="_GoBack"/>
+      <w:bookmarkEnd w:id="2"/>
       <w:r>
         <w:t xml:space="preserve"> excluding values greater than this threshold displays normal behavior, as expected</w:t>
       </w:r>
@@ -4073,15 +4083,7 @@
         <w:t xml:space="preserve">The genome sequence of this organism is incomplete, and has not been assorted to individual chromosomes.  </w:t>
       </w:r>
       <w:r>
-        <w:t>Only 3% of the num</w:t>
-      </w:r>
-      <w:bookmarkStart w:id="4" w:name="_GoBack"/>
-      <w:r>
-        <w:t>be</w:t>
-      </w:r>
-      <w:bookmarkEnd w:id="4"/>
-      <w:r>
-        <w:t xml:space="preserve">r of ORFs found in </w:t>
+        <w:t xml:space="preserve">Only 3% of the number of ORFs found in </w:t>
       </w:r>
       <w:r>
         <w:rPr>
@@ -4889,6 +4891,9 @@
         <w:t xml:space="preserve"> (53, counting different formulations)</w:t>
       </w:r>
       <w:r>
+        <w:t xml:space="preserve"> and 592 targets</w:t>
+      </w:r>
+      <w:r>
         <w:t>.</w:t>
       </w:r>
     </w:p>
@@ -4972,14 +4977,32 @@
       <w:r>
         <w:t>This platform provides a way to choose candidate drugs without knowing the identity of the pathogen if the pathogen’s genome can be obtained.</w:t>
       </w:r>
-      <w:ins w:id="5" w:author="Jeremy Singer" w:date="2017-01-10T20:45:00Z">
-        <w:r>
-          <w:t xml:space="preserve">  </w:t>
-        </w:r>
-        <w:r>
-          <w:t>Higher scores indicate higher potential for success.</w:t>
-        </w:r>
-      </w:ins>
+      <w:r>
+        <w:t xml:space="preserve">  </w:t>
+      </w:r>
+    </w:p>
+    <w:p>
+      <w:pPr>
+        <w:numPr>
+          <w:ilvl w:val="0"/>
+          <w:numId w:val="2"/>
+        </w:numPr>
+        <w:spacing w:line="480" w:lineRule="auto"/>
+      </w:pPr>
+      <w:r>
+        <w:t xml:space="preserve">This platform provides methods for ranking preference for a target by similarity, by mechanism, or by other molecular criteria provided by the </w:t>
+      </w:r>
+      <w:proofErr w:type="spellStart"/>
+      <w:r>
+        <w:t>ChEMBL</w:t>
+      </w:r>
+      <w:proofErr w:type="spellEnd"/>
+      <w:r>
+        <w:t xml:space="preserve"> database</w:t>
+      </w:r>
+      <w:r>
+        <w:t>.</w:t>
+      </w:r>
     </w:p>
     <w:p/>
     <w:p>
@@ -6112,7 +6135,7 @@
       <w:pPr>
         <w:pStyle w:val="Caption"/>
       </w:pPr>
-      <w:bookmarkStart w:id="6" w:name="_Ref468131998"/>
+      <w:bookmarkStart w:id="3" w:name="_Ref468131998"/>
       <w:r>
         <w:t xml:space="preserve">Figure </w:t>
       </w:r>
@@ -6127,7 +6150,7 @@
       <w:r>
         <w:t>:Hardware Configuration.</w:t>
       </w:r>
-      <w:bookmarkEnd w:id="6"/>
+      <w:bookmarkEnd w:id="3"/>
     </w:p>
     <w:p/>
     <w:p>
@@ -6193,7 +6216,7 @@
       <w:pPr>
         <w:pStyle w:val="Caption"/>
       </w:pPr>
-      <w:bookmarkStart w:id="7" w:name="_Ref468167088"/>
+      <w:bookmarkStart w:id="4" w:name="_Ref468167088"/>
       <w:r>
         <w:t xml:space="preserve">Figure </w:t>
       </w:r>
@@ -6208,7 +6231,7 @@
       <w:r>
         <w:t>: VM configuration parameters.</w:t>
       </w:r>
-      <w:bookmarkEnd w:id="7"/>
+      <w:bookmarkEnd w:id="4"/>
     </w:p>
     <w:p>
       <w:pPr>
@@ -6217,12 +6240,12 @@
       <w:r>
         <w:br w:type="page"/>
       </w:r>
-      <w:bookmarkStart w:id="8" w:name="_Ref468366787"/>
+      <w:bookmarkStart w:id="5" w:name="_Ref468366787"/>
       <w:r>
         <w:lastRenderedPageBreak/>
         <w:t>Installing MyChEMBL VM.</w:t>
       </w:r>
-      <w:bookmarkEnd w:id="8"/>
+      <w:bookmarkEnd w:id="5"/>
     </w:p>
     <w:p>
       <w:r>
@@ -6421,7 +6444,7 @@
       <w:pPr>
         <w:keepNext/>
       </w:pPr>
-      <w:bookmarkStart w:id="9" w:name="_Ref468167535"/>
+      <w:bookmarkStart w:id="6" w:name="_Ref468167535"/>
       <w:r>
         <w:rPr>
           <w:noProof/>
@@ -6473,7 +6496,7 @@
       <w:pPr>
         <w:pStyle w:val="Caption"/>
       </w:pPr>
-      <w:bookmarkStart w:id="10" w:name="_Ref468366678"/>
+      <w:bookmarkStart w:id="7" w:name="_Ref468366678"/>
       <w:r>
         <w:t xml:space="preserve">Figure </w:t>
       </w:r>
@@ -6488,7 +6511,7 @@
       <w:r>
         <w:t>:MyCHeMBL landing page.</w:t>
       </w:r>
-      <w:bookmarkEnd w:id="10"/>
+      <w:bookmarkEnd w:id="7"/>
     </w:p>
     <w:p>
       <w:r>
@@ -6551,7 +6574,7 @@
       <w:pPr>
         <w:pStyle w:val="Caption"/>
       </w:pPr>
-      <w:bookmarkStart w:id="11" w:name="_Ref468347174"/>
+      <w:bookmarkStart w:id="8" w:name="_Ref468347174"/>
       <w:r>
         <w:t xml:space="preserve">Figure </w:t>
       </w:r>
@@ -6579,7 +6602,7 @@
       <w:r>
         <w:t>: Genome target analysis workflow</w:t>
       </w:r>
-      <w:bookmarkEnd w:id="11"/>
+      <w:bookmarkEnd w:id="8"/>
     </w:p>
     <w:p>
       <w:pPr>
@@ -6981,7 +7004,7 @@
       <w:pPr>
         <w:pStyle w:val="Caption"/>
       </w:pPr>
-      <w:bookmarkStart w:id="12" w:name="_Ref468649140"/>
+      <w:bookmarkStart w:id="9" w:name="_Ref468649140"/>
       <w:r>
         <w:t xml:space="preserve">Figure </w:t>
       </w:r>
@@ -6996,7 +7019,7 @@
       <w:r>
         <w:t>:Understanding BLAST statistics.</w:t>
       </w:r>
-      <w:bookmarkEnd w:id="12"/>
+      <w:bookmarkEnd w:id="9"/>
     </w:p>
     <w:p>
       <w:r>
@@ -7132,12 +7155,12 @@
       <w:pPr>
         <w:pStyle w:val="Heading2"/>
       </w:pPr>
-      <w:bookmarkStart w:id="13" w:name="_Ref469415496"/>
+      <w:bookmarkStart w:id="10" w:name="_Ref469415496"/>
       <w:r>
         <w:t>Linux user setup.</w:t>
       </w:r>
-      <w:bookmarkEnd w:id="9"/>
-      <w:bookmarkEnd w:id="13"/>
+      <w:bookmarkEnd w:id="6"/>
+      <w:bookmarkEnd w:id="10"/>
     </w:p>
     <w:p>
       <w:pPr>
@@ -7295,7 +7318,7 @@
           <w:szCs w:val="26"/>
         </w:rPr>
       </w:pPr>
-      <w:bookmarkStart w:id="14" w:name="_Ref466187219"/>
+      <w:bookmarkStart w:id="11" w:name="_Ref466187219"/>
       <w:r>
         <w:br w:type="page"/>
       </w:r>
@@ -7304,13 +7327,13 @@
       <w:pPr>
         <w:pStyle w:val="Heading2"/>
       </w:pPr>
-      <w:bookmarkStart w:id="15" w:name="_Ref468193218"/>
+      <w:bookmarkStart w:id="12" w:name="_Ref468193218"/>
       <w:r>
         <w:lastRenderedPageBreak/>
         <w:t>Gene count</w:t>
       </w:r>
-      <w:bookmarkEnd w:id="14"/>
-      <w:bookmarkEnd w:id="15"/>
+      <w:bookmarkEnd w:id="11"/>
+      <w:bookmarkEnd w:id="12"/>
     </w:p>
     <w:p>
       <w:r>
@@ -7654,12 +7677,12 @@
       <w:pPr>
         <w:pStyle w:val="Heading2"/>
       </w:pPr>
-      <w:bookmarkStart w:id="16" w:name="_Ref465750941"/>
+      <w:bookmarkStart w:id="13" w:name="_Ref465750941"/>
       <w:r>
         <w:lastRenderedPageBreak/>
         <w:t>chrom_genes_to_proteins.pl Perl Script</w:t>
       </w:r>
-      <w:bookmarkEnd w:id="16"/>
+      <w:bookmarkEnd w:id="13"/>
     </w:p>
     <w:p>
       <w:pPr>
@@ -8604,7 +8627,7 @@
       <w:pPr>
         <w:pStyle w:val="Heading2"/>
       </w:pPr>
-      <w:bookmarkStart w:id="17" w:name="_Ref468392232"/>
+      <w:bookmarkStart w:id="14" w:name="_Ref468392232"/>
       <w:r>
         <w:lastRenderedPageBreak/>
         <w:t>s</w:t>
@@ -8618,7 +8641,7 @@
       <w:r>
         <w:t>.pl Perl script</w:t>
       </w:r>
-      <w:bookmarkEnd w:id="17"/>
+      <w:bookmarkEnd w:id="14"/>
     </w:p>
     <w:p>
       <w:pPr>
@@ -9311,12 +9334,12 @@
       <w:pPr>
         <w:pStyle w:val="Heading2"/>
       </w:pPr>
-      <w:bookmarkStart w:id="18" w:name="_Ref465942038"/>
+      <w:bookmarkStart w:id="15" w:name="_Ref465942038"/>
       <w:r>
         <w:lastRenderedPageBreak/>
         <w:t>blast_statistics.sql</w:t>
       </w:r>
-      <w:bookmarkEnd w:id="18"/>
+      <w:bookmarkEnd w:id="15"/>
     </w:p>
     <w:p>
       <w:pPr>
@@ -10071,12 +10094,12 @@
       <w:pPr>
         <w:pStyle w:val="Heading2"/>
       </w:pPr>
-      <w:bookmarkStart w:id="19" w:name="_Ref470633730"/>
+      <w:bookmarkStart w:id="16" w:name="_Ref470633730"/>
       <w:proofErr w:type="spellStart"/>
       <w:r>
         <w:t>tax_norm_threshold.sql</w:t>
       </w:r>
-      <w:bookmarkEnd w:id="19"/>
+      <w:bookmarkEnd w:id="16"/>
       <w:proofErr w:type="spellEnd"/>
     </w:p>
     <w:p>
@@ -11044,7 +11067,7 @@
       <w:pPr>
         <w:pStyle w:val="Caption"/>
       </w:pPr>
-      <w:bookmarkStart w:id="20" w:name="_Ref470661950"/>
+      <w:bookmarkStart w:id="17" w:name="_Ref470661950"/>
       <w:r>
         <w:t xml:space="preserve">Table </w:t>
       </w:r>
@@ -11067,7 +11090,7 @@
       <w:r>
         <w:t xml:space="preserve"> values.</w:t>
       </w:r>
-      <w:bookmarkEnd w:id="20"/>
+      <w:bookmarkEnd w:id="17"/>
       <w:r>
         <w:br w:type="page"/>
       </w:r>
@@ -11128,7 +11151,7 @@
       <w:pPr>
         <w:pStyle w:val="Caption"/>
       </w:pPr>
-      <w:bookmarkStart w:id="21" w:name="_Ref468770890"/>
+      <w:bookmarkStart w:id="18" w:name="_Ref468770890"/>
       <w:r>
         <w:t xml:space="preserve">Figure </w:t>
       </w:r>
@@ -11143,13 +11166,13 @@
       <w:r>
         <w:t>: Plasmodium structural diagram showing organelles.</w:t>
       </w:r>
-      <w:bookmarkEnd w:id="21"/>
+      <w:bookmarkEnd w:id="18"/>
     </w:p>
     <w:p>
       <w:pPr>
         <w:pStyle w:val="Heading2"/>
       </w:pPr>
-      <w:bookmarkStart w:id="22" w:name="_Ref466212027"/>
+      <w:bookmarkStart w:id="19" w:name="_Ref466212027"/>
       <w:r>
         <w:t xml:space="preserve">Loading </w:t>
       </w:r>
@@ -11170,7 +11193,7 @@
       <w:r>
         <w:t>.</w:t>
       </w:r>
-      <w:bookmarkEnd w:id="22"/>
+      <w:bookmarkEnd w:id="19"/>
     </w:p>
     <w:p>
       <w:pPr>
@@ -11352,7 +11375,7 @@
       <w:pPr>
         <w:pStyle w:val="Caption"/>
       </w:pPr>
-      <w:bookmarkStart w:id="23" w:name="_Ref468772317"/>
+      <w:bookmarkStart w:id="20" w:name="_Ref468772317"/>
       <w:r>
         <w:t xml:space="preserve">Figure </w:t>
       </w:r>
@@ -11367,7 +11390,7 @@
       <w:r>
         <w:t>:Histogram showing distribution of scores.</w:t>
       </w:r>
-      <w:bookmarkEnd w:id="23"/>
+      <w:bookmarkEnd w:id="20"/>
     </w:p>
     <w:p>
       <w:r>
@@ -11573,7 +11596,7 @@
       <w:pPr>
         <w:pStyle w:val="Caption"/>
       </w:pPr>
-      <w:bookmarkStart w:id="24" w:name="_Ref468783544"/>
+      <w:bookmarkStart w:id="21" w:name="_Ref468783544"/>
       <w:r>
         <w:t xml:space="preserve">Figure </w:t>
       </w:r>
@@ -11588,7 +11611,7 @@
       <w:r>
         <w:t>: "All malaria scores" qqnorm plot.</w:t>
       </w:r>
-      <w:bookmarkEnd w:id="24"/>
+      <w:bookmarkEnd w:id="21"/>
     </w:p>
     <w:p>
       <w:r>
@@ -11760,7 +11783,7 @@
       <w:pPr>
         <w:pStyle w:val="Caption"/>
       </w:pPr>
-      <w:bookmarkStart w:id="25" w:name="_Ref468785646"/>
+      <w:bookmarkStart w:id="22" w:name="_Ref468785646"/>
       <w:r>
         <w:t xml:space="preserve">Figure </w:t>
       </w:r>
@@ -11783,7 +11806,7 @@
       <w:r>
         <w:t xml:space="preserve"> normal scores.</w:t>
       </w:r>
-      <w:bookmarkEnd w:id="25"/>
+      <w:bookmarkEnd w:id="22"/>
     </w:p>
     <w:p>
       <w:pPr>
@@ -12182,7 +12205,7 @@
       <w:pPr>
         <w:pStyle w:val="Caption"/>
       </w:pPr>
-      <w:bookmarkStart w:id="26" w:name="_Ref470683967"/>
+      <w:bookmarkStart w:id="23" w:name="_Ref470683967"/>
       <w:r>
         <w:t xml:space="preserve">Figure </w:t>
       </w:r>
@@ -12197,7 +12220,7 @@
       <w:r>
         <w:t>: Testing normality for all organisms.</w:t>
       </w:r>
-      <w:bookmarkEnd w:id="26"/>
+      <w:bookmarkEnd w:id="23"/>
     </w:p>
     <w:p>
       <w:r>
@@ -13729,7 +13752,7 @@
       <w:pPr>
         <w:pStyle w:val="Caption"/>
       </w:pPr>
-      <w:bookmarkStart w:id="27" w:name="_Ref468787082"/>
+      <w:bookmarkStart w:id="24" w:name="_Ref468787082"/>
       <w:r>
         <w:t xml:space="preserve">Table </w:t>
       </w:r>
@@ -13752,7 +13775,7 @@
       <w:r>
         <w:t>.</w:t>
       </w:r>
-      <w:bookmarkEnd w:id="27"/>
+      <w:bookmarkEnd w:id="24"/>
     </w:p>
     <w:p>
       <w:pPr>
@@ -13872,7 +13895,7 @@
       <w:pPr>
         <w:pStyle w:val="Caption"/>
       </w:pPr>
-      <w:bookmarkStart w:id="28" w:name="_Ref468788303"/>
+      <w:bookmarkStart w:id="25" w:name="_Ref468788303"/>
       <w:r>
         <w:t xml:space="preserve">Figure </w:t>
       </w:r>
@@ -13887,7 +13910,7 @@
       <w:r>
         <w:t>: From statistics to drugs.</w:t>
       </w:r>
-      <w:bookmarkEnd w:id="28"/>
+      <w:bookmarkEnd w:id="25"/>
     </w:p>
     <w:p>
       <w:r>
@@ -14932,7 +14955,7 @@
       <w:pPr>
         <w:pStyle w:val="Heading2"/>
       </w:pPr>
-      <w:bookmarkStart w:id="29" w:name="_Ref468795996"/>
+      <w:bookmarkStart w:id="26" w:name="_Ref468795996"/>
       <w:r>
         <w:lastRenderedPageBreak/>
         <w:t xml:space="preserve">Query for new </w:t>
@@ -14943,7 +14966,7 @@
       <w:r>
         <w:t>targets</w:t>
       </w:r>
-      <w:bookmarkEnd w:id="29"/>
+      <w:bookmarkEnd w:id="26"/>
     </w:p>
     <w:p>
       <w:pPr>
@@ -15686,8 +15709,8 @@
         </w:rPr>
       </w:pPr>
     </w:p>
-    <w:bookmarkStart w:id="30" w:name="_MON_1544549841"/>
-    <w:bookmarkEnd w:id="30"/>
+    <w:bookmarkStart w:id="27" w:name="_MON_1544549841"/>
+    <w:bookmarkEnd w:id="27"/>
     <w:p>
       <w:pPr>
         <w:rPr>
@@ -15723,7 +15746,7 @@
           <v:shape id="_x0000_i1025" type="#_x0000_t75" style="width:77.25pt;height:49.5pt" o:ole="">
             <v:imagedata r:id="rId53" o:title=""/>
           </v:shape>
-          <o:OLEObject Type="Embed" ProgID="Excel.Sheet.12" ShapeID="_x0000_i1025" DrawAspect="Icon" ObjectID="_1545586652" r:id="rId54"/>
+          <o:OLEObject Type="Embed" ProgID="Excel.Sheet.12" ShapeID="_x0000_i1025" DrawAspect="Icon" ObjectID="_1546180650" r:id="rId54"/>
         </w:object>
       </w:r>
       <w:r>
@@ -15739,7 +15762,7 @@
         <w:pStyle w:val="Caption"/>
         <w:keepNext/>
       </w:pPr>
-      <w:bookmarkStart w:id="31" w:name="_Ref468794205"/>
+      <w:bookmarkStart w:id="28" w:name="_Ref468794205"/>
       <w:r>
         <w:lastRenderedPageBreak/>
         <w:t xml:space="preserve">Table </w:t>
@@ -15767,7 +15790,7 @@
       <w:r>
         <w:t xml:space="preserve"> organism and mechanism.</w:t>
       </w:r>
-      <w:bookmarkEnd w:id="31"/>
+      <w:bookmarkEnd w:id="28"/>
     </w:p>
     <w:tbl>
       <w:tblPr>
@@ -25687,14 +25710,14 @@
       </w:r>
     </w:p>
     <w:p>
-      <w:bookmarkStart w:id="32" w:name="_Ref470807454"/>
+      <w:bookmarkStart w:id="29" w:name="_Ref470807454"/>
     </w:p>
     <w:p>
       <w:pPr>
         <w:pStyle w:val="Caption"/>
         <w:keepNext/>
       </w:pPr>
-      <w:bookmarkStart w:id="33" w:name="_Ref470809963"/>
+      <w:bookmarkStart w:id="30" w:name="_Ref470809963"/>
       <w:r>
         <w:t xml:space="preserve">Table </w:t>
       </w:r>
@@ -25709,7 +25732,7 @@
       <w:r>
         <w:t>: Trypanosoma brucei drugs.</w:t>
       </w:r>
-      <w:bookmarkEnd w:id="33"/>
+      <w:bookmarkEnd w:id="30"/>
     </w:p>
     <w:tbl>
       <w:tblPr>
@@ -31697,11 +31720,11 @@
       <w:pPr>
         <w:pStyle w:val="Heading2"/>
       </w:pPr>
-      <w:bookmarkStart w:id="34" w:name="_Ref470810144"/>
+      <w:bookmarkStart w:id="31" w:name="_Ref470810144"/>
       <w:r>
         <w:t>Trypanosoma brucei drugs query.</w:t>
       </w:r>
-      <w:bookmarkEnd w:id="34"/>
+      <w:bookmarkEnd w:id="31"/>
     </w:p>
     <w:p>
       <w:pPr>
@@ -32683,12 +32706,12 @@
       <w:pPr>
         <w:pStyle w:val="Heading2"/>
       </w:pPr>
-      <w:bookmarkStart w:id="35" w:name="_Ref471053991"/>
+      <w:bookmarkStart w:id="32" w:name="_Ref471053991"/>
       <w:r>
         <w:lastRenderedPageBreak/>
         <w:t>Trypanosoma brucei targets query</w:t>
       </w:r>
-      <w:bookmarkEnd w:id="35"/>
+      <w:bookmarkEnd w:id="32"/>
     </w:p>
     <w:p>
       <w:pPr>
@@ -33681,7 +33704,7 @@
         <w:pStyle w:val="Caption"/>
         <w:keepNext/>
       </w:pPr>
-      <w:bookmarkStart w:id="36" w:name="_Ref471054105"/>
+      <w:bookmarkStart w:id="33" w:name="_Ref471054105"/>
       <w:r>
         <w:t xml:space="preserve">Table </w:t>
       </w:r>
@@ -33696,10 +33719,10 @@
       <w:r>
         <w:t>: Trypanosoma brucei targets</w:t>
       </w:r>
-      <w:bookmarkEnd w:id="36"/>
-    </w:p>
-    <w:bookmarkStart w:id="37" w:name="_MON_1544795611"/>
-    <w:bookmarkEnd w:id="37"/>
+      <w:bookmarkEnd w:id="33"/>
+    </w:p>
+    <w:bookmarkStart w:id="34" w:name="_MON_1544795611"/>
+    <w:bookmarkEnd w:id="34"/>
     <w:p>
       <w:pPr>
         <w:rPr>
@@ -33718,7 +33741,7 @@
           <v:shape id="_x0000_i1026" type="#_x0000_t75" style="width:77.25pt;height:49.5pt" o:ole="">
             <v:imagedata r:id="rId55" o:title=""/>
           </v:shape>
-          <o:OLEObject Type="Embed" ProgID="Excel.Sheet.12" ShapeID="_x0000_i1026" DrawAspect="Icon" ObjectID="_1545586653" r:id="rId56"/>
+          <o:OLEObject Type="Embed" ProgID="Excel.Sheet.12" ShapeID="_x0000_i1026" DrawAspect="Icon" ObjectID="_1546180651" r:id="rId56"/>
         </w:object>
       </w:r>
       <w:r>
@@ -33754,16 +33777,16 @@
       <w:pPr>
         <w:pStyle w:val="Heading2"/>
       </w:pPr>
-      <w:bookmarkStart w:id="38" w:name="_Ref470845712"/>
-      <w:bookmarkStart w:id="39" w:name="_Ref470845778"/>
+      <w:bookmarkStart w:id="35" w:name="_Ref470845712"/>
+      <w:bookmarkStart w:id="36" w:name="_Ref470845778"/>
       <w:r>
         <w:t>Trypanosoma cruzi drugs query</w:t>
       </w:r>
-      <w:bookmarkEnd w:id="38"/>
+      <w:bookmarkEnd w:id="35"/>
       <w:r>
         <w:t>.</w:t>
       </w:r>
-      <w:bookmarkEnd w:id="39"/>
+      <w:bookmarkEnd w:id="36"/>
     </w:p>
     <w:p>
       <w:pPr>
@@ -34738,11 +34761,11 @@
       <w:pPr>
         <w:pStyle w:val="Heading2"/>
       </w:pPr>
-      <w:bookmarkStart w:id="40" w:name="_Ref471054945"/>
+      <w:bookmarkStart w:id="37" w:name="_Ref471054945"/>
       <w:r>
         <w:t>Trypanosoma cruzi targets query</w:t>
       </w:r>
-      <w:bookmarkEnd w:id="40"/>
+      <w:bookmarkEnd w:id="37"/>
     </w:p>
     <w:p>
       <w:pPr>
@@ -35749,11 +35772,11 @@
       <w:r>
         <w:t xml:space="preserve">: </w:t>
       </w:r>
-      <w:bookmarkStart w:id="41" w:name="_Ref471055274"/>
+      <w:bookmarkStart w:id="38" w:name="_Ref471055274"/>
       <w:r>
         <w:t>Trypanosoma cruzi targets</w:t>
       </w:r>
-      <w:bookmarkEnd w:id="41"/>
+      <w:bookmarkEnd w:id="38"/>
     </w:p>
     <w:p>
       <w:pPr>
@@ -35767,7 +35790,7 @@
           <v:shape id="_x0000_i1027" type="#_x0000_t75" style="width:77.25pt;height:49.5pt" o:ole="">
             <v:imagedata r:id="rId57" o:title=""/>
           </v:shape>
-          <o:OLEObject Type="Embed" ProgID="Excel.Sheet.12" ShapeID="_x0000_i1027" DrawAspect="Icon" ObjectID="_1545586654" r:id="rId58"/>
+          <o:OLEObject Type="Embed" ProgID="Excel.Sheet.12" ShapeID="_x0000_i1027" DrawAspect="Icon" ObjectID="_1546180652" r:id="rId58"/>
         </w:object>
       </w:r>
       <w:r>
@@ -35794,7 +35817,7 @@
       <w:r>
         <w:t>: Leishmania drugs.</w:t>
       </w:r>
-      <w:bookmarkEnd w:id="32"/>
+      <w:bookmarkEnd w:id="29"/>
     </w:p>
     <w:tbl>
       <w:tblPr>
@@ -41128,11 +41151,11 @@
       <w:pPr>
         <w:pStyle w:val="Heading2"/>
       </w:pPr>
-      <w:bookmarkStart w:id="42" w:name="_Ref470807676"/>
+      <w:bookmarkStart w:id="39" w:name="_Ref470807676"/>
       <w:r>
         <w:t>Leishmania drugs query.</w:t>
       </w:r>
-      <w:bookmarkEnd w:id="42"/>
+      <w:bookmarkEnd w:id="39"/>
     </w:p>
     <w:p>
       <w:pPr>
@@ -42114,12 +42137,12 @@
       <w:pPr>
         <w:pStyle w:val="Heading2"/>
       </w:pPr>
-      <w:bookmarkStart w:id="43" w:name="_Ref471056058"/>
+      <w:bookmarkStart w:id="40" w:name="_Ref471056058"/>
       <w:r>
         <w:lastRenderedPageBreak/>
         <w:t>Leishmania major targets query</w:t>
       </w:r>
-      <w:bookmarkEnd w:id="43"/>
+      <w:bookmarkEnd w:id="40"/>
     </w:p>
     <w:p>
       <w:pPr>
@@ -43111,7 +43134,7 @@
         <w:pStyle w:val="Caption"/>
         <w:keepNext/>
       </w:pPr>
-      <w:bookmarkStart w:id="44" w:name="_Ref471056094"/>
+      <w:bookmarkStart w:id="41" w:name="_Ref471056094"/>
       <w:r>
         <w:t xml:space="preserve">Table </w:t>
       </w:r>
@@ -43126,7 +43149,7 @@
       <w:r>
         <w:t>:Leishmania major targets</w:t>
       </w:r>
-      <w:bookmarkEnd w:id="44"/>
+      <w:bookmarkEnd w:id="41"/>
     </w:p>
     <w:p>
       <w:pPr>
@@ -43146,7 +43169,7 @@
           <v:shape id="_x0000_i1028" type="#_x0000_t75" style="width:77.25pt;height:49.5pt" o:ole="">
             <v:imagedata r:id="rId59" o:title=""/>
           </v:shape>
-          <o:OLEObject Type="Embed" ProgID="Excel.Sheet.12" ShapeID="_x0000_i1028" DrawAspect="Icon" ObjectID="_1545586655" r:id="rId60"/>
+          <o:OLEObject Type="Embed" ProgID="Excel.Sheet.12" ShapeID="_x0000_i1028" DrawAspect="Icon" ObjectID="_1546180653" r:id="rId60"/>
         </w:object>
       </w:r>
       <w:r>
@@ -43173,7 +43196,7 @@
         <w:pStyle w:val="Caption"/>
         <w:keepNext/>
       </w:pPr>
-      <w:bookmarkStart w:id="45" w:name="_Ref470846529"/>
+      <w:bookmarkStart w:id="42" w:name="_Ref470846529"/>
       <w:r>
         <w:t xml:space="preserve">Table </w:t>
       </w:r>
@@ -43188,7 +43211,7 @@
       <w:r>
         <w:t>: Chlamidia drugs.</w:t>
       </w:r>
-      <w:bookmarkEnd w:id="45"/>
+      <w:bookmarkEnd w:id="42"/>
     </w:p>
     <w:tbl>
       <w:tblPr>
@@ -48745,11 +48768,11 @@
       <w:pPr>
         <w:pStyle w:val="Heading2"/>
       </w:pPr>
-      <w:bookmarkStart w:id="46" w:name="_Ref470846682"/>
+      <w:bookmarkStart w:id="43" w:name="_Ref470846682"/>
       <w:r>
         <w:t>Chlamidia drugs query.</w:t>
       </w:r>
-      <w:bookmarkEnd w:id="46"/>
+      <w:bookmarkEnd w:id="43"/>
     </w:p>
     <w:p>
       <w:pPr>
@@ -49731,12 +49754,12 @@
       <w:pPr>
         <w:pStyle w:val="Heading2"/>
       </w:pPr>
-      <w:bookmarkStart w:id="47" w:name="_Ref471056759"/>
+      <w:bookmarkStart w:id="44" w:name="_Ref471056759"/>
       <w:r>
         <w:lastRenderedPageBreak/>
         <w:t>Chlamidia targets query</w:t>
       </w:r>
-      <w:bookmarkEnd w:id="47"/>
+      <w:bookmarkEnd w:id="44"/>
     </w:p>
     <w:p>
       <w:pPr>
@@ -50730,7 +50753,7 @@
         <w:pStyle w:val="Caption"/>
         <w:keepNext/>
       </w:pPr>
-      <w:bookmarkStart w:id="48" w:name="_Ref471056787"/>
+      <w:bookmarkStart w:id="45" w:name="_Ref471056787"/>
       <w:r>
         <w:t xml:space="preserve">Table </w:t>
       </w:r>
@@ -50745,7 +50768,7 @@
       <w:r>
         <w:t>: Chlamidia trochamatis targets</w:t>
       </w:r>
-      <w:bookmarkEnd w:id="48"/>
+      <w:bookmarkEnd w:id="45"/>
     </w:p>
     <w:p>
       <w:pPr>
@@ -50766,7 +50789,7 @@
           <v:shape id="_x0000_i1029" type="#_x0000_t75" style="width:77.25pt;height:49.5pt" o:ole="">
             <v:imagedata r:id="rId61" o:title=""/>
           </v:shape>
-          <o:OLEObject Type="Embed" ProgID="Excel.Sheet.12" ShapeID="_x0000_i1029" DrawAspect="Icon" ObjectID="_1545586656" r:id="rId62"/>
+          <o:OLEObject Type="Embed" ProgID="Excel.Sheet.12" ShapeID="_x0000_i1029" DrawAspect="Icon" ObjectID="_1546180654" r:id="rId62"/>
         </w:object>
       </w:r>
     </w:p>
@@ -50791,12 +50814,12 @@
       <w:pPr>
         <w:pStyle w:val="Heading2"/>
       </w:pPr>
-      <w:bookmarkStart w:id="49" w:name="_Ref471133097"/>
+      <w:bookmarkStart w:id="46" w:name="_Ref471133097"/>
       <w:r>
         <w:lastRenderedPageBreak/>
         <w:t>Queries to find which Trypanosoma cruzi targets are not Trypanosoma brucei targets</w:t>
       </w:r>
-      <w:bookmarkEnd w:id="49"/>
+      <w:bookmarkEnd w:id="46"/>
     </w:p>
     <w:p/>
     <w:p>
@@ -53257,7 +53280,7 @@
           <w:rPr>
             <w:noProof/>
           </w:rPr>
-          <w:t>14</w:t>
+          <w:t>12</w:t>
         </w:r>
         <w:r>
           <w:rPr>
@@ -53976,14 +53999,6 @@
     <w:abstractNumId w:val="6"/>
   </w:num>
 </w:numbering>
-</file>
-
-<file path=word/people.xml><?xml version="1.0" encoding="utf-8"?>
-<w15:people xmlns:wpc="http://schemas.microsoft.com/office/word/2010/wordprocessingCanvas" xmlns:cx="http://schemas.microsoft.com/office/drawing/2014/chartex" xmlns:cx1="http://schemas.microsoft.com/office/drawing/2015/9/8/chartex" xmlns:cx2="http://schemas.microsoft.com/office/drawing/2015/10/21/chartex" xmlns:cx3="http://schemas.microsoft.com/office/drawing/2016/5/9/chartex" xmlns:cx4="http://schemas.microsoft.com/office/drawing/2016/5/10/chartex" xmlns:cx5="http://schemas.microsoft.com/office/drawing/2016/5/11/chartex" xmlns:mc="http://schemas.openxmlformats.org/markup-compatibility/2006" xmlns:o="urn:schemas-microsoft-com:office:office" xmlns:r="http://schemas.openxmlformats.org/officeDocument/2006/relationships" xmlns:m="http://schemas.openxmlformats.org/officeDocument/2006/math" xmlns:v="urn:schemas-microsoft-com:vml" xmlns:wp14="http://schemas.microsoft.com/office/word/2010/wordprocessingDrawing" xmlns:wp="http://schemas.openxmlformats.org/drawingml/2006/wordprocessingDrawing" xmlns:w10="urn:schemas-microsoft-com:office:word" xmlns:w="http://schemas.openxmlformats.org/wordprocessingml/2006/main" xmlns:w14="http://schemas.microsoft.com/office/word/2010/wordml" xmlns:w15="http://schemas.microsoft.com/office/word/2012/wordml" xmlns:w16se="http://schemas.microsoft.com/office/word/2015/wordml/symex" xmlns:wpg="http://schemas.microsoft.com/office/word/2010/wordprocessingGroup" xmlns:wpi="http://schemas.microsoft.com/office/word/2010/wordprocessingInk" xmlns:wne="http://schemas.microsoft.com/office/word/2006/wordml" xmlns:wps="http://schemas.microsoft.com/office/word/2010/wordprocessingShape" mc:Ignorable="w14 w15 w16se wp14">
-  <w15:person w15:author="Jeremy Singer">
-    <w15:presenceInfo w15:providerId="Windows Live" w15:userId="f8d79499760c0a02"/>
-  </w15:person>
-</w15:people>
 </file>
 
 <file path=word/styles.xml><?xml version="1.0" encoding="utf-8"?>
@@ -55183,7 +55198,7 @@
 </file>
 
 <file path=customXml/itemProps1.xml><?xml version="1.0" encoding="utf-8"?>
-<ds:datastoreItem xmlns:ds="http://schemas.openxmlformats.org/officeDocument/2006/customXml" ds:itemID="{0572E41B-77CE-44D6-A7B0-29CF48D7B889}">
+<ds:datastoreItem xmlns:ds="http://schemas.openxmlformats.org/officeDocument/2006/customXml" ds:itemID="{99A7F26A-FF8D-4A26-A1C8-5C44B8F62F68}">
   <ds:schemaRefs>
     <ds:schemaRef ds:uri="http://schemas.openxmlformats.org/officeDocument/2006/bibliography"/>
   </ds:schemaRefs>

</xml_diff>

<commit_message>
Tighten up Abstract; Add sentence about "Targetness" to Introduction.
</commit_message>
<xml_diff>
--- a/Discovering new targets and drugs for neglected diseases by paralog matching.docx
+++ b/Discovering new targets and drugs for neglected diseases by paralog matching.docx
@@ -65,56 +65,29 @@
         </w:rPr>
         <w:t>Jeremy B. Singer is a private scholar studying for a masters in bioinformatics at Brandeis University. He works as a Senior</w:t>
       </w:r>
-      <w:del w:id="0" w:author="Jeremy Singer" w:date="2017-09-18T22:06:00Z">
-        <w:r>
-          <w:rPr>
-            <w:sz w:val="23"/>
-            <w:szCs w:val="23"/>
-          </w:rPr>
-          <w:delText xml:space="preserve"> I.T. developer at Clarivate Analytics</w:delText>
-        </w:r>
-        <w:r>
-          <w:rPr>
-            <w:sz w:val="23"/>
-            <w:szCs w:val="23"/>
-          </w:rPr>
-          <w:delText xml:space="preserve"> (formerly Thomson Reuters Life Sciences)</w:delText>
-        </w:r>
-        <w:r>
-          <w:rPr>
-            <w:sz w:val="23"/>
-            <w:szCs w:val="23"/>
-          </w:rPr>
-          <w:delText xml:space="preserve">, </w:delText>
-        </w:r>
-      </w:del>
-      <w:ins w:id="1" w:author="Jeremy Singer" w:date="2017-09-18T22:06:00Z">
-        <w:r>
-          <w:rPr>
-            <w:sz w:val="23"/>
-            <w:szCs w:val="23"/>
-          </w:rPr>
-          <w:t xml:space="preserve"> Database Engineer at </w:t>
-        </w:r>
-        <w:proofErr w:type="spellStart"/>
-        <w:r>
-          <w:rPr>
-            <w:sz w:val="23"/>
-            <w:szCs w:val="23"/>
-          </w:rPr>
-          <w:t>LifeIMAGE</w:t>
-        </w:r>
-        <w:proofErr w:type="spellEnd"/>
-        <w:r>
-          <w:rPr>
-            <w:sz w:val="23"/>
-            <w:szCs w:val="23"/>
-          </w:rPr>
-          <w:t xml:space="preserve">, </w:t>
-        </w:r>
-      </w:ins>
-      <w:bookmarkStart w:id="2" w:name="_GoBack"/>
-      <w:bookmarkEnd w:id="2"/>
+      <w:r>
+        <w:rPr>
+          <w:sz w:val="23"/>
+          <w:szCs w:val="23"/>
+        </w:rPr>
+        <w:t xml:space="preserve"> Database Engineer at </w:t>
+      </w:r>
+      <w:proofErr w:type="spellStart"/>
+      <w:r>
+        <w:rPr>
+          <w:sz w:val="23"/>
+          <w:szCs w:val="23"/>
+        </w:rPr>
+        <w:t>LifeIMAGE</w:t>
+      </w:r>
+      <w:proofErr w:type="spellEnd"/>
+      <w:r>
+        <w:rPr>
+          <w:sz w:val="23"/>
+          <w:szCs w:val="23"/>
+        </w:rPr>
+        <w:t xml:space="preserve">, </w:t>
+      </w:r>
       <w:r>
         <w:rPr>
           <w:sz w:val="23"/>
@@ -260,42 +233,76 @@
         </w:rPr>
         <w:t xml:space="preserve"> because it has known cross-species targets</w:t>
       </w:r>
+      <w:bookmarkStart w:id="0" w:name="_GoBack"/>
       <w:r>
         <w:rPr>
           <w:sz w:val="23"/>
           <w:szCs w:val="23"/>
         </w:rPr>
-        <w:t>, identifying 29 distinct drugs and identifying 592 targets</w:t>
-      </w:r>
-      <w:r>
+        <w:t xml:space="preserve">.  </w:t>
+      </w:r>
+      <w:bookmarkEnd w:id="0"/>
+    </w:p>
+    <w:p>
+      <w:pPr>
+        <w:spacing w:line="480" w:lineRule="auto"/>
         <w:rPr>
           <w:sz w:val="23"/>
           <w:szCs w:val="23"/>
         </w:rPr>
-        <w:t>.</w:t>
-      </w:r>
-    </w:p>
-    <w:p>
-      <w:pPr>
-        <w:spacing w:line="480" w:lineRule="auto"/>
+      </w:pPr>
+      <w:r>
         <w:rPr>
           <w:sz w:val="23"/>
           <w:szCs w:val="23"/>
         </w:rPr>
-      </w:pPr>
+        <w:t xml:space="preserve">MyChEMBL is a downloadable self-installing platform that contains a PostgreSQL collection of thousands of protein targets, and includes the sequences of their associated proteins. </w:t>
+      </w:r>
       <w:r>
         <w:rPr>
           <w:sz w:val="23"/>
           <w:szCs w:val="23"/>
         </w:rPr>
-        <w:t xml:space="preserve">MyChEMBL is a down loadable self-installing platform that contains a PostgreSQL collection of thousands of protein targets, and includes the sequences of their associated proteins. </w:t>
-      </w:r>
+        <w:t xml:space="preserve">Using relational database and open source software, the methods described in this paper identified </w:t>
+      </w:r>
+      <w:proofErr w:type="spellStart"/>
       <w:r>
         <w:rPr>
           <w:sz w:val="23"/>
           <w:szCs w:val="23"/>
         </w:rPr>
-        <w:t xml:space="preserve">Using relational database and open source software, the methods described in this paper identified hundreds of promising cross species protein targets which were close paralogs to those found in </w:t>
+        <w:t>identified</w:t>
+      </w:r>
+      <w:proofErr w:type="spellEnd"/>
+      <w:r>
+        <w:rPr>
+          <w:sz w:val="23"/>
+          <w:szCs w:val="23"/>
+        </w:rPr>
+        <w:t xml:space="preserve"> 29 distinct drugs and 592 targets </w:t>
+      </w:r>
+      <w:r>
+        <w:rPr>
+          <w:sz w:val="23"/>
+          <w:szCs w:val="23"/>
+        </w:rPr>
+        <w:t>validating this approach.</w:t>
+      </w:r>
+    </w:p>
+    <w:p>
+      <w:pPr>
+        <w:spacing w:line="480" w:lineRule="auto"/>
+        <w:rPr>
+          <w:sz w:val="23"/>
+          <w:szCs w:val="23"/>
+        </w:rPr>
+      </w:pPr>
+      <w:r>
+        <w:rPr>
+          <w:sz w:val="23"/>
+          <w:szCs w:val="23"/>
+        </w:rPr>
+        <w:t>Four other pathogens (</w:t>
       </w:r>
       <w:r>
         <w:rPr>
@@ -303,44 +310,14 @@
           <w:sz w:val="23"/>
           <w:szCs w:val="23"/>
         </w:rPr>
-        <w:t>p. falciparum</w:t>
+        <w:t xml:space="preserve">Trypanosoma Brucei, Trypanosoma Cruzi, Leishmania Major, </w:t>
       </w:r>
       <w:r>
         <w:rPr>
           <w:sz w:val="23"/>
           <w:szCs w:val="23"/>
         </w:rPr>
-        <w:t>.  We identified fifty</w:t>
-      </w:r>
-      <w:r>
-        <w:rPr>
-          <w:sz w:val="23"/>
-          <w:szCs w:val="23"/>
-        </w:rPr>
-        <w:t xml:space="preserve">-three </w:t>
-      </w:r>
-      <w:r>
-        <w:rPr>
-          <w:sz w:val="23"/>
-          <w:szCs w:val="23"/>
-        </w:rPr>
-        <w:t>ligands, many of which are known anti-malarial compounds, validating this approach.</w:t>
-      </w:r>
-    </w:p>
-    <w:p>
-      <w:pPr>
-        <w:spacing w:line="480" w:lineRule="auto"/>
-        <w:rPr>
-          <w:sz w:val="23"/>
-          <w:szCs w:val="23"/>
-        </w:rPr>
-      </w:pPr>
-      <w:r>
-        <w:rPr>
-          <w:sz w:val="23"/>
-          <w:szCs w:val="23"/>
-        </w:rPr>
-        <w:t>Four other pathogens (</w:t>
+        <w:t xml:space="preserve">and </w:t>
       </w:r>
       <w:r>
         <w:rPr>
@@ -348,14 +325,61 @@
           <w:sz w:val="23"/>
           <w:szCs w:val="23"/>
         </w:rPr>
-        <w:t xml:space="preserve">Trypanosoma Brucei, Trypanosoma Cruzi, Leishmania Major, </w:t>
+        <w:t xml:space="preserve">Chlamidia trachomatis) </w:t>
       </w:r>
       <w:r>
         <w:rPr>
           <w:sz w:val="23"/>
           <w:szCs w:val="23"/>
         </w:rPr>
-        <w:t xml:space="preserve">and </w:t>
+        <w:t xml:space="preserve">were </w:t>
+      </w:r>
+      <w:r>
+        <w:rPr>
+          <w:sz w:val="23"/>
+          <w:szCs w:val="23"/>
+        </w:rPr>
+        <w:t xml:space="preserve">also </w:t>
+      </w:r>
+      <w:r>
+        <w:rPr>
+          <w:sz w:val="23"/>
+          <w:szCs w:val="23"/>
+        </w:rPr>
+        <w:t>downloaded and run through the sam</w:t>
+      </w:r>
+      <w:r>
+        <w:rPr>
+          <w:sz w:val="23"/>
+          <w:szCs w:val="23"/>
+        </w:rPr>
+        <w:t>e pipeline, identifying potential targets and drugs.</w:t>
+      </w:r>
+    </w:p>
+    <w:p>
+      <w:r>
+        <w:br w:type="page"/>
+      </w:r>
+    </w:p>
+    <w:p>
+      <w:pPr>
+        <w:pStyle w:val="Heading1"/>
+      </w:pPr>
+      <w:r>
+        <w:lastRenderedPageBreak/>
+        <w:t>Introduction</w:t>
+      </w:r>
+    </w:p>
+    <w:p>
+      <w:pPr>
+        <w:spacing w:line="480" w:lineRule="auto"/>
+      </w:pPr>
+      <w:r>
+        <w:rPr>
+          <w:sz w:val="23"/>
+          <w:szCs w:val="23"/>
+        </w:rPr>
+        <w:t xml:space="preserve">The </w:t>
       </w:r>
       <w:r>
         <w:rPr>
@@ -363,62 +387,7 @@
           <w:sz w:val="23"/>
           <w:szCs w:val="23"/>
         </w:rPr>
-        <w:t xml:space="preserve">Chlamidia trachomatis) </w:t>
-      </w:r>
-      <w:r>
-        <w:rPr>
-          <w:sz w:val="23"/>
-          <w:szCs w:val="23"/>
-        </w:rPr>
-        <w:t xml:space="preserve">were </w:t>
-      </w:r>
-      <w:r>
-        <w:rPr>
-          <w:sz w:val="23"/>
-          <w:szCs w:val="23"/>
-        </w:rPr>
-        <w:t xml:space="preserve">also </w:t>
-      </w:r>
-      <w:r>
-        <w:rPr>
-          <w:sz w:val="23"/>
-          <w:szCs w:val="23"/>
-        </w:rPr>
-        <w:t>downloaded and run through the sam</w:t>
-      </w:r>
-      <w:r>
-        <w:rPr>
-          <w:sz w:val="23"/>
-          <w:szCs w:val="23"/>
-        </w:rPr>
-        <w:t>e pipeline, identifying potential targets and drugs.</w:t>
-      </w:r>
-    </w:p>
-    <w:p>
-      <w:r>
-        <w:lastRenderedPageBreak/>
-        <w:br w:type="page"/>
-      </w:r>
-    </w:p>
-    <w:p>
-      <w:pPr>
-        <w:pStyle w:val="Heading1"/>
-      </w:pPr>
-      <w:r>
-        <w:lastRenderedPageBreak/>
-        <w:t>Introduction</w:t>
-      </w:r>
-    </w:p>
-    <w:p>
-      <w:pPr>
-        <w:spacing w:line="480" w:lineRule="auto"/>
-      </w:pPr>
-      <w:r>
-        <w:rPr>
-          <w:sz w:val="23"/>
-          <w:szCs w:val="23"/>
-        </w:rPr>
-        <w:t xml:space="preserve">The </w:t>
+        <w:t xml:space="preserve">World Health </w:t>
       </w:r>
       <w:r>
         <w:rPr>
@@ -426,7 +395,7 @@
           <w:sz w:val="23"/>
           <w:szCs w:val="23"/>
         </w:rPr>
-        <w:t xml:space="preserve">World Health </w:t>
+        <w:t>Organi</w:t>
       </w:r>
       <w:r>
         <w:rPr>
@@ -434,7 +403,7 @@
           <w:sz w:val="23"/>
           <w:szCs w:val="23"/>
         </w:rPr>
-        <w:t>Organi</w:t>
+        <w:t>z</w:t>
       </w:r>
       <w:r>
         <w:rPr>
@@ -442,7 +411,28 @@
           <w:sz w:val="23"/>
           <w:szCs w:val="23"/>
         </w:rPr>
-        <w:t>z</w:t>
+        <w:t>ation</w:t>
+      </w:r>
+      <w:r>
+        <w:rPr>
+          <w:sz w:val="23"/>
+          <w:szCs w:val="23"/>
+        </w:rPr>
+        <w:t xml:space="preserve"> has said that “</w:t>
+      </w:r>
+      <w:r>
+        <w:rPr>
+          <w:sz w:val="23"/>
+          <w:szCs w:val="23"/>
+        </w:rPr>
+        <w:t>In</w:t>
+      </w:r>
+      <w:r>
+        <w:rPr>
+          <w:sz w:val="23"/>
+          <w:szCs w:val="23"/>
+        </w:rPr>
+        <w:t xml:space="preserve"> 2015, there were an estimated 214 million new malaria cases worldwide, causing 438,000 deaths.” </w:t>
       </w:r>
       <w:r>
         <w:rPr>
@@ -450,63 +440,34 @@
           <w:sz w:val="23"/>
           <w:szCs w:val="23"/>
         </w:rPr>
-        <w:t>ation</w:t>
+        <w:t>Plasmodium falciparum</w:t>
       </w:r>
       <w:r>
         <w:rPr>
           <w:sz w:val="23"/>
           <w:szCs w:val="23"/>
         </w:rPr>
-        <w:t xml:space="preserve"> has said that “</w:t>
+        <w:t xml:space="preserve">, an obligate apicomplexan parasite, causes the most acute form of this disease. </w:t>
       </w:r>
       <w:r>
         <w:rPr>
           <w:sz w:val="23"/>
           <w:szCs w:val="23"/>
         </w:rPr>
-        <w:t>In</w:t>
+        <w:t>M</w:t>
       </w:r>
       <w:r>
         <w:rPr>
           <w:sz w:val="23"/>
           <w:szCs w:val="23"/>
         </w:rPr>
-        <w:t xml:space="preserve"> 2015, there were an estimated 214 million new malaria cases worldwide, causing 438,000 deaths.” </w:t>
-      </w:r>
-      <w:r>
-        <w:rPr>
-          <w:i/>
+        <w:t>utations decreasing the effectiveness of existing medicines increase the need to discover new</w:t>
+      </w:r>
+      <w:r>
+        <w:rPr>
           <w:sz w:val="23"/>
           <w:szCs w:val="23"/>
         </w:rPr>
-        <w:t>Plasmodium falciparum</w:t>
-      </w:r>
-      <w:r>
-        <w:rPr>
-          <w:sz w:val="23"/>
-          <w:szCs w:val="23"/>
-        </w:rPr>
-        <w:t xml:space="preserve">, an obligate apicomplexan parasite, causes the most acute form of this disease. </w:t>
-      </w:r>
-      <w:r>
-        <w:rPr>
-          <w:sz w:val="23"/>
-          <w:szCs w:val="23"/>
-        </w:rPr>
-        <w:t>M</w:t>
-      </w:r>
-      <w:r>
-        <w:rPr>
-          <w:sz w:val="23"/>
-          <w:szCs w:val="23"/>
-        </w:rPr>
-        <w:t>utations decreasing the effectiveness of existing medicines increase the need to discover new</w:t>
-      </w:r>
-      <w:r>
-        <w:rPr>
-          <w:sz w:val="23"/>
-          <w:szCs w:val="23"/>
-        </w:rPr>
         <w:t xml:space="preserve"> ones.  The</w:t>
       </w:r>
       <w:r>
@@ -556,6 +517,24 @@
       <w:r>
         <w:t xml:space="preserve"> </w:t>
       </w:r>
+    </w:p>
+    <w:p>
+      <w:pPr>
+        <w:spacing w:line="480" w:lineRule="auto"/>
+      </w:pPr>
+      <w:proofErr w:type="gramStart"/>
+      <w:r>
+        <w:t>The  “</w:t>
+      </w:r>
+      <w:proofErr w:type="spellStart"/>
+      <w:proofErr w:type="gramEnd"/>
+      <w:r>
+        <w:t>Targetness</w:t>
+      </w:r>
+      <w:proofErr w:type="spellEnd"/>
+      <w:r>
+        <w:t xml:space="preserve">” of a protein has to do with how indispensable its function is to the disease organism. </w:t>
+      </w:r>
       <w:r>
         <w:t xml:space="preserve">This description of the nature of protein targets suggests that </w:t>
       </w:r>
@@ -572,7 +551,10 @@
         <w:t xml:space="preserve"> </w:t>
       </w:r>
       <w:r>
-        <w:t>could also be targets.</w:t>
+        <w:t>could also be targets</w:t>
+      </w:r>
+      <w:r>
+        <w:t>, if they are sufficiently similar to existing targets.  The closeness of the match will suggest that the function of the protein has probably been conserved between the previously identified target organism and our organism of interest.</w:t>
       </w:r>
     </w:p>
     <w:p>
@@ -610,7 +592,13 @@
         <w:t xml:space="preserve"> in a PostgreSQL database that also contains molecule and drug information. </w:t>
       </w:r>
       <w:r>
-        <w:t xml:space="preserve">With a suitable similarity metric and discriminant criteria, we </w:t>
+        <w:t>With suitable similarity metric</w:t>
+      </w:r>
+      <w:r>
+        <w:t>s</w:t>
+      </w:r>
+      <w:r>
+        <w:t xml:space="preserve"> and discriminant criteria, we </w:t>
       </w:r>
       <w:r>
         <w:t>can</w:t>
@@ -715,17 +703,12 @@
       </w:r>
     </w:p>
     <w:p/>
-    <w:p>
-      <w:r>
-        <w:br w:type="page"/>
-      </w:r>
-    </w:p>
+    <w:p/>
     <w:p>
       <w:pPr>
         <w:pStyle w:val="Heading1"/>
       </w:pPr>
       <w:r>
-        <w:lastRenderedPageBreak/>
         <w:t>Materials and Methods</w:t>
       </w:r>
     </w:p>
@@ -810,11 +793,11 @@
       <w:pPr>
         <w:pStyle w:val="Heading2"/>
       </w:pPr>
-      <w:bookmarkStart w:id="3" w:name="_Ref465510972"/>
+      <w:bookmarkStart w:id="1" w:name="_Ref465510972"/>
       <w:r>
         <w:t>Setting up a Linux Virtual Machine using Oracle’s VirtualBox software</w:t>
       </w:r>
-      <w:bookmarkEnd w:id="3"/>
+      <w:bookmarkEnd w:id="1"/>
     </w:p>
     <w:p>
       <w:pPr>
@@ -985,6 +968,7 @@
         <w:pStyle w:val="Heading2"/>
       </w:pPr>
       <w:r>
+        <w:lastRenderedPageBreak/>
         <w:t>Installations</w:t>
       </w:r>
     </w:p>
@@ -999,7 +983,6 @@
         <w:spacing w:line="480" w:lineRule="auto"/>
       </w:pPr>
       <w:r>
-        <w:lastRenderedPageBreak/>
         <w:t>Install tools on work Linux VM.</w:t>
       </w:r>
     </w:p>
@@ -1115,12 +1098,12 @@
       <w:pPr>
         <w:pStyle w:val="Heading2"/>
       </w:pPr>
-      <w:bookmarkStart w:id="4" w:name="_Ref468771333"/>
+      <w:bookmarkStart w:id="2" w:name="_Ref468771333"/>
       <w:r>
         <w:lastRenderedPageBreak/>
         <w:t>Analytical Workflow</w:t>
       </w:r>
-      <w:bookmarkEnd w:id="4"/>
+      <w:bookmarkEnd w:id="2"/>
     </w:p>
     <w:p>
       <w:pPr>
@@ -6200,35 +6183,22 @@
       <w:pPr>
         <w:pStyle w:val="Caption"/>
       </w:pPr>
-      <w:bookmarkStart w:id="5" w:name="_Ref468131998"/>
+      <w:bookmarkStart w:id="3" w:name="_Ref468131998"/>
       <w:r>
         <w:t xml:space="preserve">Figure </w:t>
       </w:r>
-      <w:r>
-        <w:fldChar w:fldCharType="begin"/>
-      </w:r>
-      <w:r>
-        <w:instrText xml:space="preserve"> SEQ Figure \* ARABIC </w:instrText>
-      </w:r>
-      <w:r>
-        <w:fldChar w:fldCharType="separate"/>
-      </w:r>
-      <w:r>
-        <w:rPr>
-          <w:noProof/>
-        </w:rPr>
-        <w:t>1</w:t>
-      </w:r>
-      <w:r>
-        <w:rPr>
-          <w:noProof/>
-        </w:rPr>
-        <w:fldChar w:fldCharType="end"/>
-      </w:r>
+      <w:fldSimple w:instr=" SEQ Figure \* ARABIC ">
+        <w:r>
+          <w:rPr>
+            <w:noProof/>
+          </w:rPr>
+          <w:t>1</w:t>
+        </w:r>
+      </w:fldSimple>
       <w:r>
         <w:t>:Hardware Configuration.</w:t>
       </w:r>
-      <w:bookmarkEnd w:id="5"/>
+      <w:bookmarkEnd w:id="3"/>
     </w:p>
     <w:p/>
     <w:p>
@@ -6294,35 +6264,22 @@
       <w:pPr>
         <w:pStyle w:val="Caption"/>
       </w:pPr>
-      <w:bookmarkStart w:id="6" w:name="_Ref468167088"/>
+      <w:bookmarkStart w:id="4" w:name="_Ref468167088"/>
       <w:r>
         <w:t xml:space="preserve">Figure </w:t>
       </w:r>
-      <w:r>
-        <w:fldChar w:fldCharType="begin"/>
-      </w:r>
-      <w:r>
-        <w:instrText xml:space="preserve"> SEQ Figure \* ARABIC </w:instrText>
-      </w:r>
-      <w:r>
-        <w:fldChar w:fldCharType="separate"/>
-      </w:r>
-      <w:r>
-        <w:rPr>
-          <w:noProof/>
-        </w:rPr>
-        <w:t>2</w:t>
-      </w:r>
-      <w:r>
-        <w:rPr>
-          <w:noProof/>
-        </w:rPr>
-        <w:fldChar w:fldCharType="end"/>
-      </w:r>
+      <w:fldSimple w:instr=" SEQ Figure \* ARABIC ">
+        <w:r>
+          <w:rPr>
+            <w:noProof/>
+          </w:rPr>
+          <w:t>2</w:t>
+        </w:r>
+      </w:fldSimple>
       <w:r>
         <w:t>: VM configuration parameters.</w:t>
       </w:r>
-      <w:bookmarkEnd w:id="6"/>
+      <w:bookmarkEnd w:id="4"/>
     </w:p>
     <w:p>
       <w:pPr>
@@ -6331,12 +6288,12 @@
       <w:r>
         <w:br w:type="page"/>
       </w:r>
-      <w:bookmarkStart w:id="7" w:name="_Ref468366787"/>
+      <w:bookmarkStart w:id="5" w:name="_Ref468366787"/>
       <w:r>
         <w:lastRenderedPageBreak/>
         <w:t>Installing MyChEMBL VM.</w:t>
       </w:r>
-      <w:bookmarkEnd w:id="7"/>
+      <w:bookmarkEnd w:id="5"/>
     </w:p>
     <w:p>
       <w:r>
@@ -6540,7 +6497,7 @@
       <w:pPr>
         <w:keepNext/>
       </w:pPr>
-      <w:bookmarkStart w:id="8" w:name="_Ref468167535"/>
+      <w:bookmarkStart w:id="6" w:name="_Ref468167535"/>
       <w:r>
         <w:rPr>
           <w:noProof/>
@@ -6592,35 +6549,22 @@
       <w:pPr>
         <w:pStyle w:val="Caption"/>
       </w:pPr>
-      <w:bookmarkStart w:id="9" w:name="_Ref468366678"/>
+      <w:bookmarkStart w:id="7" w:name="_Ref468366678"/>
       <w:r>
         <w:t xml:space="preserve">Figure </w:t>
       </w:r>
-      <w:r>
-        <w:fldChar w:fldCharType="begin"/>
-      </w:r>
-      <w:r>
-        <w:instrText xml:space="preserve"> SEQ Figure \* ARABIC </w:instrText>
-      </w:r>
-      <w:r>
-        <w:fldChar w:fldCharType="separate"/>
-      </w:r>
-      <w:r>
-        <w:rPr>
-          <w:noProof/>
-        </w:rPr>
-        <w:t>3</w:t>
-      </w:r>
-      <w:r>
-        <w:rPr>
-          <w:noProof/>
-        </w:rPr>
-        <w:fldChar w:fldCharType="end"/>
-      </w:r>
+      <w:fldSimple w:instr=" SEQ Figure \* ARABIC ">
+        <w:r>
+          <w:rPr>
+            <w:noProof/>
+          </w:rPr>
+          <w:t>3</w:t>
+        </w:r>
+      </w:fldSimple>
       <w:r>
         <w:t>:MyCHeMBL landing page.</w:t>
       </w:r>
-      <w:bookmarkEnd w:id="9"/>
+      <w:bookmarkEnd w:id="7"/>
     </w:p>
     <w:p>
       <w:r>
@@ -6683,7 +6627,7 @@
       <w:pPr>
         <w:pStyle w:val="Caption"/>
       </w:pPr>
-      <w:bookmarkStart w:id="10" w:name="_Ref468347174"/>
+      <w:bookmarkStart w:id="8" w:name="_Ref468347174"/>
       <w:r>
         <w:t xml:space="preserve">Figure </w:t>
       </w:r>
@@ -6711,7 +6655,7 @@
       <w:r>
         <w:t>: Genome target analysis workflow</w:t>
       </w:r>
-      <w:bookmarkEnd w:id="10"/>
+      <w:bookmarkEnd w:id="8"/>
     </w:p>
     <w:p>
       <w:pPr>
@@ -7121,35 +7065,22 @@
       <w:pPr>
         <w:pStyle w:val="Caption"/>
       </w:pPr>
-      <w:bookmarkStart w:id="11" w:name="_Ref468649140"/>
+      <w:bookmarkStart w:id="9" w:name="_Ref468649140"/>
       <w:r>
         <w:t xml:space="preserve">Figure </w:t>
       </w:r>
-      <w:r>
-        <w:fldChar w:fldCharType="begin"/>
-      </w:r>
-      <w:r>
-        <w:instrText xml:space="preserve"> SEQ Figure \* ARABIC </w:instrText>
-      </w:r>
-      <w:r>
-        <w:fldChar w:fldCharType="separate"/>
-      </w:r>
-      <w:r>
-        <w:rPr>
-          <w:noProof/>
-        </w:rPr>
-        <w:t>5</w:t>
-      </w:r>
-      <w:r>
-        <w:rPr>
-          <w:noProof/>
-        </w:rPr>
-        <w:fldChar w:fldCharType="end"/>
-      </w:r>
+      <w:fldSimple w:instr=" SEQ Figure \* ARABIC ">
+        <w:r>
+          <w:rPr>
+            <w:noProof/>
+          </w:rPr>
+          <w:t>5</w:t>
+        </w:r>
+      </w:fldSimple>
       <w:r>
         <w:t>:Understanding BLAST statistics.</w:t>
       </w:r>
-      <w:bookmarkEnd w:id="11"/>
+      <w:bookmarkEnd w:id="9"/>
     </w:p>
     <w:p>
       <w:r>
@@ -7285,12 +7216,12 @@
       <w:pPr>
         <w:pStyle w:val="Heading2"/>
       </w:pPr>
-      <w:bookmarkStart w:id="12" w:name="_Ref469415496"/>
+      <w:bookmarkStart w:id="10" w:name="_Ref469415496"/>
       <w:r>
         <w:t>Linux user setup.</w:t>
       </w:r>
-      <w:bookmarkEnd w:id="8"/>
-      <w:bookmarkEnd w:id="12"/>
+      <w:bookmarkEnd w:id="6"/>
+      <w:bookmarkEnd w:id="10"/>
     </w:p>
     <w:p>
       <w:pPr>
@@ -7448,7 +7379,7 @@
           <w:szCs w:val="26"/>
         </w:rPr>
       </w:pPr>
-      <w:bookmarkStart w:id="13" w:name="_Ref466187219"/>
+      <w:bookmarkStart w:id="11" w:name="_Ref466187219"/>
       <w:r>
         <w:br w:type="page"/>
       </w:r>
@@ -7457,13 +7388,13 @@
       <w:pPr>
         <w:pStyle w:val="Heading2"/>
       </w:pPr>
-      <w:bookmarkStart w:id="14" w:name="_Ref468193218"/>
+      <w:bookmarkStart w:id="12" w:name="_Ref468193218"/>
       <w:r>
         <w:lastRenderedPageBreak/>
         <w:t>Gene count</w:t>
       </w:r>
-      <w:bookmarkEnd w:id="13"/>
-      <w:bookmarkEnd w:id="14"/>
+      <w:bookmarkEnd w:id="11"/>
+      <w:bookmarkEnd w:id="12"/>
     </w:p>
     <w:p>
       <w:r>
@@ -7807,12 +7738,12 @@
       <w:pPr>
         <w:pStyle w:val="Heading2"/>
       </w:pPr>
-      <w:bookmarkStart w:id="15" w:name="_Ref465750941"/>
+      <w:bookmarkStart w:id="13" w:name="_Ref465750941"/>
       <w:r>
         <w:lastRenderedPageBreak/>
         <w:t>chrom_genes_to_proteins.pl Perl Script</w:t>
       </w:r>
-      <w:bookmarkEnd w:id="15"/>
+      <w:bookmarkEnd w:id="13"/>
     </w:p>
     <w:p>
       <w:pPr>
@@ -8757,7 +8688,7 @@
       <w:pPr>
         <w:pStyle w:val="Heading2"/>
       </w:pPr>
-      <w:bookmarkStart w:id="16" w:name="_Ref468392232"/>
+      <w:bookmarkStart w:id="14" w:name="_Ref468392232"/>
       <w:r>
         <w:lastRenderedPageBreak/>
         <w:t>s</w:t>
@@ -8771,7 +8702,7 @@
       <w:r>
         <w:t>.pl Perl script</w:t>
       </w:r>
-      <w:bookmarkEnd w:id="16"/>
+      <w:bookmarkEnd w:id="14"/>
     </w:p>
     <w:p>
       <w:pPr>
@@ -9464,12 +9395,12 @@
       <w:pPr>
         <w:pStyle w:val="Heading2"/>
       </w:pPr>
-      <w:bookmarkStart w:id="17" w:name="_Ref465942038"/>
+      <w:bookmarkStart w:id="15" w:name="_Ref465942038"/>
       <w:r>
         <w:lastRenderedPageBreak/>
         <w:t>blast_statistics.sql</w:t>
       </w:r>
-      <w:bookmarkEnd w:id="17"/>
+      <w:bookmarkEnd w:id="15"/>
     </w:p>
     <w:p>
       <w:pPr>
@@ -10224,12 +10155,12 @@
       <w:pPr>
         <w:pStyle w:val="Heading2"/>
       </w:pPr>
-      <w:bookmarkStart w:id="18" w:name="_Ref470633730"/>
+      <w:bookmarkStart w:id="16" w:name="_Ref470633730"/>
       <w:proofErr w:type="spellStart"/>
       <w:r>
         <w:t>tax_norm_threshold.sql</w:t>
       </w:r>
-      <w:bookmarkEnd w:id="18"/>
+      <w:bookmarkEnd w:id="16"/>
       <w:proofErr w:type="spellEnd"/>
     </w:p>
     <w:p>
@@ -11197,31 +11128,18 @@
       <w:pPr>
         <w:pStyle w:val="Caption"/>
       </w:pPr>
-      <w:bookmarkStart w:id="19" w:name="_Ref470661950"/>
+      <w:bookmarkStart w:id="17" w:name="_Ref470661950"/>
       <w:r>
         <w:t xml:space="preserve">Table </w:t>
       </w:r>
-      <w:r>
-        <w:fldChar w:fldCharType="begin"/>
-      </w:r>
-      <w:r>
-        <w:instrText xml:space="preserve"> SEQ Table \* ARABIC </w:instrText>
-      </w:r>
-      <w:r>
-        <w:fldChar w:fldCharType="separate"/>
-      </w:r>
-      <w:r>
-        <w:rPr>
-          <w:noProof/>
-        </w:rPr>
-        <w:t>1</w:t>
-      </w:r>
-      <w:r>
-        <w:rPr>
-          <w:noProof/>
-        </w:rPr>
-        <w:fldChar w:fldCharType="end"/>
-      </w:r>
+      <w:fldSimple w:instr=" SEQ Table \* ARABIC ">
+        <w:r>
+          <w:rPr>
+            <w:noProof/>
+          </w:rPr>
+          <w:t>1</w:t>
+        </w:r>
+      </w:fldSimple>
       <w:r>
         <w:t xml:space="preserve">: </w:t>
       </w:r>
@@ -11233,7 +11151,7 @@
       <w:r>
         <w:t xml:space="preserve"> values.</w:t>
       </w:r>
-      <w:bookmarkEnd w:id="19"/>
+      <w:bookmarkEnd w:id="17"/>
       <w:r>
         <w:br w:type="page"/>
       </w:r>
@@ -11294,41 +11212,28 @@
       <w:pPr>
         <w:pStyle w:val="Caption"/>
       </w:pPr>
-      <w:bookmarkStart w:id="20" w:name="_Ref468770890"/>
+      <w:bookmarkStart w:id="18" w:name="_Ref468770890"/>
       <w:r>
         <w:t xml:space="preserve">Figure </w:t>
       </w:r>
-      <w:r>
-        <w:fldChar w:fldCharType="begin"/>
-      </w:r>
-      <w:r>
-        <w:instrText xml:space="preserve"> SEQ Figure \* ARABIC </w:instrText>
-      </w:r>
-      <w:r>
-        <w:fldChar w:fldCharType="separate"/>
-      </w:r>
-      <w:r>
-        <w:rPr>
-          <w:noProof/>
-        </w:rPr>
-        <w:t>6</w:t>
-      </w:r>
-      <w:r>
-        <w:rPr>
-          <w:noProof/>
-        </w:rPr>
-        <w:fldChar w:fldCharType="end"/>
-      </w:r>
+      <w:fldSimple w:instr=" SEQ Figure \* ARABIC ">
+        <w:r>
+          <w:rPr>
+            <w:noProof/>
+          </w:rPr>
+          <w:t>6</w:t>
+        </w:r>
+      </w:fldSimple>
       <w:r>
         <w:t>: Plasmodium structural diagram showing organelles.</w:t>
       </w:r>
-      <w:bookmarkEnd w:id="20"/>
+      <w:bookmarkEnd w:id="18"/>
     </w:p>
     <w:p>
       <w:pPr>
         <w:pStyle w:val="Heading2"/>
       </w:pPr>
-      <w:bookmarkStart w:id="21" w:name="_Ref466212027"/>
+      <w:bookmarkStart w:id="19" w:name="_Ref466212027"/>
       <w:r>
         <w:t xml:space="preserve">Loading </w:t>
       </w:r>
@@ -11349,7 +11254,7 @@
       <w:r>
         <w:t>.</w:t>
       </w:r>
-      <w:bookmarkEnd w:id="21"/>
+      <w:bookmarkEnd w:id="19"/>
     </w:p>
     <w:p>
       <w:pPr>
@@ -11531,35 +11436,22 @@
       <w:pPr>
         <w:pStyle w:val="Caption"/>
       </w:pPr>
-      <w:bookmarkStart w:id="22" w:name="_Ref468772317"/>
+      <w:bookmarkStart w:id="20" w:name="_Ref468772317"/>
       <w:r>
         <w:t xml:space="preserve">Figure </w:t>
       </w:r>
-      <w:r>
-        <w:fldChar w:fldCharType="begin"/>
-      </w:r>
-      <w:r>
-        <w:instrText xml:space="preserve"> SEQ Figure \* ARABIC </w:instrText>
-      </w:r>
-      <w:r>
-        <w:fldChar w:fldCharType="separate"/>
-      </w:r>
-      <w:r>
-        <w:rPr>
-          <w:noProof/>
-        </w:rPr>
-        <w:t>7</w:t>
-      </w:r>
-      <w:r>
-        <w:rPr>
-          <w:noProof/>
-        </w:rPr>
-        <w:fldChar w:fldCharType="end"/>
-      </w:r>
+      <w:fldSimple w:instr=" SEQ Figure \* ARABIC ">
+        <w:r>
+          <w:rPr>
+            <w:noProof/>
+          </w:rPr>
+          <w:t>7</w:t>
+        </w:r>
+      </w:fldSimple>
       <w:r>
         <w:t>:Histogram showing distribution of scores.</w:t>
       </w:r>
-      <w:bookmarkEnd w:id="22"/>
+      <w:bookmarkEnd w:id="20"/>
     </w:p>
     <w:p>
       <w:r>
@@ -11765,35 +11657,22 @@
       <w:pPr>
         <w:pStyle w:val="Caption"/>
       </w:pPr>
-      <w:bookmarkStart w:id="23" w:name="_Ref468783544"/>
+      <w:bookmarkStart w:id="21" w:name="_Ref468783544"/>
       <w:r>
         <w:t xml:space="preserve">Figure </w:t>
       </w:r>
-      <w:r>
-        <w:fldChar w:fldCharType="begin"/>
-      </w:r>
-      <w:r>
-        <w:instrText xml:space="preserve"> SEQ Figure \* ARABIC </w:instrText>
-      </w:r>
-      <w:r>
-        <w:fldChar w:fldCharType="separate"/>
-      </w:r>
-      <w:r>
-        <w:rPr>
-          <w:noProof/>
-        </w:rPr>
-        <w:t>8</w:t>
-      </w:r>
-      <w:r>
-        <w:rPr>
-          <w:noProof/>
-        </w:rPr>
-        <w:fldChar w:fldCharType="end"/>
-      </w:r>
+      <w:fldSimple w:instr=" SEQ Figure \* ARABIC ">
+        <w:r>
+          <w:rPr>
+            <w:noProof/>
+          </w:rPr>
+          <w:t>8</w:t>
+        </w:r>
+      </w:fldSimple>
       <w:r>
         <w:t>: "All malaria scores" qqnorm plot.</w:t>
       </w:r>
-      <w:bookmarkEnd w:id="23"/>
+      <w:bookmarkEnd w:id="21"/>
     </w:p>
     <w:p>
       <w:r>
@@ -11965,31 +11844,18 @@
       <w:pPr>
         <w:pStyle w:val="Caption"/>
       </w:pPr>
-      <w:bookmarkStart w:id="24" w:name="_Ref468785646"/>
+      <w:bookmarkStart w:id="22" w:name="_Ref468785646"/>
       <w:r>
         <w:t xml:space="preserve">Figure </w:t>
       </w:r>
-      <w:r>
-        <w:fldChar w:fldCharType="begin"/>
-      </w:r>
-      <w:r>
-        <w:instrText xml:space="preserve"> SEQ Figure \* ARABIC </w:instrText>
-      </w:r>
-      <w:r>
-        <w:fldChar w:fldCharType="separate"/>
-      </w:r>
-      <w:r>
-        <w:rPr>
-          <w:noProof/>
-        </w:rPr>
-        <w:t>9</w:t>
-      </w:r>
-      <w:r>
-        <w:rPr>
-          <w:noProof/>
-        </w:rPr>
-        <w:fldChar w:fldCharType="end"/>
-      </w:r>
+      <w:fldSimple w:instr=" SEQ Figure \* ARABIC ">
+        <w:r>
+          <w:rPr>
+            <w:noProof/>
+          </w:rPr>
+          <w:t>9</w:t>
+        </w:r>
+      </w:fldSimple>
       <w:r>
         <w:t xml:space="preserve">: </w:t>
       </w:r>
@@ -12001,7 +11867,7 @@
       <w:r>
         <w:t xml:space="preserve"> normal scores.</w:t>
       </w:r>
-      <w:bookmarkEnd w:id="24"/>
+      <w:bookmarkEnd w:id="22"/>
     </w:p>
     <w:p>
       <w:pPr>
@@ -12400,35 +12266,22 @@
       <w:pPr>
         <w:pStyle w:val="Caption"/>
       </w:pPr>
-      <w:bookmarkStart w:id="25" w:name="_Ref470683967"/>
+      <w:bookmarkStart w:id="23" w:name="_Ref470683967"/>
       <w:r>
         <w:t xml:space="preserve">Figure </w:t>
       </w:r>
-      <w:r>
-        <w:fldChar w:fldCharType="begin"/>
-      </w:r>
-      <w:r>
-        <w:instrText xml:space="preserve"> SEQ Figure \* ARABIC </w:instrText>
-      </w:r>
-      <w:r>
-        <w:fldChar w:fldCharType="separate"/>
-      </w:r>
-      <w:r>
-        <w:rPr>
-          <w:noProof/>
-        </w:rPr>
-        <w:t>10</w:t>
-      </w:r>
-      <w:r>
-        <w:rPr>
-          <w:noProof/>
-        </w:rPr>
-        <w:fldChar w:fldCharType="end"/>
-      </w:r>
+      <w:fldSimple w:instr=" SEQ Figure \* ARABIC ">
+        <w:r>
+          <w:rPr>
+            <w:noProof/>
+          </w:rPr>
+          <w:t>10</w:t>
+        </w:r>
+      </w:fldSimple>
       <w:r>
         <w:t>: Testing normality for all organisms.</w:t>
       </w:r>
-      <w:bookmarkEnd w:id="25"/>
+      <w:bookmarkEnd w:id="23"/>
     </w:p>
     <w:p>
       <w:r>
@@ -12515,27 +12368,14 @@
       <w:r>
         <w:t xml:space="preserve">Figure </w:t>
       </w:r>
-      <w:r>
-        <w:fldChar w:fldCharType="begin"/>
-      </w:r>
-      <w:r>
-        <w:instrText xml:space="preserve"> SEQ Figure \* ARABIC </w:instrText>
-      </w:r>
-      <w:r>
-        <w:fldChar w:fldCharType="separate"/>
-      </w:r>
-      <w:r>
-        <w:rPr>
-          <w:noProof/>
-        </w:rPr>
-        <w:t>11</w:t>
-      </w:r>
-      <w:r>
-        <w:rPr>
-          <w:noProof/>
-        </w:rPr>
-        <w:fldChar w:fldCharType="end"/>
-      </w:r>
+      <w:fldSimple w:instr=" SEQ Figure \* ARABIC ">
+        <w:r>
+          <w:rPr>
+            <w:noProof/>
+          </w:rPr>
+          <w:t>11</w:t>
+        </w:r>
+      </w:fldSimple>
       <w:r>
         <w:t>: Cluster Dendrogram</w:t>
       </w:r>
@@ -13964,31 +13804,18 @@
       <w:pPr>
         <w:pStyle w:val="Caption"/>
       </w:pPr>
-      <w:bookmarkStart w:id="26" w:name="_Ref468787082"/>
+      <w:bookmarkStart w:id="24" w:name="_Ref468787082"/>
       <w:r>
         <w:t xml:space="preserve">Table </w:t>
       </w:r>
-      <w:r>
-        <w:fldChar w:fldCharType="begin"/>
-      </w:r>
-      <w:r>
-        <w:instrText xml:space="preserve"> SEQ Table \* ARABIC </w:instrText>
-      </w:r>
-      <w:r>
-        <w:fldChar w:fldCharType="separate"/>
-      </w:r>
-      <w:r>
-        <w:rPr>
-          <w:noProof/>
-        </w:rPr>
-        <w:t>2</w:t>
-      </w:r>
-      <w:r>
-        <w:rPr>
-          <w:noProof/>
-        </w:rPr>
-        <w:fldChar w:fldCharType="end"/>
-      </w:r>
+      <w:fldSimple w:instr=" SEQ Table \* ARABIC ">
+        <w:r>
+          <w:rPr>
+            <w:noProof/>
+          </w:rPr>
+          <w:t>2</w:t>
+        </w:r>
+      </w:fldSimple>
       <w:r>
         <w:t xml:space="preserve">: </w:t>
       </w:r>
@@ -14000,7 +13827,7 @@
       <w:r>
         <w:t>.</w:t>
       </w:r>
-      <w:bookmarkEnd w:id="26"/>
+      <w:bookmarkEnd w:id="24"/>
     </w:p>
     <w:p>
       <w:pPr>
@@ -14120,35 +13947,22 @@
       <w:pPr>
         <w:pStyle w:val="Caption"/>
       </w:pPr>
-      <w:bookmarkStart w:id="27" w:name="_Ref468788303"/>
+      <w:bookmarkStart w:id="25" w:name="_Ref468788303"/>
       <w:r>
         <w:t xml:space="preserve">Figure </w:t>
       </w:r>
-      <w:r>
-        <w:fldChar w:fldCharType="begin"/>
-      </w:r>
-      <w:r>
-        <w:instrText xml:space="preserve"> SEQ Figure \* ARABIC </w:instrText>
-      </w:r>
-      <w:r>
-        <w:fldChar w:fldCharType="separate"/>
-      </w:r>
-      <w:r>
-        <w:rPr>
-          <w:noProof/>
-        </w:rPr>
-        <w:t>12</w:t>
-      </w:r>
-      <w:r>
-        <w:rPr>
-          <w:noProof/>
-        </w:rPr>
-        <w:fldChar w:fldCharType="end"/>
-      </w:r>
+      <w:fldSimple w:instr=" SEQ Figure \* ARABIC ">
+        <w:r>
+          <w:rPr>
+            <w:noProof/>
+          </w:rPr>
+          <w:t>12</w:t>
+        </w:r>
+      </w:fldSimple>
       <w:r>
         <w:t>: From statistics to drugs.</w:t>
       </w:r>
-      <w:bookmarkEnd w:id="27"/>
+      <w:bookmarkEnd w:id="25"/>
     </w:p>
     <w:p>
       <w:r>
@@ -15193,7 +15007,7 @@
       <w:pPr>
         <w:pStyle w:val="Heading2"/>
       </w:pPr>
-      <w:bookmarkStart w:id="28" w:name="_Ref468795996"/>
+      <w:bookmarkStart w:id="26" w:name="_Ref468795996"/>
       <w:r>
         <w:lastRenderedPageBreak/>
         <w:t xml:space="preserve">Query for new </w:t>
@@ -15204,7 +15018,7 @@
       <w:r>
         <w:t>targets</w:t>
       </w:r>
-      <w:bookmarkEnd w:id="28"/>
+      <w:bookmarkEnd w:id="26"/>
     </w:p>
     <w:p>
       <w:pPr>
@@ -15947,8 +15761,8 @@
         </w:rPr>
       </w:pPr>
     </w:p>
-    <w:bookmarkStart w:id="29" w:name="_MON_1544549841"/>
-    <w:bookmarkEnd w:id="29"/>
+    <w:bookmarkStart w:id="27" w:name="_MON_1544549841"/>
+    <w:bookmarkEnd w:id="27"/>
     <w:p>
       <w:pPr>
         <w:rPr>
@@ -15984,7 +15798,7 @@
           <v:shape id="_x0000_i1025" type="#_x0000_t75" style="width:77.25pt;height:49.5pt" o:ole="">
             <v:imagedata r:id="rId53" o:title=""/>
           </v:shape>
-          <o:OLEObject Type="Embed" ProgID="Excel.Sheet.12" ShapeID="_x0000_i1025" DrawAspect="Icon" ObjectID="_1567277554" r:id="rId54"/>
+          <o:OLEObject Type="Embed" ProgID="Excel.Sheet.12" ShapeID="_x0000_i1025" DrawAspect="Icon" ObjectID="_1568392829" r:id="rId54"/>
         </w:object>
       </w:r>
       <w:r>
@@ -16000,32 +15814,19 @@
         <w:pStyle w:val="Caption"/>
         <w:keepNext/>
       </w:pPr>
-      <w:bookmarkStart w:id="30" w:name="_Ref468794205"/>
+      <w:bookmarkStart w:id="28" w:name="_Ref468794205"/>
       <w:r>
         <w:lastRenderedPageBreak/>
         <w:t xml:space="preserve">Table </w:t>
       </w:r>
-      <w:r>
-        <w:fldChar w:fldCharType="begin"/>
-      </w:r>
-      <w:r>
-        <w:instrText xml:space="preserve"> SEQ Table \* ARABIC </w:instrText>
-      </w:r>
-      <w:r>
-        <w:fldChar w:fldCharType="separate"/>
-      </w:r>
-      <w:r>
-        <w:rPr>
-          <w:noProof/>
-        </w:rPr>
-        <w:t>3</w:t>
-      </w:r>
-      <w:r>
-        <w:rPr>
-          <w:noProof/>
-        </w:rPr>
-        <w:fldChar w:fldCharType="end"/>
-      </w:r>
+      <w:fldSimple w:instr=" SEQ Table \* ARABIC ">
+        <w:r>
+          <w:rPr>
+            <w:noProof/>
+          </w:rPr>
+          <w:t>3</w:t>
+        </w:r>
+      </w:fldSimple>
       <w:r>
         <w:t xml:space="preserve">: Drugs and targets </w:t>
       </w:r>
@@ -16041,7 +15842,7 @@
       <w:r>
         <w:t xml:space="preserve"> organism and mechanism.</w:t>
       </w:r>
-      <w:bookmarkEnd w:id="30"/>
+      <w:bookmarkEnd w:id="28"/>
     </w:p>
     <w:tbl>
       <w:tblPr>
@@ -25955,42 +25756,29 @@
       </w:r>
     </w:p>
     <w:p>
-      <w:bookmarkStart w:id="31" w:name="_Ref470807454"/>
+      <w:bookmarkStart w:id="29" w:name="_Ref470807454"/>
     </w:p>
     <w:p>
       <w:pPr>
         <w:pStyle w:val="Caption"/>
         <w:keepNext/>
       </w:pPr>
-      <w:bookmarkStart w:id="32" w:name="_Ref470809963"/>
+      <w:bookmarkStart w:id="30" w:name="_Ref470809963"/>
       <w:r>
         <w:t xml:space="preserve">Table </w:t>
       </w:r>
-      <w:r>
-        <w:fldChar w:fldCharType="begin"/>
-      </w:r>
-      <w:r>
-        <w:instrText xml:space="preserve"> SEQ Table \* ARABIC </w:instrText>
-      </w:r>
-      <w:r>
-        <w:fldChar w:fldCharType="separate"/>
-      </w:r>
-      <w:r>
-        <w:rPr>
-          <w:noProof/>
-        </w:rPr>
-        <w:t>4</w:t>
-      </w:r>
-      <w:r>
-        <w:rPr>
-          <w:noProof/>
-        </w:rPr>
-        <w:fldChar w:fldCharType="end"/>
-      </w:r>
+      <w:fldSimple w:instr=" SEQ Table \* ARABIC ">
+        <w:r>
+          <w:rPr>
+            <w:noProof/>
+          </w:rPr>
+          <w:t>4</w:t>
+        </w:r>
+      </w:fldSimple>
       <w:r>
         <w:t>: Trypanosoma brucei drugs.</w:t>
       </w:r>
-      <w:bookmarkEnd w:id="32"/>
+      <w:bookmarkEnd w:id="30"/>
     </w:p>
     <w:tbl>
       <w:tblPr>
@@ -31978,11 +31766,11 @@
       <w:pPr>
         <w:pStyle w:val="Heading2"/>
       </w:pPr>
-      <w:bookmarkStart w:id="33" w:name="_Ref470810144"/>
+      <w:bookmarkStart w:id="31" w:name="_Ref470810144"/>
       <w:r>
         <w:t>Trypanosoma brucei drugs query.</w:t>
       </w:r>
-      <w:bookmarkEnd w:id="33"/>
+      <w:bookmarkEnd w:id="31"/>
     </w:p>
     <w:p>
       <w:pPr>
@@ -32964,12 +32752,12 @@
       <w:pPr>
         <w:pStyle w:val="Heading2"/>
       </w:pPr>
-      <w:bookmarkStart w:id="34" w:name="_Ref471053991"/>
+      <w:bookmarkStart w:id="32" w:name="_Ref471053991"/>
       <w:r>
         <w:lastRenderedPageBreak/>
         <w:t>Trypanosoma brucei targets query</w:t>
       </w:r>
-      <w:bookmarkEnd w:id="34"/>
+      <w:bookmarkEnd w:id="32"/>
     </w:p>
     <w:p>
       <w:pPr>
@@ -33962,38 +33750,25 @@
         <w:pStyle w:val="Caption"/>
         <w:keepNext/>
       </w:pPr>
-      <w:bookmarkStart w:id="35" w:name="_Ref471054105"/>
+      <w:bookmarkStart w:id="33" w:name="_Ref471054105"/>
       <w:r>
         <w:t xml:space="preserve">Table </w:t>
       </w:r>
-      <w:r>
-        <w:fldChar w:fldCharType="begin"/>
-      </w:r>
-      <w:r>
-        <w:instrText xml:space="preserve"> SEQ Table \* ARABIC </w:instrText>
-      </w:r>
-      <w:r>
-        <w:fldChar w:fldCharType="separate"/>
-      </w:r>
-      <w:r>
-        <w:rPr>
-          <w:noProof/>
-        </w:rPr>
-        <w:t>5</w:t>
-      </w:r>
-      <w:r>
-        <w:rPr>
-          <w:noProof/>
-        </w:rPr>
-        <w:fldChar w:fldCharType="end"/>
-      </w:r>
+      <w:fldSimple w:instr=" SEQ Table \* ARABIC ">
+        <w:r>
+          <w:rPr>
+            <w:noProof/>
+          </w:rPr>
+          <w:t>5</w:t>
+        </w:r>
+      </w:fldSimple>
       <w:r>
         <w:t>: Trypanosoma brucei targets</w:t>
       </w:r>
-      <w:bookmarkEnd w:id="35"/>
-    </w:p>
-    <w:bookmarkStart w:id="36" w:name="_MON_1544795611"/>
-    <w:bookmarkEnd w:id="36"/>
+      <w:bookmarkEnd w:id="33"/>
+    </w:p>
+    <w:bookmarkStart w:id="34" w:name="_MON_1544795611"/>
+    <w:bookmarkEnd w:id="34"/>
     <w:p>
       <w:pPr>
         <w:rPr>
@@ -34012,7 +33787,7 @@
           <v:shape id="_x0000_i1026" type="#_x0000_t75" style="width:77.25pt;height:49.5pt" o:ole="">
             <v:imagedata r:id="rId55" o:title=""/>
           </v:shape>
-          <o:OLEObject Type="Embed" ProgID="Excel.Sheet.12" ShapeID="_x0000_i1026" DrawAspect="Icon" ObjectID="_1567277555" r:id="rId56"/>
+          <o:OLEObject Type="Embed" ProgID="Excel.Sheet.12" ShapeID="_x0000_i1026" DrawAspect="Icon" ObjectID="_1568392830" r:id="rId56"/>
         </w:object>
       </w:r>
       <w:r>
@@ -34048,16 +33823,16 @@
       <w:pPr>
         <w:pStyle w:val="Heading2"/>
       </w:pPr>
-      <w:bookmarkStart w:id="37" w:name="_Ref470845712"/>
-      <w:bookmarkStart w:id="38" w:name="_Ref470845778"/>
+      <w:bookmarkStart w:id="35" w:name="_Ref470845712"/>
+      <w:bookmarkStart w:id="36" w:name="_Ref470845778"/>
       <w:r>
         <w:t>Trypanosoma cruzi drugs query</w:t>
       </w:r>
-      <w:bookmarkEnd w:id="37"/>
+      <w:bookmarkEnd w:id="35"/>
       <w:r>
         <w:t>.</w:t>
       </w:r>
-      <w:bookmarkEnd w:id="38"/>
+      <w:bookmarkEnd w:id="36"/>
     </w:p>
     <w:p>
       <w:pPr>
@@ -35032,11 +34807,11 @@
       <w:pPr>
         <w:pStyle w:val="Heading2"/>
       </w:pPr>
-      <w:bookmarkStart w:id="39" w:name="_Ref471054945"/>
+      <w:bookmarkStart w:id="37" w:name="_Ref471054945"/>
       <w:r>
         <w:t>Trypanosoma cruzi targets query</w:t>
       </w:r>
-      <w:bookmarkEnd w:id="39"/>
+      <w:bookmarkEnd w:id="37"/>
     </w:p>
     <w:p>
       <w:pPr>
@@ -36032,35 +35807,22 @@
         <w:lastRenderedPageBreak/>
         <w:t xml:space="preserve">Table </w:t>
       </w:r>
-      <w:r>
-        <w:fldChar w:fldCharType="begin"/>
-      </w:r>
-      <w:r>
-        <w:instrText xml:space="preserve"> SEQ Table \* ARABIC </w:instrText>
-      </w:r>
-      <w:r>
-        <w:fldChar w:fldCharType="separate"/>
-      </w:r>
-      <w:r>
-        <w:rPr>
-          <w:noProof/>
-        </w:rPr>
-        <w:t>6</w:t>
-      </w:r>
-      <w:r>
-        <w:rPr>
-          <w:noProof/>
-        </w:rPr>
-        <w:fldChar w:fldCharType="end"/>
-      </w:r>
+      <w:fldSimple w:instr=" SEQ Table \* ARABIC ">
+        <w:r>
+          <w:rPr>
+            <w:noProof/>
+          </w:rPr>
+          <w:t>6</w:t>
+        </w:r>
+      </w:fldSimple>
       <w:r>
         <w:t xml:space="preserve">: </w:t>
       </w:r>
-      <w:bookmarkStart w:id="40" w:name="_Ref471055274"/>
+      <w:bookmarkStart w:id="38" w:name="_Ref471055274"/>
       <w:r>
         <w:t>Trypanosoma cruzi targets</w:t>
       </w:r>
-      <w:bookmarkEnd w:id="40"/>
+      <w:bookmarkEnd w:id="38"/>
     </w:p>
     <w:p>
       <w:pPr>
@@ -36074,7 +35836,7 @@
           <v:shape id="_x0000_i1027" type="#_x0000_t75" style="width:77.25pt;height:49.5pt" o:ole="">
             <v:imagedata r:id="rId57" o:title=""/>
           </v:shape>
-          <o:OLEObject Type="Embed" ProgID="Excel.Sheet.12" ShapeID="_x0000_i1027" DrawAspect="Icon" ObjectID="_1567277556" r:id="rId58"/>
+          <o:OLEObject Type="Embed" ProgID="Excel.Sheet.12" ShapeID="_x0000_i1027" DrawAspect="Icon" ObjectID="_1568392831" r:id="rId58"/>
         </w:object>
       </w:r>
       <w:r>
@@ -36090,31 +35852,18 @@
         <w:lastRenderedPageBreak/>
         <w:t xml:space="preserve">Table </w:t>
       </w:r>
-      <w:r>
-        <w:fldChar w:fldCharType="begin"/>
-      </w:r>
-      <w:r>
-        <w:instrText xml:space="preserve"> SEQ Table \* ARABIC </w:instrText>
-      </w:r>
-      <w:r>
-        <w:fldChar w:fldCharType="separate"/>
-      </w:r>
-      <w:r>
-        <w:rPr>
-          <w:noProof/>
-        </w:rPr>
-        <w:t>6</w:t>
-      </w:r>
-      <w:r>
-        <w:rPr>
-          <w:noProof/>
-        </w:rPr>
-        <w:fldChar w:fldCharType="end"/>
-      </w:r>
+      <w:fldSimple w:instr=" SEQ Table \* ARABIC ">
+        <w:r>
+          <w:rPr>
+            <w:noProof/>
+          </w:rPr>
+          <w:t>6</w:t>
+        </w:r>
+      </w:fldSimple>
       <w:r>
         <w:t>: Leishmania drugs.</w:t>
       </w:r>
-      <w:bookmarkEnd w:id="31"/>
+      <w:bookmarkEnd w:id="29"/>
     </w:p>
     <w:tbl>
       <w:tblPr>
@@ -41448,11 +41197,11 @@
       <w:pPr>
         <w:pStyle w:val="Heading2"/>
       </w:pPr>
-      <w:bookmarkStart w:id="41" w:name="_Ref470807676"/>
+      <w:bookmarkStart w:id="39" w:name="_Ref470807676"/>
       <w:r>
         <w:t>Leishmania drugs query.</w:t>
       </w:r>
-      <w:bookmarkEnd w:id="41"/>
+      <w:bookmarkEnd w:id="39"/>
     </w:p>
     <w:p>
       <w:pPr>
@@ -42434,12 +42183,12 @@
       <w:pPr>
         <w:pStyle w:val="Heading2"/>
       </w:pPr>
-      <w:bookmarkStart w:id="42" w:name="_Ref471056058"/>
+      <w:bookmarkStart w:id="40" w:name="_Ref471056058"/>
       <w:r>
         <w:lastRenderedPageBreak/>
         <w:t>Leishmania major targets query</w:t>
       </w:r>
-      <w:bookmarkEnd w:id="42"/>
+      <w:bookmarkEnd w:id="40"/>
     </w:p>
     <w:p>
       <w:pPr>
@@ -43431,35 +43180,22 @@
         <w:pStyle w:val="Caption"/>
         <w:keepNext/>
       </w:pPr>
-      <w:bookmarkStart w:id="43" w:name="_Ref471056094"/>
+      <w:bookmarkStart w:id="41" w:name="_Ref471056094"/>
       <w:r>
         <w:t xml:space="preserve">Table </w:t>
       </w:r>
-      <w:r>
-        <w:fldChar w:fldCharType="begin"/>
-      </w:r>
-      <w:r>
-        <w:instrText xml:space="preserve"> SEQ Table \* ARABIC </w:instrText>
-      </w:r>
-      <w:r>
-        <w:fldChar w:fldCharType="separate"/>
-      </w:r>
-      <w:r>
-        <w:rPr>
-          <w:noProof/>
-        </w:rPr>
-        <w:t>8</w:t>
-      </w:r>
-      <w:r>
-        <w:rPr>
-          <w:noProof/>
-        </w:rPr>
-        <w:fldChar w:fldCharType="end"/>
-      </w:r>
+      <w:fldSimple w:instr=" SEQ Table \* ARABIC ">
+        <w:r>
+          <w:rPr>
+            <w:noProof/>
+          </w:rPr>
+          <w:t>8</w:t>
+        </w:r>
+      </w:fldSimple>
       <w:r>
         <w:t>:Leishmania major targets</w:t>
       </w:r>
-      <w:bookmarkEnd w:id="43"/>
+      <w:bookmarkEnd w:id="41"/>
     </w:p>
     <w:p>
       <w:pPr>
@@ -43479,7 +43215,7 @@
           <v:shape id="_x0000_i1028" type="#_x0000_t75" style="width:77.25pt;height:49.5pt" o:ole="">
             <v:imagedata r:id="rId59" o:title=""/>
           </v:shape>
-          <o:OLEObject Type="Embed" ProgID="Excel.Sheet.12" ShapeID="_x0000_i1028" DrawAspect="Icon" ObjectID="_1567277557" r:id="rId60"/>
+          <o:OLEObject Type="Embed" ProgID="Excel.Sheet.12" ShapeID="_x0000_i1028" DrawAspect="Icon" ObjectID="_1568392832" r:id="rId60"/>
         </w:object>
       </w:r>
       <w:r>
@@ -43506,35 +43242,22 @@
         <w:pStyle w:val="Caption"/>
         <w:keepNext/>
       </w:pPr>
-      <w:bookmarkStart w:id="44" w:name="_Ref470846529"/>
+      <w:bookmarkStart w:id="42" w:name="_Ref470846529"/>
       <w:r>
         <w:t xml:space="preserve">Table </w:t>
       </w:r>
-      <w:r>
-        <w:fldChar w:fldCharType="begin"/>
-      </w:r>
-      <w:r>
-        <w:instrText xml:space="preserve"> SEQ Table \* ARABIC </w:instrText>
-      </w:r>
-      <w:r>
-        <w:fldChar w:fldCharType="separate"/>
-      </w:r>
-      <w:r>
-        <w:rPr>
-          <w:noProof/>
-        </w:rPr>
-        <w:t>7</w:t>
-      </w:r>
-      <w:r>
-        <w:rPr>
-          <w:noProof/>
-        </w:rPr>
-        <w:fldChar w:fldCharType="end"/>
-      </w:r>
+      <w:fldSimple w:instr=" SEQ Table \* ARABIC ">
+        <w:r>
+          <w:rPr>
+            <w:noProof/>
+          </w:rPr>
+          <w:t>7</w:t>
+        </w:r>
+      </w:fldSimple>
       <w:r>
         <w:t>: Chlamidia drugs.</w:t>
       </w:r>
-      <w:bookmarkEnd w:id="44"/>
+      <w:bookmarkEnd w:id="42"/>
     </w:p>
     <w:tbl>
       <w:tblPr>
@@ -49091,11 +48814,11 @@
       <w:pPr>
         <w:pStyle w:val="Heading2"/>
       </w:pPr>
-      <w:bookmarkStart w:id="45" w:name="_Ref470846682"/>
+      <w:bookmarkStart w:id="43" w:name="_Ref470846682"/>
       <w:r>
         <w:t>Chlamidia drugs query.</w:t>
       </w:r>
-      <w:bookmarkEnd w:id="45"/>
+      <w:bookmarkEnd w:id="43"/>
     </w:p>
     <w:p>
       <w:pPr>
@@ -50077,12 +49800,12 @@
       <w:pPr>
         <w:pStyle w:val="Heading2"/>
       </w:pPr>
-      <w:bookmarkStart w:id="46" w:name="_Ref471056759"/>
+      <w:bookmarkStart w:id="44" w:name="_Ref471056759"/>
       <w:r>
         <w:lastRenderedPageBreak/>
         <w:t>Chlamidia targets query</w:t>
       </w:r>
-      <w:bookmarkEnd w:id="46"/>
+      <w:bookmarkEnd w:id="44"/>
     </w:p>
     <w:p>
       <w:pPr>
@@ -51076,35 +50799,22 @@
         <w:pStyle w:val="Caption"/>
         <w:keepNext/>
       </w:pPr>
-      <w:bookmarkStart w:id="47" w:name="_Ref471056787"/>
+      <w:bookmarkStart w:id="45" w:name="_Ref471056787"/>
       <w:r>
         <w:t xml:space="preserve">Table </w:t>
       </w:r>
-      <w:r>
-        <w:fldChar w:fldCharType="begin"/>
-      </w:r>
-      <w:r>
-        <w:instrText xml:space="preserve"> SEQ Table \* ARABIC </w:instrText>
-      </w:r>
-      <w:r>
-        <w:fldChar w:fldCharType="separate"/>
-      </w:r>
-      <w:r>
-        <w:rPr>
-          <w:noProof/>
-        </w:rPr>
-        <w:t>10</w:t>
-      </w:r>
-      <w:r>
-        <w:rPr>
-          <w:noProof/>
-        </w:rPr>
-        <w:fldChar w:fldCharType="end"/>
-      </w:r>
+      <w:fldSimple w:instr=" SEQ Table \* ARABIC ">
+        <w:r>
+          <w:rPr>
+            <w:noProof/>
+          </w:rPr>
+          <w:t>10</w:t>
+        </w:r>
+      </w:fldSimple>
       <w:r>
         <w:t>: Chlamidia trochamatis targets</w:t>
       </w:r>
-      <w:bookmarkEnd w:id="47"/>
+      <w:bookmarkEnd w:id="45"/>
     </w:p>
     <w:p>
       <w:pPr>
@@ -51125,7 +50835,7 @@
           <v:shape id="_x0000_i1029" type="#_x0000_t75" style="width:77.25pt;height:49.5pt" o:ole="">
             <v:imagedata r:id="rId61" o:title=""/>
           </v:shape>
-          <o:OLEObject Type="Embed" ProgID="Excel.Sheet.12" ShapeID="_x0000_i1029" DrawAspect="Icon" ObjectID="_1567277558" r:id="rId62"/>
+          <o:OLEObject Type="Embed" ProgID="Excel.Sheet.12" ShapeID="_x0000_i1029" DrawAspect="Icon" ObjectID="_1568392833" r:id="rId62"/>
         </w:object>
       </w:r>
     </w:p>
@@ -51150,12 +50860,12 @@
       <w:pPr>
         <w:pStyle w:val="Heading2"/>
       </w:pPr>
-      <w:bookmarkStart w:id="48" w:name="_Ref471133097"/>
+      <w:bookmarkStart w:id="46" w:name="_Ref471133097"/>
       <w:r>
         <w:lastRenderedPageBreak/>
         <w:t>Queries to find which Trypanosoma cruzi targets are not Trypanosoma brucei targets</w:t>
       </w:r>
-      <w:bookmarkEnd w:id="48"/>
+      <w:bookmarkEnd w:id="46"/>
     </w:p>
     <w:p/>
     <w:p>
@@ -53616,7 +53326,7 @@
           <w:rPr>
             <w:noProof/>
           </w:rPr>
-          <w:t>22</w:t>
+          <w:t>4</w:t>
         </w:r>
         <w:r>
           <w:rPr>
@@ -54335,14 +54045,6 @@
     <w:abstractNumId w:val="6"/>
   </w:num>
 </w:numbering>
-</file>
-
-<file path=word/people.xml><?xml version="1.0" encoding="utf-8"?>
-<w15:people xmlns:wpc="http://schemas.microsoft.com/office/word/2010/wordprocessingCanvas" xmlns:cx="http://schemas.microsoft.com/office/drawing/2014/chartex" xmlns:cx1="http://schemas.microsoft.com/office/drawing/2015/9/8/chartex" xmlns:cx2="http://schemas.microsoft.com/office/drawing/2015/10/21/chartex" xmlns:cx3="http://schemas.microsoft.com/office/drawing/2016/5/9/chartex" xmlns:cx4="http://schemas.microsoft.com/office/drawing/2016/5/10/chartex" xmlns:cx5="http://schemas.microsoft.com/office/drawing/2016/5/11/chartex" xmlns:cx6="http://schemas.microsoft.com/office/drawing/2016/5/12/chartex" xmlns:cx7="http://schemas.microsoft.com/office/drawing/2016/5/13/chartex" xmlns:cx8="http://schemas.microsoft.com/office/drawing/2016/5/14/chartex" xmlns:mc="http://schemas.openxmlformats.org/markup-compatibility/2006" xmlns:aink="http://schemas.microsoft.com/office/drawing/2016/ink" xmlns:am3d="http://schemas.microsoft.com/office/drawing/2017/model3d" xmlns:o="urn:schemas-microsoft-com:office:office" xmlns:r="http://schemas.openxmlformats.org/officeDocument/2006/relationships" xmlns:m="http://schemas.openxmlformats.org/officeDocument/2006/math" xmlns:v="urn:schemas-microsoft-com:vml" xmlns:wp14="http://schemas.microsoft.com/office/word/2010/wordprocessingDrawing" xmlns:wp="http://schemas.openxmlformats.org/drawingml/2006/wordprocessingDrawing" xmlns:w10="urn:schemas-microsoft-com:office:word" xmlns:w="http://schemas.openxmlformats.org/wordprocessingml/2006/main" xmlns:w14="http://schemas.microsoft.com/office/word/2010/wordml" xmlns:w15="http://schemas.microsoft.com/office/word/2012/wordml" xmlns:w16cid="http://schemas.microsoft.com/office/word/2016/wordml/cid" xmlns:w16se="http://schemas.microsoft.com/office/word/2015/wordml/symex" xmlns:wpg="http://schemas.microsoft.com/office/word/2010/wordprocessingGroup" xmlns:wpi="http://schemas.microsoft.com/office/word/2010/wordprocessingInk" xmlns:wne="http://schemas.microsoft.com/office/word/2006/wordml" xmlns:wps="http://schemas.microsoft.com/office/word/2010/wordprocessingShape" mc:Ignorable="w14 w15 w16se w16cid wp14">
-  <w15:person w15:author="Jeremy Singer">
-    <w15:presenceInfo w15:providerId="Windows Live" w15:userId="f8d79499760c0a02"/>
-  </w15:person>
-</w15:people>
 </file>
 
 <file path=word/styles.xml><?xml version="1.0" encoding="utf-8"?>
@@ -54468,6 +54170,7 @@
     <w:lsdException w:name="HTML Sample" w:semiHidden="1" w:unhideWhenUsed="1"/>
     <w:lsdException w:name="HTML Typewriter" w:semiHidden="1" w:unhideWhenUsed="1"/>
     <w:lsdException w:name="HTML Variable" w:semiHidden="1" w:unhideWhenUsed="1"/>
+    <w:lsdException w:name="Normal Table" w:semiHidden="1" w:unhideWhenUsed="1"/>
     <w:lsdException w:name="annotation subject" w:semiHidden="1" w:unhideWhenUsed="1"/>
     <w:lsdException w:name="No List" w:semiHidden="1" w:unhideWhenUsed="1"/>
     <w:lsdException w:name="Outline List 1" w:semiHidden="1" w:unhideWhenUsed="1"/>
@@ -54514,8 +54217,10 @@
     <w:lsdException w:name="Table Subtle 2" w:semiHidden="1" w:unhideWhenUsed="1"/>
     <w:lsdException w:name="Table Web 1" w:semiHidden="1" w:unhideWhenUsed="1"/>
     <w:lsdException w:name="Table Web 2" w:semiHidden="1" w:unhideWhenUsed="1"/>
+    <w:lsdException w:name="Table Web 3" w:semiHidden="1" w:unhideWhenUsed="1"/>
     <w:lsdException w:name="Balloon Text" w:semiHidden="1" w:unhideWhenUsed="1"/>
     <w:lsdException w:name="Table Grid" w:uiPriority="39"/>
+    <w:lsdException w:name="Table Theme" w:semiHidden="1" w:unhideWhenUsed="1"/>
     <w:lsdException w:name="Placeholder Text" w:semiHidden="1"/>
     <w:lsdException w:name="No Spacing" w:uiPriority="1" w:qFormat="1"/>
     <w:lsdException w:name="Light Shading" w:uiPriority="60"/>
@@ -55540,7 +55245,7 @@
 </file>
 
 <file path=customXml/itemProps1.xml><?xml version="1.0" encoding="utf-8"?>
-<ds:datastoreItem xmlns:ds="http://schemas.openxmlformats.org/officeDocument/2006/customXml" ds:itemID="{1C6D0030-1C8A-401A-AC56-9D7A9ACFA910}">
+<ds:datastoreItem xmlns:ds="http://schemas.openxmlformats.org/officeDocument/2006/customXml" ds:itemID="{F2AFD3BD-11BB-4EEB-B213-5014204B6240}">
   <ds:schemaRefs>
     <ds:schemaRef ds:uri="http://schemas.openxmlformats.org/officeDocument/2006/bibliography"/>
   </ds:schemaRefs>

</xml_diff>

<commit_message>
Add Literature Review section, with headings. Change pronoun "Our" and "We" to "the author". Add item in conclusion about interpolation of genes for discriminant sufficiently close.
</commit_message>
<xml_diff>
--- a/Discovering new targets and drugs for neglected diseases by paralog matching.docx
+++ b/Discovering new targets and drugs for neglected diseases by paralog matching.docx
@@ -134,7 +134,13 @@
         <w:t>drug targets</w:t>
       </w:r>
       <w:r>
-        <w:t xml:space="preserve"> by discovering cross species similarities.</w:t>
+        <w:t xml:space="preserve"> by discovering cross species</w:t>
+      </w:r>
+      <w:r>
+        <w:t xml:space="preserve"> genomic sequence</w:t>
+      </w:r>
+      <w:r>
+        <w:t xml:space="preserve"> similarities.</w:t>
       </w:r>
       <w:r>
         <w:t xml:space="preserve"> </w:t>
@@ -233,7 +239,6 @@
         </w:rPr>
         <w:t xml:space="preserve"> because it has known cross-species targets</w:t>
       </w:r>
-      <w:bookmarkStart w:id="0" w:name="_GoBack"/>
       <w:r>
         <w:rPr>
           <w:sz w:val="23"/>
@@ -241,7 +246,6 @@
         </w:rPr>
         <w:t xml:space="preserve">.  </w:t>
       </w:r>
-      <w:bookmarkEnd w:id="0"/>
     </w:p>
     <w:p>
       <w:pPr>
@@ -554,7 +558,7 @@
         <w:t>could also be targets</w:t>
       </w:r>
       <w:r>
-        <w:t>, if they are sufficiently similar to existing targets.  The closeness of the match will suggest that the function of the protein has probably been conserved between the previously identified target organism and our organism of interest.</w:t>
+        <w:t>, if they are sufficiently similar to existing targets.  The closeness of the match will suggest that the function of the protein has been conserved between the previously identified target organism and our organism of interest.</w:t>
       </w:r>
     </w:p>
     <w:p>
@@ -675,13 +679,24 @@
         <w:rPr>
           <w:i/>
         </w:rPr>
-        <w:t>blast_statistics</w:t>
+        <w:t>blast_</w:t>
+      </w:r>
+      <w:proofErr w:type="gramStart"/>
+      <w:r>
+        <w:rPr>
+          <w:i/>
+        </w:rPr>
+        <w:t>statistics</w:t>
       </w:r>
       <w:r>
         <w:t xml:space="preserve"> </w:t>
       </w:r>
       <w:r>
-        <w:t xml:space="preserve">, </w:t>
+        <w:t>,</w:t>
+      </w:r>
+      <w:proofErr w:type="gramEnd"/>
+      <w:r>
+        <w:t xml:space="preserve"> </w:t>
       </w:r>
       <w:r>
         <w:t>enables us to analyze the target similarity data</w:t>
@@ -690,19 +705,162 @@
         <w:t xml:space="preserve"> using </w:t>
       </w:r>
       <w:r>
+        <w:t>the “</w:t>
+      </w:r>
+      <w:r>
         <w:rPr>
           <w:i/>
         </w:rPr>
         <w:t>score</w:t>
       </w:r>
       <w:r>
+        <w:rPr>
+          <w:i/>
+        </w:rPr>
+        <w:t xml:space="preserve">” </w:t>
+      </w:r>
+      <w:r>
+        <w:t>metric</w:t>
+      </w:r>
+      <w:r>
         <w:t xml:space="preserve"> as a measure of conservation</w:t>
       </w:r>
       <w:r>
         <w:t>.</w:t>
       </w:r>
     </w:p>
-    <w:p/>
+    <w:p>
+      <w:r>
+        <w:br w:type="page"/>
+      </w:r>
+    </w:p>
+    <w:p>
+      <w:pPr>
+        <w:pStyle w:val="Heading1"/>
+      </w:pPr>
+      <w:r>
+        <w:lastRenderedPageBreak/>
+        <w:t>Literature Review</w:t>
+      </w:r>
+    </w:p>
+    <w:p>
+      <w:r>
+        <w:t xml:space="preserve">Current methods of repurposing drugs and targets use approaches that are ligand centric or mechanism centric for the target infectious disease organism; in contrast, this paper </w:t>
+      </w:r>
+      <w:r>
+        <w:t>demonstrates a</w:t>
+      </w:r>
+      <w:r>
+        <w:t xml:space="preserve"> genome-centric</w:t>
+      </w:r>
+      <w:r>
+        <w:t xml:space="preserve"> approach</w:t>
+      </w:r>
+      <w:r>
+        <w:t xml:space="preserve">, using the genes of the organism itself as keys </w:t>
+      </w:r>
+      <w:r>
+        <w:t>that</w:t>
+      </w:r>
+      <w:r>
+        <w:t xml:space="preserve"> reveal their “target-ness” by similarity to proteins in the targets database.</w:t>
+      </w:r>
+    </w:p>
+    <w:p>
+      <w:pPr>
+        <w:pStyle w:val="Heading2"/>
+      </w:pPr>
+      <w:r>
+        <w:t>Ligand Centric approaches</w:t>
+      </w:r>
+    </w:p>
+    <w:p>
+      <w:pPr>
+        <w:pStyle w:val="Heading3"/>
+      </w:pPr>
+      <w:r>
+        <w:t>SEA (Similarity Ensemble Approach)</w:t>
+      </w:r>
+    </w:p>
+    <w:p>
+      <w:pPr>
+        <w:pStyle w:val="Heading3"/>
+      </w:pPr>
+      <w:proofErr w:type="spellStart"/>
+      <w:r>
+        <w:t>LiGENTS</w:t>
+      </w:r>
+      <w:proofErr w:type="spellEnd"/>
+      <w:r>
+        <w:t xml:space="preserve"> (L</w:t>
+      </w:r>
+      <w:r>
+        <w:t xml:space="preserve">igand E </w:t>
+      </w:r>
+      <w:proofErr w:type="spellStart"/>
+      <w:r>
+        <w:t>nrichment</w:t>
+      </w:r>
+      <w:proofErr w:type="spellEnd"/>
+      <w:r>
+        <w:t xml:space="preserve"> of </w:t>
+      </w:r>
+      <w:proofErr w:type="spellStart"/>
+      <w:r>
+        <w:t xml:space="preserve">Net </w:t>
+      </w:r>
+      <w:proofErr w:type="gramStart"/>
+      <w:r>
+        <w:t>work</w:t>
+      </w:r>
+      <w:proofErr w:type="spellEnd"/>
+      <w:proofErr w:type="gramEnd"/>
+      <w:r>
+        <w:t xml:space="preserve"> T </w:t>
+      </w:r>
+      <w:proofErr w:type="spellStart"/>
+      <w:r>
+        <w:t>opological</w:t>
+      </w:r>
+      <w:proofErr w:type="spellEnd"/>
+      <w:r>
+        <w:t xml:space="preserve"> Sim </w:t>
+      </w:r>
+      <w:proofErr w:type="spellStart"/>
+      <w:r>
+        <w:t>ilarity</w:t>
+      </w:r>
+      <w:proofErr w:type="spellEnd"/>
+      <w:r>
+        <w:t>)</w:t>
+      </w:r>
+    </w:p>
+    <w:p>
+      <w:pPr>
+        <w:pStyle w:val="Heading2"/>
+      </w:pPr>
+      <w:r>
+        <w:t>Mechanism Centric Approaches</w:t>
+      </w:r>
+    </w:p>
+    <w:p>
+      <w:r>
+        <w:t xml:space="preserve">This includes exploiting known mechanisms and suspected similarities between the target of interest and some other known pathogens </w:t>
+      </w:r>
+      <w:bookmarkStart w:id="0" w:name="_GoBack"/>
+      <w:bookmarkEnd w:id="0"/>
+      <w:r>
+        <w:t>for which targets are known.</w:t>
+      </w:r>
+    </w:p>
+    <w:p>
+      <w:pPr>
+        <w:pStyle w:val="Heading2"/>
+      </w:pPr>
+      <w:r>
+        <w:t>Sequence Similarity approaches used in this paper</w:t>
+      </w:r>
+    </w:p>
     <w:p/>
     <w:p>
       <w:pPr>
@@ -859,6 +1017,7 @@
         <w:spacing w:line="480" w:lineRule="auto"/>
       </w:pPr>
       <w:r>
+        <w:lastRenderedPageBreak/>
         <w:t xml:space="preserve">A VM was created with 2gb of ram, using the downloaded VDI.  This VM has its own IP address, which can be reached by </w:t>
       </w:r>
       <w:r>
@@ -968,7 +1127,6 @@
         <w:pStyle w:val="Heading2"/>
       </w:pPr>
       <w:r>
-        <w:lastRenderedPageBreak/>
         <w:t>Installations</w:t>
       </w:r>
     </w:p>
@@ -1834,7 +1992,22 @@
         <w:spacing w:line="480" w:lineRule="auto"/>
       </w:pPr>
       <w:r>
-        <w:t xml:space="preserve">To avoid missing any relevant genes, we searched for peptide sequences ourselves to find as many putative peptides as we could by using </w:t>
+        <w:t xml:space="preserve">To avoid missing any relevant genes, </w:t>
+      </w:r>
+      <w:r>
+        <w:t>the author</w:t>
+      </w:r>
+      <w:r>
+        <w:t xml:space="preserve"> </w:t>
+      </w:r>
+      <w:r>
+        <w:t xml:space="preserve">searched for peptide sequences to find as many putative peptides as </w:t>
+      </w:r>
+      <w:r>
+        <w:t>possible</w:t>
+      </w:r>
+      <w:r>
+        <w:t xml:space="preserve"> by using </w:t>
       </w:r>
       <w:r>
         <w:rPr>
@@ -1843,14 +2016,37 @@
         <w:t>glimmer3.02</w:t>
       </w:r>
       <w:r>
-        <w:t xml:space="preserve">, which wrote out separate files by chromosome or organelle (mitochondrion or apicoplast) named according to the scheme </w:t>
+        <w:t xml:space="preserve">, which wrote out separate files by chromosome or </w:t>
+      </w:r>
+      <w:r>
+        <w:t>plastid</w:t>
+      </w:r>
+      <w:r>
+        <w:t xml:space="preserve"> </w:t>
+      </w:r>
+      <w:r>
+        <w:t xml:space="preserve">(mitochondrion or apicoplast) named according to the scheme </w:t>
       </w:r>
       <w:r>
         <w:rPr>
           <w:i/>
         </w:rPr>
-        <w:t>chromosome/organelle&gt;.genes</w:t>
-      </w:r>
+        <w:t>chromosome/</w:t>
+      </w:r>
+      <w:r>
+        <w:rPr>
+          <w:i/>
+        </w:rPr>
+        <w:t>plastid</w:t>
+      </w:r>
+      <w:proofErr w:type="gramStart"/>
+      <w:r>
+        <w:rPr>
+          <w:i/>
+        </w:rPr>
+        <w:t>&gt;.genes</w:t>
+      </w:r>
+      <w:proofErr w:type="gramEnd"/>
       <w:r>
         <w:t xml:space="preserve">.  Each line in these files corresponds to one peptide; we identified </w:t>
       </w:r>
@@ -2037,7 +2233,16 @@
         <w:t xml:space="preserve">chembl_20 </w:t>
       </w:r>
       <w:r>
-        <w:t>database for combination with target and drug information for analysis.</w:t>
+        <w:t xml:space="preserve">database for </w:t>
+      </w:r>
+      <w:r>
+        <w:t>integration</w:t>
+      </w:r>
+      <w:r>
+        <w:t xml:space="preserve"> </w:t>
+      </w:r>
+      <w:r>
+        <w:t>with target and drug information for analysis.</w:t>
       </w:r>
     </w:p>
     <w:p>
@@ -4972,7 +5177,19 @@
         <w:spacing w:line="480" w:lineRule="auto"/>
       </w:pPr>
       <w:r>
-        <w:t xml:space="preserve">We describe a method to compute the </w:t>
+        <w:t>The author</w:t>
+      </w:r>
+      <w:r>
+        <w:t xml:space="preserve"> </w:t>
+      </w:r>
+      <w:r>
+        <w:t>describe</w:t>
+      </w:r>
+      <w:r>
+        <w:t>s</w:t>
+      </w:r>
+      <w:r>
+        <w:t xml:space="preserve"> a method to compute the </w:t>
       </w:r>
       <w:r>
         <w:rPr>
@@ -5011,7 +5228,19 @@
         <w:t>As more organisms are added to t</w:t>
       </w:r>
       <w:r>
-        <w:t>he database, a taxonomy emerges from the discrimination thresholds that serve as a distance metric between organisms and targets.</w:t>
+        <w:t>he database, a taxonomy emerges from the discrimination thresholds that serve as a distance metric between</w:t>
+      </w:r>
+      <w:r>
+        <w:t xml:space="preserve"> pathogen genomes</w:t>
+      </w:r>
+      <w:r>
+        <w:t xml:space="preserve"> and target</w:t>
+      </w:r>
+      <w:r>
+        <w:t xml:space="preserve"> sequence</w:t>
+      </w:r>
+      <w:r>
+        <w:t>s.</w:t>
       </w:r>
     </w:p>
     <w:p>
@@ -5026,7 +5255,28 @@
         <w:t>This platform provides a way to choose candidate drugs without knowing the identity of the pathogen if the pathogen’s genome can be obtained.</w:t>
       </w:r>
       <w:r>
-        <w:t xml:space="preserve">  </w:t>
+        <w:t xml:space="preserve"> </w:t>
+      </w:r>
+    </w:p>
+    <w:p>
+      <w:pPr>
+        <w:numPr>
+          <w:ilvl w:val="0"/>
+          <w:numId w:val="2"/>
+        </w:numPr>
+        <w:spacing w:line="480" w:lineRule="auto"/>
+      </w:pPr>
+      <w:r>
+        <w:t xml:space="preserve">The </w:t>
+      </w:r>
+      <w:r>
+        <w:rPr>
+          <w:b/>
+        </w:rPr>
+        <w:t>discriminant threshold</w:t>
+      </w:r>
+      <w:r>
+        <w:t xml:space="preserve"> may help identify similarities between organisms that may suggest interpolations of missing genomic data for organisms that do not have complete genomic data available.</w:t>
       </w:r>
     </w:p>
     <w:p>
@@ -15798,7 +16048,7 @@
           <v:shape id="_x0000_i1025" type="#_x0000_t75" style="width:77.25pt;height:49.5pt" o:ole="">
             <v:imagedata r:id="rId53" o:title=""/>
           </v:shape>
-          <o:OLEObject Type="Embed" ProgID="Excel.Sheet.12" ShapeID="_x0000_i1025" DrawAspect="Icon" ObjectID="_1568392829" r:id="rId54"/>
+          <o:OLEObject Type="Embed" ProgID="Excel.Sheet.12" ShapeID="_x0000_i1025" DrawAspect="Icon" ObjectID="_1568607663" r:id="rId54"/>
         </w:object>
       </w:r>
       <w:r>
@@ -33787,7 +34037,7 @@
           <v:shape id="_x0000_i1026" type="#_x0000_t75" style="width:77.25pt;height:49.5pt" o:ole="">
             <v:imagedata r:id="rId55" o:title=""/>
           </v:shape>
-          <o:OLEObject Type="Embed" ProgID="Excel.Sheet.12" ShapeID="_x0000_i1026" DrawAspect="Icon" ObjectID="_1568392830" r:id="rId56"/>
+          <o:OLEObject Type="Embed" ProgID="Excel.Sheet.12" ShapeID="_x0000_i1026" DrawAspect="Icon" ObjectID="_1568607664" r:id="rId56"/>
         </w:object>
       </w:r>
       <w:r>
@@ -35836,7 +36086,7 @@
           <v:shape id="_x0000_i1027" type="#_x0000_t75" style="width:77.25pt;height:49.5pt" o:ole="">
             <v:imagedata r:id="rId57" o:title=""/>
           </v:shape>
-          <o:OLEObject Type="Embed" ProgID="Excel.Sheet.12" ShapeID="_x0000_i1027" DrawAspect="Icon" ObjectID="_1568392831" r:id="rId58"/>
+          <o:OLEObject Type="Embed" ProgID="Excel.Sheet.12" ShapeID="_x0000_i1027" DrawAspect="Icon" ObjectID="_1568607665" r:id="rId58"/>
         </w:object>
       </w:r>
       <w:r>
@@ -43215,7 +43465,7 @@
           <v:shape id="_x0000_i1028" type="#_x0000_t75" style="width:77.25pt;height:49.5pt" o:ole="">
             <v:imagedata r:id="rId59" o:title=""/>
           </v:shape>
-          <o:OLEObject Type="Embed" ProgID="Excel.Sheet.12" ShapeID="_x0000_i1028" DrawAspect="Icon" ObjectID="_1568392832" r:id="rId60"/>
+          <o:OLEObject Type="Embed" ProgID="Excel.Sheet.12" ShapeID="_x0000_i1028" DrawAspect="Icon" ObjectID="_1568607666" r:id="rId60"/>
         </w:object>
       </w:r>
       <w:r>
@@ -50835,7 +51085,7 @@
           <v:shape id="_x0000_i1029" type="#_x0000_t75" style="width:77.25pt;height:49.5pt" o:ole="">
             <v:imagedata r:id="rId61" o:title=""/>
           </v:shape>
-          <o:OLEObject Type="Embed" ProgID="Excel.Sheet.12" ShapeID="_x0000_i1029" DrawAspect="Icon" ObjectID="_1568392833" r:id="rId62"/>
+          <o:OLEObject Type="Embed" ProgID="Excel.Sheet.12" ShapeID="_x0000_i1029" DrawAspect="Icon" ObjectID="_1568607667" r:id="rId62"/>
         </w:object>
       </w:r>
     </w:p>
@@ -53326,7 +53576,7 @@
           <w:rPr>
             <w:noProof/>
           </w:rPr>
-          <w:t>4</w:t>
+          <w:t>54</w:t>
         </w:r>
         <w:r>
           <w:rPr>
@@ -55245,7 +55495,7 @@
 </file>
 
 <file path=customXml/itemProps1.xml><?xml version="1.0" encoding="utf-8"?>
-<ds:datastoreItem xmlns:ds="http://schemas.openxmlformats.org/officeDocument/2006/customXml" ds:itemID="{F2AFD3BD-11BB-4EEB-B213-5014204B6240}">
+<ds:datastoreItem xmlns:ds="http://schemas.openxmlformats.org/officeDocument/2006/customXml" ds:itemID="{5465774A-7906-43C9-907F-9EA48CE14FCE}">
   <ds:schemaRefs>
     <ds:schemaRef ds:uri="http://schemas.openxmlformats.org/officeDocument/2006/bibliography"/>
   </ds:schemaRefs>

</xml_diff>

<commit_message>
Edits for consistancy: subject "We" converted to "The author". Consistent use of term "discriminant threshold" instead of "discrimination threshold" etc. re-order and add detail to use of discriminant threshold to prediction of missing gene information. Add reference "Relating protein pharmacology by ligand chemistry".
</commit_message>
<xml_diff>
--- a/Discovering new targets and drugs for neglected diseases by paralog matching.docx
+++ b/Discovering new targets and drugs for neglected diseases by paralog matching.docx
@@ -558,7 +558,15 @@
         <w:t>could also be targets</w:t>
       </w:r>
       <w:r>
-        <w:t>, if they are sufficiently similar to existing targets.  The closeness of the match will suggest that the function of the protein has been conserved between the previously identified target organism and our organism of interest.</w:t>
+        <w:t>, if they are sufficiently similar to existing targets.  The closeness of the match will suggest that the function of the protein has been conserved bet</w:t>
+      </w:r>
+      <w:bookmarkStart w:id="0" w:name="_GoBack"/>
+      <w:r>
+        <w:t>we</w:t>
+      </w:r>
+      <w:bookmarkEnd w:id="0"/>
+      <w:r>
+        <w:t>en the previously identified target organism and our organism of interest.</w:t>
       </w:r>
     </w:p>
     <w:p>
@@ -792,10 +800,7 @@
       </w:r>
       <w:proofErr w:type="spellEnd"/>
       <w:r>
-        <w:t xml:space="preserve"> (L</w:t>
-      </w:r>
-      <w:r>
-        <w:t xml:space="preserve">igand E </w:t>
+        <w:t xml:space="preserve"> (Ligand E </w:t>
       </w:r>
       <w:proofErr w:type="spellStart"/>
       <w:r>
@@ -845,12 +850,7 @@
     </w:p>
     <w:p>
       <w:r>
-        <w:t xml:space="preserve">This includes exploiting known mechanisms and suspected similarities between the target of interest and some other known pathogens </w:t>
-      </w:r>
-      <w:bookmarkStart w:id="0" w:name="_GoBack"/>
-      <w:bookmarkEnd w:id="0"/>
-      <w:r>
-        <w:t>for which targets are known.</w:t>
+        <w:t>This includes exploiting known mechanisms and suspected similarities between the target of interest and some other known pathogens for which targets are known.</w:t>
       </w:r>
     </w:p>
     <w:p>
@@ -1995,251 +1995,242 @@
         <w:t xml:space="preserve">To avoid missing any relevant genes, </w:t>
       </w:r>
       <w:r>
-        <w:t>the author</w:t>
+        <w:t xml:space="preserve">the author </w:t>
+      </w:r>
+      <w:r>
+        <w:t xml:space="preserve">searched for peptide sequences to find as many putative peptides as </w:t>
+      </w:r>
+      <w:r>
+        <w:t>possible</w:t>
+      </w:r>
+      <w:r>
+        <w:t xml:space="preserve"> by using </w:t>
+      </w:r>
+      <w:r>
+        <w:rPr>
+          <w:b/>
+        </w:rPr>
+        <w:t>glimmer3.02</w:t>
+      </w:r>
+      <w:r>
+        <w:t xml:space="preserve">, which wrote out separate files by chromosome or </w:t>
+      </w:r>
+      <w:r>
+        <w:t xml:space="preserve">plastid </w:t>
+      </w:r>
+      <w:r>
+        <w:t xml:space="preserve">(mitochondrion or apicoplast) named according to the scheme </w:t>
+      </w:r>
+      <w:r>
+        <w:rPr>
+          <w:i/>
+        </w:rPr>
+        <w:t>chromosome/</w:t>
+      </w:r>
+      <w:r>
+        <w:rPr>
+          <w:i/>
+        </w:rPr>
+        <w:t>plastid</w:t>
+      </w:r>
+      <w:proofErr w:type="gramStart"/>
+      <w:r>
+        <w:rPr>
+          <w:i/>
+        </w:rPr>
+        <w:t>&gt;.genes</w:t>
+      </w:r>
+      <w:proofErr w:type="gramEnd"/>
+      <w:r>
+        <w:t xml:space="preserve">.  Each line in these files corresponds to one peptide; we identified </w:t>
+      </w:r>
+      <w:r>
+        <w:rPr>
+          <w:rFonts w:ascii="Courier New" w:hAnsi="Courier New" w:cs="Courier New"/>
+          <w:sz w:val="18"/>
+          <w:szCs w:val="18"/>
+        </w:rPr>
+        <w:t>12</w:t>
+      </w:r>
+      <w:r>
+        <w:rPr>
+          <w:rFonts w:ascii="Courier New" w:hAnsi="Courier New" w:cs="Courier New"/>
+          <w:sz w:val="18"/>
+          <w:szCs w:val="18"/>
+        </w:rPr>
+        <w:t>,</w:t>
+      </w:r>
+      <w:r>
+        <w:rPr>
+          <w:rFonts w:ascii="Courier New" w:hAnsi="Courier New" w:cs="Courier New"/>
+          <w:sz w:val="18"/>
+          <w:szCs w:val="18"/>
+        </w:rPr>
+        <w:t>480</w:t>
+      </w:r>
+      <w:r>
+        <w:t xml:space="preserve"> peptides in this way (See </w:t>
+      </w:r>
+      <w:r>
+        <w:fldChar w:fldCharType="begin"/>
+      </w:r>
+      <w:r>
+        <w:instrText xml:space="preserve"> REF _Ref468193218 \h </w:instrText>
+      </w:r>
+      <w:r>
+        <w:fldChar w:fldCharType="separate"/>
+      </w:r>
+      <w:r>
+        <w:t>Gene count</w:t>
+      </w:r>
+      <w:r>
+        <w:fldChar w:fldCharType="end"/>
+      </w:r>
+      <w:r>
+        <w:t>.)</w:t>
+      </w:r>
+    </w:p>
+    <w:p>
+      <w:pPr>
+        <w:spacing w:line="480" w:lineRule="auto"/>
+      </w:pPr>
+      <w:r>
+        <w:t xml:space="preserve">Using EMBL tools, each gene was extracted and translated into an ORF file (Open Reading Frame) file to a directory corresponding to the </w:t>
+      </w:r>
+      <w:r>
+        <w:rPr>
+          <w:i/>
+        </w:rPr>
+        <w:t>genes</w:t>
+      </w:r>
+      <w:r>
+        <w:t xml:space="preserve"> file.</w:t>
+      </w:r>
+    </w:p>
+    <w:p>
+      <w:pPr>
+        <w:spacing w:line="480" w:lineRule="auto"/>
+      </w:pPr>
+      <w:r>
+        <w:t>These processes took about an hour.</w:t>
+      </w:r>
+    </w:p>
+    <w:p>
+      <w:pPr>
+        <w:pStyle w:val="Heading2"/>
+      </w:pPr>
+      <w:r>
+        <w:t>BLASTP scoring</w:t>
+      </w:r>
+    </w:p>
+    <w:p>
+      <w:pPr>
+        <w:spacing w:line="480" w:lineRule="auto"/>
+      </w:pPr>
+      <w:r>
+        <w:t>Applying BLASTP to each ORF created a BLAST report file containing up to 10 alignments to targets and including their scores.  The reports were named</w:t>
+      </w:r>
+      <w:r>
+        <w:rPr>
+          <w:i/>
+        </w:rPr>
+        <w:t xml:space="preserve"> &lt;ORF&gt;.blastp.txt</w:t>
+      </w:r>
+      <w:r>
+        <w:t>.  This process took about an hour.</w:t>
+      </w:r>
+      <w:r>
+        <w:t xml:space="preserve">  (See </w:t>
+      </w:r>
+      <w:r>
+        <w:fldChar w:fldCharType="begin"/>
+      </w:r>
+      <w:r>
+        <w:instrText xml:space="preserve"> REF _Ref468649140 \h </w:instrText>
+      </w:r>
+      <w:r>
+        <w:fldChar w:fldCharType="separate"/>
+      </w:r>
+      <w:r>
+        <w:t xml:space="preserve">Figure </w:t>
+      </w:r>
+      <w:proofErr w:type="gramStart"/>
+      <w:r>
+        <w:rPr>
+          <w:noProof/>
+        </w:rPr>
+        <w:t>5</w:t>
+      </w:r>
+      <w:r>
+        <w:t>:Understanding</w:t>
+      </w:r>
+      <w:proofErr w:type="gramEnd"/>
+      <w:r>
+        <w:t xml:space="preserve"> BLAST statistics.</w:t>
+      </w:r>
+      <w:r>
+        <w:fldChar w:fldCharType="end"/>
+      </w:r>
+      <w:r>
+        <w:t>)</w:t>
+      </w:r>
+    </w:p>
+    <w:p>
+      <w:pPr>
+        <w:spacing w:line="480" w:lineRule="auto"/>
+      </w:pPr>
+      <w:r>
+        <w:t>Each blast report was parsed into a file named</w:t>
+      </w:r>
+      <w:r>
+        <w:rPr>
+          <w:i/>
+        </w:rPr>
+        <w:t xml:space="preserve"> &lt;ORF&gt;.blastp.stats</w:t>
+      </w:r>
+      <w:r>
+        <w:t>.  Parsing took less than a minute.</w:t>
+      </w:r>
+    </w:p>
+    <w:p>
+      <w:pPr>
+        <w:spacing w:line="480" w:lineRule="auto"/>
+      </w:pPr>
+      <w:r>
+        <w:t xml:space="preserve">The ETL process took about 15 minutes, and created </w:t>
+      </w:r>
+      <w:r>
+        <w:t>55</w:t>
+      </w:r>
+      <w:r>
+        <w:t>,</w:t>
+      </w:r>
+      <w:r>
+        <w:t>848</w:t>
       </w:r>
       <w:r>
         <w:t xml:space="preserve"> </w:t>
       </w:r>
       <w:r>
-        <w:t xml:space="preserve">searched for peptide sequences to find as many putative peptides as </w:t>
-      </w:r>
-      <w:r>
-        <w:t>possible</w:t>
-      </w:r>
-      <w:r>
-        <w:t xml:space="preserve"> by using </w:t>
-      </w:r>
-      <w:r>
-        <w:rPr>
-          <w:b/>
-        </w:rPr>
-        <w:t>glimmer3.02</w:t>
-      </w:r>
-      <w:r>
-        <w:t xml:space="preserve">, which wrote out separate files by chromosome or </w:t>
-      </w:r>
-      <w:r>
-        <w:t>plastid</w:t>
-      </w:r>
-      <w:r>
-        <w:t xml:space="preserve"> </w:t>
-      </w:r>
-      <w:r>
-        <w:t xml:space="preserve">(mitochondrion or apicoplast) named according to the scheme </w:t>
-      </w:r>
-      <w:r>
         <w:rPr>
           <w:i/>
         </w:rPr>
-        <w:t>chromosome/</w:t>
+        <w:t>blast_statistics</w:t>
+      </w:r>
+      <w:r>
+        <w:t xml:space="preserve"> records in the PostgreSQL database on the work VM.  These records were exported and re-imported into the </w:t>
       </w:r>
       <w:r>
         <w:rPr>
           <w:i/>
         </w:rPr>
-        <w:t>plastid</w:t>
-      </w:r>
-      <w:proofErr w:type="gramStart"/>
-      <w:r>
-        <w:rPr>
-          <w:i/>
-        </w:rPr>
-        <w:t>&gt;.genes</w:t>
-      </w:r>
-      <w:proofErr w:type="gramEnd"/>
-      <w:r>
-        <w:t xml:space="preserve">.  Each line in these files corresponds to one peptide; we identified </w:t>
-      </w:r>
-      <w:r>
-        <w:rPr>
-          <w:rFonts w:ascii="Courier New" w:hAnsi="Courier New" w:cs="Courier New"/>
-          <w:sz w:val="18"/>
-          <w:szCs w:val="18"/>
-        </w:rPr>
-        <w:t>12</w:t>
-      </w:r>
-      <w:r>
-        <w:rPr>
-          <w:rFonts w:ascii="Courier New" w:hAnsi="Courier New" w:cs="Courier New"/>
-          <w:sz w:val="18"/>
-          <w:szCs w:val="18"/>
-        </w:rPr>
-        <w:t>,</w:t>
-      </w:r>
-      <w:r>
-        <w:rPr>
-          <w:rFonts w:ascii="Courier New" w:hAnsi="Courier New" w:cs="Courier New"/>
-          <w:sz w:val="18"/>
-          <w:szCs w:val="18"/>
-        </w:rPr>
-        <w:t>480</w:t>
-      </w:r>
-      <w:r>
-        <w:t xml:space="preserve"> peptides in this way (See </w:t>
-      </w:r>
-      <w:r>
-        <w:fldChar w:fldCharType="begin"/>
-      </w:r>
-      <w:r>
-        <w:instrText xml:space="preserve"> REF _Ref468193218 \h </w:instrText>
-      </w:r>
-      <w:r>
-        <w:fldChar w:fldCharType="separate"/>
-      </w:r>
-      <w:r>
-        <w:t>Gene count</w:t>
-      </w:r>
-      <w:r>
-        <w:fldChar w:fldCharType="end"/>
-      </w:r>
-      <w:r>
-        <w:t>.)</w:t>
-      </w:r>
-    </w:p>
-    <w:p>
-      <w:pPr>
-        <w:spacing w:line="480" w:lineRule="auto"/>
-      </w:pPr>
-      <w:r>
-        <w:t xml:space="preserve">Using EMBL tools, each gene was extracted and translated into an ORF file (Open Reading Frame) file to a directory corresponding to the </w:t>
-      </w:r>
-      <w:r>
-        <w:rPr>
-          <w:i/>
-        </w:rPr>
-        <w:t>genes</w:t>
-      </w:r>
-      <w:r>
-        <w:t xml:space="preserve"> file.</w:t>
-      </w:r>
-    </w:p>
-    <w:p>
-      <w:pPr>
-        <w:spacing w:line="480" w:lineRule="auto"/>
-      </w:pPr>
-      <w:r>
-        <w:t>These processes took about an hour.</w:t>
-      </w:r>
-    </w:p>
-    <w:p>
-      <w:pPr>
-        <w:pStyle w:val="Heading2"/>
-      </w:pPr>
-      <w:r>
-        <w:t>BLASTP scoring</w:t>
-      </w:r>
-    </w:p>
-    <w:p>
-      <w:pPr>
-        <w:spacing w:line="480" w:lineRule="auto"/>
-      </w:pPr>
-      <w:r>
-        <w:t>Applying BLASTP to each ORF created a BLAST report file containing up to 10 alignments to targets and including their scores.  The reports were named</w:t>
-      </w:r>
-      <w:r>
-        <w:rPr>
-          <w:i/>
-        </w:rPr>
-        <w:t xml:space="preserve"> &lt;ORF&gt;.blastp.txt</w:t>
-      </w:r>
-      <w:r>
-        <w:t>.  This process took about an hour.</w:t>
-      </w:r>
-      <w:r>
-        <w:t xml:space="preserve">  (See </w:t>
-      </w:r>
-      <w:r>
-        <w:fldChar w:fldCharType="begin"/>
-      </w:r>
-      <w:r>
-        <w:instrText xml:space="preserve"> REF _Ref468649140 \h </w:instrText>
-      </w:r>
-      <w:r>
-        <w:fldChar w:fldCharType="separate"/>
-      </w:r>
-      <w:r>
-        <w:t xml:space="preserve">Figure </w:t>
-      </w:r>
-      <w:proofErr w:type="gramStart"/>
-      <w:r>
-        <w:rPr>
-          <w:noProof/>
-        </w:rPr>
-        <w:t>5</w:t>
-      </w:r>
-      <w:r>
-        <w:t>:Understanding</w:t>
-      </w:r>
-      <w:proofErr w:type="gramEnd"/>
-      <w:r>
-        <w:t xml:space="preserve"> BLAST statistics.</w:t>
-      </w:r>
-      <w:r>
-        <w:fldChar w:fldCharType="end"/>
-      </w:r>
-      <w:r>
-        <w:t>)</w:t>
-      </w:r>
-    </w:p>
-    <w:p>
-      <w:pPr>
-        <w:spacing w:line="480" w:lineRule="auto"/>
-      </w:pPr>
-      <w:r>
-        <w:t>Each blast report was parsed into a file named</w:t>
-      </w:r>
-      <w:r>
-        <w:rPr>
-          <w:i/>
-        </w:rPr>
-        <w:t xml:space="preserve"> &lt;ORF&gt;.blastp.stats</w:t>
-      </w:r>
-      <w:r>
-        <w:t>.  Parsing took less than a minute.</w:t>
-      </w:r>
-    </w:p>
-    <w:p>
-      <w:pPr>
-        <w:spacing w:line="480" w:lineRule="auto"/>
-      </w:pPr>
-      <w:r>
-        <w:t xml:space="preserve">The ETL process took about 15 minutes, and created </w:t>
-      </w:r>
-      <w:r>
-        <w:t>55</w:t>
-      </w:r>
-      <w:r>
-        <w:t>,</w:t>
-      </w:r>
-      <w:r>
-        <w:t>848</w:t>
-      </w:r>
-      <w:r>
-        <w:t xml:space="preserve"> </w:t>
-      </w:r>
-      <w:r>
-        <w:rPr>
-          <w:i/>
-        </w:rPr>
-        <w:t>blast_statistics</w:t>
-      </w:r>
-      <w:r>
-        <w:t xml:space="preserve"> records in the PostgreSQL database on the work VM.  These records were exported and re-imported into the </w:t>
-      </w:r>
-      <w:r>
-        <w:rPr>
-          <w:i/>
-        </w:rPr>
         <w:t xml:space="preserve">chembl_20 </w:t>
       </w:r>
       <w:r>
         <w:t xml:space="preserve">database for </w:t>
       </w:r>
       <w:r>
-        <w:t>integration</w:t>
-      </w:r>
-      <w:r>
-        <w:t xml:space="preserve"> </w:t>
+        <w:t xml:space="preserve">integration </w:t>
       </w:r>
       <w:r>
         <w:t>with target and drug information for analysis.</w:t>
@@ -3037,16 +3028,38 @@
       <w:pPr>
         <w:spacing w:line="480" w:lineRule="auto"/>
       </w:pPr>
-      <w:r>
-        <w:lastRenderedPageBreak/>
-        <w:t xml:space="preserve">We created the </w:t>
-      </w:r>
+      <w:del w:id="3" w:author="Jeremy Singer" w:date="2017-10-05T07:12:00Z">
+        <w:r>
+          <w:lastRenderedPageBreak/>
+          <w:delText xml:space="preserve">We </w:delText>
+        </w:r>
+      </w:del>
+      <w:ins w:id="4" w:author="Jeremy Singer" w:date="2017-10-05T07:12:00Z">
+        <w:r>
+          <w:t>T</w:t>
+        </w:r>
+      </w:ins>
+      <w:ins w:id="5" w:author="Jeremy Singer" w:date="2017-10-05T07:13:00Z">
+        <w:r>
+          <w:t>he author</w:t>
+        </w:r>
+      </w:ins>
+      <w:ins w:id="6" w:author="Jeremy Singer" w:date="2017-10-05T07:12:00Z">
+        <w:r>
+          <w:t xml:space="preserve"> </w:t>
+        </w:r>
+      </w:ins>
+      <w:r>
+        <w:t xml:space="preserve">created the </w:t>
+      </w:r>
+      <w:proofErr w:type="spellStart"/>
       <w:r>
         <w:rPr>
           <w:i/>
         </w:rPr>
         <w:t>exclude_organisms</w:t>
       </w:r>
+      <w:proofErr w:type="spellEnd"/>
       <w:r>
         <w:t xml:space="preserve"> table to </w:t>
       </w:r>
@@ -3621,7 +3634,29 @@
         <w:rPr>
           <w:lang w:val="en"/>
         </w:rPr>
-        <w:t xml:space="preserve">istance from the target sequences, which are over conserved.  </w:t>
+        <w:t>istance from the target sequences, which are over</w:t>
+      </w:r>
+      <w:ins w:id="7" w:author="Jeremy Singer" w:date="2017-10-05T06:54:00Z">
+        <w:r>
+          <w:rPr>
+            <w:lang w:val="en"/>
+          </w:rPr>
+          <w:t>-</w:t>
+        </w:r>
+      </w:ins>
+      <w:del w:id="8" w:author="Jeremy Singer" w:date="2017-10-05T06:54:00Z">
+        <w:r>
+          <w:rPr>
+            <w:lang w:val="en"/>
+          </w:rPr>
+          <w:delText xml:space="preserve"> </w:delText>
+        </w:r>
+      </w:del>
+      <w:r>
+        <w:rPr>
+          <w:lang w:val="en"/>
+        </w:rPr>
+        <w:t xml:space="preserve">conserved.  </w:t>
       </w:r>
       <w:r>
         <w:rPr>
@@ -5175,12 +5210,12 @@
           <w:numId w:val="2"/>
         </w:numPr>
         <w:spacing w:line="480" w:lineRule="auto"/>
-      </w:pPr>
-      <w:r>
-        <w:t>The author</w:t>
-      </w:r>
-      <w:r>
-        <w:t xml:space="preserve"> </w:t>
+        <w:rPr>
+          <w:ins w:id="9" w:author="Jeremy Singer" w:date="2017-10-05T07:02:00Z"/>
+        </w:rPr>
+      </w:pPr>
+      <w:r>
+        <w:t xml:space="preserve">The author </w:t>
       </w:r>
       <w:r>
         <w:t>describe</w:t>
@@ -5191,11 +5226,49 @@
       <w:r>
         <w:t xml:space="preserve"> a method to compute the </w:t>
       </w:r>
+      <w:del w:id="10" w:author="Jeremy Singer" w:date="2017-10-05T07:04:00Z">
+        <w:r>
+          <w:rPr>
+            <w:b/>
+          </w:rPr>
+          <w:delText xml:space="preserve">discrimination </w:delText>
+        </w:r>
+      </w:del>
+      <w:ins w:id="11" w:author="Jeremy Singer" w:date="2017-10-05T07:04:00Z">
+        <w:r>
+          <w:rPr>
+            <w:b/>
+          </w:rPr>
+          <w:t>discrimin</w:t>
+        </w:r>
+      </w:ins>
+      <w:ins w:id="12" w:author="Jeremy Singer" w:date="2017-10-05T07:09:00Z">
+        <w:r>
+          <w:rPr>
+            <w:b/>
+          </w:rPr>
+          <w:t>a</w:t>
+        </w:r>
+      </w:ins>
+      <w:ins w:id="13" w:author="Jeremy Singer" w:date="2017-10-05T07:04:00Z">
+        <w:r>
+          <w:rPr>
+            <w:b/>
+          </w:rPr>
+          <w:t>nt</w:t>
+        </w:r>
+        <w:r>
+          <w:rPr>
+            <w:b/>
+          </w:rPr>
+          <w:t xml:space="preserve"> </w:t>
+        </w:r>
+      </w:ins>
       <w:r>
         <w:rPr>
           <w:b/>
         </w:rPr>
-        <w:t>discrimination threshold</w:t>
+        <w:t>threshold</w:t>
       </w:r>
       <w:r>
         <w:rPr>
@@ -5223,26 +5296,75 @@
           <w:numId w:val="2"/>
         </w:numPr>
         <w:spacing w:line="480" w:lineRule="auto"/>
-      </w:pPr>
-      <w:r>
-        <w:t>As more organisms are added to t</w:t>
-      </w:r>
-      <w:r>
-        <w:t>he database, a taxonomy emerges from the discrimination thresholds that serve as a distance metric between</w:t>
-      </w:r>
-      <w:r>
-        <w:t xml:space="preserve"> pathogen genomes</w:t>
-      </w:r>
-      <w:r>
-        <w:t xml:space="preserve"> and target</w:t>
-      </w:r>
-      <w:r>
-        <w:t xml:space="preserve"> sequence</w:t>
-      </w:r>
-      <w:r>
-        <w:t>s.</w:t>
-      </w:r>
-    </w:p>
+        <w:rPr>
+          <w:del w:id="14" w:author="Jeremy Singer" w:date="2017-10-05T07:03:00Z"/>
+          <w:moveTo w:id="15" w:author="Jeremy Singer" w:date="2017-10-05T07:03:00Z"/>
+        </w:rPr>
+      </w:pPr>
+      <w:moveToRangeStart w:id="16" w:author="Jeremy Singer" w:date="2017-10-05T07:03:00Z" w:name="move494950309"/>
+      <w:moveTo w:id="17" w:author="Jeremy Singer" w:date="2017-10-05T07:03:00Z">
+        <w:r>
+          <w:t xml:space="preserve">As more organisms are added to the database, a taxonomy emerges from the </w:t>
+        </w:r>
+        <w:r>
+          <w:rPr>
+            <w:i/>
+            <w:rPrChange w:id="18" w:author="Jeremy Singer" w:date="2017-10-05T07:03:00Z">
+              <w:rPr/>
+            </w:rPrChange>
+          </w:rPr>
+          <w:t>discrimin</w:t>
+        </w:r>
+        <w:del w:id="19" w:author="Jeremy Singer" w:date="2017-10-05T07:09:00Z">
+          <w:r>
+            <w:rPr>
+              <w:i/>
+              <w:rPrChange w:id="20" w:author="Jeremy Singer" w:date="2017-10-05T07:03:00Z">
+                <w:rPr/>
+              </w:rPrChange>
+            </w:rPr>
+            <w:delText>atio</w:delText>
+          </w:r>
+        </w:del>
+      </w:moveTo>
+      <w:ins w:id="21" w:author="Jeremy Singer" w:date="2017-10-05T07:09:00Z">
+        <w:r>
+          <w:rPr>
+            <w:i/>
+          </w:rPr>
+          <w:t>ant</w:t>
+        </w:r>
+      </w:ins>
+      <w:moveTo w:id="22" w:author="Jeremy Singer" w:date="2017-10-05T07:03:00Z">
+        <w:del w:id="23" w:author="Jeremy Singer" w:date="2017-10-05T07:10:00Z">
+          <w:r>
+            <w:rPr>
+              <w:i/>
+              <w:rPrChange w:id="24" w:author="Jeremy Singer" w:date="2017-10-05T07:03:00Z">
+                <w:rPr/>
+              </w:rPrChange>
+            </w:rPr>
+            <w:delText>n</w:delText>
+          </w:r>
+        </w:del>
+        <w:r>
+          <w:t xml:space="preserve"> </w:t>
+        </w:r>
+        <w:r>
+          <w:rPr>
+            <w:i/>
+            <w:rPrChange w:id="25" w:author="Jeremy Singer" w:date="2017-10-05T07:03:00Z">
+              <w:rPr/>
+            </w:rPrChange>
+          </w:rPr>
+          <w:t>thresholds</w:t>
+        </w:r>
+        <w:r>
+          <w:t xml:space="preserve"> that serve as a distance metric between pathogen genomes and target sequences.</w:t>
+        </w:r>
+      </w:moveTo>
+    </w:p>
+    <w:moveToRangeEnd w:id="16"/>
     <w:p>
       <w:pPr>
         <w:numPr>
@@ -5250,13 +5372,22 @@
           <w:numId w:val="2"/>
         </w:numPr>
         <w:spacing w:line="480" w:lineRule="auto"/>
-      </w:pPr>
-      <w:r>
-        <w:t>This platform provides a way to choose candidate drugs without knowing the identity of the pathogen if the pathogen’s genome can be obtained.</w:t>
-      </w:r>
-      <w:r>
-        <w:t xml:space="preserve"> </w:t>
-      </w:r>
+        <w:rPr>
+          <w:ins w:id="26" w:author="Jeremy Singer" w:date="2017-10-05T06:58:00Z"/>
+        </w:rPr>
+        <w:pPrChange w:id="27" w:author="Jeremy Singer" w:date="2017-10-05T07:03:00Z">
+          <w:pPr>
+            <w:numPr>
+              <w:numId w:val="2"/>
+            </w:numPr>
+            <w:tabs>
+              <w:tab w:val="num" w:pos="720"/>
+            </w:tabs>
+            <w:spacing w:line="480" w:lineRule="auto"/>
+            <w:ind w:left="720" w:hanging="360"/>
+          </w:pPr>
+        </w:pPrChange>
+      </w:pPr>
     </w:p>
     <w:p>
       <w:pPr>
@@ -5266,18 +5397,283 @@
         </w:numPr>
         <w:spacing w:line="480" w:lineRule="auto"/>
       </w:pPr>
-      <w:r>
-        <w:t xml:space="preserve">The </w:t>
-      </w:r>
-      <w:r>
-        <w:rPr>
-          <w:b/>
-        </w:rPr>
-        <w:t>discriminant threshold</w:t>
-      </w:r>
-      <w:r>
-        <w:t xml:space="preserve"> may help identify similarities between organisms that may suggest interpolations of missing genomic data for organisms that do not have complete genomic data available.</w:t>
-      </w:r>
+      <w:ins w:id="28" w:author="Jeremy Singer" w:date="2017-10-05T07:02:00Z">
+        <w:r>
+          <w:t xml:space="preserve">The </w:t>
+        </w:r>
+        <w:r>
+          <w:rPr>
+            <w:i/>
+            <w:rPrChange w:id="29" w:author="Jeremy Singer" w:date="2017-10-05T07:03:00Z">
+              <w:rPr>
+                <w:b/>
+              </w:rPr>
+            </w:rPrChange>
+          </w:rPr>
+          <w:t>discriminant threshold</w:t>
+        </w:r>
+        <w:r>
+          <w:t xml:space="preserve"> may help identify similarities between organisms that may suggest interpolations of missing genomic data for organisms </w:t>
+        </w:r>
+      </w:ins>
+      <w:ins w:id="30" w:author="Jeremy Singer" w:date="2017-10-05T07:04:00Z">
+        <w:r>
+          <w:t xml:space="preserve">for </w:t>
+        </w:r>
+      </w:ins>
+      <w:ins w:id="31" w:author="Jeremy Singer" w:date="2017-10-05T07:05:00Z">
+        <w:r>
+          <w:t>which</w:t>
+        </w:r>
+      </w:ins>
+      <w:ins w:id="32" w:author="Jeremy Singer" w:date="2017-10-05T07:02:00Z">
+        <w:r>
+          <w:t xml:space="preserve"> complete genomic data </w:t>
+        </w:r>
+      </w:ins>
+      <w:ins w:id="33" w:author="Jeremy Singer" w:date="2017-10-05T07:05:00Z">
+        <w:r>
+          <w:t xml:space="preserve">is not </w:t>
+        </w:r>
+      </w:ins>
+      <w:ins w:id="34" w:author="Jeremy Singer" w:date="2017-10-05T07:02:00Z">
+        <w:r>
+          <w:t>available.</w:t>
+        </w:r>
+        <w:r>
+          <w:t xml:space="preserve">  </w:t>
+        </w:r>
+      </w:ins>
+      <w:ins w:id="35" w:author="Jeremy Singer" w:date="2017-10-05T06:58:00Z">
+        <w:r>
+          <w:t xml:space="preserve">In this investigation, </w:t>
+        </w:r>
+        <w:proofErr w:type="gramStart"/>
+        <w:r>
+          <w:t>Only</w:t>
+        </w:r>
+        <w:proofErr w:type="gramEnd"/>
+        <w:r>
+          <w:t xml:space="preserve"> 3% of the number of ORFs found in </w:t>
+        </w:r>
+        <w:r>
+          <w:rPr>
+            <w:i/>
+          </w:rPr>
+          <w:t xml:space="preserve">Trypanosoma brucei </w:t>
+        </w:r>
+        <w:r>
+          <w:t xml:space="preserve">were found for </w:t>
+        </w:r>
+        <w:r>
+          <w:rPr>
+            <w:i/>
+          </w:rPr>
+          <w:t>Trypanosoma cruzi.</w:t>
+        </w:r>
+        <w:r>
+          <w:t xml:space="preserve">  Nevertheless, t</w:t>
+        </w:r>
+        <w:r>
+          <w:t>he</w:t>
+        </w:r>
+        <w:r>
+          <w:t xml:space="preserve"> </w:t>
+        </w:r>
+        <w:r>
+          <w:rPr>
+            <w:i/>
+            <w:rPrChange w:id="36" w:author="Jeremy Singer" w:date="2017-10-05T07:03:00Z">
+              <w:rPr>
+                <w:i/>
+              </w:rPr>
+            </w:rPrChange>
+          </w:rPr>
+          <w:t>discriminant threshold</w:t>
+        </w:r>
+        <w:r>
+          <w:rPr>
+            <w:i/>
+          </w:rPr>
+          <w:t xml:space="preserve"> </w:t>
+        </w:r>
+        <w:r>
+          <w:t xml:space="preserve">computed for </w:t>
+        </w:r>
+        <w:r>
+          <w:rPr>
+            <w:i/>
+          </w:rPr>
+          <w:t>Trypanosoma cruzi</w:t>
+        </w:r>
+        <w:r>
+          <w:t xml:space="preserve"> is similar to that of </w:t>
+        </w:r>
+        <w:r>
+          <w:rPr>
+            <w:i/>
+          </w:rPr>
+          <w:t>Trypanosoma brucei</w:t>
+        </w:r>
+        <w:r>
+          <w:t xml:space="preserve"> to 4 decimal places</w:t>
+        </w:r>
+      </w:ins>
+      <w:ins w:id="37" w:author="Jeremy Singer" w:date="2017-10-05T07:05:00Z">
+        <w:r>
+          <w:t xml:space="preserve">, </w:t>
+        </w:r>
+      </w:ins>
+      <w:ins w:id="38" w:author="Jeremy Singer" w:date="2017-10-05T07:06:00Z">
+        <w:r>
+          <w:t xml:space="preserve">suggesting that </w:t>
+        </w:r>
+      </w:ins>
+      <w:ins w:id="39" w:author="Jeremy Singer" w:date="2017-10-05T07:07:00Z">
+        <w:r>
+          <w:t xml:space="preserve">missing information for </w:t>
+        </w:r>
+        <w:r>
+          <w:rPr>
+            <w:i/>
+          </w:rPr>
+          <w:t>Trypanosoma cruzi</w:t>
+        </w:r>
+        <w:r>
+          <w:t xml:space="preserve"> might be predicted from </w:t>
+        </w:r>
+      </w:ins>
+      <w:ins w:id="40" w:author="Jeremy Singer" w:date="2017-10-05T07:08:00Z">
+        <w:r>
+          <w:t xml:space="preserve">genome information from the more completely sequenced species </w:t>
+        </w:r>
+        <w:r>
+          <w:rPr>
+            <w:i/>
+          </w:rPr>
+          <w:t>Trypanosoma brucei</w:t>
+        </w:r>
+        <w:r>
+          <w:t>.</w:t>
+        </w:r>
+      </w:ins>
+    </w:p>
+    <w:p>
+      <w:pPr>
+        <w:numPr>
+          <w:ilvl w:val="0"/>
+          <w:numId w:val="2"/>
+        </w:numPr>
+        <w:spacing w:line="480" w:lineRule="auto"/>
+        <w:rPr>
+          <w:moveFrom w:id="41" w:author="Jeremy Singer" w:date="2017-10-05T07:03:00Z"/>
+        </w:rPr>
+      </w:pPr>
+      <w:moveFromRangeStart w:id="42" w:author="Jeremy Singer" w:date="2017-10-05T07:03:00Z" w:name="move494950309"/>
+      <w:moveFrom w:id="43" w:author="Jeremy Singer" w:date="2017-10-05T07:03:00Z">
+        <w:r>
+          <w:t>As more organisms are added to t</w:t>
+        </w:r>
+        <w:r>
+          <w:t>he database, a taxonomy emerges from the discrimination thresholds that serve as a distance metric between</w:t>
+        </w:r>
+        <w:r>
+          <w:t xml:space="preserve"> pathogen genomes</w:t>
+        </w:r>
+        <w:r>
+          <w:t xml:space="preserve"> and target</w:t>
+        </w:r>
+        <w:r>
+          <w:t xml:space="preserve"> sequence</w:t>
+        </w:r>
+        <w:r>
+          <w:t>s.</w:t>
+        </w:r>
+      </w:moveFrom>
+    </w:p>
+    <w:moveFromRangeEnd w:id="42"/>
+    <w:p>
+      <w:pPr>
+        <w:numPr>
+          <w:ilvl w:val="0"/>
+          <w:numId w:val="2"/>
+        </w:numPr>
+        <w:spacing w:line="480" w:lineRule="auto"/>
+        <w:rPr>
+          <w:del w:id="44" w:author="Jeremy Singer" w:date="2017-10-05T06:58:00Z"/>
+        </w:rPr>
+      </w:pPr>
+      <w:r>
+        <w:t>This platform provides a way to choose candidate drugs without knowing the identity of the pathogen if the pathogen’s genome can be obtained.</w:t>
+      </w:r>
+      <w:r>
+        <w:t xml:space="preserve"> </w:t>
+      </w:r>
+    </w:p>
+    <w:p>
+      <w:pPr>
+        <w:numPr>
+          <w:ilvl w:val="0"/>
+          <w:numId w:val="2"/>
+        </w:numPr>
+        <w:spacing w:line="480" w:lineRule="auto"/>
+        <w:pPrChange w:id="45" w:author="Jeremy Singer" w:date="2017-10-05T06:58:00Z">
+          <w:pPr>
+            <w:numPr>
+              <w:numId w:val="2"/>
+            </w:numPr>
+            <w:tabs>
+              <w:tab w:val="num" w:pos="720"/>
+            </w:tabs>
+            <w:spacing w:line="480" w:lineRule="auto"/>
+            <w:ind w:left="720" w:hanging="360"/>
+          </w:pPr>
+        </w:pPrChange>
+      </w:pPr>
+      <w:moveFromRangeStart w:id="46" w:author="Jeremy Singer" w:date="2017-10-05T06:58:00Z" w:name="move494950018"/>
+      <w:moveFrom w:id="47" w:author="Jeremy Singer" w:date="2017-10-05T06:58:00Z">
+        <w:r>
+          <w:t xml:space="preserve">The </w:t>
+        </w:r>
+        <w:r>
+          <w:rPr>
+            <w:b/>
+            <w:rPrChange w:id="48" w:author="Jeremy Singer" w:date="2017-10-05T06:58:00Z">
+              <w:rPr>
+                <w:b/>
+              </w:rPr>
+            </w:rPrChange>
+          </w:rPr>
+          <w:t>discriminant threshold</w:t>
+        </w:r>
+        <w:r>
+          <w:t xml:space="preserve"> may help identify similarities between organisms that may suggest interpolations of missing genomic data for organisms that do not have complete genomic data available.</w:t>
+        </w:r>
+      </w:moveFrom>
+      <w:moveFromRangeEnd w:id="46"/>
+      <w:moveToRangeStart w:id="49" w:author="Jeremy Singer" w:date="2017-10-05T06:58:00Z" w:name="move494950018"/>
+      <w:moveTo w:id="50" w:author="Jeremy Singer" w:date="2017-10-05T06:58:00Z">
+        <w:del w:id="51" w:author="Jeremy Singer" w:date="2017-10-05T06:58:00Z">
+          <w:r>
+            <w:delText xml:space="preserve">The </w:delText>
+          </w:r>
+          <w:r>
+            <w:rPr>
+              <w:b/>
+              <w:rPrChange w:id="52" w:author="Jeremy Singer" w:date="2017-10-05T06:58:00Z">
+                <w:rPr>
+                  <w:b/>
+                </w:rPr>
+              </w:rPrChange>
+            </w:rPr>
+            <w:delText>discriminant threshold</w:delText>
+          </w:r>
+          <w:r>
+            <w:delText xml:space="preserve"> may help identify similarities between organisms that may suggest interpolations of missing genomic data for organisms that do not have complete genomic data available.</w:delText>
+          </w:r>
+        </w:del>
+      </w:moveTo>
+      <w:moveToRangeEnd w:id="49"/>
     </w:p>
     <w:p>
       <w:pPr>
@@ -5441,13 +5837,35 @@
           <w:numId w:val="1"/>
         </w:numPr>
         <w:rPr>
+          <w:ins w:id="53" w:author="Jeremy Singer" w:date="2017-10-05T06:49:00Z"/>
+          <w:rStyle w:val="Hyperlink"/>
+          <w:rFonts w:ascii="Arial" w:hAnsi="Arial" w:cs="Arial"/>
+          <w:color w:val="000000"/>
+          <w:sz w:val="16"/>
+          <w:szCs w:val="16"/>
+          <w:u w:val="none"/>
+          <w:shd w:val="clear" w:color="auto" w:fill="FFFFFF"/>
+          <w:rPrChange w:id="54" w:author="Jeremy Singer" w:date="2017-10-05T06:49:00Z">
+            <w:rPr>
+              <w:ins w:id="55" w:author="Jeremy Singer" w:date="2017-10-05T06:49:00Z"/>
+              <w:rStyle w:val="Hyperlink"/>
+              <w:rFonts w:ascii="Consolas" w:hAnsi="Consolas"/>
+              <w:color w:val="428BCA"/>
+            </w:rPr>
+          </w:rPrChange>
+        </w:rPr>
+      </w:pPr>
+      <w:r>
+        <w:rPr>
           <w:rFonts w:ascii="Arial" w:hAnsi="Arial" w:cs="Arial"/>
           <w:color w:val="000000"/>
           <w:sz w:val="16"/>
           <w:szCs w:val="16"/>
           <w:shd w:val="clear" w:color="auto" w:fill="FFFFFF"/>
         </w:rPr>
-      </w:pPr>
+        <w:t xml:space="preserve">M. Davies, M. Nowotka, G. Papadatos, F. Atkinson, G.J.P. van Westen, N Dedman, R. Ochoa and J.P. </w:t>
+      </w:r>
+      <w:proofErr w:type="gramStart"/>
       <w:r>
         <w:rPr>
           <w:rFonts w:ascii="Arial" w:hAnsi="Arial" w:cs="Arial"/>
@@ -5456,7 +5874,18 @@
           <w:szCs w:val="16"/>
           <w:shd w:val="clear" w:color="auto" w:fill="FFFFFF"/>
         </w:rPr>
-        <w:t xml:space="preserve">M. Davies, M. Nowotka, G. Papadatos, F. Atkinson, G.J.P. van Westen, N Dedman, R. Ochoa and J.P. Overington  (2014) 'myChEMBL: A Virtual Platform for Distributing Cheminformatics Tools and Open Data' Challenges 5 (334-337) </w:t>
+        <w:t>Overington  (</w:t>
+      </w:r>
+      <w:proofErr w:type="gramEnd"/>
+      <w:r>
+        <w:rPr>
+          <w:rFonts w:ascii="Arial" w:hAnsi="Arial" w:cs="Arial"/>
+          <w:color w:val="000000"/>
+          <w:sz w:val="16"/>
+          <w:szCs w:val="16"/>
+          <w:shd w:val="clear" w:color="auto" w:fill="FFFFFF"/>
+        </w:rPr>
+        <w:t xml:space="preserve">2014) 'myChEMBL: A Virtual Platform for Distributing Cheminformatics Tools and Open Data' Challenges 5 (334-337) </w:t>
       </w:r>
       <w:hyperlink r:id="rId19" w:history="1">
         <w:r>
@@ -5477,15 +5906,142 @@
           <w:numId w:val="1"/>
         </w:numPr>
         <w:rPr>
+          <w:ins w:id="56" w:author="Jeremy Singer" w:date="2017-10-05T06:52:00Z"/>
           <w:rFonts w:ascii="Arial" w:hAnsi="Arial" w:cs="Arial"/>
           <w:color w:val="000000"/>
           <w:sz w:val="16"/>
           <w:szCs w:val="16"/>
           <w:shd w:val="clear" w:color="auto" w:fill="FFFFFF"/>
-        </w:rPr>
-      </w:pPr>
-      <w:r>
-        <w:t>Stephen F. Altschul, Thomas L. Madden, Alejandro A.Schaffer, Jinghui Zhang, Zheng Zhang, Webb Miller, and David J.Lipman (1997), "Gapped BLAST and PSI-BLAST: a new generation of protein database search programs", Nucleic Acids Res. 25:3389-3402.</w:t>
+          <w:rPrChange w:id="57" w:author="Jeremy Singer" w:date="2017-10-05T06:52:00Z">
+            <w:rPr>
+              <w:ins w:id="58" w:author="Jeremy Singer" w:date="2017-10-05T06:52:00Z"/>
+            </w:rPr>
+          </w:rPrChange>
+        </w:rPr>
+      </w:pPr>
+      <w:ins w:id="59" w:author="Jeremy Singer" w:date="2017-10-05T06:50:00Z">
+        <w:r>
+          <w:t>Relating protein pharmacology by ligand chemistry</w:t>
+        </w:r>
+      </w:ins>
+    </w:p>
+    <w:p>
+      <w:pPr>
+        <w:pStyle w:val="ListParagraph"/>
+        <w:spacing w:after="0"/>
+        <w:rPr>
+          <w:ins w:id="60" w:author="Jeremy Singer" w:date="2017-10-05T06:50:00Z"/>
+          <w:rFonts w:ascii="Arial" w:hAnsi="Arial" w:cs="Arial"/>
+          <w:color w:val="000000"/>
+          <w:sz w:val="16"/>
+          <w:szCs w:val="16"/>
+          <w:shd w:val="clear" w:color="auto" w:fill="FFFFFF"/>
+          <w:rPrChange w:id="61" w:author="Jeremy Singer" w:date="2017-10-05T06:50:00Z">
+            <w:rPr>
+              <w:ins w:id="62" w:author="Jeremy Singer" w:date="2017-10-05T06:50:00Z"/>
+            </w:rPr>
+          </w:rPrChange>
+        </w:rPr>
+        <w:pPrChange w:id="63" w:author="Jeremy Singer" w:date="2017-10-05T06:53:00Z">
+          <w:pPr>
+            <w:pStyle w:val="ListParagraph"/>
+            <w:numPr>
+              <w:numId w:val="1"/>
+            </w:numPr>
+            <w:ind w:hanging="360"/>
+          </w:pPr>
+        </w:pPrChange>
+      </w:pPr>
+      <w:ins w:id="64" w:author="Jeremy Singer" w:date="2017-10-05T06:52:00Z">
+        <w:r>
+          <w:t xml:space="preserve">Keiser MJ, Roth BL, Armbruster BN, </w:t>
+        </w:r>
+        <w:proofErr w:type="spellStart"/>
+        <w:r>
+          <w:t>Ernsberger</w:t>
+        </w:r>
+        <w:proofErr w:type="spellEnd"/>
+        <w:r>
+          <w:t xml:space="preserve"> P, Irwin JJ, </w:t>
+        </w:r>
+        <w:proofErr w:type="spellStart"/>
+        <w:r>
+          <w:t>Shoichet</w:t>
+        </w:r>
+        <w:proofErr w:type="spellEnd"/>
+        <w:r>
+          <w:t xml:space="preserve"> BK</w:t>
+        </w:r>
+      </w:ins>
+    </w:p>
+    <w:p>
+      <w:pPr>
+        <w:spacing w:after="0"/>
+        <w:ind w:left="720"/>
+        <w:rPr>
+          <w:rFonts w:ascii="Arial" w:hAnsi="Arial" w:cs="Arial"/>
+          <w:color w:val="000000"/>
+          <w:sz w:val="16"/>
+          <w:szCs w:val="16"/>
+          <w:shd w:val="clear" w:color="auto" w:fill="FFFFFF"/>
+          <w:rPrChange w:id="65" w:author="Jeremy Singer" w:date="2017-10-05T06:50:00Z">
+            <w:rPr>
+              <w:shd w:val="clear" w:color="auto" w:fill="FFFFFF"/>
+            </w:rPr>
+          </w:rPrChange>
+        </w:rPr>
+        <w:pPrChange w:id="66" w:author="Jeremy Singer" w:date="2017-10-05T06:52:00Z">
+          <w:pPr>
+            <w:pStyle w:val="ListParagraph"/>
+            <w:numPr>
+              <w:numId w:val="1"/>
+            </w:numPr>
+            <w:ind w:hanging="360"/>
+          </w:pPr>
+        </w:pPrChange>
+      </w:pPr>
+      <w:ins w:id="67" w:author="Jeremy Singer" w:date="2017-10-05T06:51:00Z">
+        <w:r>
+          <w:t xml:space="preserve">Published: 2007 Nature Publishing Group; </w:t>
+        </w:r>
+        <w:r>
+          <w:t>Nat Biotech 25 (2), 197-206 (2007</w:t>
+        </w:r>
+        <w:r>
+          <w:t>)</w:t>
+        </w:r>
+      </w:ins>
+      <w:ins w:id="68" w:author="Jeremy Singer" w:date="2017-10-05T06:52:00Z">
+        <w:r>
+          <w:t>.</w:t>
+        </w:r>
+      </w:ins>
+    </w:p>
+    <w:p>
+      <w:pPr>
+        <w:pStyle w:val="ListParagraph"/>
+        <w:numPr>
+          <w:ilvl w:val="0"/>
+          <w:numId w:val="1"/>
+        </w:numPr>
+        <w:rPr>
+          <w:rFonts w:ascii="Arial" w:hAnsi="Arial" w:cs="Arial"/>
+          <w:color w:val="000000"/>
+          <w:sz w:val="16"/>
+          <w:szCs w:val="16"/>
+          <w:shd w:val="clear" w:color="auto" w:fill="FFFFFF"/>
+        </w:rPr>
+      </w:pPr>
+      <w:r>
+        <w:t xml:space="preserve">Stephen F. Altschul, Thomas L. Madden, Alejandro </w:t>
+      </w:r>
+      <w:proofErr w:type="gramStart"/>
+      <w:r>
+        <w:t>A.Schaffer</w:t>
+      </w:r>
+      <w:proofErr w:type="gramEnd"/>
+      <w:r>
+        <w:t>, Jinghui Zhang, Zheng Zhang, Webb Miller, and David J.Lipman (1997), "Gapped BLAST and PSI-BLAST: a new generation of protein database search programs", Nucleic Acids Res. 25:3389-3402.</w:t>
       </w:r>
     </w:p>
     <w:p>
@@ -6006,6 +6562,7 @@
           <w:u w:val="none"/>
           <w:shd w:val="clear" w:color="auto" w:fill="FFFFFF"/>
         </w:rPr>
+        <w:lastRenderedPageBreak/>
         <w:t>Trypanosoma cruzi genome:</w:t>
       </w:r>
     </w:p>
@@ -6433,7 +6990,7 @@
       <w:pPr>
         <w:pStyle w:val="Caption"/>
       </w:pPr>
-      <w:bookmarkStart w:id="3" w:name="_Ref468131998"/>
+      <w:bookmarkStart w:id="69" w:name="_Ref468131998"/>
       <w:r>
         <w:t xml:space="preserve">Figure </w:t>
       </w:r>
@@ -6448,7 +7005,7 @@
       <w:r>
         <w:t>:Hardware Configuration.</w:t>
       </w:r>
-      <w:bookmarkEnd w:id="3"/>
+      <w:bookmarkEnd w:id="69"/>
     </w:p>
     <w:p/>
     <w:p>
@@ -6514,7 +7071,7 @@
       <w:pPr>
         <w:pStyle w:val="Caption"/>
       </w:pPr>
-      <w:bookmarkStart w:id="4" w:name="_Ref468167088"/>
+      <w:bookmarkStart w:id="70" w:name="_Ref468167088"/>
       <w:r>
         <w:t xml:space="preserve">Figure </w:t>
       </w:r>
@@ -6529,7 +7086,7 @@
       <w:r>
         <w:t>: VM configuration parameters.</w:t>
       </w:r>
-      <w:bookmarkEnd w:id="4"/>
+      <w:bookmarkEnd w:id="70"/>
     </w:p>
     <w:p>
       <w:pPr>
@@ -6538,12 +7095,12 @@
       <w:r>
         <w:br w:type="page"/>
       </w:r>
-      <w:bookmarkStart w:id="5" w:name="_Ref468366787"/>
+      <w:bookmarkStart w:id="71" w:name="_Ref468366787"/>
       <w:r>
         <w:lastRenderedPageBreak/>
         <w:t>Installing MyChEMBL VM.</w:t>
       </w:r>
-      <w:bookmarkEnd w:id="5"/>
+      <w:bookmarkEnd w:id="71"/>
     </w:p>
     <w:p>
       <w:r>
@@ -6747,7 +7304,7 @@
       <w:pPr>
         <w:keepNext/>
       </w:pPr>
-      <w:bookmarkStart w:id="6" w:name="_Ref468167535"/>
+      <w:bookmarkStart w:id="72" w:name="_Ref468167535"/>
       <w:r>
         <w:rPr>
           <w:noProof/>
@@ -6799,7 +7356,7 @@
       <w:pPr>
         <w:pStyle w:val="Caption"/>
       </w:pPr>
-      <w:bookmarkStart w:id="7" w:name="_Ref468366678"/>
+      <w:bookmarkStart w:id="73" w:name="_Ref468366678"/>
       <w:r>
         <w:t xml:space="preserve">Figure </w:t>
       </w:r>
@@ -6814,7 +7371,7 @@
       <w:r>
         <w:t>:MyCHeMBL landing page.</w:t>
       </w:r>
-      <w:bookmarkEnd w:id="7"/>
+      <w:bookmarkEnd w:id="73"/>
     </w:p>
     <w:p>
       <w:r>
@@ -6877,7 +7434,7 @@
       <w:pPr>
         <w:pStyle w:val="Caption"/>
       </w:pPr>
-      <w:bookmarkStart w:id="8" w:name="_Ref468347174"/>
+      <w:bookmarkStart w:id="74" w:name="_Ref468347174"/>
       <w:r>
         <w:t xml:space="preserve">Figure </w:t>
       </w:r>
@@ -6905,7 +7462,7 @@
       <w:r>
         <w:t>: Genome target analysis workflow</w:t>
       </w:r>
-      <w:bookmarkEnd w:id="8"/>
+      <w:bookmarkEnd w:id="74"/>
     </w:p>
     <w:p>
       <w:pPr>
@@ -7315,7 +7872,7 @@
       <w:pPr>
         <w:pStyle w:val="Caption"/>
       </w:pPr>
-      <w:bookmarkStart w:id="9" w:name="_Ref468649140"/>
+      <w:bookmarkStart w:id="75" w:name="_Ref468649140"/>
       <w:r>
         <w:t xml:space="preserve">Figure </w:t>
       </w:r>
@@ -7330,7 +7887,7 @@
       <w:r>
         <w:t>:Understanding BLAST statistics.</w:t>
       </w:r>
-      <w:bookmarkEnd w:id="9"/>
+      <w:bookmarkEnd w:id="75"/>
     </w:p>
     <w:p>
       <w:r>
@@ -7466,12 +8023,12 @@
       <w:pPr>
         <w:pStyle w:val="Heading2"/>
       </w:pPr>
-      <w:bookmarkStart w:id="10" w:name="_Ref469415496"/>
+      <w:bookmarkStart w:id="76" w:name="_Ref469415496"/>
       <w:r>
         <w:t>Linux user setup.</w:t>
       </w:r>
-      <w:bookmarkEnd w:id="6"/>
-      <w:bookmarkEnd w:id="10"/>
+      <w:bookmarkEnd w:id="72"/>
+      <w:bookmarkEnd w:id="76"/>
     </w:p>
     <w:p>
       <w:pPr>
@@ -7629,7 +8186,7 @@
           <w:szCs w:val="26"/>
         </w:rPr>
       </w:pPr>
-      <w:bookmarkStart w:id="11" w:name="_Ref466187219"/>
+      <w:bookmarkStart w:id="77" w:name="_Ref466187219"/>
       <w:r>
         <w:br w:type="page"/>
       </w:r>
@@ -7638,13 +8195,13 @@
       <w:pPr>
         <w:pStyle w:val="Heading2"/>
       </w:pPr>
-      <w:bookmarkStart w:id="12" w:name="_Ref468193218"/>
+      <w:bookmarkStart w:id="78" w:name="_Ref468193218"/>
       <w:r>
         <w:lastRenderedPageBreak/>
         <w:t>Gene count</w:t>
       </w:r>
-      <w:bookmarkEnd w:id="11"/>
-      <w:bookmarkEnd w:id="12"/>
+      <w:bookmarkEnd w:id="77"/>
+      <w:bookmarkEnd w:id="78"/>
     </w:p>
     <w:p>
       <w:r>
@@ -7988,12 +8545,12 @@
       <w:pPr>
         <w:pStyle w:val="Heading2"/>
       </w:pPr>
-      <w:bookmarkStart w:id="13" w:name="_Ref465750941"/>
+      <w:bookmarkStart w:id="79" w:name="_Ref465750941"/>
       <w:r>
         <w:lastRenderedPageBreak/>
         <w:t>chrom_genes_to_proteins.pl Perl Script</w:t>
       </w:r>
-      <w:bookmarkEnd w:id="13"/>
+      <w:bookmarkEnd w:id="79"/>
     </w:p>
     <w:p>
       <w:pPr>
@@ -8938,7 +9495,7 @@
       <w:pPr>
         <w:pStyle w:val="Heading2"/>
       </w:pPr>
-      <w:bookmarkStart w:id="14" w:name="_Ref468392232"/>
+      <w:bookmarkStart w:id="80" w:name="_Ref468392232"/>
       <w:r>
         <w:lastRenderedPageBreak/>
         <w:t>s</w:t>
@@ -8952,7 +9509,7 @@
       <w:r>
         <w:t>.pl Perl script</w:t>
       </w:r>
-      <w:bookmarkEnd w:id="14"/>
+      <w:bookmarkEnd w:id="80"/>
     </w:p>
     <w:p>
       <w:pPr>
@@ -9645,12 +10202,12 @@
       <w:pPr>
         <w:pStyle w:val="Heading2"/>
       </w:pPr>
-      <w:bookmarkStart w:id="15" w:name="_Ref465942038"/>
+      <w:bookmarkStart w:id="81" w:name="_Ref465942038"/>
       <w:r>
         <w:lastRenderedPageBreak/>
         <w:t>blast_statistics.sql</w:t>
       </w:r>
-      <w:bookmarkEnd w:id="15"/>
+      <w:bookmarkEnd w:id="81"/>
     </w:p>
     <w:p>
       <w:pPr>
@@ -10405,12 +10962,12 @@
       <w:pPr>
         <w:pStyle w:val="Heading2"/>
       </w:pPr>
-      <w:bookmarkStart w:id="16" w:name="_Ref470633730"/>
+      <w:bookmarkStart w:id="82" w:name="_Ref470633730"/>
       <w:proofErr w:type="spellStart"/>
       <w:r>
         <w:t>tax_norm_threshold.sql</w:t>
       </w:r>
-      <w:bookmarkEnd w:id="16"/>
+      <w:bookmarkEnd w:id="82"/>
       <w:proofErr w:type="spellEnd"/>
     </w:p>
     <w:p>
@@ -11378,7 +11935,7 @@
       <w:pPr>
         <w:pStyle w:val="Caption"/>
       </w:pPr>
-      <w:bookmarkStart w:id="17" w:name="_Ref470661950"/>
+      <w:bookmarkStart w:id="83" w:name="_Ref470661950"/>
       <w:r>
         <w:t xml:space="preserve">Table </w:t>
       </w:r>
@@ -11401,7 +11958,7 @@
       <w:r>
         <w:t xml:space="preserve"> values.</w:t>
       </w:r>
-      <w:bookmarkEnd w:id="17"/>
+      <w:bookmarkEnd w:id="83"/>
       <w:r>
         <w:br w:type="page"/>
       </w:r>
@@ -11462,7 +12019,7 @@
       <w:pPr>
         <w:pStyle w:val="Caption"/>
       </w:pPr>
-      <w:bookmarkStart w:id="18" w:name="_Ref468770890"/>
+      <w:bookmarkStart w:id="84" w:name="_Ref468770890"/>
       <w:r>
         <w:t xml:space="preserve">Figure </w:t>
       </w:r>
@@ -11477,13 +12034,13 @@
       <w:r>
         <w:t>: Plasmodium structural diagram showing organelles.</w:t>
       </w:r>
-      <w:bookmarkEnd w:id="18"/>
+      <w:bookmarkEnd w:id="84"/>
     </w:p>
     <w:p>
       <w:pPr>
         <w:pStyle w:val="Heading2"/>
       </w:pPr>
-      <w:bookmarkStart w:id="19" w:name="_Ref466212027"/>
+      <w:bookmarkStart w:id="85" w:name="_Ref466212027"/>
       <w:r>
         <w:t xml:space="preserve">Loading </w:t>
       </w:r>
@@ -11504,7 +12061,7 @@
       <w:r>
         <w:t>.</w:t>
       </w:r>
-      <w:bookmarkEnd w:id="19"/>
+      <w:bookmarkEnd w:id="85"/>
     </w:p>
     <w:p>
       <w:pPr>
@@ -11686,7 +12243,7 @@
       <w:pPr>
         <w:pStyle w:val="Caption"/>
       </w:pPr>
-      <w:bookmarkStart w:id="20" w:name="_Ref468772317"/>
+      <w:bookmarkStart w:id="86" w:name="_Ref468772317"/>
       <w:r>
         <w:t xml:space="preserve">Figure </w:t>
       </w:r>
@@ -11701,7 +12258,7 @@
       <w:r>
         <w:t>:Histogram showing distribution of scores.</w:t>
       </w:r>
-      <w:bookmarkEnd w:id="20"/>
+      <w:bookmarkEnd w:id="86"/>
     </w:p>
     <w:p>
       <w:r>
@@ -11907,7 +12464,7 @@
       <w:pPr>
         <w:pStyle w:val="Caption"/>
       </w:pPr>
-      <w:bookmarkStart w:id="21" w:name="_Ref468783544"/>
+      <w:bookmarkStart w:id="87" w:name="_Ref468783544"/>
       <w:r>
         <w:t xml:space="preserve">Figure </w:t>
       </w:r>
@@ -11922,7 +12479,7 @@
       <w:r>
         <w:t>: "All malaria scores" qqnorm plot.</w:t>
       </w:r>
-      <w:bookmarkEnd w:id="21"/>
+      <w:bookmarkEnd w:id="87"/>
     </w:p>
     <w:p>
       <w:r>
@@ -12094,7 +12651,7 @@
       <w:pPr>
         <w:pStyle w:val="Caption"/>
       </w:pPr>
-      <w:bookmarkStart w:id="22" w:name="_Ref468785646"/>
+      <w:bookmarkStart w:id="88" w:name="_Ref468785646"/>
       <w:r>
         <w:t xml:space="preserve">Figure </w:t>
       </w:r>
@@ -12117,7 +12674,7 @@
       <w:r>
         <w:t xml:space="preserve"> normal scores.</w:t>
       </w:r>
-      <w:bookmarkEnd w:id="22"/>
+      <w:bookmarkEnd w:id="88"/>
     </w:p>
     <w:p>
       <w:pPr>
@@ -12516,7 +13073,7 @@
       <w:pPr>
         <w:pStyle w:val="Caption"/>
       </w:pPr>
-      <w:bookmarkStart w:id="23" w:name="_Ref470683967"/>
+      <w:bookmarkStart w:id="89" w:name="_Ref470683967"/>
       <w:r>
         <w:t xml:space="preserve">Figure </w:t>
       </w:r>
@@ -12531,7 +13088,7 @@
       <w:r>
         <w:t>: Testing normality for all organisms.</w:t>
       </w:r>
-      <w:bookmarkEnd w:id="23"/>
+      <w:bookmarkEnd w:id="89"/>
     </w:p>
     <w:p>
       <w:r>
@@ -14054,7 +14611,7 @@
       <w:pPr>
         <w:pStyle w:val="Caption"/>
       </w:pPr>
-      <w:bookmarkStart w:id="24" w:name="_Ref468787082"/>
+      <w:bookmarkStart w:id="90" w:name="_Ref468787082"/>
       <w:r>
         <w:t xml:space="preserve">Table </w:t>
       </w:r>
@@ -14077,7 +14634,7 @@
       <w:r>
         <w:t>.</w:t>
       </w:r>
-      <w:bookmarkEnd w:id="24"/>
+      <w:bookmarkEnd w:id="90"/>
     </w:p>
     <w:p>
       <w:pPr>
@@ -14197,7 +14754,7 @@
       <w:pPr>
         <w:pStyle w:val="Caption"/>
       </w:pPr>
-      <w:bookmarkStart w:id="25" w:name="_Ref468788303"/>
+      <w:bookmarkStart w:id="91" w:name="_Ref468788303"/>
       <w:r>
         <w:t xml:space="preserve">Figure </w:t>
       </w:r>
@@ -14212,7 +14769,7 @@
       <w:r>
         <w:t>: From statistics to drugs.</w:t>
       </w:r>
-      <w:bookmarkEnd w:id="25"/>
+      <w:bookmarkEnd w:id="91"/>
     </w:p>
     <w:p>
       <w:r>
@@ -15257,7 +15814,7 @@
       <w:pPr>
         <w:pStyle w:val="Heading2"/>
       </w:pPr>
-      <w:bookmarkStart w:id="26" w:name="_Ref468795996"/>
+      <w:bookmarkStart w:id="92" w:name="_Ref468795996"/>
       <w:r>
         <w:lastRenderedPageBreak/>
         <w:t xml:space="preserve">Query for new </w:t>
@@ -15268,7 +15825,7 @@
       <w:r>
         <w:t>targets</w:t>
       </w:r>
-      <w:bookmarkEnd w:id="26"/>
+      <w:bookmarkEnd w:id="92"/>
     </w:p>
     <w:p>
       <w:pPr>
@@ -16011,8 +16568,8 @@
         </w:rPr>
       </w:pPr>
     </w:p>
-    <w:bookmarkStart w:id="27" w:name="_MON_1544549841"/>
-    <w:bookmarkEnd w:id="27"/>
+    <w:bookmarkStart w:id="93" w:name="_MON_1544549841"/>
+    <w:bookmarkEnd w:id="93"/>
     <w:p>
       <w:pPr>
         <w:rPr>
@@ -16048,7 +16605,7 @@
           <v:shape id="_x0000_i1025" type="#_x0000_t75" style="width:77.25pt;height:49.5pt" o:ole="">
             <v:imagedata r:id="rId53" o:title=""/>
           </v:shape>
-          <o:OLEObject Type="Embed" ProgID="Excel.Sheet.12" ShapeID="_x0000_i1025" DrawAspect="Icon" ObjectID="_1568607663" r:id="rId54"/>
+          <o:OLEObject Type="Embed" ProgID="Excel.Sheet.12" ShapeID="_x0000_i1025" DrawAspect="Icon" ObjectID="_1568692832" r:id="rId54"/>
         </w:object>
       </w:r>
       <w:r>
@@ -16064,7 +16621,7 @@
         <w:pStyle w:val="Caption"/>
         <w:keepNext/>
       </w:pPr>
-      <w:bookmarkStart w:id="28" w:name="_Ref468794205"/>
+      <w:bookmarkStart w:id="94" w:name="_Ref468794205"/>
       <w:r>
         <w:lastRenderedPageBreak/>
         <w:t xml:space="preserve">Table </w:t>
@@ -16092,7 +16649,7 @@
       <w:r>
         <w:t xml:space="preserve"> organism and mechanism.</w:t>
       </w:r>
-      <w:bookmarkEnd w:id="28"/>
+      <w:bookmarkEnd w:id="94"/>
     </w:p>
     <w:tbl>
       <w:tblPr>
@@ -26006,14 +26563,14 @@
       </w:r>
     </w:p>
     <w:p>
-      <w:bookmarkStart w:id="29" w:name="_Ref470807454"/>
+      <w:bookmarkStart w:id="95" w:name="_Ref470807454"/>
     </w:p>
     <w:p>
       <w:pPr>
         <w:pStyle w:val="Caption"/>
         <w:keepNext/>
       </w:pPr>
-      <w:bookmarkStart w:id="30" w:name="_Ref470809963"/>
+      <w:bookmarkStart w:id="96" w:name="_Ref470809963"/>
       <w:r>
         <w:t xml:space="preserve">Table </w:t>
       </w:r>
@@ -26028,7 +26585,7 @@
       <w:r>
         <w:t>: Trypanosoma brucei drugs.</w:t>
       </w:r>
-      <w:bookmarkEnd w:id="30"/>
+      <w:bookmarkEnd w:id="96"/>
     </w:p>
     <w:tbl>
       <w:tblPr>
@@ -32016,11 +32573,11 @@
       <w:pPr>
         <w:pStyle w:val="Heading2"/>
       </w:pPr>
-      <w:bookmarkStart w:id="31" w:name="_Ref470810144"/>
+      <w:bookmarkStart w:id="97" w:name="_Ref470810144"/>
       <w:r>
         <w:t>Trypanosoma brucei drugs query.</w:t>
       </w:r>
-      <w:bookmarkEnd w:id="31"/>
+      <w:bookmarkEnd w:id="97"/>
     </w:p>
     <w:p>
       <w:pPr>
@@ -33002,12 +33559,12 @@
       <w:pPr>
         <w:pStyle w:val="Heading2"/>
       </w:pPr>
-      <w:bookmarkStart w:id="32" w:name="_Ref471053991"/>
+      <w:bookmarkStart w:id="98" w:name="_Ref471053991"/>
       <w:r>
         <w:lastRenderedPageBreak/>
         <w:t>Trypanosoma brucei targets query</w:t>
       </w:r>
-      <w:bookmarkEnd w:id="32"/>
+      <w:bookmarkEnd w:id="98"/>
     </w:p>
     <w:p>
       <w:pPr>
@@ -34000,7 +34557,7 @@
         <w:pStyle w:val="Caption"/>
         <w:keepNext/>
       </w:pPr>
-      <w:bookmarkStart w:id="33" w:name="_Ref471054105"/>
+      <w:bookmarkStart w:id="99" w:name="_Ref471054105"/>
       <w:r>
         <w:t xml:space="preserve">Table </w:t>
       </w:r>
@@ -34015,10 +34572,10 @@
       <w:r>
         <w:t>: Trypanosoma brucei targets</w:t>
       </w:r>
-      <w:bookmarkEnd w:id="33"/>
-    </w:p>
-    <w:bookmarkStart w:id="34" w:name="_MON_1544795611"/>
-    <w:bookmarkEnd w:id="34"/>
+      <w:bookmarkEnd w:id="99"/>
+    </w:p>
+    <w:bookmarkStart w:id="100" w:name="_MON_1544795611"/>
+    <w:bookmarkEnd w:id="100"/>
     <w:p>
       <w:pPr>
         <w:rPr>
@@ -34037,7 +34594,7 @@
           <v:shape id="_x0000_i1026" type="#_x0000_t75" style="width:77.25pt;height:49.5pt" o:ole="">
             <v:imagedata r:id="rId55" o:title=""/>
           </v:shape>
-          <o:OLEObject Type="Embed" ProgID="Excel.Sheet.12" ShapeID="_x0000_i1026" DrawAspect="Icon" ObjectID="_1568607664" r:id="rId56"/>
+          <o:OLEObject Type="Embed" ProgID="Excel.Sheet.12" ShapeID="_x0000_i1026" DrawAspect="Icon" ObjectID="_1568692833" r:id="rId56"/>
         </w:object>
       </w:r>
       <w:r>
@@ -34073,16 +34630,16 @@
       <w:pPr>
         <w:pStyle w:val="Heading2"/>
       </w:pPr>
-      <w:bookmarkStart w:id="35" w:name="_Ref470845712"/>
-      <w:bookmarkStart w:id="36" w:name="_Ref470845778"/>
+      <w:bookmarkStart w:id="101" w:name="_Ref470845712"/>
+      <w:bookmarkStart w:id="102" w:name="_Ref470845778"/>
       <w:r>
         <w:t>Trypanosoma cruzi drugs query</w:t>
       </w:r>
-      <w:bookmarkEnd w:id="35"/>
+      <w:bookmarkEnd w:id="101"/>
       <w:r>
         <w:t>.</w:t>
       </w:r>
-      <w:bookmarkEnd w:id="36"/>
+      <w:bookmarkEnd w:id="102"/>
     </w:p>
     <w:p>
       <w:pPr>
@@ -35057,11 +35614,11 @@
       <w:pPr>
         <w:pStyle w:val="Heading2"/>
       </w:pPr>
-      <w:bookmarkStart w:id="37" w:name="_Ref471054945"/>
+      <w:bookmarkStart w:id="103" w:name="_Ref471054945"/>
       <w:r>
         <w:t>Trypanosoma cruzi targets query</w:t>
       </w:r>
-      <w:bookmarkEnd w:id="37"/>
+      <w:bookmarkEnd w:id="103"/>
     </w:p>
     <w:p>
       <w:pPr>
@@ -36068,11 +36625,11 @@
       <w:r>
         <w:t xml:space="preserve">: </w:t>
       </w:r>
-      <w:bookmarkStart w:id="38" w:name="_Ref471055274"/>
+      <w:bookmarkStart w:id="104" w:name="_Ref471055274"/>
       <w:r>
         <w:t>Trypanosoma cruzi targets</w:t>
       </w:r>
-      <w:bookmarkEnd w:id="38"/>
+      <w:bookmarkEnd w:id="104"/>
     </w:p>
     <w:p>
       <w:pPr>
@@ -36086,7 +36643,7 @@
           <v:shape id="_x0000_i1027" type="#_x0000_t75" style="width:77.25pt;height:49.5pt" o:ole="">
             <v:imagedata r:id="rId57" o:title=""/>
           </v:shape>
-          <o:OLEObject Type="Embed" ProgID="Excel.Sheet.12" ShapeID="_x0000_i1027" DrawAspect="Icon" ObjectID="_1568607665" r:id="rId58"/>
+          <o:OLEObject Type="Embed" ProgID="Excel.Sheet.12" ShapeID="_x0000_i1027" DrawAspect="Icon" ObjectID="_1568692834" r:id="rId58"/>
         </w:object>
       </w:r>
       <w:r>
@@ -36113,7 +36670,7 @@
       <w:r>
         <w:t>: Leishmania drugs.</w:t>
       </w:r>
-      <w:bookmarkEnd w:id="29"/>
+      <w:bookmarkEnd w:id="95"/>
     </w:p>
     <w:tbl>
       <w:tblPr>
@@ -41447,11 +42004,11 @@
       <w:pPr>
         <w:pStyle w:val="Heading2"/>
       </w:pPr>
-      <w:bookmarkStart w:id="39" w:name="_Ref470807676"/>
+      <w:bookmarkStart w:id="105" w:name="_Ref470807676"/>
       <w:r>
         <w:t>Leishmania drugs query.</w:t>
       </w:r>
-      <w:bookmarkEnd w:id="39"/>
+      <w:bookmarkEnd w:id="105"/>
     </w:p>
     <w:p>
       <w:pPr>
@@ -42433,12 +42990,12 @@
       <w:pPr>
         <w:pStyle w:val="Heading2"/>
       </w:pPr>
-      <w:bookmarkStart w:id="40" w:name="_Ref471056058"/>
+      <w:bookmarkStart w:id="106" w:name="_Ref471056058"/>
       <w:r>
         <w:lastRenderedPageBreak/>
         <w:t>Leishmania major targets query</w:t>
       </w:r>
-      <w:bookmarkEnd w:id="40"/>
+      <w:bookmarkEnd w:id="106"/>
     </w:p>
     <w:p>
       <w:pPr>
@@ -43430,7 +43987,7 @@
         <w:pStyle w:val="Caption"/>
         <w:keepNext/>
       </w:pPr>
-      <w:bookmarkStart w:id="41" w:name="_Ref471056094"/>
+      <w:bookmarkStart w:id="107" w:name="_Ref471056094"/>
       <w:r>
         <w:t xml:space="preserve">Table </w:t>
       </w:r>
@@ -43445,7 +44002,7 @@
       <w:r>
         <w:t>:Leishmania major targets</w:t>
       </w:r>
-      <w:bookmarkEnd w:id="41"/>
+      <w:bookmarkEnd w:id="107"/>
     </w:p>
     <w:p>
       <w:pPr>
@@ -43465,7 +44022,7 @@
           <v:shape id="_x0000_i1028" type="#_x0000_t75" style="width:77.25pt;height:49.5pt" o:ole="">
             <v:imagedata r:id="rId59" o:title=""/>
           </v:shape>
-          <o:OLEObject Type="Embed" ProgID="Excel.Sheet.12" ShapeID="_x0000_i1028" DrawAspect="Icon" ObjectID="_1568607666" r:id="rId60"/>
+          <o:OLEObject Type="Embed" ProgID="Excel.Sheet.12" ShapeID="_x0000_i1028" DrawAspect="Icon" ObjectID="_1568692835" r:id="rId60"/>
         </w:object>
       </w:r>
       <w:r>
@@ -43492,7 +44049,7 @@
         <w:pStyle w:val="Caption"/>
         <w:keepNext/>
       </w:pPr>
-      <w:bookmarkStart w:id="42" w:name="_Ref470846529"/>
+      <w:bookmarkStart w:id="108" w:name="_Ref470846529"/>
       <w:r>
         <w:t xml:space="preserve">Table </w:t>
       </w:r>
@@ -43507,7 +44064,7 @@
       <w:r>
         <w:t>: Chlamidia drugs.</w:t>
       </w:r>
-      <w:bookmarkEnd w:id="42"/>
+      <w:bookmarkEnd w:id="108"/>
     </w:p>
     <w:tbl>
       <w:tblPr>
@@ -49064,11 +49621,11 @@
       <w:pPr>
         <w:pStyle w:val="Heading2"/>
       </w:pPr>
-      <w:bookmarkStart w:id="43" w:name="_Ref470846682"/>
+      <w:bookmarkStart w:id="109" w:name="_Ref470846682"/>
       <w:r>
         <w:t>Chlamidia drugs query.</w:t>
       </w:r>
-      <w:bookmarkEnd w:id="43"/>
+      <w:bookmarkEnd w:id="109"/>
     </w:p>
     <w:p>
       <w:pPr>
@@ -50050,12 +50607,12 @@
       <w:pPr>
         <w:pStyle w:val="Heading2"/>
       </w:pPr>
-      <w:bookmarkStart w:id="44" w:name="_Ref471056759"/>
+      <w:bookmarkStart w:id="110" w:name="_Ref471056759"/>
       <w:r>
         <w:lastRenderedPageBreak/>
         <w:t>Chlamidia targets query</w:t>
       </w:r>
-      <w:bookmarkEnd w:id="44"/>
+      <w:bookmarkEnd w:id="110"/>
     </w:p>
     <w:p>
       <w:pPr>
@@ -51049,7 +51606,7 @@
         <w:pStyle w:val="Caption"/>
         <w:keepNext/>
       </w:pPr>
-      <w:bookmarkStart w:id="45" w:name="_Ref471056787"/>
+      <w:bookmarkStart w:id="111" w:name="_Ref471056787"/>
       <w:r>
         <w:t xml:space="preserve">Table </w:t>
       </w:r>
@@ -51064,7 +51621,7 @@
       <w:r>
         <w:t>: Chlamidia trochamatis targets</w:t>
       </w:r>
-      <w:bookmarkEnd w:id="45"/>
+      <w:bookmarkEnd w:id="111"/>
     </w:p>
     <w:p>
       <w:pPr>
@@ -51085,7 +51642,7 @@
           <v:shape id="_x0000_i1029" type="#_x0000_t75" style="width:77.25pt;height:49.5pt" o:ole="">
             <v:imagedata r:id="rId61" o:title=""/>
           </v:shape>
-          <o:OLEObject Type="Embed" ProgID="Excel.Sheet.12" ShapeID="_x0000_i1029" DrawAspect="Icon" ObjectID="_1568607667" r:id="rId62"/>
+          <o:OLEObject Type="Embed" ProgID="Excel.Sheet.12" ShapeID="_x0000_i1029" DrawAspect="Icon" ObjectID="_1568692836" r:id="rId62"/>
         </w:object>
       </w:r>
     </w:p>
@@ -51110,12 +51667,12 @@
       <w:pPr>
         <w:pStyle w:val="Heading2"/>
       </w:pPr>
-      <w:bookmarkStart w:id="46" w:name="_Ref471133097"/>
+      <w:bookmarkStart w:id="112" w:name="_Ref471133097"/>
       <w:r>
         <w:lastRenderedPageBreak/>
         <w:t>Queries to find which Trypanosoma cruzi targets are not Trypanosoma brucei targets</w:t>
       </w:r>
-      <w:bookmarkEnd w:id="46"/>
+      <w:bookmarkEnd w:id="112"/>
     </w:p>
     <w:p/>
     <w:p>
@@ -53576,7 +54133,7 @@
           <w:rPr>
             <w:noProof/>
           </w:rPr>
-          <w:t>54</w:t>
+          <w:t>4</w:t>
         </w:r>
         <w:r>
           <w:rPr>
@@ -53932,7 +54489,7 @@
         <w:color w:val="auto"/>
       </w:rPr>
     </w:lvl>
-    <w:lvl w:ilvl="1" w:tplc="04090019" w:tentative="1">
+    <w:lvl w:ilvl="1" w:tplc="04090019">
       <w:start w:val="1"/>
       <w:numFmt w:val="lowerLetter"/>
       <w:lvlText w:val="%2."/>
@@ -54295,6 +54852,14 @@
     <w:abstractNumId w:val="6"/>
   </w:num>
 </w:numbering>
+</file>
+
+<file path=word/people.xml><?xml version="1.0" encoding="utf-8"?>
+<w15:people xmlns:wpc="http://schemas.microsoft.com/office/word/2010/wordprocessingCanvas" xmlns:cx="http://schemas.microsoft.com/office/drawing/2014/chartex" xmlns:cx1="http://schemas.microsoft.com/office/drawing/2015/9/8/chartex" xmlns:cx2="http://schemas.microsoft.com/office/drawing/2015/10/21/chartex" xmlns:cx3="http://schemas.microsoft.com/office/drawing/2016/5/9/chartex" xmlns:cx4="http://schemas.microsoft.com/office/drawing/2016/5/10/chartex" xmlns:cx5="http://schemas.microsoft.com/office/drawing/2016/5/11/chartex" xmlns:cx6="http://schemas.microsoft.com/office/drawing/2016/5/12/chartex" xmlns:cx7="http://schemas.microsoft.com/office/drawing/2016/5/13/chartex" xmlns:cx8="http://schemas.microsoft.com/office/drawing/2016/5/14/chartex" xmlns:mc="http://schemas.openxmlformats.org/markup-compatibility/2006" xmlns:aink="http://schemas.microsoft.com/office/drawing/2016/ink" xmlns:am3d="http://schemas.microsoft.com/office/drawing/2017/model3d" xmlns:o="urn:schemas-microsoft-com:office:office" xmlns:r="http://schemas.openxmlformats.org/officeDocument/2006/relationships" xmlns:m="http://schemas.openxmlformats.org/officeDocument/2006/math" xmlns:v="urn:schemas-microsoft-com:vml" xmlns:wp14="http://schemas.microsoft.com/office/word/2010/wordprocessingDrawing" xmlns:wp="http://schemas.openxmlformats.org/drawingml/2006/wordprocessingDrawing" xmlns:w10="urn:schemas-microsoft-com:office:word" xmlns:w="http://schemas.openxmlformats.org/wordprocessingml/2006/main" xmlns:w14="http://schemas.microsoft.com/office/word/2010/wordml" xmlns:w15="http://schemas.microsoft.com/office/word/2012/wordml" xmlns:w16cid="http://schemas.microsoft.com/office/word/2016/wordml/cid" xmlns:w16se="http://schemas.microsoft.com/office/word/2015/wordml/symex" xmlns:wpg="http://schemas.microsoft.com/office/word/2010/wordprocessingGroup" xmlns:wpi="http://schemas.microsoft.com/office/word/2010/wordprocessingInk" xmlns:wne="http://schemas.microsoft.com/office/word/2006/wordml" xmlns:wps="http://schemas.microsoft.com/office/word/2010/wordprocessingShape" mc:Ignorable="w14 w15 w16se w16cid wp14">
+  <w15:person w15:author="Jeremy Singer">
+    <w15:presenceInfo w15:providerId="Windows Live" w15:userId="f8d79499760c0a02"/>
+  </w15:person>
+</w15:people>
 </file>
 
 <file path=word/styles.xml><?xml version="1.0" encoding="utf-8"?>
@@ -55495,7 +56060,7 @@
 </file>
 
 <file path=customXml/itemProps1.xml><?xml version="1.0" encoding="utf-8"?>
-<ds:datastoreItem xmlns:ds="http://schemas.openxmlformats.org/officeDocument/2006/customXml" ds:itemID="{5465774A-7906-43C9-907F-9EA48CE14FCE}">
+<ds:datastoreItem xmlns:ds="http://schemas.openxmlformats.org/officeDocument/2006/customXml" ds:itemID="{81BE4E92-08D0-46FB-B95B-EBEF352F326B}">
   <ds:schemaRefs>
     <ds:schemaRef ds:uri="http://schemas.openxmlformats.org/officeDocument/2006/bibliography"/>
   </ds:schemaRefs>

</xml_diff>

<commit_message>
Improve literature review introduction by improving parallel construction of approaches. Identify terms for approaches by hyphenation: ligand-centric, annotation-centric, genome-centric. Add introductory sentence about computational vs. experimental approaches.
</commit_message>
<xml_diff>
--- a/Discovering new targets and drugs for neglected diseases by paralog matching.docx
+++ b/Discovering new targets and drugs for neglected diseases by paralog matching.docx
@@ -745,25 +745,141 @@
     </w:p>
     <w:p>
       <w:r>
-        <w:t xml:space="preserve">Current methods of repurposing drugs and targets use approaches that are ligand centric or mechanism centric for the target infectious disease organism; in contrast, this paper </w:t>
-      </w:r>
-      <w:r>
-        <w:t>demonstrates a</w:t>
-      </w:r>
-      <w:r>
-        <w:t xml:space="preserve"> genome-centric</w:t>
-      </w:r>
-      <w:r>
-        <w:t xml:space="preserve"> approach</w:t>
-      </w:r>
-      <w:r>
-        <w:t xml:space="preserve">, using the genes of the organism itself as keys </w:t>
+        <w:t>Computational methods can save considerable time and expense over wet-lab screening methods by re-using existing experimental data to uncover new features and relationships.</w:t>
+      </w:r>
+    </w:p>
+    <w:p>
+      <w:r>
+        <w:t>Current</w:t>
+      </w:r>
+      <w:r>
+        <w:t xml:space="preserve"> computational</w:t>
+      </w:r>
+      <w:r>
+        <w:t xml:space="preserve"> methods of repurposing drugs and targets </w:t>
+      </w:r>
+      <w:r>
+        <w:t>for infectious diseases follow two</w:t>
+      </w:r>
+      <w:r>
+        <w:t xml:space="preserve"> approaches</w:t>
+      </w:r>
+      <w:r>
+        <w:t>:</w:t>
+      </w:r>
+    </w:p>
+    <w:p>
+      <w:pPr>
+        <w:pStyle w:val="ListParagraph"/>
+        <w:numPr>
+          <w:ilvl w:val="0"/>
+          <w:numId w:val="8"/>
+        </w:numPr>
+      </w:pPr>
+      <w:r>
+        <w:t>The l</w:t>
+      </w:r>
+      <w:r>
+        <w:t>igand</w:t>
+      </w:r>
+      <w:r>
+        <w:t>-</w:t>
+      </w:r>
+      <w:r>
+        <w:t>centric</w:t>
+      </w:r>
+      <w:r>
+        <w:t xml:space="preserve"> approach searches ligand databases according to chemical similarity to known drugs that have been successful against the </w:t>
+      </w:r>
+      <w:proofErr w:type="gramStart"/>
+      <w:r>
+        <w:t>disease</w:t>
+      </w:r>
+      <w:r>
+        <w:t xml:space="preserve"> </w:t>
+      </w:r>
+      <w:r>
+        <w:t xml:space="preserve"> organism</w:t>
+      </w:r>
+      <w:proofErr w:type="gramEnd"/>
+      <w:r>
+        <w:t>.</w:t>
+      </w:r>
+    </w:p>
+    <w:p>
+      <w:pPr>
+        <w:pStyle w:val="ListParagraph"/>
+        <w:numPr>
+          <w:ilvl w:val="0"/>
+          <w:numId w:val="8"/>
+        </w:numPr>
+      </w:pPr>
+      <w:r>
+        <w:t>The</w:t>
+      </w:r>
+      <w:r>
+        <w:t xml:space="preserve"> </w:t>
+      </w:r>
+      <w:r>
+        <w:t>annotation</w:t>
+      </w:r>
+      <w:r>
+        <w:t>-</w:t>
+      </w:r>
+      <w:r>
+        <w:t xml:space="preserve">centric </w:t>
+      </w:r>
+      <w:r>
+        <w:t>approach identifies targets based on existing knowledge and annotations (such as structure, protein family, process, or evolutionary relationship).</w:t>
+      </w:r>
+    </w:p>
+    <w:p>
+      <w:pPr>
+        <w:ind w:left="360"/>
+      </w:pPr>
+      <w:r>
+        <w:t xml:space="preserve">This </w:t>
+      </w:r>
+      <w:r>
+        <w:t xml:space="preserve">paper </w:t>
+      </w:r>
+      <w:r>
+        <w:t>demonstrates</w:t>
+      </w:r>
+      <w:r>
+        <w:t xml:space="preserve"> a third approach, which is </w:t>
+      </w:r>
+      <w:r>
+        <w:t>geno</w:t>
+      </w:r>
+      <w:r>
+        <w:t>me-centric.  This approach uses</w:t>
+      </w:r>
+      <w:r>
+        <w:t xml:space="preserve"> the genes of the </w:t>
+      </w:r>
+      <w:r>
+        <w:t xml:space="preserve">disease </w:t>
+      </w:r>
+      <w:r>
+        <w:t xml:space="preserve">organism </w:t>
+      </w:r>
+      <w:bookmarkStart w:id="0" w:name="_GoBack"/>
+      <w:bookmarkEnd w:id="0"/>
+      <w:r>
+        <w:t xml:space="preserve">as keys </w:t>
       </w:r>
       <w:r>
         <w:t>that</w:t>
       </w:r>
       <w:r>
-        <w:t xml:space="preserve"> reveal their “target-ness” by similarity to proteins in the targets database.</w:t>
+        <w:t xml:space="preserve"> reveal their “target-ness” by similarity to proteins in </w:t>
+      </w:r>
+      <w:r>
+        <w:t xml:space="preserve">a </w:t>
+      </w:r>
+      <w:r>
+        <w:t>targets database.</w:t>
       </w:r>
     </w:p>
     <w:p>
@@ -943,11 +1059,11 @@
       <w:pPr>
         <w:pStyle w:val="Heading2"/>
       </w:pPr>
-      <w:bookmarkStart w:id="0" w:name="_Ref465510972"/>
+      <w:bookmarkStart w:id="1" w:name="_Ref465510972"/>
       <w:r>
         <w:t>Setting up a Linux Virtual Machine using Oracle’s VirtualBox software</w:t>
       </w:r>
-      <w:bookmarkEnd w:id="0"/>
+      <w:bookmarkEnd w:id="1"/>
     </w:p>
     <w:p>
       <w:pPr>
@@ -973,6 +1089,7 @@
         <w:spacing w:line="480" w:lineRule="auto"/>
       </w:pPr>
       <w:r>
+        <w:lastRenderedPageBreak/>
         <w:t>Windows update can cause this software to stop working, which requires downloading newer software.</w:t>
       </w:r>
     </w:p>
@@ -1009,7 +1126,6 @@
         <w:spacing w:line="480" w:lineRule="auto"/>
       </w:pPr>
       <w:r>
-        <w:lastRenderedPageBreak/>
         <w:t xml:space="preserve">A VM was created with 2gb of ram, using the downloaded VDI.  This VM has its own IP address, which can be reached by </w:t>
       </w:r>
       <w:r>
@@ -1248,12 +1364,12 @@
       <w:pPr>
         <w:pStyle w:val="Heading2"/>
       </w:pPr>
-      <w:bookmarkStart w:id="1" w:name="_Ref468771333"/>
+      <w:bookmarkStart w:id="2" w:name="_Ref468771333"/>
       <w:r>
         <w:lastRenderedPageBreak/>
         <w:t>Analytical Workflow</w:t>
       </w:r>
-      <w:bookmarkEnd w:id="1"/>
+      <w:bookmarkEnd w:id="2"/>
     </w:p>
     <w:p>
       <w:pPr>
@@ -5650,7 +5766,6 @@
           <w:shd w:val="clear" w:color="auto" w:fill="FFFFFF"/>
         </w:rPr>
       </w:pPr>
-      <w:bookmarkStart w:id="2" w:name="_GoBack"/>
       <w:r>
         <w:t xml:space="preserve">Keiser MJ, Roth BL, Armbruster BN, </w:t>
       </w:r>
@@ -5671,7 +5786,6 @@
         <w:t xml:space="preserve"> BK</w:t>
       </w:r>
     </w:p>
-    <w:bookmarkEnd w:id="2"/>
     <w:p>
       <w:pPr>
         <w:spacing w:after="0"/>
@@ -16451,7 +16565,7 @@
           <v:shape id="_x0000_i1025" type="#_x0000_t75" style="width:77.25pt;height:49.5pt" o:ole="">
             <v:imagedata r:id="rId53" o:title=""/>
           </v:shape>
-          <o:OLEObject Type="Embed" ProgID="Excel.Sheet.12" ShapeID="_x0000_i1025" DrawAspect="Icon" ObjectID="_1568897186" r:id="rId54"/>
+          <o:OLEObject Type="Embed" ProgID="Excel.Sheet.12" ShapeID="_x0000_i1025" DrawAspect="Icon" ObjectID="_1568954750" r:id="rId54"/>
         </w:object>
       </w:r>
       <w:r>
@@ -34479,7 +34593,7 @@
           <v:shape id="_x0000_i1026" type="#_x0000_t75" style="width:77.25pt;height:49.5pt" o:ole="">
             <v:imagedata r:id="rId55" o:title=""/>
           </v:shape>
-          <o:OLEObject Type="Embed" ProgID="Excel.Sheet.12" ShapeID="_x0000_i1026" DrawAspect="Icon" ObjectID="_1568897187" r:id="rId56"/>
+          <o:OLEObject Type="Embed" ProgID="Excel.Sheet.12" ShapeID="_x0000_i1026" DrawAspect="Icon" ObjectID="_1568954751" r:id="rId56"/>
         </w:object>
       </w:r>
       <w:r>
@@ -36541,7 +36655,7 @@
           <v:shape id="_x0000_i1027" type="#_x0000_t75" style="width:77.25pt;height:49.5pt" o:ole="">
             <v:imagedata r:id="rId57" o:title=""/>
           </v:shape>
-          <o:OLEObject Type="Embed" ProgID="Excel.Sheet.12" ShapeID="_x0000_i1027" DrawAspect="Icon" ObjectID="_1568897188" r:id="rId58"/>
+          <o:OLEObject Type="Embed" ProgID="Excel.Sheet.12" ShapeID="_x0000_i1027" DrawAspect="Icon" ObjectID="_1568954752" r:id="rId58"/>
         </w:object>
       </w:r>
       <w:r>
@@ -43946,7 +44060,7 @@
           <v:shape id="_x0000_i1028" type="#_x0000_t75" style="width:77.25pt;height:49.5pt" o:ole="">
             <v:imagedata r:id="rId59" o:title=""/>
           </v:shape>
-          <o:OLEObject Type="Embed" ProgID="Excel.Sheet.12" ShapeID="_x0000_i1028" DrawAspect="Icon" ObjectID="_1568897189" r:id="rId60"/>
+          <o:OLEObject Type="Embed" ProgID="Excel.Sheet.12" ShapeID="_x0000_i1028" DrawAspect="Icon" ObjectID="_1568954753" r:id="rId60"/>
         </w:object>
       </w:r>
       <w:r>
@@ -51592,7 +51706,7 @@
           <v:shape id="_x0000_i1029" type="#_x0000_t75" style="width:77.25pt;height:49.5pt" o:ole="">
             <v:imagedata r:id="rId61" o:title=""/>
           </v:shape>
-          <o:OLEObject Type="Embed" ProgID="Excel.Sheet.12" ShapeID="_x0000_i1029" DrawAspect="Icon" ObjectID="_1568897190" r:id="rId62"/>
+          <o:OLEObject Type="Embed" ProgID="Excel.Sheet.12" ShapeID="_x0000_i1029" DrawAspect="Icon" ObjectID="_1568954754" r:id="rId62"/>
         </w:object>
       </w:r>
     </w:p>
@@ -54083,7 +54197,7 @@
           <w:rPr>
             <w:noProof/>
           </w:rPr>
-          <w:t>27</w:t>
+          <w:t>54</w:t>
         </w:r>
         <w:r>
           <w:rPr>
@@ -54780,6 +54894,95 @@
       </w:pPr>
     </w:lvl>
   </w:abstractNum>
+  <w:abstractNum w:abstractNumId="7" w15:restartNumberingAfterBreak="0">
+    <w:nsid w:val="7B901FB4"/>
+    <w:multiLevelType w:val="hybridMultilevel"/>
+    <w:tmpl w:val="7722DBC8"/>
+    <w:lvl w:ilvl="0" w:tplc="0409000F">
+      <w:start w:val="1"/>
+      <w:numFmt w:val="decimal"/>
+      <w:lvlText w:val="%1."/>
+      <w:lvlJc w:val="left"/>
+      <w:pPr>
+        <w:ind w:left="720" w:hanging="360"/>
+      </w:pPr>
+      <w:rPr>
+        <w:rFonts w:hint="default"/>
+      </w:rPr>
+    </w:lvl>
+    <w:lvl w:ilvl="1" w:tplc="04090019" w:tentative="1">
+      <w:start w:val="1"/>
+      <w:numFmt w:val="lowerLetter"/>
+      <w:lvlText w:val="%2."/>
+      <w:lvlJc w:val="left"/>
+      <w:pPr>
+        <w:ind w:left="1440" w:hanging="360"/>
+      </w:pPr>
+    </w:lvl>
+    <w:lvl w:ilvl="2" w:tplc="0409001B" w:tentative="1">
+      <w:start w:val="1"/>
+      <w:numFmt w:val="lowerRoman"/>
+      <w:lvlText w:val="%3."/>
+      <w:lvlJc w:val="right"/>
+      <w:pPr>
+        <w:ind w:left="2160" w:hanging="180"/>
+      </w:pPr>
+    </w:lvl>
+    <w:lvl w:ilvl="3" w:tplc="0409000F" w:tentative="1">
+      <w:start w:val="1"/>
+      <w:numFmt w:val="decimal"/>
+      <w:lvlText w:val="%4."/>
+      <w:lvlJc w:val="left"/>
+      <w:pPr>
+        <w:ind w:left="2880" w:hanging="360"/>
+      </w:pPr>
+    </w:lvl>
+    <w:lvl w:ilvl="4" w:tplc="04090019" w:tentative="1">
+      <w:start w:val="1"/>
+      <w:numFmt w:val="lowerLetter"/>
+      <w:lvlText w:val="%5."/>
+      <w:lvlJc w:val="left"/>
+      <w:pPr>
+        <w:ind w:left="3600" w:hanging="360"/>
+      </w:pPr>
+    </w:lvl>
+    <w:lvl w:ilvl="5" w:tplc="0409001B" w:tentative="1">
+      <w:start w:val="1"/>
+      <w:numFmt w:val="lowerRoman"/>
+      <w:lvlText w:val="%6."/>
+      <w:lvlJc w:val="right"/>
+      <w:pPr>
+        <w:ind w:left="4320" w:hanging="180"/>
+      </w:pPr>
+    </w:lvl>
+    <w:lvl w:ilvl="6" w:tplc="0409000F" w:tentative="1">
+      <w:start w:val="1"/>
+      <w:numFmt w:val="decimal"/>
+      <w:lvlText w:val="%7."/>
+      <w:lvlJc w:val="left"/>
+      <w:pPr>
+        <w:ind w:left="5040" w:hanging="360"/>
+      </w:pPr>
+    </w:lvl>
+    <w:lvl w:ilvl="7" w:tplc="04090019" w:tentative="1">
+      <w:start w:val="1"/>
+      <w:numFmt w:val="lowerLetter"/>
+      <w:lvlText w:val="%8."/>
+      <w:lvlJc w:val="left"/>
+      <w:pPr>
+        <w:ind w:left="5760" w:hanging="360"/>
+      </w:pPr>
+    </w:lvl>
+    <w:lvl w:ilvl="8" w:tplc="0409001B" w:tentative="1">
+      <w:start w:val="1"/>
+      <w:numFmt w:val="lowerRoman"/>
+      <w:lvlText w:val="%9."/>
+      <w:lvlJc w:val="right"/>
+      <w:pPr>
+        <w:ind w:left="6480" w:hanging="180"/>
+      </w:pPr>
+    </w:lvl>
+  </w:abstractNum>
   <w:num w:numId="1">
     <w:abstractNumId w:val="3"/>
   </w:num>
@@ -54800,6 +55003,9 @@
   </w:num>
   <w:num w:numId="7">
     <w:abstractNumId w:val="6"/>
+  </w:num>
+  <w:num w:numId="8">
+    <w:abstractNumId w:val="7"/>
   </w:num>
 </w:numbering>
 </file>
@@ -56002,7 +56208,7 @@
 </file>
 
 <file path=customXml/itemProps1.xml><?xml version="1.0" encoding="utf-8"?>
-<ds:datastoreItem xmlns:ds="http://schemas.openxmlformats.org/officeDocument/2006/customXml" ds:itemID="{83457D15-30FF-4557-8891-1F2947B33921}">
+<ds:datastoreItem xmlns:ds="http://schemas.openxmlformats.org/officeDocument/2006/customXml" ds:itemID="{970D6710-40D6-46BA-B13A-614B701DED58}">
   <ds:schemaRefs>
     <ds:schemaRef ds:uri="http://schemas.openxmlformats.org/officeDocument/2006/bibliography"/>
   </ds:schemaRefs>

</xml_diff>

<commit_message>
Add literature review subheadings and change heading levels.  intro, body, and conclusion. Fix title for LiGENTS method.
</commit_message>
<xml_diff>
--- a/Discovering new targets and drugs for neglected diseases by paralog matching.docx
+++ b/Discovering new targets and drugs for neglected diseases by paralog matching.docx
@@ -744,6 +744,14 @@
       </w:r>
     </w:p>
     <w:p>
+      <w:pPr>
+        <w:pStyle w:val="Heading2"/>
+      </w:pPr>
+      <w:r>
+        <w:t>Review introduction</w:t>
+      </w:r>
+    </w:p>
+    <w:p>
       <w:r>
         <w:t>Computational methods can save considerable time and expense over wet-lab screening methods by re-using existing experimental data to uncover new features and relationships.</w:t>
       </w:r>
@@ -862,24 +870,109 @@
         <w:t xml:space="preserve">disease </w:t>
       </w:r>
       <w:r>
-        <w:t xml:space="preserve">organism </w:t>
+        <w:t xml:space="preserve">organism as keys </w:t>
+      </w:r>
+      <w:r>
+        <w:t>that</w:t>
+      </w:r>
+      <w:r>
+        <w:t xml:space="preserve"> reveal their “target-ness” by similarity to proteins in </w:t>
+      </w:r>
+      <w:r>
+        <w:t xml:space="preserve">a </w:t>
+      </w:r>
+      <w:r>
+        <w:t>targets database.</w:t>
+      </w:r>
+    </w:p>
+    <w:p>
+      <w:pPr>
+        <w:pStyle w:val="Heading2"/>
+      </w:pPr>
+      <w:r>
+        <w:t>Review body</w:t>
+      </w:r>
+    </w:p>
+    <w:p>
+      <w:pPr>
+        <w:pStyle w:val="Heading3"/>
+      </w:pPr>
+      <w:r>
+        <w:t>Ligand</w:t>
+      </w:r>
+      <w:r>
+        <w:t>-</w:t>
+      </w:r>
+      <w:r>
+        <w:t>Centric approaches</w:t>
+      </w:r>
+    </w:p>
+    <w:p>
+      <w:pPr>
+        <w:pStyle w:val="Heading4"/>
+      </w:pPr>
+      <w:r>
+        <w:t>SEA (Similarity Ensemble Approach)</w:t>
+      </w:r>
+    </w:p>
+    <w:p>
+      <w:pPr>
+        <w:pStyle w:val="Heading4"/>
+      </w:pPr>
+      <w:proofErr w:type="spellStart"/>
+      <w:r>
+        <w:rPr>
+          <w:u w:val="single"/>
+        </w:rPr>
+        <w:t>L</w:t>
+      </w:r>
+      <w:r>
+        <w:t>i</w:t>
       </w:r>
       <w:bookmarkStart w:id="0" w:name="_GoBack"/>
       <w:bookmarkEnd w:id="0"/>
       <w:r>
-        <w:t xml:space="preserve">as keys </w:t>
-      </w:r>
-      <w:r>
-        <w:t>that</w:t>
-      </w:r>
-      <w:r>
-        <w:t xml:space="preserve"> reveal their “target-ness” by similarity to proteins in </w:t>
-      </w:r>
-      <w:r>
-        <w:t xml:space="preserve">a </w:t>
-      </w:r>
-      <w:r>
-        <w:t>targets database.</w:t>
+        <w:t>GENTS</w:t>
+      </w:r>
+      <w:proofErr w:type="spellEnd"/>
+      <w:r>
+        <w:t xml:space="preserve"> (Ligand </w:t>
+      </w:r>
+      <w:r>
+        <w:rPr>
+          <w:u w:val="single"/>
+        </w:rPr>
+        <w:t>E</w:t>
+      </w:r>
+      <w:r>
+        <w:t xml:space="preserve">nrichment of </w:t>
+      </w:r>
+      <w:r>
+        <w:rPr>
+          <w:u w:val="single"/>
+        </w:rPr>
+        <w:t>N</w:t>
+      </w:r>
+      <w:r>
+        <w:t xml:space="preserve">etwork </w:t>
+      </w:r>
+      <w:r>
+        <w:rPr>
+          <w:u w:val="single"/>
+        </w:rPr>
+        <w:t>T</w:t>
+      </w:r>
+      <w:r>
+        <w:t xml:space="preserve">opological </w:t>
+      </w:r>
+      <w:r>
+        <w:rPr>
+          <w:u w:val="single"/>
+        </w:rPr>
+        <w:t>S</w:t>
+      </w:r>
+      <w:r>
+        <w:t>imilarity)</w:t>
       </w:r>
     </w:p>
     <w:p>
@@ -887,7 +980,15 @@
         <w:pStyle w:val="Heading2"/>
       </w:pPr>
       <w:r>
-        <w:t>Ligand Centric approaches</w:t>
+        <w:t>Annotation-</w:t>
+      </w:r>
+      <w:r>
+        <w:t>Centric Approaches</w:t>
+      </w:r>
+    </w:p>
+    <w:p>
+      <w:r>
+        <w:t>This includes exploiting known mechanisms and suspected similarities between the target of interest and some other known pathogens for which targets are known.</w:t>
       </w:r>
     </w:p>
     <w:p>
@@ -895,172 +996,110 @@
         <w:pStyle w:val="Heading3"/>
       </w:pPr>
       <w:r>
-        <w:t>SEA (Similarity Ensemble Approach)</w:t>
-      </w:r>
-    </w:p>
-    <w:p>
-      <w:pPr>
-        <w:pStyle w:val="Heading3"/>
-      </w:pPr>
-      <w:proofErr w:type="spellStart"/>
-      <w:r>
-        <w:t>LiGENTS</w:t>
-      </w:r>
-      <w:proofErr w:type="spellEnd"/>
-      <w:r>
-        <w:t xml:space="preserve"> (Ligand E </w:t>
-      </w:r>
-      <w:proofErr w:type="spellStart"/>
-      <w:r>
-        <w:t>nrichment</w:t>
-      </w:r>
-      <w:proofErr w:type="spellEnd"/>
-      <w:r>
-        <w:t xml:space="preserve"> of </w:t>
-      </w:r>
-      <w:proofErr w:type="spellStart"/>
-      <w:r>
-        <w:t xml:space="preserve">Net </w:t>
+        <w:t>Sequence Similarity approaches used in this paper</w:t>
+      </w:r>
+    </w:p>
+    <w:p>
+      <w:pPr>
+        <w:pStyle w:val="Heading2"/>
+      </w:pPr>
+      <w:r>
+        <w:t>Review conclusions</w:t>
+      </w:r>
+    </w:p>
+    <w:p/>
+    <w:p>
+      <w:pPr>
+        <w:pStyle w:val="Heading1"/>
+      </w:pPr>
+      <w:r>
+        <w:t>Materials and Methods</w:t>
+      </w:r>
+    </w:p>
+    <w:p>
+      <w:pPr>
+        <w:pStyle w:val="Heading2"/>
+      </w:pPr>
+      <w:r>
+        <w:t>The computation platform</w:t>
+      </w:r>
+    </w:p>
+    <w:p>
+      <w:pPr>
+        <w:spacing w:line="480" w:lineRule="auto"/>
+      </w:pPr>
+      <w:r>
+        <w:t xml:space="preserve">All work was performed on a consumer grade laptop PC, with 12 GB of ram and 1 </w:t>
+      </w:r>
+      <w:r>
+        <w:t>terabyte</w:t>
+      </w:r>
+      <w:r>
+        <w:t xml:space="preserve"> of disk storage, with an Intel® Core™ i7-5500U CPU running at 2.4 ghz clock.  This CPU has 4 cores, which can improve performance when multiple virtual machines are running.  The ram configuration leaves plenty of RAM for multiple VMs (Virtual machines) to run simultaneously.  This laptop runs Windows 10.  (See </w:t>
+      </w:r>
+      <w:r>
+        <w:fldChar w:fldCharType="begin"/>
+      </w:r>
+      <w:r>
+        <w:instrText xml:space="preserve"> REF _Ref468131998 \h </w:instrText>
+      </w:r>
+      <w:r>
+        <w:fldChar w:fldCharType="separate"/>
+      </w:r>
+      <w:r>
+        <w:t xml:space="preserve">Figure </w:t>
       </w:r>
       <w:proofErr w:type="gramStart"/>
       <w:r>
-        <w:t>work</w:t>
-      </w:r>
-      <w:proofErr w:type="spellEnd"/>
+        <w:rPr>
+          <w:noProof/>
+        </w:rPr>
+        <w:t>1</w:t>
+      </w:r>
+      <w:r>
+        <w:t>:Hardware</w:t>
+      </w:r>
       <w:proofErr w:type="gramEnd"/>
       <w:r>
-        <w:t xml:space="preserve"> T </w:t>
-      </w:r>
-      <w:proofErr w:type="spellStart"/>
-      <w:r>
-        <w:t>opological</w:t>
-      </w:r>
-      <w:proofErr w:type="spellEnd"/>
-      <w:r>
-        <w:t xml:space="preserve"> Sim </w:t>
-      </w:r>
-      <w:proofErr w:type="spellStart"/>
-      <w:r>
-        <w:t>ilarity</w:t>
-      </w:r>
-      <w:proofErr w:type="spellEnd"/>
-      <w:r>
-        <w:t>)</w:t>
+        <w:t xml:space="preserve"> Configuration.</w:t>
+      </w:r>
+      <w:r>
+        <w:fldChar w:fldCharType="end"/>
+      </w:r>
+      <w:r>
+        <w:t xml:space="preserve">) </w:t>
+      </w:r>
+    </w:p>
+    <w:p>
+      <w:pPr>
+        <w:spacing w:line="480" w:lineRule="auto"/>
+      </w:pPr>
+      <w:r>
+        <w:t xml:space="preserve">Most bioinformatics software runs under Linux.  Using Oracle’s </w:t>
+      </w:r>
+      <w:r>
+        <w:rPr>
+          <w:i/>
+        </w:rPr>
+        <w:t>VirtualBox</w:t>
+      </w:r>
+      <w:r>
+        <w:t xml:space="preserve"> software, multiple Linux virtual machines can be supported on </w:t>
+      </w:r>
+      <w:r>
+        <w:t>a</w:t>
+      </w:r>
+      <w:r>
+        <w:t xml:space="preserve"> PC.</w:t>
       </w:r>
     </w:p>
     <w:p>
       <w:pPr>
         <w:pStyle w:val="Heading2"/>
       </w:pPr>
-      <w:r>
-        <w:t>Mechanism Centric Approaches</w:t>
-      </w:r>
-    </w:p>
-    <w:p>
-      <w:r>
-        <w:t>This includes exploiting known mechanisms and suspected similarities between the target of interest and some other known pathogens for which targets are known.</w:t>
-      </w:r>
-    </w:p>
-    <w:p>
-      <w:pPr>
-        <w:pStyle w:val="Heading2"/>
-      </w:pPr>
-      <w:r>
-        <w:t>Sequence Similarity approaches used in this paper</w:t>
-      </w:r>
-    </w:p>
-    <w:p/>
-    <w:p>
-      <w:pPr>
-        <w:pStyle w:val="Heading1"/>
-      </w:pPr>
-      <w:r>
-        <w:t>Materials and Methods</w:t>
-      </w:r>
-    </w:p>
-    <w:p>
-      <w:pPr>
-        <w:pStyle w:val="Heading2"/>
-      </w:pPr>
-      <w:r>
-        <w:t>The computation platform</w:t>
-      </w:r>
-    </w:p>
-    <w:p>
-      <w:pPr>
-        <w:spacing w:line="480" w:lineRule="auto"/>
-      </w:pPr>
-      <w:r>
-        <w:t xml:space="preserve">All work was performed on a consumer grade laptop PC, with 12 GB of ram and 1 </w:t>
-      </w:r>
-      <w:r>
-        <w:t>terabyte</w:t>
-      </w:r>
-      <w:r>
-        <w:t xml:space="preserve"> of disk storage, with an Intel® Core™ i7-5500U CPU running at 2.4 ghz clock.  This CPU has 4 cores, which can improve performance when multiple virtual machines are running.  The ram configuration leaves plenty of RAM for multiple VMs (Virtual machines) to run simultaneously.  This laptop runs Windows 10.  (See </w:t>
-      </w:r>
-      <w:r>
-        <w:fldChar w:fldCharType="begin"/>
-      </w:r>
-      <w:r>
-        <w:instrText xml:space="preserve"> REF _Ref468131998 \h </w:instrText>
-      </w:r>
-      <w:r>
-        <w:fldChar w:fldCharType="separate"/>
-      </w:r>
-      <w:r>
-        <w:t xml:space="preserve">Figure </w:t>
-      </w:r>
-      <w:proofErr w:type="gramStart"/>
-      <w:r>
-        <w:rPr>
-          <w:noProof/>
-        </w:rPr>
-        <w:t>1</w:t>
-      </w:r>
-      <w:r>
-        <w:t>:Hardware</w:t>
-      </w:r>
-      <w:proofErr w:type="gramEnd"/>
-      <w:r>
-        <w:t xml:space="preserve"> Configuration.</w:t>
-      </w:r>
-      <w:r>
-        <w:fldChar w:fldCharType="end"/>
-      </w:r>
-      <w:r>
-        <w:t xml:space="preserve">) </w:t>
-      </w:r>
-    </w:p>
-    <w:p>
-      <w:pPr>
-        <w:spacing w:line="480" w:lineRule="auto"/>
-      </w:pPr>
-      <w:r>
-        <w:t xml:space="preserve">Most bioinformatics software runs under Linux.  Using Oracle’s </w:t>
-      </w:r>
-      <w:r>
-        <w:rPr>
-          <w:i/>
-        </w:rPr>
-        <w:t>VirtualBox</w:t>
-      </w:r>
-      <w:r>
-        <w:t xml:space="preserve"> software, multiple Linux virtual machines can be supported on </w:t>
-      </w:r>
-      <w:r>
-        <w:t>a</w:t>
-      </w:r>
-      <w:r>
-        <w:t xml:space="preserve"> PC.</w:t>
-      </w:r>
-    </w:p>
-    <w:p>
-      <w:pPr>
-        <w:pStyle w:val="Heading2"/>
-      </w:pPr>
       <w:bookmarkStart w:id="1" w:name="_Ref465510972"/>
       <w:r>
+        <w:lastRenderedPageBreak/>
         <w:t>Setting up a Linux Virtual Machine using Oracle’s VirtualBox software</w:t>
       </w:r>
       <w:bookmarkEnd w:id="1"/>
@@ -1089,7 +1128,6 @@
         <w:spacing w:line="480" w:lineRule="auto"/>
       </w:pPr>
       <w:r>
-        <w:lastRenderedPageBreak/>
         <w:t>Windows update can cause this software to stop working, which requires downloading newer software.</w:t>
       </w:r>
     </w:p>
@@ -1249,6 +1287,7 @@
         <w:spacing w:line="480" w:lineRule="auto"/>
       </w:pPr>
       <w:r>
+        <w:lastRenderedPageBreak/>
         <w:t>Install tools on work Linux VM.</w:t>
       </w:r>
     </w:p>
@@ -6785,27 +6824,14 @@
       <w:r>
         <w:t xml:space="preserve">Figure </w:t>
       </w:r>
-      <w:r>
-        <w:fldChar w:fldCharType="begin"/>
-      </w:r>
-      <w:r>
-        <w:instrText xml:space="preserve"> SEQ Figure \* ARABIC </w:instrText>
-      </w:r>
-      <w:r>
-        <w:fldChar w:fldCharType="separate"/>
-      </w:r>
-      <w:r>
-        <w:rPr>
-          <w:noProof/>
-        </w:rPr>
-        <w:t>1</w:t>
-      </w:r>
-      <w:r>
-        <w:rPr>
-          <w:noProof/>
-        </w:rPr>
-        <w:fldChar w:fldCharType="end"/>
-      </w:r>
+      <w:fldSimple w:instr=" SEQ Figure \* ARABIC ">
+        <w:r>
+          <w:rPr>
+            <w:noProof/>
+          </w:rPr>
+          <w:t>1</w:t>
+        </w:r>
+      </w:fldSimple>
       <w:r>
         <w:t>:Hardware Configuration.</w:t>
       </w:r>
@@ -6879,27 +6905,14 @@
       <w:r>
         <w:t xml:space="preserve">Figure </w:t>
       </w:r>
-      <w:r>
-        <w:fldChar w:fldCharType="begin"/>
-      </w:r>
-      <w:r>
-        <w:instrText xml:space="preserve"> SEQ Figure \* ARABIC </w:instrText>
-      </w:r>
-      <w:r>
-        <w:fldChar w:fldCharType="separate"/>
-      </w:r>
-      <w:r>
-        <w:rPr>
-          <w:noProof/>
-        </w:rPr>
-        <w:t>2</w:t>
-      </w:r>
-      <w:r>
-        <w:rPr>
-          <w:noProof/>
-        </w:rPr>
-        <w:fldChar w:fldCharType="end"/>
-      </w:r>
+      <w:fldSimple w:instr=" SEQ Figure \* ARABIC ">
+        <w:r>
+          <w:rPr>
+            <w:noProof/>
+          </w:rPr>
+          <w:t>2</w:t>
+        </w:r>
+      </w:fldSimple>
       <w:r>
         <w:t>: VM configuration parameters.</w:t>
       </w:r>
@@ -7177,27 +7190,14 @@
       <w:r>
         <w:t xml:space="preserve">Figure </w:t>
       </w:r>
-      <w:r>
-        <w:fldChar w:fldCharType="begin"/>
-      </w:r>
-      <w:r>
-        <w:instrText xml:space="preserve"> SEQ Figure \* ARABIC </w:instrText>
-      </w:r>
-      <w:r>
-        <w:fldChar w:fldCharType="separate"/>
-      </w:r>
-      <w:r>
-        <w:rPr>
-          <w:noProof/>
-        </w:rPr>
-        <w:t>3</w:t>
-      </w:r>
-      <w:r>
-        <w:rPr>
-          <w:noProof/>
-        </w:rPr>
-        <w:fldChar w:fldCharType="end"/>
-      </w:r>
+      <w:fldSimple w:instr=" SEQ Figure \* ARABIC ">
+        <w:r>
+          <w:rPr>
+            <w:noProof/>
+          </w:rPr>
+          <w:t>3</w:t>
+        </w:r>
+      </w:fldSimple>
       <w:r>
         <w:t>:MyCHeMBL landing page.</w:t>
       </w:r>
@@ -7706,27 +7706,14 @@
       <w:r>
         <w:t xml:space="preserve">Figure </w:t>
       </w:r>
-      <w:r>
-        <w:fldChar w:fldCharType="begin"/>
-      </w:r>
-      <w:r>
-        <w:instrText xml:space="preserve"> SEQ Figure \* ARABIC </w:instrText>
-      </w:r>
-      <w:r>
-        <w:fldChar w:fldCharType="separate"/>
-      </w:r>
-      <w:r>
-        <w:rPr>
-          <w:noProof/>
-        </w:rPr>
-        <w:t>5</w:t>
-      </w:r>
-      <w:r>
-        <w:rPr>
-          <w:noProof/>
-        </w:rPr>
-        <w:fldChar w:fldCharType="end"/>
-      </w:r>
+      <w:fldSimple w:instr=" SEQ Figure \* ARABIC ">
+        <w:r>
+          <w:rPr>
+            <w:noProof/>
+          </w:rPr>
+          <w:t>5</w:t>
+        </w:r>
+      </w:fldSimple>
       <w:r>
         <w:t>:Understanding BLAST statistics.</w:t>
       </w:r>
@@ -11782,27 +11769,14 @@
       <w:r>
         <w:t xml:space="preserve">Table </w:t>
       </w:r>
-      <w:r>
-        <w:fldChar w:fldCharType="begin"/>
-      </w:r>
-      <w:r>
-        <w:instrText xml:space="preserve"> SEQ Table \* ARABIC </w:instrText>
-      </w:r>
-      <w:r>
-        <w:fldChar w:fldCharType="separate"/>
-      </w:r>
-      <w:r>
-        <w:rPr>
-          <w:noProof/>
-        </w:rPr>
-        <w:t>1</w:t>
-      </w:r>
-      <w:r>
-        <w:rPr>
-          <w:noProof/>
-        </w:rPr>
-        <w:fldChar w:fldCharType="end"/>
-      </w:r>
+      <w:fldSimple w:instr=" SEQ Table \* ARABIC ">
+        <w:r>
+          <w:rPr>
+            <w:noProof/>
+          </w:rPr>
+          <w:t>1</w:t>
+        </w:r>
+      </w:fldSimple>
       <w:r>
         <w:t xml:space="preserve">: </w:t>
       </w:r>
@@ -11879,27 +11853,14 @@
       <w:r>
         <w:t xml:space="preserve">Figure </w:t>
       </w:r>
-      <w:r>
-        <w:fldChar w:fldCharType="begin"/>
-      </w:r>
-      <w:r>
-        <w:instrText xml:space="preserve"> SEQ Figure \* ARABIC </w:instrText>
-      </w:r>
-      <w:r>
-        <w:fldChar w:fldCharType="separate"/>
-      </w:r>
-      <w:r>
-        <w:rPr>
-          <w:noProof/>
-        </w:rPr>
-        <w:t>6</w:t>
-      </w:r>
-      <w:r>
-        <w:rPr>
-          <w:noProof/>
-        </w:rPr>
-        <w:fldChar w:fldCharType="end"/>
-      </w:r>
+      <w:fldSimple w:instr=" SEQ Figure \* ARABIC ">
+        <w:r>
+          <w:rPr>
+            <w:noProof/>
+          </w:rPr>
+          <w:t>6</w:t>
+        </w:r>
+      </w:fldSimple>
       <w:r>
         <w:t>: Plasmodium structural diagram showing organelles.</w:t>
       </w:r>
@@ -12116,27 +12077,14 @@
       <w:r>
         <w:t xml:space="preserve">Figure </w:t>
       </w:r>
-      <w:r>
-        <w:fldChar w:fldCharType="begin"/>
-      </w:r>
-      <w:r>
-        <w:instrText xml:space="preserve"> SEQ Figure \* ARABIC </w:instrText>
-      </w:r>
-      <w:r>
-        <w:fldChar w:fldCharType="separate"/>
-      </w:r>
-      <w:r>
-        <w:rPr>
-          <w:noProof/>
-        </w:rPr>
-        <w:t>7</w:t>
-      </w:r>
-      <w:r>
-        <w:rPr>
-          <w:noProof/>
-        </w:rPr>
-        <w:fldChar w:fldCharType="end"/>
-      </w:r>
+      <w:fldSimple w:instr=" SEQ Figure \* ARABIC ">
+        <w:r>
+          <w:rPr>
+            <w:noProof/>
+          </w:rPr>
+          <w:t>7</w:t>
+        </w:r>
+      </w:fldSimple>
       <w:r>
         <w:t>:Histogram showing distribution of scores.</w:t>
       </w:r>
@@ -12350,27 +12298,14 @@
       <w:r>
         <w:t xml:space="preserve">Figure </w:t>
       </w:r>
-      <w:r>
-        <w:fldChar w:fldCharType="begin"/>
-      </w:r>
-      <w:r>
-        <w:instrText xml:space="preserve"> SEQ Figure \* ARABIC </w:instrText>
-      </w:r>
-      <w:r>
-        <w:fldChar w:fldCharType="separate"/>
-      </w:r>
-      <w:r>
-        <w:rPr>
-          <w:noProof/>
-        </w:rPr>
-        <w:t>8</w:t>
-      </w:r>
-      <w:r>
-        <w:rPr>
-          <w:noProof/>
-        </w:rPr>
-        <w:fldChar w:fldCharType="end"/>
-      </w:r>
+      <w:fldSimple w:instr=" SEQ Figure \* ARABIC ">
+        <w:r>
+          <w:rPr>
+            <w:noProof/>
+          </w:rPr>
+          <w:t>8</w:t>
+        </w:r>
+      </w:fldSimple>
       <w:r>
         <w:t>: "All malaria scores" qqnorm plot.</w:t>
       </w:r>
@@ -12550,27 +12485,14 @@
       <w:r>
         <w:t xml:space="preserve">Figure </w:t>
       </w:r>
-      <w:r>
-        <w:fldChar w:fldCharType="begin"/>
-      </w:r>
-      <w:r>
-        <w:instrText xml:space="preserve"> SEQ Figure \* ARABIC </w:instrText>
-      </w:r>
-      <w:r>
-        <w:fldChar w:fldCharType="separate"/>
-      </w:r>
-      <w:r>
-        <w:rPr>
-          <w:noProof/>
-        </w:rPr>
-        <w:t>9</w:t>
-      </w:r>
-      <w:r>
-        <w:rPr>
-          <w:noProof/>
-        </w:rPr>
-        <w:fldChar w:fldCharType="end"/>
-      </w:r>
+      <w:fldSimple w:instr=" SEQ Figure \* ARABIC ">
+        <w:r>
+          <w:rPr>
+            <w:noProof/>
+          </w:rPr>
+          <w:t>9</w:t>
+        </w:r>
+      </w:fldSimple>
       <w:r>
         <w:t xml:space="preserve">: </w:t>
       </w:r>
@@ -12985,27 +12907,14 @@
       <w:r>
         <w:t xml:space="preserve">Figure </w:t>
       </w:r>
-      <w:r>
-        <w:fldChar w:fldCharType="begin"/>
-      </w:r>
-      <w:r>
-        <w:instrText xml:space="preserve"> SEQ Figure \* ARABIC </w:instrText>
-      </w:r>
-      <w:r>
-        <w:fldChar w:fldCharType="separate"/>
-      </w:r>
-      <w:r>
-        <w:rPr>
-          <w:noProof/>
-        </w:rPr>
-        <w:t>10</w:t>
-      </w:r>
-      <w:r>
-        <w:rPr>
-          <w:noProof/>
-        </w:rPr>
-        <w:fldChar w:fldCharType="end"/>
-      </w:r>
+      <w:fldSimple w:instr=" SEQ Figure \* ARABIC ">
+        <w:r>
+          <w:rPr>
+            <w:noProof/>
+          </w:rPr>
+          <w:t>10</w:t>
+        </w:r>
+      </w:fldSimple>
       <w:r>
         <w:t>: Testing normality for all organisms.</w:t>
       </w:r>
@@ -13096,27 +13005,14 @@
       <w:r>
         <w:t xml:space="preserve">Figure </w:t>
       </w:r>
-      <w:r>
-        <w:fldChar w:fldCharType="begin"/>
-      </w:r>
-      <w:r>
-        <w:instrText xml:space="preserve"> SEQ Figure \* ARABIC </w:instrText>
-      </w:r>
-      <w:r>
-        <w:fldChar w:fldCharType="separate"/>
-      </w:r>
-      <w:r>
-        <w:rPr>
-          <w:noProof/>
-        </w:rPr>
-        <w:t>11</w:t>
-      </w:r>
-      <w:r>
-        <w:rPr>
-          <w:noProof/>
-        </w:rPr>
-        <w:fldChar w:fldCharType="end"/>
-      </w:r>
+      <w:fldSimple w:instr=" SEQ Figure \* ARABIC ">
+        <w:r>
+          <w:rPr>
+            <w:noProof/>
+          </w:rPr>
+          <w:t>11</w:t>
+        </w:r>
+      </w:fldSimple>
       <w:r>
         <w:t>: Cluster Dendrogram</w:t>
       </w:r>
@@ -14549,27 +14445,14 @@
       <w:r>
         <w:t xml:space="preserve">Table </w:t>
       </w:r>
-      <w:r>
-        <w:fldChar w:fldCharType="begin"/>
-      </w:r>
-      <w:r>
-        <w:instrText xml:space="preserve"> SEQ Table \* ARABIC </w:instrText>
-      </w:r>
-      <w:r>
-        <w:fldChar w:fldCharType="separate"/>
-      </w:r>
-      <w:r>
-        <w:rPr>
-          <w:noProof/>
-        </w:rPr>
-        <w:t>2</w:t>
-      </w:r>
-      <w:r>
-        <w:rPr>
-          <w:noProof/>
-        </w:rPr>
-        <w:fldChar w:fldCharType="end"/>
-      </w:r>
+      <w:fldSimple w:instr=" SEQ Table \* ARABIC ">
+        <w:r>
+          <w:rPr>
+            <w:noProof/>
+          </w:rPr>
+          <w:t>2</w:t>
+        </w:r>
+      </w:fldSimple>
       <w:r>
         <w:t xml:space="preserve">: </w:t>
       </w:r>
@@ -14705,27 +14588,14 @@
       <w:r>
         <w:t xml:space="preserve">Figure </w:t>
       </w:r>
-      <w:r>
-        <w:fldChar w:fldCharType="begin"/>
-      </w:r>
-      <w:r>
-        <w:instrText xml:space="preserve"> SEQ Figure \* ARABIC </w:instrText>
-      </w:r>
-      <w:r>
-        <w:fldChar w:fldCharType="separate"/>
-      </w:r>
-      <w:r>
-        <w:rPr>
-          <w:noProof/>
-        </w:rPr>
-        <w:t>12</w:t>
-      </w:r>
-      <w:r>
-        <w:rPr>
-          <w:noProof/>
-        </w:rPr>
-        <w:fldChar w:fldCharType="end"/>
-      </w:r>
+      <w:fldSimple w:instr=" SEQ Figure \* ARABIC ">
+        <w:r>
+          <w:rPr>
+            <w:noProof/>
+          </w:rPr>
+          <w:t>12</w:t>
+        </w:r>
+      </w:fldSimple>
       <w:r>
         <w:t>: From statistics to drugs.</w:t>
       </w:r>
@@ -16565,7 +16435,7 @@
           <v:shape id="_x0000_i1025" type="#_x0000_t75" style="width:77.25pt;height:49.5pt" o:ole="">
             <v:imagedata r:id="rId53" o:title=""/>
           </v:shape>
-          <o:OLEObject Type="Embed" ProgID="Excel.Sheet.12" ShapeID="_x0000_i1025" DrawAspect="Icon" ObjectID="_1568954750" r:id="rId54"/>
+          <o:OLEObject Type="Embed" ProgID="Excel.Sheet.12" ShapeID="_x0000_i1025" DrawAspect="Icon" ObjectID="_1568955555" r:id="rId54"/>
         </w:object>
       </w:r>
       <w:r>
@@ -16586,27 +16456,14 @@
         <w:lastRenderedPageBreak/>
         <w:t xml:space="preserve">Table </w:t>
       </w:r>
-      <w:r>
-        <w:fldChar w:fldCharType="begin"/>
-      </w:r>
-      <w:r>
-        <w:instrText xml:space="preserve"> SEQ Table \* ARABIC </w:instrText>
-      </w:r>
-      <w:r>
-        <w:fldChar w:fldCharType="separate"/>
-      </w:r>
-      <w:r>
-        <w:rPr>
-          <w:noProof/>
-        </w:rPr>
-        <w:t>3</w:t>
-      </w:r>
-      <w:r>
-        <w:rPr>
-          <w:noProof/>
-        </w:rPr>
-        <w:fldChar w:fldCharType="end"/>
-      </w:r>
+      <w:fldSimple w:instr=" SEQ Table \* ARABIC ">
+        <w:r>
+          <w:rPr>
+            <w:noProof/>
+          </w:rPr>
+          <w:t>3</w:t>
+        </w:r>
+      </w:fldSimple>
       <w:r>
         <w:t xml:space="preserve">: Drugs and targets </w:t>
       </w:r>
@@ -26547,27 +26404,14 @@
       <w:r>
         <w:t xml:space="preserve">Table </w:t>
       </w:r>
-      <w:r>
-        <w:fldChar w:fldCharType="begin"/>
-      </w:r>
-      <w:r>
-        <w:instrText xml:space="preserve"> SEQ Table \* ARABIC </w:instrText>
-      </w:r>
-      <w:r>
-        <w:fldChar w:fldCharType="separate"/>
-      </w:r>
-      <w:r>
-        <w:rPr>
-          <w:noProof/>
-        </w:rPr>
-        <w:t>4</w:t>
-      </w:r>
-      <w:r>
-        <w:rPr>
-          <w:noProof/>
-        </w:rPr>
-        <w:fldChar w:fldCharType="end"/>
-      </w:r>
+      <w:fldSimple w:instr=" SEQ Table \* ARABIC ">
+        <w:r>
+          <w:rPr>
+            <w:noProof/>
+          </w:rPr>
+          <w:t>4</w:t>
+        </w:r>
+      </w:fldSimple>
       <w:r>
         <w:t>: Trypanosoma brucei drugs.</w:t>
       </w:r>
@@ -34547,27 +34391,14 @@
       <w:r>
         <w:t xml:space="preserve">Table </w:t>
       </w:r>
-      <w:r>
-        <w:fldChar w:fldCharType="begin"/>
-      </w:r>
-      <w:r>
-        <w:instrText xml:space="preserve"> SEQ Table \* ARABIC </w:instrText>
-      </w:r>
-      <w:r>
-        <w:fldChar w:fldCharType="separate"/>
-      </w:r>
-      <w:r>
-        <w:rPr>
-          <w:noProof/>
-        </w:rPr>
-        <w:t>5</w:t>
-      </w:r>
-      <w:r>
-        <w:rPr>
-          <w:noProof/>
-        </w:rPr>
-        <w:fldChar w:fldCharType="end"/>
-      </w:r>
+      <w:fldSimple w:instr=" SEQ Table \* ARABIC ">
+        <w:r>
+          <w:rPr>
+            <w:noProof/>
+          </w:rPr>
+          <w:t>5</w:t>
+        </w:r>
+      </w:fldSimple>
       <w:r>
         <w:t>: Trypanosoma brucei targets</w:t>
       </w:r>
@@ -34593,7 +34424,7 @@
           <v:shape id="_x0000_i1026" type="#_x0000_t75" style="width:77.25pt;height:49.5pt" o:ole="">
             <v:imagedata r:id="rId55" o:title=""/>
           </v:shape>
-          <o:OLEObject Type="Embed" ProgID="Excel.Sheet.12" ShapeID="_x0000_i1026" DrawAspect="Icon" ObjectID="_1568954751" r:id="rId56"/>
+          <o:OLEObject Type="Embed" ProgID="Excel.Sheet.12" ShapeID="_x0000_i1026" DrawAspect="Icon" ObjectID="_1568955556" r:id="rId56"/>
         </w:object>
       </w:r>
       <w:r>
@@ -36613,27 +36444,14 @@
         <w:lastRenderedPageBreak/>
         <w:t xml:space="preserve">Table </w:t>
       </w:r>
-      <w:r>
-        <w:fldChar w:fldCharType="begin"/>
-      </w:r>
-      <w:r>
-        <w:instrText xml:space="preserve"> SEQ Table \* ARABIC </w:instrText>
-      </w:r>
-      <w:r>
-        <w:fldChar w:fldCharType="separate"/>
-      </w:r>
-      <w:r>
-        <w:rPr>
-          <w:noProof/>
-        </w:rPr>
-        <w:t>6</w:t>
-      </w:r>
-      <w:r>
-        <w:rPr>
-          <w:noProof/>
-        </w:rPr>
-        <w:fldChar w:fldCharType="end"/>
-      </w:r>
+      <w:fldSimple w:instr=" SEQ Table \* ARABIC ">
+        <w:r>
+          <w:rPr>
+            <w:noProof/>
+          </w:rPr>
+          <w:t>6</w:t>
+        </w:r>
+      </w:fldSimple>
       <w:r>
         <w:t xml:space="preserve">: </w:t>
       </w:r>
@@ -36655,7 +36473,7 @@
           <v:shape id="_x0000_i1027" type="#_x0000_t75" style="width:77.25pt;height:49.5pt" o:ole="">
             <v:imagedata r:id="rId57" o:title=""/>
           </v:shape>
-          <o:OLEObject Type="Embed" ProgID="Excel.Sheet.12" ShapeID="_x0000_i1027" DrawAspect="Icon" ObjectID="_1568954752" r:id="rId58"/>
+          <o:OLEObject Type="Embed" ProgID="Excel.Sheet.12" ShapeID="_x0000_i1027" DrawAspect="Icon" ObjectID="_1568955557" r:id="rId58"/>
         </w:object>
       </w:r>
       <w:r>
@@ -36671,27 +36489,14 @@
         <w:lastRenderedPageBreak/>
         <w:t xml:space="preserve">Table </w:t>
       </w:r>
-      <w:r>
-        <w:fldChar w:fldCharType="begin"/>
-      </w:r>
-      <w:r>
-        <w:instrText xml:space="preserve"> SEQ Table \* ARABIC </w:instrText>
-      </w:r>
-      <w:r>
-        <w:fldChar w:fldCharType="separate"/>
-      </w:r>
-      <w:r>
-        <w:rPr>
-          <w:noProof/>
-        </w:rPr>
-        <w:t>6</w:t>
-      </w:r>
-      <w:r>
-        <w:rPr>
-          <w:noProof/>
-        </w:rPr>
-        <w:fldChar w:fldCharType="end"/>
-      </w:r>
+      <w:fldSimple w:instr=" SEQ Table \* ARABIC ">
+        <w:r>
+          <w:rPr>
+            <w:noProof/>
+          </w:rPr>
+          <w:t>6</w:t>
+        </w:r>
+      </w:fldSimple>
       <w:r>
         <w:t>: Leishmania drugs.</w:t>
       </w:r>
@@ -44016,27 +43821,14 @@
       <w:r>
         <w:t xml:space="preserve">Table </w:t>
       </w:r>
-      <w:r>
-        <w:fldChar w:fldCharType="begin"/>
-      </w:r>
-      <w:r>
-        <w:instrText xml:space="preserve"> SEQ Table \* ARABIC </w:instrText>
-      </w:r>
-      <w:r>
-        <w:fldChar w:fldCharType="separate"/>
-      </w:r>
-      <w:r>
-        <w:rPr>
-          <w:noProof/>
-        </w:rPr>
-        <w:t>8</w:t>
-      </w:r>
-      <w:r>
-        <w:rPr>
-          <w:noProof/>
-        </w:rPr>
-        <w:fldChar w:fldCharType="end"/>
-      </w:r>
+      <w:fldSimple w:instr=" SEQ Table \* ARABIC ">
+        <w:r>
+          <w:rPr>
+            <w:noProof/>
+          </w:rPr>
+          <w:t>8</w:t>
+        </w:r>
+      </w:fldSimple>
       <w:r>
         <w:t>:Leishmania major targets</w:t>
       </w:r>
@@ -44060,7 +43852,7 @@
           <v:shape id="_x0000_i1028" type="#_x0000_t75" style="width:77.25pt;height:49.5pt" o:ole="">
             <v:imagedata r:id="rId59" o:title=""/>
           </v:shape>
-          <o:OLEObject Type="Embed" ProgID="Excel.Sheet.12" ShapeID="_x0000_i1028" DrawAspect="Icon" ObjectID="_1568954753" r:id="rId60"/>
+          <o:OLEObject Type="Embed" ProgID="Excel.Sheet.12" ShapeID="_x0000_i1028" DrawAspect="Icon" ObjectID="_1568955558" r:id="rId60"/>
         </w:object>
       </w:r>
       <w:r>
@@ -44091,27 +43883,14 @@
       <w:r>
         <w:t xml:space="preserve">Table </w:t>
       </w:r>
-      <w:r>
-        <w:fldChar w:fldCharType="begin"/>
-      </w:r>
-      <w:r>
-        <w:instrText xml:space="preserve"> SEQ Table \* ARABIC </w:instrText>
-      </w:r>
-      <w:r>
-        <w:fldChar w:fldCharType="separate"/>
-      </w:r>
-      <w:r>
-        <w:rPr>
-          <w:noProof/>
-        </w:rPr>
-        <w:t>7</w:t>
-      </w:r>
-      <w:r>
-        <w:rPr>
-          <w:noProof/>
-        </w:rPr>
-        <w:fldChar w:fldCharType="end"/>
-      </w:r>
+      <w:fldSimple w:instr=" SEQ Table \* ARABIC ">
+        <w:r>
+          <w:rPr>
+            <w:noProof/>
+          </w:rPr>
+          <w:t>7</w:t>
+        </w:r>
+      </w:fldSimple>
       <w:r>
         <w:t>: Chlamidia drugs.</w:t>
       </w:r>
@@ -51661,27 +51440,14 @@
       <w:r>
         <w:t xml:space="preserve">Table </w:t>
       </w:r>
-      <w:r>
-        <w:fldChar w:fldCharType="begin"/>
-      </w:r>
-      <w:r>
-        <w:instrText xml:space="preserve"> SEQ Table \* ARABIC </w:instrText>
-      </w:r>
-      <w:r>
-        <w:fldChar w:fldCharType="separate"/>
-      </w:r>
-      <w:r>
-        <w:rPr>
-          <w:noProof/>
-        </w:rPr>
-        <w:t>10</w:t>
-      </w:r>
-      <w:r>
-        <w:rPr>
-          <w:noProof/>
-        </w:rPr>
-        <w:fldChar w:fldCharType="end"/>
-      </w:r>
+      <w:fldSimple w:instr=" SEQ Table \* ARABIC ">
+        <w:r>
+          <w:rPr>
+            <w:noProof/>
+          </w:rPr>
+          <w:t>10</w:t>
+        </w:r>
+      </w:fldSimple>
       <w:r>
         <w:t>: Chlamidia trochamatis targets</w:t>
       </w:r>
@@ -51706,7 +51472,7 @@
           <v:shape id="_x0000_i1029" type="#_x0000_t75" style="width:77.25pt;height:49.5pt" o:ole="">
             <v:imagedata r:id="rId61" o:title=""/>
           </v:shape>
-          <o:OLEObject Type="Embed" ProgID="Excel.Sheet.12" ShapeID="_x0000_i1029" DrawAspect="Icon" ObjectID="_1568954754" r:id="rId62"/>
+          <o:OLEObject Type="Embed" ProgID="Excel.Sheet.12" ShapeID="_x0000_i1029" DrawAspect="Icon" ObjectID="_1568955559" r:id="rId62"/>
         </w:object>
       </w:r>
     </w:p>
@@ -54197,7 +53963,7 @@
           <w:rPr>
             <w:noProof/>
           </w:rPr>
-          <w:t>54</w:t>
+          <w:t>55</w:t>
         </w:r>
         <w:r>
           <w:rPr>
@@ -55475,6 +55241,28 @@
       <w:szCs w:val="24"/>
     </w:rPr>
   </w:style>
+  <w:style w:type="paragraph" w:styleId="Heading4">
+    <w:name w:val="heading 4"/>
+    <w:basedOn w:val="Normal"/>
+    <w:next w:val="Normal"/>
+    <w:link w:val="Heading4Char"/>
+    <w:uiPriority w:val="9"/>
+    <w:unhideWhenUsed/>
+    <w:qFormat/>
+    <w:rsid w:val="00917514"/>
+    <w:pPr>
+      <w:keepNext/>
+      <w:keepLines/>
+      <w:spacing w:before="40" w:after="0"/>
+      <w:outlineLvl w:val="3"/>
+    </w:pPr>
+    <w:rPr>
+      <w:rFonts w:asciiTheme="majorHAnsi" w:eastAsiaTheme="majorEastAsia" w:hAnsiTheme="majorHAnsi" w:cstheme="majorBidi"/>
+      <w:i/>
+      <w:iCs/>
+      <w:color w:val="2E74B5" w:themeColor="accent1" w:themeShade="BF"/>
+    </w:rPr>
+  </w:style>
   <w:style w:type="character" w:default="1" w:styleId="DefaultParagraphFont">
     <w:name w:val="Default Paragraph Font"/>
     <w:uiPriority w:val="1"/>
@@ -55905,6 +55693,19 @@
       <w:spacing w:after="0" w:line="240" w:lineRule="auto"/>
     </w:pPr>
   </w:style>
+  <w:style w:type="character" w:customStyle="1" w:styleId="Heading4Char">
+    <w:name w:val="Heading 4 Char"/>
+    <w:basedOn w:val="DefaultParagraphFont"/>
+    <w:link w:val="Heading4"/>
+    <w:uiPriority w:val="9"/>
+    <w:rsid w:val="00917514"/>
+    <w:rPr>
+      <w:rFonts w:asciiTheme="majorHAnsi" w:eastAsiaTheme="majorEastAsia" w:hAnsiTheme="majorHAnsi" w:cstheme="majorBidi"/>
+      <w:i/>
+      <w:iCs/>
+      <w:color w:val="2E74B5" w:themeColor="accent1" w:themeShade="BF"/>
+    </w:rPr>
+  </w:style>
 </w:styles>
 </file>
 
@@ -56208,7 +56009,7 @@
 </file>
 
 <file path=customXml/itemProps1.xml><?xml version="1.0" encoding="utf-8"?>
-<ds:datastoreItem xmlns:ds="http://schemas.openxmlformats.org/officeDocument/2006/customXml" ds:itemID="{970D6710-40D6-46BA-B13A-614B701DED58}">
+<ds:datastoreItem xmlns:ds="http://schemas.openxmlformats.org/officeDocument/2006/customXml" ds:itemID="{0D9B8C4B-AC23-4EB3-A8BE-8525A5F07220}">
   <ds:schemaRefs>
     <ds:schemaRef ds:uri="http://schemas.openxmlformats.org/officeDocument/2006/bibliography"/>
   </ds:schemaRefs>

</xml_diff>

<commit_message>
Re-order sections in Literature search.  Annotation based, Ligand based, sequence based.
</commit_message>
<xml_diff>
--- a/Discovering new targets and drugs for neglected diseases by paralog matching.docx
+++ b/Discovering new targets and drugs for neglected diseases by paralog matching.docx
@@ -785,33 +785,7 @@
         </w:numPr>
       </w:pPr>
       <w:r>
-        <w:t>The l</w:t>
-      </w:r>
-      <w:r>
-        <w:t>igand</w:t>
-      </w:r>
-      <w:r>
-        <w:t>-</w:t>
-      </w:r>
-      <w:r>
-        <w:t>centric</w:t>
-      </w:r>
-      <w:r>
-        <w:t xml:space="preserve"> approach searches ligand databases according to chemical similarity to known drugs that have been successful against the </w:t>
-      </w:r>
-      <w:proofErr w:type="gramStart"/>
-      <w:r>
-        <w:t>disease</w:t>
-      </w:r>
-      <w:r>
-        <w:t xml:space="preserve"> </w:t>
-      </w:r>
-      <w:r>
-        <w:t xml:space="preserve"> organism</w:t>
-      </w:r>
-      <w:proofErr w:type="gramEnd"/>
-      <w:r>
-        <w:t>.</w:t>
+        <w:t>Annotation-centric approaches identify targets based on existing knowledge and annotations (such as structure, protein family, process, or evolutionary relationship).</w:t>
       </w:r>
     </w:p>
     <w:p>
@@ -823,156 +797,222 @@
         </w:numPr>
       </w:pPr>
       <w:r>
-        <w:t>The</w:t>
+        <w:t>L</w:t>
+      </w:r>
+      <w:r>
+        <w:t>igand</w:t>
+      </w:r>
+      <w:r>
+        <w:t>-</w:t>
+      </w:r>
+      <w:r>
+        <w:t>centric</w:t>
       </w:r>
       <w:r>
         <w:t xml:space="preserve"> </w:t>
       </w:r>
-      <w:r>
-        <w:t>annotation</w:t>
+      <w:proofErr w:type="spellStart"/>
+      <w:r>
+        <w:t>approach</w:t>
+      </w:r>
+      <w:r>
+        <w:t>s</w:t>
+      </w:r>
+      <w:proofErr w:type="spellEnd"/>
+      <w:r>
+        <w:t xml:space="preserve"> </w:t>
+      </w:r>
+      <w:proofErr w:type="spellStart"/>
+      <w:r>
+        <w:t>searche</w:t>
+      </w:r>
+      <w:proofErr w:type="spellEnd"/>
+      <w:r>
+        <w:t xml:space="preserve"> ligand databases according to chemical similarity to known drugs that have been successful against the </w:t>
+      </w:r>
+      <w:proofErr w:type="gramStart"/>
+      <w:r>
+        <w:t>disease</w:t>
+      </w:r>
+      <w:r>
+        <w:t xml:space="preserve"> </w:t>
+      </w:r>
+      <w:r>
+        <w:t xml:space="preserve"> organism</w:t>
+      </w:r>
+      <w:proofErr w:type="gramEnd"/>
+      <w:r>
+        <w:t>.</w:t>
+      </w:r>
+    </w:p>
+    <w:p>
+      <w:pPr>
+        <w:ind w:left="360"/>
+      </w:pPr>
+      <w:r>
+        <w:t xml:space="preserve">This </w:t>
+      </w:r>
+      <w:r>
+        <w:t xml:space="preserve">paper </w:t>
+      </w:r>
+      <w:r>
+        <w:t>demonstrates</w:t>
+      </w:r>
+      <w:r>
+        <w:t xml:space="preserve"> a third approach, which is </w:t>
+      </w:r>
+      <w:r>
+        <w:t>geno</w:t>
+      </w:r>
+      <w:r>
+        <w:t>me-centric.  This approach uses</w:t>
+      </w:r>
+      <w:r>
+        <w:t xml:space="preserve"> the genes of the </w:t>
+      </w:r>
+      <w:r>
+        <w:t xml:space="preserve">disease </w:t>
+      </w:r>
+      <w:r>
+        <w:t xml:space="preserve">organism as keys </w:t>
+      </w:r>
+      <w:r>
+        <w:t>that</w:t>
+      </w:r>
+      <w:r>
+        <w:t xml:space="preserve"> reveal their “target-ness” by similarity to proteins in </w:t>
+      </w:r>
+      <w:r>
+        <w:t xml:space="preserve">a </w:t>
+      </w:r>
+      <w:r>
+        <w:t>targets database.</w:t>
+      </w:r>
+      <w:r>
+        <w:t xml:space="preserve">  It could also be considered as a way of extending annotation based approaches by associating new proteins to existing target protein annotations.  The author has used MyChEMBL’s </w:t>
+      </w:r>
+      <w:r>
+        <w:rPr>
+          <w:i/>
+        </w:rPr>
+        <w:t>Postgre</w:t>
+      </w:r>
+      <w:r>
+        <w:rPr>
+          <w:i/>
+        </w:rPr>
+        <w:t>SQL</w:t>
+      </w:r>
+      <w:r>
+        <w:t xml:space="preserve"> database, which links target protein sequences to many kinds of protein annotations.</w:t>
+      </w:r>
+    </w:p>
+    <w:p>
+      <w:pPr>
+        <w:pStyle w:val="Heading2"/>
+      </w:pPr>
+      <w:r>
+        <w:t>Review body</w:t>
+      </w:r>
+    </w:p>
+    <w:p>
+      <w:pPr>
+        <w:pStyle w:val="Heading2"/>
+      </w:pPr>
+      <w:r>
+        <w:t>Annotation-Centric Approaches</w:t>
+      </w:r>
+    </w:p>
+    <w:p>
+      <w:r>
+        <w:t>This includes exploiting known mechanisms and suspected similarities between the target of interest and some other known pathogens for which targets are known.</w:t>
+      </w:r>
+    </w:p>
+    <w:p>
+      <w:pPr>
+        <w:pStyle w:val="Heading3"/>
+      </w:pPr>
+      <w:r>
+        <w:t>Ligand</w:t>
       </w:r>
       <w:r>
         <w:t>-</w:t>
       </w:r>
       <w:r>
-        <w:t xml:space="preserve">centric </w:t>
-      </w:r>
-      <w:r>
-        <w:t>approach identifies targets based on existing knowledge and annotations (such as structure, protein family, process, or evolutionary relationship).</w:t>
-      </w:r>
-    </w:p>
-    <w:p>
-      <w:pPr>
-        <w:ind w:left="360"/>
-      </w:pPr>
-      <w:r>
-        <w:t xml:space="preserve">This </w:t>
-      </w:r>
-      <w:r>
-        <w:t xml:space="preserve">paper </w:t>
-      </w:r>
-      <w:r>
-        <w:t>demonstrates</w:t>
-      </w:r>
-      <w:r>
-        <w:t xml:space="preserve"> a third approach, which is </w:t>
-      </w:r>
-      <w:r>
-        <w:t>geno</w:t>
-      </w:r>
-      <w:r>
-        <w:t>me-centric.  This approach uses</w:t>
-      </w:r>
-      <w:r>
-        <w:t xml:space="preserve"> the genes of the </w:t>
-      </w:r>
-      <w:r>
-        <w:t xml:space="preserve">disease </w:t>
-      </w:r>
-      <w:r>
-        <w:t xml:space="preserve">organism as keys </w:t>
-      </w:r>
-      <w:r>
-        <w:t>that</w:t>
-      </w:r>
-      <w:r>
-        <w:t xml:space="preserve"> reveal their “target-ness” by similarity to proteins in </w:t>
-      </w:r>
-      <w:r>
-        <w:t xml:space="preserve">a </w:t>
-      </w:r>
-      <w:r>
-        <w:t>targets database.</w:t>
-      </w:r>
-    </w:p>
-    <w:p>
-      <w:pPr>
-        <w:pStyle w:val="Heading2"/>
-      </w:pPr>
-      <w:r>
-        <w:t>Review body</w:t>
+        <w:t>Centric approaches</w:t>
+      </w:r>
+    </w:p>
+    <w:p>
+      <w:pPr>
+        <w:pStyle w:val="Heading4"/>
+      </w:pPr>
+      <w:proofErr w:type="spellStart"/>
+      <w:r>
+        <w:rPr>
+          <w:u w:val="single"/>
+        </w:rPr>
+        <w:t>L</w:t>
+      </w:r>
+      <w:r>
+        <w:t>iGENTS</w:t>
+      </w:r>
+      <w:proofErr w:type="spellEnd"/>
+      <w:r>
+        <w:t xml:space="preserve"> (Ligand </w:t>
+      </w:r>
+      <w:r>
+        <w:rPr>
+          <w:u w:val="single"/>
+        </w:rPr>
+        <w:t>E</w:t>
+      </w:r>
+      <w:r>
+        <w:t xml:space="preserve">nrichment of </w:t>
+      </w:r>
+      <w:r>
+        <w:rPr>
+          <w:u w:val="single"/>
+        </w:rPr>
+        <w:t>N</w:t>
+      </w:r>
+      <w:r>
+        <w:t xml:space="preserve">etwork </w:t>
+      </w:r>
+      <w:r>
+        <w:rPr>
+          <w:u w:val="single"/>
+        </w:rPr>
+        <w:t>T</w:t>
+      </w:r>
+      <w:r>
+        <w:t xml:space="preserve">opological </w:t>
+      </w:r>
+      <w:r>
+        <w:rPr>
+          <w:u w:val="single"/>
+        </w:rPr>
+        <w:t>S</w:t>
+      </w:r>
+      <w:r>
+        <w:t>imilarity)</w:t>
+      </w:r>
+    </w:p>
+    <w:p>
+      <w:pPr>
+        <w:pStyle w:val="Heading4"/>
+      </w:pPr>
+      <w:r>
+        <w:t>SEA (Similarity Ensemble Approach)</w:t>
       </w:r>
     </w:p>
     <w:p>
       <w:pPr>
         <w:pStyle w:val="Heading3"/>
       </w:pPr>
-      <w:r>
-        <w:t>Ligand</w:t>
-      </w:r>
-      <w:r>
-        <w:t>-</w:t>
-      </w:r>
-      <w:r>
-        <w:t>Centric approaches</w:t>
-      </w:r>
-    </w:p>
-    <w:p>
-      <w:pPr>
-        <w:pStyle w:val="Heading4"/>
-      </w:pPr>
-      <w:r>
-        <w:t>SEA (Similarity Ensemble Approach)</w:t>
-      </w:r>
-    </w:p>
-    <w:p>
-      <w:pPr>
-        <w:pStyle w:val="Heading4"/>
-      </w:pPr>
-      <w:proofErr w:type="spellStart"/>
-      <w:r>
-        <w:rPr>
-          <w:u w:val="single"/>
-        </w:rPr>
-        <w:t>L</w:t>
-      </w:r>
-      <w:r>
-        <w:t>i</w:t>
-      </w:r>
       <w:bookmarkStart w:id="0" w:name="_GoBack"/>
       <w:bookmarkEnd w:id="0"/>
       <w:r>
-        <w:t>GENTS</w:t>
-      </w:r>
-      <w:proofErr w:type="spellEnd"/>
-      <w:r>
-        <w:t xml:space="preserve"> (Ligand </w:t>
-      </w:r>
-      <w:r>
-        <w:rPr>
-          <w:u w:val="single"/>
-        </w:rPr>
-        <w:t>E</w:t>
-      </w:r>
-      <w:r>
-        <w:t xml:space="preserve">nrichment of </w:t>
-      </w:r>
-      <w:r>
-        <w:rPr>
-          <w:u w:val="single"/>
-        </w:rPr>
-        <w:t>N</w:t>
-      </w:r>
-      <w:r>
-        <w:t xml:space="preserve">etwork </w:t>
-      </w:r>
-      <w:r>
-        <w:rPr>
-          <w:u w:val="single"/>
-        </w:rPr>
-        <w:t>T</w:t>
-      </w:r>
-      <w:r>
-        <w:t xml:space="preserve">opological </w:t>
-      </w:r>
-      <w:r>
-        <w:rPr>
-          <w:u w:val="single"/>
-        </w:rPr>
-        <w:t>S</w:t>
-      </w:r>
-      <w:r>
-        <w:t>imilarity)</w:t>
+        <w:t>Sequence Similarity approaches used in this paper</w:t>
       </w:r>
     </w:p>
     <w:p>
@@ -980,23 +1020,16 @@
         <w:pStyle w:val="Heading2"/>
       </w:pPr>
       <w:r>
-        <w:t>Annotation-</w:t>
-      </w:r>
-      <w:r>
-        <w:t>Centric Approaches</w:t>
-      </w:r>
-    </w:p>
-    <w:p>
-      <w:r>
-        <w:t>This includes exploiting known mechanisms and suspected similarities between the target of interest and some other known pathogens for which targets are known.</w:t>
-      </w:r>
-    </w:p>
-    <w:p>
-      <w:pPr>
-        <w:pStyle w:val="Heading3"/>
-      </w:pPr>
-      <w:r>
-        <w:t>Sequence Similarity approaches used in this paper</w:t>
+        <w:t>Review conclusions</w:t>
+      </w:r>
+    </w:p>
+    <w:p/>
+    <w:p>
+      <w:pPr>
+        <w:pStyle w:val="Heading1"/>
+      </w:pPr>
+      <w:r>
+        <w:t>Materials and Methods</w:t>
       </w:r>
     </w:p>
     <w:p>
@@ -1004,102 +1037,85 @@
         <w:pStyle w:val="Heading2"/>
       </w:pPr>
       <w:r>
-        <w:t>Review conclusions</w:t>
-      </w:r>
-    </w:p>
-    <w:p/>
-    <w:p>
-      <w:pPr>
-        <w:pStyle w:val="Heading1"/>
-      </w:pPr>
-      <w:r>
-        <w:t>Materials and Methods</w:t>
+        <w:t>The computation platform</w:t>
+      </w:r>
+    </w:p>
+    <w:p>
+      <w:pPr>
+        <w:spacing w:line="480" w:lineRule="auto"/>
+      </w:pPr>
+      <w:r>
+        <w:t xml:space="preserve">All work was performed on a consumer grade laptop PC, with 12 GB of ram and 1 </w:t>
+      </w:r>
+      <w:r>
+        <w:t>terabyte</w:t>
+      </w:r>
+      <w:r>
+        <w:t xml:space="preserve"> of disk storage, with an Intel® Core™ i7-5500U CPU running at 2.4 ghz clock.  This CPU has 4 cores, which can improve performance when multiple virtual machines are running.  The ram configuration leaves plenty of RAM for multiple VMs (Virtual machines) to run simultaneously.  This laptop runs Windows 10.  (See </w:t>
+      </w:r>
+      <w:r>
+        <w:fldChar w:fldCharType="begin"/>
+      </w:r>
+      <w:r>
+        <w:instrText xml:space="preserve"> REF _Ref468131998 \h </w:instrText>
+      </w:r>
+      <w:r>
+        <w:fldChar w:fldCharType="separate"/>
+      </w:r>
+      <w:r>
+        <w:t xml:space="preserve">Figure </w:t>
+      </w:r>
+      <w:proofErr w:type="gramStart"/>
+      <w:r>
+        <w:rPr>
+          <w:noProof/>
+        </w:rPr>
+        <w:t>1</w:t>
+      </w:r>
+      <w:r>
+        <w:t>:Hardware</w:t>
+      </w:r>
+      <w:proofErr w:type="gramEnd"/>
+      <w:r>
+        <w:t xml:space="preserve"> Configuration.</w:t>
+      </w:r>
+      <w:r>
+        <w:fldChar w:fldCharType="end"/>
+      </w:r>
+      <w:r>
+        <w:t xml:space="preserve">) </w:t>
+      </w:r>
+    </w:p>
+    <w:p>
+      <w:pPr>
+        <w:spacing w:line="480" w:lineRule="auto"/>
+      </w:pPr>
+      <w:r>
+        <w:lastRenderedPageBreak/>
+        <w:t xml:space="preserve">Most bioinformatics software runs under Linux.  Using Oracle’s </w:t>
+      </w:r>
+      <w:r>
+        <w:rPr>
+          <w:i/>
+        </w:rPr>
+        <w:t>VirtualBox</w:t>
+      </w:r>
+      <w:r>
+        <w:t xml:space="preserve"> software, multiple Linux virtual machines can be supported on </w:t>
+      </w:r>
+      <w:r>
+        <w:t>a</w:t>
+      </w:r>
+      <w:r>
+        <w:t xml:space="preserve"> PC.</w:t>
       </w:r>
     </w:p>
     <w:p>
       <w:pPr>
         <w:pStyle w:val="Heading2"/>
       </w:pPr>
-      <w:r>
-        <w:t>The computation platform</w:t>
-      </w:r>
-    </w:p>
-    <w:p>
-      <w:pPr>
-        <w:spacing w:line="480" w:lineRule="auto"/>
-      </w:pPr>
-      <w:r>
-        <w:t xml:space="preserve">All work was performed on a consumer grade laptop PC, with 12 GB of ram and 1 </w:t>
-      </w:r>
-      <w:r>
-        <w:t>terabyte</w:t>
-      </w:r>
-      <w:r>
-        <w:t xml:space="preserve"> of disk storage, with an Intel® Core™ i7-5500U CPU running at 2.4 ghz clock.  This CPU has 4 cores, which can improve performance when multiple virtual machines are running.  The ram configuration leaves plenty of RAM for multiple VMs (Virtual machines) to run simultaneously.  This laptop runs Windows 10.  (See </w:t>
-      </w:r>
-      <w:r>
-        <w:fldChar w:fldCharType="begin"/>
-      </w:r>
-      <w:r>
-        <w:instrText xml:space="preserve"> REF _Ref468131998 \h </w:instrText>
-      </w:r>
-      <w:r>
-        <w:fldChar w:fldCharType="separate"/>
-      </w:r>
-      <w:r>
-        <w:t xml:space="preserve">Figure </w:t>
-      </w:r>
-      <w:proofErr w:type="gramStart"/>
-      <w:r>
-        <w:rPr>
-          <w:noProof/>
-        </w:rPr>
-        <w:t>1</w:t>
-      </w:r>
-      <w:r>
-        <w:t>:Hardware</w:t>
-      </w:r>
-      <w:proofErr w:type="gramEnd"/>
-      <w:r>
-        <w:t xml:space="preserve"> Configuration.</w:t>
-      </w:r>
-      <w:r>
-        <w:fldChar w:fldCharType="end"/>
-      </w:r>
-      <w:r>
-        <w:t xml:space="preserve">) </w:t>
-      </w:r>
-    </w:p>
-    <w:p>
-      <w:pPr>
-        <w:spacing w:line="480" w:lineRule="auto"/>
-      </w:pPr>
-      <w:r>
-        <w:t xml:space="preserve">Most bioinformatics software runs under Linux.  Using Oracle’s </w:t>
-      </w:r>
-      <w:r>
-        <w:rPr>
-          <w:i/>
-        </w:rPr>
-        <w:t>VirtualBox</w:t>
-      </w:r>
-      <w:r>
-        <w:t xml:space="preserve"> software, multiple Linux virtual machines can be supported on </w:t>
-      </w:r>
-      <w:r>
-        <w:t>a</w:t>
-      </w:r>
-      <w:r>
-        <w:t xml:space="preserve"> PC.</w:t>
-      </w:r>
-    </w:p>
-    <w:p>
-      <w:pPr>
-        <w:pStyle w:val="Heading2"/>
-      </w:pPr>
       <w:bookmarkStart w:id="1" w:name="_Ref465510972"/>
       <w:r>
-        <w:lastRenderedPageBreak/>
         <w:t>Setting up a Linux Virtual Machine using Oracle’s VirtualBox software</w:t>
       </w:r>
       <w:bookmarkEnd w:id="1"/>
@@ -16435,7 +16451,7 @@
           <v:shape id="_x0000_i1025" type="#_x0000_t75" style="width:77.25pt;height:49.5pt" o:ole="">
             <v:imagedata r:id="rId53" o:title=""/>
           </v:shape>
-          <o:OLEObject Type="Embed" ProgID="Excel.Sheet.12" ShapeID="_x0000_i1025" DrawAspect="Icon" ObjectID="_1568955555" r:id="rId54"/>
+          <o:OLEObject Type="Embed" ProgID="Excel.Sheet.12" ShapeID="_x0000_i1025" DrawAspect="Icon" ObjectID="_1569088286" r:id="rId54"/>
         </w:object>
       </w:r>
       <w:r>
@@ -34424,7 +34440,7 @@
           <v:shape id="_x0000_i1026" type="#_x0000_t75" style="width:77.25pt;height:49.5pt" o:ole="">
             <v:imagedata r:id="rId55" o:title=""/>
           </v:shape>
-          <o:OLEObject Type="Embed" ProgID="Excel.Sheet.12" ShapeID="_x0000_i1026" DrawAspect="Icon" ObjectID="_1568955556" r:id="rId56"/>
+          <o:OLEObject Type="Embed" ProgID="Excel.Sheet.12" ShapeID="_x0000_i1026" DrawAspect="Icon" ObjectID="_1569088287" r:id="rId56"/>
         </w:object>
       </w:r>
       <w:r>
@@ -36473,7 +36489,7 @@
           <v:shape id="_x0000_i1027" type="#_x0000_t75" style="width:77.25pt;height:49.5pt" o:ole="">
             <v:imagedata r:id="rId57" o:title=""/>
           </v:shape>
-          <o:OLEObject Type="Embed" ProgID="Excel.Sheet.12" ShapeID="_x0000_i1027" DrawAspect="Icon" ObjectID="_1568955557" r:id="rId58"/>
+          <o:OLEObject Type="Embed" ProgID="Excel.Sheet.12" ShapeID="_x0000_i1027" DrawAspect="Icon" ObjectID="_1569088288" r:id="rId58"/>
         </w:object>
       </w:r>
       <w:r>
@@ -43852,7 +43868,7 @@
           <v:shape id="_x0000_i1028" type="#_x0000_t75" style="width:77.25pt;height:49.5pt" o:ole="">
             <v:imagedata r:id="rId59" o:title=""/>
           </v:shape>
-          <o:OLEObject Type="Embed" ProgID="Excel.Sheet.12" ShapeID="_x0000_i1028" DrawAspect="Icon" ObjectID="_1568955558" r:id="rId60"/>
+          <o:OLEObject Type="Embed" ProgID="Excel.Sheet.12" ShapeID="_x0000_i1028" DrawAspect="Icon" ObjectID="_1569088289" r:id="rId60"/>
         </w:object>
       </w:r>
       <w:r>
@@ -51472,7 +51488,7 @@
           <v:shape id="_x0000_i1029" type="#_x0000_t75" style="width:77.25pt;height:49.5pt" o:ole="">
             <v:imagedata r:id="rId61" o:title=""/>
           </v:shape>
-          <o:OLEObject Type="Embed" ProgID="Excel.Sheet.12" ShapeID="_x0000_i1029" DrawAspect="Icon" ObjectID="_1568955559" r:id="rId62"/>
+          <o:OLEObject Type="Embed" ProgID="Excel.Sheet.12" ShapeID="_x0000_i1029" DrawAspect="Icon" ObjectID="_1569088290" r:id="rId62"/>
         </w:object>
       </w:r>
     </w:p>
@@ -53963,7 +53979,7 @@
           <w:rPr>
             <w:noProof/>
           </w:rPr>
-          <w:t>55</w:t>
+          <w:t>4</w:t>
         </w:r>
         <w:r>
           <w:rPr>
@@ -56009,7 +56025,7 @@
 </file>
 
 <file path=customXml/itemProps1.xml><?xml version="1.0" encoding="utf-8"?>
-<ds:datastoreItem xmlns:ds="http://schemas.openxmlformats.org/officeDocument/2006/customXml" ds:itemID="{0D9B8C4B-AC23-4EB3-A8BE-8525A5F07220}">
+<ds:datastoreItem xmlns:ds="http://schemas.openxmlformats.org/officeDocument/2006/customXml" ds:itemID="{025174EF-3678-4BD0-8076-F842373C56C5}">
   <ds:schemaRefs>
     <ds:schemaRef ds:uri="http://schemas.openxmlformats.org/officeDocument/2006/bibliography"/>
   </ds:schemaRefs>

</xml_diff>

<commit_message>
Reword review introducton, adding a 3rd hybrid approach.
</commit_message>
<xml_diff>
--- a/Discovering new targets and drugs for neglected diseases by paralog matching.docx
+++ b/Discovering new targets and drugs for neglected diseases by paralog matching.docx
@@ -767,10 +767,13 @@
         <w:t xml:space="preserve"> methods of repurposing drugs and targets </w:t>
       </w:r>
       <w:r>
-        <w:t>for infectious diseases follow two</w:t>
-      </w:r>
-      <w:r>
-        <w:t xml:space="preserve"> approaches</w:t>
+        <w:t xml:space="preserve">for infectious diseases follow </w:t>
+      </w:r>
+      <w:r>
+        <w:t xml:space="preserve">three </w:t>
+      </w:r>
+      <w:r>
+        <w:t>approaches</w:t>
       </w:r>
       <w:r>
         <w:t>:</w:t>
@@ -785,7 +788,13 @@
         </w:numPr>
       </w:pPr>
       <w:r>
-        <w:t>Annotation-centric approaches identify targets based on existing knowledge and annotations (such as structure, protein family, process, or evolutionary relationship).</w:t>
+        <w:t xml:space="preserve">Annotation-centric approaches identify targets based on existing knowledge and annotations (such as structure, protein family, process, </w:t>
+      </w:r>
+      <w:r>
+        <w:t xml:space="preserve">and </w:t>
+      </w:r>
+      <w:r>
+        <w:t>evolutionary relationship).</w:t>
       </w:r>
     </w:p>
     <w:p>
@@ -820,23 +829,15 @@
       </w:r>
       <w:proofErr w:type="spellEnd"/>
       <w:r>
+        <w:t xml:space="preserve"> search ligand databases according to chemical similarity to known drugs that have been successful against the </w:t>
+      </w:r>
+      <w:proofErr w:type="gramStart"/>
+      <w:r>
+        <w:t>disease</w:t>
+      </w:r>
+      <w:r>
         <w:t xml:space="preserve"> </w:t>
       </w:r>
-      <w:proofErr w:type="spellStart"/>
-      <w:r>
-        <w:t>searche</w:t>
-      </w:r>
-      <w:proofErr w:type="spellEnd"/>
-      <w:r>
-        <w:t xml:space="preserve"> ligand databases according to chemical similarity to known drugs that have been successful against the </w:t>
-      </w:r>
-      <w:proofErr w:type="gramStart"/>
-      <w:r>
-        <w:t>disease</w:t>
-      </w:r>
-      <w:r>
-        <w:t xml:space="preserve"> </w:t>
-      </w:r>
       <w:r>
         <w:t xml:space="preserve"> organism</w:t>
       </w:r>
@@ -847,6 +848,18 @@
     </w:p>
     <w:p>
       <w:pPr>
+        <w:pStyle w:val="ListParagraph"/>
+        <w:numPr>
+          <w:ilvl w:val="0"/>
+          <w:numId w:val="8"/>
+        </w:numPr>
+      </w:pPr>
+      <w:r>
+        <w:t>Hybrid approaches that combine these approaches.</w:t>
+      </w:r>
+    </w:p>
+    <w:p>
+      <w:pPr>
         <w:ind w:left="360"/>
       </w:pPr>
       <w:r>
@@ -859,28 +872,37 @@
         <w:t>demonstrates</w:t>
       </w:r>
       <w:r>
-        <w:t xml:space="preserve"> a third approach, which is </w:t>
-      </w:r>
-      <w:r>
-        <w:t>geno</w:t>
-      </w:r>
-      <w:r>
-        <w:t>me-centric.  This approach uses</w:t>
-      </w:r>
-      <w:r>
-        <w:t xml:space="preserve"> the genes of the </w:t>
+        <w:t xml:space="preserve"> a </w:t>
+      </w:r>
+      <w:r>
+        <w:t xml:space="preserve">genome-centric </w:t>
+      </w:r>
+      <w:r>
+        <w:t>approach</w:t>
+      </w:r>
+      <w:r>
+        <w:t xml:space="preserve">.  This approach uses </w:t>
+      </w:r>
+      <w:r>
+        <w:t xml:space="preserve">genes of the </w:t>
       </w:r>
       <w:r>
         <w:t xml:space="preserve">disease </w:t>
       </w:r>
       <w:r>
-        <w:t xml:space="preserve">organism as keys </w:t>
-      </w:r>
-      <w:r>
-        <w:t>that</w:t>
-      </w:r>
-      <w:r>
-        <w:t xml:space="preserve"> reveal their “target-ness” by similarity to proteins in </w:t>
+        <w:t>organism as keys</w:t>
+      </w:r>
+      <w:r>
+        <w:t>,</w:t>
+      </w:r>
+      <w:r>
+        <w:t xml:space="preserve"> r</w:t>
+      </w:r>
+      <w:r>
+        <w:t>evealing their</w:t>
+      </w:r>
+      <w:r>
+        <w:t xml:space="preserve"> “target-ness” by similarity to proteins in </w:t>
       </w:r>
       <w:r>
         <w:t xml:space="preserve">a </w:t>
@@ -889,7 +911,7 @@
         <w:t>targets database.</w:t>
       </w:r>
       <w:r>
-        <w:t xml:space="preserve">  It could also be considered as a way of extending annotation based approaches by associating new proteins to existing target protein annotations.  The author has used MyChEMBL’s </w:t>
+        <w:t xml:space="preserve">  The author has used MyChEMBL’s </w:t>
       </w:r>
       <w:r>
         <w:rPr>
@@ -904,7 +926,10 @@
         <w:t>SQL</w:t>
       </w:r>
       <w:r>
-        <w:t xml:space="preserve"> database, which links target protein sequences to many kinds of protein annotations.</w:t>
+        <w:t xml:space="preserve"> database, which links target protein sequences to many kinds of protein annotations</w:t>
+      </w:r>
+      <w:r>
+        <w:t xml:space="preserve"> and drugs, extending them for use to proteins in several disease organisms.</w:t>
       </w:r>
     </w:p>
     <w:p>
@@ -927,90 +952,90 @@
       <w:r>
         <w:t>This includes exploiting known mechanisms and suspected similarities between the target of interest and some other known pathogens for which targets are known.</w:t>
       </w:r>
-    </w:p>
-    <w:p>
-      <w:pPr>
-        <w:pStyle w:val="Heading3"/>
-      </w:pPr>
-      <w:r>
-        <w:t>Ligand</w:t>
-      </w:r>
-      <w:r>
-        <w:t>-</w:t>
-      </w:r>
-      <w:r>
-        <w:t>Centric approaches</w:t>
-      </w:r>
-    </w:p>
-    <w:p>
-      <w:pPr>
-        <w:pStyle w:val="Heading4"/>
-      </w:pPr>
-      <w:proofErr w:type="spellStart"/>
-      <w:r>
-        <w:rPr>
-          <w:u w:val="single"/>
-        </w:rPr>
-        <w:t>L</w:t>
-      </w:r>
-      <w:r>
-        <w:t>iGENTS</w:t>
-      </w:r>
-      <w:proofErr w:type="spellEnd"/>
-      <w:r>
-        <w:t xml:space="preserve"> (Ligand </w:t>
-      </w:r>
-      <w:r>
-        <w:rPr>
-          <w:u w:val="single"/>
-        </w:rPr>
-        <w:t>E</w:t>
-      </w:r>
-      <w:r>
-        <w:t xml:space="preserve">nrichment of </w:t>
-      </w:r>
-      <w:r>
-        <w:rPr>
-          <w:u w:val="single"/>
-        </w:rPr>
-        <w:t>N</w:t>
-      </w:r>
-      <w:r>
-        <w:t xml:space="preserve">etwork </w:t>
-      </w:r>
-      <w:r>
-        <w:rPr>
-          <w:u w:val="single"/>
-        </w:rPr>
-        <w:t>T</w:t>
-      </w:r>
-      <w:r>
-        <w:t xml:space="preserve">opological </w:t>
-      </w:r>
-      <w:r>
-        <w:rPr>
-          <w:u w:val="single"/>
-        </w:rPr>
-        <w:t>S</w:t>
-      </w:r>
-      <w:r>
-        <w:t>imilarity)</w:t>
-      </w:r>
-    </w:p>
-    <w:p>
-      <w:pPr>
-        <w:pStyle w:val="Heading4"/>
-      </w:pPr>
-      <w:r>
-        <w:t>SEA (Similarity Ensemble Approach)</w:t>
-      </w:r>
-    </w:p>
-    <w:p>
-      <w:pPr>
-        <w:pStyle w:val="Heading3"/>
-      </w:pPr>
       <w:bookmarkStart w:id="0" w:name="_GoBack"/>
       <w:bookmarkEnd w:id="0"/>
+    </w:p>
+    <w:p>
+      <w:pPr>
+        <w:pStyle w:val="Heading3"/>
+      </w:pPr>
+      <w:r>
+        <w:t>Ligand</w:t>
+      </w:r>
+      <w:r>
+        <w:t>-</w:t>
+      </w:r>
+      <w:r>
+        <w:t>Centric approaches</w:t>
+      </w:r>
+    </w:p>
+    <w:p>
+      <w:pPr>
+        <w:pStyle w:val="Heading4"/>
+      </w:pPr>
+      <w:proofErr w:type="spellStart"/>
+      <w:r>
+        <w:rPr>
+          <w:u w:val="single"/>
+        </w:rPr>
+        <w:t>L</w:t>
+      </w:r>
+      <w:r>
+        <w:t>iGENTS</w:t>
+      </w:r>
+      <w:proofErr w:type="spellEnd"/>
+      <w:r>
+        <w:t xml:space="preserve"> (Ligand </w:t>
+      </w:r>
+      <w:r>
+        <w:rPr>
+          <w:u w:val="single"/>
+        </w:rPr>
+        <w:t>E</w:t>
+      </w:r>
+      <w:r>
+        <w:t xml:space="preserve">nrichment of </w:t>
+      </w:r>
+      <w:r>
+        <w:rPr>
+          <w:u w:val="single"/>
+        </w:rPr>
+        <w:t>N</w:t>
+      </w:r>
+      <w:r>
+        <w:t xml:space="preserve">etwork </w:t>
+      </w:r>
+      <w:r>
+        <w:rPr>
+          <w:u w:val="single"/>
+        </w:rPr>
+        <w:t>T</w:t>
+      </w:r>
+      <w:r>
+        <w:t xml:space="preserve">opological </w:t>
+      </w:r>
+      <w:r>
+        <w:rPr>
+          <w:u w:val="single"/>
+        </w:rPr>
+        <w:t>S</w:t>
+      </w:r>
+      <w:r>
+        <w:t>imilarity)</w:t>
+      </w:r>
+    </w:p>
+    <w:p>
+      <w:pPr>
+        <w:pStyle w:val="Heading4"/>
+      </w:pPr>
+      <w:r>
+        <w:t>SEA (Similarity Ensemble Approach)</w:t>
+      </w:r>
+    </w:p>
+    <w:p>
+      <w:pPr>
+        <w:pStyle w:val="Heading3"/>
+      </w:pPr>
       <w:r>
         <w:t>Sequence Similarity approaches used in this paper</w:t>
       </w:r>
@@ -16451,7 +16476,7 @@
           <v:shape id="_x0000_i1025" type="#_x0000_t75" style="width:77.25pt;height:49.5pt" o:ole="">
             <v:imagedata r:id="rId53" o:title=""/>
           </v:shape>
-          <o:OLEObject Type="Embed" ProgID="Excel.Sheet.12" ShapeID="_x0000_i1025" DrawAspect="Icon" ObjectID="_1569088286" r:id="rId54"/>
+          <o:OLEObject Type="Embed" ProgID="Excel.Sheet.12" ShapeID="_x0000_i1025" DrawAspect="Icon" ObjectID="_1569182052" r:id="rId54"/>
         </w:object>
       </w:r>
       <w:r>
@@ -34440,7 +34465,7 @@
           <v:shape id="_x0000_i1026" type="#_x0000_t75" style="width:77.25pt;height:49.5pt" o:ole="">
             <v:imagedata r:id="rId55" o:title=""/>
           </v:shape>
-          <o:OLEObject Type="Embed" ProgID="Excel.Sheet.12" ShapeID="_x0000_i1026" DrawAspect="Icon" ObjectID="_1569088287" r:id="rId56"/>
+          <o:OLEObject Type="Embed" ProgID="Excel.Sheet.12" ShapeID="_x0000_i1026" DrawAspect="Icon" ObjectID="_1569182053" r:id="rId56"/>
         </w:object>
       </w:r>
       <w:r>
@@ -36489,7 +36514,7 @@
           <v:shape id="_x0000_i1027" type="#_x0000_t75" style="width:77.25pt;height:49.5pt" o:ole="">
             <v:imagedata r:id="rId57" o:title=""/>
           </v:shape>
-          <o:OLEObject Type="Embed" ProgID="Excel.Sheet.12" ShapeID="_x0000_i1027" DrawAspect="Icon" ObjectID="_1569088288" r:id="rId58"/>
+          <o:OLEObject Type="Embed" ProgID="Excel.Sheet.12" ShapeID="_x0000_i1027" DrawAspect="Icon" ObjectID="_1569182054" r:id="rId58"/>
         </w:object>
       </w:r>
       <w:r>
@@ -43868,7 +43893,7 @@
           <v:shape id="_x0000_i1028" type="#_x0000_t75" style="width:77.25pt;height:49.5pt" o:ole="">
             <v:imagedata r:id="rId59" o:title=""/>
           </v:shape>
-          <o:OLEObject Type="Embed" ProgID="Excel.Sheet.12" ShapeID="_x0000_i1028" DrawAspect="Icon" ObjectID="_1569088289" r:id="rId60"/>
+          <o:OLEObject Type="Embed" ProgID="Excel.Sheet.12" ShapeID="_x0000_i1028" DrawAspect="Icon" ObjectID="_1569182055" r:id="rId60"/>
         </w:object>
       </w:r>
       <w:r>
@@ -51488,7 +51513,7 @@
           <v:shape id="_x0000_i1029" type="#_x0000_t75" style="width:77.25pt;height:49.5pt" o:ole="">
             <v:imagedata r:id="rId61" o:title=""/>
           </v:shape>
-          <o:OLEObject Type="Embed" ProgID="Excel.Sheet.12" ShapeID="_x0000_i1029" DrawAspect="Icon" ObjectID="_1569088290" r:id="rId62"/>
+          <o:OLEObject Type="Embed" ProgID="Excel.Sheet.12" ShapeID="_x0000_i1029" DrawAspect="Icon" ObjectID="_1569182056" r:id="rId62"/>
         </w:object>
       </w:r>
     </w:p>
@@ -53979,7 +54004,7 @@
           <w:rPr>
             <w:noProof/>
           </w:rPr>
-          <w:t>4</w:t>
+          <w:t>55</w:t>
         </w:r>
         <w:r>
           <w:rPr>
@@ -56025,7 +56050,7 @@
 </file>
 
 <file path=customXml/itemProps1.xml><?xml version="1.0" encoding="utf-8"?>
-<ds:datastoreItem xmlns:ds="http://schemas.openxmlformats.org/officeDocument/2006/customXml" ds:itemID="{025174EF-3678-4BD0-8076-F842373C56C5}">
+<ds:datastoreItem xmlns:ds="http://schemas.openxmlformats.org/officeDocument/2006/customXml" ds:itemID="{FB4EF1AA-0BCC-4F06-BFB4-9CEE5E8A04A1}">
   <ds:schemaRefs>
     <ds:schemaRef ds:uri="http://schemas.openxmlformats.org/officeDocument/2006/bibliography"/>
   </ds:schemaRefs>

</xml_diff>

<commit_message>
Adjust heading levels in literature review. Add section to literature review for selection criteria for organisms. Simplify wording for hybrid approaches.
</commit_message>
<xml_diff>
--- a/Discovering new targets and drugs for neglected diseases by paralog matching.docx
+++ b/Discovering new targets and drugs for neglected diseases by paralog matching.docx
@@ -752,6 +752,14 @@
       </w:r>
     </w:p>
     <w:p>
+      <w:pPr>
+        <w:pStyle w:val="Heading3"/>
+      </w:pPr>
+      <w:r>
+        <w:t>The need for Drug and Target Repurposing Methods for Neglected Diseases</w:t>
+      </w:r>
+    </w:p>
+    <w:p>
       <w:r>
         <w:t>Computational methods can save considerable time and expense over wet-lab screening methods by re-using existing experimental data to uncover new features and relationships.</w:t>
       </w:r>
@@ -788,7 +796,13 @@
         </w:numPr>
       </w:pPr>
       <w:r>
-        <w:t xml:space="preserve">Annotation-centric approaches identify targets based on existing knowledge and annotations (such as structure, protein family, process, </w:t>
+        <w:t xml:space="preserve">Annotation-centric approaches identify targets based on existing knowledge and annotations </w:t>
+      </w:r>
+      <w:r>
+        <w:t xml:space="preserve">for genes/proteins </w:t>
+      </w:r>
+      <w:r>
+        <w:t xml:space="preserve">(such as structure, protein family, process, </w:t>
       </w:r>
       <w:r>
         <w:t xml:space="preserve">and </w:t>
@@ -818,32 +832,21 @@
         <w:t>centric</w:t>
       </w:r>
       <w:r>
+        <w:t xml:space="preserve"> approach</w:t>
+      </w:r>
+      <w:bookmarkStart w:id="0" w:name="_GoBack"/>
+      <w:bookmarkEnd w:id="0"/>
+      <w:r>
+        <w:t>s</w:t>
+      </w:r>
+      <w:r>
+        <w:t xml:space="preserve"> search ligand databases according to chemical similarity to known drugs</w:t>
+      </w:r>
+      <w:r>
+        <w:t>.</w:t>
+      </w:r>
+      <w:r>
         <w:t xml:space="preserve"> </w:t>
-      </w:r>
-      <w:proofErr w:type="spellStart"/>
-      <w:r>
-        <w:t>approach</w:t>
-      </w:r>
-      <w:r>
-        <w:t>s</w:t>
-      </w:r>
-      <w:proofErr w:type="spellEnd"/>
-      <w:r>
-        <w:t xml:space="preserve"> search ligand databases according to chemical similarity to known drugs that have been successful against the </w:t>
-      </w:r>
-      <w:proofErr w:type="gramStart"/>
-      <w:r>
-        <w:t>disease</w:t>
-      </w:r>
-      <w:r>
-        <w:t xml:space="preserve"> </w:t>
-      </w:r>
-      <w:r>
-        <w:t xml:space="preserve"> organism</w:t>
-      </w:r>
-      <w:proofErr w:type="gramEnd"/>
-      <w:r>
-        <w:t>.</w:t>
       </w:r>
     </w:p>
     <w:p>
@@ -855,7 +858,13 @@
         </w:numPr>
       </w:pPr>
       <w:r>
-        <w:t>Hybrid approaches that combine these approaches.</w:t>
+        <w:t xml:space="preserve">Hybrid approaches that combine </w:t>
+      </w:r>
+      <w:r>
+        <w:t>gene/protein similarity with ligand similarity</w:t>
+      </w:r>
+      <w:r>
+        <w:t xml:space="preserve"> approaches.</w:t>
       </w:r>
     </w:p>
     <w:p>
@@ -926,10 +935,16 @@
         <w:t>SQL</w:t>
       </w:r>
       <w:r>
-        <w:t xml:space="preserve"> database, which links target protein sequences to many kinds of protein annotations</w:t>
-      </w:r>
-      <w:r>
-        <w:t xml:space="preserve"> and drugs, extending them for use to proteins in several disease organisms.</w:t>
+        <w:t xml:space="preserve"> database, which links target protein sequences to annotations</w:t>
+      </w:r>
+      <w:r>
+        <w:t xml:space="preserve"> and drugs, extending </w:t>
+      </w:r>
+      <w:r>
+        <w:t>their usefulness</w:t>
+      </w:r>
+      <w:r>
+        <w:t xml:space="preserve"> to proteins in several disease organisms.</w:t>
       </w:r>
     </w:p>
     <w:p>
@@ -942,7 +957,7 @@
     </w:p>
     <w:p>
       <w:pPr>
-        <w:pStyle w:val="Heading2"/>
+        <w:pStyle w:val="Heading3"/>
       </w:pPr>
       <w:r>
         <w:t>Annotation-Centric Approaches</w:t>
@@ -952,8 +967,6 @@
       <w:r>
         <w:t>This includes exploiting known mechanisms and suspected similarities between the target of interest and some other known pathogens for which targets are known.</w:t>
       </w:r>
-      <w:bookmarkStart w:id="0" w:name="_GoBack"/>
-      <w:bookmarkEnd w:id="0"/>
     </w:p>
     <w:p>
       <w:pPr>
@@ -1038,6 +1051,14 @@
       </w:pPr>
       <w:r>
         <w:t>Sequence Similarity approaches used in this paper</w:t>
+      </w:r>
+    </w:p>
+    <w:p>
+      <w:pPr>
+        <w:pStyle w:val="Heading3"/>
+      </w:pPr>
+      <w:r>
+        <w:t>Criteria for selection of organisms for investigation</w:t>
       </w:r>
     </w:p>
     <w:p>
@@ -16476,7 +16497,7 @@
           <v:shape id="_x0000_i1025" type="#_x0000_t75" style="width:77.25pt;height:49.5pt" o:ole="">
             <v:imagedata r:id="rId53" o:title=""/>
           </v:shape>
-          <o:OLEObject Type="Embed" ProgID="Excel.Sheet.12" ShapeID="_x0000_i1025" DrawAspect="Icon" ObjectID="_1569182052" r:id="rId54"/>
+          <o:OLEObject Type="Embed" ProgID="Excel.Sheet.12" ShapeID="_x0000_i1025" DrawAspect="Icon" ObjectID="_1569271072" r:id="rId54"/>
         </w:object>
       </w:r>
       <w:r>
@@ -34465,7 +34486,7 @@
           <v:shape id="_x0000_i1026" type="#_x0000_t75" style="width:77.25pt;height:49.5pt" o:ole="">
             <v:imagedata r:id="rId55" o:title=""/>
           </v:shape>
-          <o:OLEObject Type="Embed" ProgID="Excel.Sheet.12" ShapeID="_x0000_i1026" DrawAspect="Icon" ObjectID="_1569182053" r:id="rId56"/>
+          <o:OLEObject Type="Embed" ProgID="Excel.Sheet.12" ShapeID="_x0000_i1026" DrawAspect="Icon" ObjectID="_1569271073" r:id="rId56"/>
         </w:object>
       </w:r>
       <w:r>
@@ -36514,7 +36535,7 @@
           <v:shape id="_x0000_i1027" type="#_x0000_t75" style="width:77.25pt;height:49.5pt" o:ole="">
             <v:imagedata r:id="rId57" o:title=""/>
           </v:shape>
-          <o:OLEObject Type="Embed" ProgID="Excel.Sheet.12" ShapeID="_x0000_i1027" DrawAspect="Icon" ObjectID="_1569182054" r:id="rId58"/>
+          <o:OLEObject Type="Embed" ProgID="Excel.Sheet.12" ShapeID="_x0000_i1027" DrawAspect="Icon" ObjectID="_1569271074" r:id="rId58"/>
         </w:object>
       </w:r>
       <w:r>
@@ -43893,7 +43914,7 @@
           <v:shape id="_x0000_i1028" type="#_x0000_t75" style="width:77.25pt;height:49.5pt" o:ole="">
             <v:imagedata r:id="rId59" o:title=""/>
           </v:shape>
-          <o:OLEObject Type="Embed" ProgID="Excel.Sheet.12" ShapeID="_x0000_i1028" DrawAspect="Icon" ObjectID="_1569182055" r:id="rId60"/>
+          <o:OLEObject Type="Embed" ProgID="Excel.Sheet.12" ShapeID="_x0000_i1028" DrawAspect="Icon" ObjectID="_1569271075" r:id="rId60"/>
         </w:object>
       </w:r>
       <w:r>
@@ -51513,7 +51534,7 @@
           <v:shape id="_x0000_i1029" type="#_x0000_t75" style="width:77.25pt;height:49.5pt" o:ole="">
             <v:imagedata r:id="rId61" o:title=""/>
           </v:shape>
-          <o:OLEObject Type="Embed" ProgID="Excel.Sheet.12" ShapeID="_x0000_i1029" DrawAspect="Icon" ObjectID="_1569182056" r:id="rId62"/>
+          <o:OLEObject Type="Embed" ProgID="Excel.Sheet.12" ShapeID="_x0000_i1029" DrawAspect="Icon" ObjectID="_1569271076" r:id="rId62"/>
         </w:object>
       </w:r>
     </w:p>
@@ -54004,7 +54025,7 @@
           <w:rPr>
             <w:noProof/>
           </w:rPr>
-          <w:t>55</w:t>
+          <w:t>21</w:t>
         </w:r>
         <w:r>
           <w:rPr>
@@ -56050,7 +56071,7 @@
 </file>
 
 <file path=customXml/itemProps1.xml><?xml version="1.0" encoding="utf-8"?>
-<ds:datastoreItem xmlns:ds="http://schemas.openxmlformats.org/officeDocument/2006/customXml" ds:itemID="{FB4EF1AA-0BCC-4F06-BFB4-9CEE5E8A04A1}">
+<ds:datastoreItem xmlns:ds="http://schemas.openxmlformats.org/officeDocument/2006/customXml" ds:itemID="{99E50F7E-F794-46A6-AB77-303029A0F5D5}">
   <ds:schemaRefs>
     <ds:schemaRef ds:uri="http://schemas.openxmlformats.org/officeDocument/2006/bibliography"/>
   </ds:schemaRefs>

</xml_diff>

<commit_message>
Add ETL workbook for Toxoplasmosis gondii
</commit_message>
<xml_diff>
--- a/Discovering new targets and drugs for neglected diseases by paralog matching.docx
+++ b/Discovering new targets and drugs for neglected diseases by paralog matching.docx
@@ -834,8 +834,6 @@
       <w:r>
         <w:t xml:space="preserve"> approach</w:t>
       </w:r>
-      <w:bookmarkStart w:id="0" w:name="_GoBack"/>
-      <w:bookmarkEnd w:id="0"/>
       <w:r>
         <w:t>s</w:t>
       </w:r>
@@ -1160,11 +1158,11 @@
       <w:pPr>
         <w:pStyle w:val="Heading2"/>
       </w:pPr>
-      <w:bookmarkStart w:id="1" w:name="_Ref465510972"/>
+      <w:bookmarkStart w:id="0" w:name="_Ref465510972"/>
       <w:r>
         <w:t>Setting up a Linux Virtual Machine using Oracle’s VirtualBox software</w:t>
       </w:r>
-      <w:bookmarkEnd w:id="1"/>
+      <w:bookmarkEnd w:id="0"/>
     </w:p>
     <w:p>
       <w:pPr>
@@ -1465,12 +1463,12 @@
       <w:pPr>
         <w:pStyle w:val="Heading2"/>
       </w:pPr>
-      <w:bookmarkStart w:id="2" w:name="_Ref468771333"/>
+      <w:bookmarkStart w:id="1" w:name="_Ref468771333"/>
       <w:r>
         <w:lastRenderedPageBreak/>
         <w:t>Analytical Workflow</w:t>
       </w:r>
-      <w:bookmarkEnd w:id="2"/>
+      <w:bookmarkEnd w:id="1"/>
     </w:p>
     <w:p>
       <w:pPr>
@@ -6882,22 +6880,35 @@
       <w:pPr>
         <w:pStyle w:val="Caption"/>
       </w:pPr>
-      <w:bookmarkStart w:id="3" w:name="_Ref468131998"/>
+      <w:bookmarkStart w:id="2" w:name="_Ref468131998"/>
       <w:r>
         <w:t xml:space="preserve">Figure </w:t>
       </w:r>
-      <w:fldSimple w:instr=" SEQ Figure \* ARABIC ">
-        <w:r>
-          <w:rPr>
-            <w:noProof/>
-          </w:rPr>
-          <w:t>1</w:t>
-        </w:r>
-      </w:fldSimple>
+      <w:r>
+        <w:fldChar w:fldCharType="begin"/>
+      </w:r>
+      <w:r>
+        <w:instrText xml:space="preserve"> SEQ Figure \* ARABIC </w:instrText>
+      </w:r>
+      <w:r>
+        <w:fldChar w:fldCharType="separate"/>
+      </w:r>
+      <w:r>
+        <w:rPr>
+          <w:noProof/>
+        </w:rPr>
+        <w:t>1</w:t>
+      </w:r>
+      <w:r>
+        <w:rPr>
+          <w:noProof/>
+        </w:rPr>
+        <w:fldChar w:fldCharType="end"/>
+      </w:r>
       <w:r>
         <w:t>:Hardware Configuration.</w:t>
       </w:r>
-      <w:bookmarkEnd w:id="3"/>
+      <w:bookmarkEnd w:id="2"/>
     </w:p>
     <w:p/>
     <w:p>
@@ -6963,22 +6974,35 @@
       <w:pPr>
         <w:pStyle w:val="Caption"/>
       </w:pPr>
-      <w:bookmarkStart w:id="4" w:name="_Ref468167088"/>
+      <w:bookmarkStart w:id="3" w:name="_Ref468167088"/>
       <w:r>
         <w:t xml:space="preserve">Figure </w:t>
       </w:r>
-      <w:fldSimple w:instr=" SEQ Figure \* ARABIC ">
-        <w:r>
-          <w:rPr>
-            <w:noProof/>
-          </w:rPr>
-          <w:t>2</w:t>
-        </w:r>
-      </w:fldSimple>
+      <w:r>
+        <w:fldChar w:fldCharType="begin"/>
+      </w:r>
+      <w:r>
+        <w:instrText xml:space="preserve"> SEQ Figure \* ARABIC </w:instrText>
+      </w:r>
+      <w:r>
+        <w:fldChar w:fldCharType="separate"/>
+      </w:r>
+      <w:r>
+        <w:rPr>
+          <w:noProof/>
+        </w:rPr>
+        <w:t>2</w:t>
+      </w:r>
+      <w:r>
+        <w:rPr>
+          <w:noProof/>
+        </w:rPr>
+        <w:fldChar w:fldCharType="end"/>
+      </w:r>
       <w:r>
         <w:t>: VM configuration parameters.</w:t>
       </w:r>
-      <w:bookmarkEnd w:id="4"/>
+      <w:bookmarkEnd w:id="3"/>
     </w:p>
     <w:p>
       <w:pPr>
@@ -6987,12 +7011,12 @@
       <w:r>
         <w:br w:type="page"/>
       </w:r>
-      <w:bookmarkStart w:id="5" w:name="_Ref468366787"/>
+      <w:bookmarkStart w:id="4" w:name="_Ref468366787"/>
       <w:r>
         <w:lastRenderedPageBreak/>
         <w:t>Installing MyChEMBL VM.</w:t>
       </w:r>
-      <w:bookmarkEnd w:id="5"/>
+      <w:bookmarkEnd w:id="4"/>
     </w:p>
     <w:p>
       <w:r>
@@ -7196,7 +7220,7 @@
       <w:pPr>
         <w:keepNext/>
       </w:pPr>
-      <w:bookmarkStart w:id="6" w:name="_Ref468167535"/>
+      <w:bookmarkStart w:id="5" w:name="_Ref468167535"/>
       <w:r>
         <w:rPr>
           <w:noProof/>
@@ -7248,22 +7272,35 @@
       <w:pPr>
         <w:pStyle w:val="Caption"/>
       </w:pPr>
-      <w:bookmarkStart w:id="7" w:name="_Ref468366678"/>
+      <w:bookmarkStart w:id="6" w:name="_Ref468366678"/>
       <w:r>
         <w:t xml:space="preserve">Figure </w:t>
       </w:r>
-      <w:fldSimple w:instr=" SEQ Figure \* ARABIC ">
-        <w:r>
-          <w:rPr>
-            <w:noProof/>
-          </w:rPr>
-          <w:t>3</w:t>
-        </w:r>
-      </w:fldSimple>
+      <w:r>
+        <w:fldChar w:fldCharType="begin"/>
+      </w:r>
+      <w:r>
+        <w:instrText xml:space="preserve"> SEQ Figure \* ARABIC </w:instrText>
+      </w:r>
+      <w:r>
+        <w:fldChar w:fldCharType="separate"/>
+      </w:r>
+      <w:r>
+        <w:rPr>
+          <w:noProof/>
+        </w:rPr>
+        <w:t>3</w:t>
+      </w:r>
+      <w:r>
+        <w:rPr>
+          <w:noProof/>
+        </w:rPr>
+        <w:fldChar w:fldCharType="end"/>
+      </w:r>
       <w:r>
         <w:t>:MyCHeMBL landing page.</w:t>
       </w:r>
-      <w:bookmarkEnd w:id="7"/>
+      <w:bookmarkEnd w:id="6"/>
     </w:p>
     <w:p>
       <w:r>
@@ -7326,7 +7363,7 @@
       <w:pPr>
         <w:pStyle w:val="Caption"/>
       </w:pPr>
-      <w:bookmarkStart w:id="8" w:name="_Ref468347174"/>
+      <w:bookmarkStart w:id="7" w:name="_Ref468347174"/>
       <w:r>
         <w:t xml:space="preserve">Figure </w:t>
       </w:r>
@@ -7354,7 +7391,7 @@
       <w:r>
         <w:t>: Genome target analysis workflow</w:t>
       </w:r>
-      <w:bookmarkEnd w:id="8"/>
+      <w:bookmarkEnd w:id="7"/>
     </w:p>
     <w:p>
       <w:pPr>
@@ -7764,22 +7801,35 @@
       <w:pPr>
         <w:pStyle w:val="Caption"/>
       </w:pPr>
-      <w:bookmarkStart w:id="9" w:name="_Ref468649140"/>
+      <w:bookmarkStart w:id="8" w:name="_Ref468649140"/>
       <w:r>
         <w:t xml:space="preserve">Figure </w:t>
       </w:r>
-      <w:fldSimple w:instr=" SEQ Figure \* ARABIC ">
-        <w:r>
-          <w:rPr>
-            <w:noProof/>
-          </w:rPr>
-          <w:t>5</w:t>
-        </w:r>
-      </w:fldSimple>
+      <w:r>
+        <w:fldChar w:fldCharType="begin"/>
+      </w:r>
+      <w:r>
+        <w:instrText xml:space="preserve"> SEQ Figure \* ARABIC </w:instrText>
+      </w:r>
+      <w:r>
+        <w:fldChar w:fldCharType="separate"/>
+      </w:r>
+      <w:r>
+        <w:rPr>
+          <w:noProof/>
+        </w:rPr>
+        <w:t>5</w:t>
+      </w:r>
+      <w:r>
+        <w:rPr>
+          <w:noProof/>
+        </w:rPr>
+        <w:fldChar w:fldCharType="end"/>
+      </w:r>
       <w:r>
         <w:t>:Understanding BLAST statistics.</w:t>
       </w:r>
-      <w:bookmarkEnd w:id="9"/>
+      <w:bookmarkEnd w:id="8"/>
     </w:p>
     <w:p>
       <w:r>
@@ -7915,12 +7965,12 @@
       <w:pPr>
         <w:pStyle w:val="Heading2"/>
       </w:pPr>
-      <w:bookmarkStart w:id="10" w:name="_Ref469415496"/>
+      <w:bookmarkStart w:id="9" w:name="_Ref469415496"/>
       <w:r>
         <w:t>Linux user setup.</w:t>
       </w:r>
-      <w:bookmarkEnd w:id="6"/>
-      <w:bookmarkEnd w:id="10"/>
+      <w:bookmarkEnd w:id="5"/>
+      <w:bookmarkEnd w:id="9"/>
     </w:p>
     <w:p>
       <w:pPr>
@@ -8078,7 +8128,7 @@
           <w:szCs w:val="26"/>
         </w:rPr>
       </w:pPr>
-      <w:bookmarkStart w:id="11" w:name="_Ref466187219"/>
+      <w:bookmarkStart w:id="10" w:name="_Ref466187219"/>
       <w:r>
         <w:br w:type="page"/>
       </w:r>
@@ -8087,13 +8137,13 @@
       <w:pPr>
         <w:pStyle w:val="Heading2"/>
       </w:pPr>
-      <w:bookmarkStart w:id="12" w:name="_Ref468193218"/>
+      <w:bookmarkStart w:id="11" w:name="_Ref468193218"/>
       <w:r>
         <w:lastRenderedPageBreak/>
         <w:t>Gene count</w:t>
       </w:r>
+      <w:bookmarkEnd w:id="10"/>
       <w:bookmarkEnd w:id="11"/>
-      <w:bookmarkEnd w:id="12"/>
     </w:p>
     <w:p>
       <w:r>
@@ -8437,12 +8487,12 @@
       <w:pPr>
         <w:pStyle w:val="Heading2"/>
       </w:pPr>
-      <w:bookmarkStart w:id="13" w:name="_Ref465750941"/>
+      <w:bookmarkStart w:id="12" w:name="_Ref465750941"/>
       <w:r>
         <w:lastRenderedPageBreak/>
         <w:t>chrom_genes_to_proteins.pl Perl Script</w:t>
       </w:r>
-      <w:bookmarkEnd w:id="13"/>
+      <w:bookmarkEnd w:id="12"/>
     </w:p>
     <w:p>
       <w:pPr>
@@ -9387,7 +9437,7 @@
       <w:pPr>
         <w:pStyle w:val="Heading2"/>
       </w:pPr>
-      <w:bookmarkStart w:id="14" w:name="_Ref468392232"/>
+      <w:bookmarkStart w:id="13" w:name="_Ref468392232"/>
       <w:r>
         <w:lastRenderedPageBreak/>
         <w:t>s</w:t>
@@ -9401,7 +9451,7 @@
       <w:r>
         <w:t>.pl Perl script</w:t>
       </w:r>
-      <w:bookmarkEnd w:id="14"/>
+      <w:bookmarkEnd w:id="13"/>
     </w:p>
     <w:p>
       <w:pPr>
@@ -10094,12 +10144,12 @@
       <w:pPr>
         <w:pStyle w:val="Heading2"/>
       </w:pPr>
-      <w:bookmarkStart w:id="15" w:name="_Ref465942038"/>
+      <w:bookmarkStart w:id="14" w:name="_Ref465942038"/>
       <w:r>
         <w:lastRenderedPageBreak/>
         <w:t>blast_statistics.sql</w:t>
       </w:r>
-      <w:bookmarkEnd w:id="15"/>
+      <w:bookmarkEnd w:id="14"/>
     </w:p>
     <w:p>
       <w:pPr>
@@ -10854,12 +10904,12 @@
       <w:pPr>
         <w:pStyle w:val="Heading2"/>
       </w:pPr>
-      <w:bookmarkStart w:id="16" w:name="_Ref470633730"/>
+      <w:bookmarkStart w:id="15" w:name="_Ref470633730"/>
       <w:proofErr w:type="spellStart"/>
       <w:r>
         <w:t>tax_norm_threshold.sql</w:t>
       </w:r>
-      <w:bookmarkEnd w:id="16"/>
+      <w:bookmarkEnd w:id="15"/>
       <w:proofErr w:type="spellEnd"/>
     </w:p>
     <w:p>
@@ -11827,18 +11877,31 @@
       <w:pPr>
         <w:pStyle w:val="Caption"/>
       </w:pPr>
-      <w:bookmarkStart w:id="17" w:name="_Ref470661950"/>
+      <w:bookmarkStart w:id="16" w:name="_Ref470661950"/>
       <w:r>
         <w:t xml:space="preserve">Table </w:t>
       </w:r>
-      <w:fldSimple w:instr=" SEQ Table \* ARABIC ">
-        <w:r>
-          <w:rPr>
-            <w:noProof/>
-          </w:rPr>
-          <w:t>1</w:t>
-        </w:r>
-      </w:fldSimple>
+      <w:r>
+        <w:fldChar w:fldCharType="begin"/>
+      </w:r>
+      <w:r>
+        <w:instrText xml:space="preserve"> SEQ Table \* ARABIC </w:instrText>
+      </w:r>
+      <w:r>
+        <w:fldChar w:fldCharType="separate"/>
+      </w:r>
+      <w:r>
+        <w:rPr>
+          <w:noProof/>
+        </w:rPr>
+        <w:t>1</w:t>
+      </w:r>
+      <w:r>
+        <w:rPr>
+          <w:noProof/>
+        </w:rPr>
+        <w:fldChar w:fldCharType="end"/>
+      </w:r>
       <w:r>
         <w:t xml:space="preserve">: </w:t>
       </w:r>
@@ -11850,7 +11913,7 @@
       <w:r>
         <w:t xml:space="preserve"> values.</w:t>
       </w:r>
-      <w:bookmarkEnd w:id="17"/>
+      <w:bookmarkEnd w:id="16"/>
       <w:r>
         <w:br w:type="page"/>
       </w:r>
@@ -11911,49 +11974,62 @@
       <w:pPr>
         <w:pStyle w:val="Caption"/>
       </w:pPr>
-      <w:bookmarkStart w:id="18" w:name="_Ref468770890"/>
+      <w:bookmarkStart w:id="17" w:name="_Ref468770890"/>
       <w:r>
         <w:t xml:space="preserve">Figure </w:t>
       </w:r>
-      <w:fldSimple w:instr=" SEQ Figure \* ARABIC ">
-        <w:r>
-          <w:rPr>
-            <w:noProof/>
-          </w:rPr>
-          <w:t>6</w:t>
-        </w:r>
-      </w:fldSimple>
+      <w:r>
+        <w:fldChar w:fldCharType="begin"/>
+      </w:r>
+      <w:r>
+        <w:instrText xml:space="preserve"> SEQ Figure \* ARABIC </w:instrText>
+      </w:r>
+      <w:r>
+        <w:fldChar w:fldCharType="separate"/>
+      </w:r>
+      <w:r>
+        <w:rPr>
+          <w:noProof/>
+        </w:rPr>
+        <w:t>6</w:t>
+      </w:r>
+      <w:r>
+        <w:rPr>
+          <w:noProof/>
+        </w:rPr>
+        <w:fldChar w:fldCharType="end"/>
+      </w:r>
       <w:r>
         <w:t>: Plasmodium structural diagram showing organelles.</w:t>
       </w:r>
+      <w:bookmarkEnd w:id="17"/>
+    </w:p>
+    <w:p>
+      <w:pPr>
+        <w:pStyle w:val="Heading2"/>
+      </w:pPr>
+      <w:bookmarkStart w:id="18" w:name="_Ref466212027"/>
+      <w:r>
+        <w:t xml:space="preserve">Loading </w:t>
+      </w:r>
+      <w:r>
+        <w:rPr>
+          <w:i/>
+        </w:rPr>
+        <w:t>blast_statistics</w:t>
+      </w:r>
+      <w:r>
+        <w:t xml:space="preserve"> </w:t>
+      </w:r>
+      <w:proofErr w:type="spellStart"/>
+      <w:r>
+        <w:t>dataframe</w:t>
+      </w:r>
+      <w:proofErr w:type="spellEnd"/>
+      <w:r>
+        <w:t>.</w:t>
+      </w:r>
       <w:bookmarkEnd w:id="18"/>
-    </w:p>
-    <w:p>
-      <w:pPr>
-        <w:pStyle w:val="Heading2"/>
-      </w:pPr>
-      <w:bookmarkStart w:id="19" w:name="_Ref466212027"/>
-      <w:r>
-        <w:t xml:space="preserve">Loading </w:t>
-      </w:r>
-      <w:r>
-        <w:rPr>
-          <w:i/>
-        </w:rPr>
-        <w:t>blast_statistics</w:t>
-      </w:r>
-      <w:r>
-        <w:t xml:space="preserve"> </w:t>
-      </w:r>
-      <w:proofErr w:type="spellStart"/>
-      <w:r>
-        <w:t>dataframe</w:t>
-      </w:r>
-      <w:proofErr w:type="spellEnd"/>
-      <w:r>
-        <w:t>.</w:t>
-      </w:r>
-      <w:bookmarkEnd w:id="19"/>
     </w:p>
     <w:p>
       <w:pPr>
@@ -12135,22 +12211,35 @@
       <w:pPr>
         <w:pStyle w:val="Caption"/>
       </w:pPr>
-      <w:bookmarkStart w:id="20" w:name="_Ref468772317"/>
+      <w:bookmarkStart w:id="19" w:name="_Ref468772317"/>
       <w:r>
         <w:t xml:space="preserve">Figure </w:t>
       </w:r>
-      <w:fldSimple w:instr=" SEQ Figure \* ARABIC ">
-        <w:r>
-          <w:rPr>
-            <w:noProof/>
-          </w:rPr>
-          <w:t>7</w:t>
-        </w:r>
-      </w:fldSimple>
+      <w:r>
+        <w:fldChar w:fldCharType="begin"/>
+      </w:r>
+      <w:r>
+        <w:instrText xml:space="preserve"> SEQ Figure \* ARABIC </w:instrText>
+      </w:r>
+      <w:r>
+        <w:fldChar w:fldCharType="separate"/>
+      </w:r>
+      <w:r>
+        <w:rPr>
+          <w:noProof/>
+        </w:rPr>
+        <w:t>7</w:t>
+      </w:r>
+      <w:r>
+        <w:rPr>
+          <w:noProof/>
+        </w:rPr>
+        <w:fldChar w:fldCharType="end"/>
+      </w:r>
       <w:r>
         <w:t>:Histogram showing distribution of scores.</w:t>
       </w:r>
-      <w:bookmarkEnd w:id="20"/>
+      <w:bookmarkEnd w:id="19"/>
     </w:p>
     <w:p>
       <w:r>
@@ -12356,22 +12445,35 @@
       <w:pPr>
         <w:pStyle w:val="Caption"/>
       </w:pPr>
-      <w:bookmarkStart w:id="21" w:name="_Ref468783544"/>
+      <w:bookmarkStart w:id="20" w:name="_Ref468783544"/>
       <w:r>
         <w:t xml:space="preserve">Figure </w:t>
       </w:r>
-      <w:fldSimple w:instr=" SEQ Figure \* ARABIC ">
-        <w:r>
-          <w:rPr>
-            <w:noProof/>
-          </w:rPr>
-          <w:t>8</w:t>
-        </w:r>
-      </w:fldSimple>
+      <w:r>
+        <w:fldChar w:fldCharType="begin"/>
+      </w:r>
+      <w:r>
+        <w:instrText xml:space="preserve"> SEQ Figure \* ARABIC </w:instrText>
+      </w:r>
+      <w:r>
+        <w:fldChar w:fldCharType="separate"/>
+      </w:r>
+      <w:r>
+        <w:rPr>
+          <w:noProof/>
+        </w:rPr>
+        <w:t>8</w:t>
+      </w:r>
+      <w:r>
+        <w:rPr>
+          <w:noProof/>
+        </w:rPr>
+        <w:fldChar w:fldCharType="end"/>
+      </w:r>
       <w:r>
         <w:t>: "All malaria scores" qqnorm plot.</w:t>
       </w:r>
-      <w:bookmarkEnd w:id="21"/>
+      <w:bookmarkEnd w:id="20"/>
     </w:p>
     <w:p>
       <w:r>
@@ -12543,18 +12645,31 @@
       <w:pPr>
         <w:pStyle w:val="Caption"/>
       </w:pPr>
-      <w:bookmarkStart w:id="22" w:name="_Ref468785646"/>
+      <w:bookmarkStart w:id="21" w:name="_Ref468785646"/>
       <w:r>
         <w:t xml:space="preserve">Figure </w:t>
       </w:r>
-      <w:fldSimple w:instr=" SEQ Figure \* ARABIC ">
-        <w:r>
-          <w:rPr>
-            <w:noProof/>
-          </w:rPr>
-          <w:t>9</w:t>
-        </w:r>
-      </w:fldSimple>
+      <w:r>
+        <w:fldChar w:fldCharType="begin"/>
+      </w:r>
+      <w:r>
+        <w:instrText xml:space="preserve"> SEQ Figure \* ARABIC </w:instrText>
+      </w:r>
+      <w:r>
+        <w:fldChar w:fldCharType="separate"/>
+      </w:r>
+      <w:r>
+        <w:rPr>
+          <w:noProof/>
+        </w:rPr>
+        <w:t>9</w:t>
+      </w:r>
+      <w:r>
+        <w:rPr>
+          <w:noProof/>
+        </w:rPr>
+        <w:fldChar w:fldCharType="end"/>
+      </w:r>
       <w:r>
         <w:t xml:space="preserve">: </w:t>
       </w:r>
@@ -12566,7 +12681,7 @@
       <w:r>
         <w:t xml:space="preserve"> normal scores.</w:t>
       </w:r>
-      <w:bookmarkEnd w:id="22"/>
+      <w:bookmarkEnd w:id="21"/>
     </w:p>
     <w:p>
       <w:pPr>
@@ -12965,22 +13080,35 @@
       <w:pPr>
         <w:pStyle w:val="Caption"/>
       </w:pPr>
-      <w:bookmarkStart w:id="23" w:name="_Ref470683967"/>
+      <w:bookmarkStart w:id="22" w:name="_Ref470683967"/>
       <w:r>
         <w:t xml:space="preserve">Figure </w:t>
       </w:r>
-      <w:fldSimple w:instr=" SEQ Figure \* ARABIC ">
-        <w:r>
-          <w:rPr>
-            <w:noProof/>
-          </w:rPr>
-          <w:t>10</w:t>
-        </w:r>
-      </w:fldSimple>
+      <w:r>
+        <w:fldChar w:fldCharType="begin"/>
+      </w:r>
+      <w:r>
+        <w:instrText xml:space="preserve"> SEQ Figure \* ARABIC </w:instrText>
+      </w:r>
+      <w:r>
+        <w:fldChar w:fldCharType="separate"/>
+      </w:r>
+      <w:r>
+        <w:rPr>
+          <w:noProof/>
+        </w:rPr>
+        <w:t>10</w:t>
+      </w:r>
+      <w:r>
+        <w:rPr>
+          <w:noProof/>
+        </w:rPr>
+        <w:fldChar w:fldCharType="end"/>
+      </w:r>
       <w:r>
         <w:t>: Testing normality for all organisms.</w:t>
       </w:r>
-      <w:bookmarkEnd w:id="23"/>
+      <w:bookmarkEnd w:id="22"/>
     </w:p>
     <w:p>
       <w:r>
@@ -13067,14 +13195,27 @@
       <w:r>
         <w:t xml:space="preserve">Figure </w:t>
       </w:r>
-      <w:fldSimple w:instr=" SEQ Figure \* ARABIC ">
-        <w:r>
-          <w:rPr>
-            <w:noProof/>
-          </w:rPr>
-          <w:t>11</w:t>
-        </w:r>
-      </w:fldSimple>
+      <w:r>
+        <w:fldChar w:fldCharType="begin"/>
+      </w:r>
+      <w:r>
+        <w:instrText xml:space="preserve"> SEQ Figure \* ARABIC </w:instrText>
+      </w:r>
+      <w:r>
+        <w:fldChar w:fldCharType="separate"/>
+      </w:r>
+      <w:r>
+        <w:rPr>
+          <w:noProof/>
+        </w:rPr>
+        <w:t>11</w:t>
+      </w:r>
+      <w:r>
+        <w:rPr>
+          <w:noProof/>
+        </w:rPr>
+        <w:fldChar w:fldCharType="end"/>
+      </w:r>
       <w:r>
         <w:t>: Cluster Dendrogram</w:t>
       </w:r>
@@ -14503,18 +14644,31 @@
       <w:pPr>
         <w:pStyle w:val="Caption"/>
       </w:pPr>
-      <w:bookmarkStart w:id="24" w:name="_Ref468787082"/>
+      <w:bookmarkStart w:id="23" w:name="_Ref468787082"/>
       <w:r>
         <w:t xml:space="preserve">Table </w:t>
       </w:r>
-      <w:fldSimple w:instr=" SEQ Table \* ARABIC ">
-        <w:r>
-          <w:rPr>
-            <w:noProof/>
-          </w:rPr>
-          <w:t>2</w:t>
-        </w:r>
-      </w:fldSimple>
+      <w:r>
+        <w:fldChar w:fldCharType="begin"/>
+      </w:r>
+      <w:r>
+        <w:instrText xml:space="preserve"> SEQ Table \* ARABIC </w:instrText>
+      </w:r>
+      <w:r>
+        <w:fldChar w:fldCharType="separate"/>
+      </w:r>
+      <w:r>
+        <w:rPr>
+          <w:noProof/>
+        </w:rPr>
+        <w:t>2</w:t>
+      </w:r>
+      <w:r>
+        <w:rPr>
+          <w:noProof/>
+        </w:rPr>
+        <w:fldChar w:fldCharType="end"/>
+      </w:r>
       <w:r>
         <w:t xml:space="preserve">: </w:t>
       </w:r>
@@ -14526,7 +14680,7 @@
       <w:r>
         <w:t>.</w:t>
       </w:r>
-      <w:bookmarkEnd w:id="24"/>
+      <w:bookmarkEnd w:id="23"/>
     </w:p>
     <w:p>
       <w:pPr>
@@ -14646,22 +14800,35 @@
       <w:pPr>
         <w:pStyle w:val="Caption"/>
       </w:pPr>
-      <w:bookmarkStart w:id="25" w:name="_Ref468788303"/>
+      <w:bookmarkStart w:id="24" w:name="_Ref468788303"/>
       <w:r>
         <w:t xml:space="preserve">Figure </w:t>
       </w:r>
-      <w:fldSimple w:instr=" SEQ Figure \* ARABIC ">
-        <w:r>
-          <w:rPr>
-            <w:noProof/>
-          </w:rPr>
-          <w:t>12</w:t>
-        </w:r>
-      </w:fldSimple>
+      <w:r>
+        <w:fldChar w:fldCharType="begin"/>
+      </w:r>
+      <w:r>
+        <w:instrText xml:space="preserve"> SEQ Figure \* ARABIC </w:instrText>
+      </w:r>
+      <w:r>
+        <w:fldChar w:fldCharType="separate"/>
+      </w:r>
+      <w:r>
+        <w:rPr>
+          <w:noProof/>
+        </w:rPr>
+        <w:t>12</w:t>
+      </w:r>
+      <w:r>
+        <w:rPr>
+          <w:noProof/>
+        </w:rPr>
+        <w:fldChar w:fldCharType="end"/>
+      </w:r>
       <w:r>
         <w:t>: From statistics to drugs.</w:t>
       </w:r>
-      <w:bookmarkEnd w:id="25"/>
+      <w:bookmarkEnd w:id="24"/>
     </w:p>
     <w:p>
       <w:r>
@@ -15706,7 +15873,7 @@
       <w:pPr>
         <w:pStyle w:val="Heading2"/>
       </w:pPr>
-      <w:bookmarkStart w:id="26" w:name="_Ref468795996"/>
+      <w:bookmarkStart w:id="25" w:name="_Ref468795996"/>
       <w:r>
         <w:lastRenderedPageBreak/>
         <w:t xml:space="preserve">Query for new </w:t>
@@ -15717,7 +15884,7 @@
       <w:r>
         <w:t>targets</w:t>
       </w:r>
-      <w:bookmarkEnd w:id="26"/>
+      <w:bookmarkEnd w:id="25"/>
     </w:p>
     <w:p>
       <w:pPr>
@@ -16460,8 +16627,8 @@
         </w:rPr>
       </w:pPr>
     </w:p>
-    <w:bookmarkStart w:id="27" w:name="_MON_1544549841"/>
-    <w:bookmarkEnd w:id="27"/>
+    <w:bookmarkStart w:id="26" w:name="_MON_1544549841"/>
+    <w:bookmarkEnd w:id="26"/>
     <w:p>
       <w:pPr>
         <w:rPr>
@@ -16497,7 +16664,7 @@
           <v:shape id="_x0000_i1025" type="#_x0000_t75" style="width:77.25pt;height:49.5pt" o:ole="">
             <v:imagedata r:id="rId53" o:title=""/>
           </v:shape>
-          <o:OLEObject Type="Embed" ProgID="Excel.Sheet.12" ShapeID="_x0000_i1025" DrawAspect="Icon" ObjectID="_1569271072" r:id="rId54"/>
+          <o:OLEObject Type="Embed" ProgID="Excel.Sheet.12" ShapeID="_x0000_i1025" DrawAspect="Icon" ObjectID="_1569613852" r:id="rId54"/>
         </w:object>
       </w:r>
       <w:r>
@@ -16513,19 +16680,32 @@
         <w:pStyle w:val="Caption"/>
         <w:keepNext/>
       </w:pPr>
-      <w:bookmarkStart w:id="28" w:name="_Ref468794205"/>
+      <w:bookmarkStart w:id="27" w:name="_Ref468794205"/>
       <w:r>
         <w:lastRenderedPageBreak/>
         <w:t xml:space="preserve">Table </w:t>
       </w:r>
-      <w:fldSimple w:instr=" SEQ Table \* ARABIC ">
-        <w:r>
-          <w:rPr>
-            <w:noProof/>
-          </w:rPr>
-          <w:t>3</w:t>
-        </w:r>
-      </w:fldSimple>
+      <w:r>
+        <w:fldChar w:fldCharType="begin"/>
+      </w:r>
+      <w:r>
+        <w:instrText xml:space="preserve"> SEQ Table \* ARABIC </w:instrText>
+      </w:r>
+      <w:r>
+        <w:fldChar w:fldCharType="separate"/>
+      </w:r>
+      <w:r>
+        <w:rPr>
+          <w:noProof/>
+        </w:rPr>
+        <w:t>3</w:t>
+      </w:r>
+      <w:r>
+        <w:rPr>
+          <w:noProof/>
+        </w:rPr>
+        <w:fldChar w:fldCharType="end"/>
+      </w:r>
       <w:r>
         <w:t xml:space="preserve">: Drugs and targets </w:t>
       </w:r>
@@ -16541,7 +16721,7 @@
       <w:r>
         <w:t xml:space="preserve"> organism and mechanism.</w:t>
       </w:r>
-      <w:bookmarkEnd w:id="28"/>
+      <w:bookmarkEnd w:id="27"/>
     </w:p>
     <w:tbl>
       <w:tblPr>
@@ -26455,29 +26635,42 @@
       </w:r>
     </w:p>
     <w:p>
-      <w:bookmarkStart w:id="29" w:name="_Ref470807454"/>
+      <w:bookmarkStart w:id="28" w:name="_Ref470807454"/>
     </w:p>
     <w:p>
       <w:pPr>
         <w:pStyle w:val="Caption"/>
         <w:keepNext/>
       </w:pPr>
-      <w:bookmarkStart w:id="30" w:name="_Ref470809963"/>
+      <w:bookmarkStart w:id="29" w:name="_Ref470809963"/>
       <w:r>
         <w:t xml:space="preserve">Table </w:t>
       </w:r>
-      <w:fldSimple w:instr=" SEQ Table \* ARABIC ">
-        <w:r>
-          <w:rPr>
-            <w:noProof/>
-          </w:rPr>
-          <w:t>4</w:t>
-        </w:r>
-      </w:fldSimple>
+      <w:r>
+        <w:fldChar w:fldCharType="begin"/>
+      </w:r>
+      <w:r>
+        <w:instrText xml:space="preserve"> SEQ Table \* ARABIC </w:instrText>
+      </w:r>
+      <w:r>
+        <w:fldChar w:fldCharType="separate"/>
+      </w:r>
+      <w:r>
+        <w:rPr>
+          <w:noProof/>
+        </w:rPr>
+        <w:t>4</w:t>
+      </w:r>
+      <w:r>
+        <w:rPr>
+          <w:noProof/>
+        </w:rPr>
+        <w:fldChar w:fldCharType="end"/>
+      </w:r>
       <w:r>
         <w:t>: Trypanosoma brucei drugs.</w:t>
       </w:r>
-      <w:bookmarkEnd w:id="30"/>
+      <w:bookmarkEnd w:id="29"/>
     </w:p>
     <w:tbl>
       <w:tblPr>
@@ -32465,11 +32658,11 @@
       <w:pPr>
         <w:pStyle w:val="Heading2"/>
       </w:pPr>
-      <w:bookmarkStart w:id="31" w:name="_Ref470810144"/>
+      <w:bookmarkStart w:id="30" w:name="_Ref470810144"/>
       <w:r>
         <w:t>Trypanosoma brucei drugs query.</w:t>
       </w:r>
-      <w:bookmarkEnd w:id="31"/>
+      <w:bookmarkEnd w:id="30"/>
     </w:p>
     <w:p>
       <w:pPr>
@@ -33451,12 +33644,12 @@
       <w:pPr>
         <w:pStyle w:val="Heading2"/>
       </w:pPr>
-      <w:bookmarkStart w:id="32" w:name="_Ref471053991"/>
+      <w:bookmarkStart w:id="31" w:name="_Ref471053991"/>
       <w:r>
         <w:lastRenderedPageBreak/>
         <w:t>Trypanosoma brucei targets query</w:t>
       </w:r>
-      <w:bookmarkEnd w:id="32"/>
+      <w:bookmarkEnd w:id="31"/>
     </w:p>
     <w:p>
       <w:pPr>
@@ -34449,25 +34642,38 @@
         <w:pStyle w:val="Caption"/>
         <w:keepNext/>
       </w:pPr>
-      <w:bookmarkStart w:id="33" w:name="_Ref471054105"/>
+      <w:bookmarkStart w:id="32" w:name="_Ref471054105"/>
       <w:r>
         <w:t xml:space="preserve">Table </w:t>
       </w:r>
-      <w:fldSimple w:instr=" SEQ Table \* ARABIC ">
-        <w:r>
-          <w:rPr>
-            <w:noProof/>
-          </w:rPr>
-          <w:t>5</w:t>
-        </w:r>
-      </w:fldSimple>
+      <w:r>
+        <w:fldChar w:fldCharType="begin"/>
+      </w:r>
+      <w:r>
+        <w:instrText xml:space="preserve"> SEQ Table \* ARABIC </w:instrText>
+      </w:r>
+      <w:r>
+        <w:fldChar w:fldCharType="separate"/>
+      </w:r>
+      <w:r>
+        <w:rPr>
+          <w:noProof/>
+        </w:rPr>
+        <w:t>5</w:t>
+      </w:r>
+      <w:r>
+        <w:rPr>
+          <w:noProof/>
+        </w:rPr>
+        <w:fldChar w:fldCharType="end"/>
+      </w:r>
       <w:r>
         <w:t>: Trypanosoma brucei targets</w:t>
       </w:r>
-      <w:bookmarkEnd w:id="33"/>
-    </w:p>
-    <w:bookmarkStart w:id="34" w:name="_MON_1544795611"/>
-    <w:bookmarkEnd w:id="34"/>
+      <w:bookmarkEnd w:id="32"/>
+    </w:p>
+    <w:bookmarkStart w:id="33" w:name="_MON_1544795611"/>
+    <w:bookmarkEnd w:id="33"/>
     <w:p>
       <w:pPr>
         <w:rPr>
@@ -34486,7 +34692,7 @@
           <v:shape id="_x0000_i1026" type="#_x0000_t75" style="width:77.25pt;height:49.5pt" o:ole="">
             <v:imagedata r:id="rId55" o:title=""/>
           </v:shape>
-          <o:OLEObject Type="Embed" ProgID="Excel.Sheet.12" ShapeID="_x0000_i1026" DrawAspect="Icon" ObjectID="_1569271073" r:id="rId56"/>
+          <o:OLEObject Type="Embed" ProgID="Excel.Sheet.12" ShapeID="_x0000_i1026" DrawAspect="Icon" ObjectID="_1569613853" r:id="rId56"/>
         </w:object>
       </w:r>
       <w:r>
@@ -34522,16 +34728,16 @@
       <w:pPr>
         <w:pStyle w:val="Heading2"/>
       </w:pPr>
-      <w:bookmarkStart w:id="35" w:name="_Ref470845712"/>
-      <w:bookmarkStart w:id="36" w:name="_Ref470845778"/>
+      <w:bookmarkStart w:id="34" w:name="_Ref470845712"/>
+      <w:bookmarkStart w:id="35" w:name="_Ref470845778"/>
       <w:r>
         <w:t>Trypanosoma cruzi drugs query</w:t>
       </w:r>
+      <w:bookmarkEnd w:id="34"/>
+      <w:r>
+        <w:t>.</w:t>
+      </w:r>
       <w:bookmarkEnd w:id="35"/>
-      <w:r>
-        <w:t>.</w:t>
-      </w:r>
-      <w:bookmarkEnd w:id="36"/>
     </w:p>
     <w:p>
       <w:pPr>
@@ -35506,11 +35712,11 @@
       <w:pPr>
         <w:pStyle w:val="Heading2"/>
       </w:pPr>
-      <w:bookmarkStart w:id="37" w:name="_Ref471054945"/>
+      <w:bookmarkStart w:id="36" w:name="_Ref471054945"/>
       <w:r>
         <w:t>Trypanosoma cruzi targets query</w:t>
       </w:r>
-      <w:bookmarkEnd w:id="37"/>
+      <w:bookmarkEnd w:id="36"/>
     </w:p>
     <w:p>
       <w:pPr>
@@ -36506,22 +36712,35 @@
         <w:lastRenderedPageBreak/>
         <w:t xml:space="preserve">Table </w:t>
       </w:r>
-      <w:fldSimple w:instr=" SEQ Table \* ARABIC ">
-        <w:r>
-          <w:rPr>
-            <w:noProof/>
-          </w:rPr>
-          <w:t>6</w:t>
-        </w:r>
-      </w:fldSimple>
+      <w:r>
+        <w:fldChar w:fldCharType="begin"/>
+      </w:r>
+      <w:r>
+        <w:instrText xml:space="preserve"> SEQ Table \* ARABIC </w:instrText>
+      </w:r>
+      <w:r>
+        <w:fldChar w:fldCharType="separate"/>
+      </w:r>
+      <w:r>
+        <w:rPr>
+          <w:noProof/>
+        </w:rPr>
+        <w:t>6</w:t>
+      </w:r>
+      <w:r>
+        <w:rPr>
+          <w:noProof/>
+        </w:rPr>
+        <w:fldChar w:fldCharType="end"/>
+      </w:r>
       <w:r>
         <w:t xml:space="preserve">: </w:t>
       </w:r>
-      <w:bookmarkStart w:id="38" w:name="_Ref471055274"/>
+      <w:bookmarkStart w:id="37" w:name="_Ref471055274"/>
       <w:r>
         <w:t>Trypanosoma cruzi targets</w:t>
       </w:r>
-      <w:bookmarkEnd w:id="38"/>
+      <w:bookmarkEnd w:id="37"/>
     </w:p>
     <w:p>
       <w:pPr>
@@ -36535,7 +36754,7 @@
           <v:shape id="_x0000_i1027" type="#_x0000_t75" style="width:77.25pt;height:49.5pt" o:ole="">
             <v:imagedata r:id="rId57" o:title=""/>
           </v:shape>
-          <o:OLEObject Type="Embed" ProgID="Excel.Sheet.12" ShapeID="_x0000_i1027" DrawAspect="Icon" ObjectID="_1569271074" r:id="rId58"/>
+          <o:OLEObject Type="Embed" ProgID="Excel.Sheet.12" ShapeID="_x0000_i1027" DrawAspect="Icon" ObjectID="_1569613854" r:id="rId58"/>
         </w:object>
       </w:r>
       <w:r>
@@ -36551,18 +36770,31 @@
         <w:lastRenderedPageBreak/>
         <w:t xml:space="preserve">Table </w:t>
       </w:r>
-      <w:fldSimple w:instr=" SEQ Table \* ARABIC ">
-        <w:r>
-          <w:rPr>
-            <w:noProof/>
-          </w:rPr>
-          <w:t>6</w:t>
-        </w:r>
-      </w:fldSimple>
+      <w:r>
+        <w:fldChar w:fldCharType="begin"/>
+      </w:r>
+      <w:r>
+        <w:instrText xml:space="preserve"> SEQ Table \* ARABIC </w:instrText>
+      </w:r>
+      <w:r>
+        <w:fldChar w:fldCharType="separate"/>
+      </w:r>
+      <w:r>
+        <w:rPr>
+          <w:noProof/>
+        </w:rPr>
+        <w:t>6</w:t>
+      </w:r>
+      <w:r>
+        <w:rPr>
+          <w:noProof/>
+        </w:rPr>
+        <w:fldChar w:fldCharType="end"/>
+      </w:r>
       <w:r>
         <w:t>: Leishmania drugs.</w:t>
       </w:r>
-      <w:bookmarkEnd w:id="29"/>
+      <w:bookmarkEnd w:id="28"/>
     </w:p>
     <w:tbl>
       <w:tblPr>
@@ -41896,11 +42128,11 @@
       <w:pPr>
         <w:pStyle w:val="Heading2"/>
       </w:pPr>
-      <w:bookmarkStart w:id="39" w:name="_Ref470807676"/>
+      <w:bookmarkStart w:id="38" w:name="_Ref470807676"/>
       <w:r>
         <w:t>Leishmania drugs query.</w:t>
       </w:r>
-      <w:bookmarkEnd w:id="39"/>
+      <w:bookmarkEnd w:id="38"/>
     </w:p>
     <w:p>
       <w:pPr>
@@ -42882,12 +43114,12 @@
       <w:pPr>
         <w:pStyle w:val="Heading2"/>
       </w:pPr>
-      <w:bookmarkStart w:id="40" w:name="_Ref471056058"/>
+      <w:bookmarkStart w:id="39" w:name="_Ref471056058"/>
       <w:r>
         <w:lastRenderedPageBreak/>
         <w:t>Leishmania major targets query</w:t>
       </w:r>
-      <w:bookmarkEnd w:id="40"/>
+      <w:bookmarkEnd w:id="39"/>
     </w:p>
     <w:p>
       <w:pPr>
@@ -43879,22 +44111,35 @@
         <w:pStyle w:val="Caption"/>
         <w:keepNext/>
       </w:pPr>
-      <w:bookmarkStart w:id="41" w:name="_Ref471056094"/>
+      <w:bookmarkStart w:id="40" w:name="_Ref471056094"/>
       <w:r>
         <w:t xml:space="preserve">Table </w:t>
       </w:r>
-      <w:fldSimple w:instr=" SEQ Table \* ARABIC ">
-        <w:r>
-          <w:rPr>
-            <w:noProof/>
-          </w:rPr>
-          <w:t>8</w:t>
-        </w:r>
-      </w:fldSimple>
+      <w:r>
+        <w:fldChar w:fldCharType="begin"/>
+      </w:r>
+      <w:r>
+        <w:instrText xml:space="preserve"> SEQ Table \* ARABIC </w:instrText>
+      </w:r>
+      <w:r>
+        <w:fldChar w:fldCharType="separate"/>
+      </w:r>
+      <w:r>
+        <w:rPr>
+          <w:noProof/>
+        </w:rPr>
+        <w:t>8</w:t>
+      </w:r>
+      <w:r>
+        <w:rPr>
+          <w:noProof/>
+        </w:rPr>
+        <w:fldChar w:fldCharType="end"/>
+      </w:r>
       <w:r>
         <w:t>:Leishmania major targets</w:t>
       </w:r>
-      <w:bookmarkEnd w:id="41"/>
+      <w:bookmarkEnd w:id="40"/>
     </w:p>
     <w:p>
       <w:pPr>
@@ -43914,7 +44159,7 @@
           <v:shape id="_x0000_i1028" type="#_x0000_t75" style="width:77.25pt;height:49.5pt" o:ole="">
             <v:imagedata r:id="rId59" o:title=""/>
           </v:shape>
-          <o:OLEObject Type="Embed" ProgID="Excel.Sheet.12" ShapeID="_x0000_i1028" DrawAspect="Icon" ObjectID="_1569271075" r:id="rId60"/>
+          <o:OLEObject Type="Embed" ProgID="Excel.Sheet.12" ShapeID="_x0000_i1028" DrawAspect="Icon" ObjectID="_1569613855" r:id="rId60"/>
         </w:object>
       </w:r>
       <w:r>
@@ -43941,22 +44186,35 @@
         <w:pStyle w:val="Caption"/>
         <w:keepNext/>
       </w:pPr>
-      <w:bookmarkStart w:id="42" w:name="_Ref470846529"/>
+      <w:bookmarkStart w:id="41" w:name="_Ref470846529"/>
       <w:r>
         <w:t xml:space="preserve">Table </w:t>
       </w:r>
-      <w:fldSimple w:instr=" SEQ Table \* ARABIC ">
-        <w:r>
-          <w:rPr>
-            <w:noProof/>
-          </w:rPr>
-          <w:t>7</w:t>
-        </w:r>
-      </w:fldSimple>
+      <w:r>
+        <w:fldChar w:fldCharType="begin"/>
+      </w:r>
+      <w:r>
+        <w:instrText xml:space="preserve"> SEQ Table \* ARABIC </w:instrText>
+      </w:r>
+      <w:r>
+        <w:fldChar w:fldCharType="separate"/>
+      </w:r>
+      <w:r>
+        <w:rPr>
+          <w:noProof/>
+        </w:rPr>
+        <w:t>7</w:t>
+      </w:r>
+      <w:r>
+        <w:rPr>
+          <w:noProof/>
+        </w:rPr>
+        <w:fldChar w:fldCharType="end"/>
+      </w:r>
       <w:r>
         <w:t>: Chlamidia drugs.</w:t>
       </w:r>
-      <w:bookmarkEnd w:id="42"/>
+      <w:bookmarkEnd w:id="41"/>
     </w:p>
     <w:tbl>
       <w:tblPr>
@@ -49513,11 +49771,11 @@
       <w:pPr>
         <w:pStyle w:val="Heading2"/>
       </w:pPr>
-      <w:bookmarkStart w:id="43" w:name="_Ref470846682"/>
+      <w:bookmarkStart w:id="42" w:name="_Ref470846682"/>
       <w:r>
         <w:t>Chlamidia drugs query.</w:t>
       </w:r>
-      <w:bookmarkEnd w:id="43"/>
+      <w:bookmarkEnd w:id="42"/>
     </w:p>
     <w:p>
       <w:pPr>
@@ -50499,12 +50757,12 @@
       <w:pPr>
         <w:pStyle w:val="Heading2"/>
       </w:pPr>
-      <w:bookmarkStart w:id="44" w:name="_Ref471056759"/>
+      <w:bookmarkStart w:id="43" w:name="_Ref471056759"/>
       <w:r>
         <w:lastRenderedPageBreak/>
         <w:t>Chlamidia targets query</w:t>
       </w:r>
-      <w:bookmarkEnd w:id="44"/>
+      <w:bookmarkEnd w:id="43"/>
     </w:p>
     <w:p>
       <w:pPr>
@@ -51498,22 +51756,35 @@
         <w:pStyle w:val="Caption"/>
         <w:keepNext/>
       </w:pPr>
-      <w:bookmarkStart w:id="45" w:name="_Ref471056787"/>
+      <w:bookmarkStart w:id="44" w:name="_Ref471056787"/>
       <w:r>
         <w:t xml:space="preserve">Table </w:t>
       </w:r>
-      <w:fldSimple w:instr=" SEQ Table \* ARABIC ">
-        <w:r>
-          <w:rPr>
-            <w:noProof/>
-          </w:rPr>
-          <w:t>10</w:t>
-        </w:r>
-      </w:fldSimple>
+      <w:r>
+        <w:fldChar w:fldCharType="begin"/>
+      </w:r>
+      <w:r>
+        <w:instrText xml:space="preserve"> SEQ Table \* ARABIC </w:instrText>
+      </w:r>
+      <w:r>
+        <w:fldChar w:fldCharType="separate"/>
+      </w:r>
+      <w:r>
+        <w:rPr>
+          <w:noProof/>
+        </w:rPr>
+        <w:t>10</w:t>
+      </w:r>
+      <w:r>
+        <w:rPr>
+          <w:noProof/>
+        </w:rPr>
+        <w:fldChar w:fldCharType="end"/>
+      </w:r>
       <w:r>
         <w:t>: Chlamidia trochamatis targets</w:t>
       </w:r>
-      <w:bookmarkEnd w:id="45"/>
+      <w:bookmarkEnd w:id="44"/>
     </w:p>
     <w:p>
       <w:pPr>
@@ -51534,7 +51805,7 @@
           <v:shape id="_x0000_i1029" type="#_x0000_t75" style="width:77.25pt;height:49.5pt" o:ole="">
             <v:imagedata r:id="rId61" o:title=""/>
           </v:shape>
-          <o:OLEObject Type="Embed" ProgID="Excel.Sheet.12" ShapeID="_x0000_i1029" DrawAspect="Icon" ObjectID="_1569271076" r:id="rId62"/>
+          <o:OLEObject Type="Embed" ProgID="Excel.Sheet.12" ShapeID="_x0000_i1029" DrawAspect="Icon" ObjectID="_1569613856" r:id="rId62"/>
         </w:object>
       </w:r>
     </w:p>
@@ -51559,12 +51830,12 @@
       <w:pPr>
         <w:pStyle w:val="Heading2"/>
       </w:pPr>
-      <w:bookmarkStart w:id="46" w:name="_Ref471133097"/>
+      <w:bookmarkStart w:id="45" w:name="_Ref471133097"/>
       <w:r>
         <w:lastRenderedPageBreak/>
         <w:t>Queries to find which Trypanosoma cruzi targets are not Trypanosoma brucei targets</w:t>
       </w:r>
-      <w:bookmarkEnd w:id="46"/>
+      <w:bookmarkEnd w:id="45"/>
     </w:p>
     <w:p/>
     <w:p>
@@ -53928,6 +54199,3537 @@
           <w:szCs w:val="18"/>
         </w:rPr>
         <w:t>(2 rows)</w:t>
+      </w:r>
+    </w:p>
+    <w:p>
+      <w:pPr>
+        <w:rPr>
+          <w:rFonts w:ascii="Courier New" w:hAnsi="Courier New" w:cs="Courier New"/>
+          <w:sz w:val="18"/>
+          <w:szCs w:val="18"/>
+        </w:rPr>
+      </w:pPr>
+      <w:r>
+        <w:rPr>
+          <w:rFonts w:ascii="Courier New" w:hAnsi="Courier New" w:cs="Courier New"/>
+          <w:sz w:val="18"/>
+          <w:szCs w:val="18"/>
+        </w:rPr>
+        <w:br w:type="page"/>
+      </w:r>
+    </w:p>
+    <w:p>
+      <w:pPr>
+        <w:pStyle w:val="Heading1"/>
+      </w:pPr>
+      <w:r>
+        <w:lastRenderedPageBreak/>
+        <w:t xml:space="preserve">Example Workbook for Toxoplasmosis gondii </w:t>
+      </w:r>
+      <w:r>
+        <w:t>ETL</w:t>
+      </w:r>
+      <w:bookmarkStart w:id="46" w:name="_GoBack"/>
+      <w:bookmarkEnd w:id="46"/>
+    </w:p>
+    <w:p>
+      <w:pPr>
+        <w:pStyle w:val="Heading2"/>
+      </w:pPr>
+      <w:r>
+        <w:t>Glimmer</w:t>
+      </w:r>
+    </w:p>
+    <w:p>
+      <w:pPr>
+        <w:rPr>
+          <w:rFonts w:ascii="Lucida Console" w:hAnsi="Lucida Console" w:cs="Lucida Console"/>
+          <w:sz w:val="18"/>
+          <w:szCs w:val="18"/>
+        </w:rPr>
+      </w:pPr>
+      <w:r>
+        <w:rPr>
+          <w:rFonts w:ascii="Lucida Console" w:hAnsi="Lucida Console" w:cs="Lucida Console"/>
+          <w:sz w:val="18"/>
+          <w:szCs w:val="18"/>
+        </w:rPr>
+        <w:t xml:space="preserve">for </w:t>
+      </w:r>
+      <w:proofErr w:type="spellStart"/>
+      <w:r>
+        <w:rPr>
+          <w:rFonts w:ascii="Lucida Console" w:hAnsi="Lucida Console" w:cs="Lucida Console"/>
+          <w:sz w:val="18"/>
+          <w:szCs w:val="18"/>
+        </w:rPr>
+        <w:t>i</w:t>
+      </w:r>
+      <w:proofErr w:type="spellEnd"/>
+      <w:r>
+        <w:rPr>
+          <w:rFonts w:ascii="Lucida Console" w:hAnsi="Lucida Console" w:cs="Lucida Console"/>
+          <w:sz w:val="18"/>
+          <w:szCs w:val="18"/>
+        </w:rPr>
+        <w:t xml:space="preserve"> in $(ls Toxoplasma_gondii.ToxoDB-7.1.dna.chromosome.</w:t>
+      </w:r>
+      <w:proofErr w:type="gramStart"/>
+      <w:r>
+        <w:rPr>
+          <w:rFonts w:ascii="Lucida Console" w:hAnsi="Lucida Console" w:cs="Lucida Console"/>
+          <w:sz w:val="18"/>
+          <w:szCs w:val="18"/>
+        </w:rPr>
+        <w:t>*.fa</w:t>
+      </w:r>
+      <w:proofErr w:type="gramEnd"/>
+      <w:r>
+        <w:rPr>
+          <w:rFonts w:ascii="Lucida Console" w:hAnsi="Lucida Console" w:cs="Lucida Console"/>
+          <w:sz w:val="18"/>
+          <w:szCs w:val="18"/>
+        </w:rPr>
+        <w:t>);do</w:t>
+      </w:r>
+    </w:p>
+    <w:p>
+      <w:pPr>
+        <w:rPr>
+          <w:rFonts w:ascii="Lucida Console" w:hAnsi="Lucida Console" w:cs="Lucida Console"/>
+          <w:sz w:val="18"/>
+          <w:szCs w:val="18"/>
+        </w:rPr>
+      </w:pPr>
+      <w:r>
+        <w:rPr>
+          <w:rFonts w:ascii="Lucida Console" w:hAnsi="Lucida Console" w:cs="Lucida Console"/>
+          <w:sz w:val="18"/>
+          <w:szCs w:val="18"/>
+        </w:rPr>
+        <w:t>~/glimmer3.02/scripts/g3-iterated.csh ${</w:t>
+      </w:r>
+      <w:proofErr w:type="spellStart"/>
+      <w:r>
+        <w:rPr>
+          <w:rFonts w:ascii="Lucida Console" w:hAnsi="Lucida Console" w:cs="Lucida Console"/>
+          <w:sz w:val="18"/>
+          <w:szCs w:val="18"/>
+        </w:rPr>
+        <w:t>i</w:t>
+      </w:r>
+      <w:proofErr w:type="spellEnd"/>
+      <w:r>
+        <w:rPr>
+          <w:rFonts w:ascii="Lucida Console" w:hAnsi="Lucida Console" w:cs="Lucida Console"/>
+          <w:sz w:val="18"/>
+          <w:szCs w:val="18"/>
+        </w:rPr>
+        <w:t>} ${</w:t>
+      </w:r>
+      <w:proofErr w:type="spellStart"/>
+      <w:r>
+        <w:rPr>
+          <w:rFonts w:ascii="Lucida Console" w:hAnsi="Lucida Console" w:cs="Lucida Console"/>
+          <w:sz w:val="18"/>
+          <w:szCs w:val="18"/>
+        </w:rPr>
+        <w:t>i</w:t>
+      </w:r>
+      <w:proofErr w:type="spellEnd"/>
+      <w:proofErr w:type="gramStart"/>
+      <w:r>
+        <w:rPr>
+          <w:rFonts w:ascii="Lucida Console" w:hAnsi="Lucida Console" w:cs="Lucida Console"/>
+          <w:sz w:val="18"/>
+          <w:szCs w:val="18"/>
+        </w:rPr>
+        <w:t>}.genes</w:t>
+      </w:r>
+      <w:proofErr w:type="gramEnd"/>
+    </w:p>
+    <w:p>
+      <w:pPr>
+        <w:rPr>
+          <w:rFonts w:ascii="Lucida Console" w:hAnsi="Lucida Console" w:cs="Lucida Console"/>
+          <w:sz w:val="18"/>
+          <w:szCs w:val="18"/>
+        </w:rPr>
+      </w:pPr>
+      <w:r>
+        <w:rPr>
+          <w:rFonts w:ascii="Lucida Console" w:hAnsi="Lucida Console" w:cs="Lucida Console"/>
+          <w:sz w:val="18"/>
+          <w:szCs w:val="18"/>
+        </w:rPr>
+        <w:t>Done</w:t>
+      </w:r>
+    </w:p>
+    <w:p>
+      <w:pPr>
+        <w:pStyle w:val="Heading2"/>
+      </w:pPr>
+      <w:r>
+        <w:t>Extract</w:t>
+      </w:r>
+    </w:p>
+    <w:p>
+      <w:pPr>
+        <w:rPr>
+          <w:rFonts w:ascii="Lucida Console" w:hAnsi="Lucida Console" w:cs="Lucida Console"/>
+          <w:sz w:val="18"/>
+          <w:szCs w:val="18"/>
+        </w:rPr>
+      </w:pPr>
+      <w:r>
+        <w:rPr>
+          <w:rFonts w:ascii="Lucida Console" w:hAnsi="Lucida Console" w:cs="Lucida Console"/>
+          <w:sz w:val="18"/>
+          <w:szCs w:val="18"/>
+        </w:rPr>
+        <w:t xml:space="preserve">for </w:t>
+      </w:r>
+      <w:proofErr w:type="spellStart"/>
+      <w:r>
+        <w:rPr>
+          <w:rFonts w:ascii="Lucida Console" w:hAnsi="Lucida Console" w:cs="Lucida Console"/>
+          <w:sz w:val="18"/>
+          <w:szCs w:val="18"/>
+        </w:rPr>
+        <w:t>i</w:t>
+      </w:r>
+      <w:proofErr w:type="spellEnd"/>
+      <w:r>
+        <w:rPr>
+          <w:rFonts w:ascii="Lucida Console" w:hAnsi="Lucida Console" w:cs="Lucida Console"/>
+          <w:sz w:val="18"/>
+          <w:szCs w:val="18"/>
+        </w:rPr>
+        <w:t xml:space="preserve"> in $(ls Toxoplasma_gondii.ToxoDB-7.1.dna.chromosome.</w:t>
+      </w:r>
+      <w:proofErr w:type="gramStart"/>
+      <w:r>
+        <w:rPr>
+          <w:rFonts w:ascii="Lucida Console" w:hAnsi="Lucida Console" w:cs="Lucida Console"/>
+          <w:sz w:val="18"/>
+          <w:szCs w:val="18"/>
+        </w:rPr>
+        <w:t>*.fa</w:t>
+      </w:r>
+      <w:proofErr w:type="gramEnd"/>
+      <w:r>
+        <w:rPr>
+          <w:rFonts w:ascii="Lucida Console" w:hAnsi="Lucida Console" w:cs="Lucida Console"/>
+          <w:sz w:val="18"/>
+          <w:szCs w:val="18"/>
+        </w:rPr>
+        <w:t>);do</w:t>
+      </w:r>
+    </w:p>
+    <w:p>
+      <w:pPr>
+        <w:rPr>
+          <w:rFonts w:ascii="Lucida Console" w:hAnsi="Lucida Console" w:cs="Lucida Console"/>
+          <w:sz w:val="18"/>
+          <w:szCs w:val="18"/>
+        </w:rPr>
+      </w:pPr>
+      <w:r>
+        <w:rPr>
+          <w:rFonts w:ascii="Lucida Console" w:hAnsi="Lucida Console" w:cs="Lucida Console"/>
+          <w:sz w:val="18"/>
+          <w:szCs w:val="18"/>
+        </w:rPr>
+        <w:t>extract -2 ${</w:t>
+      </w:r>
+      <w:proofErr w:type="spellStart"/>
+      <w:r>
+        <w:rPr>
+          <w:rFonts w:ascii="Lucida Console" w:hAnsi="Lucida Console" w:cs="Lucida Console"/>
+          <w:sz w:val="18"/>
+          <w:szCs w:val="18"/>
+        </w:rPr>
+        <w:t>i</w:t>
+      </w:r>
+      <w:proofErr w:type="spellEnd"/>
+      <w:r>
+        <w:rPr>
+          <w:rFonts w:ascii="Lucida Console" w:hAnsi="Lucida Console" w:cs="Lucida Console"/>
+          <w:sz w:val="18"/>
+          <w:szCs w:val="18"/>
+        </w:rPr>
+        <w:t>} ${</w:t>
+      </w:r>
+      <w:proofErr w:type="spellStart"/>
+      <w:r>
+        <w:rPr>
+          <w:rFonts w:ascii="Lucida Console" w:hAnsi="Lucida Console" w:cs="Lucida Console"/>
+          <w:sz w:val="18"/>
+          <w:szCs w:val="18"/>
+        </w:rPr>
+        <w:t>i</w:t>
+      </w:r>
+      <w:proofErr w:type="spellEnd"/>
+      <w:proofErr w:type="gramStart"/>
+      <w:r>
+        <w:rPr>
+          <w:rFonts w:ascii="Lucida Console" w:hAnsi="Lucida Console" w:cs="Lucida Console"/>
+          <w:sz w:val="18"/>
+          <w:szCs w:val="18"/>
+        </w:rPr>
+        <w:t>}.</w:t>
+      </w:r>
+      <w:proofErr w:type="spellStart"/>
+      <w:r>
+        <w:rPr>
+          <w:rFonts w:ascii="Lucida Console" w:hAnsi="Lucida Console" w:cs="Lucida Console"/>
+          <w:sz w:val="18"/>
+          <w:szCs w:val="18"/>
+        </w:rPr>
+        <w:t>genes</w:t>
+      </w:r>
+      <w:proofErr w:type="gramEnd"/>
+      <w:r>
+        <w:rPr>
+          <w:rFonts w:ascii="Lucida Console" w:hAnsi="Lucida Console" w:cs="Lucida Console"/>
+          <w:sz w:val="18"/>
+          <w:szCs w:val="18"/>
+        </w:rPr>
+        <w:t>.coords</w:t>
+      </w:r>
+      <w:proofErr w:type="spellEnd"/>
+      <w:r>
+        <w:rPr>
+          <w:rFonts w:ascii="Lucida Console" w:hAnsi="Lucida Console" w:cs="Lucida Console"/>
+          <w:sz w:val="18"/>
+          <w:szCs w:val="18"/>
+        </w:rPr>
+        <w:t xml:space="preserve"> &gt; genes/${</w:t>
+      </w:r>
+      <w:proofErr w:type="spellStart"/>
+      <w:r>
+        <w:rPr>
+          <w:rFonts w:ascii="Lucida Console" w:hAnsi="Lucida Console" w:cs="Lucida Console"/>
+          <w:sz w:val="18"/>
+          <w:szCs w:val="18"/>
+        </w:rPr>
+        <w:t>i</w:t>
+      </w:r>
+      <w:proofErr w:type="spellEnd"/>
+      <w:r>
+        <w:rPr>
+          <w:rFonts w:ascii="Lucida Console" w:hAnsi="Lucida Console" w:cs="Lucida Console"/>
+          <w:sz w:val="18"/>
+          <w:szCs w:val="18"/>
+        </w:rPr>
+        <w:t>}.genes</w:t>
+      </w:r>
+    </w:p>
+    <w:p>
+      <w:pPr>
+        <w:rPr>
+          <w:rFonts w:ascii="Lucida Console" w:hAnsi="Lucida Console" w:cs="Lucida Console"/>
+          <w:sz w:val="18"/>
+          <w:szCs w:val="18"/>
+        </w:rPr>
+      </w:pPr>
+      <w:r>
+        <w:rPr>
+          <w:rFonts w:ascii="Lucida Console" w:hAnsi="Lucida Console" w:cs="Lucida Console"/>
+          <w:sz w:val="18"/>
+          <w:szCs w:val="18"/>
+        </w:rPr>
+        <w:t>done</w:t>
+      </w:r>
+    </w:p>
+    <w:p>
+      <w:pPr>
+        <w:pStyle w:val="Heading2"/>
+      </w:pPr>
+      <w:proofErr w:type="spellStart"/>
+      <w:r>
+        <w:t>chrom_genes_to_proteins</w:t>
+      </w:r>
+      <w:proofErr w:type="spellEnd"/>
+    </w:p>
+    <w:p>
+      <w:r>
+        <w:t>From genes directory:</w:t>
+      </w:r>
+    </w:p>
+    <w:p>
+      <w:pPr>
+        <w:rPr>
+          <w:rFonts w:ascii="Lucida Console" w:hAnsi="Lucida Console" w:cs="Lucida Console"/>
+          <w:sz w:val="18"/>
+          <w:szCs w:val="18"/>
+        </w:rPr>
+      </w:pPr>
+      <w:r>
+        <w:rPr>
+          <w:rFonts w:ascii="Lucida Console" w:hAnsi="Lucida Console" w:cs="Lucida Console"/>
+          <w:sz w:val="18"/>
+          <w:szCs w:val="18"/>
+        </w:rPr>
+        <w:t xml:space="preserve">for </w:t>
+      </w:r>
+      <w:proofErr w:type="spellStart"/>
+      <w:r>
+        <w:rPr>
+          <w:rFonts w:ascii="Lucida Console" w:hAnsi="Lucida Console" w:cs="Lucida Console"/>
+          <w:sz w:val="18"/>
+          <w:szCs w:val="18"/>
+        </w:rPr>
+        <w:t>i</w:t>
+      </w:r>
+      <w:proofErr w:type="spellEnd"/>
+      <w:r>
+        <w:rPr>
+          <w:rFonts w:ascii="Lucida Console" w:hAnsi="Lucida Console" w:cs="Lucida Console"/>
+          <w:sz w:val="18"/>
+          <w:szCs w:val="18"/>
+        </w:rPr>
+        <w:t xml:space="preserve"> in $(ls </w:t>
+      </w:r>
+      <w:proofErr w:type="gramStart"/>
+      <w:r>
+        <w:rPr>
+          <w:rFonts w:ascii="Lucida Console" w:hAnsi="Lucida Console" w:cs="Lucida Console"/>
+          <w:sz w:val="18"/>
+          <w:szCs w:val="18"/>
+        </w:rPr>
+        <w:t>*.genes</w:t>
+      </w:r>
+      <w:proofErr w:type="gramEnd"/>
+      <w:r>
+        <w:rPr>
+          <w:rFonts w:ascii="Lucida Console" w:hAnsi="Lucida Console" w:cs="Lucida Console"/>
+          <w:sz w:val="18"/>
+          <w:szCs w:val="18"/>
+        </w:rPr>
+        <w:t>);do</w:t>
+      </w:r>
+    </w:p>
+    <w:p>
+      <w:pPr>
+        <w:rPr>
+          <w:rFonts w:ascii="Lucida Console" w:hAnsi="Lucida Console" w:cs="Lucida Console"/>
+          <w:sz w:val="18"/>
+          <w:szCs w:val="18"/>
+        </w:rPr>
+      </w:pPr>
+      <w:proofErr w:type="spellStart"/>
+      <w:r>
+        <w:rPr>
+          <w:rFonts w:ascii="Lucida Console" w:hAnsi="Lucida Console" w:cs="Lucida Console"/>
+          <w:sz w:val="18"/>
+          <w:szCs w:val="18"/>
+        </w:rPr>
+        <w:t>perl</w:t>
+      </w:r>
+      <w:proofErr w:type="spellEnd"/>
+      <w:r>
+        <w:rPr>
+          <w:rFonts w:ascii="Lucida Console" w:hAnsi="Lucida Console" w:cs="Lucida Console"/>
+          <w:sz w:val="18"/>
+          <w:szCs w:val="18"/>
+        </w:rPr>
+        <w:t xml:space="preserve"> ../chrom_genes_to_proteins.pl ${</w:t>
+      </w:r>
+      <w:proofErr w:type="spellStart"/>
+      <w:r>
+        <w:rPr>
+          <w:rFonts w:ascii="Lucida Console" w:hAnsi="Lucida Console" w:cs="Lucida Console"/>
+          <w:sz w:val="18"/>
+          <w:szCs w:val="18"/>
+        </w:rPr>
+        <w:t>i</w:t>
+      </w:r>
+      <w:proofErr w:type="spellEnd"/>
+      <w:r>
+        <w:rPr>
+          <w:rFonts w:ascii="Lucida Console" w:hAnsi="Lucida Console" w:cs="Lucida Console"/>
+          <w:sz w:val="18"/>
+          <w:szCs w:val="18"/>
+        </w:rPr>
+        <w:t>}</w:t>
+      </w:r>
+    </w:p>
+    <w:p>
+      <w:pPr>
+        <w:rPr>
+          <w:rFonts w:ascii="Lucida Console" w:hAnsi="Lucida Console" w:cs="Lucida Console"/>
+          <w:sz w:val="18"/>
+          <w:szCs w:val="18"/>
+        </w:rPr>
+      </w:pPr>
+      <w:r>
+        <w:rPr>
+          <w:rFonts w:ascii="Lucida Console" w:hAnsi="Lucida Console" w:cs="Lucida Console"/>
+          <w:sz w:val="18"/>
+          <w:szCs w:val="18"/>
+        </w:rPr>
+        <w:t>done</w:t>
+      </w:r>
+    </w:p>
+    <w:p>
+      <w:pPr>
+        <w:autoSpaceDE w:val="0"/>
+        <w:autoSpaceDN w:val="0"/>
+        <w:adjustRightInd w:val="0"/>
+        <w:spacing w:after="0" w:line="240" w:lineRule="auto"/>
+        <w:rPr>
+          <w:rFonts w:ascii="Lucida Console" w:hAnsi="Lucida Console" w:cs="Lucida Console"/>
+          <w:sz w:val="18"/>
+          <w:szCs w:val="18"/>
+        </w:rPr>
+      </w:pPr>
+      <w:r>
+        <w:rPr>
+          <w:rFonts w:ascii="Lucida Console" w:hAnsi="Lucida Console" w:cs="Lucida Console"/>
+          <w:sz w:val="18"/>
+          <w:szCs w:val="18"/>
+        </w:rPr>
+        <w:t>ls -d */</w:t>
+      </w:r>
+    </w:p>
+    <w:p>
+      <w:pPr>
+        <w:autoSpaceDE w:val="0"/>
+        <w:autoSpaceDN w:val="0"/>
+        <w:adjustRightInd w:val="0"/>
+        <w:spacing w:after="0" w:line="240" w:lineRule="auto"/>
+        <w:rPr>
+          <w:rFonts w:ascii="Lucida Console" w:hAnsi="Lucida Console" w:cs="Lucida Console"/>
+          <w:sz w:val="18"/>
+          <w:szCs w:val="18"/>
+        </w:rPr>
+      </w:pPr>
+      <w:proofErr w:type="gramStart"/>
+      <w:r>
+        <w:rPr>
+          <w:rFonts w:ascii="Lucida Console" w:hAnsi="Lucida Console" w:cs="Lucida Console"/>
+          <w:color w:val="6060FF"/>
+          <w:sz w:val="18"/>
+          <w:szCs w:val="18"/>
+        </w:rPr>
+        <w:t>Toxoplasma_gondii.ToxoDB-7.1.dna.chromosome.chrIa.fa</w:t>
+      </w:r>
+      <w:proofErr w:type="gramEnd"/>
+      <w:r>
+        <w:rPr>
+          <w:rFonts w:ascii="Lucida Console" w:hAnsi="Lucida Console" w:cs="Lucida Console"/>
+          <w:color w:val="6060FF"/>
+          <w:sz w:val="18"/>
+          <w:szCs w:val="18"/>
+        </w:rPr>
+        <w:t>/</w:t>
+      </w:r>
+      <w:r>
+        <w:rPr>
+          <w:rFonts w:ascii="Lucida Console" w:hAnsi="Lucida Console" w:cs="Lucida Console"/>
+          <w:sz w:val="18"/>
+          <w:szCs w:val="18"/>
+        </w:rPr>
+        <w:t xml:space="preserve"> </w:t>
+      </w:r>
+    </w:p>
+    <w:p>
+      <w:pPr>
+        <w:autoSpaceDE w:val="0"/>
+        <w:autoSpaceDN w:val="0"/>
+        <w:adjustRightInd w:val="0"/>
+        <w:spacing w:after="0" w:line="240" w:lineRule="auto"/>
+        <w:rPr>
+          <w:rFonts w:ascii="Lucida Console" w:hAnsi="Lucida Console" w:cs="Lucida Console"/>
+          <w:sz w:val="18"/>
+          <w:szCs w:val="18"/>
+        </w:rPr>
+      </w:pPr>
+      <w:proofErr w:type="gramStart"/>
+      <w:r>
+        <w:rPr>
+          <w:rFonts w:ascii="Lucida Console" w:hAnsi="Lucida Console" w:cs="Lucida Console"/>
+          <w:color w:val="6060FF"/>
+          <w:sz w:val="18"/>
+          <w:szCs w:val="18"/>
+        </w:rPr>
+        <w:t>Toxoplasma_gondii.ToxoDB-7.1.dna.chromosome.chrIX.fa</w:t>
+      </w:r>
+      <w:proofErr w:type="gramEnd"/>
+      <w:r>
+        <w:rPr>
+          <w:rFonts w:ascii="Lucida Console" w:hAnsi="Lucida Console" w:cs="Lucida Console"/>
+          <w:color w:val="6060FF"/>
+          <w:sz w:val="18"/>
+          <w:szCs w:val="18"/>
+        </w:rPr>
+        <w:t>/</w:t>
+      </w:r>
+      <w:r>
+        <w:rPr>
+          <w:rFonts w:ascii="Lucida Console" w:hAnsi="Lucida Console" w:cs="Lucida Console"/>
+          <w:sz w:val="18"/>
+          <w:szCs w:val="18"/>
+        </w:rPr>
+        <w:t xml:space="preserve"> </w:t>
+      </w:r>
+    </w:p>
+    <w:p>
+      <w:pPr>
+        <w:autoSpaceDE w:val="0"/>
+        <w:autoSpaceDN w:val="0"/>
+        <w:adjustRightInd w:val="0"/>
+        <w:spacing w:after="0" w:line="240" w:lineRule="auto"/>
+        <w:rPr>
+          <w:rFonts w:ascii="Lucida Console" w:hAnsi="Lucida Console" w:cs="Lucida Console"/>
+          <w:color w:val="6060FF"/>
+          <w:sz w:val="18"/>
+          <w:szCs w:val="18"/>
+        </w:rPr>
+      </w:pPr>
+      <w:proofErr w:type="gramStart"/>
+      <w:r>
+        <w:rPr>
+          <w:rFonts w:ascii="Lucida Console" w:hAnsi="Lucida Console" w:cs="Lucida Console"/>
+          <w:color w:val="6060FF"/>
+          <w:sz w:val="18"/>
+          <w:szCs w:val="18"/>
+        </w:rPr>
+        <w:t>Toxoplasma_gondii.ToxoDB-7.1.dna.chromosome.chrVIII.fa</w:t>
+      </w:r>
+      <w:proofErr w:type="gramEnd"/>
+      <w:r>
+        <w:rPr>
+          <w:rFonts w:ascii="Lucida Console" w:hAnsi="Lucida Console" w:cs="Lucida Console"/>
+          <w:color w:val="6060FF"/>
+          <w:sz w:val="18"/>
+          <w:szCs w:val="18"/>
+        </w:rPr>
+        <w:t>/</w:t>
+      </w:r>
+    </w:p>
+    <w:p>
+      <w:pPr>
+        <w:autoSpaceDE w:val="0"/>
+        <w:autoSpaceDN w:val="0"/>
+        <w:adjustRightInd w:val="0"/>
+        <w:spacing w:after="0" w:line="240" w:lineRule="auto"/>
+        <w:rPr>
+          <w:rFonts w:ascii="Lucida Console" w:hAnsi="Lucida Console" w:cs="Lucida Console"/>
+          <w:color w:val="6060FF"/>
+          <w:sz w:val="18"/>
+          <w:szCs w:val="18"/>
+        </w:rPr>
+      </w:pPr>
+      <w:proofErr w:type="gramStart"/>
+      <w:r>
+        <w:rPr>
+          <w:rFonts w:ascii="Lucida Console" w:hAnsi="Lucida Console" w:cs="Lucida Console"/>
+          <w:color w:val="6060FF"/>
+          <w:sz w:val="18"/>
+          <w:szCs w:val="18"/>
+        </w:rPr>
+        <w:t>Toxoplasma_gondii.ToxoDB-7.1.dna.chromosome.chrIb.fa</w:t>
+      </w:r>
+      <w:proofErr w:type="gramEnd"/>
+      <w:r>
+        <w:rPr>
+          <w:rFonts w:ascii="Lucida Console" w:hAnsi="Lucida Console" w:cs="Lucida Console"/>
+          <w:color w:val="6060FF"/>
+          <w:sz w:val="18"/>
+          <w:szCs w:val="18"/>
+        </w:rPr>
+        <w:t>/</w:t>
+      </w:r>
+    </w:p>
+    <w:p>
+      <w:pPr>
+        <w:autoSpaceDE w:val="0"/>
+        <w:autoSpaceDN w:val="0"/>
+        <w:adjustRightInd w:val="0"/>
+        <w:spacing w:after="0" w:line="240" w:lineRule="auto"/>
+        <w:rPr>
+          <w:rFonts w:ascii="Lucida Console" w:hAnsi="Lucida Console" w:cs="Lucida Console"/>
+          <w:color w:val="6060FF"/>
+          <w:sz w:val="18"/>
+          <w:szCs w:val="18"/>
+        </w:rPr>
+      </w:pPr>
+      <w:proofErr w:type="gramStart"/>
+      <w:r>
+        <w:rPr>
+          <w:rFonts w:ascii="Lucida Console" w:hAnsi="Lucida Console" w:cs="Lucida Console"/>
+          <w:color w:val="6060FF"/>
+          <w:sz w:val="18"/>
+          <w:szCs w:val="18"/>
+        </w:rPr>
+        <w:t>Toxoplasma_gondii.ToxoDB-7.1.dna.chromosome.chrV.fa</w:t>
+      </w:r>
+      <w:proofErr w:type="gramEnd"/>
+      <w:r>
+        <w:rPr>
+          <w:rFonts w:ascii="Lucida Console" w:hAnsi="Lucida Console" w:cs="Lucida Console"/>
+          <w:color w:val="6060FF"/>
+          <w:sz w:val="18"/>
+          <w:szCs w:val="18"/>
+        </w:rPr>
+        <w:t>/</w:t>
+      </w:r>
+    </w:p>
+    <w:p>
+      <w:pPr>
+        <w:autoSpaceDE w:val="0"/>
+        <w:autoSpaceDN w:val="0"/>
+        <w:adjustRightInd w:val="0"/>
+        <w:spacing w:after="0" w:line="240" w:lineRule="auto"/>
+        <w:rPr>
+          <w:rFonts w:ascii="Lucida Console" w:hAnsi="Lucida Console" w:cs="Lucida Console"/>
+          <w:color w:val="6060FF"/>
+          <w:sz w:val="18"/>
+          <w:szCs w:val="18"/>
+        </w:rPr>
+      </w:pPr>
+      <w:proofErr w:type="gramStart"/>
+      <w:r>
+        <w:rPr>
+          <w:rFonts w:ascii="Lucida Console" w:hAnsi="Lucida Console" w:cs="Lucida Console"/>
+          <w:color w:val="6060FF"/>
+          <w:sz w:val="18"/>
+          <w:szCs w:val="18"/>
+        </w:rPr>
+        <w:t>Toxoplasma_gondii.ToxoDB-7.1.dna.chromosome.chrX.fa</w:t>
+      </w:r>
+      <w:proofErr w:type="gramEnd"/>
+      <w:r>
+        <w:rPr>
+          <w:rFonts w:ascii="Lucida Console" w:hAnsi="Lucida Console" w:cs="Lucida Console"/>
+          <w:color w:val="6060FF"/>
+          <w:sz w:val="18"/>
+          <w:szCs w:val="18"/>
+        </w:rPr>
+        <w:t>/</w:t>
+      </w:r>
+    </w:p>
+    <w:p>
+      <w:pPr>
+        <w:autoSpaceDE w:val="0"/>
+        <w:autoSpaceDN w:val="0"/>
+        <w:adjustRightInd w:val="0"/>
+        <w:spacing w:after="0" w:line="240" w:lineRule="auto"/>
+        <w:rPr>
+          <w:rFonts w:ascii="Lucida Console" w:hAnsi="Lucida Console" w:cs="Lucida Console"/>
+          <w:color w:val="6060FF"/>
+          <w:sz w:val="18"/>
+          <w:szCs w:val="18"/>
+        </w:rPr>
+      </w:pPr>
+      <w:proofErr w:type="gramStart"/>
+      <w:r>
+        <w:rPr>
+          <w:rFonts w:ascii="Lucida Console" w:hAnsi="Lucida Console" w:cs="Lucida Console"/>
+          <w:color w:val="6060FF"/>
+          <w:sz w:val="18"/>
+          <w:szCs w:val="18"/>
+        </w:rPr>
+        <w:t>Toxoplasma_gondii.ToxoDB-7.1.dna.chromosome.chrII.fa</w:t>
+      </w:r>
+      <w:proofErr w:type="gramEnd"/>
+      <w:r>
+        <w:rPr>
+          <w:rFonts w:ascii="Lucida Console" w:hAnsi="Lucida Console" w:cs="Lucida Console"/>
+          <w:color w:val="6060FF"/>
+          <w:sz w:val="18"/>
+          <w:szCs w:val="18"/>
+        </w:rPr>
+        <w:t>/</w:t>
+      </w:r>
+    </w:p>
+    <w:p>
+      <w:pPr>
+        <w:autoSpaceDE w:val="0"/>
+        <w:autoSpaceDN w:val="0"/>
+        <w:adjustRightInd w:val="0"/>
+        <w:spacing w:after="0" w:line="240" w:lineRule="auto"/>
+        <w:rPr>
+          <w:rFonts w:ascii="Lucida Console" w:hAnsi="Lucida Console" w:cs="Lucida Console"/>
+          <w:color w:val="6060FF"/>
+          <w:sz w:val="18"/>
+          <w:szCs w:val="18"/>
+        </w:rPr>
+      </w:pPr>
+      <w:proofErr w:type="gramStart"/>
+      <w:r>
+        <w:rPr>
+          <w:rFonts w:ascii="Lucida Console" w:hAnsi="Lucida Console" w:cs="Lucida Console"/>
+          <w:color w:val="6060FF"/>
+          <w:sz w:val="18"/>
+          <w:szCs w:val="18"/>
+        </w:rPr>
+        <w:t>Toxoplasma_gondii.ToxoDB-7.1.dna.chromosome.chrVI.fa</w:t>
+      </w:r>
+      <w:proofErr w:type="gramEnd"/>
+      <w:r>
+        <w:rPr>
+          <w:rFonts w:ascii="Lucida Console" w:hAnsi="Lucida Console" w:cs="Lucida Console"/>
+          <w:color w:val="6060FF"/>
+          <w:sz w:val="18"/>
+          <w:szCs w:val="18"/>
+        </w:rPr>
+        <w:t>/</w:t>
+      </w:r>
+    </w:p>
+    <w:p>
+      <w:pPr>
+        <w:autoSpaceDE w:val="0"/>
+        <w:autoSpaceDN w:val="0"/>
+        <w:adjustRightInd w:val="0"/>
+        <w:spacing w:after="0" w:line="240" w:lineRule="auto"/>
+        <w:rPr>
+          <w:rFonts w:ascii="Lucida Console" w:hAnsi="Lucida Console" w:cs="Lucida Console"/>
+          <w:color w:val="6060FF"/>
+          <w:sz w:val="18"/>
+          <w:szCs w:val="18"/>
+        </w:rPr>
+      </w:pPr>
+      <w:proofErr w:type="gramStart"/>
+      <w:r>
+        <w:rPr>
+          <w:rFonts w:ascii="Lucida Console" w:hAnsi="Lucida Console" w:cs="Lucida Console"/>
+          <w:color w:val="6060FF"/>
+          <w:sz w:val="18"/>
+          <w:szCs w:val="18"/>
+        </w:rPr>
+        <w:t>Toxoplasma_gondii.ToxoDB-7.1.dna.chromosome.chrXI.fa</w:t>
+      </w:r>
+      <w:proofErr w:type="gramEnd"/>
+      <w:r>
+        <w:rPr>
+          <w:rFonts w:ascii="Lucida Console" w:hAnsi="Lucida Console" w:cs="Lucida Console"/>
+          <w:color w:val="6060FF"/>
+          <w:sz w:val="18"/>
+          <w:szCs w:val="18"/>
+        </w:rPr>
+        <w:t>/</w:t>
+      </w:r>
+    </w:p>
+    <w:p>
+      <w:pPr>
+        <w:autoSpaceDE w:val="0"/>
+        <w:autoSpaceDN w:val="0"/>
+        <w:adjustRightInd w:val="0"/>
+        <w:spacing w:after="0" w:line="240" w:lineRule="auto"/>
+        <w:rPr>
+          <w:rFonts w:ascii="Lucida Console" w:hAnsi="Lucida Console" w:cs="Lucida Console"/>
+          <w:color w:val="6060FF"/>
+          <w:sz w:val="18"/>
+          <w:szCs w:val="18"/>
+        </w:rPr>
+      </w:pPr>
+      <w:proofErr w:type="gramStart"/>
+      <w:r>
+        <w:rPr>
+          <w:rFonts w:ascii="Lucida Console" w:hAnsi="Lucida Console" w:cs="Lucida Console"/>
+          <w:color w:val="6060FF"/>
+          <w:sz w:val="18"/>
+          <w:szCs w:val="18"/>
+        </w:rPr>
+        <w:t>Toxoplasma_gondii.ToxoDB-7.1.dna.chromosome.chrIII.fa</w:t>
+      </w:r>
+      <w:proofErr w:type="gramEnd"/>
+      <w:r>
+        <w:rPr>
+          <w:rFonts w:ascii="Lucida Console" w:hAnsi="Lucida Console" w:cs="Lucida Console"/>
+          <w:color w:val="6060FF"/>
+          <w:sz w:val="18"/>
+          <w:szCs w:val="18"/>
+        </w:rPr>
+        <w:t>/</w:t>
+      </w:r>
+    </w:p>
+    <w:p>
+      <w:pPr>
+        <w:autoSpaceDE w:val="0"/>
+        <w:autoSpaceDN w:val="0"/>
+        <w:adjustRightInd w:val="0"/>
+        <w:spacing w:after="0" w:line="240" w:lineRule="auto"/>
+        <w:rPr>
+          <w:rFonts w:ascii="Lucida Console" w:hAnsi="Lucida Console" w:cs="Lucida Console"/>
+          <w:color w:val="6060FF"/>
+          <w:sz w:val="18"/>
+          <w:szCs w:val="18"/>
+        </w:rPr>
+      </w:pPr>
+      <w:proofErr w:type="gramStart"/>
+      <w:r>
+        <w:rPr>
+          <w:rFonts w:ascii="Lucida Console" w:hAnsi="Lucida Console" w:cs="Lucida Console"/>
+          <w:color w:val="6060FF"/>
+          <w:sz w:val="18"/>
+          <w:szCs w:val="18"/>
+        </w:rPr>
+        <w:t>Toxoplasma_gondii.ToxoDB-7.1.dna.chromosome.chrVIIa.fa</w:t>
+      </w:r>
+      <w:proofErr w:type="gramEnd"/>
+      <w:r>
+        <w:rPr>
+          <w:rFonts w:ascii="Lucida Console" w:hAnsi="Lucida Console" w:cs="Lucida Console"/>
+          <w:color w:val="6060FF"/>
+          <w:sz w:val="18"/>
+          <w:szCs w:val="18"/>
+        </w:rPr>
+        <w:t>/</w:t>
+      </w:r>
+    </w:p>
+    <w:p>
+      <w:pPr>
+        <w:autoSpaceDE w:val="0"/>
+        <w:autoSpaceDN w:val="0"/>
+        <w:adjustRightInd w:val="0"/>
+        <w:spacing w:after="0" w:line="240" w:lineRule="auto"/>
+        <w:rPr>
+          <w:rFonts w:ascii="Lucida Console" w:hAnsi="Lucida Console" w:cs="Lucida Console"/>
+          <w:color w:val="6060FF"/>
+          <w:sz w:val="18"/>
+          <w:szCs w:val="18"/>
+        </w:rPr>
+      </w:pPr>
+      <w:proofErr w:type="gramStart"/>
+      <w:r>
+        <w:rPr>
+          <w:rFonts w:ascii="Lucida Console" w:hAnsi="Lucida Console" w:cs="Lucida Console"/>
+          <w:color w:val="6060FF"/>
+          <w:sz w:val="18"/>
+          <w:szCs w:val="18"/>
+        </w:rPr>
+        <w:t>Toxoplasma_gondii.ToxoDB-7.1.dna.chromosome.chrXII.fa</w:t>
+      </w:r>
+      <w:proofErr w:type="gramEnd"/>
+      <w:r>
+        <w:rPr>
+          <w:rFonts w:ascii="Lucida Console" w:hAnsi="Lucida Console" w:cs="Lucida Console"/>
+          <w:color w:val="6060FF"/>
+          <w:sz w:val="18"/>
+          <w:szCs w:val="18"/>
+        </w:rPr>
+        <w:t>/</w:t>
+      </w:r>
+    </w:p>
+    <w:p>
+      <w:pPr>
+        <w:autoSpaceDE w:val="0"/>
+        <w:autoSpaceDN w:val="0"/>
+        <w:adjustRightInd w:val="0"/>
+        <w:spacing w:after="0" w:line="240" w:lineRule="auto"/>
+        <w:rPr>
+          <w:rFonts w:ascii="Lucida Console" w:hAnsi="Lucida Console" w:cs="Lucida Console"/>
+          <w:color w:val="6060FF"/>
+          <w:sz w:val="18"/>
+          <w:szCs w:val="18"/>
+        </w:rPr>
+      </w:pPr>
+      <w:proofErr w:type="gramStart"/>
+      <w:r>
+        <w:rPr>
+          <w:rFonts w:ascii="Lucida Console" w:hAnsi="Lucida Console" w:cs="Lucida Console"/>
+          <w:color w:val="6060FF"/>
+          <w:sz w:val="18"/>
+          <w:szCs w:val="18"/>
+        </w:rPr>
+        <w:t>Toxoplasma_gondii.ToxoDB-7.1.dna.chromosome.chrIV.fa</w:t>
+      </w:r>
+      <w:proofErr w:type="gramEnd"/>
+      <w:r>
+        <w:rPr>
+          <w:rFonts w:ascii="Lucida Console" w:hAnsi="Lucida Console" w:cs="Lucida Console"/>
+          <w:color w:val="6060FF"/>
+          <w:sz w:val="18"/>
+          <w:szCs w:val="18"/>
+        </w:rPr>
+        <w:t>/</w:t>
+      </w:r>
+    </w:p>
+    <w:p>
+      <w:pPr>
+        <w:autoSpaceDE w:val="0"/>
+        <w:autoSpaceDN w:val="0"/>
+        <w:adjustRightInd w:val="0"/>
+        <w:spacing w:after="0" w:line="240" w:lineRule="auto"/>
+        <w:rPr>
+          <w:rFonts w:ascii="Lucida Console" w:hAnsi="Lucida Console" w:cs="Lucida Console"/>
+          <w:color w:val="6060FF"/>
+          <w:sz w:val="18"/>
+          <w:szCs w:val="18"/>
+        </w:rPr>
+      </w:pPr>
+      <w:proofErr w:type="gramStart"/>
+      <w:r>
+        <w:rPr>
+          <w:rFonts w:ascii="Lucida Console" w:hAnsi="Lucida Console" w:cs="Lucida Console"/>
+          <w:color w:val="6060FF"/>
+          <w:sz w:val="18"/>
+          <w:szCs w:val="18"/>
+        </w:rPr>
+        <w:t>Toxoplasma_gondii.ToxoDB-7.1.dna.chromosome.chrVIIb.fa</w:t>
+      </w:r>
+      <w:proofErr w:type="gramEnd"/>
+      <w:r>
+        <w:rPr>
+          <w:rFonts w:ascii="Lucida Console" w:hAnsi="Lucida Console" w:cs="Lucida Console"/>
+          <w:color w:val="6060FF"/>
+          <w:sz w:val="18"/>
+          <w:szCs w:val="18"/>
+        </w:rPr>
+        <w:t>/</w:t>
+      </w:r>
+    </w:p>
+    <w:p>
+      <w:pPr>
+        <w:autoSpaceDE w:val="0"/>
+        <w:autoSpaceDN w:val="0"/>
+        <w:adjustRightInd w:val="0"/>
+        <w:spacing w:after="0" w:line="240" w:lineRule="auto"/>
+        <w:rPr>
+          <w:rFonts w:ascii="Lucida Console" w:hAnsi="Lucida Console" w:cs="Lucida Console"/>
+          <w:color w:val="6060FF"/>
+          <w:sz w:val="18"/>
+          <w:szCs w:val="18"/>
+        </w:rPr>
+      </w:pPr>
+    </w:p>
+    <w:p>
+      <w:pPr>
+        <w:pStyle w:val="Heading2"/>
+      </w:pPr>
+      <w:r>
+        <w:t>Rename the directories more simply.</w:t>
+      </w:r>
+    </w:p>
+    <w:p>
+      <w:pPr>
+        <w:spacing w:after="0"/>
+      </w:pPr>
+      <w:r>
+        <w:t xml:space="preserve">for </w:t>
+      </w:r>
+      <w:proofErr w:type="spellStart"/>
+      <w:r>
+        <w:t>i</w:t>
+      </w:r>
+      <w:proofErr w:type="spellEnd"/>
+      <w:r>
+        <w:t xml:space="preserve"> in $(ls -d */</w:t>
+      </w:r>
+      <w:proofErr w:type="gramStart"/>
+      <w:r>
+        <w:t>);do</w:t>
+      </w:r>
+      <w:proofErr w:type="gramEnd"/>
+    </w:p>
+    <w:p>
+      <w:pPr>
+        <w:spacing w:after="0"/>
+      </w:pPr>
+      <w:proofErr w:type="spellStart"/>
+      <w:r>
+        <w:t>to_name</w:t>
+      </w:r>
+      <w:proofErr w:type="spellEnd"/>
+      <w:r>
+        <w:t>=`echo ${</w:t>
+      </w:r>
+      <w:proofErr w:type="spellStart"/>
+      <w:r>
+        <w:t>i</w:t>
+      </w:r>
+      <w:proofErr w:type="spellEnd"/>
+      <w:r>
+        <w:t>} | cut -d \. -f 6 `</w:t>
+      </w:r>
+    </w:p>
+    <w:p>
+      <w:pPr>
+        <w:spacing w:after="0"/>
+      </w:pPr>
+      <w:r>
+        <w:t>$c=`mv ${</w:t>
+      </w:r>
+      <w:proofErr w:type="spellStart"/>
+      <w:r>
+        <w:t>i</w:t>
+      </w:r>
+      <w:proofErr w:type="spellEnd"/>
+      <w:r>
+        <w:t>} $</w:t>
+      </w:r>
+      <w:proofErr w:type="spellStart"/>
+      <w:r>
+        <w:t>to_name</w:t>
+      </w:r>
+      <w:proofErr w:type="spellEnd"/>
+      <w:r>
+        <w:t>`</w:t>
+      </w:r>
+    </w:p>
+    <w:p>
+      <w:pPr>
+        <w:spacing w:after="0"/>
+      </w:pPr>
+      <w:r>
+        <w:t>$c</w:t>
+      </w:r>
+    </w:p>
+    <w:p>
+      <w:pPr>
+        <w:spacing w:after="0"/>
+      </w:pPr>
+      <w:r>
+        <w:t>done</w:t>
+      </w:r>
+    </w:p>
+    <w:p>
+      <w:r>
+        <w:br w:type="page"/>
+      </w:r>
+    </w:p>
+    <w:p>
+      <w:pPr>
+        <w:pStyle w:val="Heading2"/>
+      </w:pPr>
+      <w:r>
+        <w:lastRenderedPageBreak/>
+        <w:t>BLAST</w:t>
+      </w:r>
+    </w:p>
+    <w:p>
+      <w:r>
+        <w:t xml:space="preserve">To the </w:t>
+      </w:r>
+      <w:r>
+        <w:rPr>
+          <w:i/>
+        </w:rPr>
+        <w:t>genes</w:t>
+      </w:r>
+      <w:r>
+        <w:t xml:space="preserve"> directory copy:</w:t>
+      </w:r>
+    </w:p>
+    <w:p>
+      <w:pPr>
+        <w:spacing w:after="0"/>
+      </w:pPr>
+      <w:r>
+        <w:t>do_blast_all.sh</w:t>
+      </w:r>
+    </w:p>
+    <w:p>
+      <w:pPr>
+        <w:spacing w:after="0"/>
+      </w:pPr>
+      <w:r>
+        <w:t>do_blast.sh</w:t>
+      </w:r>
+    </w:p>
+    <w:p>
+      <w:pPr>
+        <w:spacing w:after="0"/>
+      </w:pPr>
+      <w:r>
+        <w:t>blast_stats.sh</w:t>
+      </w:r>
+    </w:p>
+    <w:p>
+      <w:pPr>
+        <w:spacing w:after="0"/>
+      </w:pPr>
+      <w:r>
+        <w:t>extract_header.pl</w:t>
+      </w:r>
+    </w:p>
+    <w:p/>
+    <w:p>
+      <w:pPr>
+        <w:autoSpaceDE w:val="0"/>
+        <w:autoSpaceDN w:val="0"/>
+        <w:adjustRightInd w:val="0"/>
+        <w:spacing w:after="0" w:line="240" w:lineRule="auto"/>
+        <w:rPr>
+          <w:rFonts w:ascii="Lucida Console" w:hAnsi="Lucida Console" w:cs="Lucida Console"/>
+          <w:sz w:val="18"/>
+          <w:szCs w:val="18"/>
+        </w:rPr>
+      </w:pPr>
+      <w:r>
+        <w:rPr>
+          <w:rFonts w:ascii="Lucida Console" w:hAnsi="Lucida Console" w:cs="Lucida Console"/>
+          <w:sz w:val="18"/>
+          <w:szCs w:val="18"/>
+        </w:rPr>
+        <w:t>[</w:t>
+      </w:r>
+      <w:proofErr w:type="spellStart"/>
+      <w:r>
+        <w:rPr>
+          <w:rFonts w:ascii="Lucida Console" w:hAnsi="Lucida Console" w:cs="Lucida Console"/>
+          <w:sz w:val="18"/>
+          <w:szCs w:val="18"/>
+        </w:rPr>
+        <w:t>jsinger@localhost</w:t>
+      </w:r>
+      <w:proofErr w:type="spellEnd"/>
+      <w:r>
+        <w:rPr>
+          <w:rFonts w:ascii="Lucida Console" w:hAnsi="Lucida Console" w:cs="Lucida Console"/>
+          <w:sz w:val="18"/>
+          <w:szCs w:val="18"/>
+        </w:rPr>
+        <w:t xml:space="preserve"> 12:55:03 ~/genome/toxoplasmosis/genes] for </w:t>
+      </w:r>
+      <w:proofErr w:type="spellStart"/>
+      <w:r>
+        <w:rPr>
+          <w:rFonts w:ascii="Lucida Console" w:hAnsi="Lucida Console" w:cs="Lucida Console"/>
+          <w:sz w:val="18"/>
+          <w:szCs w:val="18"/>
+        </w:rPr>
+        <w:t>i</w:t>
+      </w:r>
+      <w:proofErr w:type="spellEnd"/>
+      <w:r>
+        <w:rPr>
+          <w:rFonts w:ascii="Lucida Console" w:hAnsi="Lucida Console" w:cs="Lucida Console"/>
+          <w:sz w:val="18"/>
+          <w:szCs w:val="18"/>
+        </w:rPr>
+        <w:t xml:space="preserve"> in $(ls -d */</w:t>
+      </w:r>
+      <w:proofErr w:type="gramStart"/>
+      <w:r>
+        <w:rPr>
+          <w:rFonts w:ascii="Lucida Console" w:hAnsi="Lucida Console" w:cs="Lucida Console"/>
+          <w:sz w:val="18"/>
+          <w:szCs w:val="18"/>
+        </w:rPr>
+        <w:t>);do</w:t>
+      </w:r>
+      <w:proofErr w:type="gramEnd"/>
+    </w:p>
+    <w:p>
+      <w:pPr>
+        <w:autoSpaceDE w:val="0"/>
+        <w:autoSpaceDN w:val="0"/>
+        <w:adjustRightInd w:val="0"/>
+        <w:spacing w:after="0" w:line="240" w:lineRule="auto"/>
+        <w:rPr>
+          <w:rFonts w:ascii="Lucida Console" w:hAnsi="Lucida Console" w:cs="Lucida Console"/>
+          <w:sz w:val="18"/>
+          <w:szCs w:val="18"/>
+        </w:rPr>
+      </w:pPr>
+      <w:r>
+        <w:rPr>
+          <w:rFonts w:ascii="Lucida Console" w:hAnsi="Lucida Console" w:cs="Lucida Console"/>
+          <w:sz w:val="18"/>
+          <w:szCs w:val="18"/>
+        </w:rPr>
+        <w:t>&gt; echo ${</w:t>
+      </w:r>
+      <w:proofErr w:type="spellStart"/>
+      <w:r>
+        <w:rPr>
+          <w:rFonts w:ascii="Lucida Console" w:hAnsi="Lucida Console" w:cs="Lucida Console"/>
+          <w:sz w:val="18"/>
+          <w:szCs w:val="18"/>
+        </w:rPr>
+        <w:t>i</w:t>
+      </w:r>
+      <w:proofErr w:type="spellEnd"/>
+      <w:r>
+        <w:rPr>
+          <w:rFonts w:ascii="Lucida Console" w:hAnsi="Lucida Console" w:cs="Lucida Console"/>
+          <w:sz w:val="18"/>
+          <w:szCs w:val="18"/>
+        </w:rPr>
+        <w:t>}</w:t>
+      </w:r>
+    </w:p>
+    <w:p>
+      <w:pPr>
+        <w:autoSpaceDE w:val="0"/>
+        <w:autoSpaceDN w:val="0"/>
+        <w:adjustRightInd w:val="0"/>
+        <w:spacing w:after="0" w:line="240" w:lineRule="auto"/>
+        <w:rPr>
+          <w:rFonts w:ascii="Lucida Console" w:hAnsi="Lucida Console" w:cs="Lucida Console"/>
+          <w:sz w:val="18"/>
+          <w:szCs w:val="18"/>
+        </w:rPr>
+      </w:pPr>
+      <w:r>
+        <w:rPr>
+          <w:rFonts w:ascii="Lucida Console" w:hAnsi="Lucida Console" w:cs="Lucida Console"/>
+          <w:sz w:val="18"/>
+          <w:szCs w:val="18"/>
+        </w:rPr>
+        <w:t>&gt; done</w:t>
+      </w:r>
+    </w:p>
+    <w:p>
+      <w:pPr>
+        <w:autoSpaceDE w:val="0"/>
+        <w:autoSpaceDN w:val="0"/>
+        <w:adjustRightInd w:val="0"/>
+        <w:spacing w:after="0" w:line="240" w:lineRule="auto"/>
+        <w:rPr>
+          <w:rFonts w:ascii="Lucida Console" w:hAnsi="Lucida Console" w:cs="Lucida Console"/>
+          <w:sz w:val="18"/>
+          <w:szCs w:val="18"/>
+        </w:rPr>
+      </w:pPr>
+      <w:proofErr w:type="spellStart"/>
+      <w:r>
+        <w:rPr>
+          <w:rFonts w:ascii="Lucida Console" w:hAnsi="Lucida Console" w:cs="Lucida Console"/>
+          <w:sz w:val="18"/>
+          <w:szCs w:val="18"/>
+        </w:rPr>
+        <w:t>chrIa</w:t>
+      </w:r>
+      <w:proofErr w:type="spellEnd"/>
+      <w:r>
+        <w:rPr>
+          <w:rFonts w:ascii="Lucida Console" w:hAnsi="Lucida Console" w:cs="Lucida Console"/>
+          <w:sz w:val="18"/>
+          <w:szCs w:val="18"/>
+        </w:rPr>
+        <w:t>/</w:t>
+      </w:r>
+    </w:p>
+    <w:p>
+      <w:pPr>
+        <w:autoSpaceDE w:val="0"/>
+        <w:autoSpaceDN w:val="0"/>
+        <w:adjustRightInd w:val="0"/>
+        <w:spacing w:after="0" w:line="240" w:lineRule="auto"/>
+        <w:rPr>
+          <w:rFonts w:ascii="Lucida Console" w:hAnsi="Lucida Console" w:cs="Lucida Console"/>
+          <w:sz w:val="18"/>
+          <w:szCs w:val="18"/>
+        </w:rPr>
+      </w:pPr>
+      <w:proofErr w:type="spellStart"/>
+      <w:r>
+        <w:rPr>
+          <w:rFonts w:ascii="Lucida Console" w:hAnsi="Lucida Console" w:cs="Lucida Console"/>
+          <w:sz w:val="18"/>
+          <w:szCs w:val="18"/>
+        </w:rPr>
+        <w:t>chrIb</w:t>
+      </w:r>
+      <w:proofErr w:type="spellEnd"/>
+      <w:r>
+        <w:rPr>
+          <w:rFonts w:ascii="Lucida Console" w:hAnsi="Lucida Console" w:cs="Lucida Console"/>
+          <w:sz w:val="18"/>
+          <w:szCs w:val="18"/>
+        </w:rPr>
+        <w:t>/</w:t>
+      </w:r>
+    </w:p>
+    <w:p>
+      <w:pPr>
+        <w:autoSpaceDE w:val="0"/>
+        <w:autoSpaceDN w:val="0"/>
+        <w:adjustRightInd w:val="0"/>
+        <w:spacing w:after="0" w:line="240" w:lineRule="auto"/>
+        <w:rPr>
+          <w:rFonts w:ascii="Lucida Console" w:hAnsi="Lucida Console" w:cs="Lucida Console"/>
+          <w:sz w:val="18"/>
+          <w:szCs w:val="18"/>
+        </w:rPr>
+      </w:pPr>
+      <w:proofErr w:type="spellStart"/>
+      <w:r>
+        <w:rPr>
+          <w:rFonts w:ascii="Lucida Console" w:hAnsi="Lucida Console" w:cs="Lucida Console"/>
+          <w:sz w:val="18"/>
+          <w:szCs w:val="18"/>
+        </w:rPr>
+        <w:t>chrII</w:t>
+      </w:r>
+      <w:proofErr w:type="spellEnd"/>
+      <w:r>
+        <w:rPr>
+          <w:rFonts w:ascii="Lucida Console" w:hAnsi="Lucida Console" w:cs="Lucida Console"/>
+          <w:sz w:val="18"/>
+          <w:szCs w:val="18"/>
+        </w:rPr>
+        <w:t>/</w:t>
+      </w:r>
+    </w:p>
+    <w:p>
+      <w:pPr>
+        <w:autoSpaceDE w:val="0"/>
+        <w:autoSpaceDN w:val="0"/>
+        <w:adjustRightInd w:val="0"/>
+        <w:spacing w:after="0" w:line="240" w:lineRule="auto"/>
+        <w:rPr>
+          <w:rFonts w:ascii="Lucida Console" w:hAnsi="Lucida Console" w:cs="Lucida Console"/>
+          <w:sz w:val="18"/>
+          <w:szCs w:val="18"/>
+        </w:rPr>
+      </w:pPr>
+      <w:proofErr w:type="spellStart"/>
+      <w:r>
+        <w:rPr>
+          <w:rFonts w:ascii="Lucida Console" w:hAnsi="Lucida Console" w:cs="Lucida Console"/>
+          <w:sz w:val="18"/>
+          <w:szCs w:val="18"/>
+        </w:rPr>
+        <w:t>chrIII</w:t>
+      </w:r>
+      <w:proofErr w:type="spellEnd"/>
+      <w:r>
+        <w:rPr>
+          <w:rFonts w:ascii="Lucida Console" w:hAnsi="Lucida Console" w:cs="Lucida Console"/>
+          <w:sz w:val="18"/>
+          <w:szCs w:val="18"/>
+        </w:rPr>
+        <w:t>/</w:t>
+      </w:r>
+    </w:p>
+    <w:p>
+      <w:pPr>
+        <w:autoSpaceDE w:val="0"/>
+        <w:autoSpaceDN w:val="0"/>
+        <w:adjustRightInd w:val="0"/>
+        <w:spacing w:after="0" w:line="240" w:lineRule="auto"/>
+        <w:rPr>
+          <w:rFonts w:ascii="Lucida Console" w:hAnsi="Lucida Console" w:cs="Lucida Console"/>
+          <w:sz w:val="18"/>
+          <w:szCs w:val="18"/>
+        </w:rPr>
+      </w:pPr>
+      <w:proofErr w:type="spellStart"/>
+      <w:r>
+        <w:rPr>
+          <w:rFonts w:ascii="Lucida Console" w:hAnsi="Lucida Console" w:cs="Lucida Console"/>
+          <w:sz w:val="18"/>
+          <w:szCs w:val="18"/>
+        </w:rPr>
+        <w:t>chrIV</w:t>
+      </w:r>
+      <w:proofErr w:type="spellEnd"/>
+      <w:r>
+        <w:rPr>
+          <w:rFonts w:ascii="Lucida Console" w:hAnsi="Lucida Console" w:cs="Lucida Console"/>
+          <w:sz w:val="18"/>
+          <w:szCs w:val="18"/>
+        </w:rPr>
+        <w:t>/</w:t>
+      </w:r>
+    </w:p>
+    <w:p>
+      <w:pPr>
+        <w:autoSpaceDE w:val="0"/>
+        <w:autoSpaceDN w:val="0"/>
+        <w:adjustRightInd w:val="0"/>
+        <w:spacing w:after="0" w:line="240" w:lineRule="auto"/>
+        <w:rPr>
+          <w:rFonts w:ascii="Lucida Console" w:hAnsi="Lucida Console" w:cs="Lucida Console"/>
+          <w:sz w:val="18"/>
+          <w:szCs w:val="18"/>
+        </w:rPr>
+      </w:pPr>
+      <w:proofErr w:type="spellStart"/>
+      <w:r>
+        <w:rPr>
+          <w:rFonts w:ascii="Lucida Console" w:hAnsi="Lucida Console" w:cs="Lucida Console"/>
+          <w:sz w:val="18"/>
+          <w:szCs w:val="18"/>
+        </w:rPr>
+        <w:t>chrIX</w:t>
+      </w:r>
+      <w:proofErr w:type="spellEnd"/>
+      <w:r>
+        <w:rPr>
+          <w:rFonts w:ascii="Lucida Console" w:hAnsi="Lucida Console" w:cs="Lucida Console"/>
+          <w:sz w:val="18"/>
+          <w:szCs w:val="18"/>
+        </w:rPr>
+        <w:t>/</w:t>
+      </w:r>
+    </w:p>
+    <w:p>
+      <w:pPr>
+        <w:autoSpaceDE w:val="0"/>
+        <w:autoSpaceDN w:val="0"/>
+        <w:adjustRightInd w:val="0"/>
+        <w:spacing w:after="0" w:line="240" w:lineRule="auto"/>
+        <w:rPr>
+          <w:rFonts w:ascii="Lucida Console" w:hAnsi="Lucida Console" w:cs="Lucida Console"/>
+          <w:sz w:val="18"/>
+          <w:szCs w:val="18"/>
+        </w:rPr>
+      </w:pPr>
+      <w:proofErr w:type="spellStart"/>
+      <w:r>
+        <w:rPr>
+          <w:rFonts w:ascii="Lucida Console" w:hAnsi="Lucida Console" w:cs="Lucida Console"/>
+          <w:sz w:val="18"/>
+          <w:szCs w:val="18"/>
+        </w:rPr>
+        <w:t>chrV</w:t>
+      </w:r>
+      <w:proofErr w:type="spellEnd"/>
+      <w:r>
+        <w:rPr>
+          <w:rFonts w:ascii="Lucida Console" w:hAnsi="Lucida Console" w:cs="Lucida Console"/>
+          <w:sz w:val="18"/>
+          <w:szCs w:val="18"/>
+        </w:rPr>
+        <w:t>/</w:t>
+      </w:r>
+    </w:p>
+    <w:p>
+      <w:pPr>
+        <w:autoSpaceDE w:val="0"/>
+        <w:autoSpaceDN w:val="0"/>
+        <w:adjustRightInd w:val="0"/>
+        <w:spacing w:after="0" w:line="240" w:lineRule="auto"/>
+        <w:rPr>
+          <w:rFonts w:ascii="Lucida Console" w:hAnsi="Lucida Console" w:cs="Lucida Console"/>
+          <w:sz w:val="18"/>
+          <w:szCs w:val="18"/>
+        </w:rPr>
+      </w:pPr>
+      <w:proofErr w:type="spellStart"/>
+      <w:r>
+        <w:rPr>
+          <w:rFonts w:ascii="Lucida Console" w:hAnsi="Lucida Console" w:cs="Lucida Console"/>
+          <w:sz w:val="18"/>
+          <w:szCs w:val="18"/>
+        </w:rPr>
+        <w:t>chrVI</w:t>
+      </w:r>
+      <w:proofErr w:type="spellEnd"/>
+      <w:r>
+        <w:rPr>
+          <w:rFonts w:ascii="Lucida Console" w:hAnsi="Lucida Console" w:cs="Lucida Console"/>
+          <w:sz w:val="18"/>
+          <w:szCs w:val="18"/>
+        </w:rPr>
+        <w:t>/</w:t>
+      </w:r>
+    </w:p>
+    <w:p>
+      <w:pPr>
+        <w:autoSpaceDE w:val="0"/>
+        <w:autoSpaceDN w:val="0"/>
+        <w:adjustRightInd w:val="0"/>
+        <w:spacing w:after="0" w:line="240" w:lineRule="auto"/>
+        <w:rPr>
+          <w:rFonts w:ascii="Lucida Console" w:hAnsi="Lucida Console" w:cs="Lucida Console"/>
+          <w:sz w:val="18"/>
+          <w:szCs w:val="18"/>
+        </w:rPr>
+      </w:pPr>
+      <w:proofErr w:type="spellStart"/>
+      <w:r>
+        <w:rPr>
+          <w:rFonts w:ascii="Lucida Console" w:hAnsi="Lucida Console" w:cs="Lucida Console"/>
+          <w:sz w:val="18"/>
+          <w:szCs w:val="18"/>
+        </w:rPr>
+        <w:t>chrVIIa</w:t>
+      </w:r>
+      <w:proofErr w:type="spellEnd"/>
+      <w:r>
+        <w:rPr>
+          <w:rFonts w:ascii="Lucida Console" w:hAnsi="Lucida Console" w:cs="Lucida Console"/>
+          <w:sz w:val="18"/>
+          <w:szCs w:val="18"/>
+        </w:rPr>
+        <w:t>/</w:t>
+      </w:r>
+    </w:p>
+    <w:p>
+      <w:pPr>
+        <w:autoSpaceDE w:val="0"/>
+        <w:autoSpaceDN w:val="0"/>
+        <w:adjustRightInd w:val="0"/>
+        <w:spacing w:after="0" w:line="240" w:lineRule="auto"/>
+        <w:rPr>
+          <w:rFonts w:ascii="Lucida Console" w:hAnsi="Lucida Console" w:cs="Lucida Console"/>
+          <w:sz w:val="18"/>
+          <w:szCs w:val="18"/>
+        </w:rPr>
+      </w:pPr>
+      <w:proofErr w:type="spellStart"/>
+      <w:r>
+        <w:rPr>
+          <w:rFonts w:ascii="Lucida Console" w:hAnsi="Lucida Console" w:cs="Lucida Console"/>
+          <w:sz w:val="18"/>
+          <w:szCs w:val="18"/>
+        </w:rPr>
+        <w:t>chrVIIb</w:t>
+      </w:r>
+      <w:proofErr w:type="spellEnd"/>
+      <w:r>
+        <w:rPr>
+          <w:rFonts w:ascii="Lucida Console" w:hAnsi="Lucida Console" w:cs="Lucida Console"/>
+          <w:sz w:val="18"/>
+          <w:szCs w:val="18"/>
+        </w:rPr>
+        <w:t>/</w:t>
+      </w:r>
+    </w:p>
+    <w:p>
+      <w:pPr>
+        <w:autoSpaceDE w:val="0"/>
+        <w:autoSpaceDN w:val="0"/>
+        <w:adjustRightInd w:val="0"/>
+        <w:spacing w:after="0" w:line="240" w:lineRule="auto"/>
+        <w:rPr>
+          <w:rFonts w:ascii="Lucida Console" w:hAnsi="Lucida Console" w:cs="Lucida Console"/>
+          <w:sz w:val="18"/>
+          <w:szCs w:val="18"/>
+        </w:rPr>
+      </w:pPr>
+      <w:proofErr w:type="spellStart"/>
+      <w:r>
+        <w:rPr>
+          <w:rFonts w:ascii="Lucida Console" w:hAnsi="Lucida Console" w:cs="Lucida Console"/>
+          <w:sz w:val="18"/>
+          <w:szCs w:val="18"/>
+        </w:rPr>
+        <w:t>chrVIII</w:t>
+      </w:r>
+      <w:proofErr w:type="spellEnd"/>
+      <w:r>
+        <w:rPr>
+          <w:rFonts w:ascii="Lucida Console" w:hAnsi="Lucida Console" w:cs="Lucida Console"/>
+          <w:sz w:val="18"/>
+          <w:szCs w:val="18"/>
+        </w:rPr>
+        <w:t>/</w:t>
+      </w:r>
+    </w:p>
+    <w:p>
+      <w:pPr>
+        <w:autoSpaceDE w:val="0"/>
+        <w:autoSpaceDN w:val="0"/>
+        <w:adjustRightInd w:val="0"/>
+        <w:spacing w:after="0" w:line="240" w:lineRule="auto"/>
+        <w:rPr>
+          <w:rFonts w:ascii="Lucida Console" w:hAnsi="Lucida Console" w:cs="Lucida Console"/>
+          <w:sz w:val="18"/>
+          <w:szCs w:val="18"/>
+        </w:rPr>
+      </w:pPr>
+      <w:proofErr w:type="spellStart"/>
+      <w:r>
+        <w:rPr>
+          <w:rFonts w:ascii="Lucida Console" w:hAnsi="Lucida Console" w:cs="Lucida Console"/>
+          <w:sz w:val="18"/>
+          <w:szCs w:val="18"/>
+        </w:rPr>
+        <w:t>chrX</w:t>
+      </w:r>
+      <w:proofErr w:type="spellEnd"/>
+      <w:r>
+        <w:rPr>
+          <w:rFonts w:ascii="Lucida Console" w:hAnsi="Lucida Console" w:cs="Lucida Console"/>
+          <w:sz w:val="18"/>
+          <w:szCs w:val="18"/>
+        </w:rPr>
+        <w:t>/</w:t>
+      </w:r>
+    </w:p>
+    <w:p>
+      <w:pPr>
+        <w:autoSpaceDE w:val="0"/>
+        <w:autoSpaceDN w:val="0"/>
+        <w:adjustRightInd w:val="0"/>
+        <w:spacing w:after="0" w:line="240" w:lineRule="auto"/>
+        <w:rPr>
+          <w:rFonts w:ascii="Lucida Console" w:hAnsi="Lucida Console" w:cs="Lucida Console"/>
+          <w:sz w:val="18"/>
+          <w:szCs w:val="18"/>
+        </w:rPr>
+      </w:pPr>
+      <w:proofErr w:type="spellStart"/>
+      <w:r>
+        <w:rPr>
+          <w:rFonts w:ascii="Lucida Console" w:hAnsi="Lucida Console" w:cs="Lucida Console"/>
+          <w:sz w:val="18"/>
+          <w:szCs w:val="18"/>
+        </w:rPr>
+        <w:t>chrXI</w:t>
+      </w:r>
+      <w:proofErr w:type="spellEnd"/>
+      <w:r>
+        <w:rPr>
+          <w:rFonts w:ascii="Lucida Console" w:hAnsi="Lucida Console" w:cs="Lucida Console"/>
+          <w:sz w:val="18"/>
+          <w:szCs w:val="18"/>
+        </w:rPr>
+        <w:t>/</w:t>
+      </w:r>
+    </w:p>
+    <w:p>
+      <w:pPr>
+        <w:autoSpaceDE w:val="0"/>
+        <w:autoSpaceDN w:val="0"/>
+        <w:adjustRightInd w:val="0"/>
+        <w:spacing w:after="0" w:line="240" w:lineRule="auto"/>
+        <w:rPr>
+          <w:rFonts w:ascii="Lucida Console" w:hAnsi="Lucida Console" w:cs="Lucida Console"/>
+          <w:sz w:val="18"/>
+          <w:szCs w:val="18"/>
+        </w:rPr>
+      </w:pPr>
+      <w:proofErr w:type="spellStart"/>
+      <w:r>
+        <w:rPr>
+          <w:rFonts w:ascii="Lucida Console" w:hAnsi="Lucida Console" w:cs="Lucida Console"/>
+          <w:sz w:val="18"/>
+          <w:szCs w:val="18"/>
+        </w:rPr>
+        <w:t>chrXII</w:t>
+      </w:r>
+      <w:proofErr w:type="spellEnd"/>
+      <w:r>
+        <w:rPr>
+          <w:rFonts w:ascii="Lucida Console" w:hAnsi="Lucida Console" w:cs="Lucida Console"/>
+          <w:sz w:val="18"/>
+          <w:szCs w:val="18"/>
+        </w:rPr>
+        <w:t>/</w:t>
+      </w:r>
+    </w:p>
+    <w:p/>
+    <w:p>
+      <w:pPr>
+        <w:rPr>
+          <w:rFonts w:ascii="Lucida Console" w:hAnsi="Lucida Console" w:cs="Lucida Console"/>
+          <w:sz w:val="18"/>
+          <w:szCs w:val="18"/>
+        </w:rPr>
+      </w:pPr>
+      <w:r>
+        <w:rPr>
+          <w:rFonts w:ascii="Lucida Console" w:hAnsi="Lucida Console" w:cs="Lucida Console"/>
+          <w:sz w:val="18"/>
+          <w:szCs w:val="18"/>
+        </w:rPr>
+        <w:t xml:space="preserve">for </w:t>
+      </w:r>
+      <w:proofErr w:type="spellStart"/>
+      <w:r>
+        <w:rPr>
+          <w:rFonts w:ascii="Lucida Console" w:hAnsi="Lucida Console" w:cs="Lucida Console"/>
+          <w:sz w:val="18"/>
+          <w:szCs w:val="18"/>
+        </w:rPr>
+        <w:t>i</w:t>
+      </w:r>
+      <w:proofErr w:type="spellEnd"/>
+      <w:r>
+        <w:rPr>
+          <w:rFonts w:ascii="Lucida Console" w:hAnsi="Lucida Console" w:cs="Lucida Console"/>
+          <w:sz w:val="18"/>
+          <w:szCs w:val="18"/>
+        </w:rPr>
+        <w:t xml:space="preserve"> in $(ls -d */</w:t>
+      </w:r>
+      <w:proofErr w:type="gramStart"/>
+      <w:r>
+        <w:rPr>
+          <w:rFonts w:ascii="Lucida Console" w:hAnsi="Lucida Console" w:cs="Lucida Console"/>
+          <w:sz w:val="18"/>
+          <w:szCs w:val="18"/>
+        </w:rPr>
+        <w:t>);do</w:t>
+      </w:r>
+      <w:proofErr w:type="gramEnd"/>
+      <w:r>
+        <w:rPr>
+          <w:rFonts w:ascii="Lucida Console" w:hAnsi="Lucida Console" w:cs="Lucida Console"/>
+          <w:sz w:val="18"/>
+          <w:szCs w:val="18"/>
+        </w:rPr>
+        <w:t xml:space="preserve"> </w:t>
+      </w:r>
+      <w:proofErr w:type="spellStart"/>
+      <w:r>
+        <w:rPr>
+          <w:rFonts w:ascii="Lucida Console" w:hAnsi="Lucida Console" w:cs="Lucida Console"/>
+          <w:sz w:val="18"/>
+          <w:szCs w:val="18"/>
+        </w:rPr>
+        <w:t>cp</w:t>
+      </w:r>
+      <w:proofErr w:type="spellEnd"/>
+      <w:r>
+        <w:rPr>
+          <w:rFonts w:ascii="Lucida Console" w:hAnsi="Lucida Console" w:cs="Lucida Console"/>
+          <w:sz w:val="18"/>
+          <w:szCs w:val="18"/>
+        </w:rPr>
+        <w:t xml:space="preserve"> do_blast.sh ${</w:t>
+      </w:r>
+      <w:proofErr w:type="spellStart"/>
+      <w:r>
+        <w:rPr>
+          <w:rFonts w:ascii="Lucida Console" w:hAnsi="Lucida Console" w:cs="Lucida Console"/>
+          <w:sz w:val="18"/>
+          <w:szCs w:val="18"/>
+        </w:rPr>
+        <w:t>i</w:t>
+      </w:r>
+      <w:proofErr w:type="spellEnd"/>
+      <w:r>
+        <w:rPr>
+          <w:rFonts w:ascii="Lucida Console" w:hAnsi="Lucida Console" w:cs="Lucida Console"/>
+          <w:sz w:val="18"/>
+          <w:szCs w:val="18"/>
+        </w:rPr>
+        <w:t>}; done</w:t>
+      </w:r>
+    </w:p>
+    <w:p>
+      <w:pPr>
+        <w:rPr>
+          <w:rFonts w:ascii="Lucida Console" w:hAnsi="Lucida Console" w:cs="Lucida Console"/>
+          <w:sz w:val="18"/>
+          <w:szCs w:val="18"/>
+        </w:rPr>
+      </w:pPr>
+      <w:r>
+        <w:rPr>
+          <w:rFonts w:ascii="Lucida Console" w:hAnsi="Lucida Console" w:cs="Lucida Console"/>
+          <w:sz w:val="18"/>
+          <w:szCs w:val="18"/>
+        </w:rPr>
+        <w:t>./do_blast_all.sh</w:t>
+      </w:r>
+    </w:p>
+    <w:p>
+      <w:pPr>
+        <w:autoSpaceDE w:val="0"/>
+        <w:autoSpaceDN w:val="0"/>
+        <w:adjustRightInd w:val="0"/>
+        <w:spacing w:after="0" w:line="240" w:lineRule="auto"/>
+        <w:rPr>
+          <w:rFonts w:ascii="Lucida Console" w:hAnsi="Lucida Console" w:cs="Lucida Console"/>
+          <w:sz w:val="18"/>
+          <w:szCs w:val="18"/>
+        </w:rPr>
+      </w:pPr>
+      <w:proofErr w:type="spellStart"/>
+      <w:r>
+        <w:rPr>
+          <w:rFonts w:ascii="Lucida Console" w:hAnsi="Lucida Console" w:cs="Lucida Console"/>
+          <w:sz w:val="18"/>
+          <w:szCs w:val="18"/>
+        </w:rPr>
+        <w:t>chrIa</w:t>
+      </w:r>
+      <w:proofErr w:type="spellEnd"/>
+      <w:r>
+        <w:rPr>
+          <w:rFonts w:ascii="Lucida Console" w:hAnsi="Lucida Console" w:cs="Lucida Console"/>
+          <w:sz w:val="18"/>
+          <w:szCs w:val="18"/>
+        </w:rPr>
+        <w:t>/</w:t>
+      </w:r>
+    </w:p>
+    <w:p>
+      <w:pPr>
+        <w:autoSpaceDE w:val="0"/>
+        <w:autoSpaceDN w:val="0"/>
+        <w:adjustRightInd w:val="0"/>
+        <w:spacing w:after="0" w:line="240" w:lineRule="auto"/>
+        <w:rPr>
+          <w:rFonts w:ascii="Lucida Console" w:hAnsi="Lucida Console" w:cs="Lucida Console"/>
+          <w:sz w:val="18"/>
+          <w:szCs w:val="18"/>
+        </w:rPr>
+      </w:pPr>
+      <w:proofErr w:type="spellStart"/>
+      <w:r>
+        <w:rPr>
+          <w:rFonts w:ascii="Lucida Console" w:hAnsi="Lucida Console" w:cs="Lucida Console"/>
+          <w:sz w:val="18"/>
+          <w:szCs w:val="18"/>
+        </w:rPr>
+        <w:t>chrIb</w:t>
+      </w:r>
+      <w:proofErr w:type="spellEnd"/>
+      <w:r>
+        <w:rPr>
+          <w:rFonts w:ascii="Lucida Console" w:hAnsi="Lucida Console" w:cs="Lucida Console"/>
+          <w:sz w:val="18"/>
+          <w:szCs w:val="18"/>
+        </w:rPr>
+        <w:t>/</w:t>
+      </w:r>
+    </w:p>
+    <w:p>
+      <w:pPr>
+        <w:autoSpaceDE w:val="0"/>
+        <w:autoSpaceDN w:val="0"/>
+        <w:adjustRightInd w:val="0"/>
+        <w:spacing w:after="0" w:line="240" w:lineRule="auto"/>
+        <w:rPr>
+          <w:rFonts w:ascii="Lucida Console" w:hAnsi="Lucida Console" w:cs="Lucida Console"/>
+          <w:sz w:val="18"/>
+          <w:szCs w:val="18"/>
+        </w:rPr>
+      </w:pPr>
+      <w:proofErr w:type="spellStart"/>
+      <w:r>
+        <w:rPr>
+          <w:rFonts w:ascii="Lucida Console" w:hAnsi="Lucida Console" w:cs="Lucida Console"/>
+          <w:sz w:val="18"/>
+          <w:szCs w:val="18"/>
+        </w:rPr>
+        <w:t>chrII</w:t>
+      </w:r>
+      <w:proofErr w:type="spellEnd"/>
+      <w:r>
+        <w:rPr>
+          <w:rFonts w:ascii="Lucida Console" w:hAnsi="Lucida Console" w:cs="Lucida Console"/>
+          <w:sz w:val="18"/>
+          <w:szCs w:val="18"/>
+        </w:rPr>
+        <w:t>/</w:t>
+      </w:r>
+    </w:p>
+    <w:p>
+      <w:pPr>
+        <w:autoSpaceDE w:val="0"/>
+        <w:autoSpaceDN w:val="0"/>
+        <w:adjustRightInd w:val="0"/>
+        <w:spacing w:after="0" w:line="240" w:lineRule="auto"/>
+        <w:rPr>
+          <w:rFonts w:ascii="Lucida Console" w:hAnsi="Lucida Console" w:cs="Lucida Console"/>
+          <w:sz w:val="18"/>
+          <w:szCs w:val="18"/>
+        </w:rPr>
+      </w:pPr>
+      <w:proofErr w:type="spellStart"/>
+      <w:r>
+        <w:rPr>
+          <w:rFonts w:ascii="Lucida Console" w:hAnsi="Lucida Console" w:cs="Lucida Console"/>
+          <w:sz w:val="18"/>
+          <w:szCs w:val="18"/>
+        </w:rPr>
+        <w:t>chrIII</w:t>
+      </w:r>
+      <w:proofErr w:type="spellEnd"/>
+      <w:r>
+        <w:rPr>
+          <w:rFonts w:ascii="Lucida Console" w:hAnsi="Lucida Console" w:cs="Lucida Console"/>
+          <w:sz w:val="18"/>
+          <w:szCs w:val="18"/>
+        </w:rPr>
+        <w:t>/</w:t>
+      </w:r>
+    </w:p>
+    <w:p>
+      <w:pPr>
+        <w:autoSpaceDE w:val="0"/>
+        <w:autoSpaceDN w:val="0"/>
+        <w:adjustRightInd w:val="0"/>
+        <w:spacing w:after="0" w:line="240" w:lineRule="auto"/>
+        <w:rPr>
+          <w:rFonts w:ascii="Lucida Console" w:hAnsi="Lucida Console" w:cs="Lucida Console"/>
+          <w:sz w:val="18"/>
+          <w:szCs w:val="18"/>
+        </w:rPr>
+      </w:pPr>
+      <w:proofErr w:type="spellStart"/>
+      <w:r>
+        <w:rPr>
+          <w:rFonts w:ascii="Lucida Console" w:hAnsi="Lucida Console" w:cs="Lucida Console"/>
+          <w:sz w:val="18"/>
+          <w:szCs w:val="18"/>
+        </w:rPr>
+        <w:t>chrIV</w:t>
+      </w:r>
+      <w:proofErr w:type="spellEnd"/>
+      <w:r>
+        <w:rPr>
+          <w:rFonts w:ascii="Lucida Console" w:hAnsi="Lucida Console" w:cs="Lucida Console"/>
+          <w:sz w:val="18"/>
+          <w:szCs w:val="18"/>
+        </w:rPr>
+        <w:t>/</w:t>
+      </w:r>
+    </w:p>
+    <w:p>
+      <w:pPr>
+        <w:autoSpaceDE w:val="0"/>
+        <w:autoSpaceDN w:val="0"/>
+        <w:adjustRightInd w:val="0"/>
+        <w:spacing w:after="0" w:line="240" w:lineRule="auto"/>
+        <w:rPr>
+          <w:rFonts w:ascii="Lucida Console" w:hAnsi="Lucida Console" w:cs="Lucida Console"/>
+          <w:sz w:val="18"/>
+          <w:szCs w:val="18"/>
+        </w:rPr>
+      </w:pPr>
+      <w:proofErr w:type="spellStart"/>
+      <w:r>
+        <w:rPr>
+          <w:rFonts w:ascii="Lucida Console" w:hAnsi="Lucida Console" w:cs="Lucida Console"/>
+          <w:sz w:val="18"/>
+          <w:szCs w:val="18"/>
+        </w:rPr>
+        <w:t>chrIX</w:t>
+      </w:r>
+      <w:proofErr w:type="spellEnd"/>
+      <w:r>
+        <w:rPr>
+          <w:rFonts w:ascii="Lucida Console" w:hAnsi="Lucida Console" w:cs="Lucida Console"/>
+          <w:sz w:val="18"/>
+          <w:szCs w:val="18"/>
+        </w:rPr>
+        <w:t>/</w:t>
+      </w:r>
+    </w:p>
+    <w:p>
+      <w:pPr>
+        <w:autoSpaceDE w:val="0"/>
+        <w:autoSpaceDN w:val="0"/>
+        <w:adjustRightInd w:val="0"/>
+        <w:spacing w:after="0" w:line="240" w:lineRule="auto"/>
+        <w:rPr>
+          <w:rFonts w:ascii="Lucida Console" w:hAnsi="Lucida Console" w:cs="Lucida Console"/>
+          <w:sz w:val="18"/>
+          <w:szCs w:val="18"/>
+        </w:rPr>
+      </w:pPr>
+      <w:proofErr w:type="spellStart"/>
+      <w:r>
+        <w:rPr>
+          <w:rFonts w:ascii="Lucida Console" w:hAnsi="Lucida Console" w:cs="Lucida Console"/>
+          <w:sz w:val="18"/>
+          <w:szCs w:val="18"/>
+        </w:rPr>
+        <w:t>chrV</w:t>
+      </w:r>
+      <w:proofErr w:type="spellEnd"/>
+      <w:r>
+        <w:rPr>
+          <w:rFonts w:ascii="Lucida Console" w:hAnsi="Lucida Console" w:cs="Lucida Console"/>
+          <w:sz w:val="18"/>
+          <w:szCs w:val="18"/>
+        </w:rPr>
+        <w:t>/</w:t>
+      </w:r>
+    </w:p>
+    <w:p>
+      <w:pPr>
+        <w:autoSpaceDE w:val="0"/>
+        <w:autoSpaceDN w:val="0"/>
+        <w:adjustRightInd w:val="0"/>
+        <w:spacing w:after="0" w:line="240" w:lineRule="auto"/>
+        <w:rPr>
+          <w:rFonts w:ascii="Lucida Console" w:hAnsi="Lucida Console" w:cs="Lucida Console"/>
+          <w:sz w:val="18"/>
+          <w:szCs w:val="18"/>
+        </w:rPr>
+      </w:pPr>
+      <w:proofErr w:type="spellStart"/>
+      <w:r>
+        <w:rPr>
+          <w:rFonts w:ascii="Lucida Console" w:hAnsi="Lucida Console" w:cs="Lucida Console"/>
+          <w:sz w:val="18"/>
+          <w:szCs w:val="18"/>
+        </w:rPr>
+        <w:t>chrVI</w:t>
+      </w:r>
+      <w:proofErr w:type="spellEnd"/>
+      <w:r>
+        <w:rPr>
+          <w:rFonts w:ascii="Lucida Console" w:hAnsi="Lucida Console" w:cs="Lucida Console"/>
+          <w:sz w:val="18"/>
+          <w:szCs w:val="18"/>
+        </w:rPr>
+        <w:t>/</w:t>
+      </w:r>
+    </w:p>
+    <w:p>
+      <w:pPr>
+        <w:autoSpaceDE w:val="0"/>
+        <w:autoSpaceDN w:val="0"/>
+        <w:adjustRightInd w:val="0"/>
+        <w:spacing w:after="0" w:line="240" w:lineRule="auto"/>
+        <w:rPr>
+          <w:rFonts w:ascii="Lucida Console" w:hAnsi="Lucida Console" w:cs="Lucida Console"/>
+          <w:sz w:val="18"/>
+          <w:szCs w:val="18"/>
+        </w:rPr>
+      </w:pPr>
+      <w:proofErr w:type="spellStart"/>
+      <w:r>
+        <w:rPr>
+          <w:rFonts w:ascii="Lucida Console" w:hAnsi="Lucida Console" w:cs="Lucida Console"/>
+          <w:sz w:val="18"/>
+          <w:szCs w:val="18"/>
+        </w:rPr>
+        <w:t>chrVIIa</w:t>
+      </w:r>
+      <w:proofErr w:type="spellEnd"/>
+      <w:r>
+        <w:rPr>
+          <w:rFonts w:ascii="Lucida Console" w:hAnsi="Lucida Console" w:cs="Lucida Console"/>
+          <w:sz w:val="18"/>
+          <w:szCs w:val="18"/>
+        </w:rPr>
+        <w:t>/</w:t>
+      </w:r>
+    </w:p>
+    <w:p>
+      <w:pPr>
+        <w:autoSpaceDE w:val="0"/>
+        <w:autoSpaceDN w:val="0"/>
+        <w:adjustRightInd w:val="0"/>
+        <w:spacing w:after="0" w:line="240" w:lineRule="auto"/>
+        <w:rPr>
+          <w:rFonts w:ascii="Lucida Console" w:hAnsi="Lucida Console" w:cs="Lucida Console"/>
+          <w:sz w:val="18"/>
+          <w:szCs w:val="18"/>
+        </w:rPr>
+      </w:pPr>
+      <w:proofErr w:type="spellStart"/>
+      <w:r>
+        <w:rPr>
+          <w:rFonts w:ascii="Lucida Console" w:hAnsi="Lucida Console" w:cs="Lucida Console"/>
+          <w:sz w:val="18"/>
+          <w:szCs w:val="18"/>
+        </w:rPr>
+        <w:t>chrVIIb</w:t>
+      </w:r>
+      <w:proofErr w:type="spellEnd"/>
+      <w:r>
+        <w:rPr>
+          <w:rFonts w:ascii="Lucida Console" w:hAnsi="Lucida Console" w:cs="Lucida Console"/>
+          <w:sz w:val="18"/>
+          <w:szCs w:val="18"/>
+        </w:rPr>
+        <w:t>/</w:t>
+      </w:r>
+    </w:p>
+    <w:p>
+      <w:pPr>
+        <w:autoSpaceDE w:val="0"/>
+        <w:autoSpaceDN w:val="0"/>
+        <w:adjustRightInd w:val="0"/>
+        <w:spacing w:after="0" w:line="240" w:lineRule="auto"/>
+        <w:rPr>
+          <w:rFonts w:ascii="Lucida Console" w:hAnsi="Lucida Console" w:cs="Lucida Console"/>
+          <w:sz w:val="18"/>
+          <w:szCs w:val="18"/>
+        </w:rPr>
+      </w:pPr>
+      <w:proofErr w:type="spellStart"/>
+      <w:r>
+        <w:rPr>
+          <w:rFonts w:ascii="Lucida Console" w:hAnsi="Lucida Console" w:cs="Lucida Console"/>
+          <w:sz w:val="18"/>
+          <w:szCs w:val="18"/>
+        </w:rPr>
+        <w:t>chrVIII</w:t>
+      </w:r>
+      <w:proofErr w:type="spellEnd"/>
+      <w:r>
+        <w:rPr>
+          <w:rFonts w:ascii="Lucida Console" w:hAnsi="Lucida Console" w:cs="Lucida Console"/>
+          <w:sz w:val="18"/>
+          <w:szCs w:val="18"/>
+        </w:rPr>
+        <w:t>/</w:t>
+      </w:r>
+    </w:p>
+    <w:p>
+      <w:pPr>
+        <w:autoSpaceDE w:val="0"/>
+        <w:autoSpaceDN w:val="0"/>
+        <w:adjustRightInd w:val="0"/>
+        <w:spacing w:after="0" w:line="240" w:lineRule="auto"/>
+        <w:rPr>
+          <w:rFonts w:ascii="Lucida Console" w:hAnsi="Lucida Console" w:cs="Lucida Console"/>
+          <w:sz w:val="18"/>
+          <w:szCs w:val="18"/>
+        </w:rPr>
+      </w:pPr>
+      <w:proofErr w:type="spellStart"/>
+      <w:r>
+        <w:rPr>
+          <w:rFonts w:ascii="Lucida Console" w:hAnsi="Lucida Console" w:cs="Lucida Console"/>
+          <w:sz w:val="18"/>
+          <w:szCs w:val="18"/>
+        </w:rPr>
+        <w:t>chrX</w:t>
+      </w:r>
+      <w:proofErr w:type="spellEnd"/>
+      <w:r>
+        <w:rPr>
+          <w:rFonts w:ascii="Lucida Console" w:hAnsi="Lucida Console" w:cs="Lucida Console"/>
+          <w:sz w:val="18"/>
+          <w:szCs w:val="18"/>
+        </w:rPr>
+        <w:t>/</w:t>
+      </w:r>
+    </w:p>
+    <w:p>
+      <w:pPr>
+        <w:autoSpaceDE w:val="0"/>
+        <w:autoSpaceDN w:val="0"/>
+        <w:adjustRightInd w:val="0"/>
+        <w:spacing w:after="0" w:line="240" w:lineRule="auto"/>
+        <w:rPr>
+          <w:rFonts w:ascii="Lucida Console" w:hAnsi="Lucida Console" w:cs="Lucida Console"/>
+          <w:sz w:val="18"/>
+          <w:szCs w:val="18"/>
+        </w:rPr>
+      </w:pPr>
+      <w:proofErr w:type="spellStart"/>
+      <w:r>
+        <w:rPr>
+          <w:rFonts w:ascii="Lucida Console" w:hAnsi="Lucida Console" w:cs="Lucida Console"/>
+          <w:sz w:val="18"/>
+          <w:szCs w:val="18"/>
+        </w:rPr>
+        <w:t>chrXI</w:t>
+      </w:r>
+      <w:proofErr w:type="spellEnd"/>
+      <w:r>
+        <w:rPr>
+          <w:rFonts w:ascii="Lucida Console" w:hAnsi="Lucida Console" w:cs="Lucida Console"/>
+          <w:sz w:val="18"/>
+          <w:szCs w:val="18"/>
+        </w:rPr>
+        <w:t>/</w:t>
+      </w:r>
+    </w:p>
+    <w:p>
+      <w:pPr>
+        <w:autoSpaceDE w:val="0"/>
+        <w:autoSpaceDN w:val="0"/>
+        <w:adjustRightInd w:val="0"/>
+        <w:spacing w:after="0" w:line="240" w:lineRule="auto"/>
+        <w:rPr>
+          <w:rFonts w:ascii="Lucida Console" w:hAnsi="Lucida Console" w:cs="Lucida Console"/>
+          <w:sz w:val="18"/>
+          <w:szCs w:val="18"/>
+        </w:rPr>
+      </w:pPr>
+      <w:proofErr w:type="spellStart"/>
+      <w:r>
+        <w:rPr>
+          <w:rFonts w:ascii="Lucida Console" w:hAnsi="Lucida Console" w:cs="Lucida Console"/>
+          <w:sz w:val="18"/>
+          <w:szCs w:val="18"/>
+        </w:rPr>
+        <w:t>chrXII</w:t>
+      </w:r>
+      <w:proofErr w:type="spellEnd"/>
+      <w:r>
+        <w:rPr>
+          <w:rFonts w:ascii="Lucida Console" w:hAnsi="Lucida Console" w:cs="Lucida Console"/>
+          <w:sz w:val="18"/>
+          <w:szCs w:val="18"/>
+        </w:rPr>
+        <w:t>/</w:t>
+      </w:r>
+    </w:p>
+    <w:p>
+      <w:pPr>
+        <w:rPr>
+          <w:rFonts w:ascii="Lucida Console" w:hAnsi="Lucida Console" w:cs="Lucida Console"/>
+          <w:sz w:val="18"/>
+          <w:szCs w:val="18"/>
+        </w:rPr>
+      </w:pPr>
+      <w:r>
+        <w:rPr>
+          <w:rFonts w:ascii="Lucida Console" w:hAnsi="Lucida Console" w:cs="Lucida Console"/>
+          <w:sz w:val="18"/>
+          <w:szCs w:val="18"/>
+        </w:rPr>
+        <w:br w:type="page"/>
+      </w:r>
+    </w:p>
+    <w:p>
+      <w:pPr>
+        <w:pStyle w:val="Heading2"/>
+      </w:pPr>
+      <w:r>
+        <w:lastRenderedPageBreak/>
+        <w:t>Extract BLAST statistics from BLAST reports.</w:t>
+      </w:r>
+    </w:p>
+    <w:p>
+      <w:r>
+        <w:t xml:space="preserve">From </w:t>
+      </w:r>
+      <w:r>
+        <w:rPr>
+          <w:i/>
+        </w:rPr>
+        <w:t>genes</w:t>
+      </w:r>
+      <w:r>
+        <w:t xml:space="preserve"> directory:</w:t>
+      </w:r>
+    </w:p>
+    <w:p>
+      <w:pPr>
+        <w:rPr>
+          <w:rFonts w:ascii="Lucida Console" w:hAnsi="Lucida Console" w:cs="Lucida Console"/>
+          <w:sz w:val="18"/>
+          <w:szCs w:val="18"/>
+        </w:rPr>
+      </w:pPr>
+      <w:r>
+        <w:rPr>
+          <w:rFonts w:ascii="Lucida Console" w:hAnsi="Lucida Console" w:cs="Lucida Console"/>
+          <w:sz w:val="18"/>
+          <w:szCs w:val="18"/>
+        </w:rPr>
+        <w:t>./blast_stats.sh</w:t>
+      </w:r>
+    </w:p>
+    <w:p>
+      <w:pPr>
+        <w:pStyle w:val="Heading2"/>
+      </w:pPr>
+      <w:r>
+        <w:t xml:space="preserve">Create </w:t>
+      </w:r>
+      <w:proofErr w:type="spellStart"/>
+      <w:r>
+        <w:t>populate_blast_statistics.sql</w:t>
+      </w:r>
+      <w:proofErr w:type="spellEnd"/>
+    </w:p>
+    <w:p>
+      <w:r>
+        <w:t xml:space="preserve">Manual step: update script to update the </w:t>
+      </w:r>
+      <w:proofErr w:type="spellStart"/>
+      <w:r>
+        <w:t>tax_id</w:t>
+      </w:r>
+      <w:proofErr w:type="spellEnd"/>
+      <w:r>
+        <w:t xml:space="preserve"> value to 508771 for Toxoplasmosis gondii, then run the script.</w:t>
+      </w:r>
+    </w:p>
+    <w:p>
+      <w:pPr>
+        <w:rPr>
+          <w:rFonts w:ascii="Lucida Console" w:hAnsi="Lucida Console" w:cs="Lucida Console"/>
+          <w:sz w:val="18"/>
+          <w:szCs w:val="18"/>
+        </w:rPr>
+      </w:pPr>
+      <w:r>
+        <w:rPr>
+          <w:rFonts w:ascii="Lucida Console" w:hAnsi="Lucida Console" w:cs="Lucida Console"/>
+          <w:sz w:val="18"/>
+          <w:szCs w:val="18"/>
+        </w:rPr>
+        <w:t>~/genome/toxoplasmosis/genes] ../create_populate_blast_statistics.sh</w:t>
+      </w:r>
+    </w:p>
+    <w:p>
+      <w:pPr>
+        <w:pStyle w:val="Heading2"/>
+      </w:pPr>
+      <w:r>
+        <w:t xml:space="preserve">Upload BLAST stats to </w:t>
+      </w:r>
+      <w:proofErr w:type="spellStart"/>
+      <w:r>
+        <w:t>postgres</w:t>
+      </w:r>
+      <w:proofErr w:type="spellEnd"/>
+      <w:r>
+        <w:t xml:space="preserve"> database on work VM.</w:t>
+      </w:r>
+    </w:p>
+    <w:p>
+      <w:pPr>
+        <w:rPr>
+          <w:rFonts w:ascii="Lucida Console" w:hAnsi="Lucida Console" w:cs="Lucida Console"/>
+          <w:sz w:val="18"/>
+          <w:szCs w:val="18"/>
+        </w:rPr>
+      </w:pPr>
+      <w:r>
+        <w:rPr>
+          <w:rFonts w:ascii="Lucida Console" w:hAnsi="Lucida Console" w:cs="Lucida Console"/>
+          <w:sz w:val="18"/>
+          <w:szCs w:val="18"/>
+        </w:rPr>
+        <w:t>Start the PostgreSQL server on the work VM:</w:t>
+      </w:r>
+    </w:p>
+    <w:p>
+      <w:pPr>
+        <w:autoSpaceDE w:val="0"/>
+        <w:autoSpaceDN w:val="0"/>
+        <w:adjustRightInd w:val="0"/>
+        <w:spacing w:after="0" w:line="240" w:lineRule="auto"/>
+        <w:rPr>
+          <w:rFonts w:ascii="Lucida Console" w:hAnsi="Lucida Console" w:cs="Lucida Console"/>
+          <w:sz w:val="18"/>
+          <w:szCs w:val="18"/>
+        </w:rPr>
+      </w:pPr>
+      <w:r>
+        <w:rPr>
+          <w:rFonts w:ascii="Lucida Console" w:hAnsi="Lucida Console" w:cs="Lucida Console"/>
+          <w:sz w:val="18"/>
+          <w:szCs w:val="18"/>
+        </w:rPr>
+        <w:t>[</w:t>
+      </w:r>
+      <w:proofErr w:type="spellStart"/>
+      <w:r>
+        <w:rPr>
+          <w:rFonts w:ascii="Lucida Console" w:hAnsi="Lucida Console" w:cs="Lucida Console"/>
+          <w:sz w:val="18"/>
+          <w:szCs w:val="18"/>
+        </w:rPr>
+        <w:t>postgres@localhost</w:t>
+      </w:r>
+      <w:proofErr w:type="spellEnd"/>
+      <w:r>
+        <w:rPr>
+          <w:rFonts w:ascii="Lucida Console" w:hAnsi="Lucida Console" w:cs="Lucida Console"/>
+          <w:sz w:val="18"/>
+          <w:szCs w:val="18"/>
+        </w:rPr>
+        <w:t xml:space="preserve"> 12:43:20 ~</w:t>
+      </w:r>
+      <w:proofErr w:type="gramStart"/>
+      <w:r>
+        <w:rPr>
+          <w:rFonts w:ascii="Lucida Console" w:hAnsi="Lucida Console" w:cs="Lucida Console"/>
+          <w:sz w:val="18"/>
+          <w:szCs w:val="18"/>
+        </w:rPr>
+        <w:t>] .</w:t>
+      </w:r>
+      <w:proofErr w:type="gramEnd"/>
+      <w:r>
+        <w:rPr>
+          <w:rFonts w:ascii="Lucida Console" w:hAnsi="Lucida Console" w:cs="Lucida Console"/>
+          <w:sz w:val="18"/>
+          <w:szCs w:val="18"/>
+        </w:rPr>
+        <w:t>/</w:t>
+      </w:r>
+      <w:proofErr w:type="spellStart"/>
+      <w:r>
+        <w:rPr>
+          <w:rFonts w:ascii="Lucida Console" w:hAnsi="Lucida Console" w:cs="Lucida Console"/>
+          <w:sz w:val="18"/>
+          <w:szCs w:val="18"/>
+        </w:rPr>
+        <w:t>startdb</w:t>
+      </w:r>
+      <w:proofErr w:type="spellEnd"/>
+      <w:r>
+        <w:rPr>
+          <w:rFonts w:ascii="Lucida Console" w:hAnsi="Lucida Console" w:cs="Lucida Console"/>
+          <w:sz w:val="18"/>
+          <w:szCs w:val="18"/>
+        </w:rPr>
+        <w:t xml:space="preserve"> &amp;</w:t>
+      </w:r>
+    </w:p>
+    <w:p>
+      <w:pPr>
+        <w:autoSpaceDE w:val="0"/>
+        <w:autoSpaceDN w:val="0"/>
+        <w:adjustRightInd w:val="0"/>
+        <w:spacing w:after="0" w:line="240" w:lineRule="auto"/>
+        <w:rPr>
+          <w:rFonts w:ascii="Lucida Console" w:hAnsi="Lucida Console" w:cs="Lucida Console"/>
+          <w:sz w:val="18"/>
+          <w:szCs w:val="18"/>
+        </w:rPr>
+      </w:pPr>
+      <w:r>
+        <w:rPr>
+          <w:rFonts w:ascii="Lucida Console" w:hAnsi="Lucida Console" w:cs="Lucida Console"/>
+          <w:sz w:val="18"/>
+          <w:szCs w:val="18"/>
+        </w:rPr>
+        <w:t>[1] 22776</w:t>
+      </w:r>
+    </w:p>
+    <w:p>
+      <w:pPr>
+        <w:autoSpaceDE w:val="0"/>
+        <w:autoSpaceDN w:val="0"/>
+        <w:adjustRightInd w:val="0"/>
+        <w:spacing w:after="0" w:line="240" w:lineRule="auto"/>
+        <w:rPr>
+          <w:rFonts w:ascii="Lucida Console" w:hAnsi="Lucida Console" w:cs="Lucida Console"/>
+          <w:sz w:val="18"/>
+          <w:szCs w:val="18"/>
+        </w:rPr>
+      </w:pPr>
+      <w:r>
+        <w:rPr>
+          <w:rFonts w:ascii="Lucida Console" w:hAnsi="Lucida Console" w:cs="Lucida Console"/>
+          <w:sz w:val="18"/>
+          <w:szCs w:val="18"/>
+        </w:rPr>
+        <w:t>[</w:t>
+      </w:r>
+      <w:proofErr w:type="spellStart"/>
+      <w:r>
+        <w:rPr>
+          <w:rFonts w:ascii="Lucida Console" w:hAnsi="Lucida Console" w:cs="Lucida Console"/>
+          <w:sz w:val="18"/>
+          <w:szCs w:val="18"/>
+        </w:rPr>
+        <w:t>postgres@localhost</w:t>
+      </w:r>
+      <w:proofErr w:type="spellEnd"/>
+      <w:r>
+        <w:rPr>
+          <w:rFonts w:ascii="Lucida Console" w:hAnsi="Lucida Console" w:cs="Lucida Console"/>
+          <w:sz w:val="18"/>
+          <w:szCs w:val="18"/>
+        </w:rPr>
+        <w:t xml:space="preserve"> 12:43:37 ~] server starting</w:t>
+      </w:r>
+    </w:p>
+    <w:p>
+      <w:pPr>
+        <w:autoSpaceDE w:val="0"/>
+        <w:autoSpaceDN w:val="0"/>
+        <w:adjustRightInd w:val="0"/>
+        <w:spacing w:after="0" w:line="240" w:lineRule="auto"/>
+        <w:rPr>
+          <w:rFonts w:ascii="Lucida Console" w:hAnsi="Lucida Console" w:cs="Lucida Console"/>
+          <w:sz w:val="18"/>
+          <w:szCs w:val="18"/>
+        </w:rPr>
+      </w:pPr>
+    </w:p>
+    <w:p>
+      <w:pPr>
+        <w:autoSpaceDE w:val="0"/>
+        <w:autoSpaceDN w:val="0"/>
+        <w:adjustRightInd w:val="0"/>
+        <w:spacing w:after="0" w:line="240" w:lineRule="auto"/>
+        <w:rPr>
+          <w:rFonts w:ascii="Lucida Console" w:hAnsi="Lucida Console" w:cs="Lucida Console"/>
+          <w:sz w:val="18"/>
+          <w:szCs w:val="18"/>
+        </w:rPr>
+      </w:pPr>
+      <w:r>
+        <w:rPr>
+          <w:rFonts w:ascii="Lucida Console" w:hAnsi="Lucida Console" w:cs="Lucida Console"/>
+          <w:sz w:val="18"/>
+          <w:szCs w:val="18"/>
+        </w:rPr>
+        <w:t>[</w:t>
+      </w:r>
+      <w:proofErr w:type="gramStart"/>
+      <w:r>
+        <w:rPr>
+          <w:rFonts w:ascii="Lucida Console" w:hAnsi="Lucida Console" w:cs="Lucida Console"/>
+          <w:sz w:val="18"/>
+          <w:szCs w:val="18"/>
+        </w:rPr>
+        <w:t>1]+</w:t>
+      </w:r>
+      <w:proofErr w:type="gramEnd"/>
+      <w:r>
+        <w:rPr>
+          <w:rFonts w:ascii="Lucida Console" w:hAnsi="Lucida Console" w:cs="Lucida Console"/>
+          <w:sz w:val="18"/>
+          <w:szCs w:val="18"/>
+        </w:rPr>
+        <w:t xml:space="preserve">  Done                    ./</w:t>
+      </w:r>
+      <w:proofErr w:type="spellStart"/>
+      <w:r>
+        <w:rPr>
+          <w:rFonts w:ascii="Lucida Console" w:hAnsi="Lucida Console" w:cs="Lucida Console"/>
+          <w:sz w:val="18"/>
+          <w:szCs w:val="18"/>
+        </w:rPr>
+        <w:t>startdb</w:t>
+      </w:r>
+      <w:proofErr w:type="spellEnd"/>
+    </w:p>
+    <w:p>
+      <w:pPr>
+        <w:autoSpaceDE w:val="0"/>
+        <w:autoSpaceDN w:val="0"/>
+        <w:adjustRightInd w:val="0"/>
+        <w:spacing w:after="0" w:line="240" w:lineRule="auto"/>
+        <w:rPr>
+          <w:rFonts w:ascii="Lucida Console" w:hAnsi="Lucida Console" w:cs="Lucida Console"/>
+          <w:sz w:val="18"/>
+          <w:szCs w:val="18"/>
+        </w:rPr>
+      </w:pPr>
+      <w:r>
+        <w:rPr>
+          <w:rFonts w:ascii="Lucida Console" w:hAnsi="Lucida Console" w:cs="Lucida Console"/>
+          <w:sz w:val="18"/>
+          <w:szCs w:val="18"/>
+        </w:rPr>
+        <w:t>[</w:t>
+      </w:r>
+      <w:proofErr w:type="spellStart"/>
+      <w:r>
+        <w:rPr>
+          <w:rFonts w:ascii="Lucida Console" w:hAnsi="Lucida Console" w:cs="Lucida Console"/>
+          <w:sz w:val="18"/>
+          <w:szCs w:val="18"/>
+        </w:rPr>
+        <w:t>postgres@localhost</w:t>
+      </w:r>
+      <w:proofErr w:type="spellEnd"/>
+      <w:r>
+        <w:rPr>
+          <w:rFonts w:ascii="Lucida Console" w:hAnsi="Lucida Console" w:cs="Lucida Console"/>
+          <w:sz w:val="18"/>
+          <w:szCs w:val="18"/>
+        </w:rPr>
+        <w:t xml:space="preserve"> 12:43:39 ~] exit</w:t>
+      </w:r>
+    </w:p>
+    <w:p>
+      <w:pPr>
+        <w:autoSpaceDE w:val="0"/>
+        <w:autoSpaceDN w:val="0"/>
+        <w:adjustRightInd w:val="0"/>
+        <w:spacing w:after="0" w:line="240" w:lineRule="auto"/>
+        <w:rPr>
+          <w:rFonts w:ascii="Lucida Console" w:hAnsi="Lucida Console" w:cs="Lucida Console"/>
+          <w:sz w:val="18"/>
+          <w:szCs w:val="18"/>
+        </w:rPr>
+      </w:pPr>
+      <w:r>
+        <w:rPr>
+          <w:rFonts w:ascii="Lucida Console" w:hAnsi="Lucida Console" w:cs="Lucida Console"/>
+          <w:sz w:val="18"/>
+          <w:szCs w:val="18"/>
+        </w:rPr>
+        <w:t>logout</w:t>
+      </w:r>
+    </w:p>
+    <w:p>
+      <w:pPr>
+        <w:autoSpaceDE w:val="0"/>
+        <w:autoSpaceDN w:val="0"/>
+        <w:adjustRightInd w:val="0"/>
+        <w:spacing w:after="0" w:line="240" w:lineRule="auto"/>
+        <w:rPr>
+          <w:rFonts w:ascii="Lucida Console" w:hAnsi="Lucida Console" w:cs="Lucida Console"/>
+          <w:sz w:val="18"/>
+          <w:szCs w:val="18"/>
+        </w:rPr>
+      </w:pPr>
+      <w:r>
+        <w:rPr>
+          <w:rFonts w:ascii="Lucida Console" w:hAnsi="Lucida Console" w:cs="Lucida Console"/>
+          <w:sz w:val="18"/>
+          <w:szCs w:val="18"/>
+        </w:rPr>
+        <w:t>[</w:t>
+      </w:r>
+      <w:proofErr w:type="spellStart"/>
+      <w:r>
+        <w:rPr>
+          <w:rFonts w:ascii="Lucida Console" w:hAnsi="Lucida Console" w:cs="Lucida Console"/>
+          <w:sz w:val="18"/>
+          <w:szCs w:val="18"/>
+        </w:rPr>
+        <w:t>jsinger@localhost</w:t>
+      </w:r>
+      <w:proofErr w:type="spellEnd"/>
+      <w:r>
+        <w:rPr>
+          <w:rFonts w:ascii="Lucida Console" w:hAnsi="Lucida Console" w:cs="Lucida Console"/>
+          <w:sz w:val="18"/>
+          <w:szCs w:val="18"/>
+        </w:rPr>
+        <w:t xml:space="preserve"> 12:43:45 ~/genome/toxoplasmosis/genes]</w:t>
+      </w:r>
+    </w:p>
+    <w:p>
+      <w:pPr>
+        <w:autoSpaceDE w:val="0"/>
+        <w:autoSpaceDN w:val="0"/>
+        <w:adjustRightInd w:val="0"/>
+        <w:spacing w:after="0" w:line="240" w:lineRule="auto"/>
+        <w:rPr>
+          <w:rFonts w:ascii="Lucida Console" w:hAnsi="Lucida Console" w:cs="Lucida Console"/>
+          <w:sz w:val="18"/>
+          <w:szCs w:val="18"/>
+        </w:rPr>
+      </w:pPr>
+    </w:p>
+    <w:p>
+      <w:pPr>
+        <w:autoSpaceDE w:val="0"/>
+        <w:autoSpaceDN w:val="0"/>
+        <w:adjustRightInd w:val="0"/>
+        <w:spacing w:after="0" w:line="240" w:lineRule="auto"/>
+        <w:rPr>
+          <w:rFonts w:ascii="Lucida Console" w:hAnsi="Lucida Console" w:cs="Lucida Console"/>
+          <w:sz w:val="18"/>
+          <w:szCs w:val="18"/>
+        </w:rPr>
+      </w:pPr>
+      <w:r>
+        <w:rPr>
+          <w:rFonts w:ascii="Lucida Console" w:hAnsi="Lucida Console" w:cs="Lucida Console"/>
+          <w:sz w:val="18"/>
+          <w:szCs w:val="18"/>
+        </w:rPr>
+        <w:t>Connect to the database:</w:t>
+      </w:r>
+    </w:p>
+    <w:p>
+      <w:pPr>
+        <w:autoSpaceDE w:val="0"/>
+        <w:autoSpaceDN w:val="0"/>
+        <w:adjustRightInd w:val="0"/>
+        <w:spacing w:after="0" w:line="240" w:lineRule="auto"/>
+        <w:rPr>
+          <w:rFonts w:ascii="Lucida Console" w:hAnsi="Lucida Console" w:cs="Lucida Console"/>
+          <w:sz w:val="18"/>
+          <w:szCs w:val="18"/>
+        </w:rPr>
+      </w:pPr>
+      <w:r>
+        <w:rPr>
+          <w:rFonts w:ascii="Lucida Console" w:hAnsi="Lucida Console" w:cs="Lucida Console"/>
+          <w:sz w:val="18"/>
+          <w:szCs w:val="18"/>
+        </w:rPr>
+        <w:t xml:space="preserve">psql -U </w:t>
+      </w:r>
+      <w:proofErr w:type="spellStart"/>
+      <w:r>
+        <w:rPr>
+          <w:rFonts w:ascii="Lucida Console" w:hAnsi="Lucida Console" w:cs="Lucida Console"/>
+          <w:sz w:val="18"/>
+          <w:szCs w:val="18"/>
+        </w:rPr>
+        <w:t>postgres</w:t>
+      </w:r>
+      <w:proofErr w:type="spellEnd"/>
+      <w:r>
+        <w:rPr>
+          <w:rFonts w:ascii="Lucida Console" w:hAnsi="Lucida Console" w:cs="Lucida Console"/>
+          <w:sz w:val="18"/>
+          <w:szCs w:val="18"/>
+        </w:rPr>
+        <w:t xml:space="preserve"> -d </w:t>
+      </w:r>
+      <w:proofErr w:type="spellStart"/>
+      <w:r>
+        <w:rPr>
+          <w:rFonts w:ascii="Lucida Console" w:hAnsi="Lucida Console" w:cs="Lucida Console"/>
+          <w:sz w:val="18"/>
+          <w:szCs w:val="18"/>
+        </w:rPr>
+        <w:t>chembl_targets</w:t>
+      </w:r>
+      <w:proofErr w:type="spellEnd"/>
+    </w:p>
+    <w:p>
+      <w:pPr>
+        <w:autoSpaceDE w:val="0"/>
+        <w:autoSpaceDN w:val="0"/>
+        <w:adjustRightInd w:val="0"/>
+        <w:spacing w:after="0" w:line="240" w:lineRule="auto"/>
+        <w:rPr>
+          <w:rFonts w:ascii="Lucida Console" w:hAnsi="Lucida Console" w:cs="Lucida Console"/>
+          <w:sz w:val="18"/>
+          <w:szCs w:val="18"/>
+        </w:rPr>
+      </w:pPr>
+      <w:r>
+        <w:rPr>
+          <w:rFonts w:ascii="Lucida Console" w:hAnsi="Lucida Console" w:cs="Lucida Console"/>
+          <w:sz w:val="18"/>
+          <w:szCs w:val="18"/>
+        </w:rPr>
+        <w:t>psql (8.4.20)</w:t>
+      </w:r>
+    </w:p>
+    <w:p>
+      <w:pPr>
+        <w:autoSpaceDE w:val="0"/>
+        <w:autoSpaceDN w:val="0"/>
+        <w:adjustRightInd w:val="0"/>
+        <w:spacing w:after="0" w:line="240" w:lineRule="auto"/>
+        <w:rPr>
+          <w:rFonts w:ascii="Lucida Console" w:hAnsi="Lucida Console" w:cs="Lucida Console"/>
+          <w:sz w:val="18"/>
+          <w:szCs w:val="18"/>
+        </w:rPr>
+      </w:pPr>
+      <w:r>
+        <w:rPr>
+          <w:rFonts w:ascii="Lucida Console" w:hAnsi="Lucida Console" w:cs="Lucida Console"/>
+          <w:sz w:val="18"/>
+          <w:szCs w:val="18"/>
+        </w:rPr>
+        <w:t>Type "help" for help.</w:t>
+      </w:r>
+    </w:p>
+    <w:p>
+      <w:pPr>
+        <w:autoSpaceDE w:val="0"/>
+        <w:autoSpaceDN w:val="0"/>
+        <w:adjustRightInd w:val="0"/>
+        <w:spacing w:after="0" w:line="240" w:lineRule="auto"/>
+        <w:rPr>
+          <w:rFonts w:ascii="Lucida Console" w:hAnsi="Lucida Console" w:cs="Lucida Console"/>
+          <w:sz w:val="18"/>
+          <w:szCs w:val="18"/>
+        </w:rPr>
+      </w:pPr>
+    </w:p>
+    <w:p>
+      <w:pPr>
+        <w:autoSpaceDE w:val="0"/>
+        <w:autoSpaceDN w:val="0"/>
+        <w:adjustRightInd w:val="0"/>
+        <w:spacing w:after="0" w:line="240" w:lineRule="auto"/>
+        <w:rPr>
+          <w:rFonts w:ascii="Lucida Console" w:hAnsi="Lucida Console" w:cs="Lucida Console"/>
+          <w:sz w:val="18"/>
+          <w:szCs w:val="18"/>
+        </w:rPr>
+      </w:pPr>
+      <w:proofErr w:type="spellStart"/>
+      <w:r>
+        <w:rPr>
+          <w:rFonts w:ascii="Lucida Console" w:hAnsi="Lucida Console" w:cs="Lucida Console"/>
+          <w:sz w:val="18"/>
+          <w:szCs w:val="18"/>
+        </w:rPr>
+        <w:t>Chembl_targets</w:t>
+      </w:r>
+      <w:proofErr w:type="spellEnd"/>
+      <w:r>
+        <w:rPr>
+          <w:rFonts w:ascii="Lucida Console" w:hAnsi="Lucida Console" w:cs="Lucida Console"/>
+          <w:sz w:val="18"/>
+          <w:szCs w:val="18"/>
+        </w:rPr>
+        <w:t>=#</w:t>
+      </w:r>
+    </w:p>
+    <w:p>
+      <w:pPr>
+        <w:autoSpaceDE w:val="0"/>
+        <w:autoSpaceDN w:val="0"/>
+        <w:adjustRightInd w:val="0"/>
+        <w:spacing w:after="0" w:line="240" w:lineRule="auto"/>
+        <w:rPr>
+          <w:rFonts w:ascii="Lucida Console" w:hAnsi="Lucida Console" w:cs="Lucida Console"/>
+          <w:sz w:val="18"/>
+          <w:szCs w:val="18"/>
+        </w:rPr>
+      </w:pPr>
+      <w:r>
+        <w:rPr>
+          <w:rFonts w:ascii="Lucida Console" w:hAnsi="Lucida Console" w:cs="Lucida Console"/>
+          <w:sz w:val="18"/>
+          <w:szCs w:val="18"/>
+        </w:rPr>
+        <w:t>\</w:t>
+      </w:r>
+      <w:proofErr w:type="spellStart"/>
+      <w:r>
+        <w:rPr>
+          <w:rFonts w:ascii="Lucida Console" w:hAnsi="Lucida Console" w:cs="Lucida Console"/>
+          <w:sz w:val="18"/>
+          <w:szCs w:val="18"/>
+        </w:rPr>
+        <w:t>i</w:t>
+      </w:r>
+      <w:proofErr w:type="spellEnd"/>
+      <w:r>
+        <w:rPr>
+          <w:rFonts w:ascii="Lucida Console" w:hAnsi="Lucida Console" w:cs="Lucida Console"/>
+          <w:sz w:val="18"/>
+          <w:szCs w:val="18"/>
+        </w:rPr>
+        <w:t xml:space="preserve"> ‘</w:t>
+      </w:r>
+      <w:proofErr w:type="spellStart"/>
+      <w:r>
+        <w:rPr>
+          <w:rFonts w:ascii="Lucida Console" w:hAnsi="Lucida Console" w:cs="Lucida Console"/>
+          <w:sz w:val="18"/>
+          <w:szCs w:val="18"/>
+        </w:rPr>
+        <w:t>populate_blas</w:t>
+      </w:r>
+      <w:proofErr w:type="spellEnd"/>
+      <w:r>
+        <w:rPr>
+          <w:rFonts w:ascii="Lucida Console" w:hAnsi="Lucida Console" w:cs="Lucida Console"/>
+          <w:sz w:val="18"/>
+          <w:szCs w:val="18"/>
+        </w:rPr>
+        <w:t xml:space="preserve"> psql -U </w:t>
+      </w:r>
+      <w:proofErr w:type="spellStart"/>
+      <w:r>
+        <w:rPr>
+          <w:rFonts w:ascii="Lucida Console" w:hAnsi="Lucida Console" w:cs="Lucida Console"/>
+          <w:sz w:val="18"/>
+          <w:szCs w:val="18"/>
+        </w:rPr>
+        <w:t>postgres</w:t>
+      </w:r>
+      <w:proofErr w:type="spellEnd"/>
+    </w:p>
+    <w:p>
+      <w:pPr>
+        <w:autoSpaceDE w:val="0"/>
+        <w:autoSpaceDN w:val="0"/>
+        <w:adjustRightInd w:val="0"/>
+        <w:spacing w:after="0" w:line="240" w:lineRule="auto"/>
+        <w:rPr>
+          <w:rFonts w:ascii="Lucida Console" w:hAnsi="Lucida Console" w:cs="Lucida Console"/>
+          <w:sz w:val="18"/>
+          <w:szCs w:val="18"/>
+        </w:rPr>
+      </w:pPr>
+      <w:r>
+        <w:rPr>
+          <w:rFonts w:ascii="Lucida Console" w:hAnsi="Lucida Console" w:cs="Lucida Console"/>
+          <w:sz w:val="18"/>
+          <w:szCs w:val="18"/>
+        </w:rPr>
+        <w:t>psql (8.4.20)</w:t>
+      </w:r>
+    </w:p>
+    <w:p>
+      <w:pPr>
+        <w:autoSpaceDE w:val="0"/>
+        <w:autoSpaceDN w:val="0"/>
+        <w:adjustRightInd w:val="0"/>
+        <w:spacing w:after="0" w:line="240" w:lineRule="auto"/>
+        <w:rPr>
+          <w:rFonts w:ascii="Lucida Console" w:hAnsi="Lucida Console" w:cs="Lucida Console"/>
+          <w:sz w:val="18"/>
+          <w:szCs w:val="18"/>
+        </w:rPr>
+      </w:pPr>
+      <w:r>
+        <w:rPr>
+          <w:rFonts w:ascii="Lucida Console" w:hAnsi="Lucida Console" w:cs="Lucida Console"/>
+          <w:sz w:val="18"/>
+          <w:szCs w:val="18"/>
+        </w:rPr>
+        <w:t>Type "help" for help.</w:t>
+      </w:r>
+    </w:p>
+    <w:p>
+      <w:pPr>
+        <w:autoSpaceDE w:val="0"/>
+        <w:autoSpaceDN w:val="0"/>
+        <w:adjustRightInd w:val="0"/>
+        <w:spacing w:after="0" w:line="240" w:lineRule="auto"/>
+        <w:rPr>
+          <w:rFonts w:ascii="Lucida Console" w:hAnsi="Lucida Console" w:cs="Lucida Console"/>
+          <w:sz w:val="18"/>
+          <w:szCs w:val="18"/>
+        </w:rPr>
+      </w:pPr>
+    </w:p>
+    <w:p>
+      <w:pPr>
+        <w:autoSpaceDE w:val="0"/>
+        <w:autoSpaceDN w:val="0"/>
+        <w:adjustRightInd w:val="0"/>
+        <w:spacing w:after="0" w:line="240" w:lineRule="auto"/>
+        <w:rPr>
+          <w:rFonts w:ascii="Lucida Console" w:hAnsi="Lucida Console" w:cs="Lucida Console"/>
+          <w:sz w:val="18"/>
+          <w:szCs w:val="18"/>
+        </w:rPr>
+      </w:pPr>
+      <w:r>
+        <w:rPr>
+          <w:rFonts w:ascii="Lucida Console" w:hAnsi="Lucida Console" w:cs="Lucida Console"/>
+          <w:sz w:val="18"/>
+          <w:szCs w:val="18"/>
+        </w:rPr>
+        <w:t>\</w:t>
+      </w:r>
+      <w:proofErr w:type="spellStart"/>
+      <w:r>
+        <w:rPr>
+          <w:rFonts w:ascii="Lucida Console" w:hAnsi="Lucida Console" w:cs="Lucida Console"/>
+          <w:sz w:val="18"/>
+          <w:szCs w:val="18"/>
+        </w:rPr>
+        <w:t>i</w:t>
+      </w:r>
+      <w:proofErr w:type="spellEnd"/>
+      <w:r>
+        <w:rPr>
+          <w:rFonts w:ascii="Lucida Console" w:hAnsi="Lucida Console" w:cs="Lucida Console"/>
+          <w:sz w:val="18"/>
+          <w:szCs w:val="18"/>
+        </w:rPr>
+        <w:t xml:space="preserve"> ‘</w:t>
+      </w:r>
+      <w:proofErr w:type="spellStart"/>
+      <w:r>
+        <w:rPr>
+          <w:rFonts w:ascii="Lucida Console" w:hAnsi="Lucida Console" w:cs="Lucida Console"/>
+          <w:sz w:val="18"/>
+          <w:szCs w:val="18"/>
+        </w:rPr>
+        <w:t>populate_blast_statistics.sql</w:t>
+      </w:r>
+      <w:proofErr w:type="spellEnd"/>
+      <w:r>
+        <w:rPr>
+          <w:rFonts w:ascii="Lucida Console" w:hAnsi="Lucida Console" w:cs="Lucida Console"/>
+          <w:sz w:val="18"/>
+          <w:szCs w:val="18"/>
+        </w:rPr>
+        <w:t>’</w:t>
+      </w:r>
+    </w:p>
+    <w:p>
+      <w:pPr>
+        <w:autoSpaceDE w:val="0"/>
+        <w:autoSpaceDN w:val="0"/>
+        <w:adjustRightInd w:val="0"/>
+        <w:spacing w:after="0" w:line="240" w:lineRule="auto"/>
+        <w:rPr>
+          <w:rFonts w:ascii="Lucida Console" w:hAnsi="Lucida Console" w:cs="Lucida Console"/>
+          <w:sz w:val="18"/>
+          <w:szCs w:val="18"/>
+        </w:rPr>
+      </w:pPr>
+      <w:r>
+        <w:rPr>
+          <w:rFonts w:ascii="Lucida Console" w:hAnsi="Lucida Console" w:cs="Lucida Console"/>
+          <w:sz w:val="18"/>
+          <w:szCs w:val="18"/>
+        </w:rPr>
+        <w:t>.</w:t>
+      </w:r>
+    </w:p>
+    <w:p>
+      <w:pPr>
+        <w:autoSpaceDE w:val="0"/>
+        <w:autoSpaceDN w:val="0"/>
+        <w:adjustRightInd w:val="0"/>
+        <w:spacing w:after="0" w:line="240" w:lineRule="auto"/>
+        <w:rPr>
+          <w:rFonts w:ascii="Lucida Console" w:hAnsi="Lucida Console" w:cs="Lucida Console"/>
+          <w:sz w:val="18"/>
+          <w:szCs w:val="18"/>
+        </w:rPr>
+      </w:pPr>
+      <w:r>
+        <w:rPr>
+          <w:rFonts w:ascii="Lucida Console" w:hAnsi="Lucida Console" w:cs="Lucida Console"/>
+          <w:sz w:val="18"/>
+          <w:szCs w:val="18"/>
+        </w:rPr>
+        <w:t>.</w:t>
+      </w:r>
+    </w:p>
+    <w:p>
+      <w:pPr>
+        <w:autoSpaceDE w:val="0"/>
+        <w:autoSpaceDN w:val="0"/>
+        <w:adjustRightInd w:val="0"/>
+        <w:spacing w:after="0" w:line="240" w:lineRule="auto"/>
+        <w:rPr>
+          <w:rFonts w:ascii="Lucida Console" w:hAnsi="Lucida Console" w:cs="Lucida Console"/>
+          <w:sz w:val="18"/>
+          <w:szCs w:val="18"/>
+        </w:rPr>
+      </w:pPr>
+      <w:proofErr w:type="spellStart"/>
+      <w:r>
+        <w:rPr>
+          <w:rFonts w:ascii="Lucida Console" w:hAnsi="Lucida Console" w:cs="Lucida Console"/>
+          <w:sz w:val="18"/>
+          <w:szCs w:val="18"/>
+        </w:rPr>
+        <w:t>chembl_targets</w:t>
+      </w:r>
+      <w:proofErr w:type="spellEnd"/>
+      <w:r>
+        <w:rPr>
+          <w:rFonts w:ascii="Lucida Console" w:hAnsi="Lucida Console" w:cs="Lucida Console"/>
+          <w:sz w:val="18"/>
+          <w:szCs w:val="18"/>
+        </w:rPr>
+        <w:t xml:space="preserve">=# select </w:t>
+      </w:r>
+      <w:proofErr w:type="gramStart"/>
+      <w:r>
+        <w:rPr>
+          <w:rFonts w:ascii="Lucida Console" w:hAnsi="Lucida Console" w:cs="Lucida Console"/>
+          <w:sz w:val="18"/>
+          <w:szCs w:val="18"/>
+        </w:rPr>
+        <w:t>count(</w:t>
+      </w:r>
+      <w:proofErr w:type="gramEnd"/>
+      <w:r>
+        <w:rPr>
+          <w:rFonts w:ascii="Lucida Console" w:hAnsi="Lucida Console" w:cs="Lucida Console"/>
+          <w:sz w:val="18"/>
+          <w:szCs w:val="18"/>
+        </w:rPr>
+        <w:t>*)</w:t>
+      </w:r>
+    </w:p>
+    <w:p>
+      <w:pPr>
+        <w:autoSpaceDE w:val="0"/>
+        <w:autoSpaceDN w:val="0"/>
+        <w:adjustRightInd w:val="0"/>
+        <w:spacing w:after="0" w:line="240" w:lineRule="auto"/>
+        <w:rPr>
+          <w:rFonts w:ascii="Lucida Console" w:hAnsi="Lucida Console" w:cs="Lucida Console"/>
+          <w:sz w:val="18"/>
+          <w:szCs w:val="18"/>
+        </w:rPr>
+      </w:pPr>
+      <w:proofErr w:type="spellStart"/>
+      <w:r>
+        <w:rPr>
+          <w:rFonts w:ascii="Lucida Console" w:hAnsi="Lucida Console" w:cs="Lucida Console"/>
+          <w:sz w:val="18"/>
+          <w:szCs w:val="18"/>
+        </w:rPr>
+        <w:t>chembl_targets</w:t>
+      </w:r>
+      <w:proofErr w:type="spellEnd"/>
+      <w:r>
+        <w:rPr>
+          <w:rFonts w:ascii="Lucida Console" w:hAnsi="Lucida Console" w:cs="Lucida Console"/>
+          <w:sz w:val="18"/>
+          <w:szCs w:val="18"/>
+        </w:rPr>
+        <w:t>-# from blast_statistics</w:t>
+      </w:r>
+    </w:p>
+    <w:p>
+      <w:pPr>
+        <w:autoSpaceDE w:val="0"/>
+        <w:autoSpaceDN w:val="0"/>
+        <w:adjustRightInd w:val="0"/>
+        <w:spacing w:after="0" w:line="240" w:lineRule="auto"/>
+        <w:rPr>
+          <w:rFonts w:ascii="Lucida Console" w:hAnsi="Lucida Console" w:cs="Lucida Console"/>
+          <w:sz w:val="18"/>
+          <w:szCs w:val="18"/>
+        </w:rPr>
+      </w:pPr>
+      <w:proofErr w:type="spellStart"/>
+      <w:r>
+        <w:rPr>
+          <w:rFonts w:ascii="Lucida Console" w:hAnsi="Lucida Console" w:cs="Lucida Console"/>
+          <w:sz w:val="18"/>
+          <w:szCs w:val="18"/>
+        </w:rPr>
+        <w:t>chembl_targets</w:t>
+      </w:r>
+      <w:proofErr w:type="spellEnd"/>
+      <w:r>
+        <w:rPr>
+          <w:rFonts w:ascii="Lucida Console" w:hAnsi="Lucida Console" w:cs="Lucida Console"/>
+          <w:sz w:val="18"/>
+          <w:szCs w:val="18"/>
+        </w:rPr>
+        <w:t xml:space="preserve">-# where </w:t>
+      </w:r>
+      <w:proofErr w:type="spellStart"/>
+      <w:r>
+        <w:rPr>
+          <w:rFonts w:ascii="Lucida Console" w:hAnsi="Lucida Console" w:cs="Lucida Console"/>
+          <w:sz w:val="18"/>
+          <w:szCs w:val="18"/>
+        </w:rPr>
+        <w:t>tax_id</w:t>
+      </w:r>
+      <w:proofErr w:type="spellEnd"/>
+      <w:r>
+        <w:rPr>
+          <w:rFonts w:ascii="Lucida Console" w:hAnsi="Lucida Console" w:cs="Lucida Console"/>
+          <w:sz w:val="18"/>
+          <w:szCs w:val="18"/>
+        </w:rPr>
+        <w:t>=508771;</w:t>
+      </w:r>
+    </w:p>
+    <w:p>
+      <w:pPr>
+        <w:autoSpaceDE w:val="0"/>
+        <w:autoSpaceDN w:val="0"/>
+        <w:adjustRightInd w:val="0"/>
+        <w:spacing w:after="0" w:line="240" w:lineRule="auto"/>
+        <w:rPr>
+          <w:rFonts w:ascii="Lucida Console" w:hAnsi="Lucida Console" w:cs="Lucida Console"/>
+          <w:sz w:val="18"/>
+          <w:szCs w:val="18"/>
+        </w:rPr>
+      </w:pPr>
+      <w:r>
+        <w:rPr>
+          <w:rFonts w:ascii="Lucida Console" w:hAnsi="Lucida Console" w:cs="Lucida Console"/>
+          <w:sz w:val="18"/>
+          <w:szCs w:val="18"/>
+        </w:rPr>
+        <w:t xml:space="preserve"> count</w:t>
+      </w:r>
+    </w:p>
+    <w:p>
+      <w:pPr>
+        <w:autoSpaceDE w:val="0"/>
+        <w:autoSpaceDN w:val="0"/>
+        <w:adjustRightInd w:val="0"/>
+        <w:spacing w:after="0" w:line="240" w:lineRule="auto"/>
+        <w:rPr>
+          <w:rFonts w:ascii="Lucida Console" w:hAnsi="Lucida Console" w:cs="Lucida Console"/>
+          <w:sz w:val="18"/>
+          <w:szCs w:val="18"/>
+        </w:rPr>
+      </w:pPr>
+      <w:r>
+        <w:rPr>
+          <w:rFonts w:ascii="Lucida Console" w:hAnsi="Lucida Console" w:cs="Lucida Console"/>
+          <w:sz w:val="18"/>
+          <w:szCs w:val="18"/>
+        </w:rPr>
+        <w:t>--------</w:t>
+      </w:r>
+    </w:p>
+    <w:p>
+      <w:pPr>
+        <w:autoSpaceDE w:val="0"/>
+        <w:autoSpaceDN w:val="0"/>
+        <w:adjustRightInd w:val="0"/>
+        <w:spacing w:after="0" w:line="240" w:lineRule="auto"/>
+        <w:rPr>
+          <w:rFonts w:ascii="Lucida Console" w:hAnsi="Lucida Console" w:cs="Lucida Console"/>
+          <w:sz w:val="18"/>
+          <w:szCs w:val="18"/>
+        </w:rPr>
+      </w:pPr>
+      <w:r>
+        <w:rPr>
+          <w:rFonts w:ascii="Lucida Console" w:hAnsi="Lucida Console" w:cs="Lucida Console"/>
+          <w:sz w:val="18"/>
+          <w:szCs w:val="18"/>
+        </w:rPr>
+        <w:t xml:space="preserve"> 664776</w:t>
+      </w:r>
+    </w:p>
+    <w:p>
+      <w:pPr>
+        <w:autoSpaceDE w:val="0"/>
+        <w:autoSpaceDN w:val="0"/>
+        <w:adjustRightInd w:val="0"/>
+        <w:spacing w:after="0" w:line="240" w:lineRule="auto"/>
+        <w:rPr>
+          <w:rFonts w:ascii="Lucida Console" w:hAnsi="Lucida Console" w:cs="Lucida Console"/>
+          <w:sz w:val="18"/>
+          <w:szCs w:val="18"/>
+        </w:rPr>
+      </w:pPr>
+      <w:r>
+        <w:rPr>
+          <w:rFonts w:ascii="Lucida Console" w:hAnsi="Lucida Console" w:cs="Lucida Console"/>
+          <w:sz w:val="18"/>
+          <w:szCs w:val="18"/>
+        </w:rPr>
+        <w:t>(1 row)</w:t>
+      </w:r>
+    </w:p>
+    <w:p>
+      <w:pPr>
+        <w:autoSpaceDE w:val="0"/>
+        <w:autoSpaceDN w:val="0"/>
+        <w:adjustRightInd w:val="0"/>
+        <w:spacing w:after="0" w:line="240" w:lineRule="auto"/>
+        <w:rPr>
+          <w:rFonts w:ascii="Lucida Console" w:hAnsi="Lucida Console" w:cs="Lucida Console"/>
+          <w:sz w:val="18"/>
+          <w:szCs w:val="18"/>
+        </w:rPr>
+      </w:pPr>
+    </w:p>
+    <w:p>
+      <w:pPr>
+        <w:autoSpaceDE w:val="0"/>
+        <w:autoSpaceDN w:val="0"/>
+        <w:adjustRightInd w:val="0"/>
+        <w:spacing w:after="0" w:line="240" w:lineRule="auto"/>
+        <w:rPr>
+          <w:rFonts w:ascii="Lucida Console" w:hAnsi="Lucida Console" w:cs="Lucida Console"/>
+          <w:sz w:val="18"/>
+          <w:szCs w:val="18"/>
+        </w:rPr>
+      </w:pPr>
+    </w:p>
+    <w:p>
+      <w:pPr>
+        <w:pStyle w:val="Heading2"/>
+      </w:pPr>
+      <w:r>
+        <w:t>Export data to a file on the work VM.</w:t>
+      </w:r>
+    </w:p>
+    <w:p>
+      <w:pPr>
+        <w:rPr>
+          <w:rFonts w:ascii="Lucida Console" w:hAnsi="Lucida Console" w:cs="Lucida Console"/>
+          <w:sz w:val="18"/>
+          <w:szCs w:val="18"/>
+        </w:rPr>
+      </w:pPr>
+      <w:r>
+        <w:rPr>
+          <w:rFonts w:ascii="Lucida Console" w:hAnsi="Lucida Console" w:cs="Lucida Console"/>
+          <w:sz w:val="18"/>
+          <w:szCs w:val="18"/>
+        </w:rPr>
+        <w:t>\</w:t>
+      </w:r>
+      <w:proofErr w:type="gramStart"/>
+      <w:r>
+        <w:rPr>
+          <w:rFonts w:ascii="Lucida Console" w:hAnsi="Lucida Console" w:cs="Lucida Console"/>
+          <w:sz w:val="18"/>
+          <w:szCs w:val="18"/>
+        </w:rPr>
+        <w:t>copy  (</w:t>
+      </w:r>
+      <w:proofErr w:type="gramEnd"/>
+      <w:r>
+        <w:rPr>
+          <w:rFonts w:ascii="Lucida Console" w:hAnsi="Lucida Console" w:cs="Lucida Console"/>
+          <w:sz w:val="18"/>
+          <w:szCs w:val="18"/>
+        </w:rPr>
+        <w:t xml:space="preserve">select * from blast_statistics where </w:t>
+      </w:r>
+      <w:proofErr w:type="spellStart"/>
+      <w:r>
+        <w:rPr>
+          <w:rFonts w:ascii="Lucida Console" w:hAnsi="Lucida Console" w:cs="Lucida Console"/>
+          <w:sz w:val="18"/>
+          <w:szCs w:val="18"/>
+        </w:rPr>
+        <w:t>tax_id</w:t>
+      </w:r>
+      <w:proofErr w:type="spellEnd"/>
+      <w:r>
+        <w:rPr>
+          <w:rFonts w:ascii="Lucida Console" w:hAnsi="Lucida Console" w:cs="Lucida Console"/>
+          <w:sz w:val="18"/>
+          <w:szCs w:val="18"/>
+        </w:rPr>
+        <w:t>=508771) to  '~/blast_statistics_508771.txt'</w:t>
+      </w:r>
+    </w:p>
+    <w:p>
+      <w:pPr>
+        <w:pStyle w:val="Heading2"/>
+      </w:pPr>
+      <w:r>
+        <w:t>Download data to Windows integration environment.</w:t>
+      </w:r>
+    </w:p>
+    <w:p>
+      <w:pPr>
+        <w:autoSpaceDE w:val="0"/>
+        <w:autoSpaceDN w:val="0"/>
+        <w:adjustRightInd w:val="0"/>
+        <w:spacing w:after="0" w:line="240" w:lineRule="auto"/>
+        <w:rPr>
+          <w:rFonts w:ascii="Lucida Console" w:hAnsi="Lucida Console" w:cs="Lucida Console"/>
+          <w:sz w:val="18"/>
+          <w:szCs w:val="18"/>
+        </w:rPr>
+      </w:pPr>
+      <w:r>
+        <w:rPr>
+          <w:rFonts w:ascii="Lucida Console" w:hAnsi="Lucida Console" w:cs="Lucida Console"/>
+          <w:sz w:val="18"/>
+          <w:szCs w:val="18"/>
+        </w:rPr>
+        <w:t xml:space="preserve">$ </w:t>
+      </w:r>
+      <w:proofErr w:type="spellStart"/>
+      <w:r>
+        <w:rPr>
+          <w:rFonts w:ascii="Lucida Console" w:hAnsi="Lucida Console" w:cs="Lucida Console"/>
+          <w:sz w:val="18"/>
+          <w:szCs w:val="18"/>
+        </w:rPr>
+        <w:t>scp</w:t>
+      </w:r>
+      <w:proofErr w:type="spellEnd"/>
+      <w:r>
+        <w:rPr>
+          <w:rFonts w:ascii="Lucida Console" w:hAnsi="Lucida Console" w:cs="Lucida Console"/>
+          <w:sz w:val="18"/>
+          <w:szCs w:val="18"/>
+        </w:rPr>
+        <w:t xml:space="preserve"> </w:t>
+      </w:r>
+      <w:proofErr w:type="gramStart"/>
+      <w:r>
+        <w:rPr>
+          <w:rFonts w:ascii="Lucida Console" w:hAnsi="Lucida Console" w:cs="Lucida Console"/>
+          <w:sz w:val="18"/>
+          <w:szCs w:val="18"/>
+        </w:rPr>
+        <w:t>jsinger@192.168.1.12:~</w:t>
+      </w:r>
+      <w:proofErr w:type="gramEnd"/>
+      <w:r>
+        <w:rPr>
+          <w:rFonts w:ascii="Lucida Console" w:hAnsi="Lucida Console" w:cs="Lucida Console"/>
+          <w:sz w:val="18"/>
+          <w:szCs w:val="18"/>
+        </w:rPr>
+        <w:t>/blast_statistics_508771.txt .</w:t>
+      </w:r>
+    </w:p>
+    <w:p>
+      <w:pPr>
+        <w:autoSpaceDE w:val="0"/>
+        <w:autoSpaceDN w:val="0"/>
+        <w:adjustRightInd w:val="0"/>
+        <w:spacing w:after="0" w:line="240" w:lineRule="auto"/>
+        <w:rPr>
+          <w:rFonts w:ascii="Lucida Console" w:hAnsi="Lucida Console" w:cs="Lucida Console"/>
+          <w:sz w:val="18"/>
+          <w:szCs w:val="18"/>
+        </w:rPr>
+      </w:pPr>
+      <w:r>
+        <w:rPr>
+          <w:rFonts w:ascii="Lucida Console" w:hAnsi="Lucida Console" w:cs="Lucida Console"/>
+          <w:sz w:val="18"/>
+          <w:szCs w:val="18"/>
+        </w:rPr>
+        <w:t>jsinger@192.168.1.12's password:</w:t>
+      </w:r>
+    </w:p>
+    <w:p>
+      <w:pPr>
+        <w:autoSpaceDE w:val="0"/>
+        <w:autoSpaceDN w:val="0"/>
+        <w:adjustRightInd w:val="0"/>
+        <w:spacing w:after="0" w:line="240" w:lineRule="auto"/>
+        <w:rPr>
+          <w:rFonts w:ascii="Lucida Console" w:hAnsi="Lucida Console" w:cs="Lucida Console"/>
+          <w:sz w:val="18"/>
+          <w:szCs w:val="18"/>
+        </w:rPr>
+      </w:pPr>
+      <w:r>
+        <w:rPr>
+          <w:rFonts w:ascii="Lucida Console" w:hAnsi="Lucida Console" w:cs="Lucida Console"/>
+          <w:sz w:val="18"/>
+          <w:szCs w:val="18"/>
+        </w:rPr>
+        <w:t>blast_statistics_508771.txt                                                                                                                                 100%   43MB  42.6MB/s   00:00</w:t>
+      </w:r>
+    </w:p>
+    <w:p>
+      <w:pPr>
+        <w:rPr>
+          <w:rFonts w:ascii="Lucida Console" w:hAnsi="Lucida Console" w:cs="Lucida Console"/>
+          <w:sz w:val="18"/>
+          <w:szCs w:val="18"/>
+        </w:rPr>
+      </w:pPr>
+      <w:r>
+        <w:rPr>
+          <w:rFonts w:ascii="Lucida Console" w:hAnsi="Lucida Console" w:cs="Lucida Console"/>
+          <w:sz w:val="18"/>
+          <w:szCs w:val="18"/>
+        </w:rPr>
+        <w:br w:type="page"/>
+      </w:r>
+    </w:p>
+    <w:p>
+      <w:pPr>
+        <w:autoSpaceDE w:val="0"/>
+        <w:autoSpaceDN w:val="0"/>
+        <w:adjustRightInd w:val="0"/>
+        <w:spacing w:after="0" w:line="240" w:lineRule="auto"/>
+        <w:rPr>
+          <w:rFonts w:ascii="Lucida Console" w:hAnsi="Lucida Console" w:cs="Lucida Console"/>
+          <w:sz w:val="18"/>
+          <w:szCs w:val="18"/>
+        </w:rPr>
+      </w:pPr>
+    </w:p>
+    <w:p>
+      <w:pPr>
+        <w:pStyle w:val="Heading2"/>
+      </w:pPr>
+      <w:r>
+        <w:t>Import data into MyChEMBL database.</w:t>
+      </w:r>
+    </w:p>
+    <w:p>
+      <w:r>
+        <w:t>chembl_20=&gt; \copy blast_statistics from 'C:/</w:t>
+      </w:r>
+      <w:proofErr w:type="spellStart"/>
+      <w:r>
+        <w:t>jeremy</w:t>
+      </w:r>
+      <w:proofErr w:type="spellEnd"/>
+      <w:r>
+        <w:t>/toxoplasmosis/blast_statistics_508771.txt'</w:t>
+      </w:r>
+    </w:p>
+    <w:p>
+      <w:r>
+        <w:t>COPY 664776</w:t>
       </w:r>
     </w:p>
     <w:sectPr>
@@ -54025,7 +57827,7 @@
           <w:rPr>
             <w:noProof/>
           </w:rPr>
-          <w:t>21</w:t>
+          <w:t>56</w:t>
         </w:r>
         <w:r>
           <w:rPr>
@@ -56071,7 +59873,7 @@
 </file>
 
 <file path=customXml/itemProps1.xml><?xml version="1.0" encoding="utf-8"?>
-<ds:datastoreItem xmlns:ds="http://schemas.openxmlformats.org/officeDocument/2006/customXml" ds:itemID="{99E50F7E-F794-46A6-AB77-303029A0F5D5}">
+<ds:datastoreItem xmlns:ds="http://schemas.openxmlformats.org/officeDocument/2006/customXml" ds:itemID="{980CACF0-05EE-4619-AB89-E8A792034650}">
   <ds:schemaRefs>
     <ds:schemaRef ds:uri="http://schemas.openxmlformats.org/officeDocument/2006/bibliography"/>
   </ds:schemaRefs>

</xml_diff>